<commit_message>
Algebra 2 - Chapter 5 Trigonometric Expressions and Equations - 5.1 Unit Circle Trigonometry - Check Your Understanding of Section 5.1 - A. Multiple-Choice
</commit_message>
<xml_diff>
--- a/Algebra-2/ch05/Algebra 2 - Chapter 5.docx
+++ b/Algebra-2/ch05/Algebra 2 - Chapter 5.docx
@@ -136,7 +136,7 @@
           <w:noProof/>
         </w:rPr>
         <w:drawing>
-          <wp:inline distT="0" distB="0" distL="0" distR="0" wp14:anchorId="61D7AE74" wp14:editId="422A33C5">
+          <wp:inline distT="0" distB="0" distL="0" distR="0" wp14:anchorId="61D7AE74" wp14:editId="53417873">
             <wp:extent cx="1527048" cy="1335024"/>
             <wp:effectExtent l="0" t="0" r="0" b="0"/>
             <wp:docPr id="1322839612" name="Picture 2"/>
@@ -193,10 +193,7 @@
         <w:t>°</w:t>
       </w:r>
       <w:r>
-        <w:t xml:space="preserve"> is that it is the length of the side opposite the </w:t>
-      </w:r>
-      <w:r>
-        <w:t>40</w:t>
+        <w:t xml:space="preserve"> is that it is the length of the side opposite the 40</w:t>
       </w:r>
       <w:r>
         <w:t>°</w:t>
@@ -414,7 +411,7 @@
           <w:noProof/>
         </w:rPr>
         <w:drawing>
-          <wp:inline distT="0" distB="0" distL="0" distR="0" wp14:anchorId="3A6FB859" wp14:editId="763A309C">
+          <wp:inline distT="0" distB="0" distL="0" distR="0" wp14:anchorId="3A6FB859" wp14:editId="3D99E05F">
             <wp:extent cx="1527048" cy="1353312"/>
             <wp:effectExtent l="0" t="0" r="0" b="0"/>
             <wp:docPr id="1078472558" name="Picture 7"/>
@@ -506,7 +503,7 @@
           <w:noProof/>
         </w:rPr>
         <w:drawing>
-          <wp:inline distT="0" distB="0" distL="0" distR="0" wp14:anchorId="41BCEFAC" wp14:editId="051FD9F4">
+          <wp:inline distT="0" distB="0" distL="0" distR="0" wp14:anchorId="41BCEFAC" wp14:editId="7694980B">
             <wp:extent cx="1161288" cy="1344168"/>
             <wp:effectExtent l="0" t="0" r="1270" b="8890"/>
             <wp:docPr id="365314756" name="Picture 9"/>
@@ -603,7 +600,7 @@
           <w:noProof/>
         </w:rPr>
         <w:drawing>
-          <wp:inline distT="0" distB="0" distL="0" distR="0" wp14:anchorId="42652367" wp14:editId="3C718CE9">
+          <wp:inline distT="0" distB="0" distL="0" distR="0" wp14:anchorId="42652367" wp14:editId="184DAA8D">
             <wp:extent cx="1527048" cy="1353312"/>
             <wp:effectExtent l="0" t="0" r="0" b="0"/>
             <wp:docPr id="59383075" name="Picture 10"/>
@@ -807,19 +804,7 @@
         <w:rPr>
           <w:rFonts w:ascii="Cambria Math" w:eastAsiaTheme="minorEastAsia" w:hAnsi="Cambria Math" w:cs="Cambria Math"/>
         </w:rPr>
-        <w:t xml:space="preserve"> </w:t>
-      </w:r>
-      <w:r>
-        <w:rPr>
-          <w:rFonts w:ascii="Cambria Math" w:eastAsiaTheme="minorEastAsia" w:hAnsi="Cambria Math" w:cs="Cambria Math"/>
-        </w:rPr>
-        <w:t>(make sure you are in</w:t>
-      </w:r>
-      <w:r>
-        <w:rPr>
-          <w:rFonts w:ascii="Cambria Math" w:eastAsiaTheme="minorEastAsia" w:hAnsi="Cambria Math" w:cs="Cambria Math"/>
-        </w:rPr>
-        <w:t xml:space="preserve"> degree mode), the measure of angle A is approximately </w:t>
+        <w:t xml:space="preserve"> (make sure you are in degree mode), the measure of angle A is approximately </w:t>
       </w:r>
       <m:oMath>
         <m:r>
@@ -892,7 +877,7 @@
           <w:noProof/>
         </w:rPr>
         <w:drawing>
-          <wp:inline distT="0" distB="0" distL="0" distR="0" wp14:anchorId="22EA55E9" wp14:editId="0F8FAE33">
+          <wp:inline distT="0" distB="0" distL="0" distR="0" wp14:anchorId="22EA55E9" wp14:editId="631784C7">
             <wp:extent cx="1527048" cy="1353312"/>
             <wp:effectExtent l="0" t="0" r="0" b="0"/>
             <wp:docPr id="330922667" name="Picture 11"/>
@@ -1048,7 +1033,7 @@
           <w:noProof/>
         </w:rPr>
         <w:drawing>
-          <wp:inline distT="0" distB="0" distL="0" distR="0" wp14:anchorId="3FAE935C" wp14:editId="63006CCA">
+          <wp:inline distT="0" distB="0" distL="0" distR="0" wp14:anchorId="3FAE935C" wp14:editId="45582F33">
             <wp:extent cx="1143000" cy="1143000"/>
             <wp:effectExtent l="0" t="0" r="0" b="0"/>
             <wp:docPr id="704430776" name="Picture 12"/>
@@ -1157,16 +1142,7 @@
           <w:rPr>
             <w:rFonts w:ascii="Cambria Math" w:eastAsiaTheme="minorEastAsia" w:hAnsi="Cambria Math"/>
           </w:rPr>
-          <m:t xml:space="preserve">5(0.6428) </m:t>
-        </m:r>
-        <m:r>
-          <m:rPr>
-            <m:sty m:val="p"/>
-          </m:rPr>
-          <w:rPr>
-            <w:rFonts w:ascii="Cambria Math" w:eastAsiaTheme="minorEastAsia" w:hAnsi="Cambria Math"/>
-          </w:rPr>
-          <m:t>≈</m:t>
+          <m:t>5(0.6428) ≈</m:t>
         </m:r>
         <m:r>
           <m:rPr>
@@ -1260,13 +1236,7 @@
               <w:rPr>
                 <w:rFonts w:ascii="Cambria Math" w:eastAsiaTheme="minorEastAsia" w:hAnsi="Cambria Math"/>
               </w:rPr>
-              <m:t>∠</m:t>
-            </m:r>
-            <m:r>
-              <w:rPr>
-                <w:rFonts w:ascii="Cambria Math" w:eastAsiaTheme="minorEastAsia" w:hAnsi="Cambria Math"/>
-              </w:rPr>
-              <m:t>A</m:t>
+              <m:t>∠A</m:t>
             </m:r>
           </m:e>
         </m:func>
@@ -1309,13 +1279,7 @@
               <w:rPr>
                 <w:rFonts w:ascii="Cambria Math" w:eastAsiaTheme="minorEastAsia" w:hAnsi="Cambria Math"/>
               </w:rPr>
-              <m:t>∠</m:t>
-            </m:r>
-            <m:r>
-              <w:rPr>
-                <w:rFonts w:ascii="Cambria Math" w:eastAsiaTheme="minorEastAsia" w:hAnsi="Cambria Math"/>
-              </w:rPr>
-              <m:t>A</m:t>
+              <m:t>∠A</m:t>
             </m:r>
           </m:e>
         </m:func>
@@ -1340,7 +1304,7 @@
           <w:noProof/>
         </w:rPr>
         <w:drawing>
-          <wp:inline distT="0" distB="0" distL="0" distR="0" wp14:anchorId="6B31AFC4" wp14:editId="4D4C869A">
+          <wp:inline distT="0" distB="0" distL="0" distR="0" wp14:anchorId="6B31AFC4" wp14:editId="41FA95F8">
             <wp:extent cx="1426464" cy="1426464"/>
             <wp:effectExtent l="0" t="0" r="2540" b="2540"/>
             <wp:docPr id="918199563" name="Picture 14"/>
@@ -1746,19 +1710,7 @@
         <w:rPr>
           <w:rFonts w:ascii="Cambria Math" w:eastAsiaTheme="minorEastAsia" w:hAnsi="Cambria Math" w:cs="Cambria Math"/>
         </w:rPr>
-        <w:t xml:space="preserve">BOP? What is the measure of angle </w:t>
-      </w:r>
-      <w:r>
-        <w:rPr>
-          <w:rFonts w:ascii="Cambria Math" w:eastAsiaTheme="minorEastAsia" w:hAnsi="Cambria Math" w:cs="Cambria Math"/>
-        </w:rPr>
-        <w:t>BOP</w:t>
-      </w:r>
-      <w:r>
-        <w:rPr>
-          <w:rFonts w:ascii="Cambria Math" w:eastAsiaTheme="minorEastAsia" w:hAnsi="Cambria Math" w:cs="Cambria Math"/>
-        </w:rPr>
-        <w:t>?</w:t>
+        <w:t>BOP? What is the measure of angle BOP?</w:t>
       </w:r>
     </w:p>
     <w:p>
@@ -1958,6 +1910,9 @@
             <m:t>OP=1</m:t>
           </m:r>
           <m:r>
+            <m:rPr>
+              <m:sty m:val="p"/>
+            </m:rPr>
             <w:rPr>
               <w:rFonts w:ascii="Cambria Math" w:hAnsi="Cambria Math"/>
             </w:rPr>
@@ -1998,6 +1953,9 @@
             </m:den>
           </m:f>
           <m:r>
+            <m:rPr>
+              <m:sty m:val="p"/>
+            </m:rPr>
             <w:rPr>
               <w:rFonts w:ascii="Cambria Math" w:hAnsi="Cambria Math"/>
             </w:rPr>
@@ -2053,13 +2011,7 @@
             <w:rPr>
               <w:rFonts w:ascii="Cambria Math" w:eastAsiaTheme="minorEastAsia" w:hAnsi="Cambria Math" w:cs="Cambria Math"/>
             </w:rPr>
-            <m:t>∠</m:t>
-          </m:r>
-          <m:r>
-            <w:rPr>
-              <w:rFonts w:ascii="Cambria Math" w:eastAsiaTheme="minorEastAsia" w:hAnsi="Cambria Math" w:cs="Cambria Math"/>
-            </w:rPr>
-            <m:t>BOP=</m:t>
+            <m:t>∠BOP=</m:t>
           </m:r>
           <m:sSup>
             <m:sSupPr>
@@ -2233,7 +2185,7 @@
           <w:noProof/>
         </w:rPr>
         <w:drawing>
-          <wp:inline distT="0" distB="0" distL="0" distR="0" wp14:anchorId="0B92C3D9" wp14:editId="51AFCA51">
+          <wp:inline distT="0" distB="0" distL="0" distR="0" wp14:anchorId="0B92C3D9" wp14:editId="4F2B0F66">
             <wp:extent cx="1527048" cy="1508760"/>
             <wp:effectExtent l="0" t="0" r="0" b="0"/>
             <wp:docPr id="2036042343" name="Picture 16"/>
@@ -2343,21 +2295,7 @@
             <w:rStyle w:val="Hyperlink"/>
             <w:rFonts w:ascii="Cambria Math" w:eastAsiaTheme="minorEastAsia" w:hAnsi="Cambria Math" w:cs="Cambria Math"/>
           </w:rPr>
-          <w:t>https://www.geogebra.or</w:t>
-        </w:r>
-        <w:r>
-          <w:rPr>
-            <w:rStyle w:val="Hyperlink"/>
-            <w:rFonts w:ascii="Cambria Math" w:eastAsiaTheme="minorEastAsia" w:hAnsi="Cambria Math" w:cs="Cambria Math"/>
-          </w:rPr>
-          <w:t>g</w:t>
-        </w:r>
-        <w:r>
-          <w:rPr>
-            <w:rStyle w:val="Hyperlink"/>
-            <w:rFonts w:ascii="Cambria Math" w:eastAsiaTheme="minorEastAsia" w:hAnsi="Cambria Math" w:cs="Cambria Math"/>
-          </w:rPr>
-          <w:t>/m/U3HATYTv</w:t>
+          <w:t>https://www.geogebra.org/m/U3HATYTv</w:t>
         </w:r>
       </w:hyperlink>
     </w:p>
@@ -2482,7 +2420,7 @@
           <w:noProof/>
         </w:rPr>
         <w:drawing>
-          <wp:inline distT="0" distB="0" distL="0" distR="0" wp14:anchorId="08FAA3F6" wp14:editId="44AE6982">
+          <wp:inline distT="0" distB="0" distL="0" distR="0" wp14:anchorId="08FAA3F6" wp14:editId="00DA3B8C">
             <wp:extent cx="1527048" cy="1508760"/>
             <wp:effectExtent l="0" t="0" r="0" b="0"/>
             <wp:docPr id="1916226963" name="Picture 15" descr="A graph of a function&#10;&#10;AI-generated content may be incorrect."/>
@@ -2661,7 +2599,7 @@
           <w:noProof/>
         </w:rPr>
         <w:drawing>
-          <wp:inline distT="0" distB="0" distL="0" distR="0" wp14:anchorId="4714E95C" wp14:editId="0A18297D">
+          <wp:inline distT="0" distB="0" distL="0" distR="0" wp14:anchorId="4714E95C" wp14:editId="627D6D62">
             <wp:extent cx="2807208" cy="2752344"/>
             <wp:effectExtent l="0" t="0" r="0" b="0"/>
             <wp:docPr id="2051818706" name="Picture 18"/>
@@ -2844,13 +2782,7 @@
           <w:rPr>
             <w:rFonts w:ascii="Cambria Math" w:eastAsiaTheme="minorEastAsia" w:hAnsi="Cambria Math" w:cs="Aptos"/>
           </w:rPr>
-          <m:t>OP</m:t>
-        </m:r>
-        <m:r>
-          <w:rPr>
-            <w:rFonts w:ascii="Cambria Math" w:eastAsiaTheme="minorEastAsia" w:hAnsi="Cambria Math" w:cs="Aptos"/>
-          </w:rPr>
-          <m:t>'</m:t>
+          <m:t>OP'</m:t>
         </m:r>
       </m:oMath>
       <w:r>
@@ -2882,13 +2814,7 @@
           <w:rPr>
             <w:rFonts w:ascii="Cambria Math" w:eastAsiaTheme="minorEastAsia" w:hAnsi="Cambria Math" w:cs="Aptos"/>
           </w:rPr>
-          <m:t>20</m:t>
-        </m:r>
-        <m:r>
-          <w:rPr>
-            <w:rFonts w:ascii="Cambria Math" w:eastAsiaTheme="minorEastAsia" w:hAnsi="Cambria Math" w:cs="Aptos"/>
-          </w:rPr>
-          <m:t>°</m:t>
+          <m:t>20°</m:t>
         </m:r>
       </m:oMath>
       <w:r>
@@ -3074,7 +3000,7 @@
           <w:noProof/>
         </w:rPr>
         <w:drawing>
-          <wp:inline distT="0" distB="0" distL="0" distR="0" wp14:anchorId="2E5B34A1" wp14:editId="05B75983">
+          <wp:inline distT="0" distB="0" distL="0" distR="0" wp14:anchorId="2E5B34A1" wp14:editId="49051181">
             <wp:extent cx="2807208" cy="2752344"/>
             <wp:effectExtent l="0" t="0" r="0" b="0"/>
             <wp:docPr id="646189286" name="Picture 19"/>
@@ -3620,7 +3546,7 @@
         </w:rPr>
         <w:lastRenderedPageBreak/>
         <w:drawing>
-          <wp:inline distT="0" distB="0" distL="0" distR="0" wp14:anchorId="348A202E" wp14:editId="1F80FCED">
+          <wp:inline distT="0" distB="0" distL="0" distR="0" wp14:anchorId="348A202E" wp14:editId="6E36D7E3">
             <wp:extent cx="2807208" cy="2752344"/>
             <wp:effectExtent l="0" t="0" r="0" b="0"/>
             <wp:docPr id="1108018706" name="Picture 20"/>
@@ -4260,7 +4186,7 @@
           <w:noProof/>
         </w:rPr>
         <w:drawing>
-          <wp:inline distT="0" distB="0" distL="0" distR="0" wp14:anchorId="52F0190B" wp14:editId="3391EC06">
+          <wp:inline distT="0" distB="0" distL="0" distR="0" wp14:anchorId="52F0190B" wp14:editId="5AD310C2">
             <wp:extent cx="1773936" cy="1600200"/>
             <wp:effectExtent l="0" t="0" r="0" b="0"/>
             <wp:docPr id="316752068" name="Picture 22"/>
@@ -4341,13 +4267,7 @@
           <w:rPr>
             <w:rFonts w:ascii="Cambria Math" w:hAnsi="Cambria Math"/>
           </w:rPr>
-          <m:t>∠AOP</m:t>
-        </m:r>
-        <m:r>
-          <w:rPr>
-            <w:rFonts w:ascii="Cambria Math" w:hAnsi="Cambria Math"/>
-          </w:rPr>
-          <m:t>=</m:t>
+          <m:t>∠AOP=</m:t>
         </m:r>
         <m:sSup>
           <m:sSupPr>
@@ -4399,13 +4319,7 @@
           <w:rPr>
             <w:rFonts w:ascii="Cambria Math" w:hAnsi="Cambria Math"/>
           </w:rPr>
-          <m:t xml:space="preserve"> </m:t>
-        </m:r>
-        <m:r>
-          <w:rPr>
-            <w:rFonts w:ascii="Cambria Math" w:hAnsi="Cambria Math"/>
-          </w:rPr>
-          <m:t xml:space="preserve">or </m:t>
+          <m:t xml:space="preserve"> or </m:t>
         </m:r>
         <m:sSup>
           <m:sSupPr>
@@ -4475,13 +4389,7 @@
             <w:rPr>
               <w:rFonts w:ascii="Cambria Math" w:hAnsi="Cambria Math"/>
             </w:rPr>
-            <m:t>∠AOP</m:t>
-          </m:r>
-          <m:r>
-            <w:rPr>
-              <w:rFonts w:ascii="Cambria Math" w:hAnsi="Cambria Math"/>
-            </w:rPr>
-            <m:t>=180°-</m:t>
+            <m:t>∠AOP=180°-</m:t>
           </m:r>
           <m:sSup>
             <m:sSupPr>
@@ -4548,6 +4456,9 @@
             <m:t xml:space="preserve">  </m:t>
           </m:r>
           <m:r>
+            <m:rPr>
+              <m:sty m:val="p"/>
+            </m:rPr>
             <w:rPr>
               <w:rFonts w:ascii="Cambria Math" w:hAnsi="Cambria Math"/>
             </w:rPr>
@@ -4559,31 +4470,7 @@
             <w:rPr>
               <w:rFonts w:ascii="Cambria Math" w:hAnsi="Cambria Math"/>
             </w:rPr>
-            <m:t>or</m:t>
-          </m:r>
-          <m:r>
-            <w:rPr>
-              <w:rFonts w:ascii="Cambria Math" w:hAnsi="Cambria Math"/>
-            </w:rPr>
-            <m:t xml:space="preserve"> </m:t>
-          </m:r>
-          <m:r>
-            <w:rPr>
-              <w:rFonts w:ascii="Cambria Math" w:hAnsi="Cambria Math"/>
-            </w:rPr>
-            <m:t>∠AOP</m:t>
-          </m:r>
-          <m:r>
-            <w:rPr>
-              <w:rFonts w:ascii="Cambria Math" w:hAnsi="Cambria Math"/>
-            </w:rPr>
-            <m:t>=</m:t>
-          </m:r>
-          <m:r>
-            <w:rPr>
-              <w:rFonts w:ascii="Cambria Math" w:hAnsi="Cambria Math"/>
-            </w:rPr>
-            <m:t>180°-</m:t>
+            <m:t>or ∠AOP=180°-</m:t>
           </m:r>
           <m:sSup>
             <m:sSupPr>
@@ -4633,13 +4520,7 @@
                 <w:rPr>
                   <w:rFonts w:ascii="Cambria Math" w:hAnsi="Cambria Math"/>
                 </w:rPr>
-                <m:t>x</m:t>
-              </m:r>
-              <m:r>
-                <w:rPr>
-                  <w:rFonts w:ascii="Cambria Math" w:hAnsi="Cambria Math"/>
-                </w:rPr>
-                <m:t>-coord</m:t>
+                <m:t>x-coord</m:t>
               </m:r>
             </m:e>
           </m:d>
@@ -4680,13 +4561,7 @@
             <w:rPr>
               <w:rFonts w:ascii="Cambria Math" w:eastAsiaTheme="minorEastAsia" w:hAnsi="Cambria Math"/>
             </w:rPr>
-            <m:t>∠AOP</m:t>
-          </m:r>
-          <m:r>
-            <w:rPr>
-              <w:rFonts w:ascii="Cambria Math" w:eastAsiaTheme="minorEastAsia" w:hAnsi="Cambria Math"/>
-            </w:rPr>
-            <m:t>=180°+</m:t>
+            <m:t>∠AOP=180°+</m:t>
           </m:r>
           <m:func>
             <m:funcPr>
@@ -4768,6 +4643,9 @@
             </m:e>
           </m:func>
           <m:r>
+            <m:rPr>
+              <m:sty m:val="p"/>
+            </m:rPr>
             <w:rPr>
               <w:rFonts w:ascii="Cambria Math" w:eastAsiaTheme="minorEastAsia" w:hAnsi="Cambria Math"/>
             </w:rPr>
@@ -4779,25 +4657,7 @@
             <w:rPr>
               <w:rFonts w:ascii="Cambria Math" w:eastAsiaTheme="minorEastAsia" w:hAnsi="Cambria Math"/>
             </w:rPr>
-            <m:t xml:space="preserve">or </m:t>
-          </m:r>
-          <m:r>
-            <w:rPr>
-              <w:rFonts w:ascii="Cambria Math" w:eastAsiaTheme="minorEastAsia" w:hAnsi="Cambria Math"/>
-            </w:rPr>
-            <m:t>∠AOP</m:t>
-          </m:r>
-          <m:r>
-            <w:rPr>
-              <w:rFonts w:ascii="Cambria Math" w:eastAsiaTheme="minorEastAsia" w:hAnsi="Cambria Math"/>
-            </w:rPr>
-            <m:t>=</m:t>
-          </m:r>
-          <m:r>
-            <w:rPr>
-              <w:rFonts w:ascii="Cambria Math" w:eastAsiaTheme="minorEastAsia" w:hAnsi="Cambria Math"/>
-            </w:rPr>
-            <m:t>180°+</m:t>
+            <m:t>or ∠AOP=180°+</m:t>
           </m:r>
           <m:sSup>
             <m:sSupPr>
@@ -4859,13 +4719,7 @@
                 <w:rPr>
                   <w:rFonts w:ascii="Cambria Math" w:eastAsiaTheme="minorEastAsia" w:hAnsi="Cambria Math"/>
                 </w:rPr>
-                <m:t>x</m:t>
-              </m:r>
-              <m:r>
-                <w:rPr>
-                  <w:rFonts w:ascii="Cambria Math" w:eastAsiaTheme="minorEastAsia" w:hAnsi="Cambria Math"/>
-                </w:rPr>
-                <m:t>-coord</m:t>
+                <m:t>x-coord</m:t>
               </m:r>
             </m:e>
           </m:d>
@@ -4909,16 +4763,7 @@
             <w:rPr>
               <w:rFonts w:ascii="Cambria Math" w:eastAsiaTheme="minorEastAsia" w:hAnsi="Cambria Math"/>
             </w:rPr>
-            <m:t>∠AOP</m:t>
-          </m:r>
-          <m:r>
-            <m:rPr>
-              <m:sty m:val="p"/>
-            </m:rPr>
-            <w:rPr>
-              <w:rFonts w:ascii="Cambria Math" w:eastAsiaTheme="minorEastAsia" w:hAnsi="Cambria Math"/>
-            </w:rPr>
-            <m:t>=360°-</m:t>
+            <m:t>∠AOP=360°-</m:t>
           </m:r>
           <m:sSup>
             <m:sSupPr>
@@ -4990,6 +4835,9 @@
             <m:t xml:space="preserve"> </m:t>
           </m:r>
           <m:r>
+            <m:rPr>
+              <m:sty m:val="p"/>
+            </m:rPr>
             <w:rPr>
               <w:rFonts w:ascii="Cambria Math" w:eastAsiaTheme="minorEastAsia" w:hAnsi="Cambria Math"/>
             </w:rPr>
@@ -5001,13 +4849,7 @@
             <w:rPr>
               <w:rFonts w:ascii="Cambria Math" w:eastAsiaTheme="minorEastAsia" w:hAnsi="Cambria Math"/>
             </w:rPr>
-            <m:t>∠AOP</m:t>
-          </m:r>
-          <m:r>
-            <w:rPr>
-              <w:rFonts w:ascii="Cambria Math" w:eastAsiaTheme="minorEastAsia" w:hAnsi="Cambria Math"/>
-            </w:rPr>
-            <m:t>=360°-</m:t>
+            <m:t>∠AOP=360°-</m:t>
           </m:r>
           <m:sSup>
             <m:sSupPr>
@@ -5175,7 +5017,7 @@
           <w:noProof/>
         </w:rPr>
         <w:drawing>
-          <wp:inline distT="0" distB="0" distL="0" distR="0" wp14:anchorId="0C779A08" wp14:editId="37927216">
+          <wp:inline distT="0" distB="0" distL="0" distR="0" wp14:anchorId="0C779A08" wp14:editId="7DA26A40">
             <wp:extent cx="2807208" cy="2752344"/>
             <wp:effectExtent l="0" t="0" r="0" b="0"/>
             <wp:docPr id="570582736" name="Picture 23"/>
@@ -5361,19 +5203,7 @@
           <w:rPr>
             <w:rFonts w:ascii="Cambria Math" w:eastAsiaTheme="minorEastAsia" w:hAnsi="Cambria Math"/>
           </w:rPr>
-          <m:t>(</m:t>
-        </m:r>
-        <m:r>
-          <w:rPr>
-            <w:rFonts w:ascii="Cambria Math" w:eastAsiaTheme="minorEastAsia" w:hAnsi="Cambria Math"/>
-          </w:rPr>
-          <m:t>0.8910</m:t>
-        </m:r>
-        <m:r>
-          <w:rPr>
-            <w:rFonts w:ascii="Cambria Math" w:eastAsiaTheme="minorEastAsia" w:hAnsi="Cambria Math"/>
-          </w:rPr>
-          <m:t>)</m:t>
+          <m:t>(0.8910)</m:t>
         </m:r>
       </m:oMath>
       <w:r>
@@ -5527,21 +5357,7 @@
         <w:rPr>
           <w:rFonts w:eastAsiaTheme="minorEastAsia"/>
         </w:rPr>
-        <w:t>-coor</w:t>
-      </w:r>
-      <w:proofErr w:type="spellStart"/>
-      <w:r>
-        <w:rPr>
-          <w:rFonts w:eastAsiaTheme="minorEastAsia"/>
-        </w:rPr>
-        <w:t>dinate</w:t>
-      </w:r>
-      <w:proofErr w:type="spellEnd"/>
-      <w:r>
-        <w:rPr>
-          <w:rFonts w:eastAsiaTheme="minorEastAsia"/>
-        </w:rPr>
-        <w:t xml:space="preserve"> is negative.</w:t>
+        <w:t>-coordinate is negative.</w:t>
       </w:r>
     </w:p>
     <w:p>
@@ -5721,13 +5537,7 @@
           <w:rPr>
             <w:rFonts w:ascii="Cambria Math" w:hAnsi="Cambria Math"/>
           </w:rPr>
-          <m:t>∠AOP</m:t>
-        </m:r>
-        <m:r>
-          <w:rPr>
-            <w:rFonts w:ascii="Cambria Math" w:hAnsi="Cambria Math"/>
-          </w:rPr>
-          <m:t>=180°-</m:t>
+          <m:t>∠AOP=180°-</m:t>
         </m:r>
         <m:sSup>
           <m:sSupPr>
@@ -5826,7 +5636,7 @@
       <m:oMath>
         <m:r>
           <m:rPr>
-            <m:sty m:val="bi"/>
+            <m:sty m:val="p"/>
           </m:rPr>
           <w:rPr>
             <w:rFonts w:ascii="Cambria Math" w:hAnsi="Cambria Math"/>
@@ -6213,16 +6023,7 @@
             <w:rPr>
               <w:rFonts w:ascii="Cambria Math" w:eastAsiaTheme="minorEastAsia" w:hAnsi="Cambria Math"/>
             </w:rPr>
-            <m:t>∠AOP</m:t>
-          </m:r>
-          <m:r>
-            <m:rPr>
-              <m:sty m:val="p"/>
-            </m:rPr>
-            <w:rPr>
-              <w:rFonts w:ascii="Cambria Math" w:eastAsiaTheme="minorEastAsia" w:hAnsi="Cambria Math"/>
-            </w:rPr>
-            <m:t>=360°-</m:t>
+            <m:t>∠AOP=360°-</m:t>
           </m:r>
           <m:sSup>
             <m:sSupPr>
@@ -6288,6 +6089,9 @@
             </m:e>
           </m:d>
           <m:r>
+            <m:rPr>
+              <m:sty m:val="p"/>
+            </m:rPr>
             <w:rPr>
               <w:rFonts w:ascii="Cambria Math" w:eastAsiaTheme="minorEastAsia" w:hAnsi="Cambria Math"/>
             </w:rPr>
@@ -6406,13 +6210,7 @@
           <w:rPr>
             <w:rFonts w:ascii="Cambria Math" w:eastAsiaTheme="minorEastAsia" w:hAnsi="Cambria Math"/>
           </w:rPr>
-          <m:t>337°</m:t>
-        </m:r>
-        <m:r>
-          <w:rPr>
-            <w:rFonts w:ascii="Cambria Math" w:eastAsiaTheme="minorEastAsia" w:hAnsi="Cambria Math"/>
-          </w:rPr>
-          <m:t>≈0.9205</m:t>
+          <m:t>337°≈0.9205</m:t>
         </m:r>
       </m:oMath>
       <w:r>
@@ -6855,8 +6653,2513 @@
         </w:drawing>
       </w:r>
     </w:p>
-    <w:p/>
-    <w:p/>
+    <w:p>
+      <w:pPr>
+        <w:pStyle w:val="Heading3"/>
+      </w:pPr>
+      <w:r>
+        <w:t>Check Your Understanding of Section 5.1</w:t>
+      </w:r>
+    </w:p>
+    <w:p>
+      <w:pPr>
+        <w:pStyle w:val="ListParagraph"/>
+        <w:numPr>
+          <w:ilvl w:val="0"/>
+          <w:numId w:val="34"/>
+        </w:numPr>
+      </w:pPr>
+      <w:r>
+        <w:t>Multiple-Choice</w:t>
+      </w:r>
+    </w:p>
+    <w:p>
+      <w:pPr>
+        <w:pStyle w:val="ListParagraph"/>
+        <w:numPr>
+          <w:ilvl w:val="0"/>
+          <w:numId w:val="36"/>
+        </w:numPr>
+        <w:rPr>
+          <w:rFonts w:eastAsiaTheme="minorEastAsia"/>
+          <w:b/>
+          <w:bCs/>
+        </w:rPr>
+      </w:pPr>
+      <w:r>
+        <w:t xml:space="preserve">In right triangle ABC, if </w:t>
+      </w:r>
+      <m:oMath>
+        <m:r>
+          <w:rPr>
+            <w:rFonts w:ascii="Cambria Math" w:hAnsi="Cambria Math"/>
+          </w:rPr>
+          <m:t>AC</m:t>
+        </m:r>
+        <m:r>
+          <m:rPr>
+            <m:sty m:val="p"/>
+          </m:rPr>
+          <w:rPr>
+            <w:rFonts w:ascii="Cambria Math" w:hAnsi="Cambria Math"/>
+          </w:rPr>
+          <m:t>=</m:t>
+        </m:r>
+        <m:f>
+          <m:fPr>
+            <m:ctrlPr>
+              <w:rPr>
+                <w:rFonts w:ascii="Cambria Math" w:hAnsi="Cambria Math"/>
+              </w:rPr>
+            </m:ctrlPr>
+          </m:fPr>
+          <m:num>
+            <m:r>
+              <m:rPr>
+                <m:sty m:val="p"/>
+              </m:rPr>
+              <w:rPr>
+                <w:rFonts w:ascii="Cambria Math" w:hAnsi="Cambria Math"/>
+              </w:rPr>
+              <m:t>5</m:t>
+            </m:r>
+          </m:num>
+          <m:den>
+            <m:r>
+              <m:rPr>
+                <m:sty m:val="p"/>
+              </m:rPr>
+              <w:rPr>
+                <w:rFonts w:ascii="Cambria Math" w:hAnsi="Cambria Math"/>
+              </w:rPr>
+              <m:t>13</m:t>
+            </m:r>
+          </m:den>
+        </m:f>
+      </m:oMath>
+      <w:r>
+        <w:rPr>
+          <w:rFonts w:eastAsiaTheme="minorEastAsia"/>
+        </w:rPr>
+        <w:t xml:space="preserve"> and </w:t>
+      </w:r>
+      <m:oMath>
+        <m:r>
+          <w:rPr>
+            <w:rFonts w:ascii="Cambria Math" w:eastAsiaTheme="minorEastAsia" w:hAnsi="Cambria Math"/>
+          </w:rPr>
+          <m:t>AB</m:t>
+        </m:r>
+        <m:r>
+          <m:rPr>
+            <m:sty m:val="p"/>
+          </m:rPr>
+          <w:rPr>
+            <w:rFonts w:ascii="Cambria Math" w:eastAsiaTheme="minorEastAsia" w:hAnsi="Cambria Math"/>
+          </w:rPr>
+          <m:t>=1</m:t>
+        </m:r>
+      </m:oMath>
+      <w:r>
+        <w:rPr>
+          <w:rFonts w:eastAsiaTheme="minorEastAsia"/>
+        </w:rPr>
+        <w:t>, what is the length of BC?</w:t>
+      </w:r>
+      <w:r>
+        <w:rPr>
+          <w:rFonts w:eastAsiaTheme="minorEastAsia"/>
+        </w:rPr>
+        <w:br/>
+      </w:r>
+      <m:oMathPara>
+        <m:oMath>
+          <m:sSup>
+            <m:sSupPr>
+              <m:ctrlPr>
+                <w:rPr>
+                  <w:rFonts w:ascii="Cambria Math" w:hAnsi="Cambria Math"/>
+                </w:rPr>
+              </m:ctrlPr>
+            </m:sSupPr>
+            <m:e>
+              <m:r>
+                <w:rPr>
+                  <w:rFonts w:ascii="Cambria Math" w:hAnsi="Cambria Math"/>
+                </w:rPr>
+                <m:t>a</m:t>
+              </m:r>
+            </m:e>
+            <m:sup>
+              <m:r>
+                <m:rPr>
+                  <m:sty m:val="p"/>
+                </m:rPr>
+                <w:rPr>
+                  <w:rFonts w:ascii="Cambria Math" w:hAnsi="Cambria Math"/>
+                </w:rPr>
+                <m:t>2</m:t>
+              </m:r>
+            </m:sup>
+          </m:sSup>
+          <m:r>
+            <m:rPr>
+              <m:sty m:val="p"/>
+            </m:rPr>
+            <w:rPr>
+              <w:rFonts w:ascii="Cambria Math" w:hAnsi="Cambria Math"/>
+            </w:rPr>
+            <m:t>+</m:t>
+          </m:r>
+          <m:sSup>
+            <m:sSupPr>
+              <m:ctrlPr>
+                <w:rPr>
+                  <w:rFonts w:ascii="Cambria Math" w:hAnsi="Cambria Math"/>
+                </w:rPr>
+              </m:ctrlPr>
+            </m:sSupPr>
+            <m:e>
+              <m:r>
+                <w:rPr>
+                  <w:rFonts w:ascii="Cambria Math" w:hAnsi="Cambria Math"/>
+                </w:rPr>
+                <m:t>b</m:t>
+              </m:r>
+            </m:e>
+            <m:sup>
+              <m:r>
+                <m:rPr>
+                  <m:sty m:val="p"/>
+                </m:rPr>
+                <w:rPr>
+                  <w:rFonts w:ascii="Cambria Math" w:hAnsi="Cambria Math"/>
+                </w:rPr>
+                <m:t>2</m:t>
+              </m:r>
+            </m:sup>
+          </m:sSup>
+          <m:r>
+            <m:rPr>
+              <m:sty m:val="p"/>
+            </m:rPr>
+            <w:rPr>
+              <w:rFonts w:ascii="Cambria Math" w:hAnsi="Cambria Math"/>
+            </w:rPr>
+            <m:t>=</m:t>
+          </m:r>
+          <m:sSup>
+            <m:sSupPr>
+              <m:ctrlPr>
+                <w:rPr>
+                  <w:rFonts w:ascii="Cambria Math" w:hAnsi="Cambria Math"/>
+                </w:rPr>
+              </m:ctrlPr>
+            </m:sSupPr>
+            <m:e>
+              <m:r>
+                <w:rPr>
+                  <w:rFonts w:ascii="Cambria Math" w:hAnsi="Cambria Math"/>
+                </w:rPr>
+                <m:t>c</m:t>
+              </m:r>
+            </m:e>
+            <m:sup>
+              <m:r>
+                <m:rPr>
+                  <m:sty m:val="p"/>
+                </m:rPr>
+                <w:rPr>
+                  <w:rFonts w:ascii="Cambria Math" w:hAnsi="Cambria Math"/>
+                </w:rPr>
+                <m:t>2</m:t>
+              </m:r>
+            </m:sup>
+          </m:sSup>
+          <m:r>
+            <w:rPr>
+              <w:rFonts w:eastAsiaTheme="minorEastAsia"/>
+            </w:rPr>
+            <w:br/>
+          </m:r>
+        </m:oMath>
+        <m:oMath>
+          <m:sSup>
+            <m:sSupPr>
+              <m:ctrlPr>
+                <w:rPr>
+                  <w:rFonts w:ascii="Cambria Math" w:hAnsi="Cambria Math"/>
+                </w:rPr>
+              </m:ctrlPr>
+            </m:sSupPr>
+            <m:e>
+              <m:d>
+                <m:dPr>
+                  <m:ctrlPr>
+                    <w:rPr>
+                      <w:rFonts w:ascii="Cambria Math" w:hAnsi="Cambria Math"/>
+                    </w:rPr>
+                  </m:ctrlPr>
+                </m:dPr>
+                <m:e>
+                  <m:f>
+                    <m:fPr>
+                      <m:ctrlPr>
+                        <w:rPr>
+                          <w:rFonts w:ascii="Cambria Math" w:hAnsi="Cambria Math"/>
+                        </w:rPr>
+                      </m:ctrlPr>
+                    </m:fPr>
+                    <m:num>
+                      <m:r>
+                        <m:rPr>
+                          <m:sty m:val="p"/>
+                        </m:rPr>
+                        <w:rPr>
+                          <w:rFonts w:ascii="Cambria Math" w:hAnsi="Cambria Math"/>
+                        </w:rPr>
+                        <m:t>5</m:t>
+                      </m:r>
+                    </m:num>
+                    <m:den>
+                      <m:r>
+                        <m:rPr>
+                          <m:sty m:val="p"/>
+                        </m:rPr>
+                        <w:rPr>
+                          <w:rFonts w:ascii="Cambria Math" w:hAnsi="Cambria Math"/>
+                        </w:rPr>
+                        <m:t>13</m:t>
+                      </m:r>
+                    </m:den>
+                  </m:f>
+                </m:e>
+              </m:d>
+            </m:e>
+            <m:sup>
+              <m:r>
+                <m:rPr>
+                  <m:sty m:val="p"/>
+                </m:rPr>
+                <w:rPr>
+                  <w:rFonts w:ascii="Cambria Math" w:hAnsi="Cambria Math"/>
+                </w:rPr>
+                <m:t>2</m:t>
+              </m:r>
+            </m:sup>
+          </m:sSup>
+          <m:r>
+            <m:rPr>
+              <m:sty m:val="p"/>
+            </m:rPr>
+            <w:rPr>
+              <w:rFonts w:ascii="Cambria Math" w:hAnsi="Cambria Math"/>
+            </w:rPr>
+            <m:t>+</m:t>
+          </m:r>
+          <m:sSup>
+            <m:sSupPr>
+              <m:ctrlPr>
+                <w:rPr>
+                  <w:rFonts w:ascii="Cambria Math" w:hAnsi="Cambria Math"/>
+                </w:rPr>
+              </m:ctrlPr>
+            </m:sSupPr>
+            <m:e>
+              <m:r>
+                <w:rPr>
+                  <w:rFonts w:ascii="Cambria Math" w:hAnsi="Cambria Math"/>
+                </w:rPr>
+                <m:t>b</m:t>
+              </m:r>
+            </m:e>
+            <m:sup>
+              <m:r>
+                <m:rPr>
+                  <m:sty m:val="p"/>
+                </m:rPr>
+                <w:rPr>
+                  <w:rFonts w:ascii="Cambria Math" w:hAnsi="Cambria Math"/>
+                </w:rPr>
+                <m:t>2</m:t>
+              </m:r>
+            </m:sup>
+          </m:sSup>
+          <m:r>
+            <m:rPr>
+              <m:sty m:val="p"/>
+            </m:rPr>
+            <w:rPr>
+              <w:rFonts w:ascii="Cambria Math" w:hAnsi="Cambria Math"/>
+            </w:rPr>
+            <m:t>=</m:t>
+          </m:r>
+          <m:sSup>
+            <m:sSupPr>
+              <m:ctrlPr>
+                <w:rPr>
+                  <w:rFonts w:ascii="Cambria Math" w:hAnsi="Cambria Math"/>
+                </w:rPr>
+              </m:ctrlPr>
+            </m:sSupPr>
+            <m:e>
+              <m:r>
+                <m:rPr>
+                  <m:sty m:val="p"/>
+                </m:rPr>
+                <w:rPr>
+                  <w:rFonts w:ascii="Cambria Math" w:hAnsi="Cambria Math"/>
+                </w:rPr>
+                <m:t>1</m:t>
+              </m:r>
+            </m:e>
+            <m:sup>
+              <m:r>
+                <m:rPr>
+                  <m:sty m:val="p"/>
+                </m:rPr>
+                <w:rPr>
+                  <w:rFonts w:ascii="Cambria Math" w:hAnsi="Cambria Math"/>
+                </w:rPr>
+                <m:t>2</m:t>
+              </m:r>
+            </m:sup>
+          </m:sSup>
+          <m:r>
+            <m:rPr>
+              <m:sty m:val="p"/>
+            </m:rPr>
+            <w:rPr>
+              <w:rFonts w:ascii="Cambria Math" w:hAnsi="Cambria Math"/>
+            </w:rPr>
+            <w:br/>
+          </m:r>
+        </m:oMath>
+        <m:oMath>
+          <m:r>
+            <m:rPr>
+              <m:sty m:val="p"/>
+            </m:rPr>
+            <w:rPr>
+              <w:rFonts w:ascii="Cambria Math" w:hAnsi="Cambria Math"/>
+            </w:rPr>
+            <m:t>0.14793+</m:t>
+          </m:r>
+          <m:sSup>
+            <m:sSupPr>
+              <m:ctrlPr>
+                <w:rPr>
+                  <w:rFonts w:ascii="Cambria Math" w:hAnsi="Cambria Math"/>
+                </w:rPr>
+              </m:ctrlPr>
+            </m:sSupPr>
+            <m:e>
+              <m:r>
+                <w:rPr>
+                  <w:rFonts w:ascii="Cambria Math" w:hAnsi="Cambria Math"/>
+                </w:rPr>
+                <m:t>b</m:t>
+              </m:r>
+            </m:e>
+            <m:sup>
+              <m:r>
+                <m:rPr>
+                  <m:sty m:val="p"/>
+                </m:rPr>
+                <w:rPr>
+                  <w:rFonts w:ascii="Cambria Math" w:hAnsi="Cambria Math"/>
+                </w:rPr>
+                <m:t>2</m:t>
+              </m:r>
+            </m:sup>
+          </m:sSup>
+          <m:r>
+            <m:rPr>
+              <m:sty m:val="p"/>
+            </m:rPr>
+            <w:rPr>
+              <w:rFonts w:ascii="Cambria Math" w:hAnsi="Cambria Math"/>
+            </w:rPr>
+            <m:t>=1</m:t>
+          </m:r>
+          <m:r>
+            <m:rPr>
+              <m:sty m:val="p"/>
+            </m:rPr>
+            <w:rPr>
+              <w:rFonts w:ascii="Cambria Math" w:hAnsi="Cambria Math"/>
+            </w:rPr>
+            <w:br/>
+          </m:r>
+        </m:oMath>
+        <m:oMath>
+          <m:sSup>
+            <m:sSupPr>
+              <m:ctrlPr>
+                <w:rPr>
+                  <w:rFonts w:ascii="Cambria Math" w:hAnsi="Cambria Math"/>
+                </w:rPr>
+              </m:ctrlPr>
+            </m:sSupPr>
+            <m:e>
+              <m:r>
+                <w:rPr>
+                  <w:rFonts w:ascii="Cambria Math" w:hAnsi="Cambria Math"/>
+                </w:rPr>
+                <m:t>b</m:t>
+              </m:r>
+            </m:e>
+            <m:sup>
+              <m:r>
+                <m:rPr>
+                  <m:sty m:val="p"/>
+                </m:rPr>
+                <w:rPr>
+                  <w:rFonts w:ascii="Cambria Math" w:hAnsi="Cambria Math"/>
+                </w:rPr>
+                <m:t>2</m:t>
+              </m:r>
+            </m:sup>
+          </m:sSup>
+          <m:r>
+            <m:rPr>
+              <m:sty m:val="p"/>
+            </m:rPr>
+            <w:rPr>
+              <w:rFonts w:ascii="Cambria Math" w:hAnsi="Cambria Math"/>
+            </w:rPr>
+            <m:t>=</m:t>
+          </m:r>
+          <m:r>
+            <m:rPr>
+              <m:sty m:val="p"/>
+            </m:rPr>
+            <w:rPr>
+              <w:rFonts w:ascii="Cambria Math" w:hAnsi="Cambria Math"/>
+            </w:rPr>
+            <m:t>0.85207</m:t>
+          </m:r>
+          <m:r>
+            <m:rPr>
+              <m:sty m:val="p"/>
+            </m:rPr>
+            <w:rPr>
+              <w:rFonts w:ascii="Cambria Math" w:hAnsi="Cambria Math"/>
+            </w:rPr>
+            <w:br/>
+          </m:r>
+        </m:oMath>
+        <m:oMath>
+          <m:r>
+            <w:rPr>
+              <w:rFonts w:ascii="Cambria Math" w:hAnsi="Cambria Math"/>
+            </w:rPr>
+            <m:t>b</m:t>
+          </m:r>
+          <m:r>
+            <m:rPr>
+              <m:sty m:val="p"/>
+            </m:rPr>
+            <w:rPr>
+              <w:rFonts w:ascii="Cambria Math" w:hAnsi="Cambria Math"/>
+            </w:rPr>
+            <m:t>=0.92308</m:t>
+          </m:r>
+          <m:r>
+            <m:rPr>
+              <m:sty m:val="p"/>
+            </m:rPr>
+            <w:rPr>
+              <w:rFonts w:ascii="Cambria Math" w:hAnsi="Cambria Math"/>
+            </w:rPr>
+            <w:br/>
+          </m:r>
+        </m:oMath>
+        <m:oMath>
+          <m:f>
+            <m:fPr>
+              <m:ctrlPr>
+                <w:rPr>
+                  <w:rFonts w:ascii="Cambria Math" w:eastAsiaTheme="minorEastAsia" w:hAnsi="Cambria Math"/>
+                </w:rPr>
+              </m:ctrlPr>
+            </m:fPr>
+            <m:num>
+              <m:r>
+                <m:rPr>
+                  <m:sty m:val="p"/>
+                </m:rPr>
+                <w:rPr>
+                  <w:rFonts w:ascii="Cambria Math" w:eastAsiaTheme="minorEastAsia" w:hAnsi="Cambria Math"/>
+                </w:rPr>
+                <m:t>12</m:t>
+              </m:r>
+            </m:num>
+            <m:den>
+              <m:r>
+                <m:rPr>
+                  <m:sty m:val="p"/>
+                </m:rPr>
+                <w:rPr>
+                  <w:rFonts w:ascii="Cambria Math" w:eastAsiaTheme="minorEastAsia" w:hAnsi="Cambria Math"/>
+                </w:rPr>
+                <m:t>13</m:t>
+              </m:r>
+            </m:den>
+          </m:f>
+          <m:r>
+            <m:rPr>
+              <m:sty m:val="p"/>
+            </m:rPr>
+            <w:rPr>
+              <w:rFonts w:ascii="Cambria Math" w:eastAsiaTheme="minorEastAsia" w:hAnsi="Cambria Math"/>
+            </w:rPr>
+            <m:t>=0.92308</m:t>
+          </m:r>
+          <m:r>
+            <w:rPr>
+              <w:rFonts w:eastAsiaTheme="minorEastAsia"/>
+            </w:rPr>
+            <w:br/>
+          </m:r>
+        </m:oMath>
+      </m:oMathPara>
+      <w:r>
+        <w:rPr>
+          <w:rFonts w:eastAsiaTheme="minorEastAsia"/>
+          <w:b/>
+          <w:bCs/>
+        </w:rPr>
+        <w:t xml:space="preserve">(2) </w:t>
+      </w:r>
+      <m:oMath>
+        <m:f>
+          <m:fPr>
+            <m:ctrlPr>
+              <w:rPr>
+                <w:rFonts w:ascii="Cambria Math" w:eastAsiaTheme="minorEastAsia" w:hAnsi="Cambria Math"/>
+                <w:b/>
+                <w:bCs/>
+              </w:rPr>
+            </m:ctrlPr>
+          </m:fPr>
+          <m:num>
+            <m:r>
+              <m:rPr>
+                <m:sty m:val="b"/>
+              </m:rPr>
+              <w:rPr>
+                <w:rFonts w:ascii="Cambria Math" w:eastAsiaTheme="minorEastAsia" w:hAnsi="Cambria Math"/>
+              </w:rPr>
+              <m:t>12</m:t>
+            </m:r>
+          </m:num>
+          <m:den>
+            <m:r>
+              <m:rPr>
+                <m:sty m:val="b"/>
+              </m:rPr>
+              <w:rPr>
+                <w:rFonts w:ascii="Cambria Math" w:eastAsiaTheme="minorEastAsia" w:hAnsi="Cambria Math"/>
+              </w:rPr>
+              <m:t>13</m:t>
+            </m:r>
+          </m:den>
+        </m:f>
+      </m:oMath>
+    </w:p>
+    <w:p>
+      <w:pPr>
+        <w:pStyle w:val="ListParagraph"/>
+        <w:numPr>
+          <w:ilvl w:val="0"/>
+          <w:numId w:val="36"/>
+        </w:numPr>
+        <w:rPr>
+          <w:rFonts w:eastAsiaTheme="minorEastAsia"/>
+          <w:b/>
+          <w:bCs/>
+        </w:rPr>
+      </w:pPr>
+      <w:r>
+        <w:rPr>
+          <w:rFonts w:eastAsiaTheme="minorEastAsia"/>
+        </w:rPr>
+        <w:t xml:space="preserve">In </w:t>
+      </w:r>
+      <w:proofErr w:type="gramStart"/>
+      <w:r>
+        <w:rPr>
+          <w:rFonts w:eastAsiaTheme="minorEastAsia"/>
+        </w:rPr>
+        <w:t>right</w:t>
+      </w:r>
+      <w:proofErr w:type="gramEnd"/>
+      <w:r>
+        <w:rPr>
+          <w:rFonts w:eastAsiaTheme="minorEastAsia"/>
+        </w:rPr>
+        <w:t xml:space="preserve"> triangle ABC, the measure of </w:t>
+      </w:r>
+      <w:r>
+        <w:rPr>
+          <w:rFonts w:ascii="Cambria Math" w:eastAsiaTheme="minorEastAsia" w:hAnsi="Cambria Math" w:cs="Cambria Math"/>
+        </w:rPr>
+        <w:t>∡</w:t>
+      </w:r>
+      <w:r>
+        <w:rPr>
+          <w:rFonts w:ascii="Cambria Math" w:eastAsiaTheme="minorEastAsia" w:hAnsi="Cambria Math" w:cs="Cambria Math"/>
+        </w:rPr>
+        <w:t xml:space="preserve">A is </w:t>
+      </w:r>
+      <m:oMath>
+        <m:r>
+          <w:rPr>
+            <w:rFonts w:ascii="Cambria Math" w:eastAsiaTheme="minorEastAsia" w:hAnsi="Cambria Math" w:cs="Cambria Math"/>
+          </w:rPr>
+          <m:t>25°</m:t>
+        </m:r>
+      </m:oMath>
+      <w:r>
+        <w:rPr>
+          <w:rFonts w:ascii="Cambria Math" w:eastAsiaTheme="minorEastAsia" w:hAnsi="Cambria Math" w:cs="Cambria Math"/>
+        </w:rPr>
+        <w:t xml:space="preserve"> and </w:t>
+      </w:r>
+      <m:oMath>
+        <m:r>
+          <w:rPr>
+            <w:rFonts w:ascii="Cambria Math" w:eastAsiaTheme="minorEastAsia" w:hAnsi="Cambria Math" w:cs="Cambria Math"/>
+          </w:rPr>
+          <m:t>AB=1.</m:t>
+        </m:r>
+      </m:oMath>
+      <w:r>
+        <w:rPr>
+          <w:rFonts w:ascii="Cambria Math" w:eastAsiaTheme="minorEastAsia" w:hAnsi="Cambria Math" w:cs="Cambria Math"/>
+        </w:rPr>
+        <w:t xml:space="preserve"> What is the length of AC?</w:t>
+      </w:r>
+      <w:r>
+        <w:rPr>
+          <w:rFonts w:ascii="Cambria Math" w:eastAsiaTheme="minorEastAsia" w:hAnsi="Cambria Math" w:cs="Cambria Math"/>
+        </w:rPr>
+        <w:br/>
+      </w:r>
+      <m:oMathPara>
+        <m:oMath>
+          <m:func>
+            <m:funcPr>
+              <m:ctrlPr>
+                <w:rPr>
+                  <w:rFonts w:ascii="Cambria Math" w:eastAsiaTheme="minorEastAsia" w:hAnsi="Cambria Math"/>
+                  <w:i/>
+                </w:rPr>
+              </m:ctrlPr>
+            </m:funcPr>
+            <m:fName>
+              <m:r>
+                <m:rPr>
+                  <m:sty m:val="p"/>
+                </m:rPr>
+                <w:rPr>
+                  <w:rFonts w:ascii="Cambria Math" w:eastAsiaTheme="minorEastAsia" w:hAnsi="Cambria Math"/>
+                </w:rPr>
+                <m:t>cos</m:t>
+              </m:r>
+            </m:fName>
+            <m:e>
+              <m:r>
+                <w:rPr>
+                  <w:rFonts w:ascii="Cambria Math" w:eastAsiaTheme="minorEastAsia" w:hAnsi="Cambria Math"/>
+                </w:rPr>
+                <m:t>25°=0.9063</m:t>
+              </m:r>
+            </m:e>
+          </m:func>
+          <m:r>
+            <w:rPr>
+              <w:rFonts w:ascii="Cambria Math" w:eastAsiaTheme="minorEastAsia" w:hAnsi="Cambria Math" w:cs="Cambria Math"/>
+            </w:rPr>
+            <w:br/>
+          </m:r>
+        </m:oMath>
+      </m:oMathPara>
+      <w:r>
+        <w:rPr>
+          <w:rFonts w:ascii="Cambria Math" w:eastAsiaTheme="minorEastAsia" w:hAnsi="Cambria Math" w:cs="Cambria Math"/>
+          <w:b/>
+          <w:bCs/>
+        </w:rPr>
+        <w:t>(1) 0.9063</w:t>
+      </w:r>
+    </w:p>
+    <w:p>
+      <w:pPr>
+        <w:pStyle w:val="ListParagraph"/>
+        <w:numPr>
+          <w:ilvl w:val="0"/>
+          <w:numId w:val="36"/>
+        </w:numPr>
+        <w:rPr>
+          <w:rFonts w:eastAsiaTheme="minorEastAsia"/>
+          <w:b/>
+          <w:bCs/>
+        </w:rPr>
+      </w:pPr>
+      <w:r>
+        <w:rPr>
+          <w:rFonts w:ascii="Cambria Math" w:eastAsiaTheme="minorEastAsia" w:hAnsi="Cambria Math" w:cs="Cambria Math"/>
+        </w:rPr>
+        <w:br w:type="column"/>
+      </w:r>
+      <w:r>
+        <w:rPr>
+          <w:rFonts w:ascii="Cambria Math" w:eastAsiaTheme="minorEastAsia" w:hAnsi="Cambria Math" w:cs="Cambria Math"/>
+        </w:rPr>
+        <w:t xml:space="preserve">In the right triangle DEF, the measure of </w:t>
+      </w:r>
+      <w:r>
+        <w:rPr>
+          <w:rFonts w:ascii="Cambria Math" w:eastAsiaTheme="minorEastAsia" w:hAnsi="Cambria Math" w:cs="Cambria Math"/>
+        </w:rPr>
+        <w:t>∡</w:t>
+      </w:r>
+      <w:r>
+        <w:rPr>
+          <w:rFonts w:ascii="Cambria Math" w:eastAsiaTheme="minorEastAsia" w:hAnsi="Cambria Math" w:cs="Cambria Math"/>
+        </w:rPr>
+        <w:t xml:space="preserve">D is </w:t>
+      </w:r>
+      <m:oMath>
+        <m:r>
+          <w:rPr>
+            <w:rFonts w:ascii="Cambria Math" w:eastAsiaTheme="minorEastAsia" w:hAnsi="Cambria Math" w:cs="Cambria Math"/>
+          </w:rPr>
+          <m:t>53°</m:t>
+        </m:r>
+      </m:oMath>
+      <w:r>
+        <w:rPr>
+          <w:rFonts w:ascii="Cambria Math" w:eastAsiaTheme="minorEastAsia" w:hAnsi="Cambria Math" w:cs="Cambria Math"/>
+        </w:rPr>
+        <w:t xml:space="preserve"> and </w:t>
+      </w:r>
+      <m:oMath>
+        <m:r>
+          <w:rPr>
+            <w:rFonts w:ascii="Cambria Math" w:eastAsiaTheme="minorEastAsia" w:hAnsi="Cambria Math" w:cs="Cambria Math"/>
+          </w:rPr>
+          <m:t>DE=1</m:t>
+        </m:r>
+      </m:oMath>
+      <w:r>
+        <w:rPr>
+          <w:rFonts w:ascii="Cambria Math" w:eastAsiaTheme="minorEastAsia" w:hAnsi="Cambria Math" w:cs="Cambria Math"/>
+        </w:rPr>
+        <w:t>. What is the length of EF?</w:t>
+      </w:r>
+      <w:r>
+        <w:rPr>
+          <w:rFonts w:ascii="Cambria Math" w:eastAsiaTheme="minorEastAsia" w:hAnsi="Cambria Math" w:cs="Cambria Math"/>
+        </w:rPr>
+        <w:br/>
+      </w:r>
+      <m:oMathPara>
+        <m:oMath>
+          <m:func>
+            <m:funcPr>
+              <m:ctrlPr>
+                <w:rPr>
+                  <w:rFonts w:ascii="Cambria Math" w:eastAsiaTheme="minorEastAsia" w:hAnsi="Cambria Math"/>
+                  <w:i/>
+                </w:rPr>
+              </m:ctrlPr>
+            </m:funcPr>
+            <m:fName>
+              <m:r>
+                <m:rPr>
+                  <m:sty m:val="p"/>
+                </m:rPr>
+                <w:rPr>
+                  <w:rFonts w:ascii="Cambria Math" w:eastAsiaTheme="minorEastAsia" w:hAnsi="Cambria Math"/>
+                </w:rPr>
+                <m:t>sin</m:t>
+              </m:r>
+            </m:fName>
+            <m:e>
+              <m:r>
+                <w:rPr>
+                  <w:rFonts w:ascii="Cambria Math" w:eastAsiaTheme="minorEastAsia" w:hAnsi="Cambria Math"/>
+                </w:rPr>
+                <m:t>53°=0.7986</m:t>
+              </m:r>
+            </m:e>
+          </m:func>
+          <m:r>
+            <w:rPr>
+              <w:rFonts w:ascii="Cambria Math" w:eastAsiaTheme="minorEastAsia" w:hAnsi="Cambria Math" w:cs="Cambria Math"/>
+            </w:rPr>
+            <w:br/>
+          </m:r>
+        </m:oMath>
+      </m:oMathPara>
+      <w:r>
+        <w:rPr>
+          <w:rFonts w:ascii="Cambria Math" w:eastAsiaTheme="minorEastAsia" w:hAnsi="Cambria Math" w:cs="Cambria Math"/>
+          <w:b/>
+          <w:bCs/>
+        </w:rPr>
+        <w:t>(4) 0.7986</w:t>
+      </w:r>
+    </w:p>
+    <w:p>
+      <w:pPr>
+        <w:pStyle w:val="ListParagraph"/>
+        <w:numPr>
+          <w:ilvl w:val="0"/>
+          <w:numId w:val="36"/>
+        </w:numPr>
+        <w:rPr>
+          <w:rFonts w:eastAsiaTheme="minorEastAsia"/>
+          <w:b/>
+          <w:bCs/>
+        </w:rPr>
+      </w:pPr>
+      <w:r>
+        <w:rPr>
+          <w:rFonts w:ascii="Cambria Math" w:eastAsiaTheme="minorEastAsia" w:hAnsi="Cambria Math" w:cs="Cambria Math"/>
+        </w:rPr>
+        <w:t xml:space="preserve">In </w:t>
+      </w:r>
+      <w:proofErr w:type="gramStart"/>
+      <w:r>
+        <w:rPr>
+          <w:rFonts w:ascii="Cambria Math" w:eastAsiaTheme="minorEastAsia" w:hAnsi="Cambria Math" w:cs="Cambria Math"/>
+        </w:rPr>
+        <w:t>right</w:t>
+      </w:r>
+      <w:proofErr w:type="gramEnd"/>
+      <w:r>
+        <w:rPr>
+          <w:rFonts w:ascii="Cambria Math" w:eastAsiaTheme="minorEastAsia" w:hAnsi="Cambria Math" w:cs="Cambria Math"/>
+        </w:rPr>
+        <w:t xml:space="preserve"> triangle EFG, if </w:t>
+      </w:r>
+      <m:oMath>
+        <m:r>
+          <w:rPr>
+            <w:rFonts w:ascii="Cambria Math" w:eastAsiaTheme="minorEastAsia" w:hAnsi="Cambria Math" w:cs="Cambria Math"/>
+          </w:rPr>
+          <m:t>GE=0.7547</m:t>
+        </m:r>
+      </m:oMath>
+      <w:r>
+        <w:rPr>
+          <w:rFonts w:ascii="Cambria Math" w:eastAsiaTheme="minorEastAsia" w:hAnsi="Cambria Math" w:cs="Cambria Math"/>
+        </w:rPr>
+        <w:t xml:space="preserve"> and if </w:t>
+      </w:r>
+      <m:oMath>
+        <m:r>
+          <w:rPr>
+            <w:rFonts w:ascii="Cambria Math" w:eastAsiaTheme="minorEastAsia" w:hAnsi="Cambria Math" w:cs="Cambria Math"/>
+          </w:rPr>
+          <m:t>FG=1</m:t>
+        </m:r>
+      </m:oMath>
+      <w:r>
+        <w:rPr>
+          <w:rFonts w:ascii="Cambria Math" w:eastAsiaTheme="minorEastAsia" w:hAnsi="Cambria Math" w:cs="Cambria Math"/>
+        </w:rPr>
+        <w:t xml:space="preserve">, what is the measure of </w:t>
+      </w:r>
+      <w:r>
+        <w:rPr>
+          <w:rFonts w:ascii="Cambria Math" w:eastAsiaTheme="minorEastAsia" w:hAnsi="Cambria Math" w:cs="Cambria Math"/>
+        </w:rPr>
+        <w:t>∡</w:t>
+      </w:r>
+      <w:r>
+        <w:rPr>
+          <w:rFonts w:ascii="Cambria Math" w:eastAsiaTheme="minorEastAsia" w:hAnsi="Cambria Math" w:cs="Cambria Math"/>
+        </w:rPr>
+        <w:t>G?</w:t>
+      </w:r>
+      <w:r>
+        <w:rPr>
+          <w:rFonts w:ascii="Cambria Math" w:eastAsiaTheme="minorEastAsia" w:hAnsi="Cambria Math" w:cs="Cambria Math"/>
+        </w:rPr>
+        <w:br/>
+      </w:r>
+      <m:oMathPara>
+        <m:oMath>
+          <m:func>
+            <m:funcPr>
+              <m:ctrlPr>
+                <w:rPr>
+                  <w:rFonts w:ascii="Cambria Math" w:eastAsiaTheme="minorEastAsia" w:hAnsi="Cambria Math"/>
+                  <w:i/>
+                </w:rPr>
+              </m:ctrlPr>
+            </m:funcPr>
+            <m:fName>
+              <m:sSup>
+                <m:sSupPr>
+                  <m:ctrlPr>
+                    <w:rPr>
+                      <w:rFonts w:ascii="Cambria Math" w:eastAsiaTheme="minorEastAsia" w:hAnsi="Cambria Math"/>
+                    </w:rPr>
+                  </m:ctrlPr>
+                </m:sSupPr>
+                <m:e>
+                  <m:r>
+                    <m:rPr>
+                      <m:sty m:val="p"/>
+                    </m:rPr>
+                    <w:rPr>
+                      <w:rFonts w:ascii="Cambria Math" w:eastAsiaTheme="minorEastAsia" w:hAnsi="Cambria Math"/>
+                    </w:rPr>
+                    <m:t>cos</m:t>
+                  </m:r>
+                </m:e>
+                <m:sup>
+                  <m:r>
+                    <w:rPr>
+                      <w:rFonts w:ascii="Cambria Math" w:eastAsiaTheme="minorEastAsia" w:hAnsi="Cambria Math"/>
+                    </w:rPr>
+                    <m:t>-1</m:t>
+                  </m:r>
+                </m:sup>
+              </m:sSup>
+            </m:fName>
+            <m:e>
+              <m:r>
+                <w:rPr>
+                  <w:rFonts w:ascii="Cambria Math" w:eastAsiaTheme="minorEastAsia" w:hAnsi="Cambria Math"/>
+                </w:rPr>
+                <m:t>∡</m:t>
+              </m:r>
+              <m:r>
+                <w:rPr>
+                  <w:rFonts w:ascii="Cambria Math" w:eastAsiaTheme="minorEastAsia" w:hAnsi="Cambria Math"/>
+                </w:rPr>
+                <m:t>G</m:t>
+              </m:r>
+            </m:e>
+          </m:func>
+          <m:r>
+            <w:rPr>
+              <w:rFonts w:ascii="Cambria Math" w:eastAsiaTheme="minorEastAsia" w:hAnsi="Cambria Math"/>
+            </w:rPr>
+            <m:t>=0.7547</m:t>
+          </m:r>
+          <m:r>
+            <w:rPr>
+              <w:rFonts w:ascii="Cambria Math" w:eastAsiaTheme="minorEastAsia" w:hAnsi="Cambria Math" w:cs="Cambria Math"/>
+            </w:rPr>
+            <w:br/>
+          </m:r>
+        </m:oMath>
+      </m:oMathPara>
+      <w:r>
+        <w:rPr>
+          <w:rFonts w:ascii="Cambria Math" w:eastAsiaTheme="minorEastAsia" w:hAnsi="Cambria Math" w:cs="Cambria Math"/>
+          <w:b/>
+          <w:bCs/>
+        </w:rPr>
+        <w:t xml:space="preserve">(3) </w:t>
+      </w:r>
+      <m:oMath>
+        <m:r>
+          <m:rPr>
+            <m:sty m:val="bi"/>
+          </m:rPr>
+          <w:rPr>
+            <w:rFonts w:ascii="Cambria Math" w:eastAsiaTheme="minorEastAsia" w:hAnsi="Cambria Math" w:cs="Cambria Math"/>
+          </w:rPr>
+          <m:t>41°</m:t>
+        </m:r>
+      </m:oMath>
+    </w:p>
+    <w:p>
+      <w:pPr>
+        <w:pStyle w:val="ListParagraph"/>
+        <w:numPr>
+          <w:ilvl w:val="0"/>
+          <w:numId w:val="36"/>
+        </w:numPr>
+        <w:rPr>
+          <w:rFonts w:eastAsiaTheme="minorEastAsia"/>
+          <w:b/>
+          <w:bCs/>
+        </w:rPr>
+      </w:pPr>
+      <w:r>
+        <w:rPr>
+          <w:rFonts w:ascii="Cambria Math" w:eastAsiaTheme="minorEastAsia" w:hAnsi="Cambria Math" w:cs="Cambria Math"/>
+        </w:rPr>
+        <w:t xml:space="preserve">In unit circle </w:t>
+      </w:r>
+      <m:oMath>
+        <m:r>
+          <w:rPr>
+            <w:rFonts w:ascii="Cambria Math" w:eastAsiaTheme="minorEastAsia" w:hAnsi="Cambria Math" w:cs="Cambria Math"/>
+          </w:rPr>
+          <m:t>O</m:t>
+        </m:r>
+      </m:oMath>
+      <w:r>
+        <w:rPr>
+          <w:rFonts w:ascii="Cambria Math" w:eastAsiaTheme="minorEastAsia" w:hAnsi="Cambria Math" w:cs="Cambria Math"/>
+        </w:rPr>
+        <w:t xml:space="preserve">, if </w:t>
+      </w:r>
+      <m:oMath>
+        <m:r>
+          <w:rPr>
+            <w:rFonts w:ascii="Cambria Math" w:eastAsiaTheme="minorEastAsia" w:hAnsi="Cambria Math"/>
+          </w:rPr>
+          <m:t>∡</m:t>
+        </m:r>
+        <m:r>
+          <w:rPr>
+            <w:rFonts w:ascii="Cambria Math" w:eastAsiaTheme="minorEastAsia" w:hAnsi="Cambria Math"/>
+          </w:rPr>
+          <m:t>AOB=70°</m:t>
+        </m:r>
+      </m:oMath>
+      <w:r>
+        <w:rPr>
+          <w:rFonts w:ascii="Cambria Math" w:eastAsiaTheme="minorEastAsia" w:hAnsi="Cambria Math" w:cs="Cambria Math"/>
+        </w:rPr>
+        <w:t xml:space="preserve">, what are the coordinates of </w:t>
+      </w:r>
+      <m:oMath>
+        <m:r>
+          <w:rPr>
+            <w:rFonts w:ascii="Cambria Math" w:eastAsiaTheme="minorEastAsia" w:hAnsi="Cambria Math" w:cs="Cambria Math"/>
+          </w:rPr>
+          <m:t>B</m:t>
+        </m:r>
+      </m:oMath>
+      <w:r>
+        <w:rPr>
+          <w:rFonts w:ascii="Cambria Math" w:eastAsiaTheme="minorEastAsia" w:hAnsi="Cambria Math" w:cs="Cambria Math"/>
+        </w:rPr>
+        <w:t>?</w:t>
+      </w:r>
+      <w:r>
+        <w:rPr>
+          <w:rFonts w:ascii="Cambria Math" w:eastAsiaTheme="minorEastAsia" w:hAnsi="Cambria Math" w:cs="Cambria Math"/>
+        </w:rPr>
+        <w:br/>
+      </w:r>
+      <m:oMathPara>
+        <m:oMath>
+          <m:r>
+            <w:rPr>
+              <w:rFonts w:ascii="Cambria Math" w:eastAsiaTheme="minorEastAsia" w:hAnsi="Cambria Math"/>
+            </w:rPr>
+            <m:t>x=</m:t>
+          </m:r>
+          <m:func>
+            <m:funcPr>
+              <m:ctrlPr>
+                <w:rPr>
+                  <w:rFonts w:ascii="Cambria Math" w:eastAsiaTheme="minorEastAsia" w:hAnsi="Cambria Math"/>
+                  <w:i/>
+                </w:rPr>
+              </m:ctrlPr>
+            </m:funcPr>
+            <m:fName>
+              <m:r>
+                <m:rPr>
+                  <m:sty m:val="p"/>
+                </m:rPr>
+                <w:rPr>
+                  <w:rFonts w:ascii="Cambria Math" w:eastAsiaTheme="minorEastAsia" w:hAnsi="Cambria Math"/>
+                </w:rPr>
+                <m:t>cos</m:t>
+              </m:r>
+            </m:fName>
+            <m:e>
+              <m:r>
+                <w:rPr>
+                  <w:rFonts w:ascii="Cambria Math" w:eastAsiaTheme="minorEastAsia" w:hAnsi="Cambria Math"/>
+                </w:rPr>
+                <m:t>70°</m:t>
+              </m:r>
+            </m:e>
+          </m:func>
+          <m:r>
+            <w:rPr>
+              <w:rFonts w:ascii="Cambria Math" w:eastAsiaTheme="minorEastAsia" w:hAnsi="Cambria Math" w:cs="Cambria Math"/>
+            </w:rPr>
+            <m:t>=0.34</m:t>
+          </m:r>
+          <m:r>
+            <w:rPr>
+              <w:rFonts w:ascii="Cambria Math" w:eastAsiaTheme="minorEastAsia" w:hAnsi="Cambria Math" w:cs="Cambria Math"/>
+            </w:rPr>
+            <w:br/>
+          </m:r>
+        </m:oMath>
+        <m:oMath>
+          <m:r>
+            <w:rPr>
+              <w:rFonts w:ascii="Cambria Math" w:eastAsiaTheme="minorEastAsia" w:hAnsi="Cambria Math"/>
+            </w:rPr>
+            <m:t>y=</m:t>
+          </m:r>
+          <m:func>
+            <m:funcPr>
+              <m:ctrlPr>
+                <w:rPr>
+                  <w:rFonts w:ascii="Cambria Math" w:eastAsiaTheme="minorEastAsia" w:hAnsi="Cambria Math"/>
+                  <w:i/>
+                </w:rPr>
+              </m:ctrlPr>
+            </m:funcPr>
+            <m:fName>
+              <m:r>
+                <m:rPr>
+                  <m:sty m:val="p"/>
+                </m:rPr>
+                <w:rPr>
+                  <w:rFonts w:ascii="Cambria Math" w:eastAsiaTheme="minorEastAsia" w:hAnsi="Cambria Math"/>
+                </w:rPr>
+                <m:t>sin</m:t>
+              </m:r>
+            </m:fName>
+            <m:e>
+              <m:r>
+                <w:rPr>
+                  <w:rFonts w:ascii="Cambria Math" w:eastAsiaTheme="minorEastAsia" w:hAnsi="Cambria Math"/>
+                </w:rPr>
+                <m:t>70°</m:t>
+              </m:r>
+            </m:e>
+          </m:func>
+          <m:r>
+            <w:rPr>
+              <w:rFonts w:ascii="Cambria Math" w:eastAsiaTheme="minorEastAsia" w:hAnsi="Cambria Math"/>
+            </w:rPr>
+            <m:t>=0.94</m:t>
+          </m:r>
+          <m:r>
+            <w:rPr>
+              <w:rFonts w:ascii="Cambria Math" w:eastAsiaTheme="minorEastAsia" w:hAnsi="Cambria Math" w:cs="Cambria Math"/>
+            </w:rPr>
+            <w:br/>
+          </m:r>
+        </m:oMath>
+      </m:oMathPara>
+      <w:r>
+        <w:rPr>
+          <w:rFonts w:ascii="Cambria Math" w:eastAsiaTheme="minorEastAsia" w:hAnsi="Cambria Math" w:cs="Cambria Math"/>
+          <w:b/>
+          <w:bCs/>
+        </w:rPr>
+        <w:t>(2) (0.34, 0.94)</w:t>
+      </w:r>
+    </w:p>
+    <w:p>
+      <w:pPr>
+        <w:pStyle w:val="ListParagraph"/>
+        <w:numPr>
+          <w:ilvl w:val="0"/>
+          <w:numId w:val="36"/>
+        </w:numPr>
+        <w:rPr>
+          <w:rFonts w:eastAsiaTheme="minorEastAsia"/>
+          <w:b/>
+          <w:bCs/>
+        </w:rPr>
+      </w:pPr>
+      <w:r>
+        <w:rPr>
+          <w:rFonts w:ascii="Cambria Math" w:eastAsiaTheme="minorEastAsia" w:hAnsi="Cambria Math" w:cs="Cambria Math"/>
+        </w:rPr>
+        <w:t xml:space="preserve">In unit circle </w:t>
+      </w:r>
+      <m:oMath>
+        <m:r>
+          <w:rPr>
+            <w:rFonts w:ascii="Cambria Math" w:eastAsiaTheme="minorEastAsia" w:hAnsi="Cambria Math" w:cs="Cambria Math"/>
+          </w:rPr>
+          <m:t>O</m:t>
+        </m:r>
+      </m:oMath>
+      <w:r>
+        <w:rPr>
+          <w:rFonts w:ascii="Cambria Math" w:eastAsiaTheme="minorEastAsia" w:hAnsi="Cambria Math" w:cs="Cambria Math"/>
+        </w:rPr>
+        <w:t xml:space="preserve">, if </w:t>
+      </w:r>
+      <m:oMath>
+        <m:r>
+          <w:rPr>
+            <w:rFonts w:ascii="Cambria Math" w:eastAsiaTheme="minorEastAsia" w:hAnsi="Cambria Math"/>
+          </w:rPr>
+          <m:t>∡</m:t>
+        </m:r>
+        <m:r>
+          <w:rPr>
+            <w:rFonts w:ascii="Cambria Math" w:eastAsiaTheme="minorEastAsia" w:hAnsi="Cambria Math"/>
+          </w:rPr>
+          <m:t>AOB=110°</m:t>
+        </m:r>
+      </m:oMath>
+      <w:r>
+        <w:rPr>
+          <w:rFonts w:ascii="Cambria Math" w:eastAsiaTheme="minorEastAsia" w:hAnsi="Cambria Math" w:cs="Cambria Math"/>
+        </w:rPr>
+        <w:t>, what are the coordinates of B?</w:t>
+      </w:r>
+      <w:r>
+        <w:rPr>
+          <w:rFonts w:ascii="Cambria Math" w:eastAsiaTheme="minorEastAsia" w:hAnsi="Cambria Math" w:cs="Cambria Math"/>
+        </w:rPr>
+        <w:br/>
+      </w:r>
+      <m:oMathPara>
+        <m:oMath>
+          <m:r>
+            <w:rPr>
+              <w:rFonts w:ascii="Cambria Math" w:eastAsiaTheme="minorEastAsia" w:hAnsi="Cambria Math"/>
+            </w:rPr>
+            <m:t>x=</m:t>
+          </m:r>
+          <m:func>
+            <m:funcPr>
+              <m:ctrlPr>
+                <w:rPr>
+                  <w:rFonts w:ascii="Cambria Math" w:eastAsiaTheme="minorEastAsia" w:hAnsi="Cambria Math"/>
+                  <w:i/>
+                </w:rPr>
+              </m:ctrlPr>
+            </m:funcPr>
+            <m:fName>
+              <m:r>
+                <m:rPr>
+                  <m:sty m:val="p"/>
+                </m:rPr>
+                <w:rPr>
+                  <w:rFonts w:ascii="Cambria Math" w:eastAsiaTheme="minorEastAsia" w:hAnsi="Cambria Math"/>
+                </w:rPr>
+                <m:t>cos</m:t>
+              </m:r>
+            </m:fName>
+            <m:e>
+              <m:r>
+                <w:rPr>
+                  <w:rFonts w:ascii="Cambria Math" w:eastAsiaTheme="minorEastAsia" w:hAnsi="Cambria Math"/>
+                </w:rPr>
+                <m:t>110°</m:t>
+              </m:r>
+            </m:e>
+          </m:func>
+          <m:r>
+            <w:rPr>
+              <w:rFonts w:ascii="Cambria Math" w:eastAsiaTheme="minorEastAsia" w:hAnsi="Cambria Math" w:cs="Cambria Math"/>
+            </w:rPr>
+            <m:t>=-0.34</m:t>
+          </m:r>
+          <m:r>
+            <w:rPr>
+              <w:rFonts w:ascii="Cambria Math" w:eastAsiaTheme="minorEastAsia" w:hAnsi="Cambria Math" w:cs="Cambria Math"/>
+            </w:rPr>
+            <w:br/>
+          </m:r>
+        </m:oMath>
+        <m:oMath>
+          <m:r>
+            <w:rPr>
+              <w:rFonts w:ascii="Cambria Math" w:eastAsiaTheme="minorEastAsia" w:hAnsi="Cambria Math"/>
+            </w:rPr>
+            <m:t>y=</m:t>
+          </m:r>
+          <m:func>
+            <m:funcPr>
+              <m:ctrlPr>
+                <w:rPr>
+                  <w:rFonts w:ascii="Cambria Math" w:eastAsiaTheme="minorEastAsia" w:hAnsi="Cambria Math"/>
+                  <w:i/>
+                </w:rPr>
+              </m:ctrlPr>
+            </m:funcPr>
+            <m:fName>
+              <m:r>
+                <m:rPr>
+                  <m:sty m:val="p"/>
+                </m:rPr>
+                <w:rPr>
+                  <w:rFonts w:ascii="Cambria Math" w:eastAsiaTheme="minorEastAsia" w:hAnsi="Cambria Math"/>
+                </w:rPr>
+                <m:t>sin</m:t>
+              </m:r>
+            </m:fName>
+            <m:e>
+              <m:r>
+                <w:rPr>
+                  <w:rFonts w:ascii="Cambria Math" w:eastAsiaTheme="minorEastAsia" w:hAnsi="Cambria Math"/>
+                </w:rPr>
+                <m:t>110°</m:t>
+              </m:r>
+            </m:e>
+          </m:func>
+          <m:r>
+            <w:rPr>
+              <w:rFonts w:ascii="Cambria Math" w:eastAsiaTheme="minorEastAsia" w:hAnsi="Cambria Math"/>
+            </w:rPr>
+            <m:t>=0.94</m:t>
+          </m:r>
+          <m:r>
+            <w:rPr>
+              <w:rFonts w:ascii="Cambria Math" w:eastAsiaTheme="minorEastAsia" w:hAnsi="Cambria Math" w:cs="Cambria Math"/>
+            </w:rPr>
+            <w:br/>
+          </m:r>
+        </m:oMath>
+      </m:oMathPara>
+      <w:r>
+        <w:rPr>
+          <w:rFonts w:ascii="Cambria Math" w:eastAsiaTheme="minorEastAsia" w:hAnsi="Cambria Math" w:cs="Cambria Math"/>
+          <w:b/>
+          <w:bCs/>
+        </w:rPr>
+        <w:t>(4) (-0.34, 0.94)</w:t>
+      </w:r>
+    </w:p>
+    <w:p>
+      <w:pPr>
+        <w:pStyle w:val="ListParagraph"/>
+        <w:numPr>
+          <w:ilvl w:val="0"/>
+          <w:numId w:val="36"/>
+        </w:numPr>
+        <w:rPr>
+          <w:rFonts w:eastAsiaTheme="minorEastAsia"/>
+          <w:b/>
+          <w:bCs/>
+        </w:rPr>
+      </w:pPr>
+      <w:r>
+        <w:rPr>
+          <w:rFonts w:ascii="Cambria Math" w:eastAsiaTheme="minorEastAsia" w:hAnsi="Cambria Math" w:cs="Cambria Math"/>
+        </w:rPr>
+        <w:t xml:space="preserve">If </w:t>
+      </w:r>
+      <m:oMath>
+        <m:r>
+          <w:rPr>
+            <w:rFonts w:ascii="Cambria Math" w:eastAsiaTheme="minorEastAsia" w:hAnsi="Cambria Math" w:cs="Cambria Math"/>
+          </w:rPr>
+          <m:t>B</m:t>
+        </m:r>
+      </m:oMath>
+      <w:r>
+        <w:rPr>
+          <w:rFonts w:ascii="Cambria Math" w:eastAsiaTheme="minorEastAsia" w:hAnsi="Cambria Math" w:cs="Cambria Math"/>
+        </w:rPr>
+        <w:t xml:space="preserve"> is on the unit circle, the </w:t>
+      </w:r>
+      <m:oMath>
+        <m:r>
+          <w:rPr>
+            <w:rFonts w:ascii="Cambria Math" w:eastAsiaTheme="minorEastAsia" w:hAnsi="Cambria Math" w:cs="Cambria Math"/>
+          </w:rPr>
+          <m:t>x</m:t>
+        </m:r>
+      </m:oMath>
+      <w:r>
+        <w:rPr>
+          <w:rFonts w:ascii="Cambria Math" w:eastAsiaTheme="minorEastAsia" w:hAnsi="Cambria Math" w:cs="Cambria Math"/>
+        </w:rPr>
+        <w:t xml:space="preserve">-coordinate of B is positive, and the </w:t>
+      </w:r>
+      <m:oMath>
+        <m:r>
+          <w:rPr>
+            <w:rFonts w:ascii="Cambria Math" w:eastAsiaTheme="minorEastAsia" w:hAnsi="Cambria Math" w:cs="Cambria Math"/>
+          </w:rPr>
+          <m:t>y</m:t>
+        </m:r>
+      </m:oMath>
+      <w:r>
+        <w:rPr>
+          <w:rFonts w:ascii="Cambria Math" w:eastAsiaTheme="minorEastAsia" w:hAnsi="Cambria Math" w:cs="Cambria Math"/>
+        </w:rPr>
+        <w:t xml:space="preserve">-coordinate of </w:t>
+      </w:r>
+      <m:oMath>
+        <m:r>
+          <w:rPr>
+            <w:rFonts w:ascii="Cambria Math" w:eastAsiaTheme="minorEastAsia" w:hAnsi="Cambria Math" w:cs="Cambria Math"/>
+          </w:rPr>
+          <m:t>B</m:t>
+        </m:r>
+      </m:oMath>
+      <w:r>
+        <w:rPr>
+          <w:rFonts w:ascii="Cambria Math" w:eastAsiaTheme="minorEastAsia" w:hAnsi="Cambria Math" w:cs="Cambria Math"/>
+        </w:rPr>
+        <w:t xml:space="preserve"> is negative, in which quadrant is point </w:t>
+      </w:r>
+      <m:oMath>
+        <m:r>
+          <w:rPr>
+            <w:rFonts w:ascii="Cambria Math" w:eastAsiaTheme="minorEastAsia" w:hAnsi="Cambria Math" w:cs="Cambria Math"/>
+          </w:rPr>
+          <m:t>B</m:t>
+        </m:r>
+      </m:oMath>
+      <w:r>
+        <w:rPr>
+          <w:rFonts w:ascii="Cambria Math" w:eastAsiaTheme="minorEastAsia" w:hAnsi="Cambria Math" w:cs="Cambria Math"/>
+        </w:rPr>
+        <w:t>?</w:t>
+      </w:r>
+      <w:r>
+        <w:rPr>
+          <w:rFonts w:ascii="Cambria Math" w:eastAsiaTheme="minorEastAsia" w:hAnsi="Cambria Math" w:cs="Cambria Math"/>
+        </w:rPr>
+        <w:br/>
+        <w:t xml:space="preserve">A positive </w:t>
+      </w:r>
+      <m:oMath>
+        <m:r>
+          <w:rPr>
+            <w:rFonts w:ascii="Cambria Math" w:eastAsiaTheme="minorEastAsia" w:hAnsi="Cambria Math" w:cs="Cambria Math"/>
+          </w:rPr>
+          <m:t>x</m:t>
+        </m:r>
+      </m:oMath>
+      <w:r>
+        <w:rPr>
+          <w:rFonts w:ascii="Cambria Math" w:eastAsiaTheme="minorEastAsia" w:hAnsi="Cambria Math" w:cs="Cambria Math"/>
+        </w:rPr>
+        <w:t xml:space="preserve">-coordinate implies quadrant I or IV. A negative </w:t>
+      </w:r>
+      <m:oMath>
+        <m:r>
+          <w:rPr>
+            <w:rFonts w:ascii="Cambria Math" w:eastAsiaTheme="minorEastAsia" w:hAnsi="Cambria Math" w:cs="Cambria Math"/>
+          </w:rPr>
+          <m:t>y</m:t>
+        </m:r>
+      </m:oMath>
+      <w:r>
+        <w:rPr>
+          <w:rFonts w:ascii="Cambria Math" w:eastAsiaTheme="minorEastAsia" w:hAnsi="Cambria Math" w:cs="Cambria Math"/>
+        </w:rPr>
+        <w:t xml:space="preserve">-coordinate implies quadrants III or IV. </w:t>
+      </w:r>
+      <w:r>
+        <w:rPr>
+          <w:rFonts w:ascii="Cambria Math" w:eastAsiaTheme="minorEastAsia" w:hAnsi="Cambria Math" w:cs="Cambria Math"/>
+        </w:rPr>
+        <w:br/>
+      </w:r>
+      <w:r>
+        <w:rPr>
+          <w:rFonts w:ascii="Cambria Math" w:eastAsiaTheme="minorEastAsia" w:hAnsi="Cambria Math" w:cs="Cambria Math"/>
+          <w:b/>
+          <w:bCs/>
+        </w:rPr>
+        <w:t>(4) IV</w:t>
+      </w:r>
+    </w:p>
+    <w:p>
+      <w:pPr>
+        <w:pStyle w:val="ListParagraph"/>
+        <w:numPr>
+          <w:ilvl w:val="0"/>
+          <w:numId w:val="36"/>
+        </w:numPr>
+        <w:rPr>
+          <w:rFonts w:eastAsiaTheme="minorEastAsia"/>
+          <w:b/>
+          <w:bCs/>
+        </w:rPr>
+      </w:pPr>
+      <w:r>
+        <w:rPr>
+          <w:rFonts w:ascii="Cambria Math" w:eastAsiaTheme="minorEastAsia" w:hAnsi="Cambria Math" w:cs="Cambria Math"/>
+        </w:rPr>
+        <w:t xml:space="preserve">In unit circle </w:t>
+      </w:r>
+      <m:oMath>
+        <m:r>
+          <w:rPr>
+            <w:rFonts w:ascii="Cambria Math" w:eastAsiaTheme="minorEastAsia" w:hAnsi="Cambria Math" w:cs="Cambria Math"/>
+          </w:rPr>
+          <m:t>O</m:t>
+        </m:r>
+      </m:oMath>
+      <w:r>
+        <w:rPr>
+          <w:rFonts w:ascii="Cambria Math" w:eastAsiaTheme="minorEastAsia" w:hAnsi="Cambria Math" w:cs="Cambria Math"/>
+        </w:rPr>
+        <w:t xml:space="preserve">, the coordinates of point </w:t>
+      </w:r>
+      <m:oMath>
+        <m:r>
+          <w:rPr>
+            <w:rFonts w:ascii="Cambria Math" w:eastAsiaTheme="minorEastAsia" w:hAnsi="Cambria Math" w:cs="Cambria Math"/>
+          </w:rPr>
+          <m:t>B</m:t>
+        </m:r>
+      </m:oMath>
+      <w:r>
+        <w:rPr>
+          <w:rFonts w:ascii="Cambria Math" w:eastAsiaTheme="minorEastAsia" w:hAnsi="Cambria Math" w:cs="Cambria Math"/>
+        </w:rPr>
+        <w:t xml:space="preserve"> are (-0.91, -0.41). What is the measure of </w:t>
+      </w:r>
+      <m:oMath>
+        <m:r>
+          <w:rPr>
+            <w:rFonts w:ascii="Cambria Math" w:eastAsiaTheme="minorEastAsia" w:hAnsi="Cambria Math"/>
+          </w:rPr>
+          <m:t>∡</m:t>
+        </m:r>
+        <m:r>
+          <w:rPr>
+            <w:rFonts w:ascii="Cambria Math" w:eastAsiaTheme="minorEastAsia" w:hAnsi="Cambria Math"/>
+          </w:rPr>
+          <m:t>AOB</m:t>
+        </m:r>
+      </m:oMath>
+      <w:r>
+        <w:rPr>
+          <w:rFonts w:ascii="Cambria Math" w:eastAsiaTheme="minorEastAsia" w:hAnsi="Cambria Math" w:cs="Cambria Math"/>
+        </w:rPr>
+        <w:t>?</w:t>
+      </w:r>
+      <w:r>
+        <w:rPr>
+          <w:rFonts w:ascii="Cambria Math" w:eastAsiaTheme="minorEastAsia" w:hAnsi="Cambria Math" w:cs="Cambria Math"/>
+        </w:rPr>
+        <w:br/>
+      </w:r>
+      <w:r>
+        <w:rPr>
+          <w:rFonts w:eastAsiaTheme="minorEastAsia"/>
+        </w:rPr>
+        <w:br/>
+      </w:r>
+      <w:r>
+        <w:rPr>
+          <w:rFonts w:eastAsiaTheme="minorEastAsia"/>
+          <w:b/>
+          <w:bCs/>
+        </w:rPr>
+        <w:t>If point P is in quadrant III:</w:t>
+      </w:r>
+      <w:r>
+        <w:rPr>
+          <w:rFonts w:eastAsiaTheme="minorEastAsia"/>
+          <w:b/>
+          <w:bCs/>
+        </w:rPr>
+        <w:br/>
+      </w:r>
+      <m:oMathPara>
+        <m:oMath>
+          <m:r>
+            <w:rPr>
+              <w:rFonts w:ascii="Cambria Math" w:eastAsiaTheme="minorEastAsia" w:hAnsi="Cambria Math"/>
+            </w:rPr>
+            <m:t>∠AOP=180°+</m:t>
+          </m:r>
+          <m:func>
+            <m:funcPr>
+              <m:ctrlPr>
+                <w:rPr>
+                  <w:rFonts w:ascii="Cambria Math" w:eastAsiaTheme="minorEastAsia" w:hAnsi="Cambria Math"/>
+                </w:rPr>
+              </m:ctrlPr>
+            </m:funcPr>
+            <m:fName>
+              <m:sSup>
+                <m:sSupPr>
+                  <m:ctrlPr>
+                    <w:rPr>
+                      <w:rFonts w:ascii="Cambria Math" w:eastAsiaTheme="minorEastAsia" w:hAnsi="Cambria Math"/>
+                    </w:rPr>
+                  </m:ctrlPr>
+                </m:sSupPr>
+                <m:e>
+                  <m:r>
+                    <m:rPr>
+                      <m:sty m:val="p"/>
+                    </m:rPr>
+                    <w:rPr>
+                      <w:rFonts w:ascii="Cambria Math" w:eastAsiaTheme="minorEastAsia" w:hAnsi="Cambria Math"/>
+                    </w:rPr>
+                    <m:t>sin</m:t>
+                  </m:r>
+                </m:e>
+                <m:sup>
+                  <m:r>
+                    <w:rPr>
+                      <w:rFonts w:ascii="Cambria Math" w:eastAsiaTheme="minorEastAsia" w:hAnsi="Cambria Math"/>
+                    </w:rPr>
+                    <m:t>-1</m:t>
+                  </m:r>
+                </m:sup>
+              </m:sSup>
+              <m:ctrlPr>
+                <w:rPr>
+                  <w:rFonts w:ascii="Cambria Math" w:eastAsiaTheme="minorEastAsia" w:hAnsi="Cambria Math"/>
+                  <w:i/>
+                </w:rPr>
+              </m:ctrlPr>
+            </m:fName>
+            <m:e>
+              <m:d>
+                <m:dPr>
+                  <m:ctrlPr>
+                    <w:rPr>
+                      <w:rFonts w:ascii="Cambria Math" w:eastAsiaTheme="minorEastAsia" w:hAnsi="Cambria Math"/>
+                      <w:i/>
+                    </w:rPr>
+                  </m:ctrlPr>
+                </m:dPr>
+                <m:e>
+                  <m:d>
+                    <m:dPr>
+                      <m:begChr m:val="|"/>
+                      <m:endChr m:val="|"/>
+                      <m:ctrlPr>
+                        <w:rPr>
+                          <w:rFonts w:ascii="Cambria Math" w:eastAsiaTheme="minorEastAsia" w:hAnsi="Cambria Math"/>
+                          <w:i/>
+                        </w:rPr>
+                      </m:ctrlPr>
+                    </m:dPr>
+                    <m:e>
+                      <m:r>
+                        <w:rPr>
+                          <w:rFonts w:ascii="Cambria Math" w:eastAsiaTheme="minorEastAsia" w:hAnsi="Cambria Math"/>
+                        </w:rPr>
+                        <m:t>y-coord</m:t>
+                      </m:r>
+                    </m:e>
+                  </m:d>
+                </m:e>
+              </m:d>
+            </m:e>
+          </m:func>
+          <m:r>
+            <m:rPr>
+              <m:sty m:val="p"/>
+            </m:rPr>
+            <w:rPr>
+              <w:rFonts w:ascii="Cambria Math" w:eastAsiaTheme="minorEastAsia" w:hAnsi="Cambria Math"/>
+            </w:rPr>
+            <w:br/>
+          </m:r>
+        </m:oMath>
+        <m:oMath>
+          <m:r>
+            <w:rPr>
+              <w:rFonts w:ascii="Cambria Math" w:eastAsiaTheme="minorEastAsia" w:hAnsi="Cambria Math"/>
+            </w:rPr>
+            <m:t>or ∠AOP=180°+</m:t>
+          </m:r>
+          <m:sSup>
+            <m:sSupPr>
+              <m:ctrlPr>
+                <w:rPr>
+                  <w:rFonts w:ascii="Cambria Math" w:eastAsiaTheme="minorEastAsia" w:hAnsi="Cambria Math"/>
+                  <w:i/>
+                </w:rPr>
+              </m:ctrlPr>
+            </m:sSupPr>
+            <m:e>
+              <m:r>
+                <m:rPr>
+                  <m:sty m:val="p"/>
+                </m:rPr>
+                <w:rPr>
+                  <w:rFonts w:ascii="Cambria Math" w:eastAsiaTheme="minorEastAsia" w:hAnsi="Cambria Math"/>
+                </w:rPr>
+                <m:t>cos</m:t>
+              </m:r>
+            </m:e>
+            <m:sup>
+              <m:r>
+                <w:rPr>
+                  <w:rFonts w:ascii="Cambria Math" w:eastAsiaTheme="minorEastAsia" w:hAnsi="Cambria Math"/>
+                </w:rPr>
+                <m:t>-1</m:t>
+              </m:r>
+            </m:sup>
+          </m:sSup>
+          <m:r>
+            <m:rPr>
+              <m:sty m:val="p"/>
+            </m:rPr>
+            <w:rPr>
+              <w:rFonts w:ascii="Cambria Math" w:eastAsiaTheme="minorEastAsia" w:hAnsi="Cambria Math"/>
+            </w:rPr>
+            <m:t>⁡</m:t>
+          </m:r>
+          <m:r>
+            <w:rPr>
+              <w:rFonts w:ascii="Cambria Math" w:eastAsiaTheme="minorEastAsia" w:hAnsi="Cambria Math"/>
+            </w:rPr>
+            <m:t>(</m:t>
+          </m:r>
+          <m:d>
+            <m:dPr>
+              <m:begChr m:val="|"/>
+              <m:endChr m:val="|"/>
+              <m:ctrlPr>
+                <w:rPr>
+                  <w:rFonts w:ascii="Cambria Math" w:eastAsiaTheme="minorEastAsia" w:hAnsi="Cambria Math"/>
+                  <w:i/>
+                </w:rPr>
+              </m:ctrlPr>
+            </m:dPr>
+            <m:e>
+              <m:r>
+                <w:rPr>
+                  <w:rFonts w:ascii="Cambria Math" w:eastAsiaTheme="minorEastAsia" w:hAnsi="Cambria Math"/>
+                </w:rPr>
+                <m:t>x-coord</m:t>
+              </m:r>
+            </m:e>
+          </m:d>
+          <m:r>
+            <w:rPr>
+              <w:rFonts w:ascii="Cambria Math" w:eastAsiaTheme="minorEastAsia" w:hAnsi="Cambria Math"/>
+            </w:rPr>
+            <m:t>)</m:t>
+          </m:r>
+          <m:r>
+            <w:rPr>
+              <w:rFonts w:eastAsiaTheme="minorEastAsia"/>
+            </w:rPr>
+            <w:br/>
+          </m:r>
+          <m:r>
+            <w:rPr>
+              <w:rFonts w:eastAsiaTheme="minorEastAsia"/>
+            </w:rPr>
+            <w:br/>
+          </m:r>
+        </m:oMath>
+        <m:oMath>
+          <m:r>
+            <w:rPr>
+              <w:rFonts w:ascii="Cambria Math" w:eastAsiaTheme="minorEastAsia" w:hAnsi="Cambria Math"/>
+            </w:rPr>
+            <m:t>∡AOB</m:t>
+          </m:r>
+          <m:r>
+            <w:rPr>
+              <w:rFonts w:ascii="Cambria Math" w:eastAsiaTheme="minorEastAsia" w:hAnsi="Cambria Math"/>
+            </w:rPr>
+            <m:t>=180°+</m:t>
+          </m:r>
+          <m:sSup>
+            <m:sSupPr>
+              <m:ctrlPr>
+                <w:rPr>
+                  <w:rFonts w:ascii="Cambria Math" w:eastAsiaTheme="minorEastAsia" w:hAnsi="Cambria Math"/>
+                  <w:i/>
+                </w:rPr>
+              </m:ctrlPr>
+            </m:sSupPr>
+            <m:e>
+              <m:r>
+                <w:rPr>
+                  <w:rFonts w:ascii="Cambria Math" w:eastAsiaTheme="minorEastAsia" w:hAnsi="Cambria Math"/>
+                </w:rPr>
+                <m:t>sin</m:t>
+              </m:r>
+            </m:e>
+            <m:sup>
+              <m:r>
+                <w:rPr>
+                  <w:rFonts w:ascii="Cambria Math" w:eastAsiaTheme="minorEastAsia" w:hAnsi="Cambria Math"/>
+                </w:rPr>
+                <m:t>-1</m:t>
+              </m:r>
+            </m:sup>
+          </m:sSup>
+          <m:d>
+            <m:dPr>
+              <m:ctrlPr>
+                <w:rPr>
+                  <w:rFonts w:ascii="Cambria Math" w:eastAsiaTheme="minorEastAsia" w:hAnsi="Cambria Math"/>
+                  <w:i/>
+                </w:rPr>
+              </m:ctrlPr>
+            </m:dPr>
+            <m:e>
+              <m:d>
+                <m:dPr>
+                  <m:begChr m:val="|"/>
+                  <m:endChr m:val="|"/>
+                  <m:ctrlPr>
+                    <w:rPr>
+                      <w:rFonts w:ascii="Cambria Math" w:eastAsiaTheme="minorEastAsia" w:hAnsi="Cambria Math"/>
+                      <w:i/>
+                    </w:rPr>
+                  </m:ctrlPr>
+                </m:dPr>
+                <m:e>
+                  <m:r>
+                    <w:rPr>
+                      <w:rFonts w:ascii="Cambria Math" w:eastAsiaTheme="minorEastAsia" w:hAnsi="Cambria Math"/>
+                    </w:rPr>
+                    <m:t>-0.</m:t>
+                  </m:r>
+                  <m:r>
+                    <w:rPr>
+                      <w:rFonts w:ascii="Cambria Math" w:eastAsiaTheme="minorEastAsia" w:hAnsi="Cambria Math"/>
+                    </w:rPr>
+                    <m:t>4</m:t>
+                  </m:r>
+                  <m:r>
+                    <w:rPr>
+                      <w:rFonts w:ascii="Cambria Math" w:eastAsiaTheme="minorEastAsia" w:hAnsi="Cambria Math"/>
+                    </w:rPr>
+                    <m:t>1</m:t>
+                  </m:r>
+                </m:e>
+              </m:d>
+            </m:e>
+          </m:d>
+          <m:r>
+            <w:rPr>
+              <w:rFonts w:ascii="Cambria Math" w:eastAsiaTheme="minorEastAsia" w:hAnsi="Cambria Math"/>
+            </w:rPr>
+            <m:t>=180°+</m:t>
+          </m:r>
+          <m:r>
+            <w:rPr>
+              <w:rFonts w:ascii="Cambria Math" w:eastAsiaTheme="minorEastAsia" w:hAnsi="Cambria Math"/>
+            </w:rPr>
+            <m:t>24.2</m:t>
+          </m:r>
+          <m:r>
+            <w:rPr>
+              <w:rFonts w:ascii="Cambria Math" w:eastAsiaTheme="minorEastAsia" w:hAnsi="Cambria Math"/>
+            </w:rPr>
+            <m:t>°</m:t>
+          </m:r>
+          <m:r>
+            <w:rPr>
+              <w:rFonts w:eastAsiaTheme="minorEastAsia"/>
+            </w:rPr>
+            <w:br/>
+          </m:r>
+        </m:oMath>
+        <m:oMath>
+          <m:r>
+            <w:rPr>
+              <w:rFonts w:ascii="Cambria Math" w:eastAsiaTheme="minorEastAsia" w:hAnsi="Cambria Math"/>
+            </w:rPr>
+            <m:t>∡AOB</m:t>
+          </m:r>
+          <m:r>
+            <w:rPr>
+              <w:rFonts w:ascii="Cambria Math" w:eastAsiaTheme="minorEastAsia" w:hAnsi="Cambria Math"/>
+            </w:rPr>
+            <m:t>=</m:t>
+          </m:r>
+          <m:r>
+            <w:rPr>
+              <w:rFonts w:ascii="Cambria Math" w:eastAsiaTheme="minorEastAsia" w:hAnsi="Cambria Math"/>
+            </w:rPr>
+            <m:t>2</m:t>
+          </m:r>
+          <m:r>
+            <w:rPr>
+              <w:rFonts w:ascii="Cambria Math" w:eastAsiaTheme="minorEastAsia" w:hAnsi="Cambria Math"/>
+            </w:rPr>
+            <m:t>04</m:t>
+          </m:r>
+          <m:r>
+            <w:rPr>
+              <w:rFonts w:ascii="Cambria Math" w:eastAsiaTheme="minorEastAsia" w:hAnsi="Cambria Math"/>
+            </w:rPr>
+            <m:t>°</m:t>
+          </m:r>
+          <m:r>
+            <w:rPr>
+              <w:rFonts w:eastAsiaTheme="minorEastAsia"/>
+            </w:rPr>
+            <w:br/>
+          </m:r>
+        </m:oMath>
+      </m:oMathPara>
+      <w:r>
+        <w:rPr>
+          <w:rFonts w:eastAsiaTheme="minorEastAsia"/>
+          <w:b/>
+          <w:bCs/>
+        </w:rPr>
+        <w:t>(</w:t>
+      </w:r>
+      <w:r>
+        <w:rPr>
+          <w:rFonts w:eastAsiaTheme="minorEastAsia"/>
+          <w:b/>
+          <w:bCs/>
+        </w:rPr>
+        <w:t>4</w:t>
+      </w:r>
+      <w:r>
+        <w:rPr>
+          <w:rFonts w:eastAsiaTheme="minorEastAsia"/>
+          <w:b/>
+          <w:bCs/>
+        </w:rPr>
+        <w:t xml:space="preserve">) </w:t>
+      </w:r>
+      <m:oMath>
+        <m:r>
+          <m:rPr>
+            <m:sty m:val="bi"/>
+          </m:rPr>
+          <w:rPr>
+            <w:rFonts w:ascii="Cambria Math" w:eastAsiaTheme="minorEastAsia" w:hAnsi="Cambria Math"/>
+          </w:rPr>
+          <m:t>204°</m:t>
+        </m:r>
+      </m:oMath>
+    </w:p>
+    <w:p>
+      <w:pPr>
+        <w:pStyle w:val="ListParagraph"/>
+        <w:numPr>
+          <w:ilvl w:val="0"/>
+          <w:numId w:val="36"/>
+        </w:numPr>
+        <w:rPr>
+          <w:rFonts w:eastAsiaTheme="minorEastAsia"/>
+          <w:b/>
+          <w:bCs/>
+        </w:rPr>
+      </w:pPr>
+      <w:r>
+        <w:rPr>
+          <w:rFonts w:eastAsiaTheme="minorEastAsia"/>
+        </w:rPr>
+        <w:t xml:space="preserve">If </w:t>
+      </w:r>
+      <m:oMath>
+        <m:func>
+          <m:funcPr>
+            <m:ctrlPr>
+              <w:rPr>
+                <w:rFonts w:ascii="Cambria Math" w:eastAsiaTheme="minorEastAsia" w:hAnsi="Cambria Math"/>
+                <w:i/>
+              </w:rPr>
+            </m:ctrlPr>
+          </m:funcPr>
+          <m:fName>
+            <m:r>
+              <m:rPr>
+                <m:sty m:val="p"/>
+              </m:rPr>
+              <w:rPr>
+                <w:rFonts w:ascii="Cambria Math" w:eastAsiaTheme="minorEastAsia" w:hAnsi="Cambria Math"/>
+              </w:rPr>
+              <m:t>sin</m:t>
+            </m:r>
+          </m:fName>
+          <m:e>
+            <m:r>
+              <w:rPr>
+                <w:rFonts w:ascii="Cambria Math" w:eastAsiaTheme="minorEastAsia" w:hAnsi="Cambria Math"/>
+              </w:rPr>
+              <m:t>θ</m:t>
+            </m:r>
+          </m:e>
+        </m:func>
+        <m:r>
+          <w:rPr>
+            <w:rFonts w:ascii="Cambria Math" w:eastAsiaTheme="minorEastAsia" w:hAnsi="Cambria Math"/>
+          </w:rPr>
+          <m:t>&gt;0°</m:t>
+        </m:r>
+      </m:oMath>
+      <w:r>
+        <w:rPr>
+          <w:rFonts w:eastAsiaTheme="minorEastAsia"/>
+        </w:rPr>
+        <w:t xml:space="preserve"> and </w:t>
+      </w:r>
+      <m:oMath>
+        <m:func>
+          <m:funcPr>
+            <m:ctrlPr>
+              <w:rPr>
+                <w:rFonts w:ascii="Cambria Math" w:eastAsiaTheme="minorEastAsia" w:hAnsi="Cambria Math"/>
+                <w:i/>
+              </w:rPr>
+            </m:ctrlPr>
+          </m:funcPr>
+          <m:fName>
+            <m:r>
+              <m:rPr>
+                <m:sty m:val="p"/>
+              </m:rPr>
+              <w:rPr>
+                <w:rFonts w:ascii="Cambria Math" w:eastAsiaTheme="minorEastAsia" w:hAnsi="Cambria Math"/>
+              </w:rPr>
+              <m:t>cos</m:t>
+            </m:r>
+          </m:fName>
+          <m:e>
+            <m:r>
+              <w:rPr>
+                <w:rFonts w:ascii="Cambria Math" w:eastAsiaTheme="minorEastAsia" w:hAnsi="Cambria Math"/>
+              </w:rPr>
+              <m:t>θ</m:t>
+            </m:r>
+            <m:r>
+              <w:rPr>
+                <w:rFonts w:ascii="Cambria Math" w:eastAsiaTheme="minorEastAsia" w:hAnsi="Cambria Math"/>
+              </w:rPr>
+              <m:t>&lt;0°</m:t>
+            </m:r>
+          </m:e>
+        </m:func>
+      </m:oMath>
+      <w:r>
+        <w:rPr>
+          <w:rFonts w:eastAsiaTheme="minorEastAsia"/>
+        </w:rPr>
+        <w:t xml:space="preserve"> and </w:t>
+      </w:r>
+      <w:r>
+        <w:rPr>
+          <w:rFonts w:eastAsiaTheme="minorEastAsia"/>
+        </w:rPr>
+        <w:t>θ</w:t>
+      </w:r>
+      <w:r>
+        <w:rPr>
+          <w:rFonts w:eastAsiaTheme="minorEastAsia"/>
+        </w:rPr>
+        <w:t xml:space="preserve"> is in the standard position, in which quadrant is the terminal ray of </w:t>
+      </w:r>
+      <w:r>
+        <w:rPr>
+          <w:rFonts w:eastAsiaTheme="minorEastAsia"/>
+        </w:rPr>
+        <w:t>θ</w:t>
+      </w:r>
+      <w:r>
+        <w:rPr>
+          <w:rFonts w:eastAsiaTheme="minorEastAsia"/>
+        </w:rPr>
+        <w:t>?</w:t>
+      </w:r>
+      <w:r>
+        <w:rPr>
+          <w:rFonts w:eastAsiaTheme="minorEastAsia"/>
+        </w:rPr>
+        <w:br/>
+      </w:r>
+      <m:oMath>
+        <m:func>
+          <m:funcPr>
+            <m:ctrlPr>
+              <w:rPr>
+                <w:rFonts w:ascii="Cambria Math" w:eastAsiaTheme="minorEastAsia" w:hAnsi="Cambria Math"/>
+                <w:i/>
+              </w:rPr>
+            </m:ctrlPr>
+          </m:funcPr>
+          <m:fName>
+            <m:r>
+              <m:rPr>
+                <m:sty m:val="p"/>
+              </m:rPr>
+              <w:rPr>
+                <w:rFonts w:ascii="Cambria Math" w:eastAsiaTheme="minorEastAsia" w:hAnsi="Cambria Math"/>
+              </w:rPr>
+              <m:t>sin</m:t>
+            </m:r>
+          </m:fName>
+          <m:e>
+            <m:r>
+              <w:rPr>
+                <w:rFonts w:ascii="Cambria Math" w:eastAsiaTheme="minorEastAsia" w:hAnsi="Cambria Math"/>
+              </w:rPr>
+              <m:t>θ</m:t>
+            </m:r>
+          </m:e>
+        </m:func>
+        <m:r>
+          <w:rPr>
+            <w:rFonts w:ascii="Cambria Math" w:eastAsiaTheme="minorEastAsia" w:hAnsi="Cambria Math"/>
+          </w:rPr>
+          <m:t>&gt;0°</m:t>
+        </m:r>
+      </m:oMath>
+      <w:r>
+        <w:rPr>
+          <w:rFonts w:eastAsiaTheme="minorEastAsia"/>
+        </w:rPr>
+        <w:t xml:space="preserve"> implies quadrant I or II.</w:t>
+      </w:r>
+      <w:r>
+        <w:rPr>
+          <w:rFonts w:eastAsiaTheme="minorEastAsia"/>
+        </w:rPr>
+        <w:br/>
+      </w:r>
+      <m:oMath>
+        <m:func>
+          <m:funcPr>
+            <m:ctrlPr>
+              <w:rPr>
+                <w:rFonts w:ascii="Cambria Math" w:eastAsiaTheme="minorEastAsia" w:hAnsi="Cambria Math"/>
+                <w:i/>
+              </w:rPr>
+            </m:ctrlPr>
+          </m:funcPr>
+          <m:fName>
+            <m:r>
+              <m:rPr>
+                <m:sty m:val="p"/>
+              </m:rPr>
+              <w:rPr>
+                <w:rFonts w:ascii="Cambria Math" w:eastAsiaTheme="minorEastAsia" w:hAnsi="Cambria Math"/>
+              </w:rPr>
+              <m:t>cos</m:t>
+            </m:r>
+          </m:fName>
+          <m:e>
+            <m:r>
+              <w:rPr>
+                <w:rFonts w:ascii="Cambria Math" w:eastAsiaTheme="minorEastAsia" w:hAnsi="Cambria Math"/>
+              </w:rPr>
+              <m:t>θ</m:t>
+            </m:r>
+            <m:r>
+              <w:rPr>
+                <w:rFonts w:ascii="Cambria Math" w:eastAsiaTheme="minorEastAsia" w:hAnsi="Cambria Math"/>
+              </w:rPr>
+              <m:t>&lt;0°</m:t>
+            </m:r>
+          </m:e>
+        </m:func>
+      </m:oMath>
+      <w:r>
+        <w:rPr>
+          <w:rFonts w:eastAsiaTheme="minorEastAsia"/>
+        </w:rPr>
+        <w:t xml:space="preserve"> implies quadrant II or III.</w:t>
+      </w:r>
+      <w:r>
+        <w:rPr>
+          <w:rFonts w:eastAsiaTheme="minorEastAsia"/>
+        </w:rPr>
+        <w:br/>
+      </w:r>
+      <w:r>
+        <w:rPr>
+          <w:rFonts w:eastAsiaTheme="minorEastAsia"/>
+          <w:b/>
+          <w:bCs/>
+        </w:rPr>
+        <w:t>(2)</w:t>
+      </w:r>
+      <w:r>
+        <w:rPr>
+          <w:rFonts w:eastAsiaTheme="minorEastAsia"/>
+          <w:b/>
+          <w:bCs/>
+        </w:rPr>
+        <w:t xml:space="preserve"> II</w:t>
+      </w:r>
+    </w:p>
+    <w:p>
+      <w:pPr>
+        <w:pStyle w:val="ListParagraph"/>
+        <w:numPr>
+          <w:ilvl w:val="0"/>
+          <w:numId w:val="36"/>
+        </w:numPr>
+        <w:rPr>
+          <w:rFonts w:eastAsiaTheme="minorEastAsia"/>
+        </w:rPr>
+      </w:pPr>
+      <w:r>
+        <w:rPr>
+          <w:rFonts w:eastAsiaTheme="minorEastAsia"/>
+        </w:rPr>
+        <w:t xml:space="preserve">Point </w:t>
+      </w:r>
+      <m:oMath>
+        <m:r>
+          <w:rPr>
+            <w:rFonts w:ascii="Cambria Math" w:eastAsiaTheme="minorEastAsia" w:hAnsi="Cambria Math"/>
+          </w:rPr>
+          <m:t>B</m:t>
+        </m:r>
+      </m:oMath>
+      <w:r>
+        <w:rPr>
+          <w:rFonts w:eastAsiaTheme="minorEastAsia"/>
+        </w:rPr>
+        <w:t xml:space="preserve"> is on unit circle </w:t>
+      </w:r>
+      <m:oMath>
+        <m:r>
+          <w:rPr>
+            <w:rFonts w:ascii="Cambria Math" w:eastAsiaTheme="minorEastAsia" w:hAnsi="Cambria Math"/>
+          </w:rPr>
+          <m:t>O</m:t>
+        </m:r>
+      </m:oMath>
+      <w:r>
+        <w:rPr>
+          <w:rFonts w:eastAsiaTheme="minorEastAsia"/>
+        </w:rPr>
+        <w:t xml:space="preserve">. What are the coordinates of </w:t>
+      </w:r>
+      <w:r>
+        <w:rPr>
+          <w:rFonts w:ascii="Cambria Math" w:eastAsiaTheme="minorEastAsia" w:hAnsi="Cambria Math" w:cs="Cambria Math"/>
+        </w:rPr>
+        <w:t>∠</w:t>
+      </w:r>
+      <w:r>
+        <w:rPr>
+          <w:rFonts w:ascii="Aptos" w:eastAsiaTheme="minorEastAsia" w:hAnsi="Aptos" w:cs="Aptos"/>
+        </w:rPr>
+        <w:t>θ</w:t>
+      </w:r>
+      <w:r>
+        <w:rPr>
+          <w:rFonts w:ascii="Aptos" w:eastAsiaTheme="minorEastAsia" w:hAnsi="Aptos" w:cs="Aptos"/>
+        </w:rPr>
+        <w:t>?</w:t>
+      </w:r>
+      <w:r>
+        <w:rPr>
+          <w:rFonts w:ascii="Aptos" w:eastAsiaTheme="minorEastAsia" w:hAnsi="Aptos" w:cs="Aptos"/>
+        </w:rPr>
+        <w:br/>
+      </w:r>
+      <m:oMath>
+        <m:r>
+          <w:rPr>
+            <w:rFonts w:ascii="Cambria Math" w:eastAsiaTheme="minorEastAsia" w:hAnsi="Cambria Math"/>
+          </w:rPr>
+          <m:t>(</m:t>
+        </m:r>
+        <m:func>
+          <m:funcPr>
+            <m:ctrlPr>
+              <w:rPr>
+                <w:rFonts w:ascii="Cambria Math" w:eastAsiaTheme="minorEastAsia" w:hAnsi="Cambria Math" w:cs="Aptos"/>
+              </w:rPr>
+            </m:ctrlPr>
+          </m:funcPr>
+          <m:fName>
+            <m:r>
+              <m:rPr>
+                <m:sty m:val="p"/>
+              </m:rPr>
+              <w:rPr>
+                <w:rFonts w:ascii="Cambria Math" w:eastAsiaTheme="minorEastAsia" w:hAnsi="Cambria Math" w:cs="Aptos"/>
+              </w:rPr>
+              <m:t>cos</m:t>
+            </m:r>
+            <m:ctrlPr>
+              <w:rPr>
+                <w:rFonts w:ascii="Cambria Math" w:eastAsiaTheme="minorEastAsia" w:hAnsi="Cambria Math"/>
+                <w:i/>
+              </w:rPr>
+            </m:ctrlPr>
+          </m:fName>
+          <m:e>
+            <m:r>
+              <w:rPr>
+                <w:rFonts w:ascii="Cambria Math" w:eastAsiaTheme="minorEastAsia" w:hAnsi="Cambria Math"/>
+              </w:rPr>
+              <m:t>θ</m:t>
+            </m:r>
+          </m:e>
+        </m:func>
+      </m:oMath>
+      <w:r>
+        <w:rPr>
+          <w:rFonts w:ascii="Aptos" w:eastAsiaTheme="minorEastAsia" w:hAnsi="Aptos" w:cs="Aptos"/>
+        </w:rPr>
+        <w:t xml:space="preserve">, </w:t>
+      </w:r>
+      <m:oMath>
+        <m:func>
+          <m:funcPr>
+            <m:ctrlPr>
+              <w:rPr>
+                <w:rFonts w:ascii="Cambria Math" w:eastAsiaTheme="minorEastAsia" w:hAnsi="Cambria Math" w:cs="Aptos"/>
+                <w:i/>
+              </w:rPr>
+            </m:ctrlPr>
+          </m:funcPr>
+          <m:fName>
+            <m:r>
+              <m:rPr>
+                <m:sty m:val="p"/>
+              </m:rPr>
+              <w:rPr>
+                <w:rFonts w:ascii="Cambria Math" w:eastAsiaTheme="minorEastAsia" w:hAnsi="Cambria Math" w:cs="Aptos"/>
+              </w:rPr>
+              <m:t>sin</m:t>
+            </m:r>
+          </m:fName>
+          <m:e>
+            <m:r>
+              <w:rPr>
+                <w:rFonts w:ascii="Cambria Math" w:eastAsiaTheme="minorEastAsia" w:hAnsi="Cambria Math" w:cs="Aptos"/>
+              </w:rPr>
+              <m:t>θ</m:t>
+            </m:r>
+          </m:e>
+        </m:func>
+        <m:r>
+          <w:rPr>
+            <w:rFonts w:ascii="Cambria Math" w:eastAsiaTheme="minorEastAsia" w:hAnsi="Cambria Math" w:cs="Aptos"/>
+          </w:rPr>
+          <m:t>)</m:t>
+        </m:r>
+      </m:oMath>
+      <w:r>
+        <w:rPr>
+          <w:rFonts w:ascii="Aptos" w:eastAsiaTheme="minorEastAsia" w:hAnsi="Aptos" w:cs="Aptos"/>
+        </w:rPr>
+        <w:t xml:space="preserve"> Diagram for </w:t>
+      </w:r>
+      <m:oMath>
+        <m:r>
+          <w:rPr>
+            <w:rFonts w:ascii="Cambria Math" w:eastAsiaTheme="minorEastAsia" w:hAnsi="Cambria Math" w:cs="Aptos"/>
+          </w:rPr>
+          <m:t>θ</m:t>
+        </m:r>
+      </m:oMath>
+      <w:r>
+        <w:rPr>
+          <w:rFonts w:ascii="Aptos" w:eastAsiaTheme="minorEastAsia" w:hAnsi="Aptos" w:cs="Aptos"/>
+        </w:rPr>
+        <w:t xml:space="preserve"> wrong?</w:t>
+      </w:r>
+      <w:r>
+        <w:rPr>
+          <w:rFonts w:ascii="Aptos" w:eastAsiaTheme="minorEastAsia" w:hAnsi="Aptos" w:cs="Aptos"/>
+        </w:rPr>
+        <w:br/>
+      </w:r>
+      <w:r>
+        <w:rPr>
+          <w:rFonts w:ascii="Aptos" w:eastAsiaTheme="minorEastAsia" w:hAnsi="Aptos" w:cs="Aptos"/>
+          <w:b/>
+          <w:bCs/>
+        </w:rPr>
+        <w:t>No answer in the book agrees with my answer.</w:t>
+      </w:r>
+      <w:r>
+        <w:rPr>
+          <w:rFonts w:eastAsiaTheme="minorEastAsia"/>
+        </w:rPr>
+        <w:t xml:space="preserve"> Google agrees with my answer.</w:t>
+      </w:r>
+      <w:r>
+        <w:t xml:space="preserve"> </w:t>
+      </w:r>
+      <w:r>
+        <w:rPr>
+          <w:rFonts w:eastAsiaTheme="minorEastAsia"/>
+        </w:rPr>
+        <w:t xml:space="preserve">Point B is on </w:t>
+      </w:r>
+      <w:proofErr w:type="gramStart"/>
+      <w:r>
+        <w:rPr>
+          <w:rFonts w:eastAsiaTheme="minorEastAsia"/>
+        </w:rPr>
+        <w:t>unit</w:t>
+      </w:r>
+      <w:proofErr w:type="gramEnd"/>
+      <w:r>
+        <w:rPr>
+          <w:rFonts w:eastAsiaTheme="minorEastAsia"/>
+        </w:rPr>
+        <w:t xml:space="preserve"> circle in </w:t>
+      </w:r>
+      <w:proofErr w:type="gramStart"/>
+      <w:r>
+        <w:rPr>
+          <w:rFonts w:eastAsiaTheme="minorEastAsia"/>
+        </w:rPr>
+        <w:t>third</w:t>
+      </w:r>
+      <w:proofErr w:type="gramEnd"/>
+      <w:r>
+        <w:rPr>
+          <w:rFonts w:eastAsiaTheme="minorEastAsia"/>
+        </w:rPr>
+        <w:t xml:space="preserve"> quadrant with </w:t>
+      </w:r>
+      <w:proofErr w:type="gramStart"/>
+      <w:r>
+        <w:rPr>
+          <w:rFonts w:eastAsiaTheme="minorEastAsia"/>
+        </w:rPr>
+        <w:t>angle</w:t>
+      </w:r>
+      <w:proofErr w:type="gramEnd"/>
+      <w:r>
+        <w:rPr>
+          <w:rFonts w:eastAsiaTheme="minorEastAsia"/>
+        </w:rPr>
+        <w:t xml:space="preserve"> theta. In terms of </w:t>
+      </w:r>
+      <w:proofErr w:type="gramStart"/>
+      <w:r>
+        <w:rPr>
+          <w:rFonts w:eastAsiaTheme="minorEastAsia"/>
+        </w:rPr>
+        <w:t>cos</w:t>
+      </w:r>
+      <w:proofErr w:type="gramEnd"/>
+      <w:r>
+        <w:rPr>
+          <w:rFonts w:eastAsiaTheme="minorEastAsia"/>
+        </w:rPr>
+        <w:t xml:space="preserve"> and sin, what are the coordinates of point B.</w:t>
+      </w:r>
+      <w:r>
+        <w:rPr>
+          <w:rFonts w:eastAsiaTheme="minorEastAsia"/>
+        </w:rPr>
+        <w:br/>
+      </w:r>
+      <w:r>
+        <w:rPr>
+          <w:rFonts w:eastAsiaTheme="minorEastAsia"/>
+        </w:rPr>
+        <w:lastRenderedPageBreak/>
+        <w:br/>
+      </w:r>
+    </w:p>
     <w:sectPr>
       <w:type w:val="continuous"/>
       <w:pgSz w:w="12240" w:h="15840"/>
@@ -7462,6 +9765,92 @@
     </w:lvl>
   </w:abstractNum>
   <w:abstractNum w:abstractNumId="6" w15:restartNumberingAfterBreak="0">
+    <w:nsid w:val="160C11B8"/>
+    <w:multiLevelType w:val="hybridMultilevel"/>
+    <w:tmpl w:val="D230FEF2"/>
+    <w:lvl w:ilvl="0" w:tplc="0409000F">
+      <w:start w:val="1"/>
+      <w:numFmt w:val="decimal"/>
+      <w:lvlText w:val="%1."/>
+      <w:lvlJc w:val="left"/>
+      <w:pPr>
+        <w:ind w:left="720" w:hanging="360"/>
+      </w:pPr>
+    </w:lvl>
+    <w:lvl w:ilvl="1" w:tplc="04090019" w:tentative="1">
+      <w:start w:val="1"/>
+      <w:numFmt w:val="lowerLetter"/>
+      <w:lvlText w:val="%2."/>
+      <w:lvlJc w:val="left"/>
+      <w:pPr>
+        <w:ind w:left="1440" w:hanging="360"/>
+      </w:pPr>
+    </w:lvl>
+    <w:lvl w:ilvl="2" w:tplc="0409001B" w:tentative="1">
+      <w:start w:val="1"/>
+      <w:numFmt w:val="lowerRoman"/>
+      <w:lvlText w:val="%3."/>
+      <w:lvlJc w:val="right"/>
+      <w:pPr>
+        <w:ind w:left="2160" w:hanging="180"/>
+      </w:pPr>
+    </w:lvl>
+    <w:lvl w:ilvl="3" w:tplc="0409000F" w:tentative="1">
+      <w:start w:val="1"/>
+      <w:numFmt w:val="decimal"/>
+      <w:lvlText w:val="%4."/>
+      <w:lvlJc w:val="left"/>
+      <w:pPr>
+        <w:ind w:left="2880" w:hanging="360"/>
+      </w:pPr>
+    </w:lvl>
+    <w:lvl w:ilvl="4" w:tplc="04090019" w:tentative="1">
+      <w:start w:val="1"/>
+      <w:numFmt w:val="lowerLetter"/>
+      <w:lvlText w:val="%5."/>
+      <w:lvlJc w:val="left"/>
+      <w:pPr>
+        <w:ind w:left="3600" w:hanging="360"/>
+      </w:pPr>
+    </w:lvl>
+    <w:lvl w:ilvl="5" w:tplc="0409001B" w:tentative="1">
+      <w:start w:val="1"/>
+      <w:numFmt w:val="lowerRoman"/>
+      <w:lvlText w:val="%6."/>
+      <w:lvlJc w:val="right"/>
+      <w:pPr>
+        <w:ind w:left="4320" w:hanging="180"/>
+      </w:pPr>
+    </w:lvl>
+    <w:lvl w:ilvl="6" w:tplc="0409000F" w:tentative="1">
+      <w:start w:val="1"/>
+      <w:numFmt w:val="decimal"/>
+      <w:lvlText w:val="%7."/>
+      <w:lvlJc w:val="left"/>
+      <w:pPr>
+        <w:ind w:left="5040" w:hanging="360"/>
+      </w:pPr>
+    </w:lvl>
+    <w:lvl w:ilvl="7" w:tplc="04090019" w:tentative="1">
+      <w:start w:val="1"/>
+      <w:numFmt w:val="lowerLetter"/>
+      <w:lvlText w:val="%8."/>
+      <w:lvlJc w:val="left"/>
+      <w:pPr>
+        <w:ind w:left="5760" w:hanging="360"/>
+      </w:pPr>
+    </w:lvl>
+    <w:lvl w:ilvl="8" w:tplc="0409001B" w:tentative="1">
+      <w:start w:val="1"/>
+      <w:numFmt w:val="lowerRoman"/>
+      <w:lvlText w:val="%9."/>
+      <w:lvlJc w:val="right"/>
+      <w:pPr>
+        <w:ind w:left="6480" w:hanging="180"/>
+      </w:pPr>
+    </w:lvl>
+  </w:abstractNum>
+  <w:abstractNum w:abstractNumId="7" w15:restartNumberingAfterBreak="0">
     <w:nsid w:val="189E0D40"/>
     <w:multiLevelType w:val="hybridMultilevel"/>
     <w:tmpl w:val="7F789562"/>
@@ -7550,7 +9939,7 @@
       </w:pPr>
     </w:lvl>
   </w:abstractNum>
-  <w:abstractNum w:abstractNumId="7" w15:restartNumberingAfterBreak="0">
+  <w:abstractNum w:abstractNumId="8" w15:restartNumberingAfterBreak="0">
     <w:nsid w:val="1B386E13"/>
     <w:multiLevelType w:val="hybridMultilevel"/>
     <w:tmpl w:val="3294AD66"/>
@@ -7636,7 +10025,7 @@
       </w:pPr>
     </w:lvl>
   </w:abstractNum>
-  <w:abstractNum w:abstractNumId="8" w15:restartNumberingAfterBreak="0">
+  <w:abstractNum w:abstractNumId="9" w15:restartNumberingAfterBreak="0">
     <w:nsid w:val="1D0A4D6D"/>
     <w:multiLevelType w:val="hybridMultilevel"/>
     <w:tmpl w:val="B532DC5A"/>
@@ -7727,7 +10116,7 @@
       </w:pPr>
     </w:lvl>
   </w:abstractNum>
-  <w:abstractNum w:abstractNumId="9" w15:restartNumberingAfterBreak="0">
+  <w:abstractNum w:abstractNumId="10" w15:restartNumberingAfterBreak="0">
     <w:nsid w:val="20E057DD"/>
     <w:multiLevelType w:val="hybridMultilevel"/>
     <w:tmpl w:val="F18E7A9A"/>
@@ -7816,7 +10205,7 @@
       </w:pPr>
     </w:lvl>
   </w:abstractNum>
-  <w:abstractNum w:abstractNumId="10" w15:restartNumberingAfterBreak="0">
+  <w:abstractNum w:abstractNumId="11" w15:restartNumberingAfterBreak="0">
     <w:nsid w:val="264C736A"/>
     <w:multiLevelType w:val="hybridMultilevel"/>
     <w:tmpl w:val="B810C032"/>
@@ -7907,7 +10296,7 @@
       </w:pPr>
     </w:lvl>
   </w:abstractNum>
-  <w:abstractNum w:abstractNumId="11" w15:restartNumberingAfterBreak="0">
+  <w:abstractNum w:abstractNumId="12" w15:restartNumberingAfterBreak="0">
     <w:nsid w:val="26CA3F23"/>
     <w:multiLevelType w:val="hybridMultilevel"/>
     <w:tmpl w:val="654ED1D6"/>
@@ -7996,7 +10385,7 @@
       </w:pPr>
     </w:lvl>
   </w:abstractNum>
-  <w:abstractNum w:abstractNumId="12" w15:restartNumberingAfterBreak="0">
+  <w:abstractNum w:abstractNumId="13" w15:restartNumberingAfterBreak="0">
     <w:nsid w:val="2AFC3AF5"/>
     <w:multiLevelType w:val="hybridMultilevel"/>
     <w:tmpl w:val="D526B388"/>
@@ -8087,7 +10476,7 @@
       </w:pPr>
     </w:lvl>
   </w:abstractNum>
-  <w:abstractNum w:abstractNumId="13" w15:restartNumberingAfterBreak="0">
+  <w:abstractNum w:abstractNumId="14" w15:restartNumberingAfterBreak="0">
     <w:nsid w:val="2C545507"/>
     <w:multiLevelType w:val="hybridMultilevel"/>
     <w:tmpl w:val="358A6FBE"/>
@@ -8176,7 +10565,7 @@
       </w:pPr>
     </w:lvl>
   </w:abstractNum>
-  <w:abstractNum w:abstractNumId="14" w15:restartNumberingAfterBreak="0">
+  <w:abstractNum w:abstractNumId="15" w15:restartNumberingAfterBreak="0">
     <w:nsid w:val="2CFE39D7"/>
     <w:multiLevelType w:val="hybridMultilevel"/>
     <w:tmpl w:val="7E0AB338"/>
@@ -8265,7 +10654,7 @@
       </w:pPr>
     </w:lvl>
   </w:abstractNum>
-  <w:abstractNum w:abstractNumId="15" w15:restartNumberingAfterBreak="0">
+  <w:abstractNum w:abstractNumId="16" w15:restartNumberingAfterBreak="0">
     <w:nsid w:val="2DB22F91"/>
     <w:multiLevelType w:val="hybridMultilevel"/>
     <w:tmpl w:val="0E320E54"/>
@@ -8351,7 +10740,7 @@
       </w:pPr>
     </w:lvl>
   </w:abstractNum>
-  <w:abstractNum w:abstractNumId="16" w15:restartNumberingAfterBreak="0">
+  <w:abstractNum w:abstractNumId="17" w15:restartNumberingAfterBreak="0">
     <w:nsid w:val="34195DC4"/>
     <w:multiLevelType w:val="hybridMultilevel"/>
     <w:tmpl w:val="4B52E4C8"/>
@@ -8442,7 +10831,7 @@
       </w:pPr>
     </w:lvl>
   </w:abstractNum>
-  <w:abstractNum w:abstractNumId="17" w15:restartNumberingAfterBreak="0">
+  <w:abstractNum w:abstractNumId="18" w15:restartNumberingAfterBreak="0">
     <w:nsid w:val="35CD30E4"/>
     <w:multiLevelType w:val="hybridMultilevel"/>
     <w:tmpl w:val="64B2635A"/>
@@ -8531,7 +10920,179 @@
       </w:pPr>
     </w:lvl>
   </w:abstractNum>
-  <w:abstractNum w:abstractNumId="18" w15:restartNumberingAfterBreak="0">
+  <w:abstractNum w:abstractNumId="19" w15:restartNumberingAfterBreak="0">
+    <w:nsid w:val="3A200D4D"/>
+    <w:multiLevelType w:val="hybridMultilevel"/>
+    <w:tmpl w:val="EC1ED43A"/>
+    <w:lvl w:ilvl="0" w:tplc="0409000F">
+      <w:start w:val="1"/>
+      <w:numFmt w:val="decimal"/>
+      <w:lvlText w:val="%1."/>
+      <w:lvlJc w:val="left"/>
+      <w:pPr>
+        <w:ind w:left="1080" w:hanging="360"/>
+      </w:pPr>
+    </w:lvl>
+    <w:lvl w:ilvl="1" w:tplc="04090019" w:tentative="1">
+      <w:start w:val="1"/>
+      <w:numFmt w:val="lowerLetter"/>
+      <w:lvlText w:val="%2."/>
+      <w:lvlJc w:val="left"/>
+      <w:pPr>
+        <w:ind w:left="1800" w:hanging="360"/>
+      </w:pPr>
+    </w:lvl>
+    <w:lvl w:ilvl="2" w:tplc="0409001B" w:tentative="1">
+      <w:start w:val="1"/>
+      <w:numFmt w:val="lowerRoman"/>
+      <w:lvlText w:val="%3."/>
+      <w:lvlJc w:val="right"/>
+      <w:pPr>
+        <w:ind w:left="2520" w:hanging="180"/>
+      </w:pPr>
+    </w:lvl>
+    <w:lvl w:ilvl="3" w:tplc="0409000F" w:tentative="1">
+      <w:start w:val="1"/>
+      <w:numFmt w:val="decimal"/>
+      <w:lvlText w:val="%4."/>
+      <w:lvlJc w:val="left"/>
+      <w:pPr>
+        <w:ind w:left="3240" w:hanging="360"/>
+      </w:pPr>
+    </w:lvl>
+    <w:lvl w:ilvl="4" w:tplc="04090019" w:tentative="1">
+      <w:start w:val="1"/>
+      <w:numFmt w:val="lowerLetter"/>
+      <w:lvlText w:val="%5."/>
+      <w:lvlJc w:val="left"/>
+      <w:pPr>
+        <w:ind w:left="3960" w:hanging="360"/>
+      </w:pPr>
+    </w:lvl>
+    <w:lvl w:ilvl="5" w:tplc="0409001B" w:tentative="1">
+      <w:start w:val="1"/>
+      <w:numFmt w:val="lowerRoman"/>
+      <w:lvlText w:val="%6."/>
+      <w:lvlJc w:val="right"/>
+      <w:pPr>
+        <w:ind w:left="4680" w:hanging="180"/>
+      </w:pPr>
+    </w:lvl>
+    <w:lvl w:ilvl="6" w:tplc="0409000F" w:tentative="1">
+      <w:start w:val="1"/>
+      <w:numFmt w:val="decimal"/>
+      <w:lvlText w:val="%7."/>
+      <w:lvlJc w:val="left"/>
+      <w:pPr>
+        <w:ind w:left="5400" w:hanging="360"/>
+      </w:pPr>
+    </w:lvl>
+    <w:lvl w:ilvl="7" w:tplc="04090019" w:tentative="1">
+      <w:start w:val="1"/>
+      <w:numFmt w:val="lowerLetter"/>
+      <w:lvlText w:val="%8."/>
+      <w:lvlJc w:val="left"/>
+      <w:pPr>
+        <w:ind w:left="6120" w:hanging="360"/>
+      </w:pPr>
+    </w:lvl>
+    <w:lvl w:ilvl="8" w:tplc="0409001B" w:tentative="1">
+      <w:start w:val="1"/>
+      <w:numFmt w:val="lowerRoman"/>
+      <w:lvlText w:val="%9."/>
+      <w:lvlJc w:val="right"/>
+      <w:pPr>
+        <w:ind w:left="6840" w:hanging="180"/>
+      </w:pPr>
+    </w:lvl>
+  </w:abstractNum>
+  <w:abstractNum w:abstractNumId="20" w15:restartNumberingAfterBreak="0">
+    <w:nsid w:val="3B321DE6"/>
+    <w:multiLevelType w:val="hybridMultilevel"/>
+    <w:tmpl w:val="8C62271C"/>
+    <w:lvl w:ilvl="0" w:tplc="04090015">
+      <w:start w:val="1"/>
+      <w:numFmt w:val="upperLetter"/>
+      <w:lvlText w:val="%1."/>
+      <w:lvlJc w:val="left"/>
+      <w:pPr>
+        <w:ind w:left="360" w:hanging="360"/>
+      </w:pPr>
+    </w:lvl>
+    <w:lvl w:ilvl="1" w:tplc="04090019" w:tentative="1">
+      <w:start w:val="1"/>
+      <w:numFmt w:val="lowerLetter"/>
+      <w:lvlText w:val="%2."/>
+      <w:lvlJc w:val="left"/>
+      <w:pPr>
+        <w:ind w:left="1080" w:hanging="360"/>
+      </w:pPr>
+    </w:lvl>
+    <w:lvl w:ilvl="2" w:tplc="0409001B" w:tentative="1">
+      <w:start w:val="1"/>
+      <w:numFmt w:val="lowerRoman"/>
+      <w:lvlText w:val="%3."/>
+      <w:lvlJc w:val="right"/>
+      <w:pPr>
+        <w:ind w:left="1800" w:hanging="180"/>
+      </w:pPr>
+    </w:lvl>
+    <w:lvl w:ilvl="3" w:tplc="0409000F" w:tentative="1">
+      <w:start w:val="1"/>
+      <w:numFmt w:val="decimal"/>
+      <w:lvlText w:val="%4."/>
+      <w:lvlJc w:val="left"/>
+      <w:pPr>
+        <w:ind w:left="2520" w:hanging="360"/>
+      </w:pPr>
+    </w:lvl>
+    <w:lvl w:ilvl="4" w:tplc="04090019" w:tentative="1">
+      <w:start w:val="1"/>
+      <w:numFmt w:val="lowerLetter"/>
+      <w:lvlText w:val="%5."/>
+      <w:lvlJc w:val="left"/>
+      <w:pPr>
+        <w:ind w:left="3240" w:hanging="360"/>
+      </w:pPr>
+    </w:lvl>
+    <w:lvl w:ilvl="5" w:tplc="0409001B" w:tentative="1">
+      <w:start w:val="1"/>
+      <w:numFmt w:val="lowerRoman"/>
+      <w:lvlText w:val="%6."/>
+      <w:lvlJc w:val="right"/>
+      <w:pPr>
+        <w:ind w:left="3960" w:hanging="180"/>
+      </w:pPr>
+    </w:lvl>
+    <w:lvl w:ilvl="6" w:tplc="0409000F" w:tentative="1">
+      <w:start w:val="1"/>
+      <w:numFmt w:val="decimal"/>
+      <w:lvlText w:val="%7."/>
+      <w:lvlJc w:val="left"/>
+      <w:pPr>
+        <w:ind w:left="4680" w:hanging="360"/>
+      </w:pPr>
+    </w:lvl>
+    <w:lvl w:ilvl="7" w:tplc="04090019" w:tentative="1">
+      <w:start w:val="1"/>
+      <w:numFmt w:val="lowerLetter"/>
+      <w:lvlText w:val="%8."/>
+      <w:lvlJc w:val="left"/>
+      <w:pPr>
+        <w:ind w:left="5400" w:hanging="360"/>
+      </w:pPr>
+    </w:lvl>
+    <w:lvl w:ilvl="8" w:tplc="0409001B" w:tentative="1">
+      <w:start w:val="1"/>
+      <w:numFmt w:val="lowerRoman"/>
+      <w:lvlText w:val="%9."/>
+      <w:lvlJc w:val="right"/>
+      <w:pPr>
+        <w:ind w:left="6120" w:hanging="180"/>
+      </w:pPr>
+    </w:lvl>
+  </w:abstractNum>
+  <w:abstractNum w:abstractNumId="21" w15:restartNumberingAfterBreak="0">
     <w:nsid w:val="3BE15F8F"/>
     <w:multiLevelType w:val="hybridMultilevel"/>
     <w:tmpl w:val="39BC593A"/>
@@ -8620,7 +11181,7 @@
       </w:pPr>
     </w:lvl>
   </w:abstractNum>
-  <w:abstractNum w:abstractNumId="19" w15:restartNumberingAfterBreak="0">
+  <w:abstractNum w:abstractNumId="22" w15:restartNumberingAfterBreak="0">
     <w:nsid w:val="3D2D27E4"/>
     <w:multiLevelType w:val="hybridMultilevel"/>
     <w:tmpl w:val="97A4DDEC"/>
@@ -8709,7 +11270,7 @@
       </w:pPr>
     </w:lvl>
   </w:abstractNum>
-  <w:abstractNum w:abstractNumId="20" w15:restartNumberingAfterBreak="0">
+  <w:abstractNum w:abstractNumId="23" w15:restartNumberingAfterBreak="0">
     <w:nsid w:val="3E5B7795"/>
     <w:multiLevelType w:val="hybridMultilevel"/>
     <w:tmpl w:val="2D740A28"/>
@@ -8798,7 +11359,7 @@
       </w:pPr>
     </w:lvl>
   </w:abstractNum>
-  <w:abstractNum w:abstractNumId="21" w15:restartNumberingAfterBreak="0">
+  <w:abstractNum w:abstractNumId="24" w15:restartNumberingAfterBreak="0">
     <w:nsid w:val="468516F9"/>
     <w:multiLevelType w:val="hybridMultilevel"/>
     <w:tmpl w:val="360E1960"/>
@@ -8887,7 +11448,7 @@
       </w:pPr>
     </w:lvl>
   </w:abstractNum>
-  <w:abstractNum w:abstractNumId="22" w15:restartNumberingAfterBreak="0">
+  <w:abstractNum w:abstractNumId="25" w15:restartNumberingAfterBreak="0">
     <w:nsid w:val="4CBE51C3"/>
     <w:multiLevelType w:val="hybridMultilevel"/>
     <w:tmpl w:val="08C02216"/>
@@ -8976,7 +11537,7 @@
       </w:pPr>
     </w:lvl>
   </w:abstractNum>
-  <w:abstractNum w:abstractNumId="23" w15:restartNumberingAfterBreak="0">
+  <w:abstractNum w:abstractNumId="26" w15:restartNumberingAfterBreak="0">
     <w:nsid w:val="535934BA"/>
     <w:multiLevelType w:val="hybridMultilevel"/>
     <w:tmpl w:val="494C742E"/>
@@ -9065,7 +11626,7 @@
       </w:pPr>
     </w:lvl>
   </w:abstractNum>
-  <w:abstractNum w:abstractNumId="24" w15:restartNumberingAfterBreak="0">
+  <w:abstractNum w:abstractNumId="27" w15:restartNumberingAfterBreak="0">
     <w:nsid w:val="54AA4BBE"/>
     <w:multiLevelType w:val="hybridMultilevel"/>
     <w:tmpl w:val="1D7A1E7A"/>
@@ -9151,7 +11712,7 @@
       </w:pPr>
     </w:lvl>
   </w:abstractNum>
-  <w:abstractNum w:abstractNumId="25" w15:restartNumberingAfterBreak="0">
+  <w:abstractNum w:abstractNumId="28" w15:restartNumberingAfterBreak="0">
     <w:nsid w:val="565B3B5F"/>
     <w:multiLevelType w:val="hybridMultilevel"/>
     <w:tmpl w:val="C25CF020"/>
@@ -9237,7 +11798,7 @@
       </w:pPr>
     </w:lvl>
   </w:abstractNum>
-  <w:abstractNum w:abstractNumId="26" w15:restartNumberingAfterBreak="0">
+  <w:abstractNum w:abstractNumId="29" w15:restartNumberingAfterBreak="0">
     <w:nsid w:val="582B237B"/>
     <w:multiLevelType w:val="hybridMultilevel"/>
     <w:tmpl w:val="F7B2F010"/>
@@ -9326,7 +11887,7 @@
       </w:pPr>
     </w:lvl>
   </w:abstractNum>
-  <w:abstractNum w:abstractNumId="27" w15:restartNumberingAfterBreak="0">
+  <w:abstractNum w:abstractNumId="30" w15:restartNumberingAfterBreak="0">
     <w:nsid w:val="5C1028A5"/>
     <w:multiLevelType w:val="hybridMultilevel"/>
     <w:tmpl w:val="01F67B0E"/>
@@ -9415,7 +11976,7 @@
       </w:pPr>
     </w:lvl>
   </w:abstractNum>
-  <w:abstractNum w:abstractNumId="28" w15:restartNumberingAfterBreak="0">
+  <w:abstractNum w:abstractNumId="31" w15:restartNumberingAfterBreak="0">
     <w:nsid w:val="616A6B24"/>
     <w:multiLevelType w:val="hybridMultilevel"/>
     <w:tmpl w:val="B95ED14C"/>
@@ -9504,7 +12065,7 @@
       </w:pPr>
     </w:lvl>
   </w:abstractNum>
-  <w:abstractNum w:abstractNumId="29" w15:restartNumberingAfterBreak="0">
+  <w:abstractNum w:abstractNumId="32" w15:restartNumberingAfterBreak="0">
     <w:nsid w:val="655B16EE"/>
     <w:multiLevelType w:val="hybridMultilevel"/>
     <w:tmpl w:val="1E0CFBAE"/>
@@ -9593,7 +12154,7 @@
       </w:pPr>
     </w:lvl>
   </w:abstractNum>
-  <w:abstractNum w:abstractNumId="30" w15:restartNumberingAfterBreak="0">
+  <w:abstractNum w:abstractNumId="33" w15:restartNumberingAfterBreak="0">
     <w:nsid w:val="6EEA64AD"/>
     <w:multiLevelType w:val="hybridMultilevel"/>
     <w:tmpl w:val="0E18012C"/>
@@ -9682,7 +12243,93 @@
       </w:pPr>
     </w:lvl>
   </w:abstractNum>
-  <w:abstractNum w:abstractNumId="31" w15:restartNumberingAfterBreak="0">
+  <w:abstractNum w:abstractNumId="34" w15:restartNumberingAfterBreak="0">
+    <w:nsid w:val="7505097C"/>
+    <w:multiLevelType w:val="hybridMultilevel"/>
+    <w:tmpl w:val="CFDE0088"/>
+    <w:lvl w:ilvl="0" w:tplc="0409000F">
+      <w:start w:val="1"/>
+      <w:numFmt w:val="decimal"/>
+      <w:lvlText w:val="%1."/>
+      <w:lvlJc w:val="left"/>
+      <w:pPr>
+        <w:ind w:left="720" w:hanging="360"/>
+      </w:pPr>
+    </w:lvl>
+    <w:lvl w:ilvl="1" w:tplc="04090019" w:tentative="1">
+      <w:start w:val="1"/>
+      <w:numFmt w:val="lowerLetter"/>
+      <w:lvlText w:val="%2."/>
+      <w:lvlJc w:val="left"/>
+      <w:pPr>
+        <w:ind w:left="1440" w:hanging="360"/>
+      </w:pPr>
+    </w:lvl>
+    <w:lvl w:ilvl="2" w:tplc="0409001B" w:tentative="1">
+      <w:start w:val="1"/>
+      <w:numFmt w:val="lowerRoman"/>
+      <w:lvlText w:val="%3."/>
+      <w:lvlJc w:val="right"/>
+      <w:pPr>
+        <w:ind w:left="2160" w:hanging="180"/>
+      </w:pPr>
+    </w:lvl>
+    <w:lvl w:ilvl="3" w:tplc="0409000F" w:tentative="1">
+      <w:start w:val="1"/>
+      <w:numFmt w:val="decimal"/>
+      <w:lvlText w:val="%4."/>
+      <w:lvlJc w:val="left"/>
+      <w:pPr>
+        <w:ind w:left="2880" w:hanging="360"/>
+      </w:pPr>
+    </w:lvl>
+    <w:lvl w:ilvl="4" w:tplc="04090019" w:tentative="1">
+      <w:start w:val="1"/>
+      <w:numFmt w:val="lowerLetter"/>
+      <w:lvlText w:val="%5."/>
+      <w:lvlJc w:val="left"/>
+      <w:pPr>
+        <w:ind w:left="3600" w:hanging="360"/>
+      </w:pPr>
+    </w:lvl>
+    <w:lvl w:ilvl="5" w:tplc="0409001B" w:tentative="1">
+      <w:start w:val="1"/>
+      <w:numFmt w:val="lowerRoman"/>
+      <w:lvlText w:val="%6."/>
+      <w:lvlJc w:val="right"/>
+      <w:pPr>
+        <w:ind w:left="4320" w:hanging="180"/>
+      </w:pPr>
+    </w:lvl>
+    <w:lvl w:ilvl="6" w:tplc="0409000F" w:tentative="1">
+      <w:start w:val="1"/>
+      <w:numFmt w:val="decimal"/>
+      <w:lvlText w:val="%7."/>
+      <w:lvlJc w:val="left"/>
+      <w:pPr>
+        <w:ind w:left="5040" w:hanging="360"/>
+      </w:pPr>
+    </w:lvl>
+    <w:lvl w:ilvl="7" w:tplc="04090019" w:tentative="1">
+      <w:start w:val="1"/>
+      <w:numFmt w:val="lowerLetter"/>
+      <w:lvlText w:val="%8."/>
+      <w:lvlJc w:val="left"/>
+      <w:pPr>
+        <w:ind w:left="5760" w:hanging="360"/>
+      </w:pPr>
+    </w:lvl>
+    <w:lvl w:ilvl="8" w:tplc="0409001B" w:tentative="1">
+      <w:start w:val="1"/>
+      <w:numFmt w:val="lowerRoman"/>
+      <w:lvlText w:val="%9."/>
+      <w:lvlJc w:val="right"/>
+      <w:pPr>
+        <w:ind w:left="6480" w:hanging="180"/>
+      </w:pPr>
+    </w:lvl>
+  </w:abstractNum>
+  <w:abstractNum w:abstractNumId="35" w15:restartNumberingAfterBreak="0">
     <w:nsid w:val="7DAD1F72"/>
     <w:multiLevelType w:val="hybridMultilevel"/>
     <w:tmpl w:val="B4D6052A"/>
@@ -9772,55 +12419,55 @@
     </w:lvl>
   </w:abstractNum>
   <w:num w:numId="1" w16cid:durableId="332102753">
-    <w:abstractNumId w:val="26"/>
+    <w:abstractNumId w:val="29"/>
   </w:num>
   <w:num w:numId="2" w16cid:durableId="1379428125">
     <w:abstractNumId w:val="4"/>
   </w:num>
   <w:num w:numId="3" w16cid:durableId="982393518">
-    <w:abstractNumId w:val="23"/>
+    <w:abstractNumId w:val="26"/>
   </w:num>
   <w:num w:numId="4" w16cid:durableId="1752892429">
     <w:abstractNumId w:val="0"/>
   </w:num>
   <w:num w:numId="5" w16cid:durableId="87237186">
+    <w:abstractNumId w:val="11"/>
+  </w:num>
+  <w:num w:numId="6" w16cid:durableId="737241610">
+    <w:abstractNumId w:val="15"/>
+  </w:num>
+  <w:num w:numId="7" w16cid:durableId="1142888846">
+    <w:abstractNumId w:val="23"/>
+  </w:num>
+  <w:num w:numId="8" w16cid:durableId="1719012536">
+    <w:abstractNumId w:val="17"/>
+  </w:num>
+  <w:num w:numId="9" w16cid:durableId="241065129">
     <w:abstractNumId w:val="10"/>
   </w:num>
-  <w:num w:numId="6" w16cid:durableId="737241610">
-    <w:abstractNumId w:val="14"/>
+  <w:num w:numId="10" w16cid:durableId="2096779101">
+    <w:abstractNumId w:val="28"/>
   </w:num>
-  <w:num w:numId="7" w16cid:durableId="1142888846">
-    <w:abstractNumId w:val="20"/>
+  <w:num w:numId="11" w16cid:durableId="1167135762">
+    <w:abstractNumId w:val="8"/>
   </w:num>
-  <w:num w:numId="8" w16cid:durableId="1719012536">
-    <w:abstractNumId w:val="16"/>
+  <w:num w:numId="12" w16cid:durableId="1790972052">
+    <w:abstractNumId w:val="12"/>
   </w:num>
-  <w:num w:numId="9" w16cid:durableId="241065129">
+  <w:num w:numId="13" w16cid:durableId="2902597">
+    <w:abstractNumId w:val="13"/>
+  </w:num>
+  <w:num w:numId="14" w16cid:durableId="2023822308">
+    <w:abstractNumId w:val="7"/>
+  </w:num>
+  <w:num w:numId="15" w16cid:durableId="1714111239">
+    <w:abstractNumId w:val="24"/>
+  </w:num>
+  <w:num w:numId="16" w16cid:durableId="2010060555">
     <w:abstractNumId w:val="9"/>
   </w:num>
-  <w:num w:numId="10" w16cid:durableId="2096779101">
-    <w:abstractNumId w:val="25"/>
-  </w:num>
-  <w:num w:numId="11" w16cid:durableId="1167135762">
-    <w:abstractNumId w:val="7"/>
-  </w:num>
-  <w:num w:numId="12" w16cid:durableId="1790972052">
-    <w:abstractNumId w:val="11"/>
-  </w:num>
-  <w:num w:numId="13" w16cid:durableId="2902597">
-    <w:abstractNumId w:val="12"/>
-  </w:num>
-  <w:num w:numId="14" w16cid:durableId="2023822308">
-    <w:abstractNumId w:val="6"/>
-  </w:num>
-  <w:num w:numId="15" w16cid:durableId="1714111239">
-    <w:abstractNumId w:val="21"/>
-  </w:num>
-  <w:num w:numId="16" w16cid:durableId="2010060555">
-    <w:abstractNumId w:val="8"/>
-  </w:num>
   <w:num w:numId="17" w16cid:durableId="525296370">
-    <w:abstractNumId w:val="13"/>
+    <w:abstractNumId w:val="14"/>
   </w:num>
   <w:num w:numId="18" w16cid:durableId="583877622">
     <w:abstractNumId w:val="5"/>
@@ -9832,40 +12479,52 @@
     <w:abstractNumId w:val="3"/>
   </w:num>
   <w:num w:numId="21" w16cid:durableId="215240283">
-    <w:abstractNumId w:val="19"/>
+    <w:abstractNumId w:val="22"/>
   </w:num>
   <w:num w:numId="22" w16cid:durableId="1001469413">
-    <w:abstractNumId w:val="31"/>
+    <w:abstractNumId w:val="35"/>
   </w:num>
   <w:num w:numId="23" w16cid:durableId="1433471599">
-    <w:abstractNumId w:val="30"/>
+    <w:abstractNumId w:val="33"/>
   </w:num>
   <w:num w:numId="24" w16cid:durableId="1826042255">
-    <w:abstractNumId w:val="22"/>
+    <w:abstractNumId w:val="25"/>
   </w:num>
   <w:num w:numId="25" w16cid:durableId="1260484616">
+    <w:abstractNumId w:val="21"/>
+  </w:num>
+  <w:num w:numId="26" w16cid:durableId="564489878">
     <w:abstractNumId w:val="18"/>
   </w:num>
-  <w:num w:numId="26" w16cid:durableId="564489878">
-    <w:abstractNumId w:val="17"/>
-  </w:num>
   <w:num w:numId="27" w16cid:durableId="2139881585">
-    <w:abstractNumId w:val="27"/>
+    <w:abstractNumId w:val="30"/>
   </w:num>
   <w:num w:numId="28" w16cid:durableId="1738670149">
     <w:abstractNumId w:val="1"/>
   </w:num>
   <w:num w:numId="29" w16cid:durableId="2065449319">
-    <w:abstractNumId w:val="24"/>
+    <w:abstractNumId w:val="27"/>
   </w:num>
   <w:num w:numId="30" w16cid:durableId="1961446666">
-    <w:abstractNumId w:val="15"/>
+    <w:abstractNumId w:val="16"/>
   </w:num>
   <w:num w:numId="31" w16cid:durableId="1652440377">
-    <w:abstractNumId w:val="28"/>
+    <w:abstractNumId w:val="31"/>
   </w:num>
   <w:num w:numId="32" w16cid:durableId="117258363">
-    <w:abstractNumId w:val="29"/>
+    <w:abstractNumId w:val="32"/>
+  </w:num>
+  <w:num w:numId="33" w16cid:durableId="1727755939">
+    <w:abstractNumId w:val="6"/>
+  </w:num>
+  <w:num w:numId="34" w16cid:durableId="486677623">
+    <w:abstractNumId w:val="20"/>
+  </w:num>
+  <w:num w:numId="35" w16cid:durableId="378477550">
+    <w:abstractNumId w:val="19"/>
+  </w:num>
+  <w:num w:numId="36" w16cid:durableId="286201399">
+    <w:abstractNumId w:val="34"/>
   </w:num>
   <w:numIdMacAtCleanup w:val="14"/>
 </w:numbering>
@@ -10470,6 +13129,7 @@
   <w:style w:type="character" w:default="1" w:styleId="DefaultParagraphFont">
     <w:name w:val="Default Paragraph Font"/>
     <w:uiPriority w:val="1"/>
+    <w:semiHidden/>
     <w:unhideWhenUsed/>
   </w:style>
   <w:style w:type="table" w:default="1" w:styleId="TableNormal">

</xml_diff>

<commit_message>
Algebra 2 - Chapter 5 Trigonometric Expressions and Equations - 5.1 Unit Circle Trigonometry - B. Show how you arrived at your answers.
</commit_message>
<xml_diff>
--- a/Algebra-2/ch05/Algebra 2 - Chapter 5.docx
+++ b/Algebra-2/ch05/Algebra 2 - Chapter 5.docx
@@ -136,7 +136,7 @@
           <w:noProof/>
         </w:rPr>
         <w:drawing>
-          <wp:inline distT="0" distB="0" distL="0" distR="0" wp14:anchorId="61D7AE74" wp14:editId="53417873">
+          <wp:inline distT="0" distB="0" distL="0" distR="0" wp14:anchorId="61D7AE74" wp14:editId="194A8303">
             <wp:extent cx="1527048" cy="1335024"/>
             <wp:effectExtent l="0" t="0" r="0" b="0"/>
             <wp:docPr id="1322839612" name="Picture 2"/>
@@ -411,7 +411,7 @@
           <w:noProof/>
         </w:rPr>
         <w:drawing>
-          <wp:inline distT="0" distB="0" distL="0" distR="0" wp14:anchorId="3A6FB859" wp14:editId="3D99E05F">
+          <wp:inline distT="0" distB="0" distL="0" distR="0" wp14:anchorId="3A6FB859" wp14:editId="55E04F2E">
             <wp:extent cx="1527048" cy="1353312"/>
             <wp:effectExtent l="0" t="0" r="0" b="0"/>
             <wp:docPr id="1078472558" name="Picture 7"/>
@@ -503,7 +503,7 @@
           <w:noProof/>
         </w:rPr>
         <w:drawing>
-          <wp:inline distT="0" distB="0" distL="0" distR="0" wp14:anchorId="41BCEFAC" wp14:editId="7694980B">
+          <wp:inline distT="0" distB="0" distL="0" distR="0" wp14:anchorId="41BCEFAC" wp14:editId="292A4686">
             <wp:extent cx="1161288" cy="1344168"/>
             <wp:effectExtent l="0" t="0" r="1270" b="8890"/>
             <wp:docPr id="365314756" name="Picture 9"/>
@@ -600,7 +600,7 @@
           <w:noProof/>
         </w:rPr>
         <w:drawing>
-          <wp:inline distT="0" distB="0" distL="0" distR="0" wp14:anchorId="42652367" wp14:editId="184DAA8D">
+          <wp:inline distT="0" distB="0" distL="0" distR="0" wp14:anchorId="42652367" wp14:editId="317D2612">
             <wp:extent cx="1527048" cy="1353312"/>
             <wp:effectExtent l="0" t="0" r="0" b="0"/>
             <wp:docPr id="59383075" name="Picture 10"/>
@@ -877,7 +877,7 @@
           <w:noProof/>
         </w:rPr>
         <w:drawing>
-          <wp:inline distT="0" distB="0" distL="0" distR="0" wp14:anchorId="22EA55E9" wp14:editId="631784C7">
+          <wp:inline distT="0" distB="0" distL="0" distR="0" wp14:anchorId="22EA55E9" wp14:editId="1E9411D7">
             <wp:extent cx="1527048" cy="1353312"/>
             <wp:effectExtent l="0" t="0" r="0" b="0"/>
             <wp:docPr id="330922667" name="Picture 11"/>
@@ -1033,7 +1033,7 @@
           <w:noProof/>
         </w:rPr>
         <w:drawing>
-          <wp:inline distT="0" distB="0" distL="0" distR="0" wp14:anchorId="3FAE935C" wp14:editId="45582F33">
+          <wp:inline distT="0" distB="0" distL="0" distR="0" wp14:anchorId="3FAE935C" wp14:editId="6BE3D5F5">
             <wp:extent cx="1143000" cy="1143000"/>
             <wp:effectExtent l="0" t="0" r="0" b="0"/>
             <wp:docPr id="704430776" name="Picture 12"/>
@@ -1304,7 +1304,7 @@
           <w:noProof/>
         </w:rPr>
         <w:drawing>
-          <wp:inline distT="0" distB="0" distL="0" distR="0" wp14:anchorId="6B31AFC4" wp14:editId="41FA95F8">
+          <wp:inline distT="0" distB="0" distL="0" distR="0" wp14:anchorId="6B31AFC4" wp14:editId="6593A312">
             <wp:extent cx="1426464" cy="1426464"/>
             <wp:effectExtent l="0" t="0" r="2540" b="2540"/>
             <wp:docPr id="918199563" name="Picture 14"/>
@@ -2185,7 +2185,7 @@
           <w:noProof/>
         </w:rPr>
         <w:drawing>
-          <wp:inline distT="0" distB="0" distL="0" distR="0" wp14:anchorId="0B92C3D9" wp14:editId="4F2B0F66">
+          <wp:inline distT="0" distB="0" distL="0" distR="0" wp14:anchorId="0B92C3D9" wp14:editId="360E81BB">
             <wp:extent cx="1527048" cy="1508760"/>
             <wp:effectExtent l="0" t="0" r="0" b="0"/>
             <wp:docPr id="2036042343" name="Picture 16"/>
@@ -2359,21 +2359,7 @@
         <w:rPr>
           <w:rFonts w:ascii="Cambria Math" w:eastAsiaTheme="minorEastAsia" w:hAnsi="Cambria Math" w:cs="Cambria Math"/>
         </w:rPr>
-        <w:t xml:space="preserve">: The coordinates of point </w:t>
-      </w:r>
-      <w:proofErr w:type="spellStart"/>
-      <w:r>
-        <w:rPr>
-          <w:rFonts w:ascii="Cambria Math" w:eastAsiaTheme="minorEastAsia" w:hAnsi="Cambria Math" w:cs="Cambria Math"/>
-        </w:rPr>
-        <w:t>P are</w:t>
-      </w:r>
-      <w:proofErr w:type="spellEnd"/>
-      <w:r>
-        <w:rPr>
-          <w:rFonts w:ascii="Cambria Math" w:eastAsiaTheme="minorEastAsia" w:hAnsi="Cambria Math" w:cs="Cambria Math"/>
-        </w:rPr>
-        <w:t xml:space="preserve"> </w:t>
+        <w:t xml:space="preserve">: The coordinates of point P are </w:t>
       </w:r>
       <w:r>
         <w:rPr>
@@ -2420,7 +2406,7 @@
           <w:noProof/>
         </w:rPr>
         <w:drawing>
-          <wp:inline distT="0" distB="0" distL="0" distR="0" wp14:anchorId="08FAA3F6" wp14:editId="00DA3B8C">
+          <wp:inline distT="0" distB="0" distL="0" distR="0" wp14:anchorId="08FAA3F6" wp14:editId="1D9346C4">
             <wp:extent cx="1527048" cy="1508760"/>
             <wp:effectExtent l="0" t="0" r="0" b="0"/>
             <wp:docPr id="1916226963" name="Picture 15" descr="A graph of a function&#10;&#10;AI-generated content may be incorrect."/>
@@ -2599,7 +2585,7 @@
           <w:noProof/>
         </w:rPr>
         <w:drawing>
-          <wp:inline distT="0" distB="0" distL="0" distR="0" wp14:anchorId="4714E95C" wp14:editId="627D6D62">
+          <wp:inline distT="0" distB="0" distL="0" distR="0" wp14:anchorId="4714E95C" wp14:editId="7816CBBF">
             <wp:extent cx="2807208" cy="2752344"/>
             <wp:effectExtent l="0" t="0" r="0" b="0"/>
             <wp:docPr id="2051818706" name="Picture 18"/>
@@ -3000,7 +2986,7 @@
           <w:noProof/>
         </w:rPr>
         <w:drawing>
-          <wp:inline distT="0" distB="0" distL="0" distR="0" wp14:anchorId="2E5B34A1" wp14:editId="49051181">
+          <wp:inline distT="0" distB="0" distL="0" distR="0" wp14:anchorId="2E5B34A1" wp14:editId="70BC04F3">
             <wp:extent cx="2807208" cy="2752344"/>
             <wp:effectExtent l="0" t="0" r="0" b="0"/>
             <wp:docPr id="646189286" name="Picture 19"/>
@@ -3546,7 +3532,7 @@
         </w:rPr>
         <w:lastRenderedPageBreak/>
         <w:drawing>
-          <wp:inline distT="0" distB="0" distL="0" distR="0" wp14:anchorId="348A202E" wp14:editId="6E36D7E3">
+          <wp:inline distT="0" distB="0" distL="0" distR="0" wp14:anchorId="348A202E" wp14:editId="263F9822">
             <wp:extent cx="2807208" cy="2752344"/>
             <wp:effectExtent l="0" t="0" r="0" b="0"/>
             <wp:docPr id="1108018706" name="Picture 20"/>
@@ -4186,7 +4172,7 @@
           <w:noProof/>
         </w:rPr>
         <w:drawing>
-          <wp:inline distT="0" distB="0" distL="0" distR="0" wp14:anchorId="52F0190B" wp14:editId="5AD310C2">
+          <wp:inline distT="0" distB="0" distL="0" distR="0" wp14:anchorId="52F0190B" wp14:editId="4B30B293">
             <wp:extent cx="1773936" cy="1600200"/>
             <wp:effectExtent l="0" t="0" r="0" b="0"/>
             <wp:docPr id="316752068" name="Picture 22"/>
@@ -5017,7 +5003,7 @@
           <w:noProof/>
         </w:rPr>
         <w:drawing>
-          <wp:inline distT="0" distB="0" distL="0" distR="0" wp14:anchorId="0C779A08" wp14:editId="7DA26A40">
+          <wp:inline distT="0" distB="0" distL="0" distR="0" wp14:anchorId="0C779A08" wp14:editId="0EAE2E3E">
             <wp:extent cx="2807208" cy="2752344"/>
             <wp:effectExtent l="0" t="0" r="0" b="0"/>
             <wp:docPr id="570582736" name="Picture 23"/>
@@ -6877,6 +6863,9 @@
             </m:sup>
           </m:sSup>
           <m:r>
+            <m:rPr>
+              <m:sty m:val="p"/>
+            </m:rPr>
             <w:rPr>
               <w:rFonts w:eastAsiaTheme="minorEastAsia"/>
             </w:rPr>
@@ -7128,16 +7117,7 @@
             <w:rPr>
               <w:rFonts w:ascii="Cambria Math" w:hAnsi="Cambria Math"/>
             </w:rPr>
-            <m:t>=</m:t>
-          </m:r>
-          <m:r>
-            <m:rPr>
-              <m:sty m:val="p"/>
-            </m:rPr>
-            <w:rPr>
-              <w:rFonts w:ascii="Cambria Math" w:hAnsi="Cambria Math"/>
-            </w:rPr>
-            <m:t>0.85207</m:t>
+            <m:t>=0.85207</m:t>
           </m:r>
           <m:r>
             <m:rPr>
@@ -7217,6 +7197,9 @@
             <m:t>=0.92308</m:t>
           </m:r>
           <m:r>
+            <m:rPr>
+              <m:sty m:val="p"/>
+            </m:rPr>
             <w:rPr>
               <w:rFonts w:eastAsiaTheme="minorEastAsia"/>
             </w:rPr>
@@ -7379,6 +7362,9 @@
             </m:e>
           </m:func>
           <m:r>
+            <m:rPr>
+              <m:sty m:val="p"/>
+            </m:rPr>
             <w:rPr>
               <w:rFonts w:ascii="Cambria Math" w:eastAsiaTheme="minorEastAsia" w:hAnsi="Cambria Math" w:cs="Cambria Math"/>
             </w:rPr>
@@ -7498,6 +7484,9 @@
             </m:e>
           </m:func>
           <m:r>
+            <m:rPr>
+              <m:sty m:val="p"/>
+            </m:rPr>
             <w:rPr>
               <w:rFonts w:ascii="Cambria Math" w:eastAsiaTheme="minorEastAsia" w:hAnsi="Cambria Math" w:cs="Cambria Math"/>
             </w:rPr>
@@ -7639,13 +7628,7 @@
                 <w:rPr>
                   <w:rFonts w:ascii="Cambria Math" w:eastAsiaTheme="minorEastAsia" w:hAnsi="Cambria Math"/>
                 </w:rPr>
-                <m:t>∡</m:t>
-              </m:r>
-              <m:r>
-                <w:rPr>
-                  <w:rFonts w:ascii="Cambria Math" w:eastAsiaTheme="minorEastAsia" w:hAnsi="Cambria Math"/>
-                </w:rPr>
-                <m:t>G</m:t>
+                <m:t>∡G</m:t>
               </m:r>
             </m:e>
           </m:func>
@@ -7656,6 +7639,9 @@
             <m:t>=0.7547</m:t>
           </m:r>
           <m:r>
+            <m:rPr>
+              <m:sty m:val="p"/>
+            </m:rPr>
             <w:rPr>
               <w:rFonts w:ascii="Cambria Math" w:eastAsiaTheme="minorEastAsia" w:hAnsi="Cambria Math" w:cs="Cambria Math"/>
             </w:rPr>
@@ -7721,13 +7707,7 @@
           <w:rPr>
             <w:rFonts w:ascii="Cambria Math" w:eastAsiaTheme="minorEastAsia" w:hAnsi="Cambria Math"/>
           </w:rPr>
-          <m:t>∡</m:t>
-        </m:r>
-        <m:r>
-          <w:rPr>
-            <w:rFonts w:ascii="Cambria Math" w:eastAsiaTheme="minorEastAsia" w:hAnsi="Cambria Math"/>
-          </w:rPr>
-          <m:t>AOB=70°</m:t>
+          <m:t>∡AOB=70°</m:t>
         </m:r>
       </m:oMath>
       <w:r>
@@ -7800,6 +7780,9 @@
             <m:t>=0.34</m:t>
           </m:r>
           <m:r>
+            <m:rPr>
+              <m:sty m:val="p"/>
+            </m:rPr>
             <w:rPr>
               <w:rFonts w:ascii="Cambria Math" w:eastAsiaTheme="minorEastAsia" w:hAnsi="Cambria Math" w:cs="Cambria Math"/>
             </w:rPr>
@@ -7849,6 +7832,9 @@
             <m:t>=0.94</m:t>
           </m:r>
           <m:r>
+            <m:rPr>
+              <m:sty m:val="p"/>
+            </m:rPr>
             <w:rPr>
               <w:rFonts w:ascii="Cambria Math" w:eastAsiaTheme="minorEastAsia" w:hAnsi="Cambria Math" w:cs="Cambria Math"/>
             </w:rPr>
@@ -7903,13 +7889,7 @@
           <w:rPr>
             <w:rFonts w:ascii="Cambria Math" w:eastAsiaTheme="minorEastAsia" w:hAnsi="Cambria Math"/>
           </w:rPr>
-          <m:t>∡</m:t>
-        </m:r>
-        <m:r>
-          <w:rPr>
-            <w:rFonts w:ascii="Cambria Math" w:eastAsiaTheme="minorEastAsia" w:hAnsi="Cambria Math"/>
-          </w:rPr>
-          <m:t>AOB=110°</m:t>
+          <m:t>∡AOB=110°</m:t>
         </m:r>
       </m:oMath>
       <w:r>
@@ -7968,6 +7948,9 @@
             <m:t>=-0.34</m:t>
           </m:r>
           <m:r>
+            <m:rPr>
+              <m:sty m:val="p"/>
+            </m:rPr>
             <w:rPr>
               <w:rFonts w:ascii="Cambria Math" w:eastAsiaTheme="minorEastAsia" w:hAnsi="Cambria Math" w:cs="Cambria Math"/>
             </w:rPr>
@@ -8017,6 +8000,9 @@
             <m:t>=0.94</m:t>
           </m:r>
           <m:r>
+            <m:rPr>
+              <m:sty m:val="p"/>
+            </m:rPr>
             <w:rPr>
               <w:rFonts w:ascii="Cambria Math" w:eastAsiaTheme="minorEastAsia" w:hAnsi="Cambria Math" w:cs="Cambria Math"/>
             </w:rPr>
@@ -8224,13 +8210,7 @@
           <w:rPr>
             <w:rFonts w:ascii="Cambria Math" w:eastAsiaTheme="minorEastAsia" w:hAnsi="Cambria Math"/>
           </w:rPr>
-          <m:t>∡</m:t>
-        </m:r>
-        <m:r>
-          <w:rPr>
-            <w:rFonts w:ascii="Cambria Math" w:eastAsiaTheme="minorEastAsia" w:hAnsi="Cambria Math"/>
-          </w:rPr>
-          <m:t>AOB</m:t>
+          <m:t>∡AOB</m:t>
         </m:r>
       </m:oMath>
       <w:r>
@@ -8442,12 +8422,20 @@
             <m:t>)</m:t>
           </m:r>
           <m:r>
+            <m:rPr>
+              <m:sty m:val="p"/>
+            </m:rPr>
             <w:rPr>
               <w:rFonts w:eastAsiaTheme="minorEastAsia"/>
             </w:rPr>
             <w:br/>
           </m:r>
+        </m:oMath>
+        <m:oMath>
           <m:r>
+            <m:rPr>
+              <m:sty m:val="p"/>
+            </m:rPr>
             <w:rPr>
               <w:rFonts w:eastAsiaTheme="minorEastAsia"/>
             </w:rPr>
@@ -8459,13 +8447,7 @@
             <w:rPr>
               <w:rFonts w:ascii="Cambria Math" w:eastAsiaTheme="minorEastAsia" w:hAnsi="Cambria Math"/>
             </w:rPr>
-            <m:t>∡AOB</m:t>
-          </m:r>
-          <m:r>
-            <w:rPr>
-              <w:rFonts w:ascii="Cambria Math" w:eastAsiaTheme="minorEastAsia" w:hAnsi="Cambria Math"/>
-            </w:rPr>
-            <m:t>=180°+</m:t>
+            <m:t>∡AOB=180°+</m:t>
           </m:r>
           <m:sSup>
             <m:sSupPr>
@@ -8519,19 +8501,7 @@
                     <w:rPr>
                       <w:rFonts w:ascii="Cambria Math" w:eastAsiaTheme="minorEastAsia" w:hAnsi="Cambria Math"/>
                     </w:rPr>
-                    <m:t>-0.</m:t>
-                  </m:r>
-                  <m:r>
-                    <w:rPr>
-                      <w:rFonts w:ascii="Cambria Math" w:eastAsiaTheme="minorEastAsia" w:hAnsi="Cambria Math"/>
-                    </w:rPr>
-                    <m:t>4</m:t>
-                  </m:r>
-                  <m:r>
-                    <w:rPr>
-                      <w:rFonts w:ascii="Cambria Math" w:eastAsiaTheme="minorEastAsia" w:hAnsi="Cambria Math"/>
-                    </w:rPr>
-                    <m:t>1</m:t>
+                    <m:t>-0.41</m:t>
                   </m:r>
                 </m:e>
               </m:d>
@@ -8541,21 +8511,12 @@
             <w:rPr>
               <w:rFonts w:ascii="Cambria Math" w:eastAsiaTheme="minorEastAsia" w:hAnsi="Cambria Math"/>
             </w:rPr>
-            <m:t>=180°+</m:t>
+            <m:t>=180°+24.2°</m:t>
           </m:r>
           <m:r>
-            <w:rPr>
-              <w:rFonts w:ascii="Cambria Math" w:eastAsiaTheme="minorEastAsia" w:hAnsi="Cambria Math"/>
-            </w:rPr>
-            <m:t>24.2</m:t>
-          </m:r>
-          <m:r>
-            <w:rPr>
-              <w:rFonts w:ascii="Cambria Math" w:eastAsiaTheme="minorEastAsia" w:hAnsi="Cambria Math"/>
-            </w:rPr>
-            <m:t>°</m:t>
-          </m:r>
-          <m:r>
+            <m:rPr>
+              <m:sty m:val="p"/>
+            </m:rPr>
             <w:rPr>
               <w:rFonts w:eastAsiaTheme="minorEastAsia"/>
             </w:rPr>
@@ -8567,33 +8528,12 @@
             <w:rPr>
               <w:rFonts w:ascii="Cambria Math" w:eastAsiaTheme="minorEastAsia" w:hAnsi="Cambria Math"/>
             </w:rPr>
-            <m:t>∡AOB</m:t>
+            <m:t>∡AOB=204°</m:t>
           </m:r>
           <m:r>
-            <w:rPr>
-              <w:rFonts w:ascii="Cambria Math" w:eastAsiaTheme="minorEastAsia" w:hAnsi="Cambria Math"/>
-            </w:rPr>
-            <m:t>=</m:t>
-          </m:r>
-          <m:r>
-            <w:rPr>
-              <w:rFonts w:ascii="Cambria Math" w:eastAsiaTheme="minorEastAsia" w:hAnsi="Cambria Math"/>
-            </w:rPr>
-            <m:t>2</m:t>
-          </m:r>
-          <m:r>
-            <w:rPr>
-              <w:rFonts w:ascii="Cambria Math" w:eastAsiaTheme="minorEastAsia" w:hAnsi="Cambria Math"/>
-            </w:rPr>
-            <m:t>04</m:t>
-          </m:r>
-          <m:r>
-            <w:rPr>
-              <w:rFonts w:ascii="Cambria Math" w:eastAsiaTheme="minorEastAsia" w:hAnsi="Cambria Math"/>
-            </w:rPr>
-            <m:t>°</m:t>
-          </m:r>
-          <m:r>
+            <m:rPr>
+              <m:sty m:val="p"/>
+            </m:rPr>
             <w:rPr>
               <w:rFonts w:eastAsiaTheme="minorEastAsia"/>
             </w:rPr>
@@ -8725,13 +8665,7 @@
               <w:rPr>
                 <w:rFonts w:ascii="Cambria Math" w:eastAsiaTheme="minorEastAsia" w:hAnsi="Cambria Math"/>
               </w:rPr>
-              <m:t>θ</m:t>
-            </m:r>
-            <m:r>
-              <w:rPr>
-                <w:rFonts w:ascii="Cambria Math" w:eastAsiaTheme="minorEastAsia" w:hAnsi="Cambria Math"/>
-              </w:rPr>
-              <m:t>&lt;0°</m:t>
+              <m:t>θ&lt;0°</m:t>
             </m:r>
           </m:e>
         </m:func>
@@ -8847,13 +8781,7 @@
               <w:rPr>
                 <w:rFonts w:ascii="Cambria Math" w:eastAsiaTheme="minorEastAsia" w:hAnsi="Cambria Math"/>
               </w:rPr>
-              <m:t>θ</m:t>
-            </m:r>
-            <m:r>
-              <w:rPr>
-                <w:rFonts w:ascii="Cambria Math" w:eastAsiaTheme="minorEastAsia" w:hAnsi="Cambria Math"/>
-              </w:rPr>
-              <m:t>&lt;0°</m:t>
+              <m:t>θ&lt;0°</m:t>
             </m:r>
           </m:e>
         </m:func>
@@ -8894,72 +8822,54 @@
           <w:ilvl w:val="0"/>
           <w:numId w:val="36"/>
         </w:numPr>
-        <w:rPr>
-          <w:rFonts w:eastAsiaTheme="minorEastAsia"/>
-        </w:rPr>
-      </w:pPr>
-      <w:r>
-        <w:rPr>
-          <w:rFonts w:eastAsiaTheme="minorEastAsia"/>
-        </w:rPr>
+      </w:pPr>
+      <w:r>
         <w:t xml:space="preserve">Point </w:t>
       </w:r>
       <m:oMath>
         <m:r>
           <w:rPr>
-            <w:rFonts w:ascii="Cambria Math" w:eastAsiaTheme="minorEastAsia" w:hAnsi="Cambria Math"/>
+            <w:rFonts w:ascii="Cambria Math" w:hAnsi="Cambria Math"/>
           </w:rPr>
           <m:t>B</m:t>
         </m:r>
       </m:oMath>
       <w:r>
-        <w:rPr>
-          <w:rFonts w:eastAsiaTheme="minorEastAsia"/>
-        </w:rPr>
         <w:t xml:space="preserve"> is on unit circle </w:t>
       </w:r>
       <m:oMath>
         <m:r>
           <w:rPr>
-            <w:rFonts w:ascii="Cambria Math" w:eastAsiaTheme="minorEastAsia" w:hAnsi="Cambria Math"/>
+            <w:rFonts w:ascii="Cambria Math" w:hAnsi="Cambria Math"/>
           </w:rPr>
           <m:t>O</m:t>
         </m:r>
       </m:oMath>
       <w:r>
-        <w:rPr>
-          <w:rFonts w:eastAsiaTheme="minorEastAsia"/>
-        </w:rPr>
         <w:t xml:space="preserve">. What are the coordinates of </w:t>
       </w:r>
       <w:r>
         <w:rPr>
-          <w:rFonts w:ascii="Cambria Math" w:eastAsiaTheme="minorEastAsia" w:hAnsi="Cambria Math" w:cs="Cambria Math"/>
+          <w:rFonts w:ascii="Cambria Math" w:hAnsi="Cambria Math" w:cs="Cambria Math"/>
         </w:rPr>
         <w:t>∠</w:t>
       </w:r>
       <w:r>
         <w:rPr>
-          <w:rFonts w:ascii="Aptos" w:eastAsiaTheme="minorEastAsia" w:hAnsi="Aptos" w:cs="Aptos"/>
-        </w:rPr>
-        <w:t>θ</w:t>
-      </w:r>
-      <w:r>
-        <w:rPr>
-          <w:rFonts w:ascii="Aptos" w:eastAsiaTheme="minorEastAsia" w:hAnsi="Aptos" w:cs="Aptos"/>
-        </w:rPr>
-        <w:t>?</w:t>
-      </w:r>
-      <w:r>
-        <w:rPr>
-          <w:rFonts w:ascii="Aptos" w:eastAsiaTheme="minorEastAsia" w:hAnsi="Aptos" w:cs="Aptos"/>
+          <w:rFonts w:ascii="Aptos" w:hAnsi="Aptos" w:cs="Aptos"/>
+        </w:rPr>
+        <w:t>θ?</w:t>
+      </w:r>
+      <w:r>
+        <w:rPr>
+          <w:rFonts w:ascii="Aptos" w:hAnsi="Aptos" w:cs="Aptos"/>
         </w:rPr>
         <w:br/>
       </w:r>
       <m:oMath>
         <m:r>
           <w:rPr>
-            <w:rFonts w:ascii="Cambria Math" w:eastAsiaTheme="minorEastAsia" w:hAnsi="Cambria Math"/>
+            <w:rFonts w:ascii="Cambria Math" w:hAnsi="Cambria Math"/>
           </w:rPr>
           <m:t>(</m:t>
         </m:r>
@@ -8967,7 +8877,7 @@
           <m:funcPr>
             <m:ctrlPr>
               <w:rPr>
-                <w:rFonts w:ascii="Cambria Math" w:eastAsiaTheme="minorEastAsia" w:hAnsi="Cambria Math" w:cs="Aptos"/>
+                <w:rFonts w:ascii="Cambria Math" w:hAnsi="Cambria Math" w:cs="Aptos"/>
               </w:rPr>
             </m:ctrlPr>
           </m:funcPr>
@@ -8977,13 +8887,13 @@
                 <m:sty m:val="p"/>
               </m:rPr>
               <w:rPr>
-                <w:rFonts w:ascii="Cambria Math" w:eastAsiaTheme="minorEastAsia" w:hAnsi="Cambria Math" w:cs="Aptos"/>
+                <w:rFonts w:ascii="Cambria Math" w:hAnsi="Cambria Math" w:cs="Aptos"/>
               </w:rPr>
               <m:t>cos</m:t>
             </m:r>
             <m:ctrlPr>
               <w:rPr>
-                <w:rFonts w:ascii="Cambria Math" w:eastAsiaTheme="minorEastAsia" w:hAnsi="Cambria Math"/>
+                <w:rFonts w:ascii="Cambria Math" w:hAnsi="Cambria Math"/>
                 <w:i/>
               </w:rPr>
             </m:ctrlPr>
@@ -8991,7 +8901,7 @@
           <m:e>
             <m:r>
               <w:rPr>
-                <w:rFonts w:ascii="Cambria Math" w:eastAsiaTheme="minorEastAsia" w:hAnsi="Cambria Math"/>
+                <w:rFonts w:ascii="Cambria Math" w:hAnsi="Cambria Math"/>
               </w:rPr>
               <m:t>θ</m:t>
             </m:r>
@@ -9000,7 +8910,7 @@
       </m:oMath>
       <w:r>
         <w:rPr>
-          <w:rFonts w:ascii="Aptos" w:eastAsiaTheme="minorEastAsia" w:hAnsi="Aptos" w:cs="Aptos"/>
+          <w:rFonts w:ascii="Aptos" w:hAnsi="Aptos" w:cs="Aptos"/>
         </w:rPr>
         <w:t xml:space="preserve">, </w:t>
       </w:r>
@@ -9009,7 +8919,7 @@
           <m:funcPr>
             <m:ctrlPr>
               <w:rPr>
-                <w:rFonts w:ascii="Cambria Math" w:eastAsiaTheme="minorEastAsia" w:hAnsi="Cambria Math" w:cs="Aptos"/>
+                <w:rFonts w:ascii="Cambria Math" w:hAnsi="Cambria Math" w:cs="Aptos"/>
                 <w:i/>
               </w:rPr>
             </m:ctrlPr>
@@ -9020,7 +8930,7 @@
                 <m:sty m:val="p"/>
               </m:rPr>
               <w:rPr>
-                <w:rFonts w:ascii="Cambria Math" w:eastAsiaTheme="minorEastAsia" w:hAnsi="Cambria Math" w:cs="Aptos"/>
+                <w:rFonts w:ascii="Cambria Math" w:hAnsi="Cambria Math" w:cs="Aptos"/>
               </w:rPr>
               <m:t>sin</m:t>
             </m:r>
@@ -9028,7 +8938,7 @@
           <m:e>
             <m:r>
               <w:rPr>
-                <w:rFonts w:ascii="Cambria Math" w:eastAsiaTheme="minorEastAsia" w:hAnsi="Cambria Math" w:cs="Aptos"/>
+                <w:rFonts w:ascii="Cambria Math" w:hAnsi="Cambria Math" w:cs="Aptos"/>
               </w:rPr>
               <m:t>θ</m:t>
             </m:r>
@@ -9036,130 +8946,2832 @@
         </m:func>
         <m:r>
           <w:rPr>
-            <w:rFonts w:ascii="Cambria Math" w:eastAsiaTheme="minorEastAsia" w:hAnsi="Cambria Math" w:cs="Aptos"/>
+            <w:rFonts w:ascii="Cambria Math" w:hAnsi="Cambria Math" w:cs="Aptos"/>
           </w:rPr>
           <m:t>)</m:t>
         </m:r>
       </m:oMath>
       <w:r>
         <w:rPr>
-          <w:rFonts w:ascii="Aptos" w:eastAsiaTheme="minorEastAsia" w:hAnsi="Aptos" w:cs="Aptos"/>
+          <w:rFonts w:ascii="Aptos" w:hAnsi="Aptos" w:cs="Aptos"/>
         </w:rPr>
         <w:t xml:space="preserve"> Diagram for </w:t>
       </w:r>
       <m:oMath>
         <m:r>
           <w:rPr>
-            <w:rFonts w:ascii="Cambria Math" w:eastAsiaTheme="minorEastAsia" w:hAnsi="Cambria Math" w:cs="Aptos"/>
+            <w:rFonts w:ascii="Cambria Math" w:hAnsi="Cambria Math" w:cs="Aptos"/>
           </w:rPr>
           <m:t>θ</m:t>
         </m:r>
       </m:oMath>
       <w:r>
         <w:rPr>
-          <w:rFonts w:ascii="Aptos" w:eastAsiaTheme="minorEastAsia" w:hAnsi="Aptos" w:cs="Aptos"/>
+          <w:rFonts w:ascii="Aptos" w:hAnsi="Aptos" w:cs="Aptos"/>
         </w:rPr>
         <w:t xml:space="preserve"> wrong?</w:t>
       </w:r>
       <w:r>
         <w:rPr>
-          <w:rFonts w:ascii="Aptos" w:eastAsiaTheme="minorEastAsia" w:hAnsi="Aptos" w:cs="Aptos"/>
+          <w:rFonts w:ascii="Aptos" w:hAnsi="Aptos" w:cs="Aptos"/>
         </w:rPr>
         <w:br/>
       </w:r>
       <w:r>
         <w:rPr>
-          <w:rFonts w:ascii="Aptos" w:eastAsiaTheme="minorEastAsia" w:hAnsi="Aptos" w:cs="Aptos"/>
+          <w:rFonts w:ascii="Aptos" w:hAnsi="Aptos" w:cs="Aptos"/>
           <w:b/>
           <w:bCs/>
         </w:rPr>
         <w:t>No answer in the book agrees with my answer.</w:t>
       </w:r>
       <w:r>
-        <w:rPr>
-          <w:rFonts w:eastAsiaTheme="minorEastAsia"/>
-        </w:rPr>
         <w:t xml:space="preserve"> Google agrees with my answer.</w:t>
       </w:r>
       <w:r>
         <w:t xml:space="preserve"> </w:t>
       </w:r>
       <w:r>
-        <w:rPr>
-          <w:rFonts w:eastAsiaTheme="minorEastAsia"/>
-        </w:rPr>
         <w:t xml:space="preserve">Point B is on </w:t>
       </w:r>
       <w:proofErr w:type="gramStart"/>
       <w:r>
-        <w:rPr>
-          <w:rFonts w:eastAsiaTheme="minorEastAsia"/>
-        </w:rPr>
         <w:t>unit</w:t>
       </w:r>
       <w:proofErr w:type="gramEnd"/>
       <w:r>
-        <w:rPr>
-          <w:rFonts w:eastAsiaTheme="minorEastAsia"/>
-        </w:rPr>
         <w:t xml:space="preserve"> circle in </w:t>
       </w:r>
       <w:proofErr w:type="gramStart"/>
       <w:r>
-        <w:rPr>
-          <w:rFonts w:eastAsiaTheme="minorEastAsia"/>
-        </w:rPr>
         <w:t>third</w:t>
       </w:r>
       <w:proofErr w:type="gramEnd"/>
       <w:r>
-        <w:rPr>
-          <w:rFonts w:eastAsiaTheme="minorEastAsia"/>
-        </w:rPr>
         <w:t xml:space="preserve"> quadrant with </w:t>
       </w:r>
       <w:proofErr w:type="gramStart"/>
       <w:r>
-        <w:rPr>
-          <w:rFonts w:eastAsiaTheme="minorEastAsia"/>
-        </w:rPr>
         <w:t>angle</w:t>
       </w:r>
       <w:proofErr w:type="gramEnd"/>
       <w:r>
-        <w:rPr>
-          <w:rFonts w:eastAsiaTheme="minorEastAsia"/>
-        </w:rPr>
         <w:t xml:space="preserve"> theta. In terms of </w:t>
       </w:r>
       <w:proofErr w:type="gramStart"/>
       <w:r>
-        <w:rPr>
-          <w:rFonts w:eastAsiaTheme="minorEastAsia"/>
-        </w:rPr>
         <w:t>cos</w:t>
       </w:r>
       <w:proofErr w:type="gramEnd"/>
       <w:r>
-        <w:rPr>
-          <w:rFonts w:eastAsiaTheme="minorEastAsia"/>
-        </w:rPr>
         <w:t xml:space="preserve"> and sin, what are the coordinates of point B.</w:t>
       </w:r>
-      <w:r>
-        <w:rPr>
-          <w:rFonts w:eastAsiaTheme="minorEastAsia"/>
-        </w:rPr>
+    </w:p>
+    <w:p>
+      <w:pPr>
+        <w:pStyle w:val="ListParagraph"/>
+        <w:numPr>
+          <w:ilvl w:val="0"/>
+          <w:numId w:val="37"/>
+        </w:numPr>
+      </w:pPr>
+      <w:r>
+        <w:rPr>
+          <w:i/>
+          <w:iCs/>
+        </w:rPr>
+        <w:lastRenderedPageBreak/>
+        <w:t>Show how you arrived at your answers</w:t>
+      </w:r>
+      <w:r>
+        <w:t>.</w:t>
+      </w:r>
+    </w:p>
+    <w:p>
+      <w:pPr>
+        <w:pStyle w:val="ListParagraph"/>
+        <w:numPr>
+          <w:ilvl w:val="0"/>
+          <w:numId w:val="38"/>
+        </w:numPr>
+        <w:rPr>
+          <w:b/>
+          <w:bCs/>
+        </w:rPr>
+      </w:pPr>
+      <w:r>
+        <w:t>Right triangle ABC is similar to triangle DEF.</w:t>
+      </w:r>
+      <w:r>
         <w:br/>
-      </w:r>
-      <w:r>
-        <w:rPr>
-          <w:rFonts w:eastAsiaTheme="minorEastAsia"/>
-        </w:rPr>
-        <w:lastRenderedPageBreak/>
+        <w:t>(a) what is the length of AC?</w:t>
+      </w:r>
+      <w:r>
         <w:br/>
-      </w:r>
+        <w:t>By Pythagorean theorem:</w:t>
+      </w:r>
+      <w:r>
+        <w:br/>
+      </w:r>
+      <m:oMathPara>
+        <m:oMath>
+          <m:sSup>
+            <m:sSupPr>
+              <m:ctrlPr>
+                <w:rPr>
+                  <w:rFonts w:ascii="Cambria Math" w:hAnsi="Cambria Math"/>
+                </w:rPr>
+              </m:ctrlPr>
+            </m:sSupPr>
+            <m:e>
+              <m:r>
+                <w:rPr>
+                  <w:rFonts w:ascii="Cambria Math" w:hAnsi="Cambria Math"/>
+                </w:rPr>
+                <m:t>a</m:t>
+              </m:r>
+            </m:e>
+            <m:sup>
+              <m:r>
+                <w:rPr>
+                  <w:rFonts w:ascii="Cambria Math" w:hAnsi="Cambria Math"/>
+                </w:rPr>
+                <m:t>2</m:t>
+              </m:r>
+            </m:sup>
+          </m:sSup>
+          <m:r>
+            <w:rPr>
+              <w:rFonts w:ascii="Cambria Math" w:hAnsi="Cambria Math"/>
+            </w:rPr>
+            <m:t>+</m:t>
+          </m:r>
+          <m:sSup>
+            <m:sSupPr>
+              <m:ctrlPr>
+                <w:rPr>
+                  <w:rFonts w:ascii="Cambria Math" w:hAnsi="Cambria Math"/>
+                </w:rPr>
+              </m:ctrlPr>
+            </m:sSupPr>
+            <m:e>
+              <m:r>
+                <w:rPr>
+                  <w:rFonts w:ascii="Cambria Math" w:hAnsi="Cambria Math"/>
+                </w:rPr>
+                <m:t>b</m:t>
+              </m:r>
+            </m:e>
+            <m:sup>
+              <m:r>
+                <w:rPr>
+                  <w:rFonts w:ascii="Cambria Math" w:hAnsi="Cambria Math"/>
+                </w:rPr>
+                <m:t>2</m:t>
+              </m:r>
+            </m:sup>
+          </m:sSup>
+          <m:r>
+            <w:rPr>
+              <w:rFonts w:ascii="Cambria Math" w:hAnsi="Cambria Math"/>
+            </w:rPr>
+            <m:t>=</m:t>
+          </m:r>
+          <m:sSup>
+            <m:sSupPr>
+              <m:ctrlPr>
+                <w:rPr>
+                  <w:rFonts w:ascii="Cambria Math" w:hAnsi="Cambria Math"/>
+                </w:rPr>
+              </m:ctrlPr>
+            </m:sSupPr>
+            <m:e>
+              <m:r>
+                <w:rPr>
+                  <w:rFonts w:ascii="Cambria Math" w:hAnsi="Cambria Math"/>
+                </w:rPr>
+                <m:t>c</m:t>
+              </m:r>
+            </m:e>
+            <m:sup>
+              <m:r>
+                <w:rPr>
+                  <w:rFonts w:ascii="Cambria Math" w:hAnsi="Cambria Math"/>
+                </w:rPr>
+                <m:t>2</m:t>
+              </m:r>
+            </m:sup>
+          </m:sSup>
+          <m:r>
+            <w:rPr>
+              <w:rFonts w:eastAsiaTheme="minorEastAsia"/>
+            </w:rPr>
+            <w:br/>
+          </m:r>
+        </m:oMath>
+        <m:oMath>
+          <m:sSup>
+            <m:sSupPr>
+              <m:ctrlPr>
+                <w:rPr>
+                  <w:rFonts w:ascii="Cambria Math" w:hAnsi="Cambria Math"/>
+                  <w:i/>
+                </w:rPr>
+              </m:ctrlPr>
+            </m:sSupPr>
+            <m:e>
+              <m:r>
+                <w:rPr>
+                  <w:rFonts w:ascii="Cambria Math" w:hAnsi="Cambria Math"/>
+                </w:rPr>
+                <m:t>AC</m:t>
+              </m:r>
+            </m:e>
+            <m:sup>
+              <m:r>
+                <w:rPr>
+                  <w:rFonts w:ascii="Cambria Math" w:hAnsi="Cambria Math"/>
+                </w:rPr>
+                <m:t>2</m:t>
+              </m:r>
+            </m:sup>
+          </m:sSup>
+          <m:r>
+            <w:rPr>
+              <w:rFonts w:ascii="Cambria Math" w:hAnsi="Cambria Math"/>
+            </w:rPr>
+            <m:t>+</m:t>
+          </m:r>
+          <m:sSup>
+            <m:sSupPr>
+              <m:ctrlPr>
+                <w:rPr>
+                  <w:rFonts w:ascii="Cambria Math" w:hAnsi="Cambria Math"/>
+                  <w:i/>
+                </w:rPr>
+              </m:ctrlPr>
+            </m:sSupPr>
+            <m:e>
+              <m:r>
+                <w:rPr>
+                  <w:rFonts w:ascii="Cambria Math" w:hAnsi="Cambria Math"/>
+                </w:rPr>
+                <m:t>BC</m:t>
+              </m:r>
+            </m:e>
+            <m:sup>
+              <m:r>
+                <w:rPr>
+                  <w:rFonts w:ascii="Cambria Math" w:hAnsi="Cambria Math"/>
+                </w:rPr>
+                <m:t>2</m:t>
+              </m:r>
+            </m:sup>
+          </m:sSup>
+          <m:r>
+            <w:rPr>
+              <w:rFonts w:ascii="Cambria Math" w:hAnsi="Cambria Math"/>
+            </w:rPr>
+            <m:t>=</m:t>
+          </m:r>
+          <m:sSup>
+            <m:sSupPr>
+              <m:ctrlPr>
+                <w:rPr>
+                  <w:rFonts w:ascii="Cambria Math" w:hAnsi="Cambria Math"/>
+                  <w:i/>
+                </w:rPr>
+              </m:ctrlPr>
+            </m:sSupPr>
+            <m:e>
+              <m:r>
+                <w:rPr>
+                  <w:rFonts w:ascii="Cambria Math" w:hAnsi="Cambria Math"/>
+                </w:rPr>
+                <m:t>AB</m:t>
+              </m:r>
+            </m:e>
+            <m:sup>
+              <m:r>
+                <w:rPr>
+                  <w:rFonts w:ascii="Cambria Math" w:hAnsi="Cambria Math"/>
+                </w:rPr>
+                <m:t>2</m:t>
+              </m:r>
+            </m:sup>
+          </m:sSup>
+          <m:r>
+            <w:rPr>
+              <w:rFonts w:ascii="Cambria Math" w:hAnsi="Cambria Math"/>
+            </w:rPr>
+            <w:br/>
+          </m:r>
+        </m:oMath>
+        <m:oMath>
+          <m:sSup>
+            <m:sSupPr>
+              <m:ctrlPr>
+                <w:rPr>
+                  <w:rFonts w:ascii="Cambria Math" w:hAnsi="Cambria Math"/>
+                  <w:i/>
+                </w:rPr>
+              </m:ctrlPr>
+            </m:sSupPr>
+            <m:e>
+              <m:r>
+                <w:rPr>
+                  <w:rFonts w:ascii="Cambria Math" w:hAnsi="Cambria Math"/>
+                </w:rPr>
+                <m:t>AC</m:t>
+              </m:r>
+            </m:e>
+            <m:sup>
+              <m:r>
+                <w:rPr>
+                  <w:rFonts w:ascii="Cambria Math" w:hAnsi="Cambria Math"/>
+                </w:rPr>
+                <m:t>2</m:t>
+              </m:r>
+            </m:sup>
+          </m:sSup>
+          <m:r>
+            <w:rPr>
+              <w:rFonts w:ascii="Cambria Math" w:hAnsi="Cambria Math"/>
+            </w:rPr>
+            <m:t>+</m:t>
+          </m:r>
+          <m:sSup>
+            <m:sSupPr>
+              <m:ctrlPr>
+                <w:rPr>
+                  <w:rFonts w:ascii="Cambria Math" w:hAnsi="Cambria Math"/>
+                  <w:i/>
+                </w:rPr>
+              </m:ctrlPr>
+            </m:sSupPr>
+            <m:e>
+              <m:d>
+                <m:dPr>
+                  <m:ctrlPr>
+                    <w:rPr>
+                      <w:rFonts w:ascii="Cambria Math" w:hAnsi="Cambria Math"/>
+                      <w:i/>
+                    </w:rPr>
+                  </m:ctrlPr>
+                </m:dPr>
+                <m:e>
+                  <m:r>
+                    <w:rPr>
+                      <w:rFonts w:ascii="Cambria Math" w:hAnsi="Cambria Math"/>
+                    </w:rPr>
+                    <m:t>0.59</m:t>
+                  </m:r>
+                </m:e>
+              </m:d>
+            </m:e>
+            <m:sup>
+              <m:r>
+                <w:rPr>
+                  <w:rFonts w:ascii="Cambria Math" w:hAnsi="Cambria Math"/>
+                </w:rPr>
+                <m:t>2</m:t>
+              </m:r>
+            </m:sup>
+          </m:sSup>
+          <m:r>
+            <w:rPr>
+              <w:rFonts w:ascii="Cambria Math" w:hAnsi="Cambria Math"/>
+            </w:rPr>
+            <m:t>=</m:t>
+          </m:r>
+          <m:sSup>
+            <m:sSupPr>
+              <m:ctrlPr>
+                <w:rPr>
+                  <w:rFonts w:ascii="Cambria Math" w:hAnsi="Cambria Math"/>
+                  <w:i/>
+                </w:rPr>
+              </m:ctrlPr>
+            </m:sSupPr>
+            <m:e>
+              <m:r>
+                <w:rPr>
+                  <w:rFonts w:ascii="Cambria Math" w:hAnsi="Cambria Math"/>
+                </w:rPr>
+                <m:t>1</m:t>
+              </m:r>
+            </m:e>
+            <m:sup>
+              <m:r>
+                <w:rPr>
+                  <w:rFonts w:ascii="Cambria Math" w:hAnsi="Cambria Math"/>
+                </w:rPr>
+                <m:t>2</m:t>
+              </m:r>
+            </m:sup>
+          </m:sSup>
+          <m:r>
+            <w:rPr>
+              <w:rFonts w:ascii="Cambria Math" w:hAnsi="Cambria Math"/>
+            </w:rPr>
+            <w:br/>
+          </m:r>
+        </m:oMath>
+        <w:bookmarkStart w:id="0" w:name="_Hlk196735580"/>
+        <m:oMath>
+          <m:sSup>
+            <m:sSupPr>
+              <m:ctrlPr>
+                <w:rPr>
+                  <w:rFonts w:ascii="Cambria Math" w:hAnsi="Cambria Math"/>
+                  <w:i/>
+                </w:rPr>
+              </m:ctrlPr>
+            </m:sSupPr>
+            <m:e>
+              <m:r>
+                <w:rPr>
+                  <w:rFonts w:ascii="Cambria Math" w:hAnsi="Cambria Math"/>
+                </w:rPr>
+                <m:t>AC</m:t>
+              </m:r>
+            </m:e>
+            <m:sup>
+              <m:r>
+                <w:rPr>
+                  <w:rFonts w:ascii="Cambria Math" w:hAnsi="Cambria Math"/>
+                </w:rPr>
+                <m:t>2</m:t>
+              </m:r>
+            </m:sup>
+          </m:sSup>
+          <m:r>
+            <w:rPr>
+              <w:rFonts w:ascii="Cambria Math" w:hAnsi="Cambria Math"/>
+            </w:rPr>
+            <m:t>+</m:t>
+          </m:r>
+          <w:bookmarkEnd w:id="0"/>
+          <m:r>
+            <w:rPr>
+              <w:rFonts w:ascii="Cambria Math" w:hAnsi="Cambria Math"/>
+            </w:rPr>
+            <m:t>0.3481=1</m:t>
+          </m:r>
+          <m:r>
+            <w:rPr>
+              <w:rFonts w:ascii="Cambria Math" w:hAnsi="Cambria Math"/>
+            </w:rPr>
+            <w:br/>
+          </m:r>
+        </m:oMath>
+        <m:oMath>
+          <m:r>
+            <w:rPr>
+              <w:rFonts w:ascii="Cambria Math" w:hAnsi="Cambria Math"/>
+            </w:rPr>
+            <m:t>-0.3481=-0.3481</m:t>
+          </m:r>
+          <m:r>
+            <w:rPr>
+              <w:rFonts w:ascii="Cambria Math" w:hAnsi="Cambria Math"/>
+            </w:rPr>
+            <w:br/>
+          </m:r>
+        </m:oMath>
+        <m:oMath>
+          <m:sSup>
+            <m:sSupPr>
+              <m:ctrlPr>
+                <w:rPr>
+                  <w:rFonts w:ascii="Cambria Math" w:hAnsi="Cambria Math"/>
+                  <w:i/>
+                </w:rPr>
+              </m:ctrlPr>
+            </m:sSupPr>
+            <m:e>
+              <m:r>
+                <w:rPr>
+                  <w:rFonts w:ascii="Cambria Math" w:hAnsi="Cambria Math"/>
+                </w:rPr>
+                <m:t>AC</m:t>
+              </m:r>
+            </m:e>
+            <m:sup>
+              <m:r>
+                <w:rPr>
+                  <w:rFonts w:ascii="Cambria Math" w:hAnsi="Cambria Math"/>
+                </w:rPr>
+                <m:t>2</m:t>
+              </m:r>
+            </m:sup>
+          </m:sSup>
+          <m:r>
+            <w:rPr>
+              <w:rFonts w:ascii="Cambria Math" w:hAnsi="Cambria Math"/>
+            </w:rPr>
+            <m:t>=0.6519</m:t>
+          </m:r>
+          <m:r>
+            <w:rPr>
+              <w:rFonts w:ascii="Cambria Math" w:hAnsi="Cambria Math"/>
+            </w:rPr>
+            <w:br/>
+          </m:r>
+        </m:oMath>
+        <m:oMath>
+          <m:r>
+            <m:rPr>
+              <m:sty m:val="bi"/>
+            </m:rPr>
+            <w:rPr>
+              <w:rFonts w:ascii="Cambria Math" w:hAnsi="Cambria Math"/>
+            </w:rPr>
+            <m:t>AC=0.8074</m:t>
+          </m:r>
+          <m:r>
+            <w:rPr>
+              <w:rFonts w:eastAsiaTheme="minorEastAsia"/>
+              <w:b/>
+              <w:bCs/>
+            </w:rPr>
+            <w:br/>
+          </m:r>
+        </m:oMath>
+      </m:oMathPara>
+      <w:r>
+        <w:rPr>
+          <w:rFonts w:eastAsiaTheme="minorEastAsia"/>
+        </w:rPr>
+        <w:t>(b) What is the length of DF?</w:t>
+      </w:r>
+      <w:r>
+        <w:rPr>
+          <w:rFonts w:eastAsiaTheme="minorEastAsia"/>
+        </w:rPr>
+        <w:br/>
+        <w:t>By similar triangles:</w:t>
+      </w:r>
+      <w:r>
+        <w:rPr>
+          <w:rFonts w:eastAsiaTheme="minorEastAsia"/>
+        </w:rPr>
+        <w:br/>
+      </w:r>
+      <m:oMathPara>
+        <m:oMath>
+          <m:r>
+            <w:rPr>
+              <w:rFonts w:ascii="Cambria Math" w:hAnsi="Cambria Math"/>
+            </w:rPr>
+            <m:t>DF=</m:t>
+          </m:r>
+          <m:f>
+            <m:fPr>
+              <m:ctrlPr>
+                <w:rPr>
+                  <w:rFonts w:ascii="Cambria Math" w:hAnsi="Cambria Math"/>
+                  <w:i/>
+                </w:rPr>
+              </m:ctrlPr>
+            </m:fPr>
+            <m:num>
+              <m:r>
+                <w:rPr>
+                  <w:rFonts w:ascii="Cambria Math" w:hAnsi="Cambria Math"/>
+                </w:rPr>
+                <m:t>DE</m:t>
+              </m:r>
+            </m:num>
+            <m:den>
+              <m:r>
+                <w:rPr>
+                  <w:rFonts w:ascii="Cambria Math" w:hAnsi="Cambria Math"/>
+                </w:rPr>
+                <m:t>AB</m:t>
+              </m:r>
+            </m:den>
+          </m:f>
+          <m:r>
+            <w:rPr>
+              <w:rFonts w:ascii="Cambria Math" w:hAnsi="Cambria Math"/>
+            </w:rPr>
+            <m:t>AC=</m:t>
+          </m:r>
+          <m:f>
+            <m:fPr>
+              <m:ctrlPr>
+                <w:rPr>
+                  <w:rFonts w:ascii="Cambria Math" w:hAnsi="Cambria Math"/>
+                  <w:i/>
+                </w:rPr>
+              </m:ctrlPr>
+            </m:fPr>
+            <m:num>
+              <m:r>
+                <w:rPr>
+                  <w:rFonts w:ascii="Cambria Math" w:hAnsi="Cambria Math"/>
+                </w:rPr>
+                <m:t>3</m:t>
+              </m:r>
+            </m:num>
+            <m:den>
+              <m:r>
+                <w:rPr>
+                  <w:rFonts w:ascii="Cambria Math" w:hAnsi="Cambria Math"/>
+                </w:rPr>
+                <m:t>1</m:t>
+              </m:r>
+            </m:den>
+          </m:f>
+          <m:d>
+            <m:dPr>
+              <m:ctrlPr>
+                <w:rPr>
+                  <w:rFonts w:ascii="Cambria Math" w:hAnsi="Cambria Math"/>
+                  <w:i/>
+                </w:rPr>
+              </m:ctrlPr>
+            </m:dPr>
+            <m:e>
+              <m:r>
+                <w:rPr>
+                  <w:rFonts w:ascii="Cambria Math" w:hAnsi="Cambria Math"/>
+                </w:rPr>
+                <m:t>0.8074</m:t>
+              </m:r>
+            </m:e>
+          </m:d>
+          <m:r>
+            <w:rPr>
+              <w:rFonts w:ascii="Cambria Math" w:hAnsi="Cambria Math"/>
+            </w:rPr>
+            <w:br/>
+          </m:r>
+        </m:oMath>
+        <m:oMath>
+          <m:r>
+            <m:rPr>
+              <m:sty m:val="bi"/>
+            </m:rPr>
+            <w:rPr>
+              <w:rFonts w:ascii="Cambria Math" w:hAnsi="Cambria Math"/>
+            </w:rPr>
+            <m:t>DF=2.4222</m:t>
+          </m:r>
+        </m:oMath>
+      </m:oMathPara>
     </w:p>
+    <w:p>
+      <w:pPr>
+        <w:pStyle w:val="ListParagraph"/>
+        <w:numPr>
+          <w:ilvl w:val="0"/>
+          <w:numId w:val="38"/>
+        </w:numPr>
+        <w:rPr>
+          <w:b/>
+          <w:bCs/>
+        </w:rPr>
+      </w:pPr>
+      <w:r>
+        <w:rPr>
+          <w:rFonts w:eastAsiaTheme="minorEastAsia"/>
+        </w:rPr>
+        <w:t xml:space="preserve">In </w:t>
+      </w:r>
+      <w:proofErr w:type="gramStart"/>
+      <w:r>
+        <w:rPr>
+          <w:rFonts w:eastAsiaTheme="minorEastAsia"/>
+        </w:rPr>
+        <w:t>right</w:t>
+      </w:r>
+      <w:proofErr w:type="gramEnd"/>
+      <w:r>
+        <w:rPr>
+          <w:rFonts w:eastAsiaTheme="minorEastAsia"/>
+        </w:rPr>
+        <w:t xml:space="preserve"> triangle EFG with hypotenuse </w:t>
+      </w:r>
+      <m:oMath>
+        <m:r>
+          <w:rPr>
+            <w:rFonts w:ascii="Cambria Math" w:eastAsiaTheme="minorEastAsia" w:hAnsi="Cambria Math"/>
+          </w:rPr>
+          <m:t>EG=8</m:t>
+        </m:r>
+      </m:oMath>
+      <w:r>
+        <w:rPr>
+          <w:rFonts w:eastAsiaTheme="minorEastAsia"/>
+        </w:rPr>
+        <w:t xml:space="preserve">, what are the lengths of segments </w:t>
+      </w:r>
+      <m:oMath>
+        <m:r>
+          <w:rPr>
+            <w:rFonts w:ascii="Cambria Math" w:eastAsiaTheme="minorEastAsia" w:hAnsi="Cambria Math"/>
+          </w:rPr>
+          <m:t>EF</m:t>
+        </m:r>
+      </m:oMath>
+      <w:r>
+        <w:rPr>
+          <w:rFonts w:eastAsiaTheme="minorEastAsia"/>
+        </w:rPr>
+        <w:t xml:space="preserve"> and </w:t>
+      </w:r>
+      <m:oMath>
+        <m:r>
+          <w:rPr>
+            <w:rFonts w:ascii="Cambria Math" w:eastAsiaTheme="minorEastAsia" w:hAnsi="Cambria Math"/>
+          </w:rPr>
+          <m:t>FG</m:t>
+        </m:r>
+      </m:oMath>
+      <w:r>
+        <w:rPr>
+          <w:rFonts w:eastAsiaTheme="minorEastAsia"/>
+        </w:rPr>
+        <w:t>?</w:t>
+      </w:r>
+      <w:r>
+        <w:rPr>
+          <w:rFonts w:eastAsiaTheme="minorEastAsia"/>
+        </w:rPr>
+        <w:br/>
+      </w:r>
+      <w:r>
+        <w:rPr>
+          <w:rFonts w:eastAsiaTheme="minorEastAsia"/>
+        </w:rPr>
+        <w:br/>
+      </w:r>
+      <w:r>
+        <w:t>In a right triangle with hypotenuse of length 1 unit, the length of a side opposite one of the acute angles is the sine of that angle. The length of a side adjacent to one of the acute angles is the cosine of that angle.</w:t>
+      </w:r>
+      <w:r>
+        <w:br/>
+      </w:r>
+      <w:r>
+        <w:rPr>
+          <w:rFonts w:eastAsiaTheme="minorEastAsia"/>
+          <w:noProof/>
+        </w:rPr>
+        <w:drawing>
+          <wp:inline distT="0" distB="0" distL="0" distR="0" wp14:anchorId="0A2CA7EC" wp14:editId="6E32CA5E">
+            <wp:extent cx="1426464" cy="1426464"/>
+            <wp:effectExtent l="0" t="0" r="2540" b="2540"/>
+            <wp:docPr id="2038826972" name="Picture 14"/>
+            <wp:cNvGraphicFramePr>
+              <a:graphicFrameLocks xmlns:a="http://schemas.openxmlformats.org/drawingml/2006/main" noChangeAspect="1"/>
+            </wp:cNvGraphicFramePr>
+            <a:graphic xmlns:a="http://schemas.openxmlformats.org/drawingml/2006/main">
+              <a:graphicData uri="http://schemas.openxmlformats.org/drawingml/2006/picture">
+                <pic:pic xmlns:pic="http://schemas.openxmlformats.org/drawingml/2006/picture">
+                  <pic:nvPicPr>
+                    <pic:cNvPr id="0" name="Picture 20"/>
+                    <pic:cNvPicPr>
+                      <a:picLocks noChangeAspect="1" noChangeArrowheads="1"/>
+                    </pic:cNvPicPr>
+                  </pic:nvPicPr>
+                  <pic:blipFill>
+                    <a:blip r:embed="rId13" cstate="print">
+                      <a:extLst>
+                        <a:ext uri="{28A0092B-C50C-407E-A947-70E740481C1C}">
+                          <a14:useLocalDpi xmlns:a14="http://schemas.microsoft.com/office/drawing/2010/main" val="0"/>
+                        </a:ext>
+                      </a:extLst>
+                    </a:blip>
+                    <a:srcRect/>
+                    <a:stretch>
+                      <a:fillRect/>
+                    </a:stretch>
+                  </pic:blipFill>
+                  <pic:spPr bwMode="auto">
+                    <a:xfrm>
+                      <a:off x="0" y="0"/>
+                      <a:ext cx="1426464" cy="1426464"/>
+                    </a:xfrm>
+                    <a:prstGeom prst="rect">
+                      <a:avLst/>
+                    </a:prstGeom>
+                    <a:noFill/>
+                    <a:ln>
+                      <a:noFill/>
+                    </a:ln>
+                  </pic:spPr>
+                </pic:pic>
+              </a:graphicData>
+            </a:graphic>
+          </wp:inline>
+        </w:drawing>
+      </w:r>
+      <w:r>
+        <w:br/>
+      </w:r>
+      <m:oMathPara>
+        <m:oMath>
+          <m:r>
+            <w:rPr>
+              <w:rFonts w:ascii="Cambria Math" w:hAnsi="Cambria Math"/>
+            </w:rPr>
+            <m:t>EF=r</m:t>
+          </m:r>
+          <m:r>
+            <w:rPr>
+              <w:rFonts w:ascii="Cambria Math" w:eastAsiaTheme="minorEastAsia" w:hAnsi="Cambria Math"/>
+            </w:rPr>
+            <m:t>∙</m:t>
+          </m:r>
+          <m:func>
+            <m:funcPr>
+              <m:ctrlPr>
+                <w:rPr>
+                  <w:rFonts w:ascii="Cambria Math" w:eastAsiaTheme="minorEastAsia" w:hAnsi="Cambria Math"/>
+                </w:rPr>
+              </m:ctrlPr>
+            </m:funcPr>
+            <m:fName>
+              <m:r>
+                <m:rPr>
+                  <m:sty m:val="p"/>
+                </m:rPr>
+                <w:rPr>
+                  <w:rFonts w:ascii="Cambria Math" w:eastAsiaTheme="minorEastAsia" w:hAnsi="Cambria Math"/>
+                </w:rPr>
+                <m:t>sin</m:t>
+              </m:r>
+              <m:ctrlPr>
+                <w:rPr>
+                  <w:rFonts w:ascii="Cambria Math" w:eastAsiaTheme="minorEastAsia" w:hAnsi="Cambria Math"/>
+                  <w:i/>
+                </w:rPr>
+              </m:ctrlPr>
+            </m:fName>
+            <m:e>
+              <m:d>
+                <m:dPr>
+                  <m:ctrlPr>
+                    <w:rPr>
+                      <w:rFonts w:ascii="Cambria Math" w:eastAsiaTheme="minorEastAsia" w:hAnsi="Cambria Math"/>
+                      <w:i/>
+                    </w:rPr>
+                  </m:ctrlPr>
+                </m:dPr>
+                <m:e>
+                  <m:r>
+                    <w:rPr>
+                      <w:rFonts w:ascii="Cambria Math" w:eastAsiaTheme="minorEastAsia" w:hAnsi="Cambria Math"/>
+                    </w:rPr>
+                    <m:t>θ</m:t>
+                  </m:r>
+                </m:e>
+              </m:d>
+            </m:e>
+          </m:func>
+          <m:r>
+            <w:rPr>
+              <w:rFonts w:ascii="Cambria Math" w:eastAsiaTheme="minorEastAsia" w:hAnsi="Cambria Math"/>
+            </w:rPr>
+            <w:br/>
+          </m:r>
+        </m:oMath>
+        <m:oMath>
+          <m:r>
+            <m:rPr>
+              <m:sty m:val="bi"/>
+            </m:rPr>
+            <w:rPr>
+              <w:rFonts w:ascii="Cambria Math" w:eastAsiaTheme="minorEastAsia" w:hAnsi="Cambria Math"/>
+            </w:rPr>
+            <m:t>EF=8∙</m:t>
+          </m:r>
+          <m:func>
+            <m:funcPr>
+              <m:ctrlPr>
+                <w:rPr>
+                  <w:rFonts w:ascii="Cambria Math" w:eastAsiaTheme="minorEastAsia" w:hAnsi="Cambria Math"/>
+                  <w:b/>
+                  <w:bCs/>
+                </w:rPr>
+              </m:ctrlPr>
+            </m:funcPr>
+            <m:fName>
+              <m:r>
+                <m:rPr>
+                  <m:sty m:val="b"/>
+                </m:rPr>
+                <w:rPr>
+                  <w:rFonts w:ascii="Cambria Math" w:eastAsiaTheme="minorEastAsia" w:hAnsi="Cambria Math"/>
+                </w:rPr>
+                <m:t>sin</m:t>
+              </m:r>
+              <m:ctrlPr>
+                <w:rPr>
+                  <w:rFonts w:ascii="Cambria Math" w:eastAsiaTheme="minorEastAsia" w:hAnsi="Cambria Math"/>
+                  <w:b/>
+                  <w:bCs/>
+                  <w:i/>
+                </w:rPr>
+              </m:ctrlPr>
+            </m:fName>
+            <m:e>
+              <m:d>
+                <m:dPr>
+                  <m:ctrlPr>
+                    <w:rPr>
+                      <w:rFonts w:ascii="Cambria Math" w:eastAsiaTheme="minorEastAsia" w:hAnsi="Cambria Math"/>
+                      <w:b/>
+                      <w:bCs/>
+                      <w:i/>
+                    </w:rPr>
+                  </m:ctrlPr>
+                </m:dPr>
+                <m:e>
+                  <m:r>
+                    <m:rPr>
+                      <m:sty m:val="bi"/>
+                    </m:rPr>
+                    <w:rPr>
+                      <w:rFonts w:ascii="Cambria Math" w:eastAsiaTheme="minorEastAsia" w:hAnsi="Cambria Math"/>
+                    </w:rPr>
+                    <m:t>40°</m:t>
+                  </m:r>
+                </m:e>
+              </m:d>
+              <m:r>
+                <m:rPr>
+                  <m:sty m:val="bi"/>
+                </m:rPr>
+                <w:rPr>
+                  <w:rFonts w:ascii="Cambria Math" w:eastAsiaTheme="minorEastAsia" w:hAnsi="Cambria Math"/>
+                </w:rPr>
+                <m:t>=8∙</m:t>
+              </m:r>
+              <m:r>
+                <m:rPr>
+                  <m:sty m:val="b"/>
+                </m:rPr>
+                <w:rPr>
+                  <w:rFonts w:ascii="Cambria Math" w:eastAsiaTheme="minorEastAsia" w:hAnsi="Cambria Math"/>
+                </w:rPr>
+                <m:t>0.6428</m:t>
+              </m:r>
+              <m:r>
+                <m:rPr>
+                  <m:sty m:val="b"/>
+                </m:rPr>
+                <w:rPr>
+                  <w:rFonts w:ascii="Cambria Math" w:eastAsiaTheme="minorEastAsia"/>
+                </w:rPr>
+                <m:t>=5.14</m:t>
+              </m:r>
+            </m:e>
+          </m:func>
+          <m:r>
+            <w:rPr>
+              <w:rFonts w:eastAsiaTheme="minorEastAsia"/>
+              <w:b/>
+              <w:bCs/>
+            </w:rPr>
+            <w:br/>
+          </m:r>
+        </m:oMath>
+        <m:oMath>
+          <m:r>
+            <w:rPr>
+              <w:rFonts w:ascii="Cambria Math" w:hAnsi="Cambria Math"/>
+            </w:rPr>
+            <m:t>FG=r</m:t>
+          </m:r>
+          <m:r>
+            <w:rPr>
+              <w:rFonts w:ascii="Cambria Math" w:eastAsiaTheme="minorEastAsia" w:hAnsi="Cambria Math"/>
+            </w:rPr>
+            <m:t>∙</m:t>
+          </m:r>
+          <m:func>
+            <m:funcPr>
+              <m:ctrlPr>
+                <w:rPr>
+                  <w:rFonts w:ascii="Cambria Math" w:eastAsiaTheme="minorEastAsia" w:hAnsi="Cambria Math"/>
+                </w:rPr>
+              </m:ctrlPr>
+            </m:funcPr>
+            <m:fName>
+              <m:r>
+                <m:rPr>
+                  <m:sty m:val="p"/>
+                </m:rPr>
+                <w:rPr>
+                  <w:rFonts w:ascii="Cambria Math" w:eastAsiaTheme="minorEastAsia" w:hAnsi="Cambria Math"/>
+                </w:rPr>
+                <m:t>cos</m:t>
+              </m:r>
+              <m:ctrlPr>
+                <w:rPr>
+                  <w:rFonts w:ascii="Cambria Math" w:eastAsiaTheme="minorEastAsia" w:hAnsi="Cambria Math"/>
+                  <w:i/>
+                </w:rPr>
+              </m:ctrlPr>
+            </m:fName>
+            <m:e>
+              <m:d>
+                <m:dPr>
+                  <m:ctrlPr>
+                    <w:rPr>
+                      <w:rFonts w:ascii="Cambria Math" w:eastAsiaTheme="minorEastAsia" w:hAnsi="Cambria Math"/>
+                      <w:i/>
+                    </w:rPr>
+                  </m:ctrlPr>
+                </m:dPr>
+                <m:e>
+                  <m:r>
+                    <w:rPr>
+                      <w:rFonts w:ascii="Cambria Math" w:eastAsiaTheme="minorEastAsia" w:hAnsi="Cambria Math"/>
+                    </w:rPr>
+                    <m:t>θ</m:t>
+                  </m:r>
+                </m:e>
+              </m:d>
+            </m:e>
+          </m:func>
+          <m:r>
+            <w:rPr>
+              <w:rFonts w:ascii="Cambria Math" w:eastAsiaTheme="minorEastAsia" w:hAnsi="Cambria Math"/>
+            </w:rPr>
+            <w:br/>
+          </m:r>
+        </m:oMath>
+        <m:oMath>
+          <m:r>
+            <m:rPr>
+              <m:sty m:val="bi"/>
+            </m:rPr>
+            <w:rPr>
+              <w:rFonts w:ascii="Cambria Math" w:eastAsiaTheme="minorEastAsia" w:hAnsi="Cambria Math"/>
+            </w:rPr>
+            <m:t>FG=8∙</m:t>
+          </m:r>
+          <m:func>
+            <m:funcPr>
+              <m:ctrlPr>
+                <w:rPr>
+                  <w:rFonts w:ascii="Cambria Math" w:eastAsiaTheme="minorEastAsia" w:hAnsi="Cambria Math"/>
+                  <w:b/>
+                  <w:bCs/>
+                </w:rPr>
+              </m:ctrlPr>
+            </m:funcPr>
+            <m:fName>
+              <m:r>
+                <m:rPr>
+                  <m:sty m:val="b"/>
+                </m:rPr>
+                <w:rPr>
+                  <w:rFonts w:ascii="Cambria Math" w:eastAsiaTheme="minorEastAsia" w:hAnsi="Cambria Math"/>
+                </w:rPr>
+                <m:t>cos</m:t>
+              </m:r>
+              <m:ctrlPr>
+                <w:rPr>
+                  <w:rFonts w:ascii="Cambria Math" w:eastAsiaTheme="minorEastAsia" w:hAnsi="Cambria Math"/>
+                  <w:b/>
+                  <w:bCs/>
+                  <w:i/>
+                </w:rPr>
+              </m:ctrlPr>
+            </m:fName>
+            <m:e>
+              <m:d>
+                <m:dPr>
+                  <m:ctrlPr>
+                    <w:rPr>
+                      <w:rFonts w:ascii="Cambria Math" w:eastAsiaTheme="minorEastAsia" w:hAnsi="Cambria Math"/>
+                      <w:b/>
+                      <w:bCs/>
+                      <w:i/>
+                    </w:rPr>
+                  </m:ctrlPr>
+                </m:dPr>
+                <m:e>
+                  <m:r>
+                    <m:rPr>
+                      <m:sty m:val="bi"/>
+                    </m:rPr>
+                    <w:rPr>
+                      <w:rFonts w:ascii="Cambria Math" w:eastAsiaTheme="minorEastAsia" w:hAnsi="Cambria Math"/>
+                    </w:rPr>
+                    <m:t>40°</m:t>
+                  </m:r>
+                </m:e>
+              </m:d>
+            </m:e>
+          </m:func>
+          <m:r>
+            <m:rPr>
+              <m:sty m:val="bi"/>
+            </m:rPr>
+            <w:rPr>
+              <w:rFonts w:ascii="Cambria Math" w:eastAsiaTheme="minorEastAsia" w:hAnsi="Cambria Math"/>
+            </w:rPr>
+            <m:t>=8*0.7660=6.1</m:t>
+          </m:r>
+          <m:r>
+            <m:rPr>
+              <m:sty m:val="bi"/>
+            </m:rPr>
+            <w:rPr>
+              <w:rFonts w:ascii="Cambria Math" w:eastAsiaTheme="minorEastAsia" w:hAnsi="Cambria Math"/>
+            </w:rPr>
+            <m:t>3</m:t>
+          </m:r>
+        </m:oMath>
+      </m:oMathPara>
+    </w:p>
+    <w:p>
+      <w:pPr>
+        <w:pStyle w:val="ListParagraph"/>
+        <w:numPr>
+          <w:ilvl w:val="0"/>
+          <w:numId w:val="38"/>
+        </w:numPr>
+      </w:pPr>
+      <w:r>
+        <w:t xml:space="preserve">What is the measure of </w:t>
+      </w:r>
+      <w:r>
+        <w:rPr>
+          <w:rFonts w:ascii="Cambria Math" w:hAnsi="Cambria Math" w:cs="Cambria Math"/>
+        </w:rPr>
+        <w:t>∠</w:t>
+      </w:r>
+      <w:r>
+        <w:t>AO</w:t>
+      </w:r>
+      <w:r>
+        <w:t>B?</w:t>
+      </w:r>
+      <w:r>
+        <w:br/>
+        <w:t>Point (-0.8, 0.6)</w:t>
+      </w:r>
+      <w:r>
+        <w:br/>
+      </w:r>
+      <m:oMathPara>
+        <m:oMath>
+          <m:r>
+            <m:rPr>
+              <m:sty m:val="p"/>
+            </m:rPr>
+            <w:rPr>
+              <w:rFonts w:ascii="Cambria Math" w:hAnsi="Cambria Math" w:cs="Cambria Math"/>
+            </w:rPr>
+            <m:t>∠</m:t>
+          </m:r>
+          <m:r>
+            <m:rPr>
+              <m:sty m:val="p"/>
+            </m:rPr>
+            <w:rPr>
+              <w:rFonts w:ascii="Cambria Math" w:hAnsi="Cambria Math"/>
+            </w:rPr>
+            <m:t>AOB</m:t>
+          </m:r>
+          <m:r>
+            <m:rPr>
+              <m:sty m:val="p"/>
+            </m:rPr>
+            <w:rPr>
+              <w:rFonts w:ascii="Cambria Math"/>
+            </w:rPr>
+            <m:t>=180</m:t>
+          </m:r>
+          <m:r>
+            <m:rPr>
+              <m:sty m:val="p"/>
+            </m:rPr>
+            <w:rPr>
+              <w:rFonts w:ascii="Cambria Math" w:hAnsi="Cambria Math"/>
+            </w:rPr>
+            <m:t>°</m:t>
+          </m:r>
+          <m:r>
+            <m:rPr>
+              <m:sty m:val="p"/>
+            </m:rPr>
+            <w:rPr>
+              <w:rFonts w:ascii="Cambria Math"/>
+            </w:rPr>
+            <m:t>-</m:t>
+          </m:r>
+          <m:sSup>
+            <m:sSupPr>
+              <m:ctrlPr>
+                <w:rPr>
+                  <w:rFonts w:ascii="Cambria Math"/>
+                </w:rPr>
+              </m:ctrlPr>
+            </m:sSupPr>
+            <m:e>
+              <m:r>
+                <w:rPr>
+                  <w:rFonts w:ascii="Cambria Math"/>
+                </w:rPr>
+                <m:t>cos</m:t>
+              </m:r>
+            </m:e>
+            <m:sup>
+              <m:r>
+                <w:rPr>
+                  <w:rFonts w:ascii="Cambria Math"/>
+                </w:rPr>
+                <m:t>-</m:t>
+              </m:r>
+              <m:r>
+                <w:rPr>
+                  <w:rFonts w:ascii="Cambria Math"/>
+                </w:rPr>
+                <m:t>1</m:t>
+              </m:r>
+            </m:sup>
+          </m:sSup>
+          <m:d>
+            <m:dPr>
+              <m:ctrlPr>
+                <w:rPr>
+                  <w:rFonts w:ascii="Cambria Math"/>
+                  <w:i/>
+                </w:rPr>
+              </m:ctrlPr>
+            </m:dPr>
+            <m:e>
+              <m:d>
+                <m:dPr>
+                  <m:begChr m:val="|"/>
+                  <m:endChr m:val="|"/>
+                  <m:ctrlPr>
+                    <w:rPr>
+                      <w:rFonts w:ascii="Cambria Math"/>
+                      <w:i/>
+                    </w:rPr>
+                  </m:ctrlPr>
+                </m:dPr>
+                <m:e>
+                  <m:r>
+                    <w:rPr>
+                      <w:rFonts w:ascii="Cambria Math"/>
+                    </w:rPr>
+                    <m:t>0.8</m:t>
+                  </m:r>
+                </m:e>
+              </m:d>
+            </m:e>
+          </m:d>
+          <m:r>
+            <w:rPr>
+              <w:rFonts w:ascii="Cambria Math"/>
+            </w:rPr>
+            <w:br/>
+          </m:r>
+        </m:oMath>
+        <m:oMath>
+          <m:r>
+            <m:rPr>
+              <m:sty m:val="p"/>
+            </m:rPr>
+            <w:rPr>
+              <w:rFonts w:ascii="Cambria Math" w:hAnsi="Cambria Math" w:cs="Cambria Math"/>
+            </w:rPr>
+            <m:t>∠</m:t>
+          </m:r>
+          <m:r>
+            <m:rPr>
+              <m:sty m:val="p"/>
+            </m:rPr>
+            <w:rPr>
+              <w:rFonts w:ascii="Cambria Math" w:hAnsi="Cambria Math"/>
+            </w:rPr>
+            <m:t>AOB</m:t>
+          </m:r>
+          <m:r>
+            <w:rPr>
+              <w:rFonts w:ascii="Cambria Math"/>
+            </w:rPr>
+            <m:t>=180</m:t>
+          </m:r>
+          <m:r>
+            <w:rPr>
+              <w:rFonts w:ascii="Cambria Math" w:hAnsi="Cambria Math"/>
+            </w:rPr>
+            <m:t>°</m:t>
+          </m:r>
+          <m:r>
+            <w:rPr>
+              <w:rFonts w:ascii="Cambria Math"/>
+            </w:rPr>
+            <m:t>-</m:t>
+          </m:r>
+          <m:r>
+            <w:rPr>
+              <w:rFonts w:ascii="Cambria Math"/>
+            </w:rPr>
+            <m:t>37</m:t>
+          </m:r>
+          <m:r>
+            <w:rPr>
+              <w:rFonts w:ascii="Cambria Math" w:hAnsi="Cambria Math"/>
+            </w:rPr>
+            <m:t>°</m:t>
+          </m:r>
+          <m:r>
+            <w:rPr>
+              <w:rFonts w:ascii="Cambria Math"/>
+            </w:rPr>
+            <m:t>=143</m:t>
+          </m:r>
+          <m:r>
+            <w:rPr>
+              <w:rFonts w:ascii="Cambria Math" w:hAnsi="Cambria Math"/>
+            </w:rPr>
+            <m:t>°</m:t>
+          </m:r>
+          <m:r>
+            <w:rPr>
+              <w:rFonts w:eastAsiaTheme="minorEastAsia"/>
+            </w:rPr>
+            <w:br/>
+          </m:r>
+        </m:oMath>
+        <m:oMath>
+          <m:r>
+            <m:rPr>
+              <m:sty m:val="p"/>
+            </m:rPr>
+            <w:rPr>
+              <w:rFonts w:ascii="Cambria Math" w:hAnsi="Cambria Math" w:cs="Cambria Math"/>
+            </w:rPr>
+            <m:t>∠</m:t>
+          </m:r>
+          <m:r>
+            <m:rPr>
+              <m:sty m:val="p"/>
+            </m:rPr>
+            <w:rPr>
+              <w:rFonts w:ascii="Cambria Math" w:hAnsi="Cambria Math"/>
+            </w:rPr>
+            <m:t>AOB</m:t>
+          </m:r>
+          <m:r>
+            <m:rPr>
+              <m:sty m:val="p"/>
+            </m:rPr>
+            <w:rPr>
+              <w:rFonts w:ascii="Cambria Math"/>
+            </w:rPr>
+            <m:t>=</m:t>
+          </m:r>
+          <m:sSup>
+            <m:sSupPr>
+              <m:ctrlPr>
+                <w:rPr>
+                  <w:rFonts w:ascii="Cambria Math"/>
+                </w:rPr>
+              </m:ctrlPr>
+            </m:sSupPr>
+            <m:e>
+              <m:r>
+                <w:rPr>
+                  <w:rFonts w:ascii="Cambria Math"/>
+                </w:rPr>
+                <m:t>180</m:t>
+              </m:r>
+              <m:r>
+                <w:rPr>
+                  <w:rFonts w:ascii="Cambria Math" w:hAnsi="Cambria Math"/>
+                </w:rPr>
+                <m:t>°</m:t>
+              </m:r>
+              <m:r>
+                <w:rPr>
+                  <w:rFonts w:ascii="Cambria Math"/>
+                </w:rPr>
+                <m:t>-</m:t>
+              </m:r>
+              <m:r>
+                <w:rPr>
+                  <w:rFonts w:ascii="Cambria Math"/>
+                </w:rPr>
+                <m:t>sin</m:t>
+              </m:r>
+            </m:e>
+            <m:sup>
+              <m:r>
+                <w:rPr>
+                  <w:rFonts w:ascii="Cambria Math"/>
+                </w:rPr>
+                <m:t>-</m:t>
+              </m:r>
+              <m:r>
+                <w:rPr>
+                  <w:rFonts w:ascii="Cambria Math"/>
+                </w:rPr>
+                <m:t>1</m:t>
+              </m:r>
+            </m:sup>
+          </m:sSup>
+          <m:d>
+            <m:dPr>
+              <m:ctrlPr>
+                <w:rPr>
+                  <w:rFonts w:ascii="Cambria Math"/>
+                  <w:i/>
+                </w:rPr>
+              </m:ctrlPr>
+            </m:dPr>
+            <m:e>
+              <m:d>
+                <m:dPr>
+                  <m:begChr m:val="|"/>
+                  <m:endChr m:val="|"/>
+                  <m:ctrlPr>
+                    <w:rPr>
+                      <w:rFonts w:ascii="Cambria Math"/>
+                      <w:i/>
+                    </w:rPr>
+                  </m:ctrlPr>
+                </m:dPr>
+                <m:e>
+                  <m:r>
+                    <w:rPr>
+                      <w:rFonts w:ascii="Cambria Math"/>
+                    </w:rPr>
+                    <m:t>0.</m:t>
+                  </m:r>
+                  <m:r>
+                    <w:rPr>
+                      <w:rFonts w:ascii="Cambria Math"/>
+                    </w:rPr>
+                    <m:t>6</m:t>
+                  </m:r>
+                </m:e>
+              </m:d>
+            </m:e>
+          </m:d>
+          <m:r>
+            <w:rPr>
+              <w:rFonts w:ascii="Cambria Math"/>
+            </w:rPr>
+            <w:br/>
+          </m:r>
+        </m:oMath>
+        <m:oMath>
+          <m:r>
+            <m:rPr>
+              <m:sty m:val="p"/>
+            </m:rPr>
+            <w:rPr>
+              <w:rFonts w:ascii="Cambria Math" w:hAnsi="Cambria Math" w:cs="Cambria Math"/>
+            </w:rPr>
+            <m:t>∠</m:t>
+          </m:r>
+          <m:r>
+            <m:rPr>
+              <m:sty m:val="p"/>
+            </m:rPr>
+            <w:rPr>
+              <w:rFonts w:ascii="Cambria Math" w:hAnsi="Cambria Math"/>
+            </w:rPr>
+            <m:t>AOB</m:t>
+          </m:r>
+          <m:r>
+            <m:rPr>
+              <m:sty m:val="p"/>
+            </m:rPr>
+            <w:rPr>
+              <w:rFonts w:ascii="Cambria Math"/>
+            </w:rPr>
+            <m:t>=</m:t>
+          </m:r>
+          <m:r>
+            <w:rPr>
+              <w:rFonts w:ascii="Cambria Math"/>
+            </w:rPr>
+            <m:t>180</m:t>
+          </m:r>
+          <m:r>
+            <w:rPr>
+              <w:rFonts w:ascii="Cambria Math" w:hAnsi="Cambria Math"/>
+            </w:rPr>
+            <m:t>°</m:t>
+          </m:r>
+          <m:r>
+            <w:rPr>
+              <w:rFonts w:ascii="Cambria Math" w:hAnsi="Cambria Math"/>
+            </w:rPr>
+            <m:t>-37°=</m:t>
+          </m:r>
+          <m:r>
+            <w:rPr>
+              <w:rFonts w:ascii="Cambria Math"/>
+            </w:rPr>
+            <m:t>143</m:t>
+          </m:r>
+          <m:r>
+            <w:rPr>
+              <w:rFonts w:ascii="Cambria Math" w:hAnsi="Cambria Math"/>
+            </w:rPr>
+            <m:t>°</m:t>
+          </m:r>
+        </m:oMath>
+      </m:oMathPara>
+    </w:p>
+    <w:p>
+      <w:pPr>
+        <w:pStyle w:val="ListParagraph"/>
+        <w:numPr>
+          <w:ilvl w:val="0"/>
+          <w:numId w:val="38"/>
+        </w:numPr>
+      </w:pPr>
+      <w:r>
+        <w:rPr>
+          <w:rFonts w:eastAsiaTheme="minorEastAsia"/>
+        </w:rPr>
+        <w:br w:type="column"/>
+      </w:r>
+      <w:r>
+        <w:rPr>
+          <w:rFonts w:eastAsiaTheme="minorEastAsia"/>
+        </w:rPr>
+        <w:t xml:space="preserve">What </w:t>
+      </w:r>
+      <w:r>
+        <w:rPr>
+          <w:rFonts w:eastAsiaTheme="minorEastAsia"/>
+        </w:rPr>
+        <w:t>a</w:t>
+      </w:r>
+      <w:r>
+        <w:rPr>
+          <w:rFonts w:eastAsiaTheme="minorEastAsia"/>
+        </w:rPr>
+        <w:t xml:space="preserve">re three angles between </w:t>
+      </w:r>
+      <m:oMath>
+        <m:r>
+          <w:rPr>
+            <w:rFonts w:ascii="Cambria Math" w:eastAsiaTheme="minorEastAsia" w:hAnsi="Cambria Math"/>
+          </w:rPr>
+          <m:t>90°</m:t>
+        </m:r>
+      </m:oMath>
+      <w:r>
+        <w:rPr>
+          <w:rFonts w:eastAsiaTheme="minorEastAsia"/>
+        </w:rPr>
+        <w:t xml:space="preserve"> and </w:t>
+      </w:r>
+      <m:oMath>
+        <m:r>
+          <w:rPr>
+            <w:rFonts w:ascii="Cambria Math" w:eastAsiaTheme="minorEastAsia" w:hAnsi="Cambria Math"/>
+          </w:rPr>
+          <m:t>360°</m:t>
+        </m:r>
+      </m:oMath>
+      <w:r>
+        <w:rPr>
+          <w:rFonts w:eastAsiaTheme="minorEastAsia"/>
+        </w:rPr>
+        <w:t xml:space="preserve"> that have a reference angle of </w:t>
+      </w:r>
+      <m:oMath>
+        <m:r>
+          <w:rPr>
+            <w:rFonts w:ascii="Cambria Math" w:eastAsiaTheme="minorEastAsia" w:hAnsi="Cambria Math"/>
+          </w:rPr>
+          <m:t>25°</m:t>
+        </m:r>
+      </m:oMath>
+      <w:r>
+        <w:rPr>
+          <w:rFonts w:eastAsiaTheme="minorEastAsia"/>
+        </w:rPr>
+        <w:t>?</w:t>
+      </w:r>
+      <w:r>
+        <w:rPr>
+          <w:rFonts w:eastAsiaTheme="minorEastAsia"/>
+        </w:rPr>
+        <w:br/>
+      </w:r>
+      <w:r>
+        <w:rPr>
+          <w:rFonts w:eastAsiaTheme="minorEastAsia"/>
+        </w:rPr>
+        <w:br/>
+      </w:r>
+      <w:r>
+        <w:t>In trigonometry, a reference angle is the positive acute angle formed between the terminal side of an angle and the x-axis. It's always less than 90 degrees and helps simplify calculations of trigonometric functions for angles outside the first quadrant. </w:t>
+      </w:r>
+      <w:r>
+        <w:br/>
+      </w:r>
+      <w:r>
+        <w:br/>
+      </w:r>
+      <w:r>
+        <w:rPr>
+          <w:b/>
+          <w:bCs/>
+          <w:highlight w:val="yellow"/>
+        </w:rPr>
+        <w:t>Reference Angles</w:t>
+      </w:r>
+      <w:r>
+        <w:rPr>
+          <w:b/>
+          <w:bCs/>
+          <w:highlight w:val="yellow"/>
+        </w:rPr>
+        <w:br/>
+      </w:r>
+      <m:oMath>
+        <m:sSub>
+          <m:sSubPr>
+            <m:ctrlPr>
+              <w:rPr>
+                <w:rFonts w:ascii="Cambria Math" w:hAnsi="Cambria Math"/>
+                <w:i/>
+                <w:highlight w:val="yellow"/>
+              </w:rPr>
+            </m:ctrlPr>
+          </m:sSubPr>
+          <m:e>
+            <m:r>
+              <w:rPr>
+                <w:rFonts w:ascii="Cambria Math" w:hAnsi="Cambria Math"/>
+                <w:highlight w:val="yellow"/>
+              </w:rPr>
+              <m:t>θ</m:t>
+            </m:r>
+          </m:e>
+          <m:sub>
+            <m:r>
+              <w:rPr>
+                <w:rFonts w:ascii="Cambria Math" w:hAnsi="Cambria Math"/>
+                <w:highlight w:val="yellow"/>
+              </w:rPr>
+              <m:t>ref</m:t>
+            </m:r>
+          </m:sub>
+        </m:sSub>
+        <m:r>
+          <w:rPr>
+            <w:rFonts w:ascii="Cambria Math" w:hAnsi="Cambria Math"/>
+            <w:highlight w:val="yellow"/>
+          </w:rPr>
+          <m:t>=</m:t>
+        </m:r>
+        <m:sSub>
+          <m:sSubPr>
+            <m:ctrlPr>
+              <w:rPr>
+                <w:rFonts w:ascii="Cambria Math" w:hAnsi="Cambria Math"/>
+                <w:i/>
+                <w:highlight w:val="yellow"/>
+              </w:rPr>
+            </m:ctrlPr>
+          </m:sSubPr>
+          <m:e>
+            <m:r>
+              <w:rPr>
+                <w:rFonts w:ascii="Cambria Math" w:hAnsi="Cambria Math"/>
+                <w:highlight w:val="yellow"/>
+              </w:rPr>
+              <m:t>θ</m:t>
+            </m:r>
+          </m:e>
+          <m:sub>
+            <m:r>
+              <w:rPr>
+                <w:rFonts w:ascii="Cambria Math" w:hAnsi="Cambria Math"/>
+                <w:highlight w:val="yellow"/>
+              </w:rPr>
+              <m:t>1</m:t>
+            </m:r>
+          </m:sub>
+        </m:sSub>
+      </m:oMath>
+      <w:r>
+        <w:rPr>
+          <w:rFonts w:eastAsiaTheme="minorEastAsia"/>
+          <w:highlight w:val="yellow"/>
+        </w:rPr>
+        <w:t xml:space="preserve"> </w:t>
+      </w:r>
+      <w:r>
+        <w:rPr>
+          <w:rFonts w:eastAsiaTheme="minorEastAsia"/>
+          <w:highlight w:val="yellow"/>
+        </w:rPr>
+        <w:br/>
+      </w:r>
+      <m:oMath>
+        <m:sSub>
+          <m:sSubPr>
+            <m:ctrlPr>
+              <w:rPr>
+                <w:rFonts w:ascii="Cambria Math" w:hAnsi="Cambria Math"/>
+                <w:i/>
+                <w:highlight w:val="yellow"/>
+              </w:rPr>
+            </m:ctrlPr>
+          </m:sSubPr>
+          <m:e>
+            <m:r>
+              <w:rPr>
+                <w:rFonts w:ascii="Cambria Math" w:hAnsi="Cambria Math"/>
+                <w:highlight w:val="yellow"/>
+              </w:rPr>
+              <m:t>θ</m:t>
+            </m:r>
+          </m:e>
+          <m:sub>
+            <m:r>
+              <w:rPr>
+                <w:rFonts w:ascii="Cambria Math" w:hAnsi="Cambria Math"/>
+                <w:highlight w:val="yellow"/>
+              </w:rPr>
+              <m:t>ref</m:t>
+            </m:r>
+          </m:sub>
+        </m:sSub>
+        <m:r>
+          <w:rPr>
+            <w:rFonts w:ascii="Cambria Math" w:hAnsi="Cambria Math"/>
+            <w:highlight w:val="yellow"/>
+          </w:rPr>
+          <m:t>=180°-</m:t>
+        </m:r>
+        <m:sSub>
+          <m:sSubPr>
+            <m:ctrlPr>
+              <w:rPr>
+                <w:rFonts w:ascii="Cambria Math" w:hAnsi="Cambria Math"/>
+                <w:i/>
+                <w:highlight w:val="yellow"/>
+              </w:rPr>
+            </m:ctrlPr>
+          </m:sSubPr>
+          <m:e>
+            <m:r>
+              <w:rPr>
+                <w:rFonts w:ascii="Cambria Math" w:hAnsi="Cambria Math"/>
+                <w:highlight w:val="yellow"/>
+              </w:rPr>
+              <m:t>θ</m:t>
+            </m:r>
+          </m:e>
+          <m:sub>
+            <m:r>
+              <w:rPr>
+                <w:rFonts w:ascii="Cambria Math" w:hAnsi="Cambria Math"/>
+                <w:highlight w:val="yellow"/>
+              </w:rPr>
+              <m:t>2</m:t>
+            </m:r>
+          </m:sub>
+        </m:sSub>
+        <m:r>
+          <w:rPr>
+            <w:rFonts w:ascii="Cambria Math" w:eastAsiaTheme="minorEastAsia" w:hAnsi="Cambria Math"/>
+            <w:highlight w:val="yellow"/>
+          </w:rPr>
+          <m:t xml:space="preserve">, </m:t>
+        </m:r>
+        <m:sSub>
+          <m:sSubPr>
+            <m:ctrlPr>
+              <w:rPr>
+                <w:rFonts w:ascii="Cambria Math" w:hAnsi="Cambria Math"/>
+                <w:i/>
+              </w:rPr>
+            </m:ctrlPr>
+          </m:sSubPr>
+          <m:e>
+            <m:r>
+              <w:rPr>
+                <w:rFonts w:ascii="Cambria Math" w:hAnsi="Cambria Math"/>
+              </w:rPr>
+              <m:t>θ</m:t>
+            </m:r>
+          </m:e>
+          <m:sub>
+            <m:r>
+              <w:rPr>
+                <w:rFonts w:ascii="Cambria Math" w:hAnsi="Cambria Math"/>
+              </w:rPr>
+              <m:t>2</m:t>
+            </m:r>
+          </m:sub>
+        </m:sSub>
+        <m:r>
+          <w:rPr>
+            <w:rFonts w:ascii="Cambria Math" w:hAnsi="Cambria Math"/>
+          </w:rPr>
+          <m:t>=180°-</m:t>
+        </m:r>
+        <m:sSub>
+          <m:sSubPr>
+            <m:ctrlPr>
+              <w:rPr>
+                <w:rFonts w:ascii="Cambria Math" w:hAnsi="Cambria Math"/>
+                <w:i/>
+                <w:highlight w:val="yellow"/>
+              </w:rPr>
+            </m:ctrlPr>
+          </m:sSubPr>
+          <m:e>
+            <m:r>
+              <w:rPr>
+                <w:rFonts w:ascii="Cambria Math" w:hAnsi="Cambria Math"/>
+                <w:highlight w:val="yellow"/>
+              </w:rPr>
+              <m:t>θ</m:t>
+            </m:r>
+          </m:e>
+          <m:sub>
+            <m:r>
+              <w:rPr>
+                <w:rFonts w:ascii="Cambria Math" w:hAnsi="Cambria Math"/>
+                <w:highlight w:val="yellow"/>
+              </w:rPr>
+              <m:t>ref</m:t>
+            </m:r>
+          </m:sub>
+        </m:sSub>
+      </m:oMath>
+      <w:r>
+        <w:rPr>
+          <w:rFonts w:eastAsiaTheme="minorEastAsia"/>
+          <w:highlight w:val="yellow"/>
+        </w:rPr>
+        <w:t xml:space="preserve"> </w:t>
+      </w:r>
+      <m:oMath>
+        <m:r>
+          <w:rPr>
+            <w:rFonts w:ascii="Cambria Math" w:hAnsi="Cambria Math"/>
+          </w:rPr>
+          <m:t>θ</m:t>
+        </m:r>
+      </m:oMath>
+      <w:r>
+        <w:rPr>
+          <w:rFonts w:eastAsiaTheme="minorEastAsia"/>
+          <w:highlight w:val="yellow"/>
+        </w:rPr>
+        <w:br/>
+      </w:r>
+      <m:oMath>
+        <m:sSub>
+          <m:sSubPr>
+            <m:ctrlPr>
+              <w:rPr>
+                <w:rFonts w:ascii="Cambria Math" w:eastAsiaTheme="minorEastAsia" w:hAnsi="Cambria Math"/>
+                <w:i/>
+                <w:highlight w:val="yellow"/>
+              </w:rPr>
+            </m:ctrlPr>
+          </m:sSubPr>
+          <m:e>
+            <m:r>
+              <w:rPr>
+                <w:rFonts w:ascii="Cambria Math" w:hAnsi="Cambria Math"/>
+                <w:highlight w:val="yellow"/>
+              </w:rPr>
+              <m:t>θ</m:t>
+            </m:r>
+          </m:e>
+          <m:sub>
+            <m:r>
+              <w:rPr>
+                <w:rFonts w:ascii="Cambria Math" w:eastAsiaTheme="minorEastAsia" w:hAnsi="Cambria Math"/>
+                <w:highlight w:val="yellow"/>
+              </w:rPr>
+              <m:t>ref</m:t>
+            </m:r>
+          </m:sub>
+        </m:sSub>
+        <m:r>
+          <w:rPr>
+            <w:rFonts w:ascii="Cambria Math" w:eastAsiaTheme="minorEastAsia" w:hAnsi="Cambria Math"/>
+            <w:highlight w:val="yellow"/>
+          </w:rPr>
+          <m:t>=</m:t>
+        </m:r>
+        <m:sSub>
+          <m:sSubPr>
+            <m:ctrlPr>
+              <w:rPr>
+                <w:rFonts w:ascii="Cambria Math" w:hAnsi="Cambria Math"/>
+                <w:i/>
+                <w:highlight w:val="yellow"/>
+              </w:rPr>
+            </m:ctrlPr>
+          </m:sSubPr>
+          <m:e>
+            <m:r>
+              <w:rPr>
+                <w:rFonts w:ascii="Cambria Math" w:hAnsi="Cambria Math"/>
+                <w:highlight w:val="yellow"/>
+              </w:rPr>
+              <m:t>θ</m:t>
+            </m:r>
+          </m:e>
+          <m:sub>
+            <m:r>
+              <w:rPr>
+                <w:rFonts w:ascii="Cambria Math" w:hAnsi="Cambria Math"/>
+                <w:highlight w:val="yellow"/>
+              </w:rPr>
+              <m:t>3</m:t>
+            </m:r>
+          </m:sub>
+        </m:sSub>
+        <m:r>
+          <w:rPr>
+            <w:rFonts w:ascii="Cambria Math" w:hAnsi="Cambria Math"/>
+            <w:highlight w:val="yellow"/>
+          </w:rPr>
+          <m:t>-180°</m:t>
+        </m:r>
+        <m:r>
+          <w:rPr>
+            <w:rFonts w:ascii="Cambria Math" w:hAnsi="Cambria Math"/>
+            <w:highlight w:val="yellow"/>
+          </w:rPr>
+          <m:t xml:space="preserve">, </m:t>
+        </m:r>
+      </m:oMath>
+      <w:r>
+        <w:rPr>
+          <w:rFonts w:eastAsiaTheme="minorEastAsia"/>
+          <w:highlight w:val="yellow"/>
+        </w:rPr>
+        <w:t xml:space="preserve"> </w:t>
+      </w:r>
+      <m:oMath>
+        <m:sSub>
+          <m:sSubPr>
+            <m:ctrlPr>
+              <w:rPr>
+                <w:rFonts w:ascii="Cambria Math" w:hAnsi="Cambria Math"/>
+                <w:i/>
+                <w:highlight w:val="yellow"/>
+              </w:rPr>
+            </m:ctrlPr>
+          </m:sSubPr>
+          <m:e>
+            <m:r>
+              <w:rPr>
+                <w:rFonts w:ascii="Cambria Math" w:hAnsi="Cambria Math"/>
+                <w:highlight w:val="yellow"/>
+              </w:rPr>
+              <m:t>θ</m:t>
+            </m:r>
+          </m:e>
+          <m:sub>
+            <m:r>
+              <w:rPr>
+                <w:rFonts w:ascii="Cambria Math" w:hAnsi="Cambria Math"/>
+                <w:highlight w:val="yellow"/>
+              </w:rPr>
+              <m:t>3</m:t>
+            </m:r>
+          </m:sub>
+        </m:sSub>
+        <m:r>
+          <w:rPr>
+            <w:rFonts w:ascii="Cambria Math" w:hAnsi="Cambria Math"/>
+            <w:highlight w:val="yellow"/>
+          </w:rPr>
+          <m:t>=</m:t>
+        </m:r>
+        <m:r>
+          <w:rPr>
+            <w:rFonts w:ascii="Cambria Math" w:hAnsi="Cambria Math"/>
+            <w:highlight w:val="yellow"/>
+          </w:rPr>
+          <m:t>180°</m:t>
+        </m:r>
+        <m:r>
+          <w:rPr>
+            <w:rFonts w:ascii="Cambria Math" w:hAnsi="Cambria Math"/>
+            <w:highlight w:val="yellow"/>
+          </w:rPr>
+          <m:t>+</m:t>
+        </m:r>
+        <m:sSub>
+          <m:sSubPr>
+            <m:ctrlPr>
+              <w:rPr>
+                <w:rFonts w:ascii="Cambria Math" w:eastAsiaTheme="minorEastAsia" w:hAnsi="Cambria Math"/>
+                <w:i/>
+                <w:highlight w:val="yellow"/>
+              </w:rPr>
+            </m:ctrlPr>
+          </m:sSubPr>
+          <m:e>
+            <m:r>
+              <w:rPr>
+                <w:rFonts w:ascii="Cambria Math" w:hAnsi="Cambria Math"/>
+                <w:highlight w:val="yellow"/>
+              </w:rPr>
+              <m:t>θ</m:t>
+            </m:r>
+          </m:e>
+          <m:sub>
+            <m:r>
+              <w:rPr>
+                <w:rFonts w:ascii="Cambria Math" w:eastAsiaTheme="minorEastAsia" w:hAnsi="Cambria Math"/>
+                <w:highlight w:val="yellow"/>
+              </w:rPr>
+              <m:t>ref</m:t>
+            </m:r>
+          </m:sub>
+        </m:sSub>
+      </m:oMath>
+      <w:r>
+        <w:rPr>
+          <w:rFonts w:eastAsiaTheme="minorEastAsia"/>
+          <w:highlight w:val="yellow"/>
+        </w:rPr>
+        <w:br/>
+      </w:r>
+      <m:oMath>
+        <m:sSub>
+          <m:sSubPr>
+            <m:ctrlPr>
+              <w:rPr>
+                <w:rFonts w:ascii="Cambria Math" w:eastAsiaTheme="minorEastAsia" w:hAnsi="Cambria Math"/>
+                <w:i/>
+                <w:highlight w:val="yellow"/>
+              </w:rPr>
+            </m:ctrlPr>
+          </m:sSubPr>
+          <m:e>
+            <m:r>
+              <w:rPr>
+                <w:rFonts w:ascii="Cambria Math" w:hAnsi="Cambria Math"/>
+                <w:highlight w:val="yellow"/>
+              </w:rPr>
+              <m:t>θ</m:t>
+            </m:r>
+          </m:e>
+          <m:sub>
+            <m:r>
+              <w:rPr>
+                <w:rFonts w:ascii="Cambria Math" w:eastAsiaTheme="minorEastAsia" w:hAnsi="Cambria Math"/>
+                <w:highlight w:val="yellow"/>
+              </w:rPr>
+              <m:t>ref</m:t>
+            </m:r>
+          </m:sub>
+        </m:sSub>
+        <m:r>
+          <w:rPr>
+            <w:rFonts w:ascii="Cambria Math" w:eastAsiaTheme="minorEastAsia" w:hAnsi="Cambria Math"/>
+            <w:highlight w:val="yellow"/>
+          </w:rPr>
+          <m:t>=360°-</m:t>
+        </m:r>
+        <m:sSub>
+          <m:sSubPr>
+            <m:ctrlPr>
+              <w:rPr>
+                <w:rFonts w:ascii="Cambria Math" w:hAnsi="Cambria Math"/>
+                <w:i/>
+                <w:highlight w:val="yellow"/>
+              </w:rPr>
+            </m:ctrlPr>
+          </m:sSubPr>
+          <m:e>
+            <m:r>
+              <w:rPr>
+                <w:rFonts w:ascii="Cambria Math" w:hAnsi="Cambria Math"/>
+                <w:highlight w:val="yellow"/>
+              </w:rPr>
+              <m:t>θ</m:t>
+            </m:r>
+          </m:e>
+          <m:sub>
+            <m:r>
+              <w:rPr>
+                <w:rFonts w:ascii="Cambria Math" w:hAnsi="Cambria Math"/>
+                <w:highlight w:val="yellow"/>
+              </w:rPr>
+              <m:t>4</m:t>
+            </m:r>
+          </m:sub>
+        </m:sSub>
+        <m:r>
+          <w:rPr>
+            <w:rFonts w:ascii="Cambria Math" w:eastAsiaTheme="minorEastAsia" w:hAnsi="Cambria Math"/>
+          </w:rPr>
+          <m:t xml:space="preserve">, </m:t>
+        </m:r>
+      </m:oMath>
+      <w:r>
+        <w:rPr>
+          <w:rFonts w:eastAsiaTheme="minorEastAsia"/>
+        </w:rPr>
+        <w:t xml:space="preserve"> </w:t>
+      </w:r>
+      <m:oMath>
+        <m:sSub>
+          <m:sSubPr>
+            <m:ctrlPr>
+              <w:rPr>
+                <w:rFonts w:ascii="Cambria Math" w:hAnsi="Cambria Math"/>
+                <w:i/>
+                <w:highlight w:val="yellow"/>
+              </w:rPr>
+            </m:ctrlPr>
+          </m:sSubPr>
+          <m:e>
+            <m:r>
+              <w:rPr>
+                <w:rFonts w:ascii="Cambria Math" w:hAnsi="Cambria Math"/>
+                <w:highlight w:val="yellow"/>
+              </w:rPr>
+              <m:t>θ</m:t>
+            </m:r>
+          </m:e>
+          <m:sub>
+            <m:r>
+              <w:rPr>
+                <w:rFonts w:ascii="Cambria Math" w:hAnsi="Cambria Math"/>
+                <w:highlight w:val="yellow"/>
+              </w:rPr>
+              <m:t>4</m:t>
+            </m:r>
+          </m:sub>
+        </m:sSub>
+        <m:r>
+          <w:rPr>
+            <w:rFonts w:ascii="Cambria Math" w:hAnsi="Cambria Math"/>
+          </w:rPr>
+          <m:t>=</m:t>
+        </m:r>
+        <m:r>
+          <w:rPr>
+            <w:rFonts w:ascii="Cambria Math" w:eastAsiaTheme="minorEastAsia" w:hAnsi="Cambria Math"/>
+            <w:highlight w:val="yellow"/>
+          </w:rPr>
+          <m:t>360°-</m:t>
+        </m:r>
+        <m:sSub>
+          <m:sSubPr>
+            <m:ctrlPr>
+              <w:rPr>
+                <w:rFonts w:ascii="Cambria Math" w:eastAsiaTheme="minorEastAsia" w:hAnsi="Cambria Math"/>
+                <w:i/>
+                <w:highlight w:val="yellow"/>
+              </w:rPr>
+            </m:ctrlPr>
+          </m:sSubPr>
+          <m:e>
+            <m:r>
+              <w:rPr>
+                <w:rFonts w:ascii="Cambria Math" w:hAnsi="Cambria Math"/>
+                <w:highlight w:val="yellow"/>
+              </w:rPr>
+              <m:t>θ</m:t>
+            </m:r>
+          </m:e>
+          <m:sub>
+            <m:r>
+              <w:rPr>
+                <w:rFonts w:ascii="Cambria Math" w:eastAsiaTheme="minorEastAsia" w:hAnsi="Cambria Math"/>
+                <w:highlight w:val="yellow"/>
+              </w:rPr>
+              <m:t>ref</m:t>
+            </m:r>
+          </m:sub>
+        </m:sSub>
+      </m:oMath>
+      <w:r>
+        <w:rPr>
+          <w:rFonts w:eastAsiaTheme="minorEastAsia"/>
+        </w:rPr>
+        <w:br/>
+      </w:r>
+      <w:r>
+        <w:rPr>
+          <w:rFonts w:eastAsiaTheme="minorEastAsia"/>
+        </w:rPr>
+        <w:br/>
+      </w:r>
+      <m:oMath>
+        <m:sSub>
+          <m:sSubPr>
+            <m:ctrlPr>
+              <w:rPr>
+                <w:rFonts w:ascii="Cambria Math" w:hAnsi="Cambria Math"/>
+                <w:b/>
+                <w:bCs/>
+                <w:i/>
+              </w:rPr>
+            </m:ctrlPr>
+          </m:sSubPr>
+          <m:e>
+            <m:r>
+              <m:rPr>
+                <m:sty m:val="bi"/>
+              </m:rPr>
+              <w:rPr>
+                <w:rFonts w:ascii="Cambria Math" w:hAnsi="Cambria Math"/>
+              </w:rPr>
+              <m:t>θ</m:t>
+            </m:r>
+          </m:e>
+          <m:sub>
+            <m:r>
+              <m:rPr>
+                <m:sty m:val="bi"/>
+              </m:rPr>
+              <w:rPr>
+                <w:rFonts w:ascii="Cambria Math" w:hAnsi="Cambria Math"/>
+              </w:rPr>
+              <m:t>1</m:t>
+            </m:r>
+          </m:sub>
+        </m:sSub>
+        <m:r>
+          <m:rPr>
+            <m:sty m:val="bi"/>
+          </m:rPr>
+          <w:rPr>
+            <w:rFonts w:ascii="Cambria Math" w:hAnsi="Cambria Math"/>
+          </w:rPr>
+          <m:t>=25°</m:t>
+        </m:r>
+      </m:oMath>
+      <w:r>
+        <w:rPr>
+          <w:rFonts w:eastAsiaTheme="minorEastAsia"/>
+          <w:b/>
+          <w:bCs/>
+        </w:rPr>
+        <w:t xml:space="preserve"> </w:t>
+      </w:r>
+      <w:r>
+        <w:rPr>
+          <w:rFonts w:eastAsiaTheme="minorEastAsia"/>
+          <w:b/>
+          <w:bCs/>
+        </w:rPr>
+        <w:br/>
+      </w:r>
+      <m:oMath>
+        <m:sSub>
+          <m:sSubPr>
+            <m:ctrlPr>
+              <w:rPr>
+                <w:rFonts w:ascii="Cambria Math" w:hAnsi="Cambria Math"/>
+                <w:b/>
+                <w:bCs/>
+                <w:i/>
+              </w:rPr>
+            </m:ctrlPr>
+          </m:sSubPr>
+          <m:e>
+            <m:r>
+              <m:rPr>
+                <m:sty m:val="bi"/>
+              </m:rPr>
+              <w:rPr>
+                <w:rFonts w:ascii="Cambria Math" w:hAnsi="Cambria Math"/>
+              </w:rPr>
+              <m:t>θ</m:t>
+            </m:r>
+          </m:e>
+          <m:sub>
+            <m:r>
+              <m:rPr>
+                <m:sty m:val="bi"/>
+              </m:rPr>
+              <w:rPr>
+                <w:rFonts w:ascii="Cambria Math" w:hAnsi="Cambria Math"/>
+              </w:rPr>
+              <m:t>2</m:t>
+            </m:r>
+          </m:sub>
+        </m:sSub>
+        <m:r>
+          <m:rPr>
+            <m:sty m:val="bi"/>
+          </m:rPr>
+          <w:rPr>
+            <w:rFonts w:ascii="Cambria Math" w:hAnsi="Cambria Math"/>
+          </w:rPr>
+          <m:t>=180°-25°=155°</m:t>
+        </m:r>
+      </m:oMath>
+      <w:r>
+        <w:rPr>
+          <w:rFonts w:eastAsiaTheme="minorEastAsia"/>
+          <w:b/>
+          <w:bCs/>
+        </w:rPr>
+        <w:t xml:space="preserve"> </w:t>
+      </w:r>
+      <w:r>
+        <w:rPr>
+          <w:rFonts w:eastAsiaTheme="minorEastAsia"/>
+          <w:b/>
+          <w:bCs/>
+        </w:rPr>
+        <w:br/>
+      </w:r>
+      <m:oMath>
+        <m:sSub>
+          <m:sSubPr>
+            <m:ctrlPr>
+              <w:rPr>
+                <w:rFonts w:ascii="Cambria Math" w:hAnsi="Cambria Math"/>
+                <w:b/>
+                <w:bCs/>
+                <w:i/>
+              </w:rPr>
+            </m:ctrlPr>
+          </m:sSubPr>
+          <m:e>
+            <m:r>
+              <m:rPr>
+                <m:sty m:val="bi"/>
+              </m:rPr>
+              <w:rPr>
+                <w:rFonts w:ascii="Cambria Math" w:hAnsi="Cambria Math"/>
+              </w:rPr>
+              <m:t>θ</m:t>
+            </m:r>
+          </m:e>
+          <m:sub>
+            <m:r>
+              <m:rPr>
+                <m:sty m:val="bi"/>
+              </m:rPr>
+              <w:rPr>
+                <w:rFonts w:ascii="Cambria Math" w:hAnsi="Cambria Math"/>
+              </w:rPr>
+              <m:t>3</m:t>
+            </m:r>
+          </m:sub>
+        </m:sSub>
+        <m:r>
+          <m:rPr>
+            <m:sty m:val="bi"/>
+          </m:rPr>
+          <w:rPr>
+            <w:rFonts w:ascii="Cambria Math" w:eastAsiaTheme="minorEastAsia" w:hAnsi="Cambria Math"/>
+          </w:rPr>
+          <m:t>=180°+25°=205°</m:t>
+        </m:r>
+      </m:oMath>
+      <w:r>
+        <w:rPr>
+          <w:rFonts w:eastAsiaTheme="minorEastAsia"/>
+          <w:b/>
+          <w:bCs/>
+        </w:rPr>
+        <w:t xml:space="preserve"> </w:t>
+      </w:r>
+      <w:r>
+        <w:rPr>
+          <w:rFonts w:eastAsiaTheme="minorEastAsia"/>
+          <w:b/>
+          <w:bCs/>
+        </w:rPr>
+        <w:br/>
+      </w:r>
+      <m:oMath>
+        <m:sSub>
+          <m:sSubPr>
+            <m:ctrlPr>
+              <w:rPr>
+                <w:rFonts w:ascii="Cambria Math" w:hAnsi="Cambria Math"/>
+                <w:b/>
+                <w:bCs/>
+                <w:i/>
+              </w:rPr>
+            </m:ctrlPr>
+          </m:sSubPr>
+          <m:e>
+            <m:r>
+              <m:rPr>
+                <m:sty m:val="bi"/>
+              </m:rPr>
+              <w:rPr>
+                <w:rFonts w:ascii="Cambria Math" w:hAnsi="Cambria Math"/>
+              </w:rPr>
+              <m:t>θ</m:t>
+            </m:r>
+          </m:e>
+          <m:sub>
+            <m:r>
+              <m:rPr>
+                <m:sty m:val="bi"/>
+              </m:rPr>
+              <w:rPr>
+                <w:rFonts w:ascii="Cambria Math" w:hAnsi="Cambria Math"/>
+              </w:rPr>
+              <m:t>4</m:t>
+            </m:r>
+          </m:sub>
+        </m:sSub>
+        <m:r>
+          <m:rPr>
+            <m:sty m:val="bi"/>
+          </m:rPr>
+          <w:rPr>
+            <w:rFonts w:ascii="Cambria Math" w:hAnsi="Cambria Math"/>
+          </w:rPr>
+          <m:t>=360°-25°=335°</m:t>
+        </m:r>
+      </m:oMath>
+      <w:r>
+        <w:rPr>
+          <w:rFonts w:eastAsiaTheme="minorEastAsia"/>
+          <w:b/>
+          <w:bCs/>
+        </w:rPr>
+        <w:t xml:space="preserve"> </w:t>
+      </w:r>
+    </w:p>
+    <w:p>
+      <w:pPr>
+        <w:pStyle w:val="ListParagraph"/>
+        <w:numPr>
+          <w:ilvl w:val="0"/>
+          <w:numId w:val="38"/>
+        </w:numPr>
+      </w:pPr>
+      <w:r>
+        <w:rPr>
+          <w:rFonts w:eastAsiaTheme="minorEastAsia"/>
+        </w:rPr>
+        <w:t xml:space="preserve">If </w:t>
+      </w:r>
+      <m:oMath>
+        <m:func>
+          <m:funcPr>
+            <m:ctrlPr>
+              <w:rPr>
+                <w:rFonts w:ascii="Cambria Math" w:eastAsiaTheme="minorEastAsia" w:hAnsi="Cambria Math"/>
+                <w:i/>
+              </w:rPr>
+            </m:ctrlPr>
+          </m:funcPr>
+          <m:fName>
+            <m:r>
+              <m:rPr>
+                <m:sty m:val="p"/>
+              </m:rPr>
+              <w:rPr>
+                <w:rFonts w:ascii="Cambria Math" w:eastAsiaTheme="minorEastAsia" w:hAnsi="Cambria Math"/>
+              </w:rPr>
+              <m:t>sin</m:t>
+            </m:r>
+          </m:fName>
+          <m:e>
+            <m:r>
+              <w:rPr>
+                <w:rFonts w:ascii="Cambria Math" w:hAnsi="Cambria Math"/>
+              </w:rPr>
+              <m:t>θ</m:t>
+            </m:r>
+            <m:r>
+              <w:rPr>
+                <w:rFonts w:ascii="Cambria Math" w:hAnsi="Cambria Math"/>
+              </w:rPr>
+              <m:t>=-0.4848</m:t>
+            </m:r>
+          </m:e>
+        </m:func>
+      </m:oMath>
+      <w:r>
+        <w:rPr>
+          <w:rFonts w:eastAsiaTheme="minorEastAsia"/>
+        </w:rPr>
+        <w:t xml:space="preserve"> and </w:t>
+      </w:r>
+      <m:oMath>
+        <m:r>
+          <w:rPr>
+            <w:rFonts w:ascii="Cambria Math" w:hAnsi="Cambria Math"/>
+          </w:rPr>
+          <m:t>θ</m:t>
+        </m:r>
+        <m:r>
+          <w:rPr>
+            <w:rFonts w:ascii="Cambria Math" w:hAnsi="Cambria Math"/>
+          </w:rPr>
+          <m:t>&lt;270°</m:t>
+        </m:r>
+      </m:oMath>
+      <w:r>
+        <w:rPr>
+          <w:rFonts w:eastAsiaTheme="minorEastAsia"/>
+        </w:rPr>
+        <w:t xml:space="preserve">, what is the value of </w:t>
+      </w:r>
+      <m:oMath>
+        <m:func>
+          <m:funcPr>
+            <m:ctrlPr>
+              <w:rPr>
+                <w:rFonts w:ascii="Cambria Math" w:eastAsiaTheme="minorEastAsia" w:hAnsi="Cambria Math"/>
+                <w:i/>
+              </w:rPr>
+            </m:ctrlPr>
+          </m:funcPr>
+          <m:fName>
+            <m:r>
+              <m:rPr>
+                <m:sty m:val="p"/>
+              </m:rPr>
+              <w:rPr>
+                <w:rFonts w:ascii="Cambria Math" w:eastAsiaTheme="minorEastAsia" w:hAnsi="Cambria Math"/>
+              </w:rPr>
+              <m:t>cos</m:t>
+            </m:r>
+          </m:fName>
+          <m:e>
+            <m:r>
+              <w:rPr>
+                <w:rFonts w:ascii="Cambria Math" w:hAnsi="Cambria Math"/>
+              </w:rPr>
+              <m:t>θ</m:t>
+            </m:r>
+          </m:e>
+        </m:func>
+        <m:r>
+          <w:rPr>
+            <w:rFonts w:ascii="Cambria Math" w:eastAsiaTheme="minorEastAsia" w:hAnsi="Cambria Math"/>
+          </w:rPr>
+          <m:t>?</m:t>
+        </m:r>
+      </m:oMath>
+      <w:r>
+        <w:rPr>
+          <w:rFonts w:eastAsiaTheme="minorEastAsia"/>
+        </w:rPr>
+        <w:br/>
+        <w:t xml:space="preserve">A negative sine value indicates quadrant </w:t>
+      </w:r>
+      <w:r>
+        <w:rPr>
+          <w:rFonts w:eastAsiaTheme="minorEastAsia"/>
+        </w:rPr>
+        <w:t>III</w:t>
+      </w:r>
+      <w:r>
+        <w:rPr>
+          <w:rFonts w:eastAsiaTheme="minorEastAsia"/>
+        </w:rPr>
+        <w:t xml:space="preserve"> or quadrant </w:t>
+      </w:r>
+      <w:r>
+        <w:rPr>
+          <w:rFonts w:eastAsiaTheme="minorEastAsia"/>
+        </w:rPr>
+        <w:t>IV</w:t>
+      </w:r>
+      <w:r>
+        <w:rPr>
+          <w:rFonts w:eastAsiaTheme="minorEastAsia"/>
+        </w:rPr>
+        <w:t xml:space="preserve">, indicating </w:t>
+      </w:r>
+      <m:oMath>
+        <m:r>
+          <w:rPr>
+            <w:rFonts w:ascii="Cambria Math" w:eastAsiaTheme="minorEastAsia" w:hAnsi="Cambria Math"/>
+          </w:rPr>
+          <m:t>90°&lt;</m:t>
+        </m:r>
+        <m:r>
+          <w:rPr>
+            <w:rFonts w:ascii="Cambria Math" w:hAnsi="Cambria Math"/>
+          </w:rPr>
+          <m:t>θ&lt;270°</m:t>
+        </m:r>
+      </m:oMath>
+      <w:r>
+        <w:rPr>
+          <w:rFonts w:eastAsiaTheme="minorEastAsia"/>
+        </w:rPr>
+        <w:t>.</w:t>
+      </w:r>
+      <w:r>
+        <w:rPr>
+          <w:rFonts w:eastAsiaTheme="minorEastAsia"/>
+        </w:rPr>
+        <w:br/>
+      </w:r>
+      <w:r>
+        <w:rPr>
+          <w:rFonts w:eastAsiaTheme="minorEastAsia"/>
+        </w:rPr>
+        <w:br/>
+      </w:r>
+      <w:r>
+        <w:rPr>
+          <w:rFonts w:eastAsiaTheme="minorEastAsia"/>
+          <w:b/>
+          <w:bCs/>
+        </w:rPr>
+        <w:t>Quadrant III:</w:t>
+      </w:r>
+      <w:r>
+        <w:rPr>
+          <w:rFonts w:eastAsiaTheme="minorEastAsia"/>
+          <w:b/>
+          <w:bCs/>
+        </w:rPr>
+        <w:br/>
+      </w:r>
+      <m:oMathPara>
+        <m:oMath>
+          <m:r>
+            <w:rPr>
+              <w:rFonts w:ascii="Cambria Math" w:hAnsi="Cambria Math"/>
+            </w:rPr>
+            <m:t>θ=</m:t>
+          </m:r>
+          <m:sSup>
+            <m:sSupPr>
+              <m:ctrlPr>
+                <w:rPr>
+                  <w:rFonts w:ascii="Cambria Math" w:hAnsi="Cambria Math"/>
+                  <w:i/>
+                </w:rPr>
+              </m:ctrlPr>
+            </m:sSupPr>
+            <m:e>
+              <m:r>
+                <w:rPr>
+                  <w:rFonts w:ascii="Cambria Math" w:hAnsi="Cambria Math"/>
+                </w:rPr>
+                <m:t>180°</m:t>
+              </m:r>
+              <m:r>
+                <w:rPr>
+                  <w:rFonts w:ascii="Cambria Math" w:hAnsi="Cambria Math"/>
+                </w:rPr>
+                <m:t>+</m:t>
+              </m:r>
+              <m:r>
+                <w:rPr>
+                  <w:rFonts w:ascii="Cambria Math" w:hAnsi="Cambria Math"/>
+                </w:rPr>
+                <m:t>sin</m:t>
+              </m:r>
+            </m:e>
+            <m:sup>
+              <m:r>
+                <w:rPr>
+                  <w:rFonts w:ascii="Cambria Math" w:hAnsi="Cambria Math"/>
+                </w:rPr>
+                <m:t>-1</m:t>
+              </m:r>
+            </m:sup>
+          </m:sSup>
+          <m:d>
+            <m:dPr>
+              <m:ctrlPr>
+                <w:rPr>
+                  <w:rFonts w:ascii="Cambria Math" w:hAnsi="Cambria Math"/>
+                  <w:i/>
+                </w:rPr>
+              </m:ctrlPr>
+            </m:dPr>
+            <m:e>
+              <m:r>
+                <w:rPr>
+                  <w:rFonts w:ascii="Cambria Math" w:hAnsi="Cambria Math"/>
+                </w:rPr>
+                <m:t>|y-coordinate|</m:t>
+              </m:r>
+            </m:e>
+          </m:d>
+          <m:r>
+            <w:rPr>
+              <w:rFonts w:eastAsiaTheme="minorEastAsia"/>
+            </w:rPr>
+            <w:br/>
+          </m:r>
+        </m:oMath>
+        <m:oMath>
+          <m:r>
+            <w:rPr>
+              <w:rFonts w:ascii="Cambria Math" w:hAnsi="Cambria Math"/>
+            </w:rPr>
+            <m:t>θ=</m:t>
+          </m:r>
+          <m:sSup>
+            <m:sSupPr>
+              <m:ctrlPr>
+                <w:rPr>
+                  <w:rFonts w:ascii="Cambria Math" w:hAnsi="Cambria Math"/>
+                  <w:i/>
+                </w:rPr>
+              </m:ctrlPr>
+            </m:sSupPr>
+            <m:e>
+              <m:r>
+                <w:rPr>
+                  <w:rFonts w:ascii="Cambria Math" w:hAnsi="Cambria Math"/>
+                </w:rPr>
+                <m:t>180°</m:t>
+              </m:r>
+              <m:r>
+                <w:rPr>
+                  <w:rFonts w:ascii="Cambria Math" w:hAnsi="Cambria Math"/>
+                </w:rPr>
+                <m:t>+</m:t>
+              </m:r>
+              <m:r>
+                <w:rPr>
+                  <w:rFonts w:ascii="Cambria Math" w:hAnsi="Cambria Math"/>
+                </w:rPr>
+                <m:t>sin</m:t>
+              </m:r>
+            </m:e>
+            <m:sup>
+              <m:r>
+                <w:rPr>
+                  <w:rFonts w:ascii="Cambria Math" w:hAnsi="Cambria Math"/>
+                </w:rPr>
+                <m:t>-1</m:t>
+              </m:r>
+            </m:sup>
+          </m:sSup>
+          <m:d>
+            <m:dPr>
+              <m:ctrlPr>
+                <w:rPr>
+                  <w:rFonts w:ascii="Cambria Math" w:hAnsi="Cambria Math"/>
+                  <w:i/>
+                </w:rPr>
+              </m:ctrlPr>
+            </m:dPr>
+            <m:e>
+              <m:r>
+                <w:rPr>
+                  <w:rFonts w:ascii="Cambria Math" w:hAnsi="Cambria Math"/>
+                </w:rPr>
+                <m:t>|-0.4848|</m:t>
+              </m:r>
+            </m:e>
+          </m:d>
+          <m:r>
+            <w:rPr>
+              <w:rFonts w:eastAsiaTheme="minorEastAsia"/>
+            </w:rPr>
+            <w:br/>
+          </m:r>
+        </m:oMath>
+        <m:oMath>
+          <m:r>
+            <w:rPr>
+              <w:rFonts w:ascii="Cambria Math" w:eastAsiaTheme="minorEastAsia" w:hAnsi="Cambria Math"/>
+            </w:rPr>
+            <m:t>θ=</m:t>
+          </m:r>
+          <m:r>
+            <w:rPr>
+              <w:rFonts w:ascii="Cambria Math" w:hAnsi="Cambria Math"/>
+            </w:rPr>
+            <m:t>180°</m:t>
+          </m:r>
+          <m:r>
+            <w:rPr>
+              <w:rFonts w:ascii="Cambria Math" w:hAnsi="Cambria Math"/>
+            </w:rPr>
+            <m:t>+29°=209°</m:t>
+          </m:r>
+        </m:oMath>
+      </m:oMathPara>
+    </w:p>
+    <w:p/>
     <w:sectPr>
       <w:type w:val="continuous"/>
       <w:pgSz w:w="12240" w:h="15840"/>
@@ -9765,6 +12377,95 @@
     </w:lvl>
   </w:abstractNum>
   <w:abstractNum w:abstractNumId="6" w15:restartNumberingAfterBreak="0">
+    <w:nsid w:val="14D73B5F"/>
+    <w:multiLevelType w:val="hybridMultilevel"/>
+    <w:tmpl w:val="BA40C0C8"/>
+    <w:lvl w:ilvl="0" w:tplc="77A466EA">
+      <w:start w:val="2"/>
+      <w:numFmt w:val="upperLetter"/>
+      <w:lvlText w:val="%1."/>
+      <w:lvlJc w:val="left"/>
+      <w:pPr>
+        <w:ind w:left="720" w:hanging="360"/>
+      </w:pPr>
+      <w:rPr>
+        <w:rFonts w:hint="default"/>
+      </w:rPr>
+    </w:lvl>
+    <w:lvl w:ilvl="1" w:tplc="04090019" w:tentative="1">
+      <w:start w:val="1"/>
+      <w:numFmt w:val="lowerLetter"/>
+      <w:lvlText w:val="%2."/>
+      <w:lvlJc w:val="left"/>
+      <w:pPr>
+        <w:ind w:left="1440" w:hanging="360"/>
+      </w:pPr>
+    </w:lvl>
+    <w:lvl w:ilvl="2" w:tplc="0409001B" w:tentative="1">
+      <w:start w:val="1"/>
+      <w:numFmt w:val="lowerRoman"/>
+      <w:lvlText w:val="%3."/>
+      <w:lvlJc w:val="right"/>
+      <w:pPr>
+        <w:ind w:left="2160" w:hanging="180"/>
+      </w:pPr>
+    </w:lvl>
+    <w:lvl w:ilvl="3" w:tplc="0409000F" w:tentative="1">
+      <w:start w:val="1"/>
+      <w:numFmt w:val="decimal"/>
+      <w:lvlText w:val="%4."/>
+      <w:lvlJc w:val="left"/>
+      <w:pPr>
+        <w:ind w:left="2880" w:hanging="360"/>
+      </w:pPr>
+    </w:lvl>
+    <w:lvl w:ilvl="4" w:tplc="04090019" w:tentative="1">
+      <w:start w:val="1"/>
+      <w:numFmt w:val="lowerLetter"/>
+      <w:lvlText w:val="%5."/>
+      <w:lvlJc w:val="left"/>
+      <w:pPr>
+        <w:ind w:left="3600" w:hanging="360"/>
+      </w:pPr>
+    </w:lvl>
+    <w:lvl w:ilvl="5" w:tplc="0409001B" w:tentative="1">
+      <w:start w:val="1"/>
+      <w:numFmt w:val="lowerRoman"/>
+      <w:lvlText w:val="%6."/>
+      <w:lvlJc w:val="right"/>
+      <w:pPr>
+        <w:ind w:left="4320" w:hanging="180"/>
+      </w:pPr>
+    </w:lvl>
+    <w:lvl w:ilvl="6" w:tplc="0409000F" w:tentative="1">
+      <w:start w:val="1"/>
+      <w:numFmt w:val="decimal"/>
+      <w:lvlText w:val="%7."/>
+      <w:lvlJc w:val="left"/>
+      <w:pPr>
+        <w:ind w:left="5040" w:hanging="360"/>
+      </w:pPr>
+    </w:lvl>
+    <w:lvl w:ilvl="7" w:tplc="04090019" w:tentative="1">
+      <w:start w:val="1"/>
+      <w:numFmt w:val="lowerLetter"/>
+      <w:lvlText w:val="%8."/>
+      <w:lvlJc w:val="left"/>
+      <w:pPr>
+        <w:ind w:left="5760" w:hanging="360"/>
+      </w:pPr>
+    </w:lvl>
+    <w:lvl w:ilvl="8" w:tplc="0409001B" w:tentative="1">
+      <w:start w:val="1"/>
+      <w:numFmt w:val="lowerRoman"/>
+      <w:lvlText w:val="%9."/>
+      <w:lvlJc w:val="right"/>
+      <w:pPr>
+        <w:ind w:left="6480" w:hanging="180"/>
+      </w:pPr>
+    </w:lvl>
+  </w:abstractNum>
+  <w:abstractNum w:abstractNumId="7" w15:restartNumberingAfterBreak="0">
     <w:nsid w:val="160C11B8"/>
     <w:multiLevelType w:val="hybridMultilevel"/>
     <w:tmpl w:val="D230FEF2"/>
@@ -9850,7 +12551,7 @@
       </w:pPr>
     </w:lvl>
   </w:abstractNum>
-  <w:abstractNum w:abstractNumId="7" w15:restartNumberingAfterBreak="0">
+  <w:abstractNum w:abstractNumId="8" w15:restartNumberingAfterBreak="0">
     <w:nsid w:val="189E0D40"/>
     <w:multiLevelType w:val="hybridMultilevel"/>
     <w:tmpl w:val="7F789562"/>
@@ -9939,7 +12640,7 @@
       </w:pPr>
     </w:lvl>
   </w:abstractNum>
-  <w:abstractNum w:abstractNumId="8" w15:restartNumberingAfterBreak="0">
+  <w:abstractNum w:abstractNumId="9" w15:restartNumberingAfterBreak="0">
     <w:nsid w:val="1B386E13"/>
     <w:multiLevelType w:val="hybridMultilevel"/>
     <w:tmpl w:val="3294AD66"/>
@@ -10025,7 +12726,7 @@
       </w:pPr>
     </w:lvl>
   </w:abstractNum>
-  <w:abstractNum w:abstractNumId="9" w15:restartNumberingAfterBreak="0">
+  <w:abstractNum w:abstractNumId="10" w15:restartNumberingAfterBreak="0">
     <w:nsid w:val="1D0A4D6D"/>
     <w:multiLevelType w:val="hybridMultilevel"/>
     <w:tmpl w:val="B532DC5A"/>
@@ -10116,7 +12817,7 @@
       </w:pPr>
     </w:lvl>
   </w:abstractNum>
-  <w:abstractNum w:abstractNumId="10" w15:restartNumberingAfterBreak="0">
+  <w:abstractNum w:abstractNumId="11" w15:restartNumberingAfterBreak="0">
     <w:nsid w:val="20E057DD"/>
     <w:multiLevelType w:val="hybridMultilevel"/>
     <w:tmpl w:val="F18E7A9A"/>
@@ -10205,7 +12906,7 @@
       </w:pPr>
     </w:lvl>
   </w:abstractNum>
-  <w:abstractNum w:abstractNumId="11" w15:restartNumberingAfterBreak="0">
+  <w:abstractNum w:abstractNumId="12" w15:restartNumberingAfterBreak="0">
     <w:nsid w:val="264C736A"/>
     <w:multiLevelType w:val="hybridMultilevel"/>
     <w:tmpl w:val="B810C032"/>
@@ -10296,7 +12997,7 @@
       </w:pPr>
     </w:lvl>
   </w:abstractNum>
-  <w:abstractNum w:abstractNumId="12" w15:restartNumberingAfterBreak="0">
+  <w:abstractNum w:abstractNumId="13" w15:restartNumberingAfterBreak="0">
     <w:nsid w:val="26CA3F23"/>
     <w:multiLevelType w:val="hybridMultilevel"/>
     <w:tmpl w:val="654ED1D6"/>
@@ -10385,7 +13086,7 @@
       </w:pPr>
     </w:lvl>
   </w:abstractNum>
-  <w:abstractNum w:abstractNumId="13" w15:restartNumberingAfterBreak="0">
+  <w:abstractNum w:abstractNumId="14" w15:restartNumberingAfterBreak="0">
     <w:nsid w:val="2AFC3AF5"/>
     <w:multiLevelType w:val="hybridMultilevel"/>
     <w:tmpl w:val="D526B388"/>
@@ -10476,7 +13177,7 @@
       </w:pPr>
     </w:lvl>
   </w:abstractNum>
-  <w:abstractNum w:abstractNumId="14" w15:restartNumberingAfterBreak="0">
+  <w:abstractNum w:abstractNumId="15" w15:restartNumberingAfterBreak="0">
     <w:nsid w:val="2C545507"/>
     <w:multiLevelType w:val="hybridMultilevel"/>
     <w:tmpl w:val="358A6FBE"/>
@@ -10565,7 +13266,7 @@
       </w:pPr>
     </w:lvl>
   </w:abstractNum>
-  <w:abstractNum w:abstractNumId="15" w15:restartNumberingAfterBreak="0">
+  <w:abstractNum w:abstractNumId="16" w15:restartNumberingAfterBreak="0">
     <w:nsid w:val="2CFE39D7"/>
     <w:multiLevelType w:val="hybridMultilevel"/>
     <w:tmpl w:val="7E0AB338"/>
@@ -10654,7 +13355,7 @@
       </w:pPr>
     </w:lvl>
   </w:abstractNum>
-  <w:abstractNum w:abstractNumId="16" w15:restartNumberingAfterBreak="0">
+  <w:abstractNum w:abstractNumId="17" w15:restartNumberingAfterBreak="0">
     <w:nsid w:val="2DB22F91"/>
     <w:multiLevelType w:val="hybridMultilevel"/>
     <w:tmpl w:val="0E320E54"/>
@@ -10740,7 +13441,7 @@
       </w:pPr>
     </w:lvl>
   </w:abstractNum>
-  <w:abstractNum w:abstractNumId="17" w15:restartNumberingAfterBreak="0">
+  <w:abstractNum w:abstractNumId="18" w15:restartNumberingAfterBreak="0">
     <w:nsid w:val="34195DC4"/>
     <w:multiLevelType w:val="hybridMultilevel"/>
     <w:tmpl w:val="4B52E4C8"/>
@@ -10831,7 +13532,7 @@
       </w:pPr>
     </w:lvl>
   </w:abstractNum>
-  <w:abstractNum w:abstractNumId="18" w15:restartNumberingAfterBreak="0">
+  <w:abstractNum w:abstractNumId="19" w15:restartNumberingAfterBreak="0">
     <w:nsid w:val="35CD30E4"/>
     <w:multiLevelType w:val="hybridMultilevel"/>
     <w:tmpl w:val="64B2635A"/>
@@ -10920,7 +13621,7 @@
       </w:pPr>
     </w:lvl>
   </w:abstractNum>
-  <w:abstractNum w:abstractNumId="19" w15:restartNumberingAfterBreak="0">
+  <w:abstractNum w:abstractNumId="20" w15:restartNumberingAfterBreak="0">
     <w:nsid w:val="3A200D4D"/>
     <w:multiLevelType w:val="hybridMultilevel"/>
     <w:tmpl w:val="EC1ED43A"/>
@@ -11006,10 +13707,10 @@
       </w:pPr>
     </w:lvl>
   </w:abstractNum>
-  <w:abstractNum w:abstractNumId="20" w15:restartNumberingAfterBreak="0">
+  <w:abstractNum w:abstractNumId="21" w15:restartNumberingAfterBreak="0">
     <w:nsid w:val="3B321DE6"/>
     <w:multiLevelType w:val="hybridMultilevel"/>
-    <w:tmpl w:val="8C62271C"/>
+    <w:tmpl w:val="64880FF4"/>
     <w:lvl w:ilvl="0" w:tplc="04090015">
       <w:start w:val="1"/>
       <w:numFmt w:val="upperLetter"/>
@@ -11092,7 +13793,7 @@
       </w:pPr>
     </w:lvl>
   </w:abstractNum>
-  <w:abstractNum w:abstractNumId="21" w15:restartNumberingAfterBreak="0">
+  <w:abstractNum w:abstractNumId="22" w15:restartNumberingAfterBreak="0">
     <w:nsid w:val="3BE15F8F"/>
     <w:multiLevelType w:val="hybridMultilevel"/>
     <w:tmpl w:val="39BC593A"/>
@@ -11181,7 +13882,7 @@
       </w:pPr>
     </w:lvl>
   </w:abstractNum>
-  <w:abstractNum w:abstractNumId="22" w15:restartNumberingAfterBreak="0">
+  <w:abstractNum w:abstractNumId="23" w15:restartNumberingAfterBreak="0">
     <w:nsid w:val="3D2D27E4"/>
     <w:multiLevelType w:val="hybridMultilevel"/>
     <w:tmpl w:val="97A4DDEC"/>
@@ -11270,7 +13971,7 @@
       </w:pPr>
     </w:lvl>
   </w:abstractNum>
-  <w:abstractNum w:abstractNumId="23" w15:restartNumberingAfterBreak="0">
+  <w:abstractNum w:abstractNumId="24" w15:restartNumberingAfterBreak="0">
     <w:nsid w:val="3E5B7795"/>
     <w:multiLevelType w:val="hybridMultilevel"/>
     <w:tmpl w:val="2D740A28"/>
@@ -11359,7 +14060,7 @@
       </w:pPr>
     </w:lvl>
   </w:abstractNum>
-  <w:abstractNum w:abstractNumId="24" w15:restartNumberingAfterBreak="0">
+  <w:abstractNum w:abstractNumId="25" w15:restartNumberingAfterBreak="0">
     <w:nsid w:val="468516F9"/>
     <w:multiLevelType w:val="hybridMultilevel"/>
     <w:tmpl w:val="360E1960"/>
@@ -11448,7 +14149,7 @@
       </w:pPr>
     </w:lvl>
   </w:abstractNum>
-  <w:abstractNum w:abstractNumId="25" w15:restartNumberingAfterBreak="0">
+  <w:abstractNum w:abstractNumId="26" w15:restartNumberingAfterBreak="0">
     <w:nsid w:val="4CBE51C3"/>
     <w:multiLevelType w:val="hybridMultilevel"/>
     <w:tmpl w:val="08C02216"/>
@@ -11537,7 +14238,7 @@
       </w:pPr>
     </w:lvl>
   </w:abstractNum>
-  <w:abstractNum w:abstractNumId="26" w15:restartNumberingAfterBreak="0">
+  <w:abstractNum w:abstractNumId="27" w15:restartNumberingAfterBreak="0">
     <w:nsid w:val="535934BA"/>
     <w:multiLevelType w:val="hybridMultilevel"/>
     <w:tmpl w:val="494C742E"/>
@@ -11626,7 +14327,7 @@
       </w:pPr>
     </w:lvl>
   </w:abstractNum>
-  <w:abstractNum w:abstractNumId="27" w15:restartNumberingAfterBreak="0">
+  <w:abstractNum w:abstractNumId="28" w15:restartNumberingAfterBreak="0">
     <w:nsid w:val="54AA4BBE"/>
     <w:multiLevelType w:val="hybridMultilevel"/>
     <w:tmpl w:val="1D7A1E7A"/>
@@ -11712,7 +14413,7 @@
       </w:pPr>
     </w:lvl>
   </w:abstractNum>
-  <w:abstractNum w:abstractNumId="28" w15:restartNumberingAfterBreak="0">
+  <w:abstractNum w:abstractNumId="29" w15:restartNumberingAfterBreak="0">
     <w:nsid w:val="565B3B5F"/>
     <w:multiLevelType w:val="hybridMultilevel"/>
     <w:tmpl w:val="C25CF020"/>
@@ -11798,7 +14499,7 @@
       </w:pPr>
     </w:lvl>
   </w:abstractNum>
-  <w:abstractNum w:abstractNumId="29" w15:restartNumberingAfterBreak="0">
+  <w:abstractNum w:abstractNumId="30" w15:restartNumberingAfterBreak="0">
     <w:nsid w:val="582B237B"/>
     <w:multiLevelType w:val="hybridMultilevel"/>
     <w:tmpl w:val="F7B2F010"/>
@@ -11887,7 +14588,7 @@
       </w:pPr>
     </w:lvl>
   </w:abstractNum>
-  <w:abstractNum w:abstractNumId="30" w15:restartNumberingAfterBreak="0">
+  <w:abstractNum w:abstractNumId="31" w15:restartNumberingAfterBreak="0">
     <w:nsid w:val="5C1028A5"/>
     <w:multiLevelType w:val="hybridMultilevel"/>
     <w:tmpl w:val="01F67B0E"/>
@@ -11976,7 +14677,7 @@
       </w:pPr>
     </w:lvl>
   </w:abstractNum>
-  <w:abstractNum w:abstractNumId="31" w15:restartNumberingAfterBreak="0">
+  <w:abstractNum w:abstractNumId="32" w15:restartNumberingAfterBreak="0">
     <w:nsid w:val="616A6B24"/>
     <w:multiLevelType w:val="hybridMultilevel"/>
     <w:tmpl w:val="B95ED14C"/>
@@ -12065,7 +14766,7 @@
       </w:pPr>
     </w:lvl>
   </w:abstractNum>
-  <w:abstractNum w:abstractNumId="32" w15:restartNumberingAfterBreak="0">
+  <w:abstractNum w:abstractNumId="33" w15:restartNumberingAfterBreak="0">
     <w:nsid w:val="655B16EE"/>
     <w:multiLevelType w:val="hybridMultilevel"/>
     <w:tmpl w:val="1E0CFBAE"/>
@@ -12154,7 +14855,93 @@
       </w:pPr>
     </w:lvl>
   </w:abstractNum>
-  <w:abstractNum w:abstractNumId="33" w15:restartNumberingAfterBreak="0">
+  <w:abstractNum w:abstractNumId="34" w15:restartNumberingAfterBreak="0">
+    <w:nsid w:val="6C4C7A0A"/>
+    <w:multiLevelType w:val="hybridMultilevel"/>
+    <w:tmpl w:val="1DA2279C"/>
+    <w:lvl w:ilvl="0" w:tplc="0409000F">
+      <w:start w:val="1"/>
+      <w:numFmt w:val="decimal"/>
+      <w:lvlText w:val="%1."/>
+      <w:lvlJc w:val="left"/>
+      <w:pPr>
+        <w:ind w:left="720" w:hanging="360"/>
+      </w:pPr>
+    </w:lvl>
+    <w:lvl w:ilvl="1" w:tplc="04090019" w:tentative="1">
+      <w:start w:val="1"/>
+      <w:numFmt w:val="lowerLetter"/>
+      <w:lvlText w:val="%2."/>
+      <w:lvlJc w:val="left"/>
+      <w:pPr>
+        <w:ind w:left="1440" w:hanging="360"/>
+      </w:pPr>
+    </w:lvl>
+    <w:lvl w:ilvl="2" w:tplc="0409001B" w:tentative="1">
+      <w:start w:val="1"/>
+      <w:numFmt w:val="lowerRoman"/>
+      <w:lvlText w:val="%3."/>
+      <w:lvlJc w:val="right"/>
+      <w:pPr>
+        <w:ind w:left="2160" w:hanging="180"/>
+      </w:pPr>
+    </w:lvl>
+    <w:lvl w:ilvl="3" w:tplc="0409000F" w:tentative="1">
+      <w:start w:val="1"/>
+      <w:numFmt w:val="decimal"/>
+      <w:lvlText w:val="%4."/>
+      <w:lvlJc w:val="left"/>
+      <w:pPr>
+        <w:ind w:left="2880" w:hanging="360"/>
+      </w:pPr>
+    </w:lvl>
+    <w:lvl w:ilvl="4" w:tplc="04090019" w:tentative="1">
+      <w:start w:val="1"/>
+      <w:numFmt w:val="lowerLetter"/>
+      <w:lvlText w:val="%5."/>
+      <w:lvlJc w:val="left"/>
+      <w:pPr>
+        <w:ind w:left="3600" w:hanging="360"/>
+      </w:pPr>
+    </w:lvl>
+    <w:lvl w:ilvl="5" w:tplc="0409001B" w:tentative="1">
+      <w:start w:val="1"/>
+      <w:numFmt w:val="lowerRoman"/>
+      <w:lvlText w:val="%6."/>
+      <w:lvlJc w:val="right"/>
+      <w:pPr>
+        <w:ind w:left="4320" w:hanging="180"/>
+      </w:pPr>
+    </w:lvl>
+    <w:lvl w:ilvl="6" w:tplc="0409000F" w:tentative="1">
+      <w:start w:val="1"/>
+      <w:numFmt w:val="decimal"/>
+      <w:lvlText w:val="%7."/>
+      <w:lvlJc w:val="left"/>
+      <w:pPr>
+        <w:ind w:left="5040" w:hanging="360"/>
+      </w:pPr>
+    </w:lvl>
+    <w:lvl w:ilvl="7" w:tplc="04090019" w:tentative="1">
+      <w:start w:val="1"/>
+      <w:numFmt w:val="lowerLetter"/>
+      <w:lvlText w:val="%8."/>
+      <w:lvlJc w:val="left"/>
+      <w:pPr>
+        <w:ind w:left="5760" w:hanging="360"/>
+      </w:pPr>
+    </w:lvl>
+    <w:lvl w:ilvl="8" w:tplc="0409001B" w:tentative="1">
+      <w:start w:val="1"/>
+      <w:numFmt w:val="lowerRoman"/>
+      <w:lvlText w:val="%9."/>
+      <w:lvlJc w:val="right"/>
+      <w:pPr>
+        <w:ind w:left="6480" w:hanging="180"/>
+      </w:pPr>
+    </w:lvl>
+  </w:abstractNum>
+  <w:abstractNum w:abstractNumId="35" w15:restartNumberingAfterBreak="0">
     <w:nsid w:val="6EEA64AD"/>
     <w:multiLevelType w:val="hybridMultilevel"/>
     <w:tmpl w:val="0E18012C"/>
@@ -12243,13 +15030,13 @@
       </w:pPr>
     </w:lvl>
   </w:abstractNum>
-  <w:abstractNum w:abstractNumId="34" w15:restartNumberingAfterBreak="0">
+  <w:abstractNum w:abstractNumId="36" w15:restartNumberingAfterBreak="0">
     <w:nsid w:val="7505097C"/>
     <w:multiLevelType w:val="hybridMultilevel"/>
-    <w:tmpl w:val="CFDE0088"/>
-    <w:lvl w:ilvl="0" w:tplc="0409000F">
-      <w:start w:val="1"/>
-      <w:numFmt w:val="decimal"/>
+    <w:tmpl w:val="C046B648"/>
+    <w:lvl w:ilvl="0" w:tplc="04090015">
+      <w:start w:val="1"/>
+      <w:numFmt w:val="upperLetter"/>
       <w:lvlText w:val="%1."/>
       <w:lvlJc w:val="left"/>
       <w:pPr>
@@ -12329,7 +15116,7 @@
       </w:pPr>
     </w:lvl>
   </w:abstractNum>
-  <w:abstractNum w:abstractNumId="35" w15:restartNumberingAfterBreak="0">
+  <w:abstractNum w:abstractNumId="37" w15:restartNumberingAfterBreak="0">
     <w:nsid w:val="7DAD1F72"/>
     <w:multiLevelType w:val="hybridMultilevel"/>
     <w:tmpl w:val="B4D6052A"/>
@@ -12419,55 +15206,55 @@
     </w:lvl>
   </w:abstractNum>
   <w:num w:numId="1" w16cid:durableId="332102753">
-    <w:abstractNumId w:val="29"/>
+    <w:abstractNumId w:val="30"/>
   </w:num>
   <w:num w:numId="2" w16cid:durableId="1379428125">
     <w:abstractNumId w:val="4"/>
   </w:num>
   <w:num w:numId="3" w16cid:durableId="982393518">
-    <w:abstractNumId w:val="26"/>
+    <w:abstractNumId w:val="27"/>
   </w:num>
   <w:num w:numId="4" w16cid:durableId="1752892429">
     <w:abstractNumId w:val="0"/>
   </w:num>
   <w:num w:numId="5" w16cid:durableId="87237186">
+    <w:abstractNumId w:val="12"/>
+  </w:num>
+  <w:num w:numId="6" w16cid:durableId="737241610">
+    <w:abstractNumId w:val="16"/>
+  </w:num>
+  <w:num w:numId="7" w16cid:durableId="1142888846">
+    <w:abstractNumId w:val="24"/>
+  </w:num>
+  <w:num w:numId="8" w16cid:durableId="1719012536">
+    <w:abstractNumId w:val="18"/>
+  </w:num>
+  <w:num w:numId="9" w16cid:durableId="241065129">
     <w:abstractNumId w:val="11"/>
   </w:num>
-  <w:num w:numId="6" w16cid:durableId="737241610">
-    <w:abstractNumId w:val="15"/>
+  <w:num w:numId="10" w16cid:durableId="2096779101">
+    <w:abstractNumId w:val="29"/>
   </w:num>
-  <w:num w:numId="7" w16cid:durableId="1142888846">
-    <w:abstractNumId w:val="23"/>
+  <w:num w:numId="11" w16cid:durableId="1167135762">
+    <w:abstractNumId w:val="9"/>
   </w:num>
-  <w:num w:numId="8" w16cid:durableId="1719012536">
-    <w:abstractNumId w:val="17"/>
+  <w:num w:numId="12" w16cid:durableId="1790972052">
+    <w:abstractNumId w:val="13"/>
   </w:num>
-  <w:num w:numId="9" w16cid:durableId="241065129">
+  <w:num w:numId="13" w16cid:durableId="2902597">
+    <w:abstractNumId w:val="14"/>
+  </w:num>
+  <w:num w:numId="14" w16cid:durableId="2023822308">
+    <w:abstractNumId w:val="8"/>
+  </w:num>
+  <w:num w:numId="15" w16cid:durableId="1714111239">
+    <w:abstractNumId w:val="25"/>
+  </w:num>
+  <w:num w:numId="16" w16cid:durableId="2010060555">
     <w:abstractNumId w:val="10"/>
   </w:num>
-  <w:num w:numId="10" w16cid:durableId="2096779101">
-    <w:abstractNumId w:val="28"/>
-  </w:num>
-  <w:num w:numId="11" w16cid:durableId="1167135762">
-    <w:abstractNumId w:val="8"/>
-  </w:num>
-  <w:num w:numId="12" w16cid:durableId="1790972052">
-    <w:abstractNumId w:val="12"/>
-  </w:num>
-  <w:num w:numId="13" w16cid:durableId="2902597">
-    <w:abstractNumId w:val="13"/>
-  </w:num>
-  <w:num w:numId="14" w16cid:durableId="2023822308">
-    <w:abstractNumId w:val="7"/>
-  </w:num>
-  <w:num w:numId="15" w16cid:durableId="1714111239">
-    <w:abstractNumId w:val="24"/>
-  </w:num>
-  <w:num w:numId="16" w16cid:durableId="2010060555">
-    <w:abstractNumId w:val="9"/>
-  </w:num>
   <w:num w:numId="17" w16cid:durableId="525296370">
-    <w:abstractNumId w:val="14"/>
+    <w:abstractNumId w:val="15"/>
   </w:num>
   <w:num w:numId="18" w16cid:durableId="583877622">
     <w:abstractNumId w:val="5"/>
@@ -12479,51 +15266,57 @@
     <w:abstractNumId w:val="3"/>
   </w:num>
   <w:num w:numId="21" w16cid:durableId="215240283">
+    <w:abstractNumId w:val="23"/>
+  </w:num>
+  <w:num w:numId="22" w16cid:durableId="1001469413">
+    <w:abstractNumId w:val="37"/>
+  </w:num>
+  <w:num w:numId="23" w16cid:durableId="1433471599">
+    <w:abstractNumId w:val="35"/>
+  </w:num>
+  <w:num w:numId="24" w16cid:durableId="1826042255">
+    <w:abstractNumId w:val="26"/>
+  </w:num>
+  <w:num w:numId="25" w16cid:durableId="1260484616">
     <w:abstractNumId w:val="22"/>
   </w:num>
-  <w:num w:numId="22" w16cid:durableId="1001469413">
-    <w:abstractNumId w:val="35"/>
-  </w:num>
-  <w:num w:numId="23" w16cid:durableId="1433471599">
-    <w:abstractNumId w:val="33"/>
-  </w:num>
-  <w:num w:numId="24" w16cid:durableId="1826042255">
-    <w:abstractNumId w:val="25"/>
-  </w:num>
-  <w:num w:numId="25" w16cid:durableId="1260484616">
-    <w:abstractNumId w:val="21"/>
-  </w:num>
   <w:num w:numId="26" w16cid:durableId="564489878">
-    <w:abstractNumId w:val="18"/>
+    <w:abstractNumId w:val="19"/>
   </w:num>
   <w:num w:numId="27" w16cid:durableId="2139881585">
-    <w:abstractNumId w:val="30"/>
+    <w:abstractNumId w:val="31"/>
   </w:num>
   <w:num w:numId="28" w16cid:durableId="1738670149">
     <w:abstractNumId w:val="1"/>
   </w:num>
   <w:num w:numId="29" w16cid:durableId="2065449319">
-    <w:abstractNumId w:val="27"/>
+    <w:abstractNumId w:val="28"/>
   </w:num>
   <w:num w:numId="30" w16cid:durableId="1961446666">
-    <w:abstractNumId w:val="16"/>
+    <w:abstractNumId w:val="17"/>
   </w:num>
   <w:num w:numId="31" w16cid:durableId="1652440377">
-    <w:abstractNumId w:val="31"/>
+    <w:abstractNumId w:val="32"/>
   </w:num>
   <w:num w:numId="32" w16cid:durableId="117258363">
-    <w:abstractNumId w:val="32"/>
+    <w:abstractNumId w:val="33"/>
   </w:num>
   <w:num w:numId="33" w16cid:durableId="1727755939">
+    <w:abstractNumId w:val="7"/>
+  </w:num>
+  <w:num w:numId="34" w16cid:durableId="486677623">
+    <w:abstractNumId w:val="21"/>
+  </w:num>
+  <w:num w:numId="35" w16cid:durableId="378477550">
+    <w:abstractNumId w:val="20"/>
+  </w:num>
+  <w:num w:numId="36" w16cid:durableId="286201399">
+    <w:abstractNumId w:val="36"/>
+  </w:num>
+  <w:num w:numId="37" w16cid:durableId="1491360303">
     <w:abstractNumId w:val="6"/>
   </w:num>
-  <w:num w:numId="34" w16cid:durableId="486677623">
-    <w:abstractNumId w:val="20"/>
-  </w:num>
-  <w:num w:numId="35" w16cid:durableId="378477550">
-    <w:abstractNumId w:val="19"/>
-  </w:num>
-  <w:num w:numId="36" w16cid:durableId="286201399">
+  <w:num w:numId="38" w16cid:durableId="1612590345">
     <w:abstractNumId w:val="34"/>
   </w:num>
   <w:numIdMacAtCleanup w:val="14"/>
@@ -13129,7 +15922,6 @@
   <w:style w:type="character" w:default="1" w:styleId="DefaultParagraphFont">
     <w:name w:val="Default Paragraph Font"/>
     <w:uiPriority w:val="1"/>
-    <w:semiHidden/>
     <w:unhideWhenUsed/>
   </w:style>
   <w:style w:type="table" w:default="1" w:styleId="TableNormal">

</xml_diff>

<commit_message>
Algebra 2 - Chapter 5 Trigonometric Expressions and Equations - 5.2 Trigonometry Equations
</commit_message>
<xml_diff>
--- a/Algebra-2/ch05/Algebra 2 - Chapter 5.docx
+++ b/Algebra-2/ch05/Algebra 2 - Chapter 5.docx
@@ -73,15 +73,7 @@
     </w:p>
     <w:p>
       <w:r>
-        <w:t xml:space="preserve">The coordinates of the points on a circle can be described with the sine and cosine of an angle. The ability to describe the location of points </w:t>
-      </w:r>
-      <w:proofErr w:type="gramStart"/>
-      <w:r>
-        <w:t>on</w:t>
-      </w:r>
-      <w:proofErr w:type="gramEnd"/>
-      <w:r>
-        <w:t xml:space="preserve"> a circle is a skill needed for various real-world applications related to physics.</w:t>
+        <w:t>The coordinates of the points on a circle can be described with the sine and cosine of an angle. The ability to describe the location of points on a circle is a skill needed for various real-world applications related to physics.</w:t>
       </w:r>
     </w:p>
     <w:p>
@@ -136,7 +128,7 @@
           <w:noProof/>
         </w:rPr>
         <w:drawing>
-          <wp:inline distT="0" distB="0" distL="0" distR="0" wp14:anchorId="61D7AE74" wp14:editId="194A8303">
+          <wp:inline distT="0" distB="0" distL="0" distR="0" wp14:anchorId="61D7AE74" wp14:editId="3F66189A">
             <wp:extent cx="1527048" cy="1335024"/>
             <wp:effectExtent l="0" t="0" r="0" b="0"/>
             <wp:docPr id="1322839612" name="Picture 2"/>
@@ -199,15 +191,7 @@
         <w:t>°</w:t>
       </w:r>
       <w:r>
-        <w:t xml:space="preserve"> angle in a right triangle with a hypotenuse of length 1 unit. If your calculator is in degree monde and you enter </w:t>
-      </w:r>
-      <w:proofErr w:type="gramStart"/>
-      <w:r>
-        <w:t>sin(</w:t>
-      </w:r>
-      <w:proofErr w:type="gramEnd"/>
-      <w:r>
-        <w:t>40), it should display approximately 0.6428. This means that in triangle ABC, side BC is approximately 0.6428 units long.</w:t>
+        <w:t xml:space="preserve"> angle in a right triangle with a hypotenuse of length 1 unit. If your calculator is in degree monde and you enter sin(40), it should display approximately 0.6428. This means that in triangle ABC, side BC is approximately 0.6428 units long.</w:t>
       </w:r>
     </w:p>
     <w:p>
@@ -306,28 +290,12 @@
         <w:t>Solution</w:t>
       </w:r>
       <w:r>
-        <w:t xml:space="preserve">: The length of the side opposite the </w:t>
-      </w:r>
-      <w:proofErr w:type="gramStart"/>
-      <w:r>
-        <w:t>72 degree</w:t>
-      </w:r>
-      <w:proofErr w:type="gramEnd"/>
-      <w:r>
-        <w:t xml:space="preserve"> angle in a right triangle with hypotenuse 1 is sine 72 degrees, which is approximately 0.9511.</w:t>
+        <w:t>: The length of the side opposite the 72 degree angle in a right triangle with hypotenuse 1 is sine 72 degrees, which is approximately 0.9511.</w:t>
       </w:r>
     </w:p>
     <w:p>
       <w:r>
-        <w:t xml:space="preserve">The cosine of an angle can be </w:t>
-      </w:r>
-      <w:proofErr w:type="gramStart"/>
-      <w:r>
-        <w:t>though</w:t>
-      </w:r>
-      <w:proofErr w:type="gramEnd"/>
-      <w:r>
-        <w:t xml:space="preserve"> of as the length of the side adjacent to the angle in a right triangle that has a hypotenuse of length 1 unit.</w:t>
+        <w:t>The cosine of an angle can be though of as the length of the side adjacent to the angle in a right triangle that has a hypotenuse of length 1 unit.</w:t>
       </w:r>
     </w:p>
     <w:p>
@@ -357,49 +325,7 @@
         <w:rPr>
           <w:rFonts w:eastAsiaTheme="minorEastAsia"/>
         </w:rPr>
-        <w:t xml:space="preserve">  (Side AB also seems adjacent to angle </w:t>
-      </w:r>
-      <w:proofErr w:type="gramStart"/>
-      <w:r>
-        <w:rPr>
-          <w:rFonts w:eastAsiaTheme="minorEastAsia"/>
-        </w:rPr>
-        <w:t>A..</w:t>
-      </w:r>
-      <w:proofErr w:type="gramEnd"/>
-      <w:r>
-        <w:rPr>
-          <w:rFonts w:eastAsiaTheme="minorEastAsia"/>
-        </w:rPr>
-        <w:t xml:space="preserve"> Since AB is already the hypotenuse, it can be two things!) If you enter </w:t>
-      </w:r>
-      <w:proofErr w:type="gramStart"/>
-      <w:r>
-        <w:rPr>
-          <w:rFonts w:eastAsiaTheme="minorEastAsia"/>
-        </w:rPr>
-        <w:t>cos(</w:t>
-      </w:r>
-      <w:proofErr w:type="gramEnd"/>
-      <w:r>
-        <w:rPr>
-          <w:rFonts w:eastAsiaTheme="minorEastAsia"/>
-        </w:rPr>
-        <w:t xml:space="preserve">40) on the calculator, it will display approximately 0.7660. If you enter </w:t>
-      </w:r>
-      <w:proofErr w:type="gramStart"/>
-      <w:r>
-        <w:rPr>
-          <w:rFonts w:eastAsiaTheme="minorEastAsia"/>
-        </w:rPr>
-        <w:t>cos(</w:t>
-      </w:r>
-      <w:proofErr w:type="gramEnd"/>
-      <w:r>
-        <w:rPr>
-          <w:rFonts w:eastAsiaTheme="minorEastAsia"/>
-        </w:rPr>
-        <w:t>40) on the calculator, it will display approximately 0.7660.</w:t>
+        <w:t xml:space="preserve">  (Side AB also seems adjacent to angle A.. Since AB is already the hypotenuse, it can be two things!) If you enter cos(40) on the calculator, it will display approximately 0.7660. If you enter cos(40) on the calculator, it will display approximately 0.7660.</w:t>
       </w:r>
     </w:p>
     <w:p>
@@ -411,7 +337,7 @@
           <w:noProof/>
         </w:rPr>
         <w:drawing>
-          <wp:inline distT="0" distB="0" distL="0" distR="0" wp14:anchorId="3A6FB859" wp14:editId="55E04F2E">
+          <wp:inline distT="0" distB="0" distL="0" distR="0" wp14:anchorId="3A6FB859" wp14:editId="196B2B3A">
             <wp:extent cx="1527048" cy="1353312"/>
             <wp:effectExtent l="0" t="0" r="0" b="0"/>
             <wp:docPr id="1078472558" name="Picture 7"/>
@@ -503,7 +429,7 @@
           <w:noProof/>
         </w:rPr>
         <w:drawing>
-          <wp:inline distT="0" distB="0" distL="0" distR="0" wp14:anchorId="41BCEFAC" wp14:editId="292A4686">
+          <wp:inline distT="0" distB="0" distL="0" distR="0" wp14:anchorId="41BCEFAC" wp14:editId="3B8C88DC">
             <wp:extent cx="1161288" cy="1344168"/>
             <wp:effectExtent l="0" t="0" r="1270" b="8890"/>
             <wp:docPr id="365314756" name="Picture 9"/>
@@ -600,7 +526,7 @@
           <w:noProof/>
         </w:rPr>
         <w:drawing>
-          <wp:inline distT="0" distB="0" distL="0" distR="0" wp14:anchorId="42652367" wp14:editId="317D2612">
+          <wp:inline distT="0" distB="0" distL="0" distR="0" wp14:anchorId="42652367" wp14:editId="7697E080">
             <wp:extent cx="1527048" cy="1353312"/>
             <wp:effectExtent l="0" t="0" r="0" b="0"/>
             <wp:docPr id="59383075" name="Picture 10"/>
@@ -685,21 +611,7 @@
         <w:rPr>
           <w:rFonts w:ascii="Cambria Math" w:hAnsi="Cambria Math" w:cs="Cambria Math"/>
         </w:rPr>
-        <w:t xml:space="preserve">A. </w:t>
-      </w:r>
-      <w:proofErr w:type="gramStart"/>
-      <w:r>
-        <w:rPr>
-          <w:rFonts w:ascii="Cambria Math" w:hAnsi="Cambria Math" w:cs="Cambria Math"/>
-        </w:rPr>
-        <w:t>So</w:t>
-      </w:r>
-      <w:proofErr w:type="gramEnd"/>
-      <w:r>
-        <w:rPr>
-          <w:rFonts w:ascii="Cambria Math" w:hAnsi="Cambria Math" w:cs="Cambria Math"/>
-        </w:rPr>
-        <w:t xml:space="preserve"> the measure of </w:t>
+        <w:t xml:space="preserve">A. So the measure of </w:t>
       </w:r>
       <w:r>
         <w:rPr>
@@ -877,7 +789,7 @@
           <w:noProof/>
         </w:rPr>
         <w:drawing>
-          <wp:inline distT="0" distB="0" distL="0" distR="0" wp14:anchorId="22EA55E9" wp14:editId="1E9411D7">
+          <wp:inline distT="0" distB="0" distL="0" distR="0" wp14:anchorId="22EA55E9" wp14:editId="5C4C4FA2">
             <wp:extent cx="1527048" cy="1353312"/>
             <wp:effectExtent l="0" t="0" r="0" b="0"/>
             <wp:docPr id="330922667" name="Picture 11"/>
@@ -1007,21 +919,7 @@
         <w:rPr>
           <w:rFonts w:eastAsiaTheme="minorEastAsia"/>
         </w:rPr>
-        <w:t xml:space="preserve">Even if the hypotenuse of the right triangle is not 1, cosine and sine can be used to find the lengths of the sides if one of the acute angles is known. In the triangle below, the hypotenuse is 5, angle A is 40 degrees, and the length of side BC is </w:t>
-      </w:r>
-      <w:proofErr w:type="gramStart"/>
-      <w:r>
-        <w:rPr>
-          <w:rFonts w:eastAsiaTheme="minorEastAsia"/>
-        </w:rPr>
-        <w:t>the unknown</w:t>
-      </w:r>
-      <w:proofErr w:type="gramEnd"/>
-      <w:r>
-        <w:rPr>
-          <w:rFonts w:eastAsiaTheme="minorEastAsia"/>
-        </w:rPr>
-        <w:t>.</w:t>
+        <w:t>Even if the hypotenuse of the right triangle is not 1, cosine and sine can be used to find the lengths of the sides if one of the acute angles is known. In the triangle below, the hypotenuse is 5, angle A is 40 degrees, and the length of side BC is the unknown.</w:t>
       </w:r>
     </w:p>
     <w:p>
@@ -1033,7 +931,7 @@
           <w:noProof/>
         </w:rPr>
         <w:drawing>
-          <wp:inline distT="0" distB="0" distL="0" distR="0" wp14:anchorId="3FAE935C" wp14:editId="6BE3D5F5">
+          <wp:inline distT="0" distB="0" distL="0" distR="0" wp14:anchorId="3FAE935C" wp14:editId="08B67FAA">
             <wp:extent cx="1143000" cy="1143000"/>
             <wp:effectExtent l="0" t="0" r="0" b="0"/>
             <wp:docPr id="704430776" name="Picture 12"/>
@@ -1304,7 +1202,7 @@
           <w:noProof/>
         </w:rPr>
         <w:drawing>
-          <wp:inline distT="0" distB="0" distL="0" distR="0" wp14:anchorId="6B31AFC4" wp14:editId="6593A312">
+          <wp:inline distT="0" distB="0" distL="0" distR="0" wp14:anchorId="6B31AFC4" wp14:editId="6F541BAC">
             <wp:extent cx="1426464" cy="1426464"/>
             <wp:effectExtent l="0" t="0" r="2540" b="2540"/>
             <wp:docPr id="918199563" name="Picture 14"/>
@@ -2185,7 +2083,7 @@
           <w:noProof/>
         </w:rPr>
         <w:drawing>
-          <wp:inline distT="0" distB="0" distL="0" distR="0" wp14:anchorId="0B92C3D9" wp14:editId="360E81BB">
+          <wp:inline distT="0" distB="0" distL="0" distR="0" wp14:anchorId="0B92C3D9" wp14:editId="01CEA31C">
             <wp:extent cx="1527048" cy="1508760"/>
             <wp:effectExtent l="0" t="0" r="0" b="0"/>
             <wp:docPr id="2036042343" name="Picture 16"/>
@@ -2406,7 +2304,7 @@
           <w:noProof/>
         </w:rPr>
         <w:drawing>
-          <wp:inline distT="0" distB="0" distL="0" distR="0" wp14:anchorId="08FAA3F6" wp14:editId="1D9346C4">
+          <wp:inline distT="0" distB="0" distL="0" distR="0" wp14:anchorId="08FAA3F6" wp14:editId="42B3ABB2">
             <wp:extent cx="1527048" cy="1508760"/>
             <wp:effectExtent l="0" t="0" r="0" b="0"/>
             <wp:docPr id="1916226963" name="Picture 15" descr="A graph of a function&#10;&#10;AI-generated content may be incorrect."/>
@@ -2585,7 +2483,7 @@
           <w:noProof/>
         </w:rPr>
         <w:drawing>
-          <wp:inline distT="0" distB="0" distL="0" distR="0" wp14:anchorId="4714E95C" wp14:editId="7816CBBF">
+          <wp:inline distT="0" distB="0" distL="0" distR="0" wp14:anchorId="4714E95C" wp14:editId="7BE95D77">
             <wp:extent cx="2807208" cy="2752344"/>
             <wp:effectExtent l="0" t="0" r="0" b="0"/>
             <wp:docPr id="2051818706" name="Picture 18"/>
@@ -2986,7 +2884,7 @@
           <w:noProof/>
         </w:rPr>
         <w:drawing>
-          <wp:inline distT="0" distB="0" distL="0" distR="0" wp14:anchorId="2E5B34A1" wp14:editId="70BC04F3">
+          <wp:inline distT="0" distB="0" distL="0" distR="0" wp14:anchorId="2E5B34A1" wp14:editId="3D082111">
             <wp:extent cx="2807208" cy="2752344"/>
             <wp:effectExtent l="0" t="0" r="0" b="0"/>
             <wp:docPr id="646189286" name="Picture 19"/>
@@ -3532,7 +3430,7 @@
         </w:rPr>
         <w:lastRenderedPageBreak/>
         <w:drawing>
-          <wp:inline distT="0" distB="0" distL="0" distR="0" wp14:anchorId="348A202E" wp14:editId="263F9822">
+          <wp:inline distT="0" distB="0" distL="0" distR="0" wp14:anchorId="348A202E" wp14:editId="28AE2D2F">
             <wp:extent cx="2807208" cy="2752344"/>
             <wp:effectExtent l="0" t="0" r="0" b="0"/>
             <wp:docPr id="1108018706" name="Picture 20"/>
@@ -3633,35 +3531,7 @@
         <w:rPr>
           <w:rFonts w:eastAsiaTheme="minorEastAsia"/>
         </w:rPr>
-        <w:t xml:space="preserve">. Then enter </w:t>
-      </w:r>
-      <w:proofErr w:type="gramStart"/>
-      <w:r>
-        <w:rPr>
-          <w:rFonts w:eastAsiaTheme="minorEastAsia"/>
-        </w:rPr>
-        <w:t>cos(</w:t>
-      </w:r>
-      <w:proofErr w:type="gramEnd"/>
-      <w:r>
-        <w:rPr>
-          <w:rFonts w:eastAsiaTheme="minorEastAsia"/>
-        </w:rPr>
-        <w:t xml:space="preserve">205) and </w:t>
-      </w:r>
-      <w:proofErr w:type="gramStart"/>
-      <w:r>
-        <w:rPr>
-          <w:rFonts w:eastAsiaTheme="minorEastAsia"/>
-        </w:rPr>
-        <w:t>sin(</w:t>
-      </w:r>
-      <w:proofErr w:type="gramEnd"/>
-      <w:r>
-        <w:rPr>
-          <w:rFonts w:eastAsiaTheme="minorEastAsia"/>
-        </w:rPr>
-        <w:t>205) into the calculator (be sure you are in degree mode) to see they are both negative.</w:t>
+        <w:t>. Then enter cos(205) and sin(205) into the calculator (be sure you are in degree mode) to see they are both negative.</w:t>
       </w:r>
     </w:p>
     <w:p>
@@ -4087,21 +3957,7 @@
         <w:rPr>
           <w:rFonts w:eastAsiaTheme="minorEastAsia"/>
         </w:rPr>
-        <w:t xml:space="preserve">-coordinate of point P and since points in </w:t>
-      </w:r>
-      <w:proofErr w:type="gramStart"/>
-      <w:r>
-        <w:rPr>
-          <w:rFonts w:eastAsiaTheme="minorEastAsia"/>
-        </w:rPr>
-        <w:t>quadrant</w:t>
-      </w:r>
-      <w:proofErr w:type="gramEnd"/>
-      <w:r>
-        <w:rPr>
-          <w:rFonts w:eastAsiaTheme="minorEastAsia"/>
-        </w:rPr>
-        <w:t xml:space="preserve"> III and IV have negative </w:t>
+        <w:t xml:space="preserve">-coordinate of point P and since points in quadrant III and IV have negative </w:t>
       </w:r>
       <m:oMath>
         <m:r>
@@ -4172,7 +4028,7 @@
           <w:noProof/>
         </w:rPr>
         <w:drawing>
-          <wp:inline distT="0" distB="0" distL="0" distR="0" wp14:anchorId="52F0190B" wp14:editId="4B30B293">
+          <wp:inline distT="0" distB="0" distL="0" distR="0" wp14:anchorId="52F0190B" wp14:editId="2F77F992">
             <wp:extent cx="1773936" cy="1600200"/>
             <wp:effectExtent l="0" t="0" r="0" b="0"/>
             <wp:docPr id="316752068" name="Picture 22"/>
@@ -5003,7 +4859,7 @@
           <w:noProof/>
         </w:rPr>
         <w:drawing>
-          <wp:inline distT="0" distB="0" distL="0" distR="0" wp14:anchorId="0C779A08" wp14:editId="0EAE2E3E">
+          <wp:inline distT="0" distB="0" distL="0" distR="0" wp14:anchorId="0C779A08" wp14:editId="103A811D">
             <wp:extent cx="2807208" cy="2752344"/>
             <wp:effectExtent l="0" t="0" r="0" b="0"/>
             <wp:docPr id="570582736" name="Picture 23"/>
@@ -5469,21 +5325,7 @@
         <w:rPr>
           <w:rFonts w:eastAsiaTheme="minorEastAsia"/>
         </w:rPr>
-        <w:t xml:space="preserve"> must be in quadrant II since that is where both sine is </w:t>
-      </w:r>
-      <w:proofErr w:type="gramStart"/>
-      <w:r>
-        <w:rPr>
-          <w:rFonts w:eastAsiaTheme="minorEastAsia"/>
-        </w:rPr>
-        <w:t>positive</w:t>
-      </w:r>
-      <w:proofErr w:type="gramEnd"/>
-      <w:r>
-        <w:rPr>
-          <w:rFonts w:eastAsiaTheme="minorEastAsia"/>
-        </w:rPr>
-        <w:t xml:space="preserve"> and cosine is negative.</w:t>
+        <w:t xml:space="preserve"> must be in quadrant II since that is where both sine is positive and cosine is negative.</w:t>
       </w:r>
     </w:p>
     <w:p>
@@ -5935,21 +5777,7 @@
         <w:rPr>
           <w:rFonts w:eastAsiaTheme="minorEastAsia"/>
         </w:rPr>
-        <w:t xml:space="preserve"> must be in quadrants I or IV. </w:t>
-      </w:r>
-      <w:proofErr w:type="gramStart"/>
-      <w:r>
-        <w:rPr>
-          <w:rFonts w:eastAsiaTheme="minorEastAsia"/>
-        </w:rPr>
-        <w:t>So</w:t>
-      </w:r>
-      <w:proofErr w:type="gramEnd"/>
-      <w:r>
-        <w:rPr>
-          <w:rFonts w:eastAsiaTheme="minorEastAsia"/>
-        </w:rPr>
-        <w:t xml:space="preserve"> point </w:t>
+        <w:t xml:space="preserve"> must be in quadrants I or IV. So point </w:t>
       </w:r>
       <m:oMath>
         <m:r>
@@ -5963,21 +5791,7 @@
         <w:rPr>
           <w:rFonts w:eastAsiaTheme="minorEastAsia"/>
         </w:rPr>
-        <w:t xml:space="preserve"> must be in quadrant IV since that is where both </w:t>
-      </w:r>
-      <w:proofErr w:type="gramStart"/>
-      <w:r>
-        <w:rPr>
-          <w:rFonts w:eastAsiaTheme="minorEastAsia"/>
-        </w:rPr>
-        <w:t>sine is</w:t>
-      </w:r>
-      <w:proofErr w:type="gramEnd"/>
-      <w:r>
-        <w:rPr>
-          <w:rFonts w:eastAsiaTheme="minorEastAsia"/>
-        </w:rPr>
-        <w:t xml:space="preserve"> negative, and cosine is positive.</w:t>
+        <w:t xml:space="preserve"> must be in quadrant IV since that is where both sine is negative, and cosine is positive.</w:t>
       </w:r>
     </w:p>
     <w:p>
@@ -7268,21 +7082,7 @@
         <w:rPr>
           <w:rFonts w:eastAsiaTheme="minorEastAsia"/>
         </w:rPr>
-        <w:t xml:space="preserve">In </w:t>
-      </w:r>
-      <w:proofErr w:type="gramStart"/>
-      <w:r>
-        <w:rPr>
-          <w:rFonts w:eastAsiaTheme="minorEastAsia"/>
-        </w:rPr>
-        <w:t>right</w:t>
-      </w:r>
-      <w:proofErr w:type="gramEnd"/>
-      <w:r>
-        <w:rPr>
-          <w:rFonts w:eastAsiaTheme="minorEastAsia"/>
-        </w:rPr>
-        <w:t xml:space="preserve"> triangle ABC, the measure of </w:t>
+        <w:t xml:space="preserve">In right triangle ABC, the measure of </w:t>
       </w:r>
       <w:r>
         <w:rPr>
@@ -7520,21 +7320,7 @@
         <w:rPr>
           <w:rFonts w:ascii="Cambria Math" w:eastAsiaTheme="minorEastAsia" w:hAnsi="Cambria Math" w:cs="Cambria Math"/>
         </w:rPr>
-        <w:t xml:space="preserve">In </w:t>
-      </w:r>
-      <w:proofErr w:type="gramStart"/>
-      <w:r>
-        <w:rPr>
-          <w:rFonts w:ascii="Cambria Math" w:eastAsiaTheme="minorEastAsia" w:hAnsi="Cambria Math" w:cs="Cambria Math"/>
-        </w:rPr>
-        <w:t>right</w:t>
-      </w:r>
-      <w:proofErr w:type="gramEnd"/>
-      <w:r>
-        <w:rPr>
-          <w:rFonts w:ascii="Cambria Math" w:eastAsiaTheme="minorEastAsia" w:hAnsi="Cambria Math" w:cs="Cambria Math"/>
-        </w:rPr>
-        <w:t xml:space="preserve"> triangle EFG, if </w:t>
+        <w:t xml:space="preserve">In right triangle EFG, if </w:t>
       </w:r>
       <m:oMath>
         <m:r>
@@ -8992,39 +8778,7 @@
         <w:t xml:space="preserve"> </w:t>
       </w:r>
       <w:r>
-        <w:t xml:space="preserve">Point B is on </w:t>
-      </w:r>
-      <w:proofErr w:type="gramStart"/>
-      <w:r>
-        <w:t>unit</w:t>
-      </w:r>
-      <w:proofErr w:type="gramEnd"/>
-      <w:r>
-        <w:t xml:space="preserve"> circle in </w:t>
-      </w:r>
-      <w:proofErr w:type="gramStart"/>
-      <w:r>
-        <w:t>third</w:t>
-      </w:r>
-      <w:proofErr w:type="gramEnd"/>
-      <w:r>
-        <w:t xml:space="preserve"> quadrant with </w:t>
-      </w:r>
-      <w:proofErr w:type="gramStart"/>
-      <w:r>
-        <w:t>angle</w:t>
-      </w:r>
-      <w:proofErr w:type="gramEnd"/>
-      <w:r>
-        <w:t xml:space="preserve"> theta. In terms of </w:t>
-      </w:r>
-      <w:proofErr w:type="gramStart"/>
-      <w:r>
-        <w:t>cos</w:t>
-      </w:r>
-      <w:proofErr w:type="gramEnd"/>
-      <w:r>
-        <w:t xml:space="preserve"> and sin, what are the coordinates of point B.</w:t>
+        <w:t>Point B is on unit circle in third quadrant with angle theta. In terms of cos and sin, what are the coordinates of point B.</w:t>
       </w:r>
     </w:p>
     <w:p>
@@ -9163,6 +8917,9 @@
             </m:sup>
           </m:sSup>
           <m:r>
+            <m:rPr>
+              <m:sty m:val="p"/>
+            </m:rPr>
             <w:rPr>
               <w:rFonts w:eastAsiaTheme="minorEastAsia"/>
             </w:rPr>
@@ -9261,6 +9018,9 @@
             </m:sup>
           </m:sSup>
           <m:r>
+            <m:rPr>
+              <m:sty m:val="p"/>
+            </m:rPr>
             <w:rPr>
               <w:rFonts w:ascii="Cambria Math" w:hAnsi="Cambria Math"/>
             </w:rPr>
@@ -9371,6 +9131,9 @@
             </m:sup>
           </m:sSup>
           <m:r>
+            <m:rPr>
+              <m:sty m:val="p"/>
+            </m:rPr>
             <w:rPr>
               <w:rFonts w:ascii="Cambria Math" w:hAnsi="Cambria Math"/>
             </w:rPr>
@@ -9419,6 +9182,9 @@
             <m:t>0.3481=1</m:t>
           </m:r>
           <m:r>
+            <m:rPr>
+              <m:sty m:val="p"/>
+            </m:rPr>
             <w:rPr>
               <w:rFonts w:ascii="Cambria Math" w:hAnsi="Cambria Math"/>
             </w:rPr>
@@ -9433,6 +9199,9 @@
             <m:t>-0.3481=-0.3481</m:t>
           </m:r>
           <m:r>
+            <m:rPr>
+              <m:sty m:val="p"/>
+            </m:rPr>
             <w:rPr>
               <w:rFonts w:ascii="Cambria Math" w:hAnsi="Cambria Math"/>
             </w:rPr>
@@ -9473,6 +9242,9 @@
             <m:t>=0.6519</m:t>
           </m:r>
           <m:r>
+            <m:rPr>
+              <m:sty m:val="p"/>
+            </m:rPr>
             <w:rPr>
               <w:rFonts w:ascii="Cambria Math" w:hAnsi="Cambria Math"/>
             </w:rPr>
@@ -9490,10 +9262,11 @@
             <m:t>AC=0.8074</m:t>
           </m:r>
           <m:r>
+            <m:rPr>
+              <m:sty m:val="b"/>
+            </m:rPr>
             <w:rPr>
               <w:rFonts w:eastAsiaTheme="minorEastAsia"/>
-              <w:b/>
-              <w:bCs/>
             </w:rPr>
             <w:br/>
           </m:r>
@@ -9603,6 +9376,9 @@
             </m:e>
           </m:d>
           <m:r>
+            <m:rPr>
+              <m:sty m:val="p"/>
+            </m:rPr>
             <w:rPr>
               <w:rFonts w:ascii="Cambria Math" w:hAnsi="Cambria Math"/>
             </w:rPr>
@@ -9638,21 +9414,7 @@
         <w:rPr>
           <w:rFonts w:eastAsiaTheme="minorEastAsia"/>
         </w:rPr>
-        <w:t xml:space="preserve">In </w:t>
-      </w:r>
-      <w:proofErr w:type="gramStart"/>
-      <w:r>
-        <w:rPr>
-          <w:rFonts w:eastAsiaTheme="minorEastAsia"/>
-        </w:rPr>
-        <w:t>right</w:t>
-      </w:r>
-      <w:proofErr w:type="gramEnd"/>
-      <w:r>
-        <w:rPr>
-          <w:rFonts w:eastAsiaTheme="minorEastAsia"/>
-        </w:rPr>
-        <w:t xml:space="preserve"> triangle EFG with hypotenuse </w:t>
+        <w:t xml:space="preserve">In right triangle EFG with hypotenuse </w:t>
       </w:r>
       <m:oMath>
         <m:r>
@@ -9720,7 +9482,7 @@
           <w:noProof/>
         </w:rPr>
         <w:drawing>
-          <wp:inline distT="0" distB="0" distL="0" distR="0" wp14:anchorId="0A2CA7EC" wp14:editId="6E32CA5E">
+          <wp:inline distT="0" distB="0" distL="0" distR="0" wp14:anchorId="0A2CA7EC" wp14:editId="44CD3A18">
             <wp:extent cx="1426464" cy="1426464"/>
             <wp:effectExtent l="0" t="0" r="2540" b="2540"/>
             <wp:docPr id="2038826972" name="Picture 14"/>
@@ -9832,6 +9594,9 @@
             </m:e>
           </m:func>
           <m:r>
+            <m:rPr>
+              <m:sty m:val="p"/>
+            </m:rPr>
             <w:rPr>
               <w:rFonts w:ascii="Cambria Math" w:eastAsiaTheme="minorEastAsia" w:hAnsi="Cambria Math"/>
             </w:rPr>
@@ -9931,10 +9696,11 @@
             </m:e>
           </m:func>
           <m:r>
+            <m:rPr>
+              <m:sty m:val="b"/>
+            </m:rPr>
             <w:rPr>
               <w:rFonts w:eastAsiaTheme="minorEastAsia"/>
-              <w:b/>
-              <w:bCs/>
             </w:rPr>
             <w:br/>
           </m:r>
@@ -9999,6 +9765,9 @@
             </m:e>
           </m:func>
           <m:r>
+            <m:rPr>
+              <m:sty m:val="p"/>
+            </m:rPr>
             <w:rPr>
               <w:rFonts w:ascii="Cambria Math" w:eastAsiaTheme="minorEastAsia" w:hAnsi="Cambria Math"/>
             </w:rPr>
@@ -10077,16 +9846,7 @@
             <w:rPr>
               <w:rFonts w:ascii="Cambria Math" w:eastAsiaTheme="minorEastAsia" w:hAnsi="Cambria Math"/>
             </w:rPr>
-            <m:t>=8*0.7660=6.1</m:t>
-          </m:r>
-          <m:r>
-            <m:rPr>
-              <m:sty m:val="bi"/>
-            </m:rPr>
-            <w:rPr>
-              <w:rFonts w:ascii="Cambria Math" w:eastAsiaTheme="minorEastAsia" w:hAnsi="Cambria Math"/>
-            </w:rPr>
-            <m:t>3</m:t>
+            <m:t>=8*0.7660=6.13</m:t>
           </m:r>
         </m:oMath>
       </m:oMathPara>
@@ -10172,7 +9932,7 @@
             <m:sSupPr>
               <m:ctrlPr>
                 <w:rPr>
-                  <w:rFonts w:ascii="Cambria Math"/>
+                  <w:rFonts w:ascii="Cambria Math" w:hAnsi="Cambria Math"/>
                 </w:rPr>
               </m:ctrlPr>
             </m:sSupPr>
@@ -10203,7 +9963,7 @@
             <m:dPr>
               <m:ctrlPr>
                 <w:rPr>
-                  <w:rFonts w:ascii="Cambria Math"/>
+                  <w:rFonts w:ascii="Cambria Math" w:hAnsi="Cambria Math"/>
                   <w:i/>
                 </w:rPr>
               </m:ctrlPr>
@@ -10215,7 +9975,7 @@
                   <m:endChr m:val="|"/>
                   <m:ctrlPr>
                     <w:rPr>
-                      <w:rFonts w:ascii="Cambria Math"/>
+                      <w:rFonts w:ascii="Cambria Math" w:hAnsi="Cambria Math"/>
                       <w:i/>
                     </w:rPr>
                   </m:ctrlPr>
@@ -10232,6 +9992,9 @@
             </m:e>
           </m:d>
           <m:r>
+            <m:rPr>
+              <m:sty m:val="p"/>
+            </m:rPr>
             <w:rPr>
               <w:rFonts w:ascii="Cambria Math"/>
             </w:rPr>
@@ -10300,6 +10063,9 @@
             <m:t>°</m:t>
           </m:r>
           <m:r>
+            <m:rPr>
+              <m:sty m:val="p"/>
+            </m:rPr>
             <w:rPr>
               <w:rFonts w:eastAsiaTheme="minorEastAsia"/>
             </w:rPr>
@@ -10338,7 +10104,7 @@
             <m:sSupPr>
               <m:ctrlPr>
                 <w:rPr>
-                  <w:rFonts w:ascii="Cambria Math"/>
+                  <w:rFonts w:ascii="Cambria Math" w:hAnsi="Cambria Math"/>
                 </w:rPr>
               </m:ctrlPr>
             </m:sSupPr>
@@ -10387,7 +10153,7 @@
             <m:dPr>
               <m:ctrlPr>
                 <w:rPr>
-                  <w:rFonts w:ascii="Cambria Math"/>
+                  <w:rFonts w:ascii="Cambria Math" w:hAnsi="Cambria Math"/>
                   <w:i/>
                 </w:rPr>
               </m:ctrlPr>
@@ -10399,7 +10165,7 @@
                   <m:endChr m:val="|"/>
                   <m:ctrlPr>
                     <w:rPr>
-                      <w:rFonts w:ascii="Cambria Math"/>
+                      <w:rFonts w:ascii="Cambria Math" w:hAnsi="Cambria Math"/>
                       <w:i/>
                     </w:rPr>
                   </m:ctrlPr>
@@ -10409,19 +10175,16 @@
                     <w:rPr>
                       <w:rFonts w:ascii="Cambria Math"/>
                     </w:rPr>
-                    <m:t>0.</m:t>
-                  </m:r>
-                  <m:r>
-                    <w:rPr>
-                      <w:rFonts w:ascii="Cambria Math"/>
-                    </w:rPr>
-                    <m:t>6</m:t>
+                    <m:t>0.6</m:t>
                   </m:r>
                 </m:e>
               </m:d>
             </m:e>
           </m:d>
           <m:r>
+            <m:rPr>
+              <m:sty m:val="p"/>
+            </m:rPr>
             <w:rPr>
               <w:rFonts w:ascii="Cambria Math"/>
             </w:rPr>
@@ -10466,13 +10229,7 @@
             <w:rPr>
               <w:rFonts w:ascii="Cambria Math" w:hAnsi="Cambria Math"/>
             </w:rPr>
-            <m:t>°</m:t>
-          </m:r>
-          <m:r>
-            <w:rPr>
-              <w:rFonts w:ascii="Cambria Math" w:hAnsi="Cambria Math"/>
-            </w:rPr>
-            <m:t>-37°=</m:t>
+            <m:t>°-37°=</m:t>
           </m:r>
           <m:r>
             <w:rPr>
@@ -10909,14 +10666,7 @@
             <w:rFonts w:ascii="Cambria Math" w:hAnsi="Cambria Math"/>
             <w:highlight w:val="yellow"/>
           </w:rPr>
-          <m:t>-180°</m:t>
-        </m:r>
-        <m:r>
-          <w:rPr>
-            <w:rFonts w:ascii="Cambria Math" w:hAnsi="Cambria Math"/>
-            <w:highlight w:val="yellow"/>
-          </w:rPr>
-          <m:t xml:space="preserve">, </m:t>
+          <m:t xml:space="preserve">-180°, </m:t>
         </m:r>
       </m:oMath>
       <w:r>
@@ -10961,21 +10711,7 @@
             <w:rFonts w:ascii="Cambria Math" w:hAnsi="Cambria Math"/>
             <w:highlight w:val="yellow"/>
           </w:rPr>
-          <m:t>=</m:t>
-        </m:r>
-        <m:r>
-          <w:rPr>
-            <w:rFonts w:ascii="Cambria Math" w:hAnsi="Cambria Math"/>
-            <w:highlight w:val="yellow"/>
-          </w:rPr>
-          <m:t>180°</m:t>
-        </m:r>
-        <m:r>
-          <w:rPr>
-            <w:rFonts w:ascii="Cambria Math" w:hAnsi="Cambria Math"/>
-            <w:highlight w:val="yellow"/>
-          </w:rPr>
-          <m:t>+</m:t>
+          <m:t>=180°+</m:t>
         </m:r>
         <m:sSub>
           <m:sSubPr>
@@ -11455,13 +11191,7 @@
               <w:rPr>
                 <w:rFonts w:ascii="Cambria Math" w:hAnsi="Cambria Math"/>
               </w:rPr>
-              <m:t>θ</m:t>
-            </m:r>
-            <m:r>
-              <w:rPr>
-                <w:rFonts w:ascii="Cambria Math" w:hAnsi="Cambria Math"/>
-              </w:rPr>
-              <m:t>=-0.4848</m:t>
+              <m:t>θ=-0.4848</m:t>
             </m:r>
           </m:e>
         </m:func>
@@ -11477,13 +11207,7 @@
           <w:rPr>
             <w:rFonts w:ascii="Cambria Math" w:hAnsi="Cambria Math"/>
           </w:rPr>
-          <m:t>θ</m:t>
-        </m:r>
-        <m:r>
-          <w:rPr>
-            <w:rFonts w:ascii="Cambria Math" w:hAnsi="Cambria Math"/>
-          </w:rPr>
-          <m:t>&lt;270°</m:t>
+          <m:t>θ&lt;270°</m:t>
         </m:r>
       </m:oMath>
       <w:r>
@@ -11630,19 +11354,7 @@
                 <w:rPr>
                   <w:rFonts w:ascii="Cambria Math" w:hAnsi="Cambria Math"/>
                 </w:rPr>
-                <m:t>180°</m:t>
-              </m:r>
-              <m:r>
-                <w:rPr>
-                  <w:rFonts w:ascii="Cambria Math" w:hAnsi="Cambria Math"/>
-                </w:rPr>
-                <m:t>+</m:t>
-              </m:r>
-              <m:r>
-                <w:rPr>
-                  <w:rFonts w:ascii="Cambria Math" w:hAnsi="Cambria Math"/>
-                </w:rPr>
-                <m:t>sin</m:t>
+                <m:t>180°+sin</m:t>
               </m:r>
             </m:e>
             <m:sup>
@@ -11673,6 +11385,9 @@
             </m:e>
           </m:d>
           <m:r>
+            <m:rPr>
+              <m:sty m:val="p"/>
+            </m:rPr>
             <w:rPr>
               <w:rFonts w:eastAsiaTheme="minorEastAsia"/>
             </w:rPr>
@@ -11700,19 +11415,7 @@
                 <w:rPr>
                   <w:rFonts w:ascii="Cambria Math" w:hAnsi="Cambria Math"/>
                 </w:rPr>
-                <m:t>180°</m:t>
-              </m:r>
-              <m:r>
-                <w:rPr>
-                  <w:rFonts w:ascii="Cambria Math" w:hAnsi="Cambria Math"/>
-                </w:rPr>
-                <m:t>+</m:t>
-              </m:r>
-              <m:r>
-                <w:rPr>
-                  <w:rFonts w:ascii="Cambria Math" w:hAnsi="Cambria Math"/>
-                </w:rPr>
-                <m:t>sin</m:t>
+                <m:t>180°+sin</m:t>
               </m:r>
             </m:e>
             <m:sup>
@@ -11743,6 +11446,9 @@
             </m:e>
           </m:d>
           <m:r>
+            <m:rPr>
+              <m:sty m:val="p"/>
+            </m:rPr>
             <w:rPr>
               <w:rFonts w:eastAsiaTheme="minorEastAsia"/>
             </w:rPr>
@@ -11760,18 +11466,2618 @@
             <w:rPr>
               <w:rFonts w:ascii="Cambria Math" w:hAnsi="Cambria Math"/>
             </w:rPr>
-            <m:t>180°</m:t>
-          </m:r>
-          <m:r>
-            <w:rPr>
-              <w:rFonts w:ascii="Cambria Math" w:hAnsi="Cambria Math"/>
-            </w:rPr>
-            <m:t>+29°=209°</m:t>
+            <m:t>180°+29°=209°</m:t>
           </m:r>
         </m:oMath>
       </m:oMathPara>
     </w:p>
-    <w:p/>
+    <w:p>
+      <w:pPr>
+        <w:pStyle w:val="Heading2"/>
+      </w:pPr>
+      <w:r>
+        <w:br w:type="column"/>
+      </w:r>
+      <w:r>
+        <w:lastRenderedPageBreak/>
+        <w:t xml:space="preserve">5.2 </w:t>
+      </w:r>
+      <w:r>
+        <w:t>Trigonometr</w:t>
+      </w:r>
+      <w:r>
+        <w:t>y</w:t>
+      </w:r>
+      <w:r>
+        <w:t xml:space="preserve"> Equations</w:t>
+      </w:r>
+    </w:p>
+    <w:p>
+      <w:pPr>
+        <w:rPr>
+          <w:b/>
+          <w:bCs/>
+        </w:rPr>
+      </w:pPr>
+      <w:r>
+        <w:rPr>
+          <w:b/>
+          <w:bCs/>
+        </w:rPr>
+        <w:t>Key Ideas</w:t>
+      </w:r>
+    </w:p>
+    <w:p>
+      <w:r>
+        <w:t xml:space="preserve">A trigonometry equation (often abbreviated as “trig equation”) is one </w:t>
+      </w:r>
+      <w:r>
+        <w:t>where the</w:t>
+      </w:r>
+      <w:r>
+        <w:t xml:space="preserve"> variable to be solved for is an angle. Trig equations often have multiple solutions, though it is possible for them to have one or zero solutions.</w:t>
+      </w:r>
+    </w:p>
+    <w:p>
+      <w:pPr>
+        <w:rPr>
+          <w:rFonts w:eastAsiaTheme="minorEastAsia"/>
+        </w:rPr>
+      </w:pPr>
+      <w:r>
+        <w:t xml:space="preserve">The equation </w:t>
+      </w:r>
+      <m:oMath>
+        <m:func>
+          <m:funcPr>
+            <m:ctrlPr>
+              <w:rPr>
+                <w:rFonts w:ascii="Cambria Math" w:hAnsi="Cambria Math"/>
+                <w:i/>
+              </w:rPr>
+            </m:ctrlPr>
+          </m:funcPr>
+          <m:fName>
+            <m:r>
+              <m:rPr>
+                <m:sty m:val="p"/>
+              </m:rPr>
+              <w:rPr>
+                <w:rFonts w:ascii="Cambria Math" w:hAnsi="Cambria Math"/>
+              </w:rPr>
+              <m:t>sin</m:t>
+            </m:r>
+          </m:fName>
+          <m:e>
+            <m:r>
+              <w:rPr>
+                <w:rFonts w:ascii="Cambria Math" w:hAnsi="Cambria Math"/>
+              </w:rPr>
+              <m:t>x</m:t>
+            </m:r>
+          </m:e>
+        </m:func>
+        <m:r>
+          <w:rPr>
+            <w:rFonts w:ascii="Cambria Math" w:hAnsi="Cambria Math"/>
+          </w:rPr>
+          <m:t>=0.5</m:t>
+        </m:r>
+      </m:oMath>
+      <w:r>
+        <w:rPr>
+          <w:rFonts w:eastAsiaTheme="minorEastAsia"/>
+        </w:rPr>
+        <w:t xml:space="preserve"> is an example of a trig equation that has solutiosn between </w:t>
+      </w:r>
+      <m:oMath>
+        <m:r>
+          <w:rPr>
+            <w:rFonts w:ascii="Cambria Math" w:eastAsiaTheme="minorEastAsia" w:hAnsi="Cambria Math"/>
+          </w:rPr>
+          <m:t>0°</m:t>
+        </m:r>
+      </m:oMath>
+      <w:r>
+        <w:rPr>
+          <w:rFonts w:eastAsiaTheme="minorEastAsia"/>
+        </w:rPr>
+        <w:t xml:space="preserve"> and </w:t>
+      </w:r>
+      <m:oMath>
+        <m:r>
+          <m:rPr>
+            <m:sty m:val="p"/>
+          </m:rPr>
+          <w:rPr>
+            <w:rFonts w:ascii="Cambria Math" w:eastAsiaTheme="minorEastAsia" w:hAnsi="Cambria Math"/>
+          </w:rPr>
+          <m:t>360</m:t>
+        </m:r>
+        <m:r>
+          <m:rPr>
+            <m:sty m:val="p"/>
+          </m:rPr>
+          <w:rPr>
+            <w:rFonts w:ascii="Cambria Math" w:eastAsiaTheme="minorEastAsia" w:hAnsi="Cambria Math"/>
+          </w:rPr>
+          <m:t>°</m:t>
+        </m:r>
+      </m:oMath>
+      <w:r>
+        <w:rPr>
+          <w:rFonts w:eastAsiaTheme="minorEastAsia"/>
+        </w:rPr>
+        <w:t xml:space="preserve">. If you enter </w:t>
+      </w:r>
+      <m:oMath>
+        <m:r>
+          <w:rPr>
+            <w:rFonts w:ascii="Cambria Math" w:eastAsiaTheme="minorEastAsia" w:hAnsi="Cambria Math"/>
+          </w:rPr>
+          <m:t>sine 30°</m:t>
+        </m:r>
+      </m:oMath>
+      <w:r>
+        <w:rPr>
+          <w:rFonts w:eastAsiaTheme="minorEastAsia"/>
+        </w:rPr>
+        <w:t xml:space="preserve"> into a calculator it will say 0.5. If you instead, enter </w:t>
+      </w:r>
+      <m:oMath>
+        <m:r>
+          <w:rPr>
+            <w:rFonts w:ascii="Cambria Math" w:eastAsiaTheme="minorEastAsia" w:hAnsi="Cambria Math"/>
+          </w:rPr>
+          <m:t>sine 150°</m:t>
+        </m:r>
+      </m:oMath>
+      <w:r>
+        <w:rPr>
+          <w:rFonts w:eastAsiaTheme="minorEastAsia"/>
+        </w:rPr>
+        <w:t xml:space="preserve"> it will also say 0.5. So the solution set for this equation is </w:t>
+      </w:r>
+      <m:oMath>
+        <m:r>
+          <w:rPr>
+            <w:rFonts w:ascii="Cambria Math" w:eastAsiaTheme="minorEastAsia" w:hAnsi="Cambria Math"/>
+          </w:rPr>
+          <m:t>{ 30°, 150° }</m:t>
+        </m:r>
+      </m:oMath>
+      <w:r>
+        <w:rPr>
+          <w:rFonts w:eastAsiaTheme="minorEastAsia"/>
+        </w:rPr>
+        <w:t>.</w:t>
+      </w:r>
+    </w:p>
+    <w:p>
+      <w:pPr>
+        <w:rPr>
+          <w:rFonts w:eastAsiaTheme="minorEastAsia"/>
+          <w:b/>
+          <w:bCs/>
+        </w:rPr>
+      </w:pPr>
+      <w:r>
+        <w:rPr>
+          <w:rFonts w:eastAsiaTheme="minorEastAsia"/>
+          <w:b/>
+          <w:bCs/>
+        </w:rPr>
+        <w:t>Approximating Solutions to Trig Equations with the Unit Circle</w:t>
+      </w:r>
+    </w:p>
+    <w:p>
+      <w:pPr>
+        <w:rPr>
+          <w:rFonts w:eastAsiaTheme="minorEastAsia"/>
+        </w:rPr>
+      </w:pPr>
+      <w:r>
+        <w:rPr>
+          <w:rFonts w:eastAsiaTheme="minorEastAsia"/>
+        </w:rPr>
+        <w:t xml:space="preserve">The unit circle explains why there are generally two answers to trig equations. On the axes below is the unit circle and the horizontal line </w:t>
+      </w:r>
+      <m:oMath>
+        <m:r>
+          <w:rPr>
+            <w:rFonts w:ascii="Cambria Math" w:eastAsiaTheme="minorEastAsia" w:hAnsi="Cambria Math"/>
+          </w:rPr>
+          <m:t>y=0.5</m:t>
+        </m:r>
+      </m:oMath>
+      <w:r>
+        <w:rPr>
+          <w:rFonts w:eastAsiaTheme="minorEastAsia"/>
+        </w:rPr>
+        <w:t xml:space="preserve">. The points on the circumference of the circle are 10 degrees apart from one another. As the horizontal line intersects the circle twice, there are two points on the circle that have a </w:t>
+      </w:r>
+      <m:oMath>
+        <m:r>
+          <w:rPr>
+            <w:rFonts w:ascii="Cambria Math" w:eastAsiaTheme="minorEastAsia" w:hAnsi="Cambria Math"/>
+          </w:rPr>
+          <m:t>y</m:t>
+        </m:r>
+      </m:oMath>
+      <w:r>
+        <w:rPr>
+          <w:rFonts w:eastAsiaTheme="minorEastAsia"/>
+        </w:rPr>
+        <w:t xml:space="preserve">-coordinate of 0.5, called </w:t>
+      </w:r>
+      <m:oMath>
+        <m:sSub>
+          <m:sSubPr>
+            <m:ctrlPr>
+              <w:rPr>
+                <w:rFonts w:ascii="Cambria Math" w:eastAsiaTheme="minorEastAsia" w:hAnsi="Cambria Math"/>
+                <w:i/>
+              </w:rPr>
+            </m:ctrlPr>
+          </m:sSubPr>
+          <m:e>
+            <m:r>
+              <w:rPr>
+                <w:rFonts w:ascii="Cambria Math" w:eastAsiaTheme="minorEastAsia" w:hAnsi="Cambria Math"/>
+              </w:rPr>
+              <m:t>P</m:t>
+            </m:r>
+          </m:e>
+          <m:sub>
+            <m:r>
+              <w:rPr>
+                <w:rFonts w:ascii="Cambria Math" w:eastAsiaTheme="minorEastAsia" w:hAnsi="Cambria Math"/>
+              </w:rPr>
+              <m:t>1</m:t>
+            </m:r>
+          </m:sub>
+        </m:sSub>
+      </m:oMath>
+      <w:r>
+        <w:rPr>
+          <w:rFonts w:eastAsiaTheme="minorEastAsia"/>
+        </w:rPr>
+        <w:t xml:space="preserve"> and </w:t>
+      </w:r>
+      <m:oMath>
+        <m:sSub>
+          <m:sSubPr>
+            <m:ctrlPr>
+              <w:rPr>
+                <w:rFonts w:ascii="Cambria Math" w:eastAsiaTheme="minorEastAsia" w:hAnsi="Cambria Math"/>
+                <w:i/>
+              </w:rPr>
+            </m:ctrlPr>
+          </m:sSubPr>
+          <m:e>
+            <m:r>
+              <w:rPr>
+                <w:rFonts w:ascii="Cambria Math" w:eastAsiaTheme="minorEastAsia" w:hAnsi="Cambria Math"/>
+              </w:rPr>
+              <m:t>P</m:t>
+            </m:r>
+          </m:e>
+          <m:sub>
+            <m:r>
+              <w:rPr>
+                <w:rFonts w:ascii="Cambria Math" w:eastAsiaTheme="minorEastAsia" w:hAnsi="Cambria Math"/>
+              </w:rPr>
+              <m:t>2</m:t>
+            </m:r>
+          </m:sub>
+        </m:sSub>
+      </m:oMath>
+      <w:r>
+        <w:rPr>
+          <w:rFonts w:eastAsiaTheme="minorEastAsia"/>
+        </w:rPr>
+        <w:t xml:space="preserve">. Also notice that the angle </w:t>
+      </w:r>
+      <m:oMath>
+        <m:sSub>
+          <m:sSubPr>
+            <m:ctrlPr>
+              <w:rPr>
+                <w:rFonts w:ascii="Cambria Math" w:eastAsiaTheme="minorEastAsia" w:hAnsi="Cambria Math"/>
+                <w:i/>
+              </w:rPr>
+            </m:ctrlPr>
+          </m:sSubPr>
+          <m:e>
+            <m:r>
+              <w:rPr>
+                <w:rFonts w:ascii="Cambria Math" w:eastAsiaTheme="minorEastAsia" w:hAnsi="Cambria Math"/>
+              </w:rPr>
+              <m:t>BOP</m:t>
+            </m:r>
+          </m:e>
+          <m:sub>
+            <m:r>
+              <w:rPr>
+                <w:rFonts w:ascii="Cambria Math" w:eastAsiaTheme="minorEastAsia" w:hAnsi="Cambria Math"/>
+              </w:rPr>
+              <m:t>2</m:t>
+            </m:r>
+          </m:sub>
+        </m:sSub>
+      </m:oMath>
+      <w:r>
+        <w:rPr>
+          <w:rFonts w:eastAsiaTheme="minorEastAsia"/>
+        </w:rPr>
+        <w:t xml:space="preserve"> is the same measure as angle </w:t>
+      </w:r>
+      <m:oMath>
+        <m:sSub>
+          <m:sSubPr>
+            <m:ctrlPr>
+              <w:rPr>
+                <w:rFonts w:ascii="Cambria Math" w:eastAsiaTheme="minorEastAsia" w:hAnsi="Cambria Math"/>
+                <w:i/>
+              </w:rPr>
+            </m:ctrlPr>
+          </m:sSubPr>
+          <m:e>
+            <m:r>
+              <w:rPr>
+                <w:rFonts w:ascii="Cambria Math" w:eastAsiaTheme="minorEastAsia" w:hAnsi="Cambria Math"/>
+              </w:rPr>
+              <m:t>AOP</m:t>
+            </m:r>
+          </m:e>
+          <m:sub>
+            <m:r>
+              <w:rPr>
+                <w:rFonts w:ascii="Cambria Math" w:eastAsiaTheme="minorEastAsia" w:hAnsi="Cambria Math"/>
+              </w:rPr>
+              <m:t>1</m:t>
+            </m:r>
+          </m:sub>
+        </m:sSub>
+      </m:oMath>
+      <w:r>
+        <w:rPr>
+          <w:rFonts w:eastAsiaTheme="minorEastAsia"/>
+        </w:rPr>
+        <w:t xml:space="preserve">, because </w:t>
+      </w:r>
+      <m:oMath>
+        <m:sSub>
+          <m:sSubPr>
+            <m:ctrlPr>
+              <w:rPr>
+                <w:rFonts w:ascii="Cambria Math" w:eastAsiaTheme="minorEastAsia" w:hAnsi="Cambria Math"/>
+                <w:i/>
+              </w:rPr>
+            </m:ctrlPr>
+          </m:sSubPr>
+          <m:e>
+            <m:r>
+              <w:rPr>
+                <w:rFonts w:ascii="Cambria Math" w:eastAsiaTheme="minorEastAsia" w:hAnsi="Cambria Math"/>
+              </w:rPr>
+              <m:t>P</m:t>
+            </m:r>
+          </m:e>
+          <m:sub>
+            <m:r>
+              <w:rPr>
+                <w:rFonts w:ascii="Cambria Math" w:eastAsiaTheme="minorEastAsia" w:hAnsi="Cambria Math"/>
+              </w:rPr>
+              <m:t>2</m:t>
+            </m:r>
+          </m:sub>
+        </m:sSub>
+      </m:oMath>
+      <w:r>
+        <w:rPr>
+          <w:rFonts w:eastAsiaTheme="minorEastAsia"/>
+        </w:rPr>
+        <w:t xml:space="preserve"> is a reflection over the </w:t>
+      </w:r>
+      <m:oMath>
+        <m:r>
+          <w:rPr>
+            <w:rFonts w:ascii="Cambria Math" w:eastAsiaTheme="minorEastAsia" w:hAnsi="Cambria Math"/>
+          </w:rPr>
+          <m:t>y</m:t>
+        </m:r>
+      </m:oMath>
+      <w:r>
+        <w:rPr>
+          <w:rFonts w:eastAsiaTheme="minorEastAsia"/>
+        </w:rPr>
+        <w:t xml:space="preserve">-axis of </w:t>
+      </w:r>
+      <m:oMath>
+        <m:sSub>
+          <m:sSubPr>
+            <m:ctrlPr>
+              <w:rPr>
+                <w:rFonts w:ascii="Cambria Math" w:eastAsiaTheme="minorEastAsia" w:hAnsi="Cambria Math"/>
+                <w:i/>
+              </w:rPr>
+            </m:ctrlPr>
+          </m:sSubPr>
+          <m:e>
+            <m:r>
+              <w:rPr>
+                <w:rFonts w:ascii="Cambria Math" w:eastAsiaTheme="minorEastAsia" w:hAnsi="Cambria Math"/>
+              </w:rPr>
+              <m:t>P</m:t>
+            </m:r>
+          </m:e>
+          <m:sub>
+            <m:r>
+              <w:rPr>
+                <w:rFonts w:ascii="Cambria Math" w:eastAsiaTheme="minorEastAsia" w:hAnsi="Cambria Math"/>
+              </w:rPr>
+              <m:t>1</m:t>
+            </m:r>
+          </m:sub>
+        </m:sSub>
+      </m:oMath>
+      <w:r>
+        <w:rPr>
+          <w:rFonts w:eastAsiaTheme="minorEastAsia"/>
+        </w:rPr>
+        <w:t xml:space="preserve">. Angle </w:t>
+      </w:r>
+      <m:oMath>
+        <m:sSub>
+          <m:sSubPr>
+            <m:ctrlPr>
+              <w:rPr>
+                <w:rFonts w:ascii="Cambria Math" w:eastAsiaTheme="minorEastAsia" w:hAnsi="Cambria Math"/>
+                <w:i/>
+              </w:rPr>
+            </m:ctrlPr>
+          </m:sSubPr>
+          <m:e>
+            <m:r>
+              <w:rPr>
+                <w:rFonts w:ascii="Cambria Math" w:eastAsiaTheme="minorEastAsia" w:hAnsi="Cambria Math"/>
+              </w:rPr>
+              <m:t>AOP</m:t>
+            </m:r>
+          </m:e>
+          <m:sub>
+            <m:r>
+              <w:rPr>
+                <w:rFonts w:ascii="Cambria Math" w:eastAsiaTheme="minorEastAsia" w:hAnsi="Cambria Math"/>
+              </w:rPr>
+              <m:t>1</m:t>
+            </m:r>
+          </m:sub>
+        </m:sSub>
+      </m:oMath>
+      <w:r>
+        <w:rPr>
+          <w:rFonts w:eastAsiaTheme="minorEastAsia"/>
+        </w:rPr>
+        <w:t xml:space="preserve"> is a </w:t>
+      </w:r>
+      <m:oMath>
+        <m:r>
+          <w:rPr>
+            <w:rFonts w:ascii="Cambria Math" w:eastAsiaTheme="minorEastAsia" w:hAnsi="Cambria Math"/>
+          </w:rPr>
+          <m:t>30°</m:t>
+        </m:r>
+      </m:oMath>
+      <w:r>
+        <w:rPr>
+          <w:rFonts w:eastAsiaTheme="minorEastAsia"/>
+        </w:rPr>
+        <w:t xml:space="preserve"> angle, so </w:t>
+      </w:r>
+      <m:oMath>
+        <m:func>
+          <m:funcPr>
+            <m:ctrlPr>
+              <w:rPr>
+                <w:rFonts w:ascii="Cambria Math" w:eastAsiaTheme="minorEastAsia" w:hAnsi="Cambria Math"/>
+                <w:i/>
+              </w:rPr>
+            </m:ctrlPr>
+          </m:funcPr>
+          <m:fName>
+            <m:r>
+              <m:rPr>
+                <m:sty m:val="p"/>
+              </m:rPr>
+              <w:rPr>
+                <w:rFonts w:ascii="Cambria Math" w:eastAsiaTheme="minorEastAsia" w:hAnsi="Cambria Math"/>
+              </w:rPr>
+              <m:t>sin</m:t>
+            </m:r>
+          </m:fName>
+          <m:e>
+            <m:r>
+              <w:rPr>
+                <w:rFonts w:ascii="Cambria Math" w:eastAsiaTheme="minorEastAsia" w:hAnsi="Cambria Math"/>
+              </w:rPr>
+              <m:t>30°</m:t>
+            </m:r>
+          </m:e>
+        </m:func>
+      </m:oMath>
+      <w:r>
+        <w:rPr>
+          <w:rFonts w:eastAsiaTheme="minorEastAsia"/>
+        </w:rPr>
+        <w:t xml:space="preserve"> is 0.5. Angle </w:t>
+      </w:r>
+      <m:oMath>
+        <m:sSub>
+          <m:sSubPr>
+            <m:ctrlPr>
+              <w:rPr>
+                <w:rFonts w:ascii="Cambria Math" w:eastAsiaTheme="minorEastAsia" w:hAnsi="Cambria Math"/>
+                <w:i/>
+              </w:rPr>
+            </m:ctrlPr>
+          </m:sSubPr>
+          <m:e>
+            <m:r>
+              <w:rPr>
+                <w:rFonts w:ascii="Cambria Math" w:eastAsiaTheme="minorEastAsia" w:hAnsi="Cambria Math"/>
+              </w:rPr>
+              <m:t>AOP</m:t>
+            </m:r>
+          </m:e>
+          <m:sub>
+            <m:r>
+              <w:rPr>
+                <w:rFonts w:ascii="Cambria Math" w:eastAsiaTheme="minorEastAsia" w:hAnsi="Cambria Math"/>
+              </w:rPr>
+              <m:t>2</m:t>
+            </m:r>
+          </m:sub>
+        </m:sSub>
+      </m:oMath>
+      <w:r>
+        <w:rPr>
+          <w:rFonts w:eastAsiaTheme="minorEastAsia"/>
+        </w:rPr>
+        <w:t xml:space="preserve"> IS A  </w:t>
+      </w:r>
+      <m:oMath>
+        <m:r>
+          <w:rPr>
+            <w:rFonts w:ascii="Cambria Math" w:eastAsiaTheme="minorEastAsia" w:hAnsi="Cambria Math"/>
+          </w:rPr>
+          <m:t>150°</m:t>
+        </m:r>
+      </m:oMath>
+      <w:r>
+        <w:rPr>
+          <w:rFonts w:eastAsiaTheme="minorEastAsia"/>
+        </w:rPr>
+        <w:t xml:space="preserve"> angle, so sine </w:t>
+      </w:r>
+      <m:oMath>
+        <m:r>
+          <w:rPr>
+            <w:rFonts w:ascii="Cambria Math" w:eastAsiaTheme="minorEastAsia" w:hAnsi="Cambria Math"/>
+          </w:rPr>
+          <m:t>150°</m:t>
+        </m:r>
+      </m:oMath>
+      <w:r>
+        <w:rPr>
+          <w:rFonts w:eastAsiaTheme="minorEastAsia"/>
+        </w:rPr>
+        <w:t xml:space="preserve"> is also 0.5.</w:t>
+      </w:r>
+    </w:p>
+    <w:p>
+      <w:pPr>
+        <w:jc w:val="center"/>
+        <w:rPr>
+          <w:rFonts w:eastAsiaTheme="minorEastAsia"/>
+        </w:rPr>
+      </w:pPr>
+      <w:r>
+        <w:rPr>
+          <w:rFonts w:eastAsiaTheme="minorEastAsia"/>
+          <w:noProof/>
+        </w:rPr>
+        <w:drawing>
+          <wp:inline distT="0" distB="0" distL="0" distR="0" wp14:anchorId="3785DD96" wp14:editId="26E25D18">
+            <wp:extent cx="2240280" cy="2176272"/>
+            <wp:effectExtent l="0" t="0" r="7620" b="0"/>
+            <wp:docPr id="344993505" name="Picture 1"/>
+            <wp:cNvGraphicFramePr>
+              <a:graphicFrameLocks xmlns:a="http://schemas.openxmlformats.org/drawingml/2006/main" noChangeAspect="1"/>
+            </wp:cNvGraphicFramePr>
+            <a:graphic xmlns:a="http://schemas.openxmlformats.org/drawingml/2006/main">
+              <a:graphicData uri="http://schemas.openxmlformats.org/drawingml/2006/picture">
+                <pic:pic xmlns:pic="http://schemas.openxmlformats.org/drawingml/2006/picture">
+                  <pic:nvPicPr>
+                    <pic:cNvPr id="0" name="Picture 1"/>
+                    <pic:cNvPicPr>
+                      <a:picLocks noChangeAspect="1" noChangeArrowheads="1"/>
+                    </pic:cNvPicPr>
+                  </pic:nvPicPr>
+                  <pic:blipFill>
+                    <a:blip r:embed="rId26" cstate="print">
+                      <a:extLst>
+                        <a:ext uri="{28A0092B-C50C-407E-A947-70E740481C1C}">
+                          <a14:useLocalDpi xmlns:a14="http://schemas.microsoft.com/office/drawing/2010/main" val="0"/>
+                        </a:ext>
+                      </a:extLst>
+                    </a:blip>
+                    <a:srcRect/>
+                    <a:stretch>
+                      <a:fillRect/>
+                    </a:stretch>
+                  </pic:blipFill>
+                  <pic:spPr bwMode="auto">
+                    <a:xfrm>
+                      <a:off x="0" y="0"/>
+                      <a:ext cx="2240280" cy="2176272"/>
+                    </a:xfrm>
+                    <a:prstGeom prst="rect">
+                      <a:avLst/>
+                    </a:prstGeom>
+                    <a:noFill/>
+                    <a:ln>
+                      <a:noFill/>
+                    </a:ln>
+                  </pic:spPr>
+                </pic:pic>
+              </a:graphicData>
+            </a:graphic>
+          </wp:inline>
+        </w:drawing>
+      </w:r>
+    </w:p>
+    <w:p>
+      <w:pPr>
+        <w:rPr>
+          <w:rFonts w:eastAsiaTheme="minorEastAsia"/>
+        </w:rPr>
+      </w:pPr>
+      <w:r>
+        <w:rPr>
+          <w:rFonts w:eastAsiaTheme="minorEastAsia"/>
+        </w:rPr>
+        <w:t xml:space="preserve">The equation </w:t>
+      </w:r>
+      <m:oMath>
+        <m:func>
+          <m:funcPr>
+            <m:ctrlPr>
+              <w:rPr>
+                <w:rFonts w:ascii="Cambria Math" w:eastAsiaTheme="minorEastAsia" w:hAnsi="Cambria Math"/>
+                <w:i/>
+              </w:rPr>
+            </m:ctrlPr>
+          </m:funcPr>
+          <m:fName>
+            <m:r>
+              <m:rPr>
+                <m:sty m:val="p"/>
+              </m:rPr>
+              <w:rPr>
+                <w:rFonts w:ascii="Cambria Math" w:eastAsiaTheme="minorEastAsia" w:hAnsi="Cambria Math"/>
+              </w:rPr>
+              <m:t>sin</m:t>
+            </m:r>
+          </m:fName>
+          <m:e>
+            <m:r>
+              <w:rPr>
+                <w:rFonts w:ascii="Cambria Math" w:eastAsiaTheme="minorEastAsia" w:hAnsi="Cambria Math"/>
+              </w:rPr>
+              <m:t>x</m:t>
+            </m:r>
+          </m:e>
+        </m:func>
+        <m:r>
+          <w:rPr>
+            <w:rFonts w:ascii="Cambria Math" w:eastAsiaTheme="minorEastAsia" w:hAnsi="Cambria Math"/>
+          </w:rPr>
+          <m:t>=-0.5</m:t>
+        </m:r>
+      </m:oMath>
+      <w:r>
+        <w:rPr>
+          <w:rFonts w:eastAsiaTheme="minorEastAsia"/>
+        </w:rPr>
+        <w:t xml:space="preserve"> also has two solutions. The line </w:t>
+      </w:r>
+      <m:oMath>
+        <m:r>
+          <w:rPr>
+            <w:rFonts w:ascii="Cambria Math" w:eastAsiaTheme="minorEastAsia" w:hAnsi="Cambria Math"/>
+          </w:rPr>
+          <m:t>y=-0.5</m:t>
+        </m:r>
+      </m:oMath>
+      <w:r>
+        <w:rPr>
+          <w:rFonts w:eastAsiaTheme="minorEastAsia"/>
+        </w:rPr>
+        <w:t xml:space="preserve"> intersects the unit circle at </w:t>
+      </w:r>
+      <m:oMath>
+        <m:sSub>
+          <m:sSubPr>
+            <m:ctrlPr>
+              <w:rPr>
+                <w:rFonts w:ascii="Cambria Math" w:eastAsiaTheme="minorEastAsia" w:hAnsi="Cambria Math"/>
+                <w:i/>
+              </w:rPr>
+            </m:ctrlPr>
+          </m:sSubPr>
+          <m:e>
+            <m:r>
+              <w:rPr>
+                <w:rFonts w:ascii="Cambria Math" w:eastAsiaTheme="minorEastAsia" w:hAnsi="Cambria Math"/>
+              </w:rPr>
+              <m:t>P</m:t>
+            </m:r>
+          </m:e>
+          <m:sub>
+            <m:r>
+              <w:rPr>
+                <w:rFonts w:ascii="Cambria Math" w:eastAsiaTheme="minorEastAsia" w:hAnsi="Cambria Math"/>
+              </w:rPr>
+              <m:t>1</m:t>
+            </m:r>
+          </m:sub>
+        </m:sSub>
+      </m:oMath>
+      <w:r>
+        <w:rPr>
+          <w:rFonts w:eastAsiaTheme="minorEastAsia"/>
+        </w:rPr>
+        <w:t xml:space="preserve"> in quadrant III and at </w:t>
+      </w:r>
+      <m:oMath>
+        <m:sSub>
+          <m:sSubPr>
+            <m:ctrlPr>
+              <w:rPr>
+                <w:rFonts w:ascii="Cambria Math" w:eastAsiaTheme="minorEastAsia" w:hAnsi="Cambria Math"/>
+                <w:i/>
+              </w:rPr>
+            </m:ctrlPr>
+          </m:sSubPr>
+          <m:e>
+            <m:r>
+              <w:rPr>
+                <w:rFonts w:ascii="Cambria Math" w:eastAsiaTheme="minorEastAsia" w:hAnsi="Cambria Math"/>
+              </w:rPr>
+              <m:t>P</m:t>
+            </m:r>
+          </m:e>
+          <m:sub>
+            <m:r>
+              <w:rPr>
+                <w:rFonts w:ascii="Cambria Math" w:eastAsiaTheme="minorEastAsia" w:hAnsi="Cambria Math"/>
+              </w:rPr>
+              <m:t>2</m:t>
+            </m:r>
+          </m:sub>
+        </m:sSub>
+      </m:oMath>
+      <w:r>
+        <w:rPr>
+          <w:rFonts w:eastAsiaTheme="minorEastAsia"/>
+        </w:rPr>
+        <w:t xml:space="preserve"> in quadrant IV. These points correspond to the angles </w:t>
+      </w:r>
+      <m:oMath>
+        <m:r>
+          <w:rPr>
+            <w:rFonts w:ascii="Cambria Math" w:eastAsiaTheme="minorEastAsia" w:hAnsi="Cambria Math"/>
+          </w:rPr>
+          <m:t>210°</m:t>
+        </m:r>
+      </m:oMath>
+      <w:r>
+        <w:rPr>
+          <w:rFonts w:eastAsiaTheme="minorEastAsia"/>
+        </w:rPr>
+        <w:t xml:space="preserve"> and </w:t>
+      </w:r>
+      <m:oMath>
+        <m:r>
+          <w:rPr>
+            <w:rFonts w:ascii="Cambria Math" w:eastAsiaTheme="minorEastAsia" w:hAnsi="Cambria Math"/>
+          </w:rPr>
+          <m:t>330°</m:t>
+        </m:r>
+      </m:oMath>
+      <w:r>
+        <w:rPr>
+          <w:rFonts w:eastAsiaTheme="minorEastAsia"/>
+        </w:rPr>
+        <w:t>, respectively.</w:t>
+      </w:r>
+    </w:p>
+    <w:p>
+      <w:pPr>
+        <w:rPr>
+          <w:rFonts w:eastAsiaTheme="minorEastAsia"/>
+        </w:rPr>
+      </w:pPr>
+      <w:r>
+        <w:rPr>
+          <w:rFonts w:eastAsiaTheme="minorEastAsia"/>
+        </w:rPr>
+        <w:t>To use the unit circle to approximate trig equations involving cosine, a vertical line is needed instead.</w:t>
+      </w:r>
+    </w:p>
+    <w:p>
+      <w:pPr>
+        <w:rPr>
+          <w:rFonts w:eastAsiaTheme="minorEastAsia"/>
+          <w:b/>
+          <w:bCs/>
+        </w:rPr>
+      </w:pPr>
+      <w:r>
+        <w:rPr>
+          <w:rFonts w:eastAsiaTheme="minorEastAsia"/>
+          <w:b/>
+          <w:bCs/>
+        </w:rPr>
+        <w:t>Example 1</w:t>
+      </w:r>
+    </w:p>
+    <w:p>
+      <w:pPr>
+        <w:rPr>
+          <w:rFonts w:eastAsiaTheme="minorEastAsia"/>
+        </w:rPr>
+      </w:pPr>
+      <w:r>
+        <w:rPr>
+          <w:rFonts w:eastAsiaTheme="minorEastAsia"/>
+        </w:rPr>
+        <w:t xml:space="preserve">Use the unit circle below to approximate the two solutions (to the nearest </w:t>
+      </w:r>
+      <m:oMath>
+        <m:r>
+          <w:rPr>
+            <w:rFonts w:ascii="Cambria Math" w:eastAsiaTheme="minorEastAsia" w:hAnsi="Cambria Math"/>
+          </w:rPr>
+          <m:t>10°</m:t>
+        </m:r>
+      </m:oMath>
+      <w:r>
+        <w:rPr>
+          <w:rFonts w:eastAsiaTheme="minorEastAsia"/>
+        </w:rPr>
+        <w:t xml:space="preserve">) to the equation </w:t>
+      </w:r>
+      <m:oMath>
+        <m:func>
+          <m:funcPr>
+            <m:ctrlPr>
+              <w:rPr>
+                <w:rFonts w:ascii="Cambria Math" w:eastAsiaTheme="minorEastAsia" w:hAnsi="Cambria Math"/>
+                <w:i/>
+              </w:rPr>
+            </m:ctrlPr>
+          </m:funcPr>
+          <m:fName>
+            <m:r>
+              <m:rPr>
+                <m:sty m:val="p"/>
+              </m:rPr>
+              <w:rPr>
+                <w:rFonts w:ascii="Cambria Math" w:eastAsiaTheme="minorEastAsia" w:hAnsi="Cambria Math"/>
+              </w:rPr>
+              <m:t>cos</m:t>
+            </m:r>
+          </m:fName>
+          <m:e>
+            <m:r>
+              <w:rPr>
+                <w:rFonts w:ascii="Cambria Math" w:eastAsiaTheme="minorEastAsia" w:hAnsi="Cambria Math"/>
+              </w:rPr>
+              <m:t>x=0.75</m:t>
+            </m:r>
+          </m:e>
+        </m:func>
+      </m:oMath>
+      <w:r>
+        <w:rPr>
+          <w:rFonts w:eastAsiaTheme="minorEastAsia"/>
+        </w:rPr>
+        <w:t>.</w:t>
+      </w:r>
+    </w:p>
+    <w:p>
+      <w:pPr>
+        <w:jc w:val="center"/>
+        <w:rPr>
+          <w:rFonts w:eastAsiaTheme="minorEastAsia"/>
+        </w:rPr>
+      </w:pPr>
+      <w:r>
+        <w:rPr>
+          <w:rFonts w:eastAsiaTheme="minorEastAsia"/>
+          <w:noProof/>
+        </w:rPr>
+        <w:drawing>
+          <wp:inline distT="0" distB="0" distL="0" distR="0" wp14:anchorId="70F06E7B" wp14:editId="3801BB7D">
+            <wp:extent cx="2249424" cy="2203704"/>
+            <wp:effectExtent l="0" t="0" r="0" b="6350"/>
+            <wp:docPr id="969384460" name="Picture 2"/>
+            <wp:cNvGraphicFramePr>
+              <a:graphicFrameLocks xmlns:a="http://schemas.openxmlformats.org/drawingml/2006/main" noChangeAspect="1"/>
+            </wp:cNvGraphicFramePr>
+            <a:graphic xmlns:a="http://schemas.openxmlformats.org/drawingml/2006/main">
+              <a:graphicData uri="http://schemas.openxmlformats.org/drawingml/2006/picture">
+                <pic:pic xmlns:pic="http://schemas.openxmlformats.org/drawingml/2006/picture">
+                  <pic:nvPicPr>
+                    <pic:cNvPr id="0" name="Picture 2"/>
+                    <pic:cNvPicPr>
+                      <a:picLocks noChangeAspect="1" noChangeArrowheads="1"/>
+                    </pic:cNvPicPr>
+                  </pic:nvPicPr>
+                  <pic:blipFill>
+                    <a:blip r:embed="rId27" cstate="print">
+                      <a:extLst>
+                        <a:ext uri="{28A0092B-C50C-407E-A947-70E740481C1C}">
+                          <a14:useLocalDpi xmlns:a14="http://schemas.microsoft.com/office/drawing/2010/main" val="0"/>
+                        </a:ext>
+                      </a:extLst>
+                    </a:blip>
+                    <a:srcRect/>
+                    <a:stretch>
+                      <a:fillRect/>
+                    </a:stretch>
+                  </pic:blipFill>
+                  <pic:spPr bwMode="auto">
+                    <a:xfrm>
+                      <a:off x="0" y="0"/>
+                      <a:ext cx="2249424" cy="2203704"/>
+                    </a:xfrm>
+                    <a:prstGeom prst="rect">
+                      <a:avLst/>
+                    </a:prstGeom>
+                    <a:noFill/>
+                    <a:ln>
+                      <a:noFill/>
+                    </a:ln>
+                  </pic:spPr>
+                </pic:pic>
+              </a:graphicData>
+            </a:graphic>
+          </wp:inline>
+        </w:drawing>
+      </w:r>
+    </w:p>
+    <w:p>
+      <w:pPr>
+        <w:rPr>
+          <w:rFonts w:eastAsiaTheme="minorEastAsia"/>
+        </w:rPr>
+      </w:pPr>
+      <w:r>
+        <w:rPr>
+          <w:rFonts w:eastAsiaTheme="minorEastAsia"/>
+        </w:rPr>
+        <w:t xml:space="preserve">Solution: Points </w:t>
+      </w:r>
+      <m:oMath>
+        <m:sSub>
+          <m:sSubPr>
+            <m:ctrlPr>
+              <w:rPr>
+                <w:rFonts w:ascii="Cambria Math" w:eastAsiaTheme="minorEastAsia" w:hAnsi="Cambria Math"/>
+                <w:i/>
+              </w:rPr>
+            </m:ctrlPr>
+          </m:sSubPr>
+          <m:e>
+            <m:r>
+              <w:rPr>
+                <w:rFonts w:ascii="Cambria Math" w:eastAsiaTheme="minorEastAsia" w:hAnsi="Cambria Math"/>
+              </w:rPr>
+              <m:t>P</m:t>
+            </m:r>
+          </m:e>
+          <m:sub>
+            <m:r>
+              <w:rPr>
+                <w:rFonts w:ascii="Cambria Math" w:eastAsiaTheme="minorEastAsia" w:hAnsi="Cambria Math"/>
+              </w:rPr>
+              <m:t>1</m:t>
+            </m:r>
+          </m:sub>
+        </m:sSub>
+      </m:oMath>
+      <w:r>
+        <w:rPr>
+          <w:rFonts w:eastAsiaTheme="minorEastAsia"/>
+        </w:rPr>
+        <w:t xml:space="preserve"> and </w:t>
+      </w:r>
+      <m:oMath>
+        <m:sSub>
+          <m:sSubPr>
+            <m:ctrlPr>
+              <w:rPr>
+                <w:rFonts w:ascii="Cambria Math" w:eastAsiaTheme="minorEastAsia" w:hAnsi="Cambria Math"/>
+                <w:i/>
+              </w:rPr>
+            </m:ctrlPr>
+          </m:sSubPr>
+          <m:e>
+            <m:r>
+              <w:rPr>
+                <w:rFonts w:ascii="Cambria Math" w:eastAsiaTheme="minorEastAsia" w:hAnsi="Cambria Math"/>
+              </w:rPr>
+              <m:t>P</m:t>
+            </m:r>
+          </m:e>
+          <m:sub>
+            <m:r>
+              <w:rPr>
+                <w:rFonts w:ascii="Cambria Math" w:eastAsiaTheme="minorEastAsia" w:hAnsi="Cambria Math"/>
+              </w:rPr>
+              <m:t>2</m:t>
+            </m:r>
+          </m:sub>
+        </m:sSub>
+      </m:oMath>
+      <w:r>
+        <w:rPr>
+          <w:rFonts w:eastAsiaTheme="minorEastAsia"/>
+        </w:rPr>
+        <w:t xml:space="preserve"> both should have </w:t>
+      </w:r>
+      <m:oMath>
+        <m:r>
+          <w:rPr>
+            <w:rFonts w:ascii="Cambria Math" w:eastAsiaTheme="minorEastAsia" w:hAnsi="Cambria Math"/>
+          </w:rPr>
+          <m:t>x</m:t>
+        </m:r>
+      </m:oMath>
+      <w:r>
+        <w:rPr>
+          <w:rFonts w:eastAsiaTheme="minorEastAsia"/>
+        </w:rPr>
+        <w:t xml:space="preserve">-coordinates of 0.75 since the </w:t>
+      </w:r>
+      <m:oMath>
+        <m:r>
+          <w:rPr>
+            <w:rFonts w:ascii="Cambria Math" w:eastAsiaTheme="minorEastAsia" w:hAnsi="Cambria Math"/>
+          </w:rPr>
+          <m:t>x</m:t>
+        </m:r>
+      </m:oMath>
+      <w:r>
+        <w:rPr>
+          <w:rFonts w:eastAsiaTheme="minorEastAsia"/>
+        </w:rPr>
+        <w:t xml:space="preserve">-coordinate of a point on the unit circle is the cosine of the angle. Angle </w:t>
+      </w:r>
+      <m:oMath>
+        <m:sSub>
+          <m:sSubPr>
+            <m:ctrlPr>
+              <w:rPr>
+                <w:rFonts w:ascii="Cambria Math" w:eastAsiaTheme="minorEastAsia" w:hAnsi="Cambria Math"/>
+                <w:i/>
+              </w:rPr>
+            </m:ctrlPr>
+          </m:sSubPr>
+          <m:e>
+            <m:r>
+              <w:rPr>
+                <w:rFonts w:ascii="Cambria Math" w:eastAsiaTheme="minorEastAsia" w:hAnsi="Cambria Math"/>
+              </w:rPr>
+              <m:t>AOP</m:t>
+            </m:r>
+          </m:e>
+          <m:sub>
+            <m:r>
+              <w:rPr>
+                <w:rFonts w:ascii="Cambria Math" w:eastAsiaTheme="minorEastAsia" w:hAnsi="Cambria Math"/>
+              </w:rPr>
+              <m:t>2</m:t>
+            </m:r>
+          </m:sub>
+        </m:sSub>
+      </m:oMath>
+      <w:r>
+        <w:rPr>
+          <w:rFonts w:eastAsiaTheme="minorEastAsia"/>
+        </w:rPr>
+        <w:t xml:space="preserve"> is approximately </w:t>
+      </w:r>
+      <m:oMath>
+        <m:r>
+          <w:rPr>
+            <w:rFonts w:ascii="Cambria Math" w:eastAsiaTheme="minorEastAsia" w:hAnsi="Cambria Math"/>
+          </w:rPr>
+          <m:t>320°</m:t>
+        </m:r>
+      </m:oMath>
+      <w:r>
+        <w:rPr>
+          <w:rFonts w:eastAsiaTheme="minorEastAsia"/>
+        </w:rPr>
+        <w:t>.</w:t>
+      </w:r>
+    </w:p>
+    <w:p>
+      <w:pPr>
+        <w:jc w:val="center"/>
+        <w:rPr>
+          <w:rFonts w:eastAsiaTheme="minorEastAsia"/>
+        </w:rPr>
+      </w:pPr>
+      <w:r>
+        <w:rPr>
+          <w:rFonts w:eastAsiaTheme="minorEastAsia"/>
+          <w:noProof/>
+        </w:rPr>
+        <w:drawing>
+          <wp:inline distT="0" distB="0" distL="0" distR="0" wp14:anchorId="6091057E" wp14:editId="2FB75270">
+            <wp:extent cx="2249424" cy="2203704"/>
+            <wp:effectExtent l="0" t="0" r="0" b="6350"/>
+            <wp:docPr id="503009692" name="Picture 3"/>
+            <wp:cNvGraphicFramePr>
+              <a:graphicFrameLocks xmlns:a="http://schemas.openxmlformats.org/drawingml/2006/main" noChangeAspect="1"/>
+            </wp:cNvGraphicFramePr>
+            <a:graphic xmlns:a="http://schemas.openxmlformats.org/drawingml/2006/main">
+              <a:graphicData uri="http://schemas.openxmlformats.org/drawingml/2006/picture">
+                <pic:pic xmlns:pic="http://schemas.openxmlformats.org/drawingml/2006/picture">
+                  <pic:nvPicPr>
+                    <pic:cNvPr id="0" name="Picture 3"/>
+                    <pic:cNvPicPr>
+                      <a:picLocks noChangeAspect="1" noChangeArrowheads="1"/>
+                    </pic:cNvPicPr>
+                  </pic:nvPicPr>
+                  <pic:blipFill>
+                    <a:blip r:embed="rId28" cstate="print">
+                      <a:extLst>
+                        <a:ext uri="{28A0092B-C50C-407E-A947-70E740481C1C}">
+                          <a14:useLocalDpi xmlns:a14="http://schemas.microsoft.com/office/drawing/2010/main" val="0"/>
+                        </a:ext>
+                      </a:extLst>
+                    </a:blip>
+                    <a:srcRect/>
+                    <a:stretch>
+                      <a:fillRect/>
+                    </a:stretch>
+                  </pic:blipFill>
+                  <pic:spPr bwMode="auto">
+                    <a:xfrm>
+                      <a:off x="0" y="0"/>
+                      <a:ext cx="2249424" cy="2203704"/>
+                    </a:xfrm>
+                    <a:prstGeom prst="rect">
+                      <a:avLst/>
+                    </a:prstGeom>
+                    <a:noFill/>
+                    <a:ln>
+                      <a:noFill/>
+                    </a:ln>
+                  </pic:spPr>
+                </pic:pic>
+              </a:graphicData>
+            </a:graphic>
+          </wp:inline>
+        </w:drawing>
+      </w:r>
+    </w:p>
+    <w:p>
+      <w:pPr>
+        <w:rPr>
+          <w:rFonts w:eastAsiaTheme="minorEastAsia"/>
+        </w:rPr>
+      </w:pPr>
+      <w:r>
+        <w:rPr>
+          <w:rFonts w:eastAsiaTheme="minorEastAsia"/>
+        </w:rPr>
+        <w:t>In cases where the vertical or horizontal line does not intersect the circle at all, the trig equation is said to have no solution. If the vertical or horizontal line is tangent to the circle, touching it at just one point, the trig equation has just one solution.</w:t>
+      </w:r>
+    </w:p>
+    <w:p>
+      <w:pPr>
+        <w:jc w:val="center"/>
+        <w:rPr>
+          <w:rFonts w:eastAsiaTheme="minorEastAsia"/>
+        </w:rPr>
+      </w:pPr>
+      <w:r>
+        <w:rPr>
+          <w:rFonts w:eastAsiaTheme="minorEastAsia"/>
+          <w:noProof/>
+        </w:rPr>
+        <w:drawing>
+          <wp:inline distT="0" distB="0" distL="0" distR="0" wp14:anchorId="07531208" wp14:editId="12C5CAA0">
+            <wp:extent cx="1691640" cy="1655064"/>
+            <wp:effectExtent l="0" t="0" r="3810" b="2540"/>
+            <wp:docPr id="890575924" name="Picture 4"/>
+            <wp:cNvGraphicFramePr>
+              <a:graphicFrameLocks xmlns:a="http://schemas.openxmlformats.org/drawingml/2006/main" noChangeAspect="1"/>
+            </wp:cNvGraphicFramePr>
+            <a:graphic xmlns:a="http://schemas.openxmlformats.org/drawingml/2006/main">
+              <a:graphicData uri="http://schemas.openxmlformats.org/drawingml/2006/picture">
+                <pic:pic xmlns:pic="http://schemas.openxmlformats.org/drawingml/2006/picture">
+                  <pic:nvPicPr>
+                    <pic:cNvPr id="0" name="Picture 4"/>
+                    <pic:cNvPicPr>
+                      <a:picLocks noChangeAspect="1" noChangeArrowheads="1"/>
+                    </pic:cNvPicPr>
+                  </pic:nvPicPr>
+                  <pic:blipFill>
+                    <a:blip r:embed="rId29" cstate="print">
+                      <a:extLst>
+                        <a:ext uri="{28A0092B-C50C-407E-A947-70E740481C1C}">
+                          <a14:useLocalDpi xmlns:a14="http://schemas.microsoft.com/office/drawing/2010/main" val="0"/>
+                        </a:ext>
+                      </a:extLst>
+                    </a:blip>
+                    <a:srcRect/>
+                    <a:stretch>
+                      <a:fillRect/>
+                    </a:stretch>
+                  </pic:blipFill>
+                  <pic:spPr bwMode="auto">
+                    <a:xfrm>
+                      <a:off x="0" y="0"/>
+                      <a:ext cx="1691640" cy="1655064"/>
+                    </a:xfrm>
+                    <a:prstGeom prst="rect">
+                      <a:avLst/>
+                    </a:prstGeom>
+                    <a:noFill/>
+                    <a:ln>
+                      <a:noFill/>
+                    </a:ln>
+                  </pic:spPr>
+                </pic:pic>
+              </a:graphicData>
+            </a:graphic>
+          </wp:inline>
+        </w:drawing>
+      </w:r>
+    </w:p>
+    <w:p>
+      <w:pPr>
+        <w:jc w:val="center"/>
+        <w:rPr>
+          <w:rFonts w:eastAsiaTheme="minorEastAsia"/>
+        </w:rPr>
+      </w:pPr>
+      <w:r>
+        <w:rPr>
+          <w:rFonts w:eastAsiaTheme="minorEastAsia"/>
+          <w:noProof/>
+        </w:rPr>
+        <w:lastRenderedPageBreak/>
+        <w:drawing>
+          <wp:inline distT="0" distB="0" distL="0" distR="0" wp14:anchorId="4A4B87EF" wp14:editId="0C7DEB5B">
+            <wp:extent cx="2249424" cy="2203704"/>
+            <wp:effectExtent l="0" t="0" r="0" b="6350"/>
+            <wp:docPr id="817826213" name="Picture 5"/>
+            <wp:cNvGraphicFramePr>
+              <a:graphicFrameLocks xmlns:a="http://schemas.openxmlformats.org/drawingml/2006/main" noChangeAspect="1"/>
+            </wp:cNvGraphicFramePr>
+            <a:graphic xmlns:a="http://schemas.openxmlformats.org/drawingml/2006/main">
+              <a:graphicData uri="http://schemas.openxmlformats.org/drawingml/2006/picture">
+                <pic:pic xmlns:pic="http://schemas.openxmlformats.org/drawingml/2006/picture">
+                  <pic:nvPicPr>
+                    <pic:cNvPr id="0" name="Picture 5"/>
+                    <pic:cNvPicPr>
+                      <a:picLocks noChangeAspect="1" noChangeArrowheads="1"/>
+                    </pic:cNvPicPr>
+                  </pic:nvPicPr>
+                  <pic:blipFill>
+                    <a:blip r:embed="rId30" cstate="print">
+                      <a:extLst>
+                        <a:ext uri="{28A0092B-C50C-407E-A947-70E740481C1C}">
+                          <a14:useLocalDpi xmlns:a14="http://schemas.microsoft.com/office/drawing/2010/main" val="0"/>
+                        </a:ext>
+                      </a:extLst>
+                    </a:blip>
+                    <a:srcRect/>
+                    <a:stretch>
+                      <a:fillRect/>
+                    </a:stretch>
+                  </pic:blipFill>
+                  <pic:spPr bwMode="auto">
+                    <a:xfrm>
+                      <a:off x="0" y="0"/>
+                      <a:ext cx="2249424" cy="2203704"/>
+                    </a:xfrm>
+                    <a:prstGeom prst="rect">
+                      <a:avLst/>
+                    </a:prstGeom>
+                    <a:noFill/>
+                    <a:ln>
+                      <a:noFill/>
+                    </a:ln>
+                  </pic:spPr>
+                </pic:pic>
+              </a:graphicData>
+            </a:graphic>
+          </wp:inline>
+        </w:drawing>
+      </w:r>
+    </w:p>
+    <w:p>
+      <w:pPr>
+        <w:rPr>
+          <w:rFonts w:eastAsiaTheme="minorEastAsia"/>
+          <w:b/>
+          <w:bCs/>
+        </w:rPr>
+      </w:pPr>
+      <w:r>
+        <w:rPr>
+          <w:rFonts w:eastAsiaTheme="minorEastAsia"/>
+          <w:b/>
+          <w:bCs/>
+        </w:rPr>
+        <w:t>Solving Trig Equations More Precisely with a Unit Circle and a Calculator</w:t>
+      </w:r>
+    </w:p>
+    <w:p>
+      <w:pPr>
+        <w:rPr>
+          <w:rFonts w:eastAsiaTheme="minorEastAsia"/>
+        </w:rPr>
+      </w:pPr>
+      <w:r>
+        <w:rPr>
+          <w:rFonts w:eastAsiaTheme="minorEastAsia"/>
+        </w:rPr>
+        <w:t xml:space="preserve">Finding the two solutions between </w:t>
+      </w:r>
+      <m:oMath>
+        <m:r>
+          <w:rPr>
+            <w:rFonts w:ascii="Cambria Math" w:eastAsiaTheme="minorEastAsia" w:hAnsi="Cambria Math"/>
+          </w:rPr>
+          <m:t>0°</m:t>
+        </m:r>
+      </m:oMath>
+      <w:r>
+        <w:rPr>
+          <w:rFonts w:eastAsiaTheme="minorEastAsia"/>
+        </w:rPr>
+        <w:t xml:space="preserve"> and </w:t>
+      </w:r>
+      <m:oMath>
+        <m:r>
+          <w:rPr>
+            <w:rFonts w:ascii="Cambria Math" w:eastAsiaTheme="minorEastAsia" w:hAnsi="Cambria Math"/>
+          </w:rPr>
+          <m:t>360°</m:t>
+        </m:r>
+      </m:oMath>
+      <w:r>
+        <w:rPr>
+          <w:rFonts w:eastAsiaTheme="minorEastAsia"/>
+        </w:rPr>
+        <w:t xml:space="preserve"> to a trig equation like </w:t>
+      </w:r>
+      <m:oMath>
+        <m:func>
+          <m:funcPr>
+            <m:ctrlPr>
+              <w:rPr>
+                <w:rFonts w:ascii="Cambria Math" w:eastAsiaTheme="minorEastAsia" w:hAnsi="Cambria Math"/>
+                <w:i/>
+              </w:rPr>
+            </m:ctrlPr>
+          </m:funcPr>
+          <m:fName>
+            <m:r>
+              <m:rPr>
+                <m:sty m:val="p"/>
+              </m:rPr>
+              <w:rPr>
+                <w:rFonts w:ascii="Cambria Math" w:eastAsiaTheme="minorEastAsia" w:hAnsi="Cambria Math"/>
+              </w:rPr>
+              <m:t>sin</m:t>
+            </m:r>
+          </m:fName>
+          <m:e>
+            <m:r>
+              <w:rPr>
+                <w:rFonts w:ascii="Cambria Math" w:eastAsiaTheme="minorEastAsia" w:hAnsi="Cambria Math"/>
+              </w:rPr>
+              <m:t>x=-0.94</m:t>
+            </m:r>
+          </m:e>
+        </m:func>
+      </m:oMath>
+      <w:r>
+        <w:rPr>
+          <w:rFonts w:eastAsiaTheme="minorEastAsia"/>
+        </w:rPr>
+        <w:t xml:space="preserve"> requires four steps.</w:t>
+      </w:r>
+    </w:p>
+    <w:p>
+      <w:pPr>
+        <w:rPr>
+          <w:rFonts w:eastAsiaTheme="minorEastAsia"/>
+          <w:b/>
+          <w:bCs/>
+        </w:rPr>
+      </w:pPr>
+      <w:r>
+        <w:rPr>
+          <w:rFonts w:eastAsiaTheme="minorEastAsia"/>
+          <w:b/>
+          <w:bCs/>
+        </w:rPr>
+        <w:t>Step 1:</w:t>
+      </w:r>
+    </w:p>
+    <w:p>
+      <w:pPr>
+        <w:rPr>
+          <w:rFonts w:eastAsiaTheme="minorEastAsia"/>
+        </w:rPr>
+      </w:pPr>
+      <w:r>
+        <w:rPr>
+          <w:rFonts w:eastAsiaTheme="minorEastAsia"/>
+        </w:rPr>
+        <w:t xml:space="preserve">Sketch the proper vertical or horizontal line on the unit circle. For this example, it is a horizontal line at </w:t>
+      </w:r>
+      <m:oMath>
+        <m:r>
+          <w:rPr>
+            <w:rFonts w:ascii="Cambria Math" w:eastAsiaTheme="minorEastAsia" w:hAnsi="Cambria Math"/>
+          </w:rPr>
+          <m:t>y=-0.94</m:t>
+        </m:r>
+      </m:oMath>
+      <w:r>
+        <w:rPr>
+          <w:rFonts w:eastAsiaTheme="minorEastAsia"/>
+        </w:rPr>
+        <w:t>.</w:t>
+      </w:r>
+    </w:p>
+    <w:p>
+      <w:pPr>
+        <w:jc w:val="center"/>
+        <w:rPr>
+          <w:rFonts w:eastAsiaTheme="minorEastAsia"/>
+        </w:rPr>
+      </w:pPr>
+      <w:r>
+        <w:rPr>
+          <w:rFonts w:eastAsiaTheme="minorEastAsia"/>
+          <w:noProof/>
+        </w:rPr>
+        <w:drawing>
+          <wp:inline distT="0" distB="0" distL="0" distR="0" wp14:anchorId="0FB6055F" wp14:editId="02F14C51">
+            <wp:extent cx="2249424" cy="2203704"/>
+            <wp:effectExtent l="0" t="0" r="0" b="6350"/>
+            <wp:docPr id="1781150836" name="Picture 6"/>
+            <wp:cNvGraphicFramePr>
+              <a:graphicFrameLocks xmlns:a="http://schemas.openxmlformats.org/drawingml/2006/main" noChangeAspect="1"/>
+            </wp:cNvGraphicFramePr>
+            <a:graphic xmlns:a="http://schemas.openxmlformats.org/drawingml/2006/main">
+              <a:graphicData uri="http://schemas.openxmlformats.org/drawingml/2006/picture">
+                <pic:pic xmlns:pic="http://schemas.openxmlformats.org/drawingml/2006/picture">
+                  <pic:nvPicPr>
+                    <pic:cNvPr id="0" name="Picture 6"/>
+                    <pic:cNvPicPr>
+                      <a:picLocks noChangeAspect="1" noChangeArrowheads="1"/>
+                    </pic:cNvPicPr>
+                  </pic:nvPicPr>
+                  <pic:blipFill>
+                    <a:blip r:embed="rId31" cstate="print">
+                      <a:extLst>
+                        <a:ext uri="{28A0092B-C50C-407E-A947-70E740481C1C}">
+                          <a14:useLocalDpi xmlns:a14="http://schemas.microsoft.com/office/drawing/2010/main" val="0"/>
+                        </a:ext>
+                      </a:extLst>
+                    </a:blip>
+                    <a:srcRect/>
+                    <a:stretch>
+                      <a:fillRect/>
+                    </a:stretch>
+                  </pic:blipFill>
+                  <pic:spPr bwMode="auto">
+                    <a:xfrm>
+                      <a:off x="0" y="0"/>
+                      <a:ext cx="2249424" cy="2203704"/>
+                    </a:xfrm>
+                    <a:prstGeom prst="rect">
+                      <a:avLst/>
+                    </a:prstGeom>
+                    <a:noFill/>
+                    <a:ln>
+                      <a:noFill/>
+                    </a:ln>
+                  </pic:spPr>
+                </pic:pic>
+              </a:graphicData>
+            </a:graphic>
+          </wp:inline>
+        </w:drawing>
+      </w:r>
+    </w:p>
+    <w:p>
+      <w:pPr>
+        <w:rPr>
+          <w:rFonts w:eastAsiaTheme="minorEastAsia"/>
+          <w:b/>
+          <w:bCs/>
+        </w:rPr>
+      </w:pPr>
+      <w:r>
+        <w:rPr>
+          <w:rFonts w:eastAsiaTheme="minorEastAsia"/>
+          <w:b/>
+          <w:bCs/>
+        </w:rPr>
+        <w:t>Step 2:</w:t>
+      </w:r>
+    </w:p>
+    <w:p>
+      <w:pPr>
+        <w:rPr>
+          <w:rFonts w:eastAsiaTheme="minorEastAsia"/>
+        </w:rPr>
+      </w:pPr>
+      <w:r>
+        <w:rPr>
+          <w:rFonts w:eastAsiaTheme="minorEastAsia"/>
+        </w:rPr>
+        <w:t xml:space="preserve">Identify the quadrants for any points of intersection between the unit circle and the line from step 1. For this example, point </w:t>
+      </w:r>
+      <m:oMath>
+        <m:sSub>
+          <m:sSubPr>
+            <m:ctrlPr>
+              <w:rPr>
+                <w:rFonts w:ascii="Cambria Math" w:eastAsiaTheme="minorEastAsia" w:hAnsi="Cambria Math"/>
+                <w:i/>
+              </w:rPr>
+            </m:ctrlPr>
+          </m:sSubPr>
+          <m:e>
+            <m:r>
+              <w:rPr>
+                <w:rFonts w:ascii="Cambria Math" w:eastAsiaTheme="minorEastAsia" w:hAnsi="Cambria Math"/>
+              </w:rPr>
+              <m:t>P</m:t>
+            </m:r>
+          </m:e>
+          <m:sub>
+            <m:r>
+              <w:rPr>
+                <w:rFonts w:ascii="Cambria Math" w:eastAsiaTheme="minorEastAsia" w:hAnsi="Cambria Math"/>
+              </w:rPr>
+              <m:t>1</m:t>
+            </m:r>
+          </m:sub>
+        </m:sSub>
+      </m:oMath>
+      <w:r>
+        <w:rPr>
+          <w:rFonts w:eastAsiaTheme="minorEastAsia"/>
+        </w:rPr>
+        <w:t xml:space="preserve"> is in the quadrant III and </w:t>
+      </w:r>
+      <m:oMath>
+        <m:sSub>
+          <m:sSubPr>
+            <m:ctrlPr>
+              <w:rPr>
+                <w:rFonts w:ascii="Cambria Math" w:eastAsiaTheme="minorEastAsia" w:hAnsi="Cambria Math"/>
+                <w:i/>
+              </w:rPr>
+            </m:ctrlPr>
+          </m:sSubPr>
+          <m:e>
+            <m:r>
+              <w:rPr>
+                <w:rFonts w:ascii="Cambria Math" w:eastAsiaTheme="minorEastAsia" w:hAnsi="Cambria Math"/>
+              </w:rPr>
+              <m:t>P</m:t>
+            </m:r>
+          </m:e>
+          <m:sub>
+            <m:r>
+              <w:rPr>
+                <w:rFonts w:ascii="Cambria Math" w:eastAsiaTheme="minorEastAsia" w:hAnsi="Cambria Math"/>
+              </w:rPr>
+              <m:t>2</m:t>
+            </m:r>
+          </m:sub>
+        </m:sSub>
+      </m:oMath>
+      <w:r>
+        <w:rPr>
+          <w:rFonts w:eastAsiaTheme="minorEastAsia"/>
+        </w:rPr>
+        <w:t xml:space="preserve"> is in the quadrant IV.</w:t>
+      </w:r>
+    </w:p>
+    <w:p>
+      <w:pPr>
+        <w:rPr>
+          <w:rFonts w:eastAsiaTheme="minorEastAsia"/>
+          <w:b/>
+          <w:bCs/>
+        </w:rPr>
+      </w:pPr>
+      <w:r>
+        <w:rPr>
+          <w:rFonts w:eastAsiaTheme="minorEastAsia"/>
+          <w:b/>
+          <w:bCs/>
+        </w:rPr>
+        <w:t>Step 3:</w:t>
+      </w:r>
+    </w:p>
+    <w:p>
+      <w:pPr>
+        <w:rPr>
+          <w:rFonts w:eastAsiaTheme="minorEastAsia"/>
+        </w:rPr>
+      </w:pPr>
+      <w:r>
+        <w:rPr>
+          <w:rFonts w:eastAsiaTheme="minorEastAsia"/>
+        </w:rPr>
+        <w:t xml:space="preserve">Determine the reference angle by taking the </w:t>
+      </w:r>
+      <m:oMath>
+        <m:sSup>
+          <m:sSupPr>
+            <m:ctrlPr>
+              <w:rPr>
+                <w:rFonts w:ascii="Cambria Math" w:eastAsiaTheme="minorEastAsia" w:hAnsi="Cambria Math"/>
+                <w:i/>
+              </w:rPr>
+            </m:ctrlPr>
+          </m:sSupPr>
+          <m:e>
+            <m:r>
+              <w:rPr>
+                <w:rFonts w:ascii="Cambria Math" w:eastAsiaTheme="minorEastAsia" w:hAnsi="Cambria Math"/>
+              </w:rPr>
+              <m:t>sin</m:t>
+            </m:r>
+          </m:e>
+          <m:sup>
+            <m:r>
+              <w:rPr>
+                <w:rFonts w:ascii="Cambria Math" w:eastAsiaTheme="minorEastAsia" w:hAnsi="Cambria Math"/>
+              </w:rPr>
+              <m:t>-1</m:t>
+            </m:r>
+          </m:sup>
+        </m:sSup>
+      </m:oMath>
+      <w:r>
+        <w:rPr>
+          <w:rFonts w:eastAsiaTheme="minorEastAsia"/>
+        </w:rPr>
+        <w:t xml:space="preserve"> or the </w:t>
+      </w:r>
+      <m:oMath>
+        <m:sSup>
+          <m:sSupPr>
+            <m:ctrlPr>
+              <w:rPr>
+                <w:rFonts w:ascii="Cambria Math" w:eastAsiaTheme="minorEastAsia" w:hAnsi="Cambria Math"/>
+                <w:i/>
+              </w:rPr>
+            </m:ctrlPr>
+          </m:sSupPr>
+          <m:e>
+            <m:r>
+              <w:rPr>
+                <w:rFonts w:ascii="Cambria Math" w:eastAsiaTheme="minorEastAsia" w:hAnsi="Cambria Math"/>
+              </w:rPr>
+              <m:t>cos</m:t>
+            </m:r>
+          </m:e>
+          <m:sup>
+            <m:r>
+              <w:rPr>
+                <w:rFonts w:ascii="Cambria Math" w:eastAsiaTheme="minorEastAsia" w:hAnsi="Cambria Math"/>
+              </w:rPr>
+              <m:t>-1</m:t>
+            </m:r>
+          </m:sup>
+        </m:sSup>
+      </m:oMath>
+      <w:r>
+        <w:rPr>
+          <w:rFonts w:eastAsiaTheme="minorEastAsia"/>
+        </w:rPr>
+        <w:t xml:space="preserve"> of the absolute value of the number after the equal sign. For this example, the reference angle is </w:t>
+      </w:r>
+      <m:oMath>
+        <m:sSup>
+          <m:sSupPr>
+            <m:ctrlPr>
+              <w:rPr>
+                <w:rFonts w:ascii="Cambria Math" w:eastAsiaTheme="minorEastAsia" w:hAnsi="Cambria Math"/>
+                <w:i/>
+              </w:rPr>
+            </m:ctrlPr>
+          </m:sSupPr>
+          <m:e>
+            <m:r>
+              <w:rPr>
+                <w:rFonts w:ascii="Cambria Math" w:eastAsiaTheme="minorEastAsia" w:hAnsi="Cambria Math"/>
+              </w:rPr>
+              <m:t>sin</m:t>
+            </m:r>
+          </m:e>
+          <m:sup>
+            <m:r>
+              <w:rPr>
+                <w:rFonts w:ascii="Cambria Math" w:eastAsiaTheme="minorEastAsia" w:hAnsi="Cambria Math"/>
+              </w:rPr>
+              <m:t>-1</m:t>
+            </m:r>
+          </m:sup>
+        </m:sSup>
+        <m:r>
+          <w:rPr>
+            <w:rFonts w:ascii="Cambria Math" w:eastAsiaTheme="minorEastAsia" w:hAnsi="Cambria Math"/>
+          </w:rPr>
+          <m:t>(0.94)≈70°</m:t>
+        </m:r>
+      </m:oMath>
+      <w:r>
+        <w:rPr>
+          <w:rFonts w:eastAsiaTheme="minorEastAsia"/>
+        </w:rPr>
+        <w:t>.</w:t>
+      </w:r>
+    </w:p>
+    <w:p>
+      <w:pPr>
+        <w:rPr>
+          <w:rFonts w:eastAsiaTheme="minorEastAsia"/>
+          <w:b/>
+          <w:bCs/>
+        </w:rPr>
+      </w:pPr>
+      <w:r>
+        <w:rPr>
+          <w:rFonts w:eastAsiaTheme="minorEastAsia"/>
+        </w:rPr>
+        <w:br w:type="column"/>
+      </w:r>
+      <w:r>
+        <w:rPr>
+          <w:rFonts w:eastAsiaTheme="minorEastAsia"/>
+          <w:b/>
+          <w:bCs/>
+        </w:rPr>
+        <w:t>Step 4:</w:t>
+      </w:r>
+    </w:p>
+    <w:p>
+      <w:pPr>
+        <w:rPr>
+          <w:rFonts w:eastAsiaTheme="minorEastAsia"/>
+        </w:rPr>
+      </w:pPr>
+      <w:r>
+        <w:rPr>
+          <w:rFonts w:eastAsiaTheme="minorEastAsia"/>
+        </w:rPr>
+        <w:t xml:space="preserve">Depending </w:t>
+      </w:r>
+      <w:r>
+        <w:rPr>
+          <w:rFonts w:eastAsiaTheme="minorEastAsia"/>
+        </w:rPr>
+        <w:t>on which quadrants the intersection points are in, use the following formulas.</w:t>
+      </w:r>
+    </w:p>
+    <w:p>
+      <w:pPr>
+        <w:pStyle w:val="ListParagraph"/>
+        <w:numPr>
+          <w:ilvl w:val="0"/>
+          <w:numId w:val="39"/>
+        </w:numPr>
+        <w:rPr>
+          <w:rFonts w:eastAsiaTheme="minorEastAsia"/>
+        </w:rPr>
+      </w:pPr>
+      <w:r>
+        <w:rPr>
+          <w:rFonts w:eastAsiaTheme="minorEastAsia"/>
+        </w:rPr>
+        <w:t xml:space="preserve">If point </w:t>
+      </w:r>
+      <m:oMath>
+        <m:r>
+          <w:rPr>
+            <w:rFonts w:ascii="Cambria Math" w:eastAsiaTheme="minorEastAsia" w:hAnsi="Cambria Math"/>
+          </w:rPr>
+          <m:t>P</m:t>
+        </m:r>
+      </m:oMath>
+      <w:r>
+        <w:rPr>
+          <w:rFonts w:eastAsiaTheme="minorEastAsia"/>
+        </w:rPr>
+        <w:t xml:space="preserve"> is in quadrant I, one solution is </w:t>
+      </w:r>
+      <w:r>
+        <w:rPr>
+          <w:rFonts w:eastAsiaTheme="minorEastAsia"/>
+        </w:rPr>
+        <w:br/>
+      </w:r>
+      <m:oMath>
+        <m:r>
+          <w:rPr>
+            <w:rFonts w:ascii="Cambria Math" w:eastAsiaTheme="minorEastAsia" w:hAnsi="Cambria Math"/>
+          </w:rPr>
+          <m:t>x=</m:t>
+        </m:r>
+      </m:oMath>
+      <w:r>
+        <w:rPr>
+          <w:rFonts w:eastAsiaTheme="minorEastAsia"/>
+        </w:rPr>
+        <w:t xml:space="preserve"> reference angle.</w:t>
+      </w:r>
+    </w:p>
+    <w:p>
+      <w:pPr>
+        <w:pStyle w:val="ListParagraph"/>
+        <w:numPr>
+          <w:ilvl w:val="0"/>
+          <w:numId w:val="39"/>
+        </w:numPr>
+        <w:rPr>
+          <w:rFonts w:eastAsiaTheme="minorEastAsia"/>
+        </w:rPr>
+      </w:pPr>
+      <w:r>
+        <w:rPr>
+          <w:rFonts w:eastAsiaTheme="minorEastAsia"/>
+        </w:rPr>
+        <w:t xml:space="preserve">If point </w:t>
+      </w:r>
+      <m:oMath>
+        <m:r>
+          <w:rPr>
+            <w:rFonts w:ascii="Cambria Math" w:eastAsiaTheme="minorEastAsia" w:hAnsi="Cambria Math"/>
+          </w:rPr>
+          <m:t>P</m:t>
+        </m:r>
+      </m:oMath>
+      <w:r>
+        <w:rPr>
+          <w:rFonts w:eastAsiaTheme="minorEastAsia"/>
+        </w:rPr>
+        <w:t xml:space="preserve"> is in quadrant I</w:t>
+      </w:r>
+      <w:r>
+        <w:rPr>
+          <w:rFonts w:eastAsiaTheme="minorEastAsia"/>
+        </w:rPr>
+        <w:t>I</w:t>
+      </w:r>
+      <w:r>
+        <w:rPr>
+          <w:rFonts w:eastAsiaTheme="minorEastAsia"/>
+        </w:rPr>
+        <w:t xml:space="preserve">, one solution is </w:t>
+      </w:r>
+      <w:r>
+        <w:rPr>
+          <w:rFonts w:eastAsiaTheme="minorEastAsia"/>
+        </w:rPr>
+        <w:br/>
+      </w:r>
+      <m:oMath>
+        <m:r>
+          <w:rPr>
+            <w:rFonts w:ascii="Cambria Math" w:eastAsiaTheme="minorEastAsia" w:hAnsi="Cambria Math"/>
+          </w:rPr>
+          <m:t>x=</m:t>
+        </m:r>
+        <m:r>
+          <w:rPr>
+            <w:rFonts w:ascii="Cambria Math" w:eastAsiaTheme="minorEastAsia" w:hAnsi="Cambria Math"/>
+          </w:rPr>
+          <m:t>180°-</m:t>
+        </m:r>
+      </m:oMath>
+      <w:r>
+        <w:rPr>
+          <w:rFonts w:eastAsiaTheme="minorEastAsia"/>
+        </w:rPr>
+        <w:t xml:space="preserve"> reference angle.</w:t>
+      </w:r>
+    </w:p>
+    <w:p>
+      <w:pPr>
+        <w:pStyle w:val="ListParagraph"/>
+        <w:numPr>
+          <w:ilvl w:val="0"/>
+          <w:numId w:val="39"/>
+        </w:numPr>
+        <w:rPr>
+          <w:rFonts w:eastAsiaTheme="minorEastAsia"/>
+        </w:rPr>
+      </w:pPr>
+      <w:r>
+        <w:rPr>
+          <w:rFonts w:eastAsiaTheme="minorEastAsia"/>
+        </w:rPr>
+        <w:t xml:space="preserve">If point </w:t>
+      </w:r>
+      <m:oMath>
+        <m:r>
+          <w:rPr>
+            <w:rFonts w:ascii="Cambria Math" w:eastAsiaTheme="minorEastAsia" w:hAnsi="Cambria Math"/>
+          </w:rPr>
+          <m:t>P</m:t>
+        </m:r>
+      </m:oMath>
+      <w:r>
+        <w:rPr>
+          <w:rFonts w:eastAsiaTheme="minorEastAsia"/>
+        </w:rPr>
+        <w:t xml:space="preserve"> is in quadrant I</w:t>
+      </w:r>
+      <w:r>
+        <w:rPr>
+          <w:rFonts w:eastAsiaTheme="minorEastAsia"/>
+        </w:rPr>
+        <w:t>II</w:t>
+      </w:r>
+      <w:r>
+        <w:rPr>
+          <w:rFonts w:eastAsiaTheme="minorEastAsia"/>
+        </w:rPr>
+        <w:t xml:space="preserve">, one solution is </w:t>
+      </w:r>
+      <w:r>
+        <w:rPr>
+          <w:rFonts w:eastAsiaTheme="minorEastAsia"/>
+        </w:rPr>
+        <w:br/>
+      </w:r>
+      <m:oMath>
+        <m:r>
+          <w:rPr>
+            <w:rFonts w:ascii="Cambria Math" w:eastAsiaTheme="minorEastAsia" w:hAnsi="Cambria Math"/>
+          </w:rPr>
+          <m:t>x=</m:t>
+        </m:r>
+        <m:r>
+          <w:rPr>
+            <w:rFonts w:ascii="Cambria Math" w:eastAsiaTheme="minorEastAsia" w:hAnsi="Cambria Math"/>
+          </w:rPr>
+          <m:t>180°+</m:t>
+        </m:r>
+      </m:oMath>
+      <w:r>
+        <w:rPr>
+          <w:rFonts w:eastAsiaTheme="minorEastAsia"/>
+        </w:rPr>
+        <w:t xml:space="preserve"> reference angle.</w:t>
+      </w:r>
+    </w:p>
+    <w:p>
+      <w:pPr>
+        <w:pStyle w:val="ListParagraph"/>
+        <w:numPr>
+          <w:ilvl w:val="0"/>
+          <w:numId w:val="39"/>
+        </w:numPr>
+        <w:rPr>
+          <w:rFonts w:eastAsiaTheme="minorEastAsia"/>
+        </w:rPr>
+      </w:pPr>
+      <w:r>
+        <w:rPr>
+          <w:rFonts w:eastAsiaTheme="minorEastAsia"/>
+        </w:rPr>
+        <w:t xml:space="preserve">If point </w:t>
+      </w:r>
+      <m:oMath>
+        <m:r>
+          <w:rPr>
+            <w:rFonts w:ascii="Cambria Math" w:eastAsiaTheme="minorEastAsia" w:hAnsi="Cambria Math"/>
+          </w:rPr>
+          <m:t>P</m:t>
+        </m:r>
+      </m:oMath>
+      <w:r>
+        <w:rPr>
+          <w:rFonts w:eastAsiaTheme="minorEastAsia"/>
+        </w:rPr>
+        <w:t xml:space="preserve"> is in quadrant I</w:t>
+      </w:r>
+      <w:r>
+        <w:rPr>
+          <w:rFonts w:eastAsiaTheme="minorEastAsia"/>
+        </w:rPr>
+        <w:t>V</w:t>
+      </w:r>
+      <w:r>
+        <w:rPr>
+          <w:rFonts w:eastAsiaTheme="minorEastAsia"/>
+        </w:rPr>
+        <w:t xml:space="preserve">, one solution is </w:t>
+      </w:r>
+      <w:r>
+        <w:rPr>
+          <w:rFonts w:eastAsiaTheme="minorEastAsia"/>
+        </w:rPr>
+        <w:br/>
+      </w:r>
+      <m:oMath>
+        <m:r>
+          <w:rPr>
+            <w:rFonts w:ascii="Cambria Math" w:eastAsiaTheme="minorEastAsia" w:hAnsi="Cambria Math"/>
+          </w:rPr>
+          <m:t>x=</m:t>
+        </m:r>
+      </m:oMath>
+      <w:r>
+        <w:rPr>
+          <w:rFonts w:eastAsiaTheme="minorEastAsia"/>
+        </w:rPr>
+        <w:t xml:space="preserve"> reference angle.</w:t>
+      </w:r>
+    </w:p>
+    <w:p>
+      <w:pPr>
+        <w:rPr>
+          <w:rFonts w:eastAsiaTheme="minorEastAsia"/>
+        </w:rPr>
+      </w:pPr>
+      <w:r>
+        <w:rPr>
+          <w:rFonts w:eastAsiaTheme="minorEastAsia"/>
+        </w:rPr>
+        <w:t xml:space="preserve">For this example, since </w:t>
+      </w:r>
+      <m:oMath>
+        <m:sSub>
+          <m:sSubPr>
+            <m:ctrlPr>
+              <w:rPr>
+                <w:rFonts w:ascii="Cambria Math" w:eastAsiaTheme="minorEastAsia" w:hAnsi="Cambria Math"/>
+                <w:i/>
+              </w:rPr>
+            </m:ctrlPr>
+          </m:sSubPr>
+          <m:e>
+            <m:r>
+              <w:rPr>
+                <w:rFonts w:ascii="Cambria Math" w:eastAsiaTheme="minorEastAsia" w:hAnsi="Cambria Math"/>
+              </w:rPr>
+              <m:t>P</m:t>
+            </m:r>
+          </m:e>
+          <m:sub>
+            <m:r>
+              <w:rPr>
+                <w:rFonts w:ascii="Cambria Math" w:eastAsiaTheme="minorEastAsia" w:hAnsi="Cambria Math"/>
+              </w:rPr>
+              <m:t>1</m:t>
+            </m:r>
+          </m:sub>
+        </m:sSub>
+      </m:oMath>
+      <w:r>
+        <w:rPr>
+          <w:rFonts w:eastAsiaTheme="minorEastAsia"/>
+        </w:rPr>
+        <w:t xml:space="preserve">is in quadrant III and </w:t>
+      </w:r>
+      <m:oMath>
+        <m:sSub>
+          <m:sSubPr>
+            <m:ctrlPr>
+              <w:rPr>
+                <w:rFonts w:ascii="Cambria Math" w:eastAsiaTheme="minorEastAsia" w:hAnsi="Cambria Math"/>
+                <w:i/>
+              </w:rPr>
+            </m:ctrlPr>
+          </m:sSubPr>
+          <m:e>
+            <m:r>
+              <w:rPr>
+                <w:rFonts w:ascii="Cambria Math" w:eastAsiaTheme="minorEastAsia" w:hAnsi="Cambria Math"/>
+              </w:rPr>
+              <m:t>P</m:t>
+            </m:r>
+          </m:e>
+          <m:sub>
+            <m:r>
+              <w:rPr>
+                <w:rFonts w:ascii="Cambria Math" w:eastAsiaTheme="minorEastAsia" w:hAnsi="Cambria Math"/>
+              </w:rPr>
+              <m:t>2</m:t>
+            </m:r>
+          </m:sub>
+        </m:sSub>
+      </m:oMath>
+      <w:r>
+        <w:rPr>
+          <w:rFonts w:eastAsiaTheme="minorEastAsia"/>
+        </w:rPr>
+        <w:t xml:space="preserve"> is in quadrant IV, the two solutions are</w:t>
+      </w:r>
+      <w:r>
+        <w:rPr>
+          <w:rFonts w:eastAsiaTheme="minorEastAsia"/>
+        </w:rPr>
+        <w:br/>
+        <w:t xml:space="preserve"> </w:t>
+      </w:r>
+      <m:oMath>
+        <m:r>
+          <w:rPr>
+            <w:rFonts w:ascii="Cambria Math" w:eastAsiaTheme="minorEastAsia" w:hAnsi="Cambria Math"/>
+          </w:rPr>
+          <m:t>x≈180°+70°=250°</m:t>
+        </m:r>
+      </m:oMath>
+      <w:r>
+        <w:rPr>
+          <w:rFonts w:eastAsiaTheme="minorEastAsia"/>
+        </w:rPr>
+        <w:t xml:space="preserve"> and </w:t>
+      </w:r>
+      <m:oMath>
+        <m:r>
+          <w:rPr>
+            <w:rFonts w:ascii="Cambria Math" w:eastAsiaTheme="minorEastAsia" w:hAnsi="Cambria Math"/>
+          </w:rPr>
+          <m:t>x≈360°-70=290°</m:t>
+        </m:r>
+      </m:oMath>
+      <w:r>
+        <w:rPr>
+          <w:rFonts w:eastAsiaTheme="minorEastAsia"/>
+        </w:rPr>
+        <w:t>.</w:t>
+      </w:r>
+    </w:p>
+    <w:p>
+      <w:pPr>
+        <w:rPr>
+          <w:rFonts w:eastAsiaTheme="minorEastAsia"/>
+          <w:b/>
+          <w:bCs/>
+        </w:rPr>
+      </w:pPr>
+      <w:r>
+        <w:rPr>
+          <w:rFonts w:eastAsiaTheme="minorEastAsia"/>
+          <w:b/>
+          <w:bCs/>
+        </w:rPr>
+        <w:t>Example 2</w:t>
+      </w:r>
+    </w:p>
+    <w:p>
+      <w:pPr>
+        <w:rPr>
+          <w:rFonts w:eastAsiaTheme="minorEastAsia"/>
+        </w:rPr>
+      </w:pPr>
+      <w:r>
+        <w:rPr>
+          <w:rFonts w:eastAsiaTheme="minorEastAsia"/>
+        </w:rPr>
+        <w:t xml:space="preserve">Use the unit circle below and the calculator to find the two solutions, to the nearest degree, between </w:t>
+      </w:r>
+      <m:oMath>
+        <m:r>
+          <w:rPr>
+            <w:rFonts w:ascii="Cambria Math" w:eastAsiaTheme="minorEastAsia" w:hAnsi="Cambria Math"/>
+          </w:rPr>
+          <m:t>0°</m:t>
+        </m:r>
+      </m:oMath>
+      <w:r>
+        <w:rPr>
+          <w:rFonts w:eastAsiaTheme="minorEastAsia"/>
+        </w:rPr>
+        <w:t xml:space="preserve"> and </w:t>
+      </w:r>
+      <m:oMath>
+        <m:r>
+          <w:rPr>
+            <w:rFonts w:ascii="Cambria Math" w:eastAsiaTheme="minorEastAsia" w:hAnsi="Cambria Math"/>
+          </w:rPr>
+          <m:t>360°</m:t>
+        </m:r>
+      </m:oMath>
+      <w:r>
+        <w:rPr>
+          <w:rFonts w:eastAsiaTheme="minorEastAsia"/>
+        </w:rPr>
+        <w:t xml:space="preserve"> to the trig equation </w:t>
+      </w:r>
+      <m:oMath>
+        <m:func>
+          <m:funcPr>
+            <m:ctrlPr>
+              <w:rPr>
+                <w:rFonts w:ascii="Cambria Math" w:eastAsiaTheme="minorEastAsia" w:hAnsi="Cambria Math"/>
+                <w:i/>
+              </w:rPr>
+            </m:ctrlPr>
+          </m:funcPr>
+          <m:fName>
+            <m:r>
+              <m:rPr>
+                <m:sty m:val="p"/>
+              </m:rPr>
+              <w:rPr>
+                <w:rFonts w:ascii="Cambria Math" w:eastAsiaTheme="minorEastAsia" w:hAnsi="Cambria Math"/>
+              </w:rPr>
+              <m:t>cos</m:t>
+            </m:r>
+          </m:fName>
+          <m:e>
+            <m:r>
+              <w:rPr>
+                <w:rFonts w:ascii="Cambria Math" w:eastAsiaTheme="minorEastAsia" w:hAnsi="Cambria Math"/>
+              </w:rPr>
+              <m:t>x</m:t>
+            </m:r>
+          </m:e>
+        </m:func>
+        <m:r>
+          <w:rPr>
+            <w:rFonts w:ascii="Cambria Math" w:eastAsiaTheme="minorEastAsia" w:hAnsi="Cambria Math"/>
+          </w:rPr>
+          <m:t>=-0.57</m:t>
+        </m:r>
+      </m:oMath>
+      <w:r>
+        <w:rPr>
+          <w:rFonts w:eastAsiaTheme="minorEastAsia"/>
+        </w:rPr>
+        <w:t>.</w:t>
+      </w:r>
+    </w:p>
+    <w:p>
+      <w:pPr>
+        <w:rPr>
+          <w:rFonts w:eastAsiaTheme="minorEastAsia"/>
+        </w:rPr>
+      </w:pPr>
+      <w:r>
+        <w:rPr>
+          <w:rFonts w:eastAsiaTheme="minorEastAsia"/>
+        </w:rPr>
+        <w:t xml:space="preserve">Solution: </w:t>
+      </w:r>
+      <w:r>
+        <w:rPr>
+          <w:rFonts w:eastAsiaTheme="minorEastAsia"/>
+        </w:rPr>
+        <w:t xml:space="preserve">The sketch indicates that there are two points on the unit circle that have </w:t>
+      </w:r>
+      <m:oMath>
+        <m:r>
+          <w:rPr>
+            <w:rFonts w:ascii="Cambria Math" w:eastAsiaTheme="minorEastAsia" w:hAnsi="Cambria Math"/>
+          </w:rPr>
+          <m:t>x</m:t>
+        </m:r>
+      </m:oMath>
+      <w:r>
+        <w:rPr>
+          <w:rFonts w:eastAsiaTheme="minorEastAsia"/>
+        </w:rPr>
+        <w:t xml:space="preserve">-coordinates of </w:t>
+      </w:r>
+      <m:oMath>
+        <m:r>
+          <w:rPr>
+            <w:rFonts w:ascii="Cambria Math" w:eastAsiaTheme="minorEastAsia" w:hAnsi="Cambria Math"/>
+          </w:rPr>
+          <m:t>-0.57</m:t>
+        </m:r>
+      </m:oMath>
+      <w:r>
+        <w:rPr>
+          <w:rFonts w:eastAsiaTheme="minorEastAsia"/>
+        </w:rPr>
+        <w:t xml:space="preserve">. </w:t>
+      </w:r>
+      <m:oMath>
+        <m:sSub>
+          <m:sSubPr>
+            <m:ctrlPr>
+              <w:rPr>
+                <w:rFonts w:ascii="Cambria Math" w:eastAsiaTheme="minorEastAsia" w:hAnsi="Cambria Math"/>
+                <w:i/>
+              </w:rPr>
+            </m:ctrlPr>
+          </m:sSubPr>
+          <m:e>
+            <m:r>
+              <w:rPr>
+                <w:rFonts w:ascii="Cambria Math" w:eastAsiaTheme="minorEastAsia" w:hAnsi="Cambria Math"/>
+              </w:rPr>
+              <m:t>P</m:t>
+            </m:r>
+          </m:e>
+          <m:sub>
+            <m:r>
+              <w:rPr>
+                <w:rFonts w:ascii="Cambria Math" w:eastAsiaTheme="minorEastAsia" w:hAnsi="Cambria Math"/>
+              </w:rPr>
+              <m:t>1</m:t>
+            </m:r>
+          </m:sub>
+        </m:sSub>
+      </m:oMath>
+      <w:r>
+        <w:rPr>
+          <w:rFonts w:eastAsiaTheme="minorEastAsia"/>
+        </w:rPr>
+        <w:t xml:space="preserve"> is in quadrant II, and </w:t>
+      </w:r>
+      <m:oMath>
+        <m:sSub>
+          <m:sSubPr>
+            <m:ctrlPr>
+              <w:rPr>
+                <w:rFonts w:ascii="Cambria Math" w:eastAsiaTheme="minorEastAsia" w:hAnsi="Cambria Math"/>
+                <w:i/>
+              </w:rPr>
+            </m:ctrlPr>
+          </m:sSubPr>
+          <m:e>
+            <m:r>
+              <w:rPr>
+                <w:rFonts w:ascii="Cambria Math" w:eastAsiaTheme="minorEastAsia" w:hAnsi="Cambria Math"/>
+              </w:rPr>
+              <m:t>P</m:t>
+            </m:r>
+          </m:e>
+          <m:sub>
+            <m:r>
+              <w:rPr>
+                <w:rFonts w:ascii="Cambria Math" w:eastAsiaTheme="minorEastAsia" w:hAnsi="Cambria Math"/>
+              </w:rPr>
+              <m:t>2</m:t>
+            </m:r>
+          </m:sub>
+        </m:sSub>
+      </m:oMath>
+      <w:r>
+        <w:rPr>
+          <w:rFonts w:eastAsiaTheme="minorEastAsia"/>
+        </w:rPr>
+        <w:t xml:space="preserve"> is in quadrant III.</w:t>
+      </w:r>
+    </w:p>
+    <w:p>
+      <w:pPr>
+        <w:jc w:val="center"/>
+        <w:rPr>
+          <w:rFonts w:eastAsiaTheme="minorEastAsia"/>
+        </w:rPr>
+      </w:pPr>
+      <w:r>
+        <w:rPr>
+          <w:rFonts w:eastAsiaTheme="minorEastAsia"/>
+          <w:noProof/>
+        </w:rPr>
+        <w:drawing>
+          <wp:inline distT="0" distB="0" distL="0" distR="0" wp14:anchorId="38DDFC12" wp14:editId="3C6B78F6">
+            <wp:extent cx="2249424" cy="2203704"/>
+            <wp:effectExtent l="0" t="0" r="0" b="6350"/>
+            <wp:docPr id="1060784280" name="Picture 7"/>
+            <wp:cNvGraphicFramePr>
+              <a:graphicFrameLocks xmlns:a="http://schemas.openxmlformats.org/drawingml/2006/main" noChangeAspect="1"/>
+            </wp:cNvGraphicFramePr>
+            <a:graphic xmlns:a="http://schemas.openxmlformats.org/drawingml/2006/main">
+              <a:graphicData uri="http://schemas.openxmlformats.org/drawingml/2006/picture">
+                <pic:pic xmlns:pic="http://schemas.openxmlformats.org/drawingml/2006/picture">
+                  <pic:nvPicPr>
+                    <pic:cNvPr id="0" name="Picture 7"/>
+                    <pic:cNvPicPr>
+                      <a:picLocks noChangeAspect="1" noChangeArrowheads="1"/>
+                    </pic:cNvPicPr>
+                  </pic:nvPicPr>
+                  <pic:blipFill>
+                    <a:blip r:embed="rId32" cstate="print">
+                      <a:extLst>
+                        <a:ext uri="{28A0092B-C50C-407E-A947-70E740481C1C}">
+                          <a14:useLocalDpi xmlns:a14="http://schemas.microsoft.com/office/drawing/2010/main" val="0"/>
+                        </a:ext>
+                      </a:extLst>
+                    </a:blip>
+                    <a:srcRect/>
+                    <a:stretch>
+                      <a:fillRect/>
+                    </a:stretch>
+                  </pic:blipFill>
+                  <pic:spPr bwMode="auto">
+                    <a:xfrm>
+                      <a:off x="0" y="0"/>
+                      <a:ext cx="2249424" cy="2203704"/>
+                    </a:xfrm>
+                    <a:prstGeom prst="rect">
+                      <a:avLst/>
+                    </a:prstGeom>
+                    <a:noFill/>
+                    <a:ln>
+                      <a:noFill/>
+                    </a:ln>
+                  </pic:spPr>
+                </pic:pic>
+              </a:graphicData>
+            </a:graphic>
+          </wp:inline>
+        </w:drawing>
+      </w:r>
+    </w:p>
+    <w:p>
+      <w:pPr>
+        <w:rPr>
+          <w:rFonts w:eastAsiaTheme="minorEastAsia"/>
+        </w:rPr>
+      </w:pPr>
+      <w:r>
+        <w:rPr>
+          <w:rFonts w:eastAsiaTheme="minorEastAsia"/>
+        </w:rPr>
+        <w:t xml:space="preserve">The reference angle is </w:t>
+      </w:r>
+      <m:oMath>
+        <m:sSup>
+          <m:sSupPr>
+            <m:ctrlPr>
+              <w:rPr>
+                <w:rFonts w:ascii="Cambria Math" w:eastAsiaTheme="minorEastAsia" w:hAnsi="Cambria Math"/>
+                <w:i/>
+              </w:rPr>
+            </m:ctrlPr>
+          </m:sSupPr>
+          <m:e>
+            <m:r>
+              <w:rPr>
+                <w:rFonts w:ascii="Cambria Math" w:eastAsiaTheme="minorEastAsia" w:hAnsi="Cambria Math"/>
+              </w:rPr>
+              <m:t>cos</m:t>
+            </m:r>
+          </m:e>
+          <m:sup>
+            <m:r>
+              <w:rPr>
+                <w:rFonts w:ascii="Cambria Math" w:eastAsiaTheme="minorEastAsia" w:hAnsi="Cambria Math"/>
+              </w:rPr>
+              <m:t>-1</m:t>
+            </m:r>
+          </m:sup>
+        </m:sSup>
+        <m:d>
+          <m:dPr>
+            <m:ctrlPr>
+              <w:rPr>
+                <w:rFonts w:ascii="Cambria Math" w:eastAsiaTheme="minorEastAsia" w:hAnsi="Cambria Math"/>
+                <w:i/>
+              </w:rPr>
+            </m:ctrlPr>
+          </m:dPr>
+          <m:e>
+            <m:d>
+              <m:dPr>
+                <m:begChr m:val="|"/>
+                <m:endChr m:val="|"/>
+                <m:ctrlPr>
+                  <w:rPr>
+                    <w:rFonts w:ascii="Cambria Math" w:eastAsiaTheme="minorEastAsia" w:hAnsi="Cambria Math"/>
+                    <w:i/>
+                  </w:rPr>
+                </m:ctrlPr>
+              </m:dPr>
+              <m:e>
+                <m:r>
+                  <w:rPr>
+                    <w:rFonts w:ascii="Cambria Math" w:eastAsiaTheme="minorEastAsia" w:hAnsi="Cambria Math"/>
+                  </w:rPr>
+                  <m:t>-0.57</m:t>
+                </m:r>
+              </m:e>
+            </m:d>
+          </m:e>
+        </m:d>
+        <m:r>
+          <w:rPr>
+            <w:rFonts w:ascii="Cambria Math" w:eastAsiaTheme="minorEastAsia" w:hAnsi="Cambria Math"/>
+          </w:rPr>
+          <m:t>=55°</m:t>
+        </m:r>
+      </m:oMath>
+      <w:r>
+        <w:rPr>
+          <w:rFonts w:eastAsiaTheme="minorEastAsia"/>
+        </w:rPr>
+        <w:t xml:space="preserve"> .</w:t>
+      </w:r>
+    </w:p>
+    <w:p>
+      <w:pPr>
+        <w:rPr>
+          <w:rFonts w:eastAsiaTheme="minorEastAsia"/>
+        </w:rPr>
+      </w:pPr>
+      <w:r>
+        <w:rPr>
+          <w:rFonts w:eastAsiaTheme="minorEastAsia"/>
+        </w:rPr>
+        <w:t xml:space="preserve">The two solutions are </w:t>
+      </w:r>
+      <m:oMath>
+        <m:r>
+          <w:rPr>
+            <w:rFonts w:ascii="Cambria Math" w:eastAsiaTheme="minorEastAsia" w:hAnsi="Cambria Math"/>
+          </w:rPr>
+          <m:t>x≈180°-55°=125°</m:t>
+        </m:r>
+      </m:oMath>
+      <w:r>
+        <w:rPr>
+          <w:rFonts w:eastAsiaTheme="minorEastAsia"/>
+        </w:rPr>
+        <w:t xml:space="preserve"> and </w:t>
+      </w:r>
+      <w:r>
+        <w:rPr>
+          <w:rFonts w:eastAsiaTheme="minorEastAsia"/>
+        </w:rPr>
+        <w:br/>
+      </w:r>
+      <m:oMath>
+        <m:r>
+          <w:rPr>
+            <w:rFonts w:ascii="Cambria Math" w:eastAsiaTheme="minorEastAsia" w:hAnsi="Cambria Math"/>
+          </w:rPr>
+          <m:t>x≈180°+55°=235°</m:t>
+        </m:r>
+      </m:oMath>
+      <w:r>
+        <w:rPr>
+          <w:rFonts w:eastAsiaTheme="minorEastAsia"/>
+        </w:rPr>
+        <w:t>.</w:t>
+      </w:r>
+    </w:p>
     <w:sectPr>
       <w:type w:val="continuous"/>
       <w:pgSz w:w="12240" w:h="15840"/>
@@ -15117,6 +17423,119 @@
     </w:lvl>
   </w:abstractNum>
   <w:abstractNum w:abstractNumId="37" w15:restartNumberingAfterBreak="0">
+    <w:nsid w:val="76DE0294"/>
+    <w:multiLevelType w:val="hybridMultilevel"/>
+    <w:tmpl w:val="29389950"/>
+    <w:lvl w:ilvl="0" w:tplc="04090001">
+      <w:start w:val="1"/>
+      <w:numFmt w:val="bullet"/>
+      <w:lvlText w:val=""/>
+      <w:lvlJc w:val="left"/>
+      <w:pPr>
+        <w:ind w:left="720" w:hanging="360"/>
+      </w:pPr>
+      <w:rPr>
+        <w:rFonts w:ascii="Symbol" w:hAnsi="Symbol" w:hint="default"/>
+      </w:rPr>
+    </w:lvl>
+    <w:lvl w:ilvl="1" w:tplc="04090003" w:tentative="1">
+      <w:start w:val="1"/>
+      <w:numFmt w:val="bullet"/>
+      <w:lvlText w:val="o"/>
+      <w:lvlJc w:val="left"/>
+      <w:pPr>
+        <w:ind w:left="1440" w:hanging="360"/>
+      </w:pPr>
+      <w:rPr>
+        <w:rFonts w:ascii="Courier New" w:hAnsi="Courier New" w:cs="Courier New" w:hint="default"/>
+      </w:rPr>
+    </w:lvl>
+    <w:lvl w:ilvl="2" w:tplc="04090005" w:tentative="1">
+      <w:start w:val="1"/>
+      <w:numFmt w:val="bullet"/>
+      <w:lvlText w:val=""/>
+      <w:lvlJc w:val="left"/>
+      <w:pPr>
+        <w:ind w:left="2160" w:hanging="360"/>
+      </w:pPr>
+      <w:rPr>
+        <w:rFonts w:ascii="Wingdings" w:hAnsi="Wingdings" w:hint="default"/>
+      </w:rPr>
+    </w:lvl>
+    <w:lvl w:ilvl="3" w:tplc="04090001" w:tentative="1">
+      <w:start w:val="1"/>
+      <w:numFmt w:val="bullet"/>
+      <w:lvlText w:val=""/>
+      <w:lvlJc w:val="left"/>
+      <w:pPr>
+        <w:ind w:left="2880" w:hanging="360"/>
+      </w:pPr>
+      <w:rPr>
+        <w:rFonts w:ascii="Symbol" w:hAnsi="Symbol" w:hint="default"/>
+      </w:rPr>
+    </w:lvl>
+    <w:lvl w:ilvl="4" w:tplc="04090003" w:tentative="1">
+      <w:start w:val="1"/>
+      <w:numFmt w:val="bullet"/>
+      <w:lvlText w:val="o"/>
+      <w:lvlJc w:val="left"/>
+      <w:pPr>
+        <w:ind w:left="3600" w:hanging="360"/>
+      </w:pPr>
+      <w:rPr>
+        <w:rFonts w:ascii="Courier New" w:hAnsi="Courier New" w:cs="Courier New" w:hint="default"/>
+      </w:rPr>
+    </w:lvl>
+    <w:lvl w:ilvl="5" w:tplc="04090005" w:tentative="1">
+      <w:start w:val="1"/>
+      <w:numFmt w:val="bullet"/>
+      <w:lvlText w:val=""/>
+      <w:lvlJc w:val="left"/>
+      <w:pPr>
+        <w:ind w:left="4320" w:hanging="360"/>
+      </w:pPr>
+      <w:rPr>
+        <w:rFonts w:ascii="Wingdings" w:hAnsi="Wingdings" w:hint="default"/>
+      </w:rPr>
+    </w:lvl>
+    <w:lvl w:ilvl="6" w:tplc="04090001" w:tentative="1">
+      <w:start w:val="1"/>
+      <w:numFmt w:val="bullet"/>
+      <w:lvlText w:val=""/>
+      <w:lvlJc w:val="left"/>
+      <w:pPr>
+        <w:ind w:left="5040" w:hanging="360"/>
+      </w:pPr>
+      <w:rPr>
+        <w:rFonts w:ascii="Symbol" w:hAnsi="Symbol" w:hint="default"/>
+      </w:rPr>
+    </w:lvl>
+    <w:lvl w:ilvl="7" w:tplc="04090003" w:tentative="1">
+      <w:start w:val="1"/>
+      <w:numFmt w:val="bullet"/>
+      <w:lvlText w:val="o"/>
+      <w:lvlJc w:val="left"/>
+      <w:pPr>
+        <w:ind w:left="5760" w:hanging="360"/>
+      </w:pPr>
+      <w:rPr>
+        <w:rFonts w:ascii="Courier New" w:hAnsi="Courier New" w:cs="Courier New" w:hint="default"/>
+      </w:rPr>
+    </w:lvl>
+    <w:lvl w:ilvl="8" w:tplc="04090005" w:tentative="1">
+      <w:start w:val="1"/>
+      <w:numFmt w:val="bullet"/>
+      <w:lvlText w:val=""/>
+      <w:lvlJc w:val="left"/>
+      <w:pPr>
+        <w:ind w:left="6480" w:hanging="360"/>
+      </w:pPr>
+      <w:rPr>
+        <w:rFonts w:ascii="Wingdings" w:hAnsi="Wingdings" w:hint="default"/>
+      </w:rPr>
+    </w:lvl>
+  </w:abstractNum>
+  <w:abstractNum w:abstractNumId="38" w15:restartNumberingAfterBreak="0">
     <w:nsid w:val="7DAD1F72"/>
     <w:multiLevelType w:val="hybridMultilevel"/>
     <w:tmpl w:val="B4D6052A"/>
@@ -15269,7 +17688,7 @@
     <w:abstractNumId w:val="23"/>
   </w:num>
   <w:num w:numId="22" w16cid:durableId="1001469413">
-    <w:abstractNumId w:val="37"/>
+    <w:abstractNumId w:val="38"/>
   </w:num>
   <w:num w:numId="23" w16cid:durableId="1433471599">
     <w:abstractNumId w:val="35"/>
@@ -15318,6 +17737,9 @@
   </w:num>
   <w:num w:numId="38" w16cid:durableId="1612590345">
     <w:abstractNumId w:val="34"/>
+  </w:num>
+  <w:num w:numId="39" w16cid:durableId="1297640664">
+    <w:abstractNumId w:val="37"/>
   </w:num>
   <w:numIdMacAtCleanup w:val="14"/>
 </w:numbering>
@@ -15922,6 +18344,7 @@
   <w:style w:type="character" w:default="1" w:styleId="DefaultParagraphFont">
     <w:name w:val="Default Paragraph Font"/>
     <w:uiPriority w:val="1"/>
+    <w:semiHidden/>
     <w:unhideWhenUsed/>
   </w:style>
   <w:style w:type="table" w:default="1" w:styleId="TableNormal">

</xml_diff>

<commit_message>
Algebra 2 - Chapter 5 Trigonometric Expressions and Equations - 5.2 Trigonometry Equations - Check Your Understanding of Section 5.2 - A. Multiple-Choice
</commit_message>
<xml_diff>
--- a/Algebra-2/ch05/Algebra 2 - Chapter 5.docx
+++ b/Algebra-2/ch05/Algebra 2 - Chapter 5.docx
@@ -73,7 +73,15 @@
     </w:p>
     <w:p>
       <w:r>
-        <w:t>The coordinates of the points on a circle can be described with the sine and cosine of an angle. The ability to describe the location of points on a circle is a skill needed for various real-world applications related to physics.</w:t>
+        <w:t xml:space="preserve">The coordinates of the points on a circle can be described with the sine and cosine of an angle. The ability to describe the location of points </w:t>
+      </w:r>
+      <w:proofErr w:type="gramStart"/>
+      <w:r>
+        <w:t>on</w:t>
+      </w:r>
+      <w:proofErr w:type="gramEnd"/>
+      <w:r>
+        <w:t xml:space="preserve"> a circle is a skill needed for various real-world applications related to physics.</w:t>
       </w:r>
     </w:p>
     <w:p>
@@ -128,7 +136,7 @@
           <w:noProof/>
         </w:rPr>
         <w:drawing>
-          <wp:inline distT="0" distB="0" distL="0" distR="0" wp14:anchorId="61D7AE74" wp14:editId="3F66189A">
+          <wp:inline distT="0" distB="0" distL="0" distR="0" wp14:anchorId="61D7AE74" wp14:editId="5E0B96C7">
             <wp:extent cx="1527048" cy="1335024"/>
             <wp:effectExtent l="0" t="0" r="0" b="0"/>
             <wp:docPr id="1322839612" name="Picture 2"/>
@@ -191,7 +199,15 @@
         <w:t>°</w:t>
       </w:r>
       <w:r>
-        <w:t xml:space="preserve"> angle in a right triangle with a hypotenuse of length 1 unit. If your calculator is in degree monde and you enter sin(40), it should display approximately 0.6428. This means that in triangle ABC, side BC is approximately 0.6428 units long.</w:t>
+        <w:t xml:space="preserve"> angle in a right triangle with a hypotenuse of length 1 unit. If your calculator is in degree monde and you enter </w:t>
+      </w:r>
+      <w:proofErr w:type="gramStart"/>
+      <w:r>
+        <w:t>sin(</w:t>
+      </w:r>
+      <w:proofErr w:type="gramEnd"/>
+      <w:r>
+        <w:t>40), it should display approximately 0.6428. This means that in triangle ABC, side BC is approximately 0.6428 units long.</w:t>
       </w:r>
     </w:p>
     <w:p>
@@ -290,12 +306,30 @@
         <w:t>Solution</w:t>
       </w:r>
       <w:r>
-        <w:t>: The length of the side opposite the 72 degree angle in a right triangle with hypotenuse 1 is sine 72 degrees, which is approximately 0.9511.</w:t>
+        <w:t xml:space="preserve">: The length of the side opposite the </w:t>
+      </w:r>
+      <w:proofErr w:type="gramStart"/>
+      <w:r>
+        <w:t>72 degree</w:t>
+      </w:r>
+      <w:proofErr w:type="gramEnd"/>
+      <w:r>
+        <w:t xml:space="preserve"> angle in a right triangle with hypotenuse 1 is sine 72 degrees, which is approximately 0.9511.</w:t>
       </w:r>
     </w:p>
     <w:p>
       <w:r>
-        <w:t>The cosine of an angle can be though of as the length of the side adjacent to the angle in a right triangle that has a hypotenuse of length 1 unit.</w:t>
+        <w:t xml:space="preserve">The cosine of an angle can be </w:t>
+      </w:r>
+      <w:proofErr w:type="spellStart"/>
+      <w:proofErr w:type="gramStart"/>
+      <w:r>
+        <w:t>though</w:t>
+      </w:r>
+      <w:proofErr w:type="spellEnd"/>
+      <w:proofErr w:type="gramEnd"/>
+      <w:r>
+        <w:t xml:space="preserve"> of as the length of the side adjacent to the angle in a right triangle that has a hypotenuse of length 1 unit.</w:t>
       </w:r>
     </w:p>
     <w:p>
@@ -325,7 +359,49 @@
         <w:rPr>
           <w:rFonts w:eastAsiaTheme="minorEastAsia"/>
         </w:rPr>
-        <w:t xml:space="preserve">  (Side AB also seems adjacent to angle A.. Since AB is already the hypotenuse, it can be two things!) If you enter cos(40) on the calculator, it will display approximately 0.7660. If you enter cos(40) on the calculator, it will display approximately 0.7660.</w:t>
+        <w:t xml:space="preserve">  (Side AB also seems adjacent to angle </w:t>
+      </w:r>
+      <w:proofErr w:type="gramStart"/>
+      <w:r>
+        <w:rPr>
+          <w:rFonts w:eastAsiaTheme="minorEastAsia"/>
+        </w:rPr>
+        <w:t>A..</w:t>
+      </w:r>
+      <w:proofErr w:type="gramEnd"/>
+      <w:r>
+        <w:rPr>
+          <w:rFonts w:eastAsiaTheme="minorEastAsia"/>
+        </w:rPr>
+        <w:t xml:space="preserve"> Since AB is already the hypotenuse, it can be two things!) If you enter </w:t>
+      </w:r>
+      <w:proofErr w:type="gramStart"/>
+      <w:r>
+        <w:rPr>
+          <w:rFonts w:eastAsiaTheme="minorEastAsia"/>
+        </w:rPr>
+        <w:t>cos(</w:t>
+      </w:r>
+      <w:proofErr w:type="gramEnd"/>
+      <w:r>
+        <w:rPr>
+          <w:rFonts w:eastAsiaTheme="minorEastAsia"/>
+        </w:rPr>
+        <w:t xml:space="preserve">40) on the calculator, it will display approximately 0.7660. If you enter </w:t>
+      </w:r>
+      <w:proofErr w:type="gramStart"/>
+      <w:r>
+        <w:rPr>
+          <w:rFonts w:eastAsiaTheme="minorEastAsia"/>
+        </w:rPr>
+        <w:t>cos(</w:t>
+      </w:r>
+      <w:proofErr w:type="gramEnd"/>
+      <w:r>
+        <w:rPr>
+          <w:rFonts w:eastAsiaTheme="minorEastAsia"/>
+        </w:rPr>
+        <w:t>40) on the calculator, it will display approximately 0.7660.</w:t>
       </w:r>
     </w:p>
     <w:p>
@@ -337,7 +413,7 @@
           <w:noProof/>
         </w:rPr>
         <w:drawing>
-          <wp:inline distT="0" distB="0" distL="0" distR="0" wp14:anchorId="3A6FB859" wp14:editId="196B2B3A">
+          <wp:inline distT="0" distB="0" distL="0" distR="0" wp14:anchorId="3A6FB859" wp14:editId="003A779E">
             <wp:extent cx="1527048" cy="1353312"/>
             <wp:effectExtent l="0" t="0" r="0" b="0"/>
             <wp:docPr id="1078472558" name="Picture 7"/>
@@ -429,7 +505,7 @@
           <w:noProof/>
         </w:rPr>
         <w:drawing>
-          <wp:inline distT="0" distB="0" distL="0" distR="0" wp14:anchorId="41BCEFAC" wp14:editId="3B8C88DC">
+          <wp:inline distT="0" distB="0" distL="0" distR="0" wp14:anchorId="41BCEFAC" wp14:editId="6E45A0E6">
             <wp:extent cx="1161288" cy="1344168"/>
             <wp:effectExtent l="0" t="0" r="1270" b="8890"/>
             <wp:docPr id="365314756" name="Picture 9"/>
@@ -526,7 +602,7 @@
           <w:noProof/>
         </w:rPr>
         <w:drawing>
-          <wp:inline distT="0" distB="0" distL="0" distR="0" wp14:anchorId="42652367" wp14:editId="7697E080">
+          <wp:inline distT="0" distB="0" distL="0" distR="0" wp14:anchorId="42652367" wp14:editId="59D22797">
             <wp:extent cx="1527048" cy="1353312"/>
             <wp:effectExtent l="0" t="0" r="0" b="0"/>
             <wp:docPr id="59383075" name="Picture 10"/>
@@ -611,7 +687,21 @@
         <w:rPr>
           <w:rFonts w:ascii="Cambria Math" w:hAnsi="Cambria Math" w:cs="Cambria Math"/>
         </w:rPr>
-        <w:t xml:space="preserve">A. So the measure of </w:t>
+        <w:t xml:space="preserve">A. </w:t>
+      </w:r>
+      <w:proofErr w:type="gramStart"/>
+      <w:r>
+        <w:rPr>
+          <w:rFonts w:ascii="Cambria Math" w:hAnsi="Cambria Math" w:cs="Cambria Math"/>
+        </w:rPr>
+        <w:t>So</w:t>
+      </w:r>
+      <w:proofErr w:type="gramEnd"/>
+      <w:r>
+        <w:rPr>
+          <w:rFonts w:ascii="Cambria Math" w:hAnsi="Cambria Math" w:cs="Cambria Math"/>
+        </w:rPr>
+        <w:t xml:space="preserve"> the measure of </w:t>
       </w:r>
       <w:r>
         <w:rPr>
@@ -789,7 +879,7 @@
           <w:noProof/>
         </w:rPr>
         <w:drawing>
-          <wp:inline distT="0" distB="0" distL="0" distR="0" wp14:anchorId="22EA55E9" wp14:editId="5C4C4FA2">
+          <wp:inline distT="0" distB="0" distL="0" distR="0" wp14:anchorId="22EA55E9" wp14:editId="2B1182C2">
             <wp:extent cx="1527048" cy="1353312"/>
             <wp:effectExtent l="0" t="0" r="0" b="0"/>
             <wp:docPr id="330922667" name="Picture 11"/>
@@ -919,7 +1009,21 @@
         <w:rPr>
           <w:rFonts w:eastAsiaTheme="minorEastAsia"/>
         </w:rPr>
-        <w:t>Even if the hypotenuse of the right triangle is not 1, cosine and sine can be used to find the lengths of the sides if one of the acute angles is known. In the triangle below, the hypotenuse is 5, angle A is 40 degrees, and the length of side BC is the unknown.</w:t>
+        <w:t xml:space="preserve">Even if the hypotenuse of the right triangle is not 1, cosine and sine can be used to find the lengths of the sides if one of the acute angles is known. In the triangle below, the hypotenuse is 5, angle A is 40 degrees, and the length of side BC is </w:t>
+      </w:r>
+      <w:proofErr w:type="gramStart"/>
+      <w:r>
+        <w:rPr>
+          <w:rFonts w:eastAsiaTheme="minorEastAsia"/>
+        </w:rPr>
+        <w:t>the unknown</w:t>
+      </w:r>
+      <w:proofErr w:type="gramEnd"/>
+      <w:r>
+        <w:rPr>
+          <w:rFonts w:eastAsiaTheme="minorEastAsia"/>
+        </w:rPr>
+        <w:t>.</w:t>
       </w:r>
     </w:p>
     <w:p>
@@ -931,7 +1035,7 @@
           <w:noProof/>
         </w:rPr>
         <w:drawing>
-          <wp:inline distT="0" distB="0" distL="0" distR="0" wp14:anchorId="3FAE935C" wp14:editId="08B67FAA">
+          <wp:inline distT="0" distB="0" distL="0" distR="0" wp14:anchorId="3FAE935C" wp14:editId="50781D86">
             <wp:extent cx="1143000" cy="1143000"/>
             <wp:effectExtent l="0" t="0" r="0" b="0"/>
             <wp:docPr id="704430776" name="Picture 12"/>
@@ -1202,7 +1306,7 @@
           <w:noProof/>
         </w:rPr>
         <w:drawing>
-          <wp:inline distT="0" distB="0" distL="0" distR="0" wp14:anchorId="6B31AFC4" wp14:editId="6F541BAC">
+          <wp:inline distT="0" distB="0" distL="0" distR="0" wp14:anchorId="6B31AFC4" wp14:editId="06539B43">
             <wp:extent cx="1426464" cy="1426464"/>
             <wp:effectExtent l="0" t="0" r="2540" b="2540"/>
             <wp:docPr id="918199563" name="Picture 14"/>
@@ -2083,7 +2187,7 @@
           <w:noProof/>
         </w:rPr>
         <w:drawing>
-          <wp:inline distT="0" distB="0" distL="0" distR="0" wp14:anchorId="0B92C3D9" wp14:editId="01CEA31C">
+          <wp:inline distT="0" distB="0" distL="0" distR="0" wp14:anchorId="0B92C3D9" wp14:editId="0A1FF055">
             <wp:extent cx="1527048" cy="1508760"/>
             <wp:effectExtent l="0" t="0" r="0" b="0"/>
             <wp:docPr id="2036042343" name="Picture 16"/>
@@ -2257,7 +2361,21 @@
         <w:rPr>
           <w:rFonts w:ascii="Cambria Math" w:eastAsiaTheme="minorEastAsia" w:hAnsi="Cambria Math" w:cs="Cambria Math"/>
         </w:rPr>
-        <w:t xml:space="preserve">: The coordinates of point P are </w:t>
+        <w:t xml:space="preserve">: The coordinates of point </w:t>
+      </w:r>
+      <w:proofErr w:type="spellStart"/>
+      <w:r>
+        <w:rPr>
+          <w:rFonts w:ascii="Cambria Math" w:eastAsiaTheme="minorEastAsia" w:hAnsi="Cambria Math" w:cs="Cambria Math"/>
+        </w:rPr>
+        <w:t>P are</w:t>
+      </w:r>
+      <w:proofErr w:type="spellEnd"/>
+      <w:r>
+        <w:rPr>
+          <w:rFonts w:ascii="Cambria Math" w:eastAsiaTheme="minorEastAsia" w:hAnsi="Cambria Math" w:cs="Cambria Math"/>
+        </w:rPr>
+        <w:t xml:space="preserve"> </w:t>
       </w:r>
       <w:r>
         <w:rPr>
@@ -2304,7 +2422,7 @@
           <w:noProof/>
         </w:rPr>
         <w:drawing>
-          <wp:inline distT="0" distB="0" distL="0" distR="0" wp14:anchorId="08FAA3F6" wp14:editId="42B3ABB2">
+          <wp:inline distT="0" distB="0" distL="0" distR="0" wp14:anchorId="08FAA3F6" wp14:editId="6DEF2309">
             <wp:extent cx="1527048" cy="1508760"/>
             <wp:effectExtent l="0" t="0" r="0" b="0"/>
             <wp:docPr id="1916226963" name="Picture 15" descr="A graph of a function&#10;&#10;AI-generated content may be incorrect."/>
@@ -2483,7 +2601,7 @@
           <w:noProof/>
         </w:rPr>
         <w:drawing>
-          <wp:inline distT="0" distB="0" distL="0" distR="0" wp14:anchorId="4714E95C" wp14:editId="7BE95D77">
+          <wp:inline distT="0" distB="0" distL="0" distR="0" wp14:anchorId="4714E95C" wp14:editId="1626EA17">
             <wp:extent cx="2807208" cy="2752344"/>
             <wp:effectExtent l="0" t="0" r="0" b="0"/>
             <wp:docPr id="2051818706" name="Picture 18"/>
@@ -2584,7 +2702,21 @@
         <w:rPr>
           <w:rFonts w:ascii="Aptos" w:eastAsiaTheme="minorEastAsia" w:hAnsi="Aptos" w:cs="Aptos"/>
         </w:rPr>
-        <w:t xml:space="preserve">. The coordinates of point P are (cosine </w:t>
+        <w:t xml:space="preserve">. The coordinates of point </w:t>
+      </w:r>
+      <w:proofErr w:type="spellStart"/>
+      <w:r>
+        <w:rPr>
+          <w:rFonts w:ascii="Aptos" w:eastAsiaTheme="minorEastAsia" w:hAnsi="Aptos" w:cs="Aptos"/>
+        </w:rPr>
+        <w:t>P are</w:t>
+      </w:r>
+      <w:proofErr w:type="spellEnd"/>
+      <w:r>
+        <w:rPr>
+          <w:rFonts w:ascii="Aptos" w:eastAsiaTheme="minorEastAsia" w:hAnsi="Aptos" w:cs="Aptos"/>
+        </w:rPr>
+        <w:t xml:space="preserve"> (cosine </w:t>
       </w:r>
       <m:oMath>
         <m:r>
@@ -2884,7 +3016,7 @@
           <w:noProof/>
         </w:rPr>
         <w:drawing>
-          <wp:inline distT="0" distB="0" distL="0" distR="0" wp14:anchorId="2E5B34A1" wp14:editId="3D082111">
+          <wp:inline distT="0" distB="0" distL="0" distR="0" wp14:anchorId="2E5B34A1" wp14:editId="6C62676E">
             <wp:extent cx="2807208" cy="2752344"/>
             <wp:effectExtent l="0" t="0" r="0" b="0"/>
             <wp:docPr id="646189286" name="Picture 19"/>
@@ -3430,7 +3562,7 @@
         </w:rPr>
         <w:lastRenderedPageBreak/>
         <w:drawing>
-          <wp:inline distT="0" distB="0" distL="0" distR="0" wp14:anchorId="348A202E" wp14:editId="28AE2D2F">
+          <wp:inline distT="0" distB="0" distL="0" distR="0" wp14:anchorId="348A202E" wp14:editId="40F404A1">
             <wp:extent cx="2807208" cy="2752344"/>
             <wp:effectExtent l="0" t="0" r="0" b="0"/>
             <wp:docPr id="1108018706" name="Picture 20"/>
@@ -3531,7 +3663,35 @@
         <w:rPr>
           <w:rFonts w:eastAsiaTheme="minorEastAsia"/>
         </w:rPr>
-        <w:t>. Then enter cos(205) and sin(205) into the calculator (be sure you are in degree mode) to see they are both negative.</w:t>
+        <w:t xml:space="preserve">. Then enter </w:t>
+      </w:r>
+      <w:proofErr w:type="gramStart"/>
+      <w:r>
+        <w:rPr>
+          <w:rFonts w:eastAsiaTheme="minorEastAsia"/>
+        </w:rPr>
+        <w:t>cos(</w:t>
+      </w:r>
+      <w:proofErr w:type="gramEnd"/>
+      <w:r>
+        <w:rPr>
+          <w:rFonts w:eastAsiaTheme="minorEastAsia"/>
+        </w:rPr>
+        <w:t xml:space="preserve">205) and </w:t>
+      </w:r>
+      <w:proofErr w:type="gramStart"/>
+      <w:r>
+        <w:rPr>
+          <w:rFonts w:eastAsiaTheme="minorEastAsia"/>
+        </w:rPr>
+        <w:t>sin(</w:t>
+      </w:r>
+      <w:proofErr w:type="gramEnd"/>
+      <w:r>
+        <w:rPr>
+          <w:rFonts w:eastAsiaTheme="minorEastAsia"/>
+        </w:rPr>
+        <w:t>205) into the calculator (be sure you are in degree mode) to see they are both negative.</w:t>
       </w:r>
     </w:p>
     <w:p>
@@ -3957,7 +4117,21 @@
         <w:rPr>
           <w:rFonts w:eastAsiaTheme="minorEastAsia"/>
         </w:rPr>
-        <w:t xml:space="preserve">-coordinate of point P and since points in quadrant III and IV have negative </w:t>
+        <w:t xml:space="preserve">-coordinate of point P and since points in </w:t>
+      </w:r>
+      <w:proofErr w:type="gramStart"/>
+      <w:r>
+        <w:rPr>
+          <w:rFonts w:eastAsiaTheme="minorEastAsia"/>
+        </w:rPr>
+        <w:t>quadrant</w:t>
+      </w:r>
+      <w:proofErr w:type="gramEnd"/>
+      <w:r>
+        <w:rPr>
+          <w:rFonts w:eastAsiaTheme="minorEastAsia"/>
+        </w:rPr>
+        <w:t xml:space="preserve"> III and IV have negative </w:t>
       </w:r>
       <m:oMath>
         <m:r>
@@ -4028,7 +4202,7 @@
           <w:noProof/>
         </w:rPr>
         <w:drawing>
-          <wp:inline distT="0" distB="0" distL="0" distR="0" wp14:anchorId="52F0190B" wp14:editId="2F77F992">
+          <wp:inline distT="0" distB="0" distL="0" distR="0" wp14:anchorId="52F0190B" wp14:editId="7F2B7352">
             <wp:extent cx="1773936" cy="1600200"/>
             <wp:effectExtent l="0" t="0" r="0" b="0"/>
             <wp:docPr id="316752068" name="Picture 22"/>
@@ -4859,7 +5033,7 @@
           <w:noProof/>
         </w:rPr>
         <w:drawing>
-          <wp:inline distT="0" distB="0" distL="0" distR="0" wp14:anchorId="0C779A08" wp14:editId="103A811D">
+          <wp:inline distT="0" distB="0" distL="0" distR="0" wp14:anchorId="0C779A08" wp14:editId="24983B66">
             <wp:extent cx="2807208" cy="2752344"/>
             <wp:effectExtent l="0" t="0" r="0" b="0"/>
             <wp:docPr id="570582736" name="Picture 23"/>
@@ -5325,7 +5499,21 @@
         <w:rPr>
           <w:rFonts w:eastAsiaTheme="minorEastAsia"/>
         </w:rPr>
-        <w:t xml:space="preserve"> must be in quadrant II since that is where both sine is positive and cosine is negative.</w:t>
+        <w:t xml:space="preserve"> must be in quadrant II since that is where both sine is </w:t>
+      </w:r>
+      <w:proofErr w:type="gramStart"/>
+      <w:r>
+        <w:rPr>
+          <w:rFonts w:eastAsiaTheme="minorEastAsia"/>
+        </w:rPr>
+        <w:t>positive</w:t>
+      </w:r>
+      <w:proofErr w:type="gramEnd"/>
+      <w:r>
+        <w:rPr>
+          <w:rFonts w:eastAsiaTheme="minorEastAsia"/>
+        </w:rPr>
+        <w:t xml:space="preserve"> and cosine is negative.</w:t>
       </w:r>
     </w:p>
     <w:p>
@@ -5777,7 +5965,21 @@
         <w:rPr>
           <w:rFonts w:eastAsiaTheme="minorEastAsia"/>
         </w:rPr>
-        <w:t xml:space="preserve"> must be in quadrants I or IV. So point </w:t>
+        <w:t xml:space="preserve"> must be in quadrants I or IV. </w:t>
+      </w:r>
+      <w:proofErr w:type="gramStart"/>
+      <w:r>
+        <w:rPr>
+          <w:rFonts w:eastAsiaTheme="minorEastAsia"/>
+        </w:rPr>
+        <w:t>So</w:t>
+      </w:r>
+      <w:proofErr w:type="gramEnd"/>
+      <w:r>
+        <w:rPr>
+          <w:rFonts w:eastAsiaTheme="minorEastAsia"/>
+        </w:rPr>
+        <w:t xml:space="preserve"> point </w:t>
       </w:r>
       <m:oMath>
         <m:r>
@@ -5791,7 +5993,21 @@
         <w:rPr>
           <w:rFonts w:eastAsiaTheme="minorEastAsia"/>
         </w:rPr>
-        <w:t xml:space="preserve"> must be in quadrant IV since that is where both sine is negative, and cosine is positive.</w:t>
+        <w:t xml:space="preserve"> must be in quadrant IV since that is where both </w:t>
+      </w:r>
+      <w:proofErr w:type="gramStart"/>
+      <w:r>
+        <w:rPr>
+          <w:rFonts w:eastAsiaTheme="minorEastAsia"/>
+        </w:rPr>
+        <w:t>sine is</w:t>
+      </w:r>
+      <w:proofErr w:type="gramEnd"/>
+      <w:r>
+        <w:rPr>
+          <w:rFonts w:eastAsiaTheme="minorEastAsia"/>
+        </w:rPr>
+        <w:t xml:space="preserve"> negative, and cosine is positive.</w:t>
       </w:r>
     </w:p>
     <w:p>
@@ -6108,7 +6324,21 @@
         <w:rPr>
           <w:rFonts w:eastAsiaTheme="minorEastAsia"/>
         </w:rPr>
-        <w:t xml:space="preserve">, 0), of O are (0, 0) and of P are (-3, 4), what is the cosine of </w:t>
+        <w:t xml:space="preserve">, 0), of O are (0, 0) and of </w:t>
+      </w:r>
+      <w:proofErr w:type="spellStart"/>
+      <w:r>
+        <w:rPr>
+          <w:rFonts w:eastAsiaTheme="minorEastAsia"/>
+        </w:rPr>
+        <w:t>P are</w:t>
+      </w:r>
+      <w:proofErr w:type="spellEnd"/>
+      <w:r>
+        <w:rPr>
+          <w:rFonts w:eastAsiaTheme="minorEastAsia"/>
+        </w:rPr>
+        <w:t xml:space="preserve"> (-3, 4), what is the cosine of </w:t>
       </w:r>
       <w:r>
         <w:rPr>
@@ -7082,7 +7312,21 @@
         <w:rPr>
           <w:rFonts w:eastAsiaTheme="minorEastAsia"/>
         </w:rPr>
-        <w:t xml:space="preserve">In right triangle ABC, the measure of </w:t>
+        <w:t xml:space="preserve">In </w:t>
+      </w:r>
+      <w:proofErr w:type="gramStart"/>
+      <w:r>
+        <w:rPr>
+          <w:rFonts w:eastAsiaTheme="minorEastAsia"/>
+        </w:rPr>
+        <w:t>right</w:t>
+      </w:r>
+      <w:proofErr w:type="gramEnd"/>
+      <w:r>
+        <w:rPr>
+          <w:rFonts w:eastAsiaTheme="minorEastAsia"/>
+        </w:rPr>
+        <w:t xml:space="preserve"> triangle ABC, the measure of </w:t>
       </w:r>
       <w:r>
         <w:rPr>
@@ -7320,7 +7564,21 @@
         <w:rPr>
           <w:rFonts w:ascii="Cambria Math" w:eastAsiaTheme="minorEastAsia" w:hAnsi="Cambria Math" w:cs="Cambria Math"/>
         </w:rPr>
-        <w:t xml:space="preserve">In right triangle EFG, if </w:t>
+        <w:t xml:space="preserve">In </w:t>
+      </w:r>
+      <w:proofErr w:type="gramStart"/>
+      <w:r>
+        <w:rPr>
+          <w:rFonts w:ascii="Cambria Math" w:eastAsiaTheme="minorEastAsia" w:hAnsi="Cambria Math" w:cs="Cambria Math"/>
+        </w:rPr>
+        <w:t>right</w:t>
+      </w:r>
+      <w:proofErr w:type="gramEnd"/>
+      <w:r>
+        <w:rPr>
+          <w:rFonts w:ascii="Cambria Math" w:eastAsiaTheme="minorEastAsia" w:hAnsi="Cambria Math" w:cs="Cambria Math"/>
+        </w:rPr>
+        <w:t xml:space="preserve"> triangle EFG, if </w:t>
       </w:r>
       <m:oMath>
         <m:r>
@@ -8778,7 +9036,39 @@
         <w:t xml:space="preserve"> </w:t>
       </w:r>
       <w:r>
-        <w:t>Point B is on unit circle in third quadrant with angle theta. In terms of cos and sin, what are the coordinates of point B.</w:t>
+        <w:t xml:space="preserve">Point B is on </w:t>
+      </w:r>
+      <w:proofErr w:type="gramStart"/>
+      <w:r>
+        <w:t>unit</w:t>
+      </w:r>
+      <w:proofErr w:type="gramEnd"/>
+      <w:r>
+        <w:t xml:space="preserve"> circle in </w:t>
+      </w:r>
+      <w:proofErr w:type="gramStart"/>
+      <w:r>
+        <w:t>third</w:t>
+      </w:r>
+      <w:proofErr w:type="gramEnd"/>
+      <w:r>
+        <w:t xml:space="preserve"> quadrant with </w:t>
+      </w:r>
+      <w:proofErr w:type="gramStart"/>
+      <w:r>
+        <w:t>angle</w:t>
+      </w:r>
+      <w:proofErr w:type="gramEnd"/>
+      <w:r>
+        <w:t xml:space="preserve"> theta. In terms of </w:t>
+      </w:r>
+      <w:proofErr w:type="gramStart"/>
+      <w:r>
+        <w:t>cos</w:t>
+      </w:r>
+      <w:proofErr w:type="gramEnd"/>
+      <w:r>
+        <w:t xml:space="preserve"> and sin, what are the coordinates of point B.</w:t>
       </w:r>
     </w:p>
     <w:p>
@@ -9263,7 +9553,7 @@
           </m:r>
           <m:r>
             <m:rPr>
-              <m:sty m:val="b"/>
+              <m:sty m:val="p"/>
             </m:rPr>
             <w:rPr>
               <w:rFonts w:eastAsiaTheme="minorEastAsia"/>
@@ -9414,7 +9704,21 @@
         <w:rPr>
           <w:rFonts w:eastAsiaTheme="minorEastAsia"/>
         </w:rPr>
-        <w:t xml:space="preserve">In right triangle EFG with hypotenuse </w:t>
+        <w:t xml:space="preserve">In </w:t>
+      </w:r>
+      <w:proofErr w:type="gramStart"/>
+      <w:r>
+        <w:rPr>
+          <w:rFonts w:eastAsiaTheme="minorEastAsia"/>
+        </w:rPr>
+        <w:t>right</w:t>
+      </w:r>
+      <w:proofErr w:type="gramEnd"/>
+      <w:r>
+        <w:rPr>
+          <w:rFonts w:eastAsiaTheme="minorEastAsia"/>
+        </w:rPr>
+        <w:t xml:space="preserve"> triangle EFG with hypotenuse </w:t>
       </w:r>
       <m:oMath>
         <m:r>
@@ -9482,7 +9786,7 @@
           <w:noProof/>
         </w:rPr>
         <w:drawing>
-          <wp:inline distT="0" distB="0" distL="0" distR="0" wp14:anchorId="0A2CA7EC" wp14:editId="44CD3A18">
+          <wp:inline distT="0" distB="0" distL="0" distR="0" wp14:anchorId="0A2CA7EC" wp14:editId="7F4F69BC">
             <wp:extent cx="1426464" cy="1426464"/>
             <wp:effectExtent l="0" t="0" r="2540" b="2540"/>
             <wp:docPr id="2038826972" name="Picture 14"/>
@@ -9697,7 +10001,7 @@
           </m:func>
           <m:r>
             <m:rPr>
-              <m:sty m:val="b"/>
+              <m:sty m:val="p"/>
             </m:rPr>
             <w:rPr>
               <w:rFonts w:eastAsiaTheme="minorEastAsia"/>
@@ -11592,43 +11896,34 @@
           <w:rPr>
             <w:rFonts w:ascii="Cambria Math" w:eastAsiaTheme="minorEastAsia" w:hAnsi="Cambria Math"/>
           </w:rPr>
-          <m:t>360</m:t>
-        </m:r>
-        <m:r>
-          <m:rPr>
-            <m:sty m:val="p"/>
-          </m:rPr>
+          <m:t>360°</m:t>
+        </m:r>
+      </m:oMath>
+      <w:r>
+        <w:rPr>
+          <w:rFonts w:eastAsiaTheme="minorEastAsia"/>
+        </w:rPr>
+        <w:t xml:space="preserve">. If you enter </w:t>
+      </w:r>
+      <m:oMath>
+        <m:r>
           <w:rPr>
             <w:rFonts w:ascii="Cambria Math" w:eastAsiaTheme="minorEastAsia" w:hAnsi="Cambria Math"/>
           </w:rPr>
-          <m:t>°</m:t>
-        </m:r>
-      </m:oMath>
-      <w:r>
-        <w:rPr>
-          <w:rFonts w:eastAsiaTheme="minorEastAsia"/>
-        </w:rPr>
-        <w:t xml:space="preserve">. If you enter </w:t>
+          <m:t>sine 30°</m:t>
+        </m:r>
+      </m:oMath>
+      <w:r>
+        <w:rPr>
+          <w:rFonts w:eastAsiaTheme="minorEastAsia"/>
+        </w:rPr>
+        <w:t xml:space="preserve"> into a calculator it will say 0.5. If you instead, enter </w:t>
       </w:r>
       <m:oMath>
         <m:r>
           <w:rPr>
             <w:rFonts w:ascii="Cambria Math" w:eastAsiaTheme="minorEastAsia" w:hAnsi="Cambria Math"/>
           </w:rPr>
-          <m:t>sine 30°</m:t>
-        </m:r>
-      </m:oMath>
-      <w:r>
-        <w:rPr>
-          <w:rFonts w:eastAsiaTheme="minorEastAsia"/>
-        </w:rPr>
-        <w:t xml:space="preserve"> into a calculator it will say 0.5. If you instead, enter </w:t>
-      </w:r>
-      <m:oMath>
-        <m:r>
-          <w:rPr>
-            <w:rFonts w:ascii="Cambria Math" w:eastAsiaTheme="minorEastAsia" w:hAnsi="Cambria Math"/>
-          </w:rPr>
           <m:t>sine 150°</m:t>
         </m:r>
       </m:oMath>
@@ -11636,7 +11931,21 @@
         <w:rPr>
           <w:rFonts w:eastAsiaTheme="minorEastAsia"/>
         </w:rPr>
-        <w:t xml:space="preserve"> it will also say 0.5. So the solution set for this equation is </w:t>
+        <w:t xml:space="preserve"> it will also say 0.5. </w:t>
+      </w:r>
+      <w:proofErr w:type="gramStart"/>
+      <w:r>
+        <w:rPr>
+          <w:rFonts w:eastAsiaTheme="minorEastAsia"/>
+        </w:rPr>
+        <w:t>So</w:t>
+      </w:r>
+      <w:proofErr w:type="gramEnd"/>
+      <w:r>
+        <w:rPr>
+          <w:rFonts w:eastAsiaTheme="minorEastAsia"/>
+        </w:rPr>
+        <w:t xml:space="preserve"> the solution set for this equation is </w:t>
       </w:r>
       <m:oMath>
         <m:r>
@@ -11680,7 +11989,35 @@
         <w:rPr>
           <w:rFonts w:eastAsiaTheme="minorEastAsia"/>
         </w:rPr>
-        <w:t xml:space="preserve">The unit circle explains why there are generally two answers to trig equations. On the axes below is the unit circle and the horizontal line </w:t>
+        <w:t xml:space="preserve">The unit circle explains why there are generally two answers to </w:t>
+      </w:r>
+      <w:proofErr w:type="gramStart"/>
+      <w:r>
+        <w:rPr>
+          <w:rFonts w:eastAsiaTheme="minorEastAsia"/>
+        </w:rPr>
+        <w:t>trig</w:t>
+      </w:r>
+      <w:proofErr w:type="gramEnd"/>
+      <w:r>
+        <w:rPr>
+          <w:rFonts w:eastAsiaTheme="minorEastAsia"/>
+        </w:rPr>
+        <w:t xml:space="preserve"> equations. On the axes below </w:t>
+      </w:r>
+      <w:proofErr w:type="gramStart"/>
+      <w:r>
+        <w:rPr>
+          <w:rFonts w:eastAsiaTheme="minorEastAsia"/>
+        </w:rPr>
+        <w:t>is</w:t>
+      </w:r>
+      <w:proofErr w:type="gramEnd"/>
+      <w:r>
+        <w:rPr>
+          <w:rFonts w:eastAsiaTheme="minorEastAsia"/>
+        </w:rPr>
+        <w:t xml:space="preserve"> the unit circle and the horizontal line </w:t>
       </w:r>
       <m:oMath>
         <m:r>
@@ -12314,7 +12651,21 @@
         <w:rPr>
           <w:rFonts w:eastAsiaTheme="minorEastAsia"/>
         </w:rPr>
-        <w:t>To use the unit circle to approximate trig equations involving cosine, a vertical line is needed instead.</w:t>
+        <w:t xml:space="preserve">To use the unit circle to approximate </w:t>
+      </w:r>
+      <w:proofErr w:type="gramStart"/>
+      <w:r>
+        <w:rPr>
+          <w:rFonts w:eastAsiaTheme="minorEastAsia"/>
+        </w:rPr>
+        <w:t>trig</w:t>
+      </w:r>
+      <w:proofErr w:type="gramEnd"/>
+      <w:r>
+        <w:rPr>
+          <w:rFonts w:eastAsiaTheme="minorEastAsia"/>
+        </w:rPr>
+        <w:t xml:space="preserve"> equations involving cosine, a vertical line is needed instead.</w:t>
       </w:r>
     </w:p>
     <w:p>
@@ -13079,7 +13430,21 @@
         <w:rPr>
           <w:rFonts w:eastAsiaTheme="minorEastAsia"/>
         </w:rPr>
-        <w:t xml:space="preserve"> is in the quadrant III and </w:t>
+        <w:t xml:space="preserve"> is in </w:t>
+      </w:r>
+      <w:proofErr w:type="gramStart"/>
+      <w:r>
+        <w:rPr>
+          <w:rFonts w:eastAsiaTheme="minorEastAsia"/>
+        </w:rPr>
+        <w:t>the quadrant</w:t>
+      </w:r>
+      <w:proofErr w:type="gramEnd"/>
+      <w:r>
+        <w:rPr>
+          <w:rFonts w:eastAsiaTheme="minorEastAsia"/>
+        </w:rPr>
+        <w:t xml:space="preserve"> III and </w:t>
       </w:r>
       <m:oMath>
         <m:sSub>
@@ -13113,7 +13478,21 @@
         <w:rPr>
           <w:rFonts w:eastAsiaTheme="minorEastAsia"/>
         </w:rPr>
-        <w:t xml:space="preserve"> is in the quadrant IV.</w:t>
+        <w:t xml:space="preserve"> is in </w:t>
+      </w:r>
+      <w:proofErr w:type="gramStart"/>
+      <w:r>
+        <w:rPr>
+          <w:rFonts w:eastAsiaTheme="minorEastAsia"/>
+        </w:rPr>
+        <w:t>the quadrant</w:t>
+      </w:r>
+      <w:proofErr w:type="gramEnd"/>
+      <w:r>
+        <w:rPr>
+          <w:rFonts w:eastAsiaTheme="minorEastAsia"/>
+        </w:rPr>
+        <w:t xml:space="preserve"> IV.</w:t>
       </w:r>
     </w:p>
     <w:p>
@@ -13402,13 +13781,7 @@
           <w:rPr>
             <w:rFonts w:ascii="Cambria Math" w:eastAsiaTheme="minorEastAsia" w:hAnsi="Cambria Math"/>
           </w:rPr>
-          <m:t>x=</m:t>
-        </m:r>
-        <m:r>
-          <w:rPr>
-            <w:rFonts w:ascii="Cambria Math" w:eastAsiaTheme="minorEastAsia" w:hAnsi="Cambria Math"/>
-          </w:rPr>
-          <m:t>180°-</m:t>
+          <m:t>x=180°-</m:t>
         </m:r>
       </m:oMath>
       <w:r>
@@ -13472,13 +13845,7 @@
           <w:rPr>
             <w:rFonts w:ascii="Cambria Math" w:eastAsiaTheme="minorEastAsia" w:hAnsi="Cambria Math"/>
           </w:rPr>
-          <m:t>x=</m:t>
-        </m:r>
-        <m:r>
-          <w:rPr>
-            <w:rFonts w:ascii="Cambria Math" w:eastAsiaTheme="minorEastAsia" w:hAnsi="Cambria Math"/>
-          </w:rPr>
-          <m:t>180°+</m:t>
+          <m:t>x=180°+</m:t>
         </m:r>
       </m:oMath>
       <w:r>
@@ -14078,6 +14445,1246 @@
         <w:t>.</w:t>
       </w:r>
     </w:p>
+    <w:p>
+      <w:pPr>
+        <w:pStyle w:val="Heading3"/>
+        <w:rPr>
+          <w:rFonts w:eastAsiaTheme="minorEastAsia"/>
+        </w:rPr>
+      </w:pPr>
+      <w:r>
+        <w:rPr>
+          <w:rFonts w:eastAsiaTheme="minorEastAsia"/>
+        </w:rPr>
+        <w:br w:type="column"/>
+      </w:r>
+      <w:r>
+        <w:rPr>
+          <w:rFonts w:eastAsiaTheme="minorEastAsia"/>
+        </w:rPr>
+        <w:lastRenderedPageBreak/>
+        <w:t>Check Your Understanding of Section 5.2</w:t>
+      </w:r>
+    </w:p>
+    <w:p>
+      <w:pPr>
+        <w:pStyle w:val="ListParagraph"/>
+        <w:numPr>
+          <w:ilvl w:val="0"/>
+          <w:numId w:val="40"/>
+        </w:numPr>
+      </w:pPr>
+      <w:r>
+        <w:t>Multiple-Choice</w:t>
+      </w:r>
+    </w:p>
+    <w:p>
+      <w:pPr>
+        <w:pStyle w:val="NoSpacing"/>
+        <w:numPr>
+          <w:ilvl w:val="0"/>
+          <w:numId w:val="41"/>
+        </w:numPr>
+        <w:rPr>
+          <w:b/>
+          <w:bCs/>
+        </w:rPr>
+      </w:pPr>
+      <w:r>
+        <w:t xml:space="preserve">Based on the unit circle diagram, find the solution(s) to the equation </w:t>
+      </w:r>
+      <m:oMath>
+        <m:func>
+          <m:funcPr>
+            <m:ctrlPr>
+              <w:rPr>
+                <w:rFonts w:ascii="Cambria Math" w:hAnsi="Cambria Math"/>
+                <w:i/>
+              </w:rPr>
+            </m:ctrlPr>
+          </m:funcPr>
+          <m:fName>
+            <m:r>
+              <m:rPr>
+                <m:sty m:val="p"/>
+              </m:rPr>
+              <w:rPr>
+                <w:rFonts w:ascii="Cambria Math" w:hAnsi="Cambria Math"/>
+              </w:rPr>
+              <m:t>sin</m:t>
+            </m:r>
+          </m:fName>
+          <m:e>
+            <m:r>
+              <w:rPr>
+                <w:rFonts w:ascii="Cambria Math" w:hAnsi="Cambria Math"/>
+              </w:rPr>
+              <m:t>x=0.8</m:t>
+            </m:r>
+          </m:e>
+        </m:func>
+      </m:oMath>
+      <w:r>
+        <w:rPr>
+          <w:rFonts w:eastAsiaTheme="minorEastAsia"/>
+        </w:rPr>
+        <w:t>.</w:t>
+      </w:r>
+      <w:r>
+        <w:rPr>
+          <w:rFonts w:eastAsiaTheme="minorEastAsia"/>
+        </w:rPr>
+        <w:br/>
+      </w:r>
+      <m:oMathPara>
+        <m:oMath>
+          <m:r>
+            <w:rPr>
+              <w:rFonts w:ascii="Cambria Math" w:hAnsi="Cambria Math"/>
+            </w:rPr>
+            <m:t>55°, 180°-55°=125°</m:t>
+          </m:r>
+          <m:r>
+            <w:rPr>
+              <w:rFonts w:eastAsiaTheme="minorEastAsia"/>
+            </w:rPr>
+            <w:br/>
+          </m:r>
+        </m:oMath>
+      </m:oMathPara>
+      <w:r>
+        <w:rPr>
+          <w:rFonts w:eastAsiaTheme="minorEastAsia"/>
+          <w:b/>
+          <w:bCs/>
+        </w:rPr>
+        <w:t xml:space="preserve">(4) </w:t>
+      </w:r>
+      <m:oMath>
+        <m:r>
+          <m:rPr>
+            <m:sty m:val="bi"/>
+          </m:rPr>
+          <w:rPr>
+            <w:rFonts w:ascii="Cambria Math" w:hAnsi="Cambria Math"/>
+          </w:rPr>
+          <m:t>55°,125°</m:t>
+        </m:r>
+      </m:oMath>
+    </w:p>
+    <w:p>
+      <w:pPr>
+        <w:pStyle w:val="NoSpacing"/>
+        <w:numPr>
+          <w:ilvl w:val="0"/>
+          <w:numId w:val="41"/>
+        </w:numPr>
+        <w:rPr>
+          <w:b/>
+          <w:bCs/>
+        </w:rPr>
+      </w:pPr>
+      <w:r>
+        <w:rPr>
+          <w:rFonts w:eastAsiaTheme="minorEastAsia"/>
+        </w:rPr>
+        <w:t xml:space="preserve">Based on the unit circle diagram, find the solution(s) to the equation </w:t>
+      </w:r>
+      <m:oMath>
+        <m:func>
+          <m:funcPr>
+            <m:ctrlPr>
+              <w:rPr>
+                <w:rFonts w:ascii="Cambria Math" w:eastAsiaTheme="minorEastAsia" w:hAnsi="Cambria Math"/>
+                <w:i/>
+              </w:rPr>
+            </m:ctrlPr>
+          </m:funcPr>
+          <m:fName>
+            <m:r>
+              <m:rPr>
+                <m:sty m:val="p"/>
+              </m:rPr>
+              <w:rPr>
+                <w:rFonts w:ascii="Cambria Math" w:eastAsiaTheme="minorEastAsia" w:hAnsi="Cambria Math"/>
+              </w:rPr>
+              <m:t>cos</m:t>
+            </m:r>
+          </m:fName>
+          <m:e>
+            <m:r>
+              <w:rPr>
+                <w:rFonts w:ascii="Cambria Math" w:eastAsiaTheme="minorEastAsia" w:hAnsi="Cambria Math"/>
+              </w:rPr>
+              <m:t>x</m:t>
+            </m:r>
+          </m:e>
+        </m:func>
+        <m:r>
+          <w:rPr>
+            <w:rFonts w:ascii="Cambria Math" w:eastAsiaTheme="minorEastAsia" w:hAnsi="Cambria Math"/>
+          </w:rPr>
+          <m:t>=-0.6</m:t>
+        </m:r>
+      </m:oMath>
+      <w:r>
+        <w:rPr>
+          <w:rFonts w:eastAsiaTheme="minorEastAsia"/>
+        </w:rPr>
+        <w:t>.</w:t>
+      </w:r>
+      <w:r>
+        <w:rPr>
+          <w:rFonts w:eastAsiaTheme="minorEastAsia"/>
+        </w:rPr>
+        <w:br/>
+      </w:r>
+      <m:oMathPara>
+        <m:oMath>
+          <m:sSub>
+            <m:sSubPr>
+              <m:ctrlPr>
+                <w:rPr>
+                  <w:rFonts w:ascii="Cambria Math" w:hAnsi="Cambria Math"/>
+                  <w:i/>
+                </w:rPr>
+              </m:ctrlPr>
+            </m:sSubPr>
+            <m:e>
+              <m:r>
+                <w:rPr>
+                  <w:rFonts w:ascii="Cambria Math" w:hAnsi="Cambria Math"/>
+                </w:rPr>
+                <m:t>θ</m:t>
+              </m:r>
+            </m:e>
+            <m:sub>
+              <m:r>
+                <w:rPr>
+                  <w:rFonts w:ascii="Cambria Math" w:hAnsi="Cambria Math"/>
+                </w:rPr>
+                <m:t>ref</m:t>
+              </m:r>
+            </m:sub>
+          </m:sSub>
+          <m:r>
+            <w:rPr>
+              <w:rFonts w:ascii="Cambria Math" w:hAnsi="Cambria Math"/>
+            </w:rPr>
+            <m:t>=55%</m:t>
+          </m:r>
+          <m:r>
+            <w:rPr>
+              <w:rFonts w:eastAsiaTheme="minorEastAsia"/>
+            </w:rPr>
+            <w:br/>
+          </m:r>
+        </m:oMath>
+      </m:oMathPara>
+      <w:r>
+        <w:rPr>
+          <w:rFonts w:eastAsiaTheme="minorEastAsia"/>
+        </w:rPr>
+        <w:t>Quadrants: II and III</w:t>
+      </w:r>
+      <w:r>
+        <w:rPr>
+          <w:rFonts w:eastAsiaTheme="minorEastAsia"/>
+        </w:rPr>
+        <w:br/>
+      </w:r>
+      <w:r>
+        <w:t xml:space="preserve">Quadrant II: </w:t>
+      </w:r>
+      <m:oMath>
+        <m:r>
+          <w:rPr>
+            <w:rFonts w:ascii="Cambria Math" w:hAnsi="Cambria Math"/>
+          </w:rPr>
+          <m:t>180°-55°=125°</m:t>
+        </m:r>
+      </m:oMath>
+      <w:r>
+        <w:rPr>
+          <w:rFonts w:eastAsiaTheme="minorEastAsia"/>
+        </w:rPr>
+        <w:br/>
+        <w:t xml:space="preserve">Quadrant III: </w:t>
+      </w:r>
+      <m:oMath>
+        <m:r>
+          <w:rPr>
+            <w:rFonts w:ascii="Cambria Math" w:eastAsiaTheme="minorEastAsia" w:hAnsi="Cambria Math"/>
+          </w:rPr>
+          <m:t>180°+55°=235°</m:t>
+        </m:r>
+      </m:oMath>
+      <w:r>
+        <w:rPr>
+          <w:rFonts w:eastAsiaTheme="minorEastAsia"/>
+        </w:rPr>
+        <w:br/>
+      </w:r>
+      <w:r>
+        <w:rPr>
+          <w:rFonts w:eastAsiaTheme="minorEastAsia"/>
+          <w:b/>
+          <w:bCs/>
+        </w:rPr>
+        <w:t xml:space="preserve">(2) </w:t>
+      </w:r>
+      <m:oMath>
+        <m:r>
+          <m:rPr>
+            <m:sty m:val="bi"/>
+          </m:rPr>
+          <w:rPr>
+            <w:rFonts w:ascii="Cambria Math" w:hAnsi="Cambria Math"/>
+          </w:rPr>
+          <m:t>125°</m:t>
+        </m:r>
+      </m:oMath>
+      <w:r>
+        <w:rPr>
+          <w:rFonts w:eastAsiaTheme="minorEastAsia"/>
+          <w:b/>
+          <w:bCs/>
+        </w:rPr>
+        <w:t xml:space="preserve">, </w:t>
+      </w:r>
+      <m:oMath>
+        <m:r>
+          <m:rPr>
+            <m:sty m:val="bi"/>
+          </m:rPr>
+          <w:rPr>
+            <w:rFonts w:ascii="Cambria Math" w:eastAsiaTheme="minorEastAsia" w:hAnsi="Cambria Math"/>
+          </w:rPr>
+          <m:t>235°</m:t>
+        </m:r>
+      </m:oMath>
+    </w:p>
+    <w:p>
+      <w:pPr>
+        <w:pStyle w:val="NoSpacing"/>
+        <w:numPr>
+          <w:ilvl w:val="0"/>
+          <w:numId w:val="41"/>
+        </w:numPr>
+        <w:rPr>
+          <w:b/>
+          <w:bCs/>
+        </w:rPr>
+      </w:pPr>
+      <w:r>
+        <w:rPr>
+          <w:rFonts w:eastAsiaTheme="minorEastAsia"/>
+        </w:rPr>
+        <w:t xml:space="preserve">Based on the unit circle diagram, find the solution(s) to the equation </w:t>
+      </w:r>
+      <m:oMath>
+        <m:func>
+          <m:funcPr>
+            <m:ctrlPr>
+              <w:rPr>
+                <w:rFonts w:ascii="Cambria Math" w:eastAsiaTheme="minorEastAsia" w:hAnsi="Cambria Math"/>
+                <w:i/>
+              </w:rPr>
+            </m:ctrlPr>
+          </m:funcPr>
+          <m:fName>
+            <m:r>
+              <m:rPr>
+                <m:sty m:val="p"/>
+              </m:rPr>
+              <w:rPr>
+                <w:rFonts w:ascii="Cambria Math" w:eastAsiaTheme="minorEastAsia" w:hAnsi="Cambria Math"/>
+              </w:rPr>
+              <m:t>sin</m:t>
+            </m:r>
+          </m:fName>
+          <m:e>
+            <m:r>
+              <w:rPr>
+                <w:rFonts w:ascii="Cambria Math" w:eastAsiaTheme="minorEastAsia" w:hAnsi="Cambria Math"/>
+              </w:rPr>
+              <m:t>x=-1</m:t>
+            </m:r>
+          </m:e>
+        </m:func>
+        <m:r>
+          <w:rPr>
+            <w:rFonts w:ascii="Cambria Math" w:eastAsiaTheme="minorEastAsia" w:hAnsi="Cambria Math"/>
+          </w:rPr>
+          <m:t>.</m:t>
+        </m:r>
+      </m:oMath>
+      <w:r>
+        <w:rPr>
+          <w:rFonts w:eastAsiaTheme="minorEastAsia"/>
+        </w:rPr>
+        <w:br/>
+      </w:r>
+      <w:r>
+        <w:rPr>
+          <w:rFonts w:eastAsiaTheme="minorEastAsia"/>
+          <w:b/>
+          <w:bCs/>
+        </w:rPr>
+        <w:t xml:space="preserve">(1) </w:t>
+      </w:r>
+      <m:oMath>
+        <m:r>
+          <m:rPr>
+            <m:sty m:val="b"/>
+          </m:rPr>
+          <w:rPr>
+            <w:rFonts w:ascii="Cambria Math" w:eastAsiaTheme="minorEastAsia" w:hAnsi="Cambria Math"/>
+          </w:rPr>
+          <m:t>270°</m:t>
+        </m:r>
+      </m:oMath>
+    </w:p>
+    <w:p>
+      <w:pPr>
+        <w:pStyle w:val="NoSpacing"/>
+        <w:numPr>
+          <w:ilvl w:val="0"/>
+          <w:numId w:val="41"/>
+        </w:numPr>
+        <w:rPr>
+          <w:b/>
+          <w:bCs/>
+        </w:rPr>
+      </w:pPr>
+      <w:r>
+        <w:rPr>
+          <w:rFonts w:eastAsiaTheme="minorEastAsia"/>
+        </w:rPr>
+        <w:t xml:space="preserve">Find the solution(s) to </w:t>
+      </w:r>
+      <m:oMath>
+        <m:func>
+          <m:funcPr>
+            <m:ctrlPr>
+              <w:rPr>
+                <w:rFonts w:ascii="Cambria Math" w:eastAsiaTheme="minorEastAsia" w:hAnsi="Cambria Math"/>
+                <w:i/>
+              </w:rPr>
+            </m:ctrlPr>
+          </m:funcPr>
+          <m:fName>
+            <m:r>
+              <m:rPr>
+                <m:sty m:val="p"/>
+              </m:rPr>
+              <w:rPr>
+                <w:rFonts w:ascii="Cambria Math" w:eastAsiaTheme="minorEastAsia" w:hAnsi="Cambria Math"/>
+              </w:rPr>
+              <m:t>cos</m:t>
+            </m:r>
+          </m:fName>
+          <m:e>
+            <m:r>
+              <w:rPr>
+                <w:rFonts w:ascii="Cambria Math" w:eastAsiaTheme="minorEastAsia" w:hAnsi="Cambria Math"/>
+              </w:rPr>
+              <m:t>x</m:t>
+            </m:r>
+          </m:e>
+        </m:func>
+        <m:r>
+          <w:rPr>
+            <w:rFonts w:ascii="Cambria Math" w:eastAsiaTheme="minorEastAsia" w:hAnsi="Cambria Math"/>
+          </w:rPr>
+          <m:t>=0.5446</m:t>
+        </m:r>
+      </m:oMath>
+      <w:r>
+        <w:rPr>
+          <w:rFonts w:eastAsiaTheme="minorEastAsia"/>
+        </w:rPr>
+        <w:t>.</w:t>
+      </w:r>
+      <w:r>
+        <w:rPr>
+          <w:rFonts w:eastAsiaTheme="minorEastAsia"/>
+        </w:rPr>
+        <w:br/>
+        <w:t xml:space="preserve">Quadrants I and IV.  </w:t>
+      </w:r>
+      <m:oMath>
+        <m:sSub>
+          <m:sSubPr>
+            <m:ctrlPr>
+              <w:rPr>
+                <w:rFonts w:ascii="Cambria Math" w:eastAsiaTheme="minorEastAsia" w:hAnsi="Cambria Math"/>
+                <w:i/>
+              </w:rPr>
+            </m:ctrlPr>
+          </m:sSubPr>
+          <m:e>
+            <m:r>
+              <w:rPr>
+                <w:rFonts w:ascii="Cambria Math" w:eastAsiaTheme="minorEastAsia" w:hAnsi="Cambria Math"/>
+              </w:rPr>
+              <m:t>θ</m:t>
+            </m:r>
+          </m:e>
+          <m:sub>
+            <m:r>
+              <w:rPr>
+                <w:rFonts w:ascii="Cambria Math" w:eastAsiaTheme="minorEastAsia" w:hAnsi="Cambria Math"/>
+              </w:rPr>
+              <m:t>ref</m:t>
+            </m:r>
+          </m:sub>
+        </m:sSub>
+        <m:r>
+          <w:rPr>
+            <w:rFonts w:ascii="Cambria Math" w:eastAsiaTheme="minorEastAsia" w:hAnsi="Cambria Math"/>
+          </w:rPr>
+          <m:t>=57°</m:t>
+        </m:r>
+      </m:oMath>
+      <w:r>
+        <w:rPr>
+          <w:rFonts w:eastAsiaTheme="minorEastAsia"/>
+        </w:rPr>
+        <w:br/>
+      </w:r>
+      <w:r>
+        <w:rPr>
+          <w:rFonts w:eastAsiaTheme="minorEastAsia"/>
+          <w:b/>
+          <w:bCs/>
+        </w:rPr>
+        <w:t xml:space="preserve">(4) </w:t>
+      </w:r>
+      <m:oMath>
+        <m:r>
+          <m:rPr>
+            <m:sty m:val="bi"/>
+          </m:rPr>
+          <w:rPr>
+            <w:rFonts w:ascii="Cambria Math" w:eastAsiaTheme="minorEastAsia" w:hAnsi="Cambria Math"/>
+          </w:rPr>
+          <m:t>57°</m:t>
+        </m:r>
+      </m:oMath>
+      <w:r>
+        <w:rPr>
+          <w:rFonts w:eastAsiaTheme="minorEastAsia"/>
+          <w:b/>
+          <w:bCs/>
+        </w:rPr>
+        <w:t xml:space="preserve"> and </w:t>
+      </w:r>
+      <m:oMath>
+        <m:r>
+          <m:rPr>
+            <m:sty m:val="bi"/>
+          </m:rPr>
+          <w:rPr>
+            <w:rFonts w:ascii="Cambria Math" w:eastAsiaTheme="minorEastAsia" w:hAnsi="Cambria Math"/>
+          </w:rPr>
+          <m:t>303°</m:t>
+        </m:r>
+      </m:oMath>
+    </w:p>
+    <w:p>
+      <w:pPr>
+        <w:pStyle w:val="NoSpacing"/>
+        <w:numPr>
+          <w:ilvl w:val="0"/>
+          <w:numId w:val="41"/>
+        </w:numPr>
+        <w:rPr>
+          <w:b/>
+          <w:bCs/>
+        </w:rPr>
+      </w:pPr>
+      <w:r>
+        <w:rPr>
+          <w:rFonts w:eastAsiaTheme="minorEastAsia"/>
+        </w:rPr>
+        <w:t xml:space="preserve">Find the solution(s) to </w:t>
+      </w:r>
+      <m:oMath>
+        <m:func>
+          <m:funcPr>
+            <m:ctrlPr>
+              <w:rPr>
+                <w:rFonts w:ascii="Cambria Math" w:eastAsiaTheme="minorEastAsia" w:hAnsi="Cambria Math"/>
+                <w:i/>
+              </w:rPr>
+            </m:ctrlPr>
+          </m:funcPr>
+          <m:fName>
+            <m:r>
+              <m:rPr>
+                <m:sty m:val="p"/>
+              </m:rPr>
+              <w:rPr>
+                <w:rFonts w:ascii="Cambria Math" w:eastAsiaTheme="minorEastAsia" w:hAnsi="Cambria Math"/>
+              </w:rPr>
+              <m:t>cos</m:t>
+            </m:r>
+          </m:fName>
+          <m:e>
+            <m:r>
+              <w:rPr>
+                <w:rFonts w:ascii="Cambria Math" w:eastAsiaTheme="minorEastAsia" w:hAnsi="Cambria Math"/>
+              </w:rPr>
+              <m:t>x=-0.5446</m:t>
+            </m:r>
+          </m:e>
+        </m:func>
+      </m:oMath>
+      <w:r>
+        <w:rPr>
+          <w:rFonts w:eastAsiaTheme="minorEastAsia"/>
+        </w:rPr>
+        <w:t>.</w:t>
+      </w:r>
+      <w:r>
+        <w:rPr>
+          <w:rFonts w:eastAsiaTheme="minorEastAsia"/>
+        </w:rPr>
+        <w:br/>
+        <w:t xml:space="preserve">Quadrants: II and III. </w:t>
+      </w:r>
+      <m:oMath>
+        <m:sSub>
+          <m:sSubPr>
+            <m:ctrlPr>
+              <w:rPr>
+                <w:rFonts w:ascii="Cambria Math" w:eastAsiaTheme="minorEastAsia" w:hAnsi="Cambria Math"/>
+                <w:i/>
+              </w:rPr>
+            </m:ctrlPr>
+          </m:sSubPr>
+          <m:e>
+            <m:r>
+              <w:rPr>
+                <w:rFonts w:ascii="Cambria Math" w:eastAsiaTheme="minorEastAsia" w:hAnsi="Cambria Math"/>
+              </w:rPr>
+              <m:t>θ</m:t>
+            </m:r>
+          </m:e>
+          <m:sub>
+            <m:r>
+              <w:rPr>
+                <w:rFonts w:ascii="Cambria Math" w:eastAsiaTheme="minorEastAsia" w:hAnsi="Cambria Math"/>
+              </w:rPr>
+              <m:t>ref</m:t>
+            </m:r>
+          </m:sub>
+        </m:sSub>
+        <m:r>
+          <w:rPr>
+            <w:rFonts w:ascii="Cambria Math" w:eastAsiaTheme="minorEastAsia" w:hAnsi="Cambria Math"/>
+          </w:rPr>
+          <m:t>=57°</m:t>
+        </m:r>
+      </m:oMath>
+      <w:r>
+        <w:rPr>
+          <w:rFonts w:eastAsiaTheme="minorEastAsia"/>
+        </w:rPr>
+        <w:t>.</w:t>
+      </w:r>
+      <w:r>
+        <w:rPr>
+          <w:rFonts w:eastAsiaTheme="minorEastAsia"/>
+        </w:rPr>
+        <w:br/>
+      </w:r>
+      <w:r>
+        <w:rPr>
+          <w:rFonts w:eastAsiaTheme="minorEastAsia"/>
+          <w:b/>
+          <w:bCs/>
+        </w:rPr>
+        <w:t xml:space="preserve">(4) </w:t>
+      </w:r>
+      <m:oMath>
+        <m:r>
+          <m:rPr>
+            <m:sty m:val="bi"/>
+          </m:rPr>
+          <w:rPr>
+            <w:rFonts w:ascii="Cambria Math" w:eastAsiaTheme="minorEastAsia" w:hAnsi="Cambria Math"/>
+          </w:rPr>
+          <m:t>123°</m:t>
+        </m:r>
+      </m:oMath>
+      <w:r>
+        <w:rPr>
+          <w:rFonts w:eastAsiaTheme="minorEastAsia"/>
+          <w:b/>
+          <w:bCs/>
+        </w:rPr>
+        <w:t xml:space="preserve"> and </w:t>
+      </w:r>
+      <m:oMath>
+        <m:r>
+          <m:rPr>
+            <m:sty m:val="bi"/>
+          </m:rPr>
+          <w:rPr>
+            <w:rFonts w:ascii="Cambria Math" w:eastAsiaTheme="minorEastAsia" w:hAnsi="Cambria Math"/>
+          </w:rPr>
+          <m:t>237°</m:t>
+        </m:r>
+      </m:oMath>
+    </w:p>
+    <w:p>
+      <w:pPr>
+        <w:pStyle w:val="NoSpacing"/>
+        <w:numPr>
+          <w:ilvl w:val="0"/>
+          <w:numId w:val="41"/>
+        </w:numPr>
+        <w:rPr>
+          <w:b/>
+          <w:bCs/>
+        </w:rPr>
+      </w:pPr>
+      <w:r>
+        <w:rPr>
+          <w:rFonts w:eastAsiaTheme="minorEastAsia"/>
+        </w:rPr>
+        <w:t xml:space="preserve">If </w:t>
+      </w:r>
+      <m:oMath>
+        <m:r>
+          <w:rPr>
+            <w:rFonts w:ascii="Cambria Math" w:eastAsiaTheme="minorEastAsia" w:hAnsi="Cambria Math"/>
+          </w:rPr>
+          <m:t>0°≤x≤360°</m:t>
+        </m:r>
+      </m:oMath>
+      <w:r>
+        <w:rPr>
+          <w:rFonts w:eastAsiaTheme="minorEastAsia"/>
+        </w:rPr>
+        <w:t xml:space="preserve">, what is the maximum number of solutions to the equation </w:t>
+      </w:r>
+      <m:oMath>
+        <m:func>
+          <m:funcPr>
+            <m:ctrlPr>
+              <w:rPr>
+                <w:rFonts w:ascii="Cambria Math" w:eastAsiaTheme="minorEastAsia" w:hAnsi="Cambria Math"/>
+                <w:i/>
+              </w:rPr>
+            </m:ctrlPr>
+          </m:funcPr>
+          <m:fName>
+            <m:r>
+              <m:rPr>
+                <m:sty m:val="p"/>
+              </m:rPr>
+              <w:rPr>
+                <w:rFonts w:ascii="Cambria Math" w:eastAsiaTheme="minorEastAsia" w:hAnsi="Cambria Math"/>
+              </w:rPr>
+              <m:t>sin</m:t>
+            </m:r>
+          </m:fName>
+          <m:e>
+            <m:r>
+              <w:rPr>
+                <w:rFonts w:ascii="Cambria Math" w:eastAsiaTheme="minorEastAsia" w:hAnsi="Cambria Math"/>
+              </w:rPr>
+              <m:t>x=a</m:t>
+            </m:r>
+          </m:e>
+        </m:func>
+      </m:oMath>
+      <w:r>
+        <w:rPr>
+          <w:rFonts w:eastAsiaTheme="minorEastAsia"/>
+        </w:rPr>
+        <w:t xml:space="preserve"> where </w:t>
+      </w:r>
+      <m:oMath>
+        <m:r>
+          <w:rPr>
+            <w:rFonts w:ascii="Cambria Math" w:eastAsiaTheme="minorEastAsia" w:hAnsi="Cambria Math"/>
+          </w:rPr>
+          <m:t>a</m:t>
+        </m:r>
+      </m:oMath>
+      <w:r>
+        <w:rPr>
+          <w:rFonts w:eastAsiaTheme="minorEastAsia"/>
+        </w:rPr>
+        <w:t xml:space="preserve"> is a real number?</w:t>
+      </w:r>
+      <w:r>
+        <w:rPr>
+          <w:rFonts w:eastAsiaTheme="minorEastAsia"/>
+        </w:rPr>
+        <w:br/>
+      </w:r>
+      <w:r>
+        <w:rPr>
+          <w:rFonts w:eastAsiaTheme="minorEastAsia"/>
+          <w:b/>
+          <w:bCs/>
+        </w:rPr>
+        <w:t>(3) 2 solutions</w:t>
+      </w:r>
+    </w:p>
+    <w:p>
+      <w:pPr>
+        <w:pStyle w:val="NoSpacing"/>
+        <w:numPr>
+          <w:ilvl w:val="0"/>
+          <w:numId w:val="41"/>
+        </w:numPr>
+        <w:rPr>
+          <w:b/>
+          <w:bCs/>
+        </w:rPr>
+      </w:pPr>
+      <w:r>
+        <w:rPr>
+          <w:rFonts w:eastAsiaTheme="minorEastAsia"/>
+        </w:rPr>
+        <w:t xml:space="preserve">Find the solution(s) to </w:t>
+      </w:r>
+      <m:oMath>
+        <m:func>
+          <m:funcPr>
+            <m:ctrlPr>
+              <w:rPr>
+                <w:rFonts w:ascii="Cambria Math" w:eastAsiaTheme="minorEastAsia" w:hAnsi="Cambria Math"/>
+                <w:i/>
+              </w:rPr>
+            </m:ctrlPr>
+          </m:funcPr>
+          <m:fName>
+            <m:r>
+              <m:rPr>
+                <m:sty m:val="p"/>
+              </m:rPr>
+              <w:rPr>
+                <w:rFonts w:ascii="Cambria Math" w:eastAsiaTheme="minorEastAsia" w:hAnsi="Cambria Math"/>
+              </w:rPr>
+              <m:t>cos</m:t>
+            </m:r>
+          </m:fName>
+          <m:e>
+            <m:r>
+              <w:rPr>
+                <w:rFonts w:ascii="Cambria Math" w:eastAsiaTheme="minorEastAsia" w:hAnsi="Cambria Math"/>
+              </w:rPr>
+              <m:t>x=-1</m:t>
+            </m:r>
+          </m:e>
+        </m:func>
+      </m:oMath>
+      <w:r>
+        <w:rPr>
+          <w:rFonts w:eastAsiaTheme="minorEastAsia"/>
+        </w:rPr>
+        <w:t xml:space="preserve"> for </w:t>
+      </w:r>
+      <w:r>
+        <w:rPr>
+          <w:rFonts w:eastAsiaTheme="minorEastAsia"/>
+        </w:rPr>
+        <w:br/>
+      </w:r>
+      <m:oMath>
+        <m:r>
+          <w:rPr>
+            <w:rFonts w:ascii="Cambria Math" w:eastAsiaTheme="minorEastAsia" w:hAnsi="Cambria Math"/>
+          </w:rPr>
+          <m:t>0°≤x≤360°</m:t>
+        </m:r>
+      </m:oMath>
+      <w:r>
+        <w:rPr>
+          <w:rFonts w:eastAsiaTheme="minorEastAsia"/>
+        </w:rPr>
+        <w:t>.</w:t>
+      </w:r>
+      <w:r>
+        <w:rPr>
+          <w:rFonts w:eastAsiaTheme="minorEastAsia"/>
+        </w:rPr>
+        <w:br/>
+      </w:r>
+      <w:r>
+        <w:rPr>
+          <w:rFonts w:eastAsiaTheme="minorEastAsia"/>
+          <w:b/>
+          <w:bCs/>
+        </w:rPr>
+        <w:t xml:space="preserve">(4) </w:t>
+      </w:r>
+      <m:oMath>
+        <m:r>
+          <m:rPr>
+            <m:sty m:val="bi"/>
+          </m:rPr>
+          <w:rPr>
+            <w:rFonts w:ascii="Cambria Math" w:eastAsiaTheme="minorEastAsia" w:hAnsi="Cambria Math"/>
+          </w:rPr>
+          <m:t>180°</m:t>
+        </m:r>
+      </m:oMath>
+    </w:p>
+    <w:p>
+      <w:pPr>
+        <w:pStyle w:val="NoSpacing"/>
+        <w:numPr>
+          <w:ilvl w:val="0"/>
+          <w:numId w:val="41"/>
+        </w:numPr>
+        <w:rPr>
+          <w:b/>
+          <w:bCs/>
+        </w:rPr>
+      </w:pPr>
+      <w:r>
+        <w:rPr>
+          <w:rFonts w:eastAsiaTheme="minorEastAsia"/>
+        </w:rPr>
+        <w:t xml:space="preserve">At what value(s) of </w:t>
+      </w:r>
+      <m:oMath>
+        <m:r>
+          <w:rPr>
+            <w:rFonts w:ascii="Cambria Math" w:eastAsiaTheme="minorEastAsia" w:hAnsi="Cambria Math"/>
+          </w:rPr>
+          <m:t>x</m:t>
+        </m:r>
+      </m:oMath>
+      <w:r>
+        <w:rPr>
+          <w:rFonts w:eastAsiaTheme="minorEastAsia"/>
+        </w:rPr>
+        <w:t xml:space="preserve"> does </w:t>
+      </w:r>
+      <m:oMath>
+        <m:func>
+          <m:funcPr>
+            <m:ctrlPr>
+              <w:rPr>
+                <w:rFonts w:ascii="Cambria Math" w:eastAsiaTheme="minorEastAsia" w:hAnsi="Cambria Math"/>
+                <w:i/>
+              </w:rPr>
+            </m:ctrlPr>
+          </m:funcPr>
+          <m:fName>
+            <m:r>
+              <m:rPr>
+                <m:sty m:val="p"/>
+              </m:rPr>
+              <w:rPr>
+                <w:rFonts w:ascii="Cambria Math" w:eastAsiaTheme="minorEastAsia" w:hAnsi="Cambria Math"/>
+              </w:rPr>
+              <m:t>cos</m:t>
+            </m:r>
+          </m:fName>
+          <m:e>
+            <m:r>
+              <w:rPr>
+                <w:rFonts w:ascii="Cambria Math" w:eastAsiaTheme="minorEastAsia" w:hAnsi="Cambria Math"/>
+              </w:rPr>
+              <m:t>x=</m:t>
+            </m:r>
+            <m:func>
+              <m:funcPr>
+                <m:ctrlPr>
+                  <w:rPr>
+                    <w:rFonts w:ascii="Cambria Math" w:eastAsiaTheme="minorEastAsia" w:hAnsi="Cambria Math"/>
+                    <w:i/>
+                  </w:rPr>
+                </m:ctrlPr>
+              </m:funcPr>
+              <m:fName>
+                <m:r>
+                  <m:rPr>
+                    <m:sty m:val="p"/>
+                  </m:rPr>
+                  <w:rPr>
+                    <w:rFonts w:ascii="Cambria Math" w:eastAsiaTheme="minorEastAsia" w:hAnsi="Cambria Math"/>
+                  </w:rPr>
+                  <m:t>sin</m:t>
+                </m:r>
+              </m:fName>
+              <m:e>
+                <m:r>
+                  <w:rPr>
+                    <w:rFonts w:ascii="Cambria Math" w:eastAsiaTheme="minorEastAsia" w:hAnsi="Cambria Math"/>
+                  </w:rPr>
+                  <m:t>x</m:t>
+                </m:r>
+              </m:e>
+            </m:func>
+          </m:e>
+        </m:func>
+      </m:oMath>
+      <w:r>
+        <w:rPr>
+          <w:rFonts w:eastAsiaTheme="minorEastAsia"/>
+        </w:rPr>
+        <w:t>?</w:t>
+      </w:r>
+      <w:r>
+        <w:rPr>
+          <w:rFonts w:eastAsiaTheme="minorEastAsia"/>
+        </w:rPr>
+        <w:br/>
+      </w:r>
+      <w:r>
+        <w:rPr>
+          <w:rFonts w:eastAsiaTheme="minorEastAsia"/>
+          <w:b/>
+          <w:bCs/>
+        </w:rPr>
+        <w:t>(</w:t>
+      </w:r>
+      <w:r>
+        <w:rPr>
+          <w:rFonts w:eastAsiaTheme="minorEastAsia"/>
+          <w:b/>
+          <w:bCs/>
+        </w:rPr>
+        <w:t>3</w:t>
+      </w:r>
+      <w:r>
+        <w:rPr>
+          <w:rFonts w:eastAsiaTheme="minorEastAsia"/>
+          <w:b/>
+          <w:bCs/>
+        </w:rPr>
+        <w:t xml:space="preserve">) </w:t>
+      </w:r>
+      <m:oMath>
+        <m:r>
+          <m:rPr>
+            <m:sty m:val="bi"/>
+          </m:rPr>
+          <w:rPr>
+            <w:rFonts w:ascii="Cambria Math" w:hAnsi="Cambria Math"/>
+          </w:rPr>
+          <m:t xml:space="preserve">45° </m:t>
+        </m:r>
+        <m:r>
+          <m:rPr>
+            <m:sty m:val="b"/>
+          </m:rPr>
+          <w:rPr>
+            <w:rFonts w:ascii="Cambria Math" w:hAnsi="Cambria Math"/>
+          </w:rPr>
+          <m:t>and</m:t>
+        </m:r>
+        <m:r>
+          <m:rPr>
+            <m:sty m:val="bi"/>
+          </m:rPr>
+          <w:rPr>
+            <w:rFonts w:ascii="Cambria Math" w:hAnsi="Cambria Math"/>
+          </w:rPr>
+          <m:t xml:space="preserve"> 225°</m:t>
+        </m:r>
+      </m:oMath>
+    </w:p>
+    <w:p>
+      <w:pPr>
+        <w:pStyle w:val="NoSpacing"/>
+        <w:numPr>
+          <w:ilvl w:val="0"/>
+          <w:numId w:val="41"/>
+        </w:numPr>
+        <w:rPr>
+          <w:b/>
+          <w:bCs/>
+        </w:rPr>
+      </w:pPr>
+      <w:r>
+        <w:rPr>
+          <w:rFonts w:eastAsiaTheme="minorEastAsia"/>
+        </w:rPr>
+        <w:t xml:space="preserve">If </w:t>
+      </w:r>
+      <m:oMath>
+        <m:r>
+          <w:rPr>
+            <w:rFonts w:ascii="Cambria Math" w:eastAsiaTheme="minorEastAsia" w:hAnsi="Cambria Math"/>
+          </w:rPr>
+          <m:t>a°</m:t>
+        </m:r>
+      </m:oMath>
+      <w:r>
+        <w:rPr>
+          <w:rFonts w:eastAsiaTheme="minorEastAsia"/>
+        </w:rPr>
+        <w:t xml:space="preserve"> is one solution to </w:t>
+      </w:r>
+      <m:oMath>
+        <m:func>
+          <m:funcPr>
+            <m:ctrlPr>
+              <w:rPr>
+                <w:rFonts w:ascii="Cambria Math" w:eastAsiaTheme="minorEastAsia" w:hAnsi="Cambria Math"/>
+                <w:i/>
+              </w:rPr>
+            </m:ctrlPr>
+          </m:funcPr>
+          <m:fName>
+            <m:r>
+              <m:rPr>
+                <m:sty m:val="p"/>
+              </m:rPr>
+              <w:rPr>
+                <w:rFonts w:ascii="Cambria Math" w:eastAsiaTheme="minorEastAsia" w:hAnsi="Cambria Math"/>
+              </w:rPr>
+              <m:t>sin</m:t>
+            </m:r>
+          </m:fName>
+          <m:e>
+            <m:r>
+              <w:rPr>
+                <w:rFonts w:ascii="Cambria Math" w:eastAsiaTheme="minorEastAsia" w:hAnsi="Cambria Math"/>
+              </w:rPr>
+              <m:t>x=k</m:t>
+            </m:r>
+          </m:e>
+        </m:func>
+      </m:oMath>
+      <w:r>
+        <w:rPr>
+          <w:rFonts w:eastAsiaTheme="minorEastAsia"/>
+        </w:rPr>
+        <w:t xml:space="preserve"> where </w:t>
+      </w:r>
+      <m:oMath>
+        <m:r>
+          <w:rPr>
+            <w:rFonts w:ascii="Cambria Math" w:eastAsiaTheme="minorEastAsia" w:hAnsi="Cambria Math"/>
+          </w:rPr>
+          <m:t>k&gt;0</m:t>
+        </m:r>
+      </m:oMath>
+      <w:r>
+        <w:rPr>
+          <w:rFonts w:eastAsiaTheme="minorEastAsia"/>
+        </w:rPr>
+        <w:t>, what is another solution?</w:t>
+      </w:r>
+      <w:r>
+        <w:rPr>
+          <w:rFonts w:eastAsiaTheme="minorEastAsia"/>
+        </w:rPr>
+        <w:br/>
+        <w:t>Quadrants I and II.</w:t>
+      </w:r>
+      <w:r>
+        <w:rPr>
+          <w:rFonts w:eastAsiaTheme="minorEastAsia"/>
+        </w:rPr>
+        <w:br/>
+      </w:r>
+      <w:r>
+        <w:rPr>
+          <w:rFonts w:eastAsiaTheme="minorEastAsia"/>
+          <w:b/>
+          <w:bCs/>
+        </w:rPr>
+        <w:t xml:space="preserve">(1) </w:t>
+      </w:r>
+      <m:oMath>
+        <m:r>
+          <m:rPr>
+            <m:sty m:val="bi"/>
+          </m:rPr>
+          <w:rPr>
+            <w:rFonts w:ascii="Cambria Math" w:eastAsiaTheme="minorEastAsia" w:hAnsi="Cambria Math"/>
+          </w:rPr>
+          <m:t>180°-a°</m:t>
+        </m:r>
+      </m:oMath>
+    </w:p>
+    <w:p>
+      <w:pPr>
+        <w:pStyle w:val="NoSpacing"/>
+        <w:numPr>
+          <w:ilvl w:val="0"/>
+          <w:numId w:val="41"/>
+        </w:numPr>
+      </w:pPr>
+      <w:r>
+        <w:rPr>
+          <w:rFonts w:eastAsiaTheme="minorEastAsia"/>
+        </w:rPr>
+        <w:t xml:space="preserve">What is the solution set for </w:t>
+      </w:r>
+      <m:oMath>
+        <m:func>
+          <m:funcPr>
+            <m:ctrlPr>
+              <w:rPr>
+                <w:rFonts w:ascii="Cambria Math" w:eastAsiaTheme="minorEastAsia" w:hAnsi="Cambria Math"/>
+                <w:i/>
+              </w:rPr>
+            </m:ctrlPr>
+          </m:funcPr>
+          <m:fName>
+            <m:r>
+              <m:rPr>
+                <m:sty m:val="p"/>
+              </m:rPr>
+              <w:rPr>
+                <w:rFonts w:ascii="Cambria Math" w:eastAsiaTheme="minorEastAsia" w:hAnsi="Cambria Math"/>
+              </w:rPr>
+              <m:t>sin</m:t>
+            </m:r>
+          </m:fName>
+          <m:e>
+            <m:r>
+              <w:rPr>
+                <w:rFonts w:ascii="Cambria Math" w:eastAsiaTheme="minorEastAsia" w:hAnsi="Cambria Math"/>
+              </w:rPr>
+              <m:t>x=-1.5</m:t>
+            </m:r>
+          </m:e>
+        </m:func>
+      </m:oMath>
+      <w:r>
+        <w:rPr>
+          <w:rFonts w:eastAsiaTheme="minorEastAsia"/>
+        </w:rPr>
+        <w:t>?</w:t>
+      </w:r>
+      <w:r>
+        <w:rPr>
+          <w:rFonts w:eastAsiaTheme="minorEastAsia"/>
+        </w:rPr>
+        <w:br/>
+      </w:r>
+      <w:r>
+        <w:rPr>
+          <w:rFonts w:eastAsiaTheme="minorEastAsia"/>
+          <w:b/>
+          <w:bCs/>
+        </w:rPr>
+        <w:t>(4) {}</w:t>
+      </w:r>
+      <w:r>
+        <w:rPr>
+          <w:b/>
+          <w:bCs/>
+        </w:rPr>
+        <w:br/>
+      </w:r>
+    </w:p>
     <w:sectPr>
       <w:type w:val="continuous"/>
       <w:pgSz w:w="12240" w:h="15840"/>
@@ -14772,6 +16379,92 @@
     </w:lvl>
   </w:abstractNum>
   <w:abstractNum w:abstractNumId="7" w15:restartNumberingAfterBreak="0">
+    <w:nsid w:val="153725C2"/>
+    <w:multiLevelType w:val="hybridMultilevel"/>
+    <w:tmpl w:val="E6EC8128"/>
+    <w:lvl w:ilvl="0" w:tplc="04090015">
+      <w:start w:val="1"/>
+      <w:numFmt w:val="upperLetter"/>
+      <w:lvlText w:val="%1."/>
+      <w:lvlJc w:val="left"/>
+      <w:pPr>
+        <w:ind w:left="360" w:hanging="360"/>
+      </w:pPr>
+    </w:lvl>
+    <w:lvl w:ilvl="1" w:tplc="04090019" w:tentative="1">
+      <w:start w:val="1"/>
+      <w:numFmt w:val="lowerLetter"/>
+      <w:lvlText w:val="%2."/>
+      <w:lvlJc w:val="left"/>
+      <w:pPr>
+        <w:ind w:left="1080" w:hanging="360"/>
+      </w:pPr>
+    </w:lvl>
+    <w:lvl w:ilvl="2" w:tplc="0409001B" w:tentative="1">
+      <w:start w:val="1"/>
+      <w:numFmt w:val="lowerRoman"/>
+      <w:lvlText w:val="%3."/>
+      <w:lvlJc w:val="right"/>
+      <w:pPr>
+        <w:ind w:left="1800" w:hanging="180"/>
+      </w:pPr>
+    </w:lvl>
+    <w:lvl w:ilvl="3" w:tplc="0409000F" w:tentative="1">
+      <w:start w:val="1"/>
+      <w:numFmt w:val="decimal"/>
+      <w:lvlText w:val="%4."/>
+      <w:lvlJc w:val="left"/>
+      <w:pPr>
+        <w:ind w:left="2520" w:hanging="360"/>
+      </w:pPr>
+    </w:lvl>
+    <w:lvl w:ilvl="4" w:tplc="04090019" w:tentative="1">
+      <w:start w:val="1"/>
+      <w:numFmt w:val="lowerLetter"/>
+      <w:lvlText w:val="%5."/>
+      <w:lvlJc w:val="left"/>
+      <w:pPr>
+        <w:ind w:left="3240" w:hanging="360"/>
+      </w:pPr>
+    </w:lvl>
+    <w:lvl w:ilvl="5" w:tplc="0409001B" w:tentative="1">
+      <w:start w:val="1"/>
+      <w:numFmt w:val="lowerRoman"/>
+      <w:lvlText w:val="%6."/>
+      <w:lvlJc w:val="right"/>
+      <w:pPr>
+        <w:ind w:left="3960" w:hanging="180"/>
+      </w:pPr>
+    </w:lvl>
+    <w:lvl w:ilvl="6" w:tplc="0409000F" w:tentative="1">
+      <w:start w:val="1"/>
+      <w:numFmt w:val="decimal"/>
+      <w:lvlText w:val="%7."/>
+      <w:lvlJc w:val="left"/>
+      <w:pPr>
+        <w:ind w:left="4680" w:hanging="360"/>
+      </w:pPr>
+    </w:lvl>
+    <w:lvl w:ilvl="7" w:tplc="04090019" w:tentative="1">
+      <w:start w:val="1"/>
+      <w:numFmt w:val="lowerLetter"/>
+      <w:lvlText w:val="%8."/>
+      <w:lvlJc w:val="left"/>
+      <w:pPr>
+        <w:ind w:left="5400" w:hanging="360"/>
+      </w:pPr>
+    </w:lvl>
+    <w:lvl w:ilvl="8" w:tplc="0409001B" w:tentative="1">
+      <w:start w:val="1"/>
+      <w:numFmt w:val="lowerRoman"/>
+      <w:lvlText w:val="%9."/>
+      <w:lvlJc w:val="right"/>
+      <w:pPr>
+        <w:ind w:left="6120" w:hanging="180"/>
+      </w:pPr>
+    </w:lvl>
+  </w:abstractNum>
+  <w:abstractNum w:abstractNumId="8" w15:restartNumberingAfterBreak="0">
     <w:nsid w:val="160C11B8"/>
     <w:multiLevelType w:val="hybridMultilevel"/>
     <w:tmpl w:val="D230FEF2"/>
@@ -14857,7 +16550,7 @@
       </w:pPr>
     </w:lvl>
   </w:abstractNum>
-  <w:abstractNum w:abstractNumId="8" w15:restartNumberingAfterBreak="0">
+  <w:abstractNum w:abstractNumId="9" w15:restartNumberingAfterBreak="0">
     <w:nsid w:val="189E0D40"/>
     <w:multiLevelType w:val="hybridMultilevel"/>
     <w:tmpl w:val="7F789562"/>
@@ -14946,7 +16639,7 @@
       </w:pPr>
     </w:lvl>
   </w:abstractNum>
-  <w:abstractNum w:abstractNumId="9" w15:restartNumberingAfterBreak="0">
+  <w:abstractNum w:abstractNumId="10" w15:restartNumberingAfterBreak="0">
     <w:nsid w:val="1B386E13"/>
     <w:multiLevelType w:val="hybridMultilevel"/>
     <w:tmpl w:val="3294AD66"/>
@@ -15032,7 +16725,7 @@
       </w:pPr>
     </w:lvl>
   </w:abstractNum>
-  <w:abstractNum w:abstractNumId="10" w15:restartNumberingAfterBreak="0">
+  <w:abstractNum w:abstractNumId="11" w15:restartNumberingAfterBreak="0">
     <w:nsid w:val="1D0A4D6D"/>
     <w:multiLevelType w:val="hybridMultilevel"/>
     <w:tmpl w:val="B532DC5A"/>
@@ -15123,7 +16816,7 @@
       </w:pPr>
     </w:lvl>
   </w:abstractNum>
-  <w:abstractNum w:abstractNumId="11" w15:restartNumberingAfterBreak="0">
+  <w:abstractNum w:abstractNumId="12" w15:restartNumberingAfterBreak="0">
     <w:nsid w:val="20E057DD"/>
     <w:multiLevelType w:val="hybridMultilevel"/>
     <w:tmpl w:val="F18E7A9A"/>
@@ -15212,7 +16905,7 @@
       </w:pPr>
     </w:lvl>
   </w:abstractNum>
-  <w:abstractNum w:abstractNumId="12" w15:restartNumberingAfterBreak="0">
+  <w:abstractNum w:abstractNumId="13" w15:restartNumberingAfterBreak="0">
     <w:nsid w:val="264C736A"/>
     <w:multiLevelType w:val="hybridMultilevel"/>
     <w:tmpl w:val="B810C032"/>
@@ -15303,7 +16996,7 @@
       </w:pPr>
     </w:lvl>
   </w:abstractNum>
-  <w:abstractNum w:abstractNumId="13" w15:restartNumberingAfterBreak="0">
+  <w:abstractNum w:abstractNumId="14" w15:restartNumberingAfterBreak="0">
     <w:nsid w:val="26CA3F23"/>
     <w:multiLevelType w:val="hybridMultilevel"/>
     <w:tmpl w:val="654ED1D6"/>
@@ -15392,7 +17085,7 @@
       </w:pPr>
     </w:lvl>
   </w:abstractNum>
-  <w:abstractNum w:abstractNumId="14" w15:restartNumberingAfterBreak="0">
+  <w:abstractNum w:abstractNumId="15" w15:restartNumberingAfterBreak="0">
     <w:nsid w:val="2AFC3AF5"/>
     <w:multiLevelType w:val="hybridMultilevel"/>
     <w:tmpl w:val="D526B388"/>
@@ -15483,7 +17176,7 @@
       </w:pPr>
     </w:lvl>
   </w:abstractNum>
-  <w:abstractNum w:abstractNumId="15" w15:restartNumberingAfterBreak="0">
+  <w:abstractNum w:abstractNumId="16" w15:restartNumberingAfterBreak="0">
     <w:nsid w:val="2C545507"/>
     <w:multiLevelType w:val="hybridMultilevel"/>
     <w:tmpl w:val="358A6FBE"/>
@@ -15572,7 +17265,7 @@
       </w:pPr>
     </w:lvl>
   </w:abstractNum>
-  <w:abstractNum w:abstractNumId="16" w15:restartNumberingAfterBreak="0">
+  <w:abstractNum w:abstractNumId="17" w15:restartNumberingAfterBreak="0">
     <w:nsid w:val="2CFE39D7"/>
     <w:multiLevelType w:val="hybridMultilevel"/>
     <w:tmpl w:val="7E0AB338"/>
@@ -15661,7 +17354,7 @@
       </w:pPr>
     </w:lvl>
   </w:abstractNum>
-  <w:abstractNum w:abstractNumId="17" w15:restartNumberingAfterBreak="0">
+  <w:abstractNum w:abstractNumId="18" w15:restartNumberingAfterBreak="0">
     <w:nsid w:val="2DB22F91"/>
     <w:multiLevelType w:val="hybridMultilevel"/>
     <w:tmpl w:val="0E320E54"/>
@@ -15747,7 +17440,7 @@
       </w:pPr>
     </w:lvl>
   </w:abstractNum>
-  <w:abstractNum w:abstractNumId="18" w15:restartNumberingAfterBreak="0">
+  <w:abstractNum w:abstractNumId="19" w15:restartNumberingAfterBreak="0">
     <w:nsid w:val="34195DC4"/>
     <w:multiLevelType w:val="hybridMultilevel"/>
     <w:tmpl w:val="4B52E4C8"/>
@@ -15838,7 +17531,7 @@
       </w:pPr>
     </w:lvl>
   </w:abstractNum>
-  <w:abstractNum w:abstractNumId="19" w15:restartNumberingAfterBreak="0">
+  <w:abstractNum w:abstractNumId="20" w15:restartNumberingAfterBreak="0">
     <w:nsid w:val="35CD30E4"/>
     <w:multiLevelType w:val="hybridMultilevel"/>
     <w:tmpl w:val="64B2635A"/>
@@ -15927,7 +17620,93 @@
       </w:pPr>
     </w:lvl>
   </w:abstractNum>
-  <w:abstractNum w:abstractNumId="20" w15:restartNumberingAfterBreak="0">
+  <w:abstractNum w:abstractNumId="21" w15:restartNumberingAfterBreak="0">
+    <w:nsid w:val="392E5B46"/>
+    <w:multiLevelType w:val="hybridMultilevel"/>
+    <w:tmpl w:val="916684CA"/>
+    <w:lvl w:ilvl="0" w:tplc="0409000F">
+      <w:start w:val="1"/>
+      <w:numFmt w:val="decimal"/>
+      <w:lvlText w:val="%1."/>
+      <w:lvlJc w:val="left"/>
+      <w:pPr>
+        <w:ind w:left="720" w:hanging="360"/>
+      </w:pPr>
+    </w:lvl>
+    <w:lvl w:ilvl="1" w:tplc="04090019" w:tentative="1">
+      <w:start w:val="1"/>
+      <w:numFmt w:val="lowerLetter"/>
+      <w:lvlText w:val="%2."/>
+      <w:lvlJc w:val="left"/>
+      <w:pPr>
+        <w:ind w:left="1440" w:hanging="360"/>
+      </w:pPr>
+    </w:lvl>
+    <w:lvl w:ilvl="2" w:tplc="0409001B" w:tentative="1">
+      <w:start w:val="1"/>
+      <w:numFmt w:val="lowerRoman"/>
+      <w:lvlText w:val="%3."/>
+      <w:lvlJc w:val="right"/>
+      <w:pPr>
+        <w:ind w:left="2160" w:hanging="180"/>
+      </w:pPr>
+    </w:lvl>
+    <w:lvl w:ilvl="3" w:tplc="0409000F" w:tentative="1">
+      <w:start w:val="1"/>
+      <w:numFmt w:val="decimal"/>
+      <w:lvlText w:val="%4."/>
+      <w:lvlJc w:val="left"/>
+      <w:pPr>
+        <w:ind w:left="2880" w:hanging="360"/>
+      </w:pPr>
+    </w:lvl>
+    <w:lvl w:ilvl="4" w:tplc="04090019" w:tentative="1">
+      <w:start w:val="1"/>
+      <w:numFmt w:val="lowerLetter"/>
+      <w:lvlText w:val="%5."/>
+      <w:lvlJc w:val="left"/>
+      <w:pPr>
+        <w:ind w:left="3600" w:hanging="360"/>
+      </w:pPr>
+    </w:lvl>
+    <w:lvl w:ilvl="5" w:tplc="0409001B" w:tentative="1">
+      <w:start w:val="1"/>
+      <w:numFmt w:val="lowerRoman"/>
+      <w:lvlText w:val="%6."/>
+      <w:lvlJc w:val="right"/>
+      <w:pPr>
+        <w:ind w:left="4320" w:hanging="180"/>
+      </w:pPr>
+    </w:lvl>
+    <w:lvl w:ilvl="6" w:tplc="0409000F" w:tentative="1">
+      <w:start w:val="1"/>
+      <w:numFmt w:val="decimal"/>
+      <w:lvlText w:val="%7."/>
+      <w:lvlJc w:val="left"/>
+      <w:pPr>
+        <w:ind w:left="5040" w:hanging="360"/>
+      </w:pPr>
+    </w:lvl>
+    <w:lvl w:ilvl="7" w:tplc="04090019" w:tentative="1">
+      <w:start w:val="1"/>
+      <w:numFmt w:val="lowerLetter"/>
+      <w:lvlText w:val="%8."/>
+      <w:lvlJc w:val="left"/>
+      <w:pPr>
+        <w:ind w:left="5760" w:hanging="360"/>
+      </w:pPr>
+    </w:lvl>
+    <w:lvl w:ilvl="8" w:tplc="0409001B" w:tentative="1">
+      <w:start w:val="1"/>
+      <w:numFmt w:val="lowerRoman"/>
+      <w:lvlText w:val="%9."/>
+      <w:lvlJc w:val="right"/>
+      <w:pPr>
+        <w:ind w:left="6480" w:hanging="180"/>
+      </w:pPr>
+    </w:lvl>
+  </w:abstractNum>
+  <w:abstractNum w:abstractNumId="22" w15:restartNumberingAfterBreak="0">
     <w:nsid w:val="3A200D4D"/>
     <w:multiLevelType w:val="hybridMultilevel"/>
     <w:tmpl w:val="EC1ED43A"/>
@@ -16013,7 +17792,7 @@
       </w:pPr>
     </w:lvl>
   </w:abstractNum>
-  <w:abstractNum w:abstractNumId="21" w15:restartNumberingAfterBreak="0">
+  <w:abstractNum w:abstractNumId="23" w15:restartNumberingAfterBreak="0">
     <w:nsid w:val="3B321DE6"/>
     <w:multiLevelType w:val="hybridMultilevel"/>
     <w:tmpl w:val="64880FF4"/>
@@ -16099,7 +17878,7 @@
       </w:pPr>
     </w:lvl>
   </w:abstractNum>
-  <w:abstractNum w:abstractNumId="22" w15:restartNumberingAfterBreak="0">
+  <w:abstractNum w:abstractNumId="24" w15:restartNumberingAfterBreak="0">
     <w:nsid w:val="3BE15F8F"/>
     <w:multiLevelType w:val="hybridMultilevel"/>
     <w:tmpl w:val="39BC593A"/>
@@ -16188,7 +17967,7 @@
       </w:pPr>
     </w:lvl>
   </w:abstractNum>
-  <w:abstractNum w:abstractNumId="23" w15:restartNumberingAfterBreak="0">
+  <w:abstractNum w:abstractNumId="25" w15:restartNumberingAfterBreak="0">
     <w:nsid w:val="3D2D27E4"/>
     <w:multiLevelType w:val="hybridMultilevel"/>
     <w:tmpl w:val="97A4DDEC"/>
@@ -16277,7 +18056,7 @@
       </w:pPr>
     </w:lvl>
   </w:abstractNum>
-  <w:abstractNum w:abstractNumId="24" w15:restartNumberingAfterBreak="0">
+  <w:abstractNum w:abstractNumId="26" w15:restartNumberingAfterBreak="0">
     <w:nsid w:val="3E5B7795"/>
     <w:multiLevelType w:val="hybridMultilevel"/>
     <w:tmpl w:val="2D740A28"/>
@@ -16366,7 +18145,7 @@
       </w:pPr>
     </w:lvl>
   </w:abstractNum>
-  <w:abstractNum w:abstractNumId="25" w15:restartNumberingAfterBreak="0">
+  <w:abstractNum w:abstractNumId="27" w15:restartNumberingAfterBreak="0">
     <w:nsid w:val="468516F9"/>
     <w:multiLevelType w:val="hybridMultilevel"/>
     <w:tmpl w:val="360E1960"/>
@@ -16455,7 +18234,7 @@
       </w:pPr>
     </w:lvl>
   </w:abstractNum>
-  <w:abstractNum w:abstractNumId="26" w15:restartNumberingAfterBreak="0">
+  <w:abstractNum w:abstractNumId="28" w15:restartNumberingAfterBreak="0">
     <w:nsid w:val="4CBE51C3"/>
     <w:multiLevelType w:val="hybridMultilevel"/>
     <w:tmpl w:val="08C02216"/>
@@ -16544,7 +18323,7 @@
       </w:pPr>
     </w:lvl>
   </w:abstractNum>
-  <w:abstractNum w:abstractNumId="27" w15:restartNumberingAfterBreak="0">
+  <w:abstractNum w:abstractNumId="29" w15:restartNumberingAfterBreak="0">
     <w:nsid w:val="535934BA"/>
     <w:multiLevelType w:val="hybridMultilevel"/>
     <w:tmpl w:val="494C742E"/>
@@ -16633,7 +18412,7 @@
       </w:pPr>
     </w:lvl>
   </w:abstractNum>
-  <w:abstractNum w:abstractNumId="28" w15:restartNumberingAfterBreak="0">
+  <w:abstractNum w:abstractNumId="30" w15:restartNumberingAfterBreak="0">
     <w:nsid w:val="54AA4BBE"/>
     <w:multiLevelType w:val="hybridMultilevel"/>
     <w:tmpl w:val="1D7A1E7A"/>
@@ -16719,7 +18498,7 @@
       </w:pPr>
     </w:lvl>
   </w:abstractNum>
-  <w:abstractNum w:abstractNumId="29" w15:restartNumberingAfterBreak="0">
+  <w:abstractNum w:abstractNumId="31" w15:restartNumberingAfterBreak="0">
     <w:nsid w:val="565B3B5F"/>
     <w:multiLevelType w:val="hybridMultilevel"/>
     <w:tmpl w:val="C25CF020"/>
@@ -16805,7 +18584,7 @@
       </w:pPr>
     </w:lvl>
   </w:abstractNum>
-  <w:abstractNum w:abstractNumId="30" w15:restartNumberingAfterBreak="0">
+  <w:abstractNum w:abstractNumId="32" w15:restartNumberingAfterBreak="0">
     <w:nsid w:val="582B237B"/>
     <w:multiLevelType w:val="hybridMultilevel"/>
     <w:tmpl w:val="F7B2F010"/>
@@ -16894,7 +18673,7 @@
       </w:pPr>
     </w:lvl>
   </w:abstractNum>
-  <w:abstractNum w:abstractNumId="31" w15:restartNumberingAfterBreak="0">
+  <w:abstractNum w:abstractNumId="33" w15:restartNumberingAfterBreak="0">
     <w:nsid w:val="5C1028A5"/>
     <w:multiLevelType w:val="hybridMultilevel"/>
     <w:tmpl w:val="01F67B0E"/>
@@ -16983,7 +18762,7 @@
       </w:pPr>
     </w:lvl>
   </w:abstractNum>
-  <w:abstractNum w:abstractNumId="32" w15:restartNumberingAfterBreak="0">
+  <w:abstractNum w:abstractNumId="34" w15:restartNumberingAfterBreak="0">
     <w:nsid w:val="616A6B24"/>
     <w:multiLevelType w:val="hybridMultilevel"/>
     <w:tmpl w:val="B95ED14C"/>
@@ -17072,7 +18851,7 @@
       </w:pPr>
     </w:lvl>
   </w:abstractNum>
-  <w:abstractNum w:abstractNumId="33" w15:restartNumberingAfterBreak="0">
+  <w:abstractNum w:abstractNumId="35" w15:restartNumberingAfterBreak="0">
     <w:nsid w:val="655B16EE"/>
     <w:multiLevelType w:val="hybridMultilevel"/>
     <w:tmpl w:val="1E0CFBAE"/>
@@ -17161,7 +18940,7 @@
       </w:pPr>
     </w:lvl>
   </w:abstractNum>
-  <w:abstractNum w:abstractNumId="34" w15:restartNumberingAfterBreak="0">
+  <w:abstractNum w:abstractNumId="36" w15:restartNumberingAfterBreak="0">
     <w:nsid w:val="6C4C7A0A"/>
     <w:multiLevelType w:val="hybridMultilevel"/>
     <w:tmpl w:val="1DA2279C"/>
@@ -17247,7 +19026,7 @@
       </w:pPr>
     </w:lvl>
   </w:abstractNum>
-  <w:abstractNum w:abstractNumId="35" w15:restartNumberingAfterBreak="0">
+  <w:abstractNum w:abstractNumId="37" w15:restartNumberingAfterBreak="0">
     <w:nsid w:val="6EEA64AD"/>
     <w:multiLevelType w:val="hybridMultilevel"/>
     <w:tmpl w:val="0E18012C"/>
@@ -17336,7 +19115,7 @@
       </w:pPr>
     </w:lvl>
   </w:abstractNum>
-  <w:abstractNum w:abstractNumId="36" w15:restartNumberingAfterBreak="0">
+  <w:abstractNum w:abstractNumId="38" w15:restartNumberingAfterBreak="0">
     <w:nsid w:val="7505097C"/>
     <w:multiLevelType w:val="hybridMultilevel"/>
     <w:tmpl w:val="C046B648"/>
@@ -17422,7 +19201,7 @@
       </w:pPr>
     </w:lvl>
   </w:abstractNum>
-  <w:abstractNum w:abstractNumId="37" w15:restartNumberingAfterBreak="0">
+  <w:abstractNum w:abstractNumId="39" w15:restartNumberingAfterBreak="0">
     <w:nsid w:val="76DE0294"/>
     <w:multiLevelType w:val="hybridMultilevel"/>
     <w:tmpl w:val="29389950"/>
@@ -17535,7 +19314,7 @@
       </w:rPr>
     </w:lvl>
   </w:abstractNum>
-  <w:abstractNum w:abstractNumId="38" w15:restartNumberingAfterBreak="0">
+  <w:abstractNum w:abstractNumId="40" w15:restartNumberingAfterBreak="0">
     <w:nsid w:val="7DAD1F72"/>
     <w:multiLevelType w:val="hybridMultilevel"/>
     <w:tmpl w:val="B4D6052A"/>
@@ -17625,55 +19404,55 @@
     </w:lvl>
   </w:abstractNum>
   <w:num w:numId="1" w16cid:durableId="332102753">
-    <w:abstractNumId w:val="30"/>
+    <w:abstractNumId w:val="32"/>
   </w:num>
   <w:num w:numId="2" w16cid:durableId="1379428125">
     <w:abstractNumId w:val="4"/>
   </w:num>
   <w:num w:numId="3" w16cid:durableId="982393518">
-    <w:abstractNumId w:val="27"/>
+    <w:abstractNumId w:val="29"/>
   </w:num>
   <w:num w:numId="4" w16cid:durableId="1752892429">
     <w:abstractNumId w:val="0"/>
   </w:num>
   <w:num w:numId="5" w16cid:durableId="87237186">
+    <w:abstractNumId w:val="13"/>
+  </w:num>
+  <w:num w:numId="6" w16cid:durableId="737241610">
+    <w:abstractNumId w:val="17"/>
+  </w:num>
+  <w:num w:numId="7" w16cid:durableId="1142888846">
+    <w:abstractNumId w:val="26"/>
+  </w:num>
+  <w:num w:numId="8" w16cid:durableId="1719012536">
+    <w:abstractNumId w:val="19"/>
+  </w:num>
+  <w:num w:numId="9" w16cid:durableId="241065129">
     <w:abstractNumId w:val="12"/>
   </w:num>
-  <w:num w:numId="6" w16cid:durableId="737241610">
-    <w:abstractNumId w:val="16"/>
+  <w:num w:numId="10" w16cid:durableId="2096779101">
+    <w:abstractNumId w:val="31"/>
   </w:num>
-  <w:num w:numId="7" w16cid:durableId="1142888846">
-    <w:abstractNumId w:val="24"/>
+  <w:num w:numId="11" w16cid:durableId="1167135762">
+    <w:abstractNumId w:val="10"/>
   </w:num>
-  <w:num w:numId="8" w16cid:durableId="1719012536">
-    <w:abstractNumId w:val="18"/>
+  <w:num w:numId="12" w16cid:durableId="1790972052">
+    <w:abstractNumId w:val="14"/>
   </w:num>
-  <w:num w:numId="9" w16cid:durableId="241065129">
+  <w:num w:numId="13" w16cid:durableId="2902597">
+    <w:abstractNumId w:val="15"/>
+  </w:num>
+  <w:num w:numId="14" w16cid:durableId="2023822308">
+    <w:abstractNumId w:val="9"/>
+  </w:num>
+  <w:num w:numId="15" w16cid:durableId="1714111239">
+    <w:abstractNumId w:val="27"/>
+  </w:num>
+  <w:num w:numId="16" w16cid:durableId="2010060555">
     <w:abstractNumId w:val="11"/>
   </w:num>
-  <w:num w:numId="10" w16cid:durableId="2096779101">
-    <w:abstractNumId w:val="29"/>
-  </w:num>
-  <w:num w:numId="11" w16cid:durableId="1167135762">
-    <w:abstractNumId w:val="9"/>
-  </w:num>
-  <w:num w:numId="12" w16cid:durableId="1790972052">
-    <w:abstractNumId w:val="13"/>
-  </w:num>
-  <w:num w:numId="13" w16cid:durableId="2902597">
-    <w:abstractNumId w:val="14"/>
-  </w:num>
-  <w:num w:numId="14" w16cid:durableId="2023822308">
-    <w:abstractNumId w:val="8"/>
-  </w:num>
-  <w:num w:numId="15" w16cid:durableId="1714111239">
-    <w:abstractNumId w:val="25"/>
-  </w:num>
-  <w:num w:numId="16" w16cid:durableId="2010060555">
-    <w:abstractNumId w:val="10"/>
-  </w:num>
   <w:num w:numId="17" w16cid:durableId="525296370">
-    <w:abstractNumId w:val="15"/>
+    <w:abstractNumId w:val="16"/>
   </w:num>
   <w:num w:numId="18" w16cid:durableId="583877622">
     <w:abstractNumId w:val="5"/>
@@ -17685,61 +19464,67 @@
     <w:abstractNumId w:val="3"/>
   </w:num>
   <w:num w:numId="21" w16cid:durableId="215240283">
-    <w:abstractNumId w:val="23"/>
+    <w:abstractNumId w:val="25"/>
   </w:num>
   <w:num w:numId="22" w16cid:durableId="1001469413">
-    <w:abstractNumId w:val="38"/>
+    <w:abstractNumId w:val="40"/>
   </w:num>
   <w:num w:numId="23" w16cid:durableId="1433471599">
-    <w:abstractNumId w:val="35"/>
+    <w:abstractNumId w:val="37"/>
   </w:num>
   <w:num w:numId="24" w16cid:durableId="1826042255">
-    <w:abstractNumId w:val="26"/>
+    <w:abstractNumId w:val="28"/>
   </w:num>
   <w:num w:numId="25" w16cid:durableId="1260484616">
-    <w:abstractNumId w:val="22"/>
+    <w:abstractNumId w:val="24"/>
   </w:num>
   <w:num w:numId="26" w16cid:durableId="564489878">
-    <w:abstractNumId w:val="19"/>
+    <w:abstractNumId w:val="20"/>
   </w:num>
   <w:num w:numId="27" w16cid:durableId="2139881585">
-    <w:abstractNumId w:val="31"/>
+    <w:abstractNumId w:val="33"/>
   </w:num>
   <w:num w:numId="28" w16cid:durableId="1738670149">
     <w:abstractNumId w:val="1"/>
   </w:num>
   <w:num w:numId="29" w16cid:durableId="2065449319">
-    <w:abstractNumId w:val="28"/>
+    <w:abstractNumId w:val="30"/>
   </w:num>
   <w:num w:numId="30" w16cid:durableId="1961446666">
-    <w:abstractNumId w:val="17"/>
+    <w:abstractNumId w:val="18"/>
   </w:num>
   <w:num w:numId="31" w16cid:durableId="1652440377">
-    <w:abstractNumId w:val="32"/>
+    <w:abstractNumId w:val="34"/>
   </w:num>
   <w:num w:numId="32" w16cid:durableId="117258363">
-    <w:abstractNumId w:val="33"/>
+    <w:abstractNumId w:val="35"/>
   </w:num>
   <w:num w:numId="33" w16cid:durableId="1727755939">
-    <w:abstractNumId w:val="7"/>
+    <w:abstractNumId w:val="8"/>
   </w:num>
   <w:num w:numId="34" w16cid:durableId="486677623">
-    <w:abstractNumId w:val="21"/>
+    <w:abstractNumId w:val="23"/>
   </w:num>
   <w:num w:numId="35" w16cid:durableId="378477550">
-    <w:abstractNumId w:val="20"/>
+    <w:abstractNumId w:val="22"/>
   </w:num>
   <w:num w:numId="36" w16cid:durableId="286201399">
-    <w:abstractNumId w:val="36"/>
+    <w:abstractNumId w:val="38"/>
   </w:num>
   <w:num w:numId="37" w16cid:durableId="1491360303">
     <w:abstractNumId w:val="6"/>
   </w:num>
   <w:num w:numId="38" w16cid:durableId="1612590345">
-    <w:abstractNumId w:val="34"/>
+    <w:abstractNumId w:val="36"/>
   </w:num>
   <w:num w:numId="39" w16cid:durableId="1297640664">
-    <w:abstractNumId w:val="37"/>
+    <w:abstractNumId w:val="39"/>
+  </w:num>
+  <w:num w:numId="40" w16cid:durableId="1376009567">
+    <w:abstractNumId w:val="7"/>
+  </w:num>
+  <w:num w:numId="41" w16cid:durableId="1918592828">
+    <w:abstractNumId w:val="21"/>
   </w:num>
   <w:numIdMacAtCleanup w:val="14"/>
 </w:numbering>

</xml_diff>

<commit_message>
Algebra 2 - Chapter 5 Trigonometric Expressions and Equations - 5.2 Trigonometry Equations - Check Your Understanding of Section 5.2 - B. Show how you arrived at your answers.
</commit_message>
<xml_diff>
--- a/Algebra-2/ch05/Algebra 2 - Chapter 5.docx
+++ b/Algebra-2/ch05/Algebra 2 - Chapter 5.docx
@@ -73,15 +73,7 @@
     </w:p>
     <w:p>
       <w:r>
-        <w:t xml:space="preserve">The coordinates of the points on a circle can be described with the sine and cosine of an angle. The ability to describe the location of points </w:t>
-      </w:r>
-      <w:proofErr w:type="gramStart"/>
-      <w:r>
-        <w:t>on</w:t>
-      </w:r>
-      <w:proofErr w:type="gramEnd"/>
-      <w:r>
-        <w:t xml:space="preserve"> a circle is a skill needed for various real-world applications related to physics.</w:t>
+        <w:t>The coordinates of the points on a circle can be described with the sine and cosine of an angle. The ability to describe the location of points on a circle is a skill needed for various real-world applications related to physics.</w:t>
       </w:r>
     </w:p>
     <w:p>
@@ -136,7 +128,7 @@
           <w:noProof/>
         </w:rPr>
         <w:drawing>
-          <wp:inline distT="0" distB="0" distL="0" distR="0" wp14:anchorId="61D7AE74" wp14:editId="5E0B96C7">
+          <wp:inline distT="0" distB="0" distL="0" distR="0" wp14:anchorId="61D7AE74" wp14:editId="4BF566C9">
             <wp:extent cx="1527048" cy="1335024"/>
             <wp:effectExtent l="0" t="0" r="0" b="0"/>
             <wp:docPr id="1322839612" name="Picture 2"/>
@@ -199,15 +191,7 @@
         <w:t>°</w:t>
       </w:r>
       <w:r>
-        <w:t xml:space="preserve"> angle in a right triangle with a hypotenuse of length 1 unit. If your calculator is in degree monde and you enter </w:t>
-      </w:r>
-      <w:proofErr w:type="gramStart"/>
-      <w:r>
-        <w:t>sin(</w:t>
-      </w:r>
-      <w:proofErr w:type="gramEnd"/>
-      <w:r>
-        <w:t>40), it should display approximately 0.6428. This means that in triangle ABC, side BC is approximately 0.6428 units long.</w:t>
+        <w:t xml:space="preserve"> angle in a right triangle with a hypotenuse of length 1 unit. If your calculator is in degree monde and you enter sin(40), it should display approximately 0.6428. This means that in triangle ABC, side BC is approximately 0.6428 units long.</w:t>
       </w:r>
     </w:p>
     <w:p>
@@ -306,30 +290,12 @@
         <w:t>Solution</w:t>
       </w:r>
       <w:r>
-        <w:t xml:space="preserve">: The length of the side opposite the </w:t>
-      </w:r>
-      <w:proofErr w:type="gramStart"/>
-      <w:r>
-        <w:t>72 degree</w:t>
-      </w:r>
-      <w:proofErr w:type="gramEnd"/>
-      <w:r>
-        <w:t xml:space="preserve"> angle in a right triangle with hypotenuse 1 is sine 72 degrees, which is approximately 0.9511.</w:t>
+        <w:t>: The length of the side opposite the 72 degree angle in a right triangle with hypotenuse 1 is sine 72 degrees, which is approximately 0.9511.</w:t>
       </w:r>
     </w:p>
     <w:p>
       <w:r>
-        <w:t xml:space="preserve">The cosine of an angle can be </w:t>
-      </w:r>
-      <w:proofErr w:type="spellStart"/>
-      <w:proofErr w:type="gramStart"/>
-      <w:r>
-        <w:t>though</w:t>
-      </w:r>
-      <w:proofErr w:type="spellEnd"/>
-      <w:proofErr w:type="gramEnd"/>
-      <w:r>
-        <w:t xml:space="preserve"> of as the length of the side adjacent to the angle in a right triangle that has a hypotenuse of length 1 unit.</w:t>
+        <w:t>The cosine of an angle can be though of as the length of the side adjacent to the angle in a right triangle that has a hypotenuse of length 1 unit.</w:t>
       </w:r>
     </w:p>
     <w:p>
@@ -359,49 +325,7 @@
         <w:rPr>
           <w:rFonts w:eastAsiaTheme="minorEastAsia"/>
         </w:rPr>
-        <w:t xml:space="preserve">  (Side AB also seems adjacent to angle </w:t>
-      </w:r>
-      <w:proofErr w:type="gramStart"/>
-      <w:r>
-        <w:rPr>
-          <w:rFonts w:eastAsiaTheme="minorEastAsia"/>
-        </w:rPr>
-        <w:t>A..</w:t>
-      </w:r>
-      <w:proofErr w:type="gramEnd"/>
-      <w:r>
-        <w:rPr>
-          <w:rFonts w:eastAsiaTheme="minorEastAsia"/>
-        </w:rPr>
-        <w:t xml:space="preserve"> Since AB is already the hypotenuse, it can be two things!) If you enter </w:t>
-      </w:r>
-      <w:proofErr w:type="gramStart"/>
-      <w:r>
-        <w:rPr>
-          <w:rFonts w:eastAsiaTheme="minorEastAsia"/>
-        </w:rPr>
-        <w:t>cos(</w:t>
-      </w:r>
-      <w:proofErr w:type="gramEnd"/>
-      <w:r>
-        <w:rPr>
-          <w:rFonts w:eastAsiaTheme="minorEastAsia"/>
-        </w:rPr>
-        <w:t xml:space="preserve">40) on the calculator, it will display approximately 0.7660. If you enter </w:t>
-      </w:r>
-      <w:proofErr w:type="gramStart"/>
-      <w:r>
-        <w:rPr>
-          <w:rFonts w:eastAsiaTheme="minorEastAsia"/>
-        </w:rPr>
-        <w:t>cos(</w:t>
-      </w:r>
-      <w:proofErr w:type="gramEnd"/>
-      <w:r>
-        <w:rPr>
-          <w:rFonts w:eastAsiaTheme="minorEastAsia"/>
-        </w:rPr>
-        <w:t>40) on the calculator, it will display approximately 0.7660.</w:t>
+        <w:t xml:space="preserve">  (Side AB also seems adjacent to angle A.. Since AB is already the hypotenuse, it can be two things!) If you enter cos(40) on the calculator, it will display approximately 0.7660. If you enter cos(40) on the calculator, it will display approximately 0.7660.</w:t>
       </w:r>
     </w:p>
     <w:p>
@@ -413,7 +337,7 @@
           <w:noProof/>
         </w:rPr>
         <w:drawing>
-          <wp:inline distT="0" distB="0" distL="0" distR="0" wp14:anchorId="3A6FB859" wp14:editId="003A779E">
+          <wp:inline distT="0" distB="0" distL="0" distR="0" wp14:anchorId="3A6FB859" wp14:editId="28D34471">
             <wp:extent cx="1527048" cy="1353312"/>
             <wp:effectExtent l="0" t="0" r="0" b="0"/>
             <wp:docPr id="1078472558" name="Picture 7"/>
@@ -505,7 +429,7 @@
           <w:noProof/>
         </w:rPr>
         <w:drawing>
-          <wp:inline distT="0" distB="0" distL="0" distR="0" wp14:anchorId="41BCEFAC" wp14:editId="6E45A0E6">
+          <wp:inline distT="0" distB="0" distL="0" distR="0" wp14:anchorId="41BCEFAC" wp14:editId="0BCBE9C1">
             <wp:extent cx="1161288" cy="1344168"/>
             <wp:effectExtent l="0" t="0" r="1270" b="8890"/>
             <wp:docPr id="365314756" name="Picture 9"/>
@@ -602,7 +526,7 @@
           <w:noProof/>
         </w:rPr>
         <w:drawing>
-          <wp:inline distT="0" distB="0" distL="0" distR="0" wp14:anchorId="42652367" wp14:editId="59D22797">
+          <wp:inline distT="0" distB="0" distL="0" distR="0" wp14:anchorId="42652367" wp14:editId="10E712E1">
             <wp:extent cx="1527048" cy="1353312"/>
             <wp:effectExtent l="0" t="0" r="0" b="0"/>
             <wp:docPr id="59383075" name="Picture 10"/>
@@ -687,21 +611,7 @@
         <w:rPr>
           <w:rFonts w:ascii="Cambria Math" w:hAnsi="Cambria Math" w:cs="Cambria Math"/>
         </w:rPr>
-        <w:t xml:space="preserve">A. </w:t>
-      </w:r>
-      <w:proofErr w:type="gramStart"/>
-      <w:r>
-        <w:rPr>
-          <w:rFonts w:ascii="Cambria Math" w:hAnsi="Cambria Math" w:cs="Cambria Math"/>
-        </w:rPr>
-        <w:t>So</w:t>
-      </w:r>
-      <w:proofErr w:type="gramEnd"/>
-      <w:r>
-        <w:rPr>
-          <w:rFonts w:ascii="Cambria Math" w:hAnsi="Cambria Math" w:cs="Cambria Math"/>
-        </w:rPr>
-        <w:t xml:space="preserve"> the measure of </w:t>
+        <w:t xml:space="preserve">A. So the measure of </w:t>
       </w:r>
       <w:r>
         <w:rPr>
@@ -879,7 +789,7 @@
           <w:noProof/>
         </w:rPr>
         <w:drawing>
-          <wp:inline distT="0" distB="0" distL="0" distR="0" wp14:anchorId="22EA55E9" wp14:editId="2B1182C2">
+          <wp:inline distT="0" distB="0" distL="0" distR="0" wp14:anchorId="22EA55E9" wp14:editId="2DC8F18A">
             <wp:extent cx="1527048" cy="1353312"/>
             <wp:effectExtent l="0" t="0" r="0" b="0"/>
             <wp:docPr id="330922667" name="Picture 11"/>
@@ -1009,21 +919,7 @@
         <w:rPr>
           <w:rFonts w:eastAsiaTheme="minorEastAsia"/>
         </w:rPr>
-        <w:t xml:space="preserve">Even if the hypotenuse of the right triangle is not 1, cosine and sine can be used to find the lengths of the sides if one of the acute angles is known. In the triangle below, the hypotenuse is 5, angle A is 40 degrees, and the length of side BC is </w:t>
-      </w:r>
-      <w:proofErr w:type="gramStart"/>
-      <w:r>
-        <w:rPr>
-          <w:rFonts w:eastAsiaTheme="minorEastAsia"/>
-        </w:rPr>
-        <w:t>the unknown</w:t>
-      </w:r>
-      <w:proofErr w:type="gramEnd"/>
-      <w:r>
-        <w:rPr>
-          <w:rFonts w:eastAsiaTheme="minorEastAsia"/>
-        </w:rPr>
-        <w:t>.</w:t>
+        <w:t>Even if the hypotenuse of the right triangle is not 1, cosine and sine can be used to find the lengths of the sides if one of the acute angles is known. In the triangle below, the hypotenuse is 5, angle A is 40 degrees, and the length of side BC is the unknown.</w:t>
       </w:r>
     </w:p>
     <w:p>
@@ -1035,7 +931,7 @@
           <w:noProof/>
         </w:rPr>
         <w:drawing>
-          <wp:inline distT="0" distB="0" distL="0" distR="0" wp14:anchorId="3FAE935C" wp14:editId="50781D86">
+          <wp:inline distT="0" distB="0" distL="0" distR="0" wp14:anchorId="3FAE935C" wp14:editId="4C1070EC">
             <wp:extent cx="1143000" cy="1143000"/>
             <wp:effectExtent l="0" t="0" r="0" b="0"/>
             <wp:docPr id="704430776" name="Picture 12"/>
@@ -1306,7 +1202,7 @@
           <w:noProof/>
         </w:rPr>
         <w:drawing>
-          <wp:inline distT="0" distB="0" distL="0" distR="0" wp14:anchorId="6B31AFC4" wp14:editId="06539B43">
+          <wp:inline distT="0" distB="0" distL="0" distR="0" wp14:anchorId="6B31AFC4" wp14:editId="57F77A02">
             <wp:extent cx="1426464" cy="1426464"/>
             <wp:effectExtent l="0" t="0" r="2540" b="2540"/>
             <wp:docPr id="918199563" name="Picture 14"/>
@@ -2187,7 +2083,7 @@
           <w:noProof/>
         </w:rPr>
         <w:drawing>
-          <wp:inline distT="0" distB="0" distL="0" distR="0" wp14:anchorId="0B92C3D9" wp14:editId="0A1FF055">
+          <wp:inline distT="0" distB="0" distL="0" distR="0" wp14:anchorId="0B92C3D9" wp14:editId="05C0FEB1">
             <wp:extent cx="1527048" cy="1508760"/>
             <wp:effectExtent l="0" t="0" r="0" b="0"/>
             <wp:docPr id="2036042343" name="Picture 16"/>
@@ -2361,21 +2257,7 @@
         <w:rPr>
           <w:rFonts w:ascii="Cambria Math" w:eastAsiaTheme="minorEastAsia" w:hAnsi="Cambria Math" w:cs="Cambria Math"/>
         </w:rPr>
-        <w:t xml:space="preserve">: The coordinates of point </w:t>
-      </w:r>
-      <w:proofErr w:type="spellStart"/>
-      <w:r>
-        <w:rPr>
-          <w:rFonts w:ascii="Cambria Math" w:eastAsiaTheme="minorEastAsia" w:hAnsi="Cambria Math" w:cs="Cambria Math"/>
-        </w:rPr>
-        <w:t>P are</w:t>
-      </w:r>
-      <w:proofErr w:type="spellEnd"/>
-      <w:r>
-        <w:rPr>
-          <w:rFonts w:ascii="Cambria Math" w:eastAsiaTheme="minorEastAsia" w:hAnsi="Cambria Math" w:cs="Cambria Math"/>
-        </w:rPr>
-        <w:t xml:space="preserve"> </w:t>
+        <w:t xml:space="preserve">: The coordinates of point P are </w:t>
       </w:r>
       <w:r>
         <w:rPr>
@@ -2422,7 +2304,7 @@
           <w:noProof/>
         </w:rPr>
         <w:drawing>
-          <wp:inline distT="0" distB="0" distL="0" distR="0" wp14:anchorId="08FAA3F6" wp14:editId="6DEF2309">
+          <wp:inline distT="0" distB="0" distL="0" distR="0" wp14:anchorId="08FAA3F6" wp14:editId="452DB68C">
             <wp:extent cx="1527048" cy="1508760"/>
             <wp:effectExtent l="0" t="0" r="0" b="0"/>
             <wp:docPr id="1916226963" name="Picture 15" descr="A graph of a function&#10;&#10;AI-generated content may be incorrect."/>
@@ -2601,7 +2483,7 @@
           <w:noProof/>
         </w:rPr>
         <w:drawing>
-          <wp:inline distT="0" distB="0" distL="0" distR="0" wp14:anchorId="4714E95C" wp14:editId="1626EA17">
+          <wp:inline distT="0" distB="0" distL="0" distR="0" wp14:anchorId="4714E95C" wp14:editId="4D22A556">
             <wp:extent cx="2807208" cy="2752344"/>
             <wp:effectExtent l="0" t="0" r="0" b="0"/>
             <wp:docPr id="2051818706" name="Picture 18"/>
@@ -2702,21 +2584,7 @@
         <w:rPr>
           <w:rFonts w:ascii="Aptos" w:eastAsiaTheme="minorEastAsia" w:hAnsi="Aptos" w:cs="Aptos"/>
         </w:rPr>
-        <w:t xml:space="preserve">. The coordinates of point </w:t>
-      </w:r>
-      <w:proofErr w:type="spellStart"/>
-      <w:r>
-        <w:rPr>
-          <w:rFonts w:ascii="Aptos" w:eastAsiaTheme="minorEastAsia" w:hAnsi="Aptos" w:cs="Aptos"/>
-        </w:rPr>
-        <w:t>P are</w:t>
-      </w:r>
-      <w:proofErr w:type="spellEnd"/>
-      <w:r>
-        <w:rPr>
-          <w:rFonts w:ascii="Aptos" w:eastAsiaTheme="minorEastAsia" w:hAnsi="Aptos" w:cs="Aptos"/>
-        </w:rPr>
-        <w:t xml:space="preserve"> (cosine </w:t>
+        <w:t xml:space="preserve">. The coordinates of point P are (cosine </w:t>
       </w:r>
       <m:oMath>
         <m:r>
@@ -3016,7 +2884,7 @@
           <w:noProof/>
         </w:rPr>
         <w:drawing>
-          <wp:inline distT="0" distB="0" distL="0" distR="0" wp14:anchorId="2E5B34A1" wp14:editId="6C62676E">
+          <wp:inline distT="0" distB="0" distL="0" distR="0" wp14:anchorId="2E5B34A1" wp14:editId="458652C8">
             <wp:extent cx="2807208" cy="2752344"/>
             <wp:effectExtent l="0" t="0" r="0" b="0"/>
             <wp:docPr id="646189286" name="Picture 19"/>
@@ -3562,7 +3430,7 @@
         </w:rPr>
         <w:lastRenderedPageBreak/>
         <w:drawing>
-          <wp:inline distT="0" distB="0" distL="0" distR="0" wp14:anchorId="348A202E" wp14:editId="40F404A1">
+          <wp:inline distT="0" distB="0" distL="0" distR="0" wp14:anchorId="348A202E" wp14:editId="7D807E9D">
             <wp:extent cx="2807208" cy="2752344"/>
             <wp:effectExtent l="0" t="0" r="0" b="0"/>
             <wp:docPr id="1108018706" name="Picture 20"/>
@@ -3663,35 +3531,7 @@
         <w:rPr>
           <w:rFonts w:eastAsiaTheme="minorEastAsia"/>
         </w:rPr>
-        <w:t xml:space="preserve">. Then enter </w:t>
-      </w:r>
-      <w:proofErr w:type="gramStart"/>
-      <w:r>
-        <w:rPr>
-          <w:rFonts w:eastAsiaTheme="minorEastAsia"/>
-        </w:rPr>
-        <w:t>cos(</w:t>
-      </w:r>
-      <w:proofErr w:type="gramEnd"/>
-      <w:r>
-        <w:rPr>
-          <w:rFonts w:eastAsiaTheme="minorEastAsia"/>
-        </w:rPr>
-        <w:t xml:space="preserve">205) and </w:t>
-      </w:r>
-      <w:proofErr w:type="gramStart"/>
-      <w:r>
-        <w:rPr>
-          <w:rFonts w:eastAsiaTheme="minorEastAsia"/>
-        </w:rPr>
-        <w:t>sin(</w:t>
-      </w:r>
-      <w:proofErr w:type="gramEnd"/>
-      <w:r>
-        <w:rPr>
-          <w:rFonts w:eastAsiaTheme="minorEastAsia"/>
-        </w:rPr>
-        <w:t>205) into the calculator (be sure you are in degree mode) to see they are both negative.</w:t>
+        <w:t>. Then enter cos(205) and sin(205) into the calculator (be sure you are in degree mode) to see they are both negative.</w:t>
       </w:r>
     </w:p>
     <w:p>
@@ -4117,21 +3957,7 @@
         <w:rPr>
           <w:rFonts w:eastAsiaTheme="minorEastAsia"/>
         </w:rPr>
-        <w:t xml:space="preserve">-coordinate of point P and since points in </w:t>
-      </w:r>
-      <w:proofErr w:type="gramStart"/>
-      <w:r>
-        <w:rPr>
-          <w:rFonts w:eastAsiaTheme="minorEastAsia"/>
-        </w:rPr>
-        <w:t>quadrant</w:t>
-      </w:r>
-      <w:proofErr w:type="gramEnd"/>
-      <w:r>
-        <w:rPr>
-          <w:rFonts w:eastAsiaTheme="minorEastAsia"/>
-        </w:rPr>
-        <w:t xml:space="preserve"> III and IV have negative </w:t>
+        <w:t xml:space="preserve">-coordinate of point P and since points in quadrant III and IV have negative </w:t>
       </w:r>
       <m:oMath>
         <m:r>
@@ -4202,7 +4028,7 @@
           <w:noProof/>
         </w:rPr>
         <w:drawing>
-          <wp:inline distT="0" distB="0" distL="0" distR="0" wp14:anchorId="52F0190B" wp14:editId="7F2B7352">
+          <wp:inline distT="0" distB="0" distL="0" distR="0" wp14:anchorId="52F0190B" wp14:editId="08CEB849">
             <wp:extent cx="1773936" cy="1600200"/>
             <wp:effectExtent l="0" t="0" r="0" b="0"/>
             <wp:docPr id="316752068" name="Picture 22"/>
@@ -5033,7 +4859,7 @@
           <w:noProof/>
         </w:rPr>
         <w:drawing>
-          <wp:inline distT="0" distB="0" distL="0" distR="0" wp14:anchorId="0C779A08" wp14:editId="24983B66">
+          <wp:inline distT="0" distB="0" distL="0" distR="0" wp14:anchorId="0C779A08" wp14:editId="5379F592">
             <wp:extent cx="2807208" cy="2752344"/>
             <wp:effectExtent l="0" t="0" r="0" b="0"/>
             <wp:docPr id="570582736" name="Picture 23"/>
@@ -5499,21 +5325,7 @@
         <w:rPr>
           <w:rFonts w:eastAsiaTheme="minorEastAsia"/>
         </w:rPr>
-        <w:t xml:space="preserve"> must be in quadrant II since that is where both sine is </w:t>
-      </w:r>
-      <w:proofErr w:type="gramStart"/>
-      <w:r>
-        <w:rPr>
-          <w:rFonts w:eastAsiaTheme="minorEastAsia"/>
-        </w:rPr>
-        <w:t>positive</w:t>
-      </w:r>
-      <w:proofErr w:type="gramEnd"/>
-      <w:r>
-        <w:rPr>
-          <w:rFonts w:eastAsiaTheme="minorEastAsia"/>
-        </w:rPr>
-        <w:t xml:space="preserve"> and cosine is negative.</w:t>
+        <w:t xml:space="preserve"> must be in quadrant II since that is where both sine is positive and cosine is negative.</w:t>
       </w:r>
     </w:p>
     <w:p>
@@ -5965,21 +5777,7 @@
         <w:rPr>
           <w:rFonts w:eastAsiaTheme="minorEastAsia"/>
         </w:rPr>
-        <w:t xml:space="preserve"> must be in quadrants I or IV. </w:t>
-      </w:r>
-      <w:proofErr w:type="gramStart"/>
-      <w:r>
-        <w:rPr>
-          <w:rFonts w:eastAsiaTheme="minorEastAsia"/>
-        </w:rPr>
-        <w:t>So</w:t>
-      </w:r>
-      <w:proofErr w:type="gramEnd"/>
-      <w:r>
-        <w:rPr>
-          <w:rFonts w:eastAsiaTheme="minorEastAsia"/>
-        </w:rPr>
-        <w:t xml:space="preserve"> point </w:t>
+        <w:t xml:space="preserve"> must be in quadrants I or IV. So point </w:t>
       </w:r>
       <m:oMath>
         <m:r>
@@ -5993,21 +5791,7 @@
         <w:rPr>
           <w:rFonts w:eastAsiaTheme="minorEastAsia"/>
         </w:rPr>
-        <w:t xml:space="preserve"> must be in quadrant IV since that is where both </w:t>
-      </w:r>
-      <w:proofErr w:type="gramStart"/>
-      <w:r>
-        <w:rPr>
-          <w:rFonts w:eastAsiaTheme="minorEastAsia"/>
-        </w:rPr>
-        <w:t>sine is</w:t>
-      </w:r>
-      <w:proofErr w:type="gramEnd"/>
-      <w:r>
-        <w:rPr>
-          <w:rFonts w:eastAsiaTheme="minorEastAsia"/>
-        </w:rPr>
-        <w:t xml:space="preserve"> negative, and cosine is positive.</w:t>
+        <w:t xml:space="preserve"> must be in quadrant IV since that is where both sine is negative, and cosine is positive.</w:t>
       </w:r>
     </w:p>
     <w:p>
@@ -6324,21 +6108,7 @@
         <w:rPr>
           <w:rFonts w:eastAsiaTheme="minorEastAsia"/>
         </w:rPr>
-        <w:t xml:space="preserve">, 0), of O are (0, 0) and of </w:t>
-      </w:r>
-      <w:proofErr w:type="spellStart"/>
-      <w:r>
-        <w:rPr>
-          <w:rFonts w:eastAsiaTheme="minorEastAsia"/>
-        </w:rPr>
-        <w:t>P are</w:t>
-      </w:r>
-      <w:proofErr w:type="spellEnd"/>
-      <w:r>
-        <w:rPr>
-          <w:rFonts w:eastAsiaTheme="minorEastAsia"/>
-        </w:rPr>
-        <w:t xml:space="preserve"> (-3, 4), what is the cosine of </w:t>
+        <w:t xml:space="preserve">, 0), of O are (0, 0) and of P are (-3, 4), what is the cosine of </w:t>
       </w:r>
       <w:r>
         <w:rPr>
@@ -7312,21 +7082,7 @@
         <w:rPr>
           <w:rFonts w:eastAsiaTheme="minorEastAsia"/>
         </w:rPr>
-        <w:t xml:space="preserve">In </w:t>
-      </w:r>
-      <w:proofErr w:type="gramStart"/>
-      <w:r>
-        <w:rPr>
-          <w:rFonts w:eastAsiaTheme="minorEastAsia"/>
-        </w:rPr>
-        <w:t>right</w:t>
-      </w:r>
-      <w:proofErr w:type="gramEnd"/>
-      <w:r>
-        <w:rPr>
-          <w:rFonts w:eastAsiaTheme="minorEastAsia"/>
-        </w:rPr>
-        <w:t xml:space="preserve"> triangle ABC, the measure of </w:t>
+        <w:t xml:space="preserve">In right triangle ABC, the measure of </w:t>
       </w:r>
       <w:r>
         <w:rPr>
@@ -7564,21 +7320,7 @@
         <w:rPr>
           <w:rFonts w:ascii="Cambria Math" w:eastAsiaTheme="minorEastAsia" w:hAnsi="Cambria Math" w:cs="Cambria Math"/>
         </w:rPr>
-        <w:t xml:space="preserve">In </w:t>
-      </w:r>
-      <w:proofErr w:type="gramStart"/>
-      <w:r>
-        <w:rPr>
-          <w:rFonts w:ascii="Cambria Math" w:eastAsiaTheme="minorEastAsia" w:hAnsi="Cambria Math" w:cs="Cambria Math"/>
-        </w:rPr>
-        <w:t>right</w:t>
-      </w:r>
-      <w:proofErr w:type="gramEnd"/>
-      <w:r>
-        <w:rPr>
-          <w:rFonts w:ascii="Cambria Math" w:eastAsiaTheme="minorEastAsia" w:hAnsi="Cambria Math" w:cs="Cambria Math"/>
-        </w:rPr>
-        <w:t xml:space="preserve"> triangle EFG, if </w:t>
+        <w:t xml:space="preserve">In right triangle EFG, if </w:t>
       </w:r>
       <m:oMath>
         <m:r>
@@ -9036,39 +8778,7 @@
         <w:t xml:space="preserve"> </w:t>
       </w:r>
       <w:r>
-        <w:t xml:space="preserve">Point B is on </w:t>
-      </w:r>
-      <w:proofErr w:type="gramStart"/>
-      <w:r>
-        <w:t>unit</w:t>
-      </w:r>
-      <w:proofErr w:type="gramEnd"/>
-      <w:r>
-        <w:t xml:space="preserve"> circle in </w:t>
-      </w:r>
-      <w:proofErr w:type="gramStart"/>
-      <w:r>
-        <w:t>third</w:t>
-      </w:r>
-      <w:proofErr w:type="gramEnd"/>
-      <w:r>
-        <w:t xml:space="preserve"> quadrant with </w:t>
-      </w:r>
-      <w:proofErr w:type="gramStart"/>
-      <w:r>
-        <w:t>angle</w:t>
-      </w:r>
-      <w:proofErr w:type="gramEnd"/>
-      <w:r>
-        <w:t xml:space="preserve"> theta. In terms of </w:t>
-      </w:r>
-      <w:proofErr w:type="gramStart"/>
-      <w:r>
-        <w:t>cos</w:t>
-      </w:r>
-      <w:proofErr w:type="gramEnd"/>
-      <w:r>
-        <w:t xml:space="preserve"> and sin, what are the coordinates of point B.</w:t>
+        <w:t>Point B is on unit circle in third quadrant with angle theta. In terms of cos and sin, what are the coordinates of point B.</w:t>
       </w:r>
     </w:p>
     <w:p>
@@ -9704,21 +9414,7 @@
         <w:rPr>
           <w:rFonts w:eastAsiaTheme="minorEastAsia"/>
         </w:rPr>
-        <w:t xml:space="preserve">In </w:t>
-      </w:r>
-      <w:proofErr w:type="gramStart"/>
-      <w:r>
-        <w:rPr>
-          <w:rFonts w:eastAsiaTheme="minorEastAsia"/>
-        </w:rPr>
-        <w:t>right</w:t>
-      </w:r>
-      <w:proofErr w:type="gramEnd"/>
-      <w:r>
-        <w:rPr>
-          <w:rFonts w:eastAsiaTheme="minorEastAsia"/>
-        </w:rPr>
-        <w:t xml:space="preserve"> triangle EFG with hypotenuse </w:t>
+        <w:t xml:space="preserve">In right triangle EFG with hypotenuse </w:t>
       </w:r>
       <m:oMath>
         <m:r>
@@ -9786,7 +9482,7 @@
           <w:noProof/>
         </w:rPr>
         <w:drawing>
-          <wp:inline distT="0" distB="0" distL="0" distR="0" wp14:anchorId="0A2CA7EC" wp14:editId="7F4F69BC">
+          <wp:inline distT="0" distB="0" distL="0" distR="0" wp14:anchorId="0A2CA7EC" wp14:editId="12B561E9">
             <wp:extent cx="1426464" cy="1426464"/>
             <wp:effectExtent l="0" t="0" r="2540" b="2540"/>
             <wp:docPr id="2038826972" name="Picture 14"/>
@@ -11931,21 +11627,7 @@
         <w:rPr>
           <w:rFonts w:eastAsiaTheme="minorEastAsia"/>
         </w:rPr>
-        <w:t xml:space="preserve"> it will also say 0.5. </w:t>
-      </w:r>
-      <w:proofErr w:type="gramStart"/>
-      <w:r>
-        <w:rPr>
-          <w:rFonts w:eastAsiaTheme="minorEastAsia"/>
-        </w:rPr>
-        <w:t>So</w:t>
-      </w:r>
-      <w:proofErr w:type="gramEnd"/>
-      <w:r>
-        <w:rPr>
-          <w:rFonts w:eastAsiaTheme="minorEastAsia"/>
-        </w:rPr>
-        <w:t xml:space="preserve"> the solution set for this equation is </w:t>
+        <w:t xml:space="preserve"> it will also say 0.5. So the solution set for this equation is </w:t>
       </w:r>
       <m:oMath>
         <m:r>
@@ -11989,35 +11671,7 @@
         <w:rPr>
           <w:rFonts w:eastAsiaTheme="minorEastAsia"/>
         </w:rPr>
-        <w:t xml:space="preserve">The unit circle explains why there are generally two answers to </w:t>
-      </w:r>
-      <w:proofErr w:type="gramStart"/>
-      <w:r>
-        <w:rPr>
-          <w:rFonts w:eastAsiaTheme="minorEastAsia"/>
-        </w:rPr>
-        <w:t>trig</w:t>
-      </w:r>
-      <w:proofErr w:type="gramEnd"/>
-      <w:r>
-        <w:rPr>
-          <w:rFonts w:eastAsiaTheme="minorEastAsia"/>
-        </w:rPr>
-        <w:t xml:space="preserve"> equations. On the axes below </w:t>
-      </w:r>
-      <w:proofErr w:type="gramStart"/>
-      <w:r>
-        <w:rPr>
-          <w:rFonts w:eastAsiaTheme="minorEastAsia"/>
-        </w:rPr>
-        <w:t>is</w:t>
-      </w:r>
-      <w:proofErr w:type="gramEnd"/>
-      <w:r>
-        <w:rPr>
-          <w:rFonts w:eastAsiaTheme="minorEastAsia"/>
-        </w:rPr>
-        <w:t xml:space="preserve"> the unit circle and the horizontal line </w:t>
+        <w:t xml:space="preserve">The unit circle explains why there are generally two answers to trig equations. On the axes below is the unit circle and the horizontal line </w:t>
       </w:r>
       <m:oMath>
         <m:r>
@@ -12651,21 +12305,7 @@
         <w:rPr>
           <w:rFonts w:eastAsiaTheme="minorEastAsia"/>
         </w:rPr>
-        <w:t xml:space="preserve">To use the unit circle to approximate </w:t>
-      </w:r>
-      <w:proofErr w:type="gramStart"/>
-      <w:r>
-        <w:rPr>
-          <w:rFonts w:eastAsiaTheme="minorEastAsia"/>
-        </w:rPr>
-        <w:t>trig</w:t>
-      </w:r>
-      <w:proofErr w:type="gramEnd"/>
-      <w:r>
-        <w:rPr>
-          <w:rFonts w:eastAsiaTheme="minorEastAsia"/>
-        </w:rPr>
-        <w:t xml:space="preserve"> equations involving cosine, a vertical line is needed instead.</w:t>
+        <w:t>To use the unit circle to approximate trig equations involving cosine, a vertical line is needed instead.</w:t>
       </w:r>
     </w:p>
     <w:p>
@@ -13430,21 +13070,7 @@
         <w:rPr>
           <w:rFonts w:eastAsiaTheme="minorEastAsia"/>
         </w:rPr>
-        <w:t xml:space="preserve"> is in </w:t>
-      </w:r>
-      <w:proofErr w:type="gramStart"/>
-      <w:r>
-        <w:rPr>
-          <w:rFonts w:eastAsiaTheme="minorEastAsia"/>
-        </w:rPr>
-        <w:t>the quadrant</w:t>
-      </w:r>
-      <w:proofErr w:type="gramEnd"/>
-      <w:r>
-        <w:rPr>
-          <w:rFonts w:eastAsiaTheme="minorEastAsia"/>
-        </w:rPr>
-        <w:t xml:space="preserve"> III and </w:t>
+        <w:t xml:space="preserve"> is in the quadrant III and </w:t>
       </w:r>
       <m:oMath>
         <m:sSub>
@@ -13478,21 +13104,7 @@
         <w:rPr>
           <w:rFonts w:eastAsiaTheme="minorEastAsia"/>
         </w:rPr>
-        <w:t xml:space="preserve"> is in </w:t>
-      </w:r>
-      <w:proofErr w:type="gramStart"/>
-      <w:r>
-        <w:rPr>
-          <w:rFonts w:eastAsiaTheme="minorEastAsia"/>
-        </w:rPr>
-        <w:t>the quadrant</w:t>
-      </w:r>
-      <w:proofErr w:type="gramEnd"/>
-      <w:r>
-        <w:rPr>
-          <w:rFonts w:eastAsiaTheme="minorEastAsia"/>
-        </w:rPr>
-        <w:t xml:space="preserve"> IV.</w:t>
+        <w:t xml:space="preserve"> is in the quadrant IV.</w:t>
       </w:r>
     </w:p>
     <w:p>
@@ -14545,6 +14157,9 @@
             <m:t>55°, 180°-55°=125°</m:t>
           </m:r>
           <m:r>
+            <m:rPr>
+              <m:sty m:val="p"/>
+            </m:rPr>
             <w:rPr>
               <w:rFonts w:eastAsiaTheme="minorEastAsia"/>
             </w:rPr>
@@ -14674,6 +14289,9 @@
             <m:t>=55%</m:t>
           </m:r>
           <m:r>
+            <m:rPr>
+              <m:sty m:val="p"/>
+            </m:rPr>
             <w:rPr>
               <w:rFonts w:eastAsiaTheme="minorEastAsia"/>
             </w:rPr>
@@ -15577,7 +15195,19 @@
         <w:rPr>
           <w:rFonts w:eastAsiaTheme="minorEastAsia"/>
         </w:rPr>
-        <w:t>, what is another solution?</w:t>
+        <w:t xml:space="preserve">, </w:t>
+      </w:r>
+      <w:r>
+        <w:rPr>
+          <w:rFonts w:eastAsiaTheme="minorEastAsia"/>
+        </w:rPr>
+        <w:t>?</w:t>
+      </w:r>
+      <w:r>
+        <w:rPr>
+          <w:rFonts w:eastAsiaTheme="minorEastAsia"/>
+        </w:rPr>
+        <w:t>what is another solution?</w:t>
       </w:r>
       <w:r>
         <w:rPr>
@@ -15677,12 +15307,1156 @@
         </w:rPr>
         <w:t>(4) {}</w:t>
       </w:r>
-      <w:r>
-        <w:rPr>
-          <w:b/>
-          <w:bCs/>
-        </w:rPr>
+    </w:p>
+    <w:p>
+      <w:pPr>
+        <w:pStyle w:val="NoSpacing"/>
+        <w:numPr>
+          <w:ilvl w:val="0"/>
+          <w:numId w:val="40"/>
+        </w:numPr>
+      </w:pPr>
+      <w:r>
+        <w:rPr>
+          <w:i/>
+          <w:iCs/>
+        </w:rPr>
+        <w:br w:type="column"/>
+      </w:r>
+      <w:r>
+        <w:rPr>
+          <w:i/>
+          <w:iCs/>
+        </w:rPr>
+        <w:t>Show how you arrived at your answers</w:t>
+      </w:r>
+      <w:r>
+        <w:t>.</w:t>
+      </w:r>
+    </w:p>
+    <w:p>
+      <w:pPr>
+        <w:pStyle w:val="ListParagraph"/>
+        <w:numPr>
+          <w:ilvl w:val="0"/>
+          <w:numId w:val="42"/>
+        </w:numPr>
+        <w:rPr>
+          <w:rFonts w:eastAsiaTheme="minorEastAsia"/>
+          <w:noProof/>
+        </w:rPr>
+      </w:pPr>
+      <w:r>
+        <w:t>On this unit circle, draw the two angles that have a sine of 0.7.</w:t>
+      </w:r>
+      <w:r>
         <w:br/>
+      </w:r>
+      <m:oMathPara>
+        <m:oMath>
+          <m:sSup>
+            <m:sSupPr>
+              <m:ctrlPr>
+                <w:rPr>
+                  <w:rFonts w:ascii="Cambria Math" w:hAnsi="Cambria Math"/>
+                  <w:i/>
+                </w:rPr>
+              </m:ctrlPr>
+            </m:sSupPr>
+            <m:e>
+              <m:r>
+                <w:rPr>
+                  <w:rFonts w:ascii="Cambria Math" w:hAnsi="Cambria Math"/>
+                </w:rPr>
+                <m:t>sin</m:t>
+              </m:r>
+            </m:e>
+            <m:sup>
+              <m:r>
+                <w:rPr>
+                  <w:rFonts w:ascii="Cambria Math" w:hAnsi="Cambria Math"/>
+                </w:rPr>
+                <m:t>-1</m:t>
+              </m:r>
+            </m:sup>
+          </m:sSup>
+          <m:r>
+            <w:rPr>
+              <w:rFonts w:ascii="Cambria Math" w:hAnsi="Cambria Math"/>
+            </w:rPr>
+            <m:t>0.7≈45° (44.4270)</m:t>
+          </m:r>
+          <m:r>
+            <w:rPr>
+              <w:rFonts w:eastAsiaTheme="minorEastAsia"/>
+            </w:rPr>
+            <w:br/>
+          </m:r>
+        </m:oMath>
+        <m:oMath>
+          <m:r>
+            <w:rPr>
+              <w:rFonts w:ascii="Cambria Math" w:eastAsiaTheme="minorEastAsia" w:hAnsi="Cambria Math"/>
+            </w:rPr>
+            <m:t>x=45°, 135°</m:t>
+          </m:r>
+          <m:r>
+            <w:rPr>
+              <w:rFonts w:eastAsiaTheme="minorEastAsia"/>
+            </w:rPr>
+            <w:br/>
+          </m:r>
+        </m:oMath>
+      </m:oMathPara>
+      <w:r>
+        <w:rPr>
+          <w:rFonts w:eastAsiaTheme="minorEastAsia"/>
+          <w:noProof/>
+        </w:rPr>
+        <w:drawing>
+          <wp:inline distT="0" distB="0" distL="0" distR="0" wp14:anchorId="0EF54C3F" wp14:editId="687DA8CE">
+            <wp:extent cx="1700784" cy="1673352"/>
+            <wp:effectExtent l="0" t="0" r="0" b="3175"/>
+            <wp:docPr id="1631878601" name="Picture 2"/>
+            <wp:cNvGraphicFramePr>
+              <a:graphicFrameLocks xmlns:a="http://schemas.openxmlformats.org/drawingml/2006/main" noChangeAspect="1"/>
+            </wp:cNvGraphicFramePr>
+            <a:graphic xmlns:a="http://schemas.openxmlformats.org/drawingml/2006/main">
+              <a:graphicData uri="http://schemas.openxmlformats.org/drawingml/2006/picture">
+                <pic:pic xmlns:pic="http://schemas.openxmlformats.org/drawingml/2006/picture">
+                  <pic:nvPicPr>
+                    <pic:cNvPr id="0" name="Picture 2"/>
+                    <pic:cNvPicPr>
+                      <a:picLocks noChangeAspect="1" noChangeArrowheads="1"/>
+                    </pic:cNvPicPr>
+                  </pic:nvPicPr>
+                  <pic:blipFill>
+                    <a:blip r:embed="rId33" cstate="print">
+                      <a:extLst>
+                        <a:ext uri="{28A0092B-C50C-407E-A947-70E740481C1C}">
+                          <a14:useLocalDpi xmlns:a14="http://schemas.microsoft.com/office/drawing/2010/main" val="0"/>
+                        </a:ext>
+                      </a:extLst>
+                    </a:blip>
+                    <a:srcRect/>
+                    <a:stretch>
+                      <a:fillRect/>
+                    </a:stretch>
+                  </pic:blipFill>
+                  <pic:spPr bwMode="auto">
+                    <a:xfrm>
+                      <a:off x="0" y="0"/>
+                      <a:ext cx="1700784" cy="1673352"/>
+                    </a:xfrm>
+                    <a:prstGeom prst="rect">
+                      <a:avLst/>
+                    </a:prstGeom>
+                    <a:noFill/>
+                    <a:ln>
+                      <a:noFill/>
+                    </a:ln>
+                  </pic:spPr>
+                </pic:pic>
+              </a:graphicData>
+            </a:graphic>
+          </wp:inline>
+        </w:drawing>
+      </w:r>
+    </w:p>
+    <w:p>
+      <w:pPr>
+        <w:pStyle w:val="ListParagraph"/>
+        <w:numPr>
+          <w:ilvl w:val="0"/>
+          <w:numId w:val="42"/>
+        </w:numPr>
+        <w:rPr>
+          <w:rFonts w:eastAsiaTheme="minorEastAsia"/>
+          <w:noProof/>
+        </w:rPr>
+      </w:pPr>
+      <w:r>
+        <w:rPr>
+          <w:noProof/>
+        </w:rPr>
+        <w:t>On this unit circle, draw the two angles that have a cosine of -0.4.</w:t>
+      </w:r>
+      <w:r>
+        <w:rPr>
+          <w:noProof/>
+        </w:rPr>
+        <w:br/>
+        <w:t>Quadrants: II and III</w:t>
+      </w:r>
+      <w:r>
+        <w:rPr>
+          <w:noProof/>
+        </w:rPr>
+        <w:br/>
+      </w:r>
+      <m:oMathPara>
+        <m:oMath>
+          <m:sSup>
+            <m:sSupPr>
+              <m:ctrlPr>
+                <w:rPr>
+                  <w:rFonts w:ascii="Cambria Math" w:hAnsi="Cambria Math"/>
+                  <w:i/>
+                  <w:noProof/>
+                </w:rPr>
+              </m:ctrlPr>
+            </m:sSupPr>
+            <m:e>
+              <m:r>
+                <w:rPr>
+                  <w:rFonts w:ascii="Cambria Math" w:hAnsi="Cambria Math"/>
+                  <w:noProof/>
+                </w:rPr>
+                <m:t>cos</m:t>
+              </m:r>
+            </m:e>
+            <m:sup>
+              <m:r>
+                <w:rPr>
+                  <w:rFonts w:ascii="Cambria Math" w:hAnsi="Cambria Math"/>
+                  <w:noProof/>
+                </w:rPr>
+                <m:t>-1</m:t>
+              </m:r>
+            </m:sup>
+          </m:sSup>
+          <m:d>
+            <m:dPr>
+              <m:ctrlPr>
+                <w:rPr>
+                  <w:rFonts w:ascii="Cambria Math" w:hAnsi="Cambria Math"/>
+                  <w:i/>
+                  <w:noProof/>
+                </w:rPr>
+              </m:ctrlPr>
+            </m:dPr>
+            <m:e>
+              <m:d>
+                <m:dPr>
+                  <m:begChr m:val="|"/>
+                  <m:endChr m:val="|"/>
+                  <m:ctrlPr>
+                    <w:rPr>
+                      <w:rFonts w:ascii="Cambria Math" w:hAnsi="Cambria Math"/>
+                      <w:i/>
+                      <w:noProof/>
+                    </w:rPr>
+                  </m:ctrlPr>
+                </m:dPr>
+                <m:e>
+                  <m:r>
+                    <w:rPr>
+                      <w:rFonts w:ascii="Cambria Math" w:hAnsi="Cambria Math"/>
+                      <w:noProof/>
+                    </w:rPr>
+                    <m:t>-0.4</m:t>
+                  </m:r>
+                </m:e>
+              </m:d>
+            </m:e>
+          </m:d>
+          <m:r>
+            <w:rPr>
+              <w:rFonts w:ascii="Cambria Math" w:hAnsi="Cambria Math"/>
+              <w:noProof/>
+            </w:rPr>
+            <m:t>=6</m:t>
+          </m:r>
+          <m:r>
+            <w:rPr>
+              <w:rFonts w:ascii="Cambria Math" w:hAnsi="Cambria Math"/>
+              <w:noProof/>
+            </w:rPr>
+            <m:t>5</m:t>
+          </m:r>
+          <m:r>
+            <w:rPr>
+              <w:rFonts w:ascii="Cambria Math" w:hAnsi="Cambria Math"/>
+              <w:noProof/>
+            </w:rPr>
+            <m:t>°</m:t>
+          </m:r>
+          <m:r>
+            <w:rPr>
+              <w:rFonts w:eastAsiaTheme="minorEastAsia"/>
+              <w:noProof/>
+            </w:rPr>
+            <w:br/>
+          </m:r>
+        </m:oMath>
+        <m:oMath>
+          <m:r>
+            <w:rPr>
+              <w:rFonts w:ascii="Cambria Math" w:eastAsiaTheme="minorEastAsia" w:hAnsi="Cambria Math"/>
+              <w:noProof/>
+            </w:rPr>
+            <m:t xml:space="preserve">115° </m:t>
+          </m:r>
+          <m:r>
+            <m:rPr>
+              <m:sty m:val="p"/>
+            </m:rPr>
+            <w:rPr>
+              <w:rFonts w:ascii="Cambria Math" w:eastAsiaTheme="minorEastAsia" w:hAnsi="Cambria Math"/>
+              <w:noProof/>
+            </w:rPr>
+            <m:t>and</m:t>
+          </m:r>
+          <m:r>
+            <w:rPr>
+              <w:rFonts w:ascii="Cambria Math" w:eastAsiaTheme="minorEastAsia" w:hAnsi="Cambria Math"/>
+              <w:noProof/>
+            </w:rPr>
+            <m:t xml:space="preserve"> 245°</m:t>
+          </m:r>
+          <m:r>
+            <w:rPr>
+              <w:rFonts w:eastAsiaTheme="minorEastAsia"/>
+              <w:noProof/>
+            </w:rPr>
+            <w:br/>
+          </m:r>
+        </m:oMath>
+      </m:oMathPara>
+      <w:r>
+        <w:rPr>
+          <w:noProof/>
+        </w:rPr>
+        <w:drawing>
+          <wp:inline distT="0" distB="0" distL="0" distR="0" wp14:anchorId="333B25C7" wp14:editId="044B0952">
+            <wp:extent cx="1700784" cy="1673352"/>
+            <wp:effectExtent l="0" t="0" r="0" b="3175"/>
+            <wp:docPr id="1900026450" name="Picture 4"/>
+            <wp:cNvGraphicFramePr>
+              <a:graphicFrameLocks xmlns:a="http://schemas.openxmlformats.org/drawingml/2006/main" noChangeAspect="1"/>
+            </wp:cNvGraphicFramePr>
+            <a:graphic xmlns:a="http://schemas.openxmlformats.org/drawingml/2006/main">
+              <a:graphicData uri="http://schemas.openxmlformats.org/drawingml/2006/picture">
+                <pic:pic xmlns:pic="http://schemas.openxmlformats.org/drawingml/2006/picture">
+                  <pic:nvPicPr>
+                    <pic:cNvPr id="0" name="Picture 4"/>
+                    <pic:cNvPicPr>
+                      <a:picLocks noChangeAspect="1" noChangeArrowheads="1"/>
+                    </pic:cNvPicPr>
+                  </pic:nvPicPr>
+                  <pic:blipFill>
+                    <a:blip r:embed="rId34" cstate="print">
+                      <a:extLst>
+                        <a:ext uri="{28A0092B-C50C-407E-A947-70E740481C1C}">
+                          <a14:useLocalDpi xmlns:a14="http://schemas.microsoft.com/office/drawing/2010/main" val="0"/>
+                        </a:ext>
+                      </a:extLst>
+                    </a:blip>
+                    <a:srcRect/>
+                    <a:stretch>
+                      <a:fillRect/>
+                    </a:stretch>
+                  </pic:blipFill>
+                  <pic:spPr bwMode="auto">
+                    <a:xfrm>
+                      <a:off x="0" y="0"/>
+                      <a:ext cx="1700784" cy="1673352"/>
+                    </a:xfrm>
+                    <a:prstGeom prst="rect">
+                      <a:avLst/>
+                    </a:prstGeom>
+                    <a:noFill/>
+                    <a:ln>
+                      <a:noFill/>
+                    </a:ln>
+                  </pic:spPr>
+                </pic:pic>
+              </a:graphicData>
+            </a:graphic>
+          </wp:inline>
+        </w:drawing>
+      </w:r>
+    </w:p>
+    <w:p>
+      <w:pPr>
+        <w:pStyle w:val="ListParagraph"/>
+        <w:numPr>
+          <w:ilvl w:val="0"/>
+          <w:numId w:val="42"/>
+        </w:numPr>
+        <w:rPr>
+          <w:rFonts w:eastAsiaTheme="minorEastAsia"/>
+          <w:noProof/>
+        </w:rPr>
+      </w:pPr>
+      <w:r>
+        <w:rPr>
+          <w:rFonts w:eastAsiaTheme="minorEastAsia"/>
+          <w:noProof/>
+        </w:rPr>
+        <w:t xml:space="preserve">How can this unit circle be used to demonstrate that </w:t>
+      </w:r>
+      <m:oMath>
+        <m:func>
+          <m:funcPr>
+            <m:ctrlPr>
+              <w:rPr>
+                <w:rFonts w:ascii="Cambria Math" w:eastAsiaTheme="minorEastAsia" w:hAnsi="Cambria Math"/>
+                <w:i/>
+                <w:noProof/>
+              </w:rPr>
+            </m:ctrlPr>
+          </m:funcPr>
+          <m:fName>
+            <m:r>
+              <m:rPr>
+                <m:sty m:val="p"/>
+              </m:rPr>
+              <w:rPr>
+                <w:rFonts w:ascii="Cambria Math" w:eastAsiaTheme="minorEastAsia" w:hAnsi="Cambria Math"/>
+                <w:noProof/>
+              </w:rPr>
+              <m:t>sin</m:t>
+            </m:r>
+          </m:fName>
+          <m:e>
+            <m:r>
+              <w:rPr>
+                <w:rFonts w:ascii="Cambria Math" w:eastAsiaTheme="minorEastAsia" w:hAnsi="Cambria Math"/>
+                <w:noProof/>
+              </w:rPr>
+              <m:t>x=2</m:t>
+            </m:r>
+          </m:e>
+        </m:func>
+      </m:oMath>
+      <w:r>
+        <w:rPr>
+          <w:rFonts w:eastAsiaTheme="minorEastAsia"/>
+          <w:noProof/>
+        </w:rPr>
+        <w:t xml:space="preserve"> has no solutions?</w:t>
+      </w:r>
+      <w:r>
+        <w:rPr>
+          <w:rFonts w:eastAsiaTheme="minorEastAsia"/>
+          <w:noProof/>
+        </w:rPr>
+        <w:br/>
+      </w:r>
+      <w:r>
+        <w:rPr>
+          <w:rFonts w:eastAsiaTheme="minorEastAsia"/>
+          <w:noProof/>
+        </w:rPr>
+        <w:br/>
+        <w:t xml:space="preserve">Draw a line at </w:t>
+      </w:r>
+      <m:oMath>
+        <m:r>
+          <w:rPr>
+            <w:rFonts w:ascii="Cambria Math" w:eastAsiaTheme="minorEastAsia" w:hAnsi="Cambria Math"/>
+            <w:noProof/>
+          </w:rPr>
+          <m:t>y</m:t>
+        </m:r>
+        <m:r>
+          <w:rPr>
+            <w:rFonts w:ascii="Cambria Math" w:eastAsiaTheme="minorEastAsia" w:hAnsi="Cambria Math"/>
+            <w:noProof/>
+          </w:rPr>
+          <m:t>=2</m:t>
+        </m:r>
+      </m:oMath>
+      <w:r>
+        <w:rPr>
+          <w:rFonts w:eastAsiaTheme="minorEastAsia"/>
+          <w:noProof/>
+        </w:rPr>
+        <w:t xml:space="preserve">. The line </w:t>
+      </w:r>
+      <w:r>
+        <w:rPr>
+          <w:rFonts w:eastAsiaTheme="minorEastAsia"/>
+          <w:noProof/>
+        </w:rPr>
+        <w:t>does</w:t>
+      </w:r>
+      <w:r>
+        <w:rPr>
+          <w:rFonts w:eastAsiaTheme="minorEastAsia"/>
+          <w:noProof/>
+        </w:rPr>
+        <w:t xml:space="preserve"> not intersect the circle at all, indicating </w:t>
+      </w:r>
+      <w:r>
+        <w:rPr>
+          <w:rFonts w:eastAsiaTheme="minorEastAsia"/>
+          <w:noProof/>
+        </w:rPr>
+        <w:t xml:space="preserve">that </w:t>
+      </w:r>
+      <m:oMath>
+        <m:func>
+          <m:funcPr>
+            <m:ctrlPr>
+              <w:rPr>
+                <w:rFonts w:ascii="Cambria Math" w:eastAsiaTheme="minorEastAsia" w:hAnsi="Cambria Math"/>
+                <w:i/>
+                <w:noProof/>
+              </w:rPr>
+            </m:ctrlPr>
+          </m:funcPr>
+          <m:fName>
+            <m:r>
+              <m:rPr>
+                <m:sty m:val="p"/>
+              </m:rPr>
+              <w:rPr>
+                <w:rFonts w:ascii="Cambria Math" w:eastAsiaTheme="minorEastAsia" w:hAnsi="Cambria Math"/>
+                <w:noProof/>
+              </w:rPr>
+              <m:t>sin</m:t>
+            </m:r>
+          </m:fName>
+          <m:e>
+            <m:r>
+              <w:rPr>
+                <w:rFonts w:ascii="Cambria Math" w:eastAsiaTheme="minorEastAsia" w:hAnsi="Cambria Math"/>
+                <w:noProof/>
+              </w:rPr>
+              <m:t>x=2</m:t>
+            </m:r>
+          </m:e>
+        </m:func>
+      </m:oMath>
+      <w:r>
+        <w:rPr>
+          <w:rFonts w:eastAsiaTheme="minorEastAsia"/>
+          <w:noProof/>
+        </w:rPr>
+        <w:t xml:space="preserve"> has no solutions</w:t>
+      </w:r>
+      <w:r>
+        <w:rPr>
+          <w:rFonts w:eastAsiaTheme="minorEastAsia"/>
+          <w:noProof/>
+        </w:rPr>
+        <w:t>.</w:t>
+      </w:r>
+    </w:p>
+    <w:p>
+      <w:pPr>
+        <w:pStyle w:val="ListParagraph"/>
+        <w:numPr>
+          <w:ilvl w:val="0"/>
+          <w:numId w:val="42"/>
+        </w:numPr>
+        <w:rPr>
+          <w:rFonts w:eastAsiaTheme="minorEastAsia"/>
+          <w:noProof/>
+        </w:rPr>
+      </w:pPr>
+      <w:r>
+        <w:rPr>
+          <w:rFonts w:eastAsiaTheme="minorEastAsia"/>
+          <w:noProof/>
+        </w:rPr>
+        <w:t xml:space="preserve">What are the two solutions to </w:t>
+      </w:r>
+      <w:r>
+        <w:rPr>
+          <w:rFonts w:eastAsiaTheme="minorEastAsia"/>
+          <w:noProof/>
+        </w:rPr>
+        <w:br/>
+      </w:r>
+      <m:oMath>
+        <m:func>
+          <m:funcPr>
+            <m:ctrlPr>
+              <w:rPr>
+                <w:rFonts w:ascii="Cambria Math" w:eastAsiaTheme="minorEastAsia" w:hAnsi="Cambria Math"/>
+                <w:i/>
+                <w:noProof/>
+              </w:rPr>
+            </m:ctrlPr>
+          </m:funcPr>
+          <m:fName>
+            <m:r>
+              <m:rPr>
+                <m:sty m:val="p"/>
+              </m:rPr>
+              <w:rPr>
+                <w:rFonts w:ascii="Cambria Math" w:eastAsiaTheme="minorEastAsia" w:hAnsi="Cambria Math"/>
+                <w:noProof/>
+              </w:rPr>
+              <m:t>sin</m:t>
+            </m:r>
+          </m:fName>
+          <m:e>
+            <m:r>
+              <w:rPr>
+                <w:rFonts w:ascii="Cambria Math" w:eastAsiaTheme="minorEastAsia" w:hAnsi="Cambria Math"/>
+                <w:noProof/>
+              </w:rPr>
+              <m:t>x=-0.8192</m:t>
+            </m:r>
+          </m:e>
+        </m:func>
+      </m:oMath>
+      <w:r>
+        <w:rPr>
+          <w:rFonts w:eastAsiaTheme="minorEastAsia"/>
+          <w:noProof/>
+        </w:rPr>
+        <w:t>?</w:t>
+      </w:r>
+      <w:r>
+        <w:rPr>
+          <w:rFonts w:eastAsiaTheme="minorEastAsia"/>
+          <w:noProof/>
+        </w:rPr>
+        <w:br/>
+        <w:t>Quadrants III and IV.</w:t>
+      </w:r>
+      <w:r>
+        <w:rPr>
+          <w:rFonts w:eastAsiaTheme="minorEastAsia"/>
+          <w:noProof/>
+        </w:rPr>
+        <w:br/>
+      </w:r>
+      <m:oMathPara>
+        <m:oMath>
+          <m:r>
+            <w:rPr>
+              <w:rFonts w:ascii="Cambria Math" w:eastAsiaTheme="minorEastAsia" w:hAnsi="Cambria Math"/>
+              <w:noProof/>
+            </w:rPr>
+            <m:t>x=</m:t>
+          </m:r>
+          <m:sSup>
+            <m:sSupPr>
+              <m:ctrlPr>
+                <w:rPr>
+                  <w:rFonts w:ascii="Cambria Math" w:eastAsiaTheme="minorEastAsia" w:hAnsi="Cambria Math"/>
+                  <w:i/>
+                  <w:noProof/>
+                </w:rPr>
+              </m:ctrlPr>
+            </m:sSupPr>
+            <m:e>
+              <m:r>
+                <w:rPr>
+                  <w:rFonts w:ascii="Cambria Math" w:eastAsiaTheme="minorEastAsia" w:hAnsi="Cambria Math"/>
+                  <w:noProof/>
+                </w:rPr>
+                <m:t>sin</m:t>
+              </m:r>
+            </m:e>
+            <m:sup>
+              <m:r>
+                <w:rPr>
+                  <w:rFonts w:ascii="Cambria Math" w:eastAsiaTheme="minorEastAsia" w:hAnsi="Cambria Math"/>
+                  <w:noProof/>
+                </w:rPr>
+                <m:t>-1</m:t>
+              </m:r>
+            </m:sup>
+          </m:sSup>
+          <m:d>
+            <m:dPr>
+              <m:ctrlPr>
+                <w:rPr>
+                  <w:rFonts w:ascii="Cambria Math" w:eastAsiaTheme="minorEastAsia" w:hAnsi="Cambria Math"/>
+                  <w:i/>
+                  <w:noProof/>
+                </w:rPr>
+              </m:ctrlPr>
+            </m:dPr>
+            <m:e>
+              <m:d>
+                <m:dPr>
+                  <m:begChr m:val="|"/>
+                  <m:endChr m:val="|"/>
+                  <m:ctrlPr>
+                    <w:rPr>
+                      <w:rFonts w:ascii="Cambria Math" w:eastAsiaTheme="minorEastAsia" w:hAnsi="Cambria Math"/>
+                      <w:i/>
+                      <w:noProof/>
+                    </w:rPr>
+                  </m:ctrlPr>
+                </m:dPr>
+                <m:e>
+                  <m:r>
+                    <w:rPr>
+                      <w:rFonts w:ascii="Cambria Math" w:eastAsiaTheme="minorEastAsia" w:hAnsi="Cambria Math"/>
+                      <w:noProof/>
+                    </w:rPr>
+                    <m:t>-0.8192</m:t>
+                  </m:r>
+                </m:e>
+              </m:d>
+            </m:e>
+          </m:d>
+          <m:r>
+            <w:rPr>
+              <w:rFonts w:ascii="Cambria Math" w:eastAsiaTheme="minorEastAsia" w:hAnsi="Cambria Math"/>
+              <w:noProof/>
+            </w:rPr>
+            <m:t>=55°</m:t>
+          </m:r>
+          <m:r>
+            <w:rPr>
+              <w:rFonts w:eastAsiaTheme="minorEastAsia"/>
+              <w:noProof/>
+            </w:rPr>
+            <w:br/>
+          </m:r>
+        </m:oMath>
+      </m:oMathPara>
+      <w:r>
+        <w:rPr>
+          <w:rFonts w:eastAsiaTheme="minorEastAsia"/>
+          <w:noProof/>
+        </w:rPr>
+        <w:t>Quadrant III:</w:t>
+      </w:r>
+      <m:oMath>
+        <m:r>
+          <w:rPr>
+            <w:rFonts w:ascii="Cambria Math" w:eastAsiaTheme="minorEastAsia" w:hAnsi="Cambria Math"/>
+            <w:noProof/>
+          </w:rPr>
+          <m:t>180°+55°=235°</m:t>
+        </m:r>
+      </m:oMath>
+      <w:r>
+        <w:rPr>
+          <w:rFonts w:eastAsiaTheme="minorEastAsia"/>
+          <w:noProof/>
+        </w:rPr>
+        <w:br/>
+        <w:t xml:space="preserve">Quadrant IV: </w:t>
+      </w:r>
+      <m:oMath>
+        <m:r>
+          <w:rPr>
+            <w:rFonts w:ascii="Cambria Math" w:eastAsiaTheme="minorEastAsia" w:hAnsi="Cambria Math"/>
+            <w:noProof/>
+          </w:rPr>
+          <m:t>360°-55°=305°</m:t>
+        </m:r>
+      </m:oMath>
+    </w:p>
+    <w:p>
+      <w:pPr>
+        <w:pStyle w:val="ListParagraph"/>
+        <w:numPr>
+          <w:ilvl w:val="0"/>
+          <w:numId w:val="42"/>
+        </w:numPr>
+        <w:rPr>
+          <w:rFonts w:eastAsiaTheme="minorEastAsia"/>
+          <w:noProof/>
+        </w:rPr>
+      </w:pPr>
+      <w:r>
+        <w:rPr>
+          <w:rFonts w:eastAsiaTheme="minorEastAsia"/>
+          <w:noProof/>
+        </w:rPr>
+        <w:br w:type="column"/>
+      </w:r>
+      <w:r>
+        <w:rPr>
+          <w:rFonts w:eastAsiaTheme="minorEastAsia"/>
+          <w:noProof/>
+        </w:rPr>
+        <w:lastRenderedPageBreak/>
+        <w:t xml:space="preserve">For which values of </w:t>
+      </w:r>
+      <m:oMath>
+        <m:r>
+          <w:rPr>
+            <w:rFonts w:ascii="Cambria Math" w:eastAsiaTheme="minorEastAsia" w:hAnsi="Cambria Math"/>
+            <w:noProof/>
+          </w:rPr>
+          <m:t>x, 0°≤x≤360°</m:t>
+        </m:r>
+      </m:oMath>
+      <w:r>
+        <w:rPr>
+          <w:rFonts w:eastAsiaTheme="minorEastAsia"/>
+          <w:noProof/>
+        </w:rPr>
+        <w:t xml:space="preserve">, is </w:t>
+      </w:r>
+      <m:oMath>
+        <m:func>
+          <m:funcPr>
+            <m:ctrlPr>
+              <w:rPr>
+                <w:rFonts w:ascii="Cambria Math" w:eastAsiaTheme="minorEastAsia" w:hAnsi="Cambria Math"/>
+                <w:i/>
+                <w:noProof/>
+              </w:rPr>
+            </m:ctrlPr>
+          </m:funcPr>
+          <m:fName>
+            <m:r>
+              <m:rPr>
+                <m:sty m:val="p"/>
+              </m:rPr>
+              <w:rPr>
+                <w:rFonts w:ascii="Cambria Math" w:eastAsiaTheme="minorEastAsia" w:hAnsi="Cambria Math"/>
+                <w:noProof/>
+              </w:rPr>
+              <m:t>sin</m:t>
+            </m:r>
+          </m:fName>
+          <m:e>
+            <m:r>
+              <w:rPr>
+                <w:rFonts w:ascii="Cambria Math" w:eastAsiaTheme="minorEastAsia" w:hAnsi="Cambria Math"/>
+                <w:noProof/>
+              </w:rPr>
+              <m:t>x&gt;</m:t>
+            </m:r>
+            <m:func>
+              <m:funcPr>
+                <m:ctrlPr>
+                  <w:rPr>
+                    <w:rFonts w:ascii="Cambria Math" w:eastAsiaTheme="minorEastAsia" w:hAnsi="Cambria Math"/>
+                    <w:i/>
+                    <w:noProof/>
+                  </w:rPr>
+                </m:ctrlPr>
+              </m:funcPr>
+              <m:fName>
+                <m:r>
+                  <m:rPr>
+                    <m:sty m:val="p"/>
+                  </m:rPr>
+                  <w:rPr>
+                    <w:rFonts w:ascii="Cambria Math" w:eastAsiaTheme="minorEastAsia" w:hAnsi="Cambria Math"/>
+                    <w:noProof/>
+                  </w:rPr>
+                  <m:t>cos</m:t>
+                </m:r>
+              </m:fName>
+              <m:e>
+                <m:r>
+                  <w:rPr>
+                    <w:rFonts w:ascii="Cambria Math" w:eastAsiaTheme="minorEastAsia" w:hAnsi="Cambria Math"/>
+                    <w:noProof/>
+                  </w:rPr>
+                  <m:t>x</m:t>
+                </m:r>
+              </m:e>
+            </m:func>
+          </m:e>
+        </m:func>
+      </m:oMath>
+      <w:r>
+        <w:rPr>
+          <w:rFonts w:eastAsiaTheme="minorEastAsia"/>
+          <w:noProof/>
+        </w:rPr>
+        <w:t>?</w:t>
+      </w:r>
+      <w:r>
+        <w:rPr>
+          <w:rFonts w:eastAsiaTheme="minorEastAsia"/>
+          <w:noProof/>
+        </w:rPr>
+        <w:br/>
+      </w:r>
+      <m:oMathPara>
+        <m:oMath>
+          <m:func>
+            <m:funcPr>
+              <m:ctrlPr>
+                <w:rPr>
+                  <w:rFonts w:ascii="Cambria Math" w:eastAsiaTheme="minorEastAsia" w:hAnsi="Cambria Math"/>
+                  <w:i/>
+                  <w:noProof/>
+                </w:rPr>
+              </m:ctrlPr>
+            </m:funcPr>
+            <m:fName>
+              <m:r>
+                <m:rPr>
+                  <m:sty m:val="p"/>
+                </m:rPr>
+                <w:rPr>
+                  <w:rFonts w:ascii="Cambria Math" w:eastAsiaTheme="minorEastAsia" w:hAnsi="Cambria Math"/>
+                  <w:noProof/>
+                </w:rPr>
+                <m:t>sin</m:t>
+              </m:r>
+            </m:fName>
+            <m:e>
+              <m:r>
+                <w:rPr>
+                  <w:rFonts w:ascii="Cambria Math" w:eastAsiaTheme="minorEastAsia" w:hAnsi="Cambria Math"/>
+                  <w:noProof/>
+                </w:rPr>
+                <m:t>x=</m:t>
+              </m:r>
+              <m:func>
+                <m:funcPr>
+                  <m:ctrlPr>
+                    <w:rPr>
+                      <w:rFonts w:ascii="Cambria Math" w:eastAsiaTheme="minorEastAsia" w:hAnsi="Cambria Math"/>
+                      <w:i/>
+                      <w:noProof/>
+                    </w:rPr>
+                  </m:ctrlPr>
+                </m:funcPr>
+                <m:fName>
+                  <m:r>
+                    <m:rPr>
+                      <m:sty m:val="p"/>
+                    </m:rPr>
+                    <w:rPr>
+                      <w:rFonts w:ascii="Cambria Math" w:eastAsiaTheme="minorEastAsia" w:hAnsi="Cambria Math"/>
+                      <w:noProof/>
+                    </w:rPr>
+                    <m:t>cos</m:t>
+                  </m:r>
+                </m:fName>
+                <m:e>
+                  <m:r>
+                    <w:rPr>
+                      <w:rFonts w:ascii="Cambria Math" w:eastAsiaTheme="minorEastAsia" w:hAnsi="Cambria Math"/>
+                      <w:noProof/>
+                    </w:rPr>
+                    <m:t xml:space="preserve">x, </m:t>
+                  </m:r>
+                  <m:r>
+                    <m:rPr>
+                      <m:sty m:val="p"/>
+                    </m:rPr>
+                    <w:rPr>
+                      <w:rFonts w:ascii="Cambria Math" w:eastAsiaTheme="minorEastAsia" w:hAnsi="Cambria Math"/>
+                      <w:noProof/>
+                    </w:rPr>
+                    <m:t>for</m:t>
+                  </m:r>
+                  <m:r>
+                    <w:rPr>
+                      <w:rFonts w:ascii="Cambria Math" w:eastAsiaTheme="minorEastAsia" w:hAnsi="Cambria Math"/>
+                      <w:noProof/>
+                    </w:rPr>
+                    <m:t xml:space="preserve"> x=45° </m:t>
+                  </m:r>
+                  <m:r>
+                    <m:rPr>
+                      <m:sty m:val="p"/>
+                    </m:rPr>
+                    <w:rPr>
+                      <w:rFonts w:ascii="Cambria Math" w:eastAsiaTheme="minorEastAsia" w:hAnsi="Cambria Math"/>
+                      <w:noProof/>
+                    </w:rPr>
+                    <m:t>and</m:t>
+                  </m:r>
+                  <m:r>
+                    <w:rPr>
+                      <w:rFonts w:ascii="Cambria Math" w:eastAsiaTheme="minorEastAsia" w:hAnsi="Cambria Math"/>
+                      <w:noProof/>
+                    </w:rPr>
+                    <m:t xml:space="preserve"> x=225°</m:t>
+                  </m:r>
+                </m:e>
+              </m:func>
+            </m:e>
+          </m:func>
+          <m:r>
+            <w:rPr>
+              <w:rFonts w:eastAsiaTheme="minorEastAsia"/>
+              <w:noProof/>
+            </w:rPr>
+            <w:br/>
+          </m:r>
+          <m:r>
+            <w:rPr>
+              <w:rFonts w:eastAsiaTheme="minorEastAsia"/>
+              <w:noProof/>
+            </w:rPr>
+            <w:br/>
+          </m:r>
+        </m:oMath>
+        <m:oMath>
+          <m:func>
+            <m:funcPr>
+              <m:ctrlPr>
+                <w:rPr>
+                  <w:rFonts w:ascii="Cambria Math" w:eastAsiaTheme="minorEastAsia" w:hAnsi="Cambria Math"/>
+                  <w:i/>
+                  <w:noProof/>
+                </w:rPr>
+              </m:ctrlPr>
+            </m:funcPr>
+            <m:fName>
+              <m:r>
+                <m:rPr>
+                  <m:sty m:val="p"/>
+                </m:rPr>
+                <w:rPr>
+                  <w:rFonts w:ascii="Cambria Math" w:eastAsiaTheme="minorEastAsia" w:hAnsi="Cambria Math"/>
+                  <w:noProof/>
+                </w:rPr>
+                <m:t>sin</m:t>
+              </m:r>
+            </m:fName>
+            <m:e>
+              <m:r>
+                <w:rPr>
+                  <w:rFonts w:ascii="Cambria Math" w:eastAsiaTheme="minorEastAsia" w:hAnsi="Cambria Math"/>
+                  <w:noProof/>
+                </w:rPr>
+                <m:t>x&gt;</m:t>
+              </m:r>
+              <m:func>
+                <m:funcPr>
+                  <m:ctrlPr>
+                    <w:rPr>
+                      <w:rFonts w:ascii="Cambria Math" w:eastAsiaTheme="minorEastAsia" w:hAnsi="Cambria Math"/>
+                      <w:i/>
+                      <w:noProof/>
+                    </w:rPr>
+                  </m:ctrlPr>
+                </m:funcPr>
+                <m:fName>
+                  <m:r>
+                    <m:rPr>
+                      <m:sty m:val="p"/>
+                    </m:rPr>
+                    <w:rPr>
+                      <w:rFonts w:ascii="Cambria Math" w:eastAsiaTheme="minorEastAsia" w:hAnsi="Cambria Math"/>
+                      <w:noProof/>
+                    </w:rPr>
+                    <m:t>cos</m:t>
+                  </m:r>
+                </m:fName>
+                <m:e>
+                  <m:r>
+                    <w:rPr>
+                      <w:rFonts w:ascii="Cambria Math" w:eastAsiaTheme="minorEastAsia" w:hAnsi="Cambria Math"/>
+                      <w:noProof/>
+                    </w:rPr>
+                    <m:t>x</m:t>
+                  </m:r>
+                </m:e>
+              </m:func>
+            </m:e>
+          </m:func>
+          <m:r>
+            <w:rPr>
+              <w:rFonts w:ascii="Cambria Math" w:eastAsiaTheme="minorEastAsia" w:hAnsi="Cambria Math"/>
+              <w:noProof/>
+            </w:rPr>
+            <m:t xml:space="preserve">, </m:t>
+          </m:r>
+          <m:r>
+            <w:rPr>
+              <w:rFonts w:ascii="Cambria Math" w:eastAsiaTheme="minorEastAsia" w:hAnsi="Cambria Math"/>
+              <w:noProof/>
+            </w:rPr>
+            <m:t>45°</m:t>
+          </m:r>
+          <m:r>
+            <w:rPr>
+              <w:rFonts w:ascii="Cambria Math" w:eastAsiaTheme="minorEastAsia" w:hAnsi="Cambria Math"/>
+              <w:noProof/>
+            </w:rPr>
+            <m:t>&lt;</m:t>
+          </m:r>
+          <m:r>
+            <w:rPr>
+              <w:rFonts w:ascii="Cambria Math" w:eastAsiaTheme="minorEastAsia" w:hAnsi="Cambria Math"/>
+              <w:noProof/>
+            </w:rPr>
+            <m:t>x</m:t>
+          </m:r>
+          <m:r>
+            <w:rPr>
+              <w:rFonts w:ascii="Cambria Math" w:eastAsiaTheme="minorEastAsia" w:hAnsi="Cambria Math"/>
+              <w:noProof/>
+            </w:rPr>
+            <m:t>&lt;</m:t>
+          </m:r>
+          <m:r>
+            <w:rPr>
+              <w:rFonts w:ascii="Cambria Math" w:eastAsiaTheme="minorEastAsia" w:hAnsi="Cambria Math"/>
+              <w:noProof/>
+            </w:rPr>
+            <m:t>225°</m:t>
+          </m:r>
+          <m:r>
+            <w:rPr>
+              <w:rFonts w:eastAsiaTheme="minorEastAsia"/>
+              <w:noProof/>
+            </w:rPr>
+            <w:br/>
+          </m:r>
+        </m:oMath>
+      </m:oMathPara>
+      <w:r>
+        <w:rPr>
+          <w:rFonts w:eastAsiaTheme="minorEastAsia"/>
+          <w:noProof/>
+        </w:rPr>
+        <w:drawing>
+          <wp:inline distT="0" distB="0" distL="0" distR="0" wp14:anchorId="073067CA" wp14:editId="55A57382">
+            <wp:extent cx="1773936" cy="1600200"/>
+            <wp:effectExtent l="0" t="0" r="0" b="0"/>
+            <wp:docPr id="1158796572" name="Picture 11"/>
+            <wp:cNvGraphicFramePr>
+              <a:graphicFrameLocks xmlns:a="http://schemas.openxmlformats.org/drawingml/2006/main" noChangeAspect="1"/>
+            </wp:cNvGraphicFramePr>
+            <a:graphic xmlns:a="http://schemas.openxmlformats.org/drawingml/2006/main">
+              <a:graphicData uri="http://schemas.openxmlformats.org/drawingml/2006/picture">
+                <pic:pic xmlns:pic="http://schemas.openxmlformats.org/drawingml/2006/picture">
+                  <pic:nvPicPr>
+                    <pic:cNvPr id="0" name="Picture 35"/>
+                    <pic:cNvPicPr>
+                      <a:picLocks noChangeAspect="1" noChangeArrowheads="1"/>
+                    </pic:cNvPicPr>
+                  </pic:nvPicPr>
+                  <pic:blipFill>
+                    <a:blip r:embed="rId35" cstate="print">
+                      <a:extLst>
+                        <a:ext uri="{28A0092B-C50C-407E-A947-70E740481C1C}">
+                          <a14:useLocalDpi xmlns:a14="http://schemas.microsoft.com/office/drawing/2010/main" val="0"/>
+                        </a:ext>
+                      </a:extLst>
+                    </a:blip>
+                    <a:srcRect/>
+                    <a:stretch>
+                      <a:fillRect/>
+                    </a:stretch>
+                  </pic:blipFill>
+                  <pic:spPr bwMode="auto">
+                    <a:xfrm>
+                      <a:off x="0" y="0"/>
+                      <a:ext cx="1773936" cy="1600200"/>
+                    </a:xfrm>
+                    <a:prstGeom prst="rect">
+                      <a:avLst/>
+                    </a:prstGeom>
+                    <a:noFill/>
+                    <a:ln>
+                      <a:noFill/>
+                    </a:ln>
+                  </pic:spPr>
+                </pic:pic>
+              </a:graphicData>
+            </a:graphic>
+          </wp:inline>
+        </w:drawing>
       </w:r>
     </w:p>
     <w:sectPr>
@@ -16381,7 +17155,7 @@
   <w:abstractNum w:abstractNumId="7" w15:restartNumberingAfterBreak="0">
     <w:nsid w:val="153725C2"/>
     <w:multiLevelType w:val="hybridMultilevel"/>
-    <w:tmpl w:val="E6EC8128"/>
+    <w:tmpl w:val="88B03FC0"/>
     <w:lvl w:ilvl="0" w:tplc="04090015">
       <w:start w:val="1"/>
       <w:numFmt w:val="upperLetter"/>
@@ -17707,6 +18481,92 @@
     </w:lvl>
   </w:abstractNum>
   <w:abstractNum w:abstractNumId="22" w15:restartNumberingAfterBreak="0">
+    <w:nsid w:val="396B0B9F"/>
+    <w:multiLevelType w:val="hybridMultilevel"/>
+    <w:tmpl w:val="78248B38"/>
+    <w:lvl w:ilvl="0" w:tplc="0409000F">
+      <w:start w:val="1"/>
+      <w:numFmt w:val="decimal"/>
+      <w:lvlText w:val="%1."/>
+      <w:lvlJc w:val="left"/>
+      <w:pPr>
+        <w:ind w:left="720" w:hanging="360"/>
+      </w:pPr>
+    </w:lvl>
+    <w:lvl w:ilvl="1" w:tplc="04090019" w:tentative="1">
+      <w:start w:val="1"/>
+      <w:numFmt w:val="lowerLetter"/>
+      <w:lvlText w:val="%2."/>
+      <w:lvlJc w:val="left"/>
+      <w:pPr>
+        <w:ind w:left="1440" w:hanging="360"/>
+      </w:pPr>
+    </w:lvl>
+    <w:lvl w:ilvl="2" w:tplc="0409001B" w:tentative="1">
+      <w:start w:val="1"/>
+      <w:numFmt w:val="lowerRoman"/>
+      <w:lvlText w:val="%3."/>
+      <w:lvlJc w:val="right"/>
+      <w:pPr>
+        <w:ind w:left="2160" w:hanging="180"/>
+      </w:pPr>
+    </w:lvl>
+    <w:lvl w:ilvl="3" w:tplc="0409000F" w:tentative="1">
+      <w:start w:val="1"/>
+      <w:numFmt w:val="decimal"/>
+      <w:lvlText w:val="%4."/>
+      <w:lvlJc w:val="left"/>
+      <w:pPr>
+        <w:ind w:left="2880" w:hanging="360"/>
+      </w:pPr>
+    </w:lvl>
+    <w:lvl w:ilvl="4" w:tplc="04090019" w:tentative="1">
+      <w:start w:val="1"/>
+      <w:numFmt w:val="lowerLetter"/>
+      <w:lvlText w:val="%5."/>
+      <w:lvlJc w:val="left"/>
+      <w:pPr>
+        <w:ind w:left="3600" w:hanging="360"/>
+      </w:pPr>
+    </w:lvl>
+    <w:lvl w:ilvl="5" w:tplc="0409001B" w:tentative="1">
+      <w:start w:val="1"/>
+      <w:numFmt w:val="lowerRoman"/>
+      <w:lvlText w:val="%6."/>
+      <w:lvlJc w:val="right"/>
+      <w:pPr>
+        <w:ind w:left="4320" w:hanging="180"/>
+      </w:pPr>
+    </w:lvl>
+    <w:lvl w:ilvl="6" w:tplc="0409000F" w:tentative="1">
+      <w:start w:val="1"/>
+      <w:numFmt w:val="decimal"/>
+      <w:lvlText w:val="%7."/>
+      <w:lvlJc w:val="left"/>
+      <w:pPr>
+        <w:ind w:left="5040" w:hanging="360"/>
+      </w:pPr>
+    </w:lvl>
+    <w:lvl w:ilvl="7" w:tplc="04090019" w:tentative="1">
+      <w:start w:val="1"/>
+      <w:numFmt w:val="lowerLetter"/>
+      <w:lvlText w:val="%8."/>
+      <w:lvlJc w:val="left"/>
+      <w:pPr>
+        <w:ind w:left="5760" w:hanging="360"/>
+      </w:pPr>
+    </w:lvl>
+    <w:lvl w:ilvl="8" w:tplc="0409001B" w:tentative="1">
+      <w:start w:val="1"/>
+      <w:numFmt w:val="lowerRoman"/>
+      <w:lvlText w:val="%9."/>
+      <w:lvlJc w:val="right"/>
+      <w:pPr>
+        <w:ind w:left="6480" w:hanging="180"/>
+      </w:pPr>
+    </w:lvl>
+  </w:abstractNum>
+  <w:abstractNum w:abstractNumId="23" w15:restartNumberingAfterBreak="0">
     <w:nsid w:val="3A200D4D"/>
     <w:multiLevelType w:val="hybridMultilevel"/>
     <w:tmpl w:val="EC1ED43A"/>
@@ -17792,7 +18652,7 @@
       </w:pPr>
     </w:lvl>
   </w:abstractNum>
-  <w:abstractNum w:abstractNumId="23" w15:restartNumberingAfterBreak="0">
+  <w:abstractNum w:abstractNumId="24" w15:restartNumberingAfterBreak="0">
     <w:nsid w:val="3B321DE6"/>
     <w:multiLevelType w:val="hybridMultilevel"/>
     <w:tmpl w:val="64880FF4"/>
@@ -17878,7 +18738,7 @@
       </w:pPr>
     </w:lvl>
   </w:abstractNum>
-  <w:abstractNum w:abstractNumId="24" w15:restartNumberingAfterBreak="0">
+  <w:abstractNum w:abstractNumId="25" w15:restartNumberingAfterBreak="0">
     <w:nsid w:val="3BE15F8F"/>
     <w:multiLevelType w:val="hybridMultilevel"/>
     <w:tmpl w:val="39BC593A"/>
@@ -17967,7 +18827,7 @@
       </w:pPr>
     </w:lvl>
   </w:abstractNum>
-  <w:abstractNum w:abstractNumId="25" w15:restartNumberingAfterBreak="0">
+  <w:abstractNum w:abstractNumId="26" w15:restartNumberingAfterBreak="0">
     <w:nsid w:val="3D2D27E4"/>
     <w:multiLevelType w:val="hybridMultilevel"/>
     <w:tmpl w:val="97A4DDEC"/>
@@ -18056,7 +18916,7 @@
       </w:pPr>
     </w:lvl>
   </w:abstractNum>
-  <w:abstractNum w:abstractNumId="26" w15:restartNumberingAfterBreak="0">
+  <w:abstractNum w:abstractNumId="27" w15:restartNumberingAfterBreak="0">
     <w:nsid w:val="3E5B7795"/>
     <w:multiLevelType w:val="hybridMultilevel"/>
     <w:tmpl w:val="2D740A28"/>
@@ -18145,7 +19005,7 @@
       </w:pPr>
     </w:lvl>
   </w:abstractNum>
-  <w:abstractNum w:abstractNumId="27" w15:restartNumberingAfterBreak="0">
+  <w:abstractNum w:abstractNumId="28" w15:restartNumberingAfterBreak="0">
     <w:nsid w:val="468516F9"/>
     <w:multiLevelType w:val="hybridMultilevel"/>
     <w:tmpl w:val="360E1960"/>
@@ -18234,7 +19094,7 @@
       </w:pPr>
     </w:lvl>
   </w:abstractNum>
-  <w:abstractNum w:abstractNumId="28" w15:restartNumberingAfterBreak="0">
+  <w:abstractNum w:abstractNumId="29" w15:restartNumberingAfterBreak="0">
     <w:nsid w:val="4CBE51C3"/>
     <w:multiLevelType w:val="hybridMultilevel"/>
     <w:tmpl w:val="08C02216"/>
@@ -18323,7 +19183,7 @@
       </w:pPr>
     </w:lvl>
   </w:abstractNum>
-  <w:abstractNum w:abstractNumId="29" w15:restartNumberingAfterBreak="0">
+  <w:abstractNum w:abstractNumId="30" w15:restartNumberingAfterBreak="0">
     <w:nsid w:val="535934BA"/>
     <w:multiLevelType w:val="hybridMultilevel"/>
     <w:tmpl w:val="494C742E"/>
@@ -18412,7 +19272,7 @@
       </w:pPr>
     </w:lvl>
   </w:abstractNum>
-  <w:abstractNum w:abstractNumId="30" w15:restartNumberingAfterBreak="0">
+  <w:abstractNum w:abstractNumId="31" w15:restartNumberingAfterBreak="0">
     <w:nsid w:val="54AA4BBE"/>
     <w:multiLevelType w:val="hybridMultilevel"/>
     <w:tmpl w:val="1D7A1E7A"/>
@@ -18498,7 +19358,7 @@
       </w:pPr>
     </w:lvl>
   </w:abstractNum>
-  <w:abstractNum w:abstractNumId="31" w15:restartNumberingAfterBreak="0">
+  <w:abstractNum w:abstractNumId="32" w15:restartNumberingAfterBreak="0">
     <w:nsid w:val="565B3B5F"/>
     <w:multiLevelType w:val="hybridMultilevel"/>
     <w:tmpl w:val="C25CF020"/>
@@ -18584,7 +19444,7 @@
       </w:pPr>
     </w:lvl>
   </w:abstractNum>
-  <w:abstractNum w:abstractNumId="32" w15:restartNumberingAfterBreak="0">
+  <w:abstractNum w:abstractNumId="33" w15:restartNumberingAfterBreak="0">
     <w:nsid w:val="582B237B"/>
     <w:multiLevelType w:val="hybridMultilevel"/>
     <w:tmpl w:val="F7B2F010"/>
@@ -18673,7 +19533,7 @@
       </w:pPr>
     </w:lvl>
   </w:abstractNum>
-  <w:abstractNum w:abstractNumId="33" w15:restartNumberingAfterBreak="0">
+  <w:abstractNum w:abstractNumId="34" w15:restartNumberingAfterBreak="0">
     <w:nsid w:val="5C1028A5"/>
     <w:multiLevelType w:val="hybridMultilevel"/>
     <w:tmpl w:val="01F67B0E"/>
@@ -18762,7 +19622,7 @@
       </w:pPr>
     </w:lvl>
   </w:abstractNum>
-  <w:abstractNum w:abstractNumId="34" w15:restartNumberingAfterBreak="0">
+  <w:abstractNum w:abstractNumId="35" w15:restartNumberingAfterBreak="0">
     <w:nsid w:val="616A6B24"/>
     <w:multiLevelType w:val="hybridMultilevel"/>
     <w:tmpl w:val="B95ED14C"/>
@@ -18851,7 +19711,7 @@
       </w:pPr>
     </w:lvl>
   </w:abstractNum>
-  <w:abstractNum w:abstractNumId="35" w15:restartNumberingAfterBreak="0">
+  <w:abstractNum w:abstractNumId="36" w15:restartNumberingAfterBreak="0">
     <w:nsid w:val="655B16EE"/>
     <w:multiLevelType w:val="hybridMultilevel"/>
     <w:tmpl w:val="1E0CFBAE"/>
@@ -18940,7 +19800,7 @@
       </w:pPr>
     </w:lvl>
   </w:abstractNum>
-  <w:abstractNum w:abstractNumId="36" w15:restartNumberingAfterBreak="0">
+  <w:abstractNum w:abstractNumId="37" w15:restartNumberingAfterBreak="0">
     <w:nsid w:val="6C4C7A0A"/>
     <w:multiLevelType w:val="hybridMultilevel"/>
     <w:tmpl w:val="1DA2279C"/>
@@ -19026,7 +19886,7 @@
       </w:pPr>
     </w:lvl>
   </w:abstractNum>
-  <w:abstractNum w:abstractNumId="37" w15:restartNumberingAfterBreak="0">
+  <w:abstractNum w:abstractNumId="38" w15:restartNumberingAfterBreak="0">
     <w:nsid w:val="6EEA64AD"/>
     <w:multiLevelType w:val="hybridMultilevel"/>
     <w:tmpl w:val="0E18012C"/>
@@ -19115,7 +19975,7 @@
       </w:pPr>
     </w:lvl>
   </w:abstractNum>
-  <w:abstractNum w:abstractNumId="38" w15:restartNumberingAfterBreak="0">
+  <w:abstractNum w:abstractNumId="39" w15:restartNumberingAfterBreak="0">
     <w:nsid w:val="7505097C"/>
     <w:multiLevelType w:val="hybridMultilevel"/>
     <w:tmpl w:val="C046B648"/>
@@ -19201,7 +20061,7 @@
       </w:pPr>
     </w:lvl>
   </w:abstractNum>
-  <w:abstractNum w:abstractNumId="39" w15:restartNumberingAfterBreak="0">
+  <w:abstractNum w:abstractNumId="40" w15:restartNumberingAfterBreak="0">
     <w:nsid w:val="76DE0294"/>
     <w:multiLevelType w:val="hybridMultilevel"/>
     <w:tmpl w:val="29389950"/>
@@ -19314,7 +20174,7 @@
       </w:rPr>
     </w:lvl>
   </w:abstractNum>
-  <w:abstractNum w:abstractNumId="40" w15:restartNumberingAfterBreak="0">
+  <w:abstractNum w:abstractNumId="41" w15:restartNumberingAfterBreak="0">
     <w:nsid w:val="7DAD1F72"/>
     <w:multiLevelType w:val="hybridMultilevel"/>
     <w:tmpl w:val="B4D6052A"/>
@@ -19404,13 +20264,13 @@
     </w:lvl>
   </w:abstractNum>
   <w:num w:numId="1" w16cid:durableId="332102753">
-    <w:abstractNumId w:val="32"/>
+    <w:abstractNumId w:val="33"/>
   </w:num>
   <w:num w:numId="2" w16cid:durableId="1379428125">
     <w:abstractNumId w:val="4"/>
   </w:num>
   <w:num w:numId="3" w16cid:durableId="982393518">
-    <w:abstractNumId w:val="29"/>
+    <w:abstractNumId w:val="30"/>
   </w:num>
   <w:num w:numId="4" w16cid:durableId="1752892429">
     <w:abstractNumId w:val="0"/>
@@ -19422,7 +20282,7 @@
     <w:abstractNumId w:val="17"/>
   </w:num>
   <w:num w:numId="7" w16cid:durableId="1142888846">
-    <w:abstractNumId w:val="26"/>
+    <w:abstractNumId w:val="27"/>
   </w:num>
   <w:num w:numId="8" w16cid:durableId="1719012536">
     <w:abstractNumId w:val="19"/>
@@ -19431,7 +20291,7 @@
     <w:abstractNumId w:val="12"/>
   </w:num>
   <w:num w:numId="10" w16cid:durableId="2096779101">
-    <w:abstractNumId w:val="31"/>
+    <w:abstractNumId w:val="32"/>
   </w:num>
   <w:num w:numId="11" w16cid:durableId="1167135762">
     <w:abstractNumId w:val="10"/>
@@ -19446,7 +20306,7 @@
     <w:abstractNumId w:val="9"/>
   </w:num>
   <w:num w:numId="15" w16cid:durableId="1714111239">
-    <w:abstractNumId w:val="27"/>
+    <w:abstractNumId w:val="28"/>
   </w:num>
   <w:num w:numId="16" w16cid:durableId="2010060555">
     <w:abstractNumId w:val="11"/>
@@ -19464,67 +20324,70 @@
     <w:abstractNumId w:val="3"/>
   </w:num>
   <w:num w:numId="21" w16cid:durableId="215240283">
-    <w:abstractNumId w:val="25"/>
+    <w:abstractNumId w:val="26"/>
   </w:num>
   <w:num w:numId="22" w16cid:durableId="1001469413">
-    <w:abstractNumId w:val="40"/>
+    <w:abstractNumId w:val="41"/>
   </w:num>
   <w:num w:numId="23" w16cid:durableId="1433471599">
-    <w:abstractNumId w:val="37"/>
+    <w:abstractNumId w:val="38"/>
   </w:num>
   <w:num w:numId="24" w16cid:durableId="1826042255">
-    <w:abstractNumId w:val="28"/>
+    <w:abstractNumId w:val="29"/>
   </w:num>
   <w:num w:numId="25" w16cid:durableId="1260484616">
-    <w:abstractNumId w:val="24"/>
+    <w:abstractNumId w:val="25"/>
   </w:num>
   <w:num w:numId="26" w16cid:durableId="564489878">
     <w:abstractNumId w:val="20"/>
   </w:num>
   <w:num w:numId="27" w16cid:durableId="2139881585">
-    <w:abstractNumId w:val="33"/>
+    <w:abstractNumId w:val="34"/>
   </w:num>
   <w:num w:numId="28" w16cid:durableId="1738670149">
     <w:abstractNumId w:val="1"/>
   </w:num>
   <w:num w:numId="29" w16cid:durableId="2065449319">
-    <w:abstractNumId w:val="30"/>
+    <w:abstractNumId w:val="31"/>
   </w:num>
   <w:num w:numId="30" w16cid:durableId="1961446666">
     <w:abstractNumId w:val="18"/>
   </w:num>
   <w:num w:numId="31" w16cid:durableId="1652440377">
-    <w:abstractNumId w:val="34"/>
+    <w:abstractNumId w:val="35"/>
   </w:num>
   <w:num w:numId="32" w16cid:durableId="117258363">
-    <w:abstractNumId w:val="35"/>
+    <w:abstractNumId w:val="36"/>
   </w:num>
   <w:num w:numId="33" w16cid:durableId="1727755939">
     <w:abstractNumId w:val="8"/>
   </w:num>
   <w:num w:numId="34" w16cid:durableId="486677623">
+    <w:abstractNumId w:val="24"/>
+  </w:num>
+  <w:num w:numId="35" w16cid:durableId="378477550">
     <w:abstractNumId w:val="23"/>
   </w:num>
-  <w:num w:numId="35" w16cid:durableId="378477550">
-    <w:abstractNumId w:val="22"/>
-  </w:num>
   <w:num w:numId="36" w16cid:durableId="286201399">
-    <w:abstractNumId w:val="38"/>
+    <w:abstractNumId w:val="39"/>
   </w:num>
   <w:num w:numId="37" w16cid:durableId="1491360303">
     <w:abstractNumId w:val="6"/>
   </w:num>
   <w:num w:numId="38" w16cid:durableId="1612590345">
-    <w:abstractNumId w:val="36"/>
+    <w:abstractNumId w:val="37"/>
   </w:num>
   <w:num w:numId="39" w16cid:durableId="1297640664">
-    <w:abstractNumId w:val="39"/>
+    <w:abstractNumId w:val="40"/>
   </w:num>
   <w:num w:numId="40" w16cid:durableId="1376009567">
     <w:abstractNumId w:val="7"/>
   </w:num>
   <w:num w:numId="41" w16cid:durableId="1918592828">
     <w:abstractNumId w:val="21"/>
+  </w:num>
+  <w:num w:numId="42" w16cid:durableId="1865433737">
+    <w:abstractNumId w:val="22"/>
   </w:num>
   <w:numIdMacAtCleanup w:val="14"/>
 </w:numbering>
@@ -20129,7 +20992,6 @@
   <w:style w:type="character" w:default="1" w:styleId="DefaultParagraphFont">
     <w:name w:val="Default Paragraph Font"/>
     <w:uiPriority w:val="1"/>
-    <w:semiHidden/>
     <w:unhideWhenUsed/>
   </w:style>
   <w:style w:type="table" w:default="1" w:styleId="TableNormal">

</xml_diff>

<commit_message>
Algebra 2 - Chapter 5 Trigonometric Expressions and Equations - 5.3 Radian Measure
</commit_message>
<xml_diff>
--- a/Algebra-2/ch05/Algebra 2 - Chapter 5.docx
+++ b/Algebra-2/ch05/Algebra 2 - Chapter 5.docx
@@ -73,7 +73,15 @@
     </w:p>
     <w:p>
       <w:r>
-        <w:t>The coordinates of the points on a circle can be described with the sine and cosine of an angle. The ability to describe the location of points on a circle is a skill needed for various real-world applications related to physics.</w:t>
+        <w:t xml:space="preserve">The coordinates of the points on a circle can be described with the sine and cosine of an angle. The ability to describe the location of points </w:t>
+      </w:r>
+      <w:proofErr w:type="gramStart"/>
+      <w:r>
+        <w:t>on</w:t>
+      </w:r>
+      <w:proofErr w:type="gramEnd"/>
+      <w:r>
+        <w:t xml:space="preserve"> a circle is a skill needed for various real-world applications related to physics.</w:t>
       </w:r>
     </w:p>
     <w:p>
@@ -128,7 +136,7 @@
           <w:noProof/>
         </w:rPr>
         <w:drawing>
-          <wp:inline distT="0" distB="0" distL="0" distR="0" wp14:anchorId="61D7AE74" wp14:editId="4BF566C9">
+          <wp:inline distT="0" distB="0" distL="0" distR="0" wp14:anchorId="61D7AE74" wp14:editId="0E21108E">
             <wp:extent cx="1527048" cy="1335024"/>
             <wp:effectExtent l="0" t="0" r="0" b="0"/>
             <wp:docPr id="1322839612" name="Picture 2"/>
@@ -191,7 +199,15 @@
         <w:t>°</w:t>
       </w:r>
       <w:r>
-        <w:t xml:space="preserve"> angle in a right triangle with a hypotenuse of length 1 unit. If your calculator is in degree monde and you enter sin(40), it should display approximately 0.6428. This means that in triangle ABC, side BC is approximately 0.6428 units long.</w:t>
+        <w:t xml:space="preserve"> angle in a right triangle with a hypotenuse of length 1 unit. If your calculator is in degree monde and you enter </w:t>
+      </w:r>
+      <w:proofErr w:type="gramStart"/>
+      <w:r>
+        <w:t>sin(</w:t>
+      </w:r>
+      <w:proofErr w:type="gramEnd"/>
+      <w:r>
+        <w:t>40), it should display approximately 0.6428. This means that in triangle ABC, side BC is approximately 0.6428 units long.</w:t>
       </w:r>
     </w:p>
     <w:p>
@@ -290,12 +306,30 @@
         <w:t>Solution</w:t>
       </w:r>
       <w:r>
-        <w:t>: The length of the side opposite the 72 degree angle in a right triangle with hypotenuse 1 is sine 72 degrees, which is approximately 0.9511.</w:t>
+        <w:t xml:space="preserve">: The length of the side opposite the </w:t>
+      </w:r>
+      <w:proofErr w:type="gramStart"/>
+      <w:r>
+        <w:t>72 degree</w:t>
+      </w:r>
+      <w:proofErr w:type="gramEnd"/>
+      <w:r>
+        <w:t xml:space="preserve"> angle in a right triangle with hypotenuse 1 is sine 72 degrees, which is approximately 0.9511.</w:t>
       </w:r>
     </w:p>
     <w:p>
       <w:r>
-        <w:t>The cosine of an angle can be though of as the length of the side adjacent to the angle in a right triangle that has a hypotenuse of length 1 unit.</w:t>
+        <w:t xml:space="preserve">The cosine of an angle can be </w:t>
+      </w:r>
+      <w:proofErr w:type="spellStart"/>
+      <w:proofErr w:type="gramStart"/>
+      <w:r>
+        <w:t>though</w:t>
+      </w:r>
+      <w:proofErr w:type="spellEnd"/>
+      <w:proofErr w:type="gramEnd"/>
+      <w:r>
+        <w:t xml:space="preserve"> of as the length of the side adjacent to the angle in a right triangle that has a hypotenuse of length 1 unit.</w:t>
       </w:r>
     </w:p>
     <w:p>
@@ -325,7 +359,49 @@
         <w:rPr>
           <w:rFonts w:eastAsiaTheme="minorEastAsia"/>
         </w:rPr>
-        <w:t xml:space="preserve">  (Side AB also seems adjacent to angle A.. Since AB is already the hypotenuse, it can be two things!) If you enter cos(40) on the calculator, it will display approximately 0.7660. If you enter cos(40) on the calculator, it will display approximately 0.7660.</w:t>
+        <w:t xml:space="preserve">  (Side AB also seems adjacent to angle </w:t>
+      </w:r>
+      <w:proofErr w:type="gramStart"/>
+      <w:r>
+        <w:rPr>
+          <w:rFonts w:eastAsiaTheme="minorEastAsia"/>
+        </w:rPr>
+        <w:t>A..</w:t>
+      </w:r>
+      <w:proofErr w:type="gramEnd"/>
+      <w:r>
+        <w:rPr>
+          <w:rFonts w:eastAsiaTheme="minorEastAsia"/>
+        </w:rPr>
+        <w:t xml:space="preserve"> Since AB is already the hypotenuse, it can be two things!) If you enter </w:t>
+      </w:r>
+      <w:proofErr w:type="gramStart"/>
+      <w:r>
+        <w:rPr>
+          <w:rFonts w:eastAsiaTheme="minorEastAsia"/>
+        </w:rPr>
+        <w:t>cos(</w:t>
+      </w:r>
+      <w:proofErr w:type="gramEnd"/>
+      <w:r>
+        <w:rPr>
+          <w:rFonts w:eastAsiaTheme="minorEastAsia"/>
+        </w:rPr>
+        <w:t xml:space="preserve">40) on the calculator, it will display approximately 0.7660. If you enter </w:t>
+      </w:r>
+      <w:proofErr w:type="gramStart"/>
+      <w:r>
+        <w:rPr>
+          <w:rFonts w:eastAsiaTheme="minorEastAsia"/>
+        </w:rPr>
+        <w:t>cos(</w:t>
+      </w:r>
+      <w:proofErr w:type="gramEnd"/>
+      <w:r>
+        <w:rPr>
+          <w:rFonts w:eastAsiaTheme="minorEastAsia"/>
+        </w:rPr>
+        <w:t>40) on the calculator, it will display approximately 0.7660.</w:t>
       </w:r>
     </w:p>
     <w:p>
@@ -337,7 +413,7 @@
           <w:noProof/>
         </w:rPr>
         <w:drawing>
-          <wp:inline distT="0" distB="0" distL="0" distR="0" wp14:anchorId="3A6FB859" wp14:editId="28D34471">
+          <wp:inline distT="0" distB="0" distL="0" distR="0" wp14:anchorId="3A6FB859" wp14:editId="53696A55">
             <wp:extent cx="1527048" cy="1353312"/>
             <wp:effectExtent l="0" t="0" r="0" b="0"/>
             <wp:docPr id="1078472558" name="Picture 7"/>
@@ -429,7 +505,7 @@
           <w:noProof/>
         </w:rPr>
         <w:drawing>
-          <wp:inline distT="0" distB="0" distL="0" distR="0" wp14:anchorId="41BCEFAC" wp14:editId="0BCBE9C1">
+          <wp:inline distT="0" distB="0" distL="0" distR="0" wp14:anchorId="41BCEFAC" wp14:editId="32110E96">
             <wp:extent cx="1161288" cy="1344168"/>
             <wp:effectExtent l="0" t="0" r="1270" b="8890"/>
             <wp:docPr id="365314756" name="Picture 9"/>
@@ -526,7 +602,7 @@
           <w:noProof/>
         </w:rPr>
         <w:drawing>
-          <wp:inline distT="0" distB="0" distL="0" distR="0" wp14:anchorId="42652367" wp14:editId="10E712E1">
+          <wp:inline distT="0" distB="0" distL="0" distR="0" wp14:anchorId="42652367" wp14:editId="6A49F38B">
             <wp:extent cx="1527048" cy="1353312"/>
             <wp:effectExtent l="0" t="0" r="0" b="0"/>
             <wp:docPr id="59383075" name="Picture 10"/>
@@ -611,7 +687,21 @@
         <w:rPr>
           <w:rFonts w:ascii="Cambria Math" w:hAnsi="Cambria Math" w:cs="Cambria Math"/>
         </w:rPr>
-        <w:t xml:space="preserve">A. So the measure of </w:t>
+        <w:t xml:space="preserve">A. </w:t>
+      </w:r>
+      <w:proofErr w:type="gramStart"/>
+      <w:r>
+        <w:rPr>
+          <w:rFonts w:ascii="Cambria Math" w:hAnsi="Cambria Math" w:cs="Cambria Math"/>
+        </w:rPr>
+        <w:t>So</w:t>
+      </w:r>
+      <w:proofErr w:type="gramEnd"/>
+      <w:r>
+        <w:rPr>
+          <w:rFonts w:ascii="Cambria Math" w:hAnsi="Cambria Math" w:cs="Cambria Math"/>
+        </w:rPr>
+        <w:t xml:space="preserve"> the measure of </w:t>
       </w:r>
       <w:r>
         <w:rPr>
@@ -789,7 +879,7 @@
           <w:noProof/>
         </w:rPr>
         <w:drawing>
-          <wp:inline distT="0" distB="0" distL="0" distR="0" wp14:anchorId="22EA55E9" wp14:editId="2DC8F18A">
+          <wp:inline distT="0" distB="0" distL="0" distR="0" wp14:anchorId="22EA55E9" wp14:editId="4AEFBD9C">
             <wp:extent cx="1527048" cy="1353312"/>
             <wp:effectExtent l="0" t="0" r="0" b="0"/>
             <wp:docPr id="330922667" name="Picture 11"/>
@@ -919,7 +1009,21 @@
         <w:rPr>
           <w:rFonts w:eastAsiaTheme="minorEastAsia"/>
         </w:rPr>
-        <w:t>Even if the hypotenuse of the right triangle is not 1, cosine and sine can be used to find the lengths of the sides if one of the acute angles is known. In the triangle below, the hypotenuse is 5, angle A is 40 degrees, and the length of side BC is the unknown.</w:t>
+        <w:t xml:space="preserve">Even if the hypotenuse of the right triangle is not 1, cosine and sine can be used to find the lengths of the sides if one of the acute angles is known. In the triangle below, the hypotenuse is 5, angle A is 40 degrees, and the length of side BC is </w:t>
+      </w:r>
+      <w:proofErr w:type="gramStart"/>
+      <w:r>
+        <w:rPr>
+          <w:rFonts w:eastAsiaTheme="minorEastAsia"/>
+        </w:rPr>
+        <w:t>the unknown</w:t>
+      </w:r>
+      <w:proofErr w:type="gramEnd"/>
+      <w:r>
+        <w:rPr>
+          <w:rFonts w:eastAsiaTheme="minorEastAsia"/>
+        </w:rPr>
+        <w:t>.</w:t>
       </w:r>
     </w:p>
     <w:p>
@@ -931,7 +1035,7 @@
           <w:noProof/>
         </w:rPr>
         <w:drawing>
-          <wp:inline distT="0" distB="0" distL="0" distR="0" wp14:anchorId="3FAE935C" wp14:editId="4C1070EC">
+          <wp:inline distT="0" distB="0" distL="0" distR="0" wp14:anchorId="3FAE935C" wp14:editId="7CAB191F">
             <wp:extent cx="1143000" cy="1143000"/>
             <wp:effectExtent l="0" t="0" r="0" b="0"/>
             <wp:docPr id="704430776" name="Picture 12"/>
@@ -1202,7 +1306,7 @@
           <w:noProof/>
         </w:rPr>
         <w:drawing>
-          <wp:inline distT="0" distB="0" distL="0" distR="0" wp14:anchorId="6B31AFC4" wp14:editId="57F77A02">
+          <wp:inline distT="0" distB="0" distL="0" distR="0" wp14:anchorId="6B31AFC4" wp14:editId="6DD0C1E3">
             <wp:extent cx="1426464" cy="1426464"/>
             <wp:effectExtent l="0" t="0" r="2540" b="2540"/>
             <wp:docPr id="918199563" name="Picture 14"/>
@@ -2083,7 +2187,7 @@
           <w:noProof/>
         </w:rPr>
         <w:drawing>
-          <wp:inline distT="0" distB="0" distL="0" distR="0" wp14:anchorId="0B92C3D9" wp14:editId="05C0FEB1">
+          <wp:inline distT="0" distB="0" distL="0" distR="0" wp14:anchorId="0B92C3D9" wp14:editId="4F6B98C6">
             <wp:extent cx="1527048" cy="1508760"/>
             <wp:effectExtent l="0" t="0" r="0" b="0"/>
             <wp:docPr id="2036042343" name="Picture 16"/>
@@ -2257,7 +2361,21 @@
         <w:rPr>
           <w:rFonts w:ascii="Cambria Math" w:eastAsiaTheme="minorEastAsia" w:hAnsi="Cambria Math" w:cs="Cambria Math"/>
         </w:rPr>
-        <w:t xml:space="preserve">: The coordinates of point P are </w:t>
+        <w:t xml:space="preserve">: The coordinates of point </w:t>
+      </w:r>
+      <w:proofErr w:type="spellStart"/>
+      <w:r>
+        <w:rPr>
+          <w:rFonts w:ascii="Cambria Math" w:eastAsiaTheme="minorEastAsia" w:hAnsi="Cambria Math" w:cs="Cambria Math"/>
+        </w:rPr>
+        <w:t>P are</w:t>
+      </w:r>
+      <w:proofErr w:type="spellEnd"/>
+      <w:r>
+        <w:rPr>
+          <w:rFonts w:ascii="Cambria Math" w:eastAsiaTheme="minorEastAsia" w:hAnsi="Cambria Math" w:cs="Cambria Math"/>
+        </w:rPr>
+        <w:t xml:space="preserve"> </w:t>
       </w:r>
       <w:r>
         <w:rPr>
@@ -2304,7 +2422,7 @@
           <w:noProof/>
         </w:rPr>
         <w:drawing>
-          <wp:inline distT="0" distB="0" distL="0" distR="0" wp14:anchorId="08FAA3F6" wp14:editId="452DB68C">
+          <wp:inline distT="0" distB="0" distL="0" distR="0" wp14:anchorId="08FAA3F6" wp14:editId="3D6E66D4">
             <wp:extent cx="1527048" cy="1508760"/>
             <wp:effectExtent l="0" t="0" r="0" b="0"/>
             <wp:docPr id="1916226963" name="Picture 15" descr="A graph of a function&#10;&#10;AI-generated content may be incorrect."/>
@@ -2483,7 +2601,7 @@
           <w:noProof/>
         </w:rPr>
         <w:drawing>
-          <wp:inline distT="0" distB="0" distL="0" distR="0" wp14:anchorId="4714E95C" wp14:editId="4D22A556">
+          <wp:inline distT="0" distB="0" distL="0" distR="0" wp14:anchorId="4714E95C" wp14:editId="720ED0D5">
             <wp:extent cx="2807208" cy="2752344"/>
             <wp:effectExtent l="0" t="0" r="0" b="0"/>
             <wp:docPr id="2051818706" name="Picture 18"/>
@@ -2584,7 +2702,21 @@
         <w:rPr>
           <w:rFonts w:ascii="Aptos" w:eastAsiaTheme="minorEastAsia" w:hAnsi="Aptos" w:cs="Aptos"/>
         </w:rPr>
-        <w:t xml:space="preserve">. The coordinates of point P are (cosine </w:t>
+        <w:t xml:space="preserve">. The coordinates of point </w:t>
+      </w:r>
+      <w:proofErr w:type="spellStart"/>
+      <w:r>
+        <w:rPr>
+          <w:rFonts w:ascii="Aptos" w:eastAsiaTheme="minorEastAsia" w:hAnsi="Aptos" w:cs="Aptos"/>
+        </w:rPr>
+        <w:t>P are</w:t>
+      </w:r>
+      <w:proofErr w:type="spellEnd"/>
+      <w:r>
+        <w:rPr>
+          <w:rFonts w:ascii="Aptos" w:eastAsiaTheme="minorEastAsia" w:hAnsi="Aptos" w:cs="Aptos"/>
+        </w:rPr>
+        <w:t xml:space="preserve"> (cosine </w:t>
       </w:r>
       <m:oMath>
         <m:r>
@@ -2884,7 +3016,7 @@
           <w:noProof/>
         </w:rPr>
         <w:drawing>
-          <wp:inline distT="0" distB="0" distL="0" distR="0" wp14:anchorId="2E5B34A1" wp14:editId="458652C8">
+          <wp:inline distT="0" distB="0" distL="0" distR="0" wp14:anchorId="2E5B34A1" wp14:editId="26B46837">
             <wp:extent cx="2807208" cy="2752344"/>
             <wp:effectExtent l="0" t="0" r="0" b="0"/>
             <wp:docPr id="646189286" name="Picture 19"/>
@@ -3430,7 +3562,7 @@
         </w:rPr>
         <w:lastRenderedPageBreak/>
         <w:drawing>
-          <wp:inline distT="0" distB="0" distL="0" distR="0" wp14:anchorId="348A202E" wp14:editId="7D807E9D">
+          <wp:inline distT="0" distB="0" distL="0" distR="0" wp14:anchorId="348A202E" wp14:editId="6C918BFD">
             <wp:extent cx="2807208" cy="2752344"/>
             <wp:effectExtent l="0" t="0" r="0" b="0"/>
             <wp:docPr id="1108018706" name="Picture 20"/>
@@ -3531,7 +3663,35 @@
         <w:rPr>
           <w:rFonts w:eastAsiaTheme="minorEastAsia"/>
         </w:rPr>
-        <w:t>. Then enter cos(205) and sin(205) into the calculator (be sure you are in degree mode) to see they are both negative.</w:t>
+        <w:t xml:space="preserve">. Then enter </w:t>
+      </w:r>
+      <w:proofErr w:type="gramStart"/>
+      <w:r>
+        <w:rPr>
+          <w:rFonts w:eastAsiaTheme="minorEastAsia"/>
+        </w:rPr>
+        <w:t>cos(</w:t>
+      </w:r>
+      <w:proofErr w:type="gramEnd"/>
+      <w:r>
+        <w:rPr>
+          <w:rFonts w:eastAsiaTheme="minorEastAsia"/>
+        </w:rPr>
+        <w:t xml:space="preserve">205) and </w:t>
+      </w:r>
+      <w:proofErr w:type="gramStart"/>
+      <w:r>
+        <w:rPr>
+          <w:rFonts w:eastAsiaTheme="minorEastAsia"/>
+        </w:rPr>
+        <w:t>sin(</w:t>
+      </w:r>
+      <w:proofErr w:type="gramEnd"/>
+      <w:r>
+        <w:rPr>
+          <w:rFonts w:eastAsiaTheme="minorEastAsia"/>
+        </w:rPr>
+        <w:t>205) into the calculator (be sure you are in degree mode) to see they are both negative.</w:t>
       </w:r>
     </w:p>
     <w:p>
@@ -3957,7 +4117,21 @@
         <w:rPr>
           <w:rFonts w:eastAsiaTheme="minorEastAsia"/>
         </w:rPr>
-        <w:t xml:space="preserve">-coordinate of point P and since points in quadrant III and IV have negative </w:t>
+        <w:t xml:space="preserve">-coordinate of point P and since points in </w:t>
+      </w:r>
+      <w:proofErr w:type="gramStart"/>
+      <w:r>
+        <w:rPr>
+          <w:rFonts w:eastAsiaTheme="minorEastAsia"/>
+        </w:rPr>
+        <w:t>quadrant</w:t>
+      </w:r>
+      <w:proofErr w:type="gramEnd"/>
+      <w:r>
+        <w:rPr>
+          <w:rFonts w:eastAsiaTheme="minorEastAsia"/>
+        </w:rPr>
+        <w:t xml:space="preserve"> III and IV have negative </w:t>
       </w:r>
       <m:oMath>
         <m:r>
@@ -4028,7 +4202,7 @@
           <w:noProof/>
         </w:rPr>
         <w:drawing>
-          <wp:inline distT="0" distB="0" distL="0" distR="0" wp14:anchorId="52F0190B" wp14:editId="08CEB849">
+          <wp:inline distT="0" distB="0" distL="0" distR="0" wp14:anchorId="52F0190B" wp14:editId="7ACB83F0">
             <wp:extent cx="1773936" cy="1600200"/>
             <wp:effectExtent l="0" t="0" r="0" b="0"/>
             <wp:docPr id="316752068" name="Picture 22"/>
@@ -4859,7 +5033,7 @@
           <w:noProof/>
         </w:rPr>
         <w:drawing>
-          <wp:inline distT="0" distB="0" distL="0" distR="0" wp14:anchorId="0C779A08" wp14:editId="5379F592">
+          <wp:inline distT="0" distB="0" distL="0" distR="0" wp14:anchorId="0C779A08" wp14:editId="3CC8B4C3">
             <wp:extent cx="2807208" cy="2752344"/>
             <wp:effectExtent l="0" t="0" r="0" b="0"/>
             <wp:docPr id="570582736" name="Picture 23"/>
@@ -5325,7 +5499,21 @@
         <w:rPr>
           <w:rFonts w:eastAsiaTheme="minorEastAsia"/>
         </w:rPr>
-        <w:t xml:space="preserve"> must be in quadrant II since that is where both sine is positive and cosine is negative.</w:t>
+        <w:t xml:space="preserve"> must be in quadrant II since that is where both sine is </w:t>
+      </w:r>
+      <w:proofErr w:type="gramStart"/>
+      <w:r>
+        <w:rPr>
+          <w:rFonts w:eastAsiaTheme="minorEastAsia"/>
+        </w:rPr>
+        <w:t>positive</w:t>
+      </w:r>
+      <w:proofErr w:type="gramEnd"/>
+      <w:r>
+        <w:rPr>
+          <w:rFonts w:eastAsiaTheme="minorEastAsia"/>
+        </w:rPr>
+        <w:t xml:space="preserve"> and cosine is negative.</w:t>
       </w:r>
     </w:p>
     <w:p>
@@ -5777,7 +5965,21 @@
         <w:rPr>
           <w:rFonts w:eastAsiaTheme="minorEastAsia"/>
         </w:rPr>
-        <w:t xml:space="preserve"> must be in quadrants I or IV. So point </w:t>
+        <w:t xml:space="preserve"> must be in quadrants I or IV. </w:t>
+      </w:r>
+      <w:proofErr w:type="gramStart"/>
+      <w:r>
+        <w:rPr>
+          <w:rFonts w:eastAsiaTheme="minorEastAsia"/>
+        </w:rPr>
+        <w:t>So</w:t>
+      </w:r>
+      <w:proofErr w:type="gramEnd"/>
+      <w:r>
+        <w:rPr>
+          <w:rFonts w:eastAsiaTheme="minorEastAsia"/>
+        </w:rPr>
+        <w:t xml:space="preserve"> point </w:t>
       </w:r>
       <m:oMath>
         <m:r>
@@ -5791,7 +5993,21 @@
         <w:rPr>
           <w:rFonts w:eastAsiaTheme="minorEastAsia"/>
         </w:rPr>
-        <w:t xml:space="preserve"> must be in quadrant IV since that is where both sine is negative, and cosine is positive.</w:t>
+        <w:t xml:space="preserve"> must be in quadrant IV since that is where both </w:t>
+      </w:r>
+      <w:proofErr w:type="gramStart"/>
+      <w:r>
+        <w:rPr>
+          <w:rFonts w:eastAsiaTheme="minorEastAsia"/>
+        </w:rPr>
+        <w:t>sine is</w:t>
+      </w:r>
+      <w:proofErr w:type="gramEnd"/>
+      <w:r>
+        <w:rPr>
+          <w:rFonts w:eastAsiaTheme="minorEastAsia"/>
+        </w:rPr>
+        <w:t xml:space="preserve"> negative, and cosine is positive.</w:t>
       </w:r>
     </w:p>
     <w:p>
@@ -6108,7 +6324,21 @@
         <w:rPr>
           <w:rFonts w:eastAsiaTheme="minorEastAsia"/>
         </w:rPr>
-        <w:t xml:space="preserve">, 0), of O are (0, 0) and of P are (-3, 4), what is the cosine of </w:t>
+        <w:t xml:space="preserve">, 0), of O are (0, 0) and of </w:t>
+      </w:r>
+      <w:proofErr w:type="spellStart"/>
+      <w:r>
+        <w:rPr>
+          <w:rFonts w:eastAsiaTheme="minorEastAsia"/>
+        </w:rPr>
+        <w:t>P are</w:t>
+      </w:r>
+      <w:proofErr w:type="spellEnd"/>
+      <w:r>
+        <w:rPr>
+          <w:rFonts w:eastAsiaTheme="minorEastAsia"/>
+        </w:rPr>
+        <w:t xml:space="preserve"> (-3, 4), what is the cosine of </w:t>
       </w:r>
       <w:r>
         <w:rPr>
@@ -7082,7 +7312,21 @@
         <w:rPr>
           <w:rFonts w:eastAsiaTheme="minorEastAsia"/>
         </w:rPr>
-        <w:t xml:space="preserve">In right triangle ABC, the measure of </w:t>
+        <w:t xml:space="preserve">In </w:t>
+      </w:r>
+      <w:proofErr w:type="gramStart"/>
+      <w:r>
+        <w:rPr>
+          <w:rFonts w:eastAsiaTheme="minorEastAsia"/>
+        </w:rPr>
+        <w:t>right</w:t>
+      </w:r>
+      <w:proofErr w:type="gramEnd"/>
+      <w:r>
+        <w:rPr>
+          <w:rFonts w:eastAsiaTheme="minorEastAsia"/>
+        </w:rPr>
+        <w:t xml:space="preserve"> triangle ABC, the measure of </w:t>
       </w:r>
       <w:r>
         <w:rPr>
@@ -7320,7 +7564,21 @@
         <w:rPr>
           <w:rFonts w:ascii="Cambria Math" w:eastAsiaTheme="minorEastAsia" w:hAnsi="Cambria Math" w:cs="Cambria Math"/>
         </w:rPr>
-        <w:t xml:space="preserve">In right triangle EFG, if </w:t>
+        <w:t xml:space="preserve">In </w:t>
+      </w:r>
+      <w:proofErr w:type="gramStart"/>
+      <w:r>
+        <w:rPr>
+          <w:rFonts w:ascii="Cambria Math" w:eastAsiaTheme="minorEastAsia" w:hAnsi="Cambria Math" w:cs="Cambria Math"/>
+        </w:rPr>
+        <w:t>right</w:t>
+      </w:r>
+      <w:proofErr w:type="gramEnd"/>
+      <w:r>
+        <w:rPr>
+          <w:rFonts w:ascii="Cambria Math" w:eastAsiaTheme="minorEastAsia" w:hAnsi="Cambria Math" w:cs="Cambria Math"/>
+        </w:rPr>
+        <w:t xml:space="preserve"> triangle EFG, if </w:t>
       </w:r>
       <m:oMath>
         <m:r>
@@ -8778,7 +9036,39 @@
         <w:t xml:space="preserve"> </w:t>
       </w:r>
       <w:r>
-        <w:t>Point B is on unit circle in third quadrant with angle theta. In terms of cos and sin, what are the coordinates of point B.</w:t>
+        <w:t xml:space="preserve">Point B is on </w:t>
+      </w:r>
+      <w:proofErr w:type="gramStart"/>
+      <w:r>
+        <w:t>unit</w:t>
+      </w:r>
+      <w:proofErr w:type="gramEnd"/>
+      <w:r>
+        <w:t xml:space="preserve"> circle in </w:t>
+      </w:r>
+      <w:proofErr w:type="gramStart"/>
+      <w:r>
+        <w:t>third</w:t>
+      </w:r>
+      <w:proofErr w:type="gramEnd"/>
+      <w:r>
+        <w:t xml:space="preserve"> quadrant with </w:t>
+      </w:r>
+      <w:proofErr w:type="gramStart"/>
+      <w:r>
+        <w:t>angle</w:t>
+      </w:r>
+      <w:proofErr w:type="gramEnd"/>
+      <w:r>
+        <w:t xml:space="preserve"> theta. In terms of </w:t>
+      </w:r>
+      <w:proofErr w:type="gramStart"/>
+      <w:r>
+        <w:t>cos</w:t>
+      </w:r>
+      <w:proofErr w:type="gramEnd"/>
+      <w:r>
+        <w:t xml:space="preserve"> and sin, what are the coordinates of point B.</w:t>
       </w:r>
     </w:p>
     <w:p>
@@ -9414,7 +9704,21 @@
         <w:rPr>
           <w:rFonts w:eastAsiaTheme="minorEastAsia"/>
         </w:rPr>
-        <w:t xml:space="preserve">In right triangle EFG with hypotenuse </w:t>
+        <w:t xml:space="preserve">In </w:t>
+      </w:r>
+      <w:proofErr w:type="gramStart"/>
+      <w:r>
+        <w:rPr>
+          <w:rFonts w:eastAsiaTheme="minorEastAsia"/>
+        </w:rPr>
+        <w:t>right</w:t>
+      </w:r>
+      <w:proofErr w:type="gramEnd"/>
+      <w:r>
+        <w:rPr>
+          <w:rFonts w:eastAsiaTheme="minorEastAsia"/>
+        </w:rPr>
+        <w:t xml:space="preserve"> triangle EFG with hypotenuse </w:t>
       </w:r>
       <m:oMath>
         <m:r>
@@ -9482,7 +9786,7 @@
           <w:noProof/>
         </w:rPr>
         <w:drawing>
-          <wp:inline distT="0" distB="0" distL="0" distR="0" wp14:anchorId="0A2CA7EC" wp14:editId="12B561E9">
+          <wp:inline distT="0" distB="0" distL="0" distR="0" wp14:anchorId="0A2CA7EC" wp14:editId="2B0D6AD8">
             <wp:extent cx="1426464" cy="1426464"/>
             <wp:effectExtent l="0" t="0" r="2540" b="2540"/>
             <wp:docPr id="2038826972" name="Picture 14"/>
@@ -11627,7 +11931,21 @@
         <w:rPr>
           <w:rFonts w:eastAsiaTheme="minorEastAsia"/>
         </w:rPr>
-        <w:t xml:space="preserve"> it will also say 0.5. So the solution set for this equation is </w:t>
+        <w:t xml:space="preserve"> it will also say 0.5. </w:t>
+      </w:r>
+      <w:proofErr w:type="gramStart"/>
+      <w:r>
+        <w:rPr>
+          <w:rFonts w:eastAsiaTheme="minorEastAsia"/>
+        </w:rPr>
+        <w:t>So</w:t>
+      </w:r>
+      <w:proofErr w:type="gramEnd"/>
+      <w:r>
+        <w:rPr>
+          <w:rFonts w:eastAsiaTheme="minorEastAsia"/>
+        </w:rPr>
+        <w:t xml:space="preserve"> the solution set for this equation is </w:t>
       </w:r>
       <m:oMath>
         <m:r>
@@ -11671,7 +11989,35 @@
         <w:rPr>
           <w:rFonts w:eastAsiaTheme="minorEastAsia"/>
         </w:rPr>
-        <w:t xml:space="preserve">The unit circle explains why there are generally two answers to trig equations. On the axes below is the unit circle and the horizontal line </w:t>
+        <w:t xml:space="preserve">The unit circle explains why there are generally two answers to </w:t>
+      </w:r>
+      <w:proofErr w:type="gramStart"/>
+      <w:r>
+        <w:rPr>
+          <w:rFonts w:eastAsiaTheme="minorEastAsia"/>
+        </w:rPr>
+        <w:t>trig</w:t>
+      </w:r>
+      <w:proofErr w:type="gramEnd"/>
+      <w:r>
+        <w:rPr>
+          <w:rFonts w:eastAsiaTheme="minorEastAsia"/>
+        </w:rPr>
+        <w:t xml:space="preserve"> equations. On the axes below </w:t>
+      </w:r>
+      <w:proofErr w:type="gramStart"/>
+      <w:r>
+        <w:rPr>
+          <w:rFonts w:eastAsiaTheme="minorEastAsia"/>
+        </w:rPr>
+        <w:t>is</w:t>
+      </w:r>
+      <w:proofErr w:type="gramEnd"/>
+      <w:r>
+        <w:rPr>
+          <w:rFonts w:eastAsiaTheme="minorEastAsia"/>
+        </w:rPr>
+        <w:t xml:space="preserve"> the unit circle and the horizontal line </w:t>
       </w:r>
       <m:oMath>
         <m:r>
@@ -12305,7 +12651,21 @@
         <w:rPr>
           <w:rFonts w:eastAsiaTheme="minorEastAsia"/>
         </w:rPr>
-        <w:t>To use the unit circle to approximate trig equations involving cosine, a vertical line is needed instead.</w:t>
+        <w:t xml:space="preserve">To use the unit circle to approximate </w:t>
+      </w:r>
+      <w:proofErr w:type="gramStart"/>
+      <w:r>
+        <w:rPr>
+          <w:rFonts w:eastAsiaTheme="minorEastAsia"/>
+        </w:rPr>
+        <w:t>trig</w:t>
+      </w:r>
+      <w:proofErr w:type="gramEnd"/>
+      <w:r>
+        <w:rPr>
+          <w:rFonts w:eastAsiaTheme="minorEastAsia"/>
+        </w:rPr>
+        <w:t xml:space="preserve"> equations involving cosine, a vertical line is needed instead.</w:t>
       </w:r>
     </w:p>
     <w:p>
@@ -13070,7 +13430,21 @@
         <w:rPr>
           <w:rFonts w:eastAsiaTheme="minorEastAsia"/>
         </w:rPr>
-        <w:t xml:space="preserve"> is in the quadrant III and </w:t>
+        <w:t xml:space="preserve"> is in </w:t>
+      </w:r>
+      <w:proofErr w:type="gramStart"/>
+      <w:r>
+        <w:rPr>
+          <w:rFonts w:eastAsiaTheme="minorEastAsia"/>
+        </w:rPr>
+        <w:t>the quadrant</w:t>
+      </w:r>
+      <w:proofErr w:type="gramEnd"/>
+      <w:r>
+        <w:rPr>
+          <w:rFonts w:eastAsiaTheme="minorEastAsia"/>
+        </w:rPr>
+        <w:t xml:space="preserve"> III and </w:t>
       </w:r>
       <m:oMath>
         <m:sSub>
@@ -13104,7 +13478,21 @@
         <w:rPr>
           <w:rFonts w:eastAsiaTheme="minorEastAsia"/>
         </w:rPr>
-        <w:t xml:space="preserve"> is in the quadrant IV.</w:t>
+        <w:t xml:space="preserve"> is in </w:t>
+      </w:r>
+      <w:proofErr w:type="gramStart"/>
+      <w:r>
+        <w:rPr>
+          <w:rFonts w:eastAsiaTheme="minorEastAsia"/>
+        </w:rPr>
+        <w:t>the quadrant</w:t>
+      </w:r>
+      <w:proofErr w:type="gramEnd"/>
+      <w:r>
+        <w:rPr>
+          <w:rFonts w:eastAsiaTheme="minorEastAsia"/>
+        </w:rPr>
+        <w:t xml:space="preserve"> IV.</w:t>
       </w:r>
     </w:p>
     <w:p>
@@ -15191,6 +15579,7 @@
           <m:t>k&gt;0</m:t>
         </m:r>
       </m:oMath>
+      <w:proofErr w:type="gramStart"/>
       <w:r>
         <w:rPr>
           <w:rFonts w:eastAsiaTheme="minorEastAsia"/>
@@ -15207,7 +15596,14 @@
         <w:rPr>
           <w:rFonts w:eastAsiaTheme="minorEastAsia"/>
         </w:rPr>
-        <w:t>what is another solution?</w:t>
+        <w:t>what</w:t>
+      </w:r>
+      <w:proofErr w:type="gramEnd"/>
+      <w:r>
+        <w:rPr>
+          <w:rFonts w:eastAsiaTheme="minorEastAsia"/>
+        </w:rPr>
+        <w:t xml:space="preserve"> is another solution?</w:t>
       </w:r>
       <w:r>
         <w:rPr>
@@ -15305,8 +15701,18 @@
           <w:b/>
           <w:bCs/>
         </w:rPr>
-        <w:t>(4) {}</w:t>
-      </w:r>
+        <w:t>(</w:t>
+      </w:r>
+      <w:proofErr w:type="gramStart"/>
+      <w:r>
+        <w:rPr>
+          <w:rFonts w:eastAsiaTheme="minorEastAsia"/>
+          <w:b/>
+          <w:bCs/>
+        </w:rPr>
+        <w:t>4) {}</w:t>
+      </w:r>
+      <w:proofErr w:type="gramEnd"/>
     </w:p>
     <w:p>
       <w:pPr>
@@ -15387,6 +15793,9 @@
             <m:t>0.7≈45° (44.4270)</m:t>
           </m:r>
           <m:r>
+            <m:rPr>
+              <m:sty m:val="p"/>
+            </m:rPr>
             <w:rPr>
               <w:rFonts w:eastAsiaTheme="minorEastAsia"/>
             </w:rPr>
@@ -15401,6 +15810,9 @@
             <m:t>x=45°, 135°</m:t>
           </m:r>
           <m:r>
+            <m:rPr>
+              <m:sty m:val="p"/>
+            </m:rPr>
             <w:rPr>
               <w:rFonts w:eastAsiaTheme="minorEastAsia"/>
             </w:rPr>
@@ -15414,7 +15826,7 @@
           <w:noProof/>
         </w:rPr>
         <w:drawing>
-          <wp:inline distT="0" distB="0" distL="0" distR="0" wp14:anchorId="0EF54C3F" wp14:editId="687DA8CE">
+          <wp:inline distT="0" distB="0" distL="0" distR="0" wp14:anchorId="0EF54C3F" wp14:editId="615593A1">
             <wp:extent cx="1700784" cy="1673352"/>
             <wp:effectExtent l="0" t="0" r="0" b="3175"/>
             <wp:docPr id="1631878601" name="Picture 2"/>
@@ -15565,23 +15977,12 @@
               <w:rFonts w:ascii="Cambria Math" w:hAnsi="Cambria Math"/>
               <w:noProof/>
             </w:rPr>
-            <m:t>=6</m:t>
+            <m:t>=65°</m:t>
           </m:r>
           <m:r>
-            <w:rPr>
-              <w:rFonts w:ascii="Cambria Math" w:hAnsi="Cambria Math"/>
-              <w:noProof/>
-            </w:rPr>
-            <m:t>5</m:t>
-          </m:r>
-          <m:r>
-            <w:rPr>
-              <w:rFonts w:ascii="Cambria Math" w:hAnsi="Cambria Math"/>
-              <w:noProof/>
-            </w:rPr>
-            <m:t>°</m:t>
-          </m:r>
-          <m:r>
+            <m:rPr>
+              <m:sty m:val="p"/>
+            </m:rPr>
             <w:rPr>
               <w:rFonts w:eastAsiaTheme="minorEastAsia"/>
               <w:noProof/>
@@ -15615,6 +16016,9 @@
             <m:t xml:space="preserve"> 245°</m:t>
           </m:r>
           <m:r>
+            <m:rPr>
+              <m:sty m:val="p"/>
+            </m:rPr>
             <w:rPr>
               <w:rFonts w:eastAsiaTheme="minorEastAsia"/>
               <w:noProof/>
@@ -15628,7 +16032,7 @@
           <w:noProof/>
         </w:rPr>
         <w:drawing>
-          <wp:inline distT="0" distB="0" distL="0" distR="0" wp14:anchorId="333B25C7" wp14:editId="044B0952">
+          <wp:inline distT="0" distB="0" distL="0" distR="0" wp14:anchorId="333B25C7" wp14:editId="3F314CA1">
             <wp:extent cx="1700784" cy="1673352"/>
             <wp:effectExtent l="0" t="0" r="0" b="3175"/>
             <wp:docPr id="1900026450" name="Picture 4"/>
@@ -15758,15 +16162,8 @@
             <w:rFonts w:ascii="Cambria Math" w:eastAsiaTheme="minorEastAsia" w:hAnsi="Cambria Math"/>
             <w:noProof/>
           </w:rPr>
-          <m:t>y</m:t>
+          <m:t>y=2</m:t>
         </m:r>
-        <m:r>
-          <w:rPr>
-            <w:rFonts w:ascii="Cambria Math" w:eastAsiaTheme="minorEastAsia" w:hAnsi="Cambria Math"/>
-            <w:noProof/>
-          </w:rPr>
-          <m:t>=2</m:t>
-        </m:r>
       </m:oMath>
       <w:r>
         <w:rPr>
@@ -15787,14 +16184,7 @@
           <w:rFonts w:eastAsiaTheme="minorEastAsia"/>
           <w:noProof/>
         </w:rPr>
-        <w:t xml:space="preserve"> not intersect the circle at all, indicating </w:t>
-      </w:r>
-      <w:r>
-        <w:rPr>
-          <w:rFonts w:eastAsiaTheme="minorEastAsia"/>
-          <w:noProof/>
-        </w:rPr>
-        <w:t xml:space="preserve">that </w:t>
+        <w:t xml:space="preserve"> not intersect the circle at all, indicating that </w:t>
       </w:r>
       <m:oMath>
         <m:func>
@@ -15835,14 +16225,7 @@
           <w:rFonts w:eastAsiaTheme="minorEastAsia"/>
           <w:noProof/>
         </w:rPr>
-        <w:t xml:space="preserve"> has no solutions</w:t>
-      </w:r>
-      <w:r>
-        <w:rPr>
-          <w:rFonts w:eastAsiaTheme="minorEastAsia"/>
-          <w:noProof/>
-        </w:rPr>
-        <w:t>.</w:t>
+        <w:t xml:space="preserve"> has no solutions.</w:t>
       </w:r>
     </w:p>
     <w:p>
@@ -16008,6 +16391,9 @@
             <m:t>=55°</m:t>
           </m:r>
           <m:r>
+            <m:rPr>
+              <m:sty m:val="p"/>
+            </m:rPr>
             <w:rPr>
               <w:rFonts w:eastAsiaTheme="minorEastAsia"/>
               <w:noProof/>
@@ -16274,13 +16660,21 @@
             </m:e>
           </m:func>
           <m:r>
+            <m:rPr>
+              <m:sty m:val="p"/>
+            </m:rPr>
             <w:rPr>
               <w:rFonts w:eastAsiaTheme="minorEastAsia"/>
               <w:noProof/>
             </w:rPr>
             <w:br/>
           </m:r>
+        </m:oMath>
+        <m:oMath>
           <m:r>
+            <m:rPr>
+              <m:sty m:val="p"/>
+            </m:rPr>
             <w:rPr>
               <w:rFonts w:eastAsiaTheme="minorEastAsia"/>
               <w:noProof/>
@@ -16358,44 +16752,12 @@
               <w:rFonts w:ascii="Cambria Math" w:eastAsiaTheme="minorEastAsia" w:hAnsi="Cambria Math"/>
               <w:noProof/>
             </w:rPr>
-            <m:t xml:space="preserve">, </m:t>
+            <m:t>, 45°&lt;x&lt;225°</m:t>
           </m:r>
           <m:r>
-            <w:rPr>
-              <w:rFonts w:ascii="Cambria Math" w:eastAsiaTheme="minorEastAsia" w:hAnsi="Cambria Math"/>
-              <w:noProof/>
-            </w:rPr>
-            <m:t>45°</m:t>
-          </m:r>
-          <m:r>
-            <w:rPr>
-              <w:rFonts w:ascii="Cambria Math" w:eastAsiaTheme="minorEastAsia" w:hAnsi="Cambria Math"/>
-              <w:noProof/>
-            </w:rPr>
-            <m:t>&lt;</m:t>
-          </m:r>
-          <m:r>
-            <w:rPr>
-              <w:rFonts w:ascii="Cambria Math" w:eastAsiaTheme="minorEastAsia" w:hAnsi="Cambria Math"/>
-              <w:noProof/>
-            </w:rPr>
-            <m:t>x</m:t>
-          </m:r>
-          <m:r>
-            <w:rPr>
-              <w:rFonts w:ascii="Cambria Math" w:eastAsiaTheme="minorEastAsia" w:hAnsi="Cambria Math"/>
-              <w:noProof/>
-            </w:rPr>
-            <m:t>&lt;</m:t>
-          </m:r>
-          <m:r>
-            <w:rPr>
-              <w:rFonts w:ascii="Cambria Math" w:eastAsiaTheme="minorEastAsia" w:hAnsi="Cambria Math"/>
-              <w:noProof/>
-            </w:rPr>
-            <m:t>225°</m:t>
-          </m:r>
-          <m:r>
+            <m:rPr>
+              <m:sty m:val="p"/>
+            </m:rPr>
             <w:rPr>
               <w:rFonts w:eastAsiaTheme="minorEastAsia"/>
               <w:noProof/>
@@ -16410,7 +16772,7 @@
           <w:noProof/>
         </w:rPr>
         <w:drawing>
-          <wp:inline distT="0" distB="0" distL="0" distR="0" wp14:anchorId="073067CA" wp14:editId="55A57382">
+          <wp:inline distT="0" distB="0" distL="0" distR="0" wp14:anchorId="073067CA" wp14:editId="7679F177">
             <wp:extent cx="1773936" cy="1600200"/>
             <wp:effectExtent l="0" t="0" r="0" b="0"/>
             <wp:docPr id="1158796572" name="Picture 11"/>
@@ -16458,6 +16820,2158 @@
           </wp:inline>
         </w:drawing>
       </w:r>
+    </w:p>
+    <w:p>
+      <w:pPr>
+        <w:rPr>
+          <w:rFonts w:eastAsiaTheme="minorEastAsia"/>
+          <w:noProof/>
+        </w:rPr>
+      </w:pPr>
+      <w:r>
+        <w:rPr>
+          <w:rFonts w:eastAsiaTheme="minorEastAsia"/>
+          <w:noProof/>
+        </w:rPr>
+        <w:br w:type="page"/>
+      </w:r>
+    </w:p>
+    <w:p>
+      <w:pPr>
+        <w:pStyle w:val="Heading2"/>
+        <w:rPr>
+          <w:rFonts w:eastAsiaTheme="minorEastAsia"/>
+          <w:noProof/>
+        </w:rPr>
+      </w:pPr>
+      <w:r>
+        <w:rPr>
+          <w:rFonts w:eastAsiaTheme="minorEastAsia"/>
+          <w:noProof/>
+        </w:rPr>
+        <w:lastRenderedPageBreak/>
+        <w:t>5.3 Radian Measure</w:t>
+      </w:r>
+    </w:p>
+    <w:p>
+      <w:pPr>
+        <w:rPr>
+          <w:rFonts w:eastAsiaTheme="minorEastAsia"/>
+          <w:b/>
+          <w:bCs/>
+          <w:noProof/>
+        </w:rPr>
+      </w:pPr>
+      <w:r>
+        <w:rPr>
+          <w:rFonts w:eastAsiaTheme="minorEastAsia"/>
+          <w:b/>
+          <w:bCs/>
+          <w:noProof/>
+        </w:rPr>
+        <w:t>Key Ideas</w:t>
+      </w:r>
+    </w:p>
+    <w:p>
+      <w:pPr>
+        <w:rPr>
+          <w:rFonts w:eastAsiaTheme="minorEastAsia"/>
+          <w:noProof/>
+        </w:rPr>
+      </w:pPr>
+      <w:r>
+        <w:rPr>
+          <w:rFonts w:eastAsiaTheme="minorEastAsia"/>
+          <w:noProof/>
+        </w:rPr>
+        <w:t xml:space="preserve">Just as length can be measured in different units like feet or meters, angles can also be measured in different units. In addition to degrees, angles are sometimes measured in a unit called </w:t>
+      </w:r>
+      <w:r>
+        <w:rPr>
+          <w:rFonts w:eastAsiaTheme="minorEastAsia"/>
+          <w:i/>
+          <w:iCs/>
+          <w:noProof/>
+        </w:rPr>
+        <w:t>radians</w:t>
+      </w:r>
+      <w:r>
+        <w:rPr>
+          <w:rFonts w:eastAsiaTheme="minorEastAsia"/>
+          <w:noProof/>
+        </w:rPr>
+        <w:t xml:space="preserve">. </w:t>
+      </w:r>
+      <w:r>
+        <w:rPr>
+          <w:rFonts w:eastAsiaTheme="minorEastAsia"/>
+          <w:noProof/>
+          <w:highlight w:val="yellow"/>
+        </w:rPr>
+        <w:t xml:space="preserve">One radian is equal to approximately </w:t>
+      </w:r>
+      <m:oMath>
+        <m:r>
+          <w:rPr>
+            <w:rFonts w:ascii="Cambria Math" w:eastAsiaTheme="minorEastAsia" w:hAnsi="Cambria Math"/>
+            <w:noProof/>
+            <w:highlight w:val="yellow"/>
+          </w:rPr>
+          <m:t>57.3°</m:t>
+        </m:r>
+      </m:oMath>
+      <w:r>
+        <w:rPr>
+          <w:rFonts w:eastAsiaTheme="minorEastAsia"/>
+          <w:noProof/>
+          <w:highlight w:val="yellow"/>
+        </w:rPr>
+        <w:t>.</w:t>
+      </w:r>
+    </w:p>
+    <w:p>
+      <w:pPr>
+        <w:rPr>
+          <w:rFonts w:eastAsiaTheme="minorEastAsia"/>
+          <w:noProof/>
+        </w:rPr>
+      </w:pPr>
+      <w:r>
+        <w:rPr>
+          <w:rFonts w:eastAsiaTheme="minorEastAsia"/>
+          <w:noProof/>
+        </w:rPr>
+        <w:t xml:space="preserve">The circumference of the unit circle is </w:t>
+      </w:r>
+      <w:r>
+        <w:rPr>
+          <w:rFonts w:eastAsiaTheme="minorEastAsia"/>
+          <w:noProof/>
+        </w:rPr>
+        <w:br/>
+      </w:r>
+      <m:oMath>
+        <m:r>
+          <w:rPr>
+            <w:rFonts w:ascii="Cambria Math" w:eastAsiaTheme="minorEastAsia" w:hAnsi="Cambria Math"/>
+            <w:noProof/>
+          </w:rPr>
+          <m:t>2∙π∙1=2π=6.28</m:t>
+        </m:r>
+      </m:oMath>
+      <w:r>
+        <w:rPr>
+          <w:rFonts w:eastAsiaTheme="minorEastAsia"/>
+          <w:noProof/>
+        </w:rPr>
+        <w:t xml:space="preserve"> units. In the diagram below, the edge of the unit circle is divided into 6 arcs each of length 1 unit and divided into 1 arc of approximately 0.28 units. The 6 larger angles are each 1 radian. Since there are approximately 6.28 radians in a circle, the conversion factor is that  6.28 radians is approximately </w:t>
+      </w:r>
+      <m:oMath>
+        <m:r>
+          <w:rPr>
+            <w:rFonts w:ascii="Cambria Math" w:eastAsiaTheme="minorEastAsia" w:hAnsi="Cambria Math"/>
+            <w:noProof/>
+          </w:rPr>
+          <m:t>360°</m:t>
+        </m:r>
+      </m:oMath>
+      <w:r>
+        <w:rPr>
+          <w:rFonts w:eastAsiaTheme="minorEastAsia"/>
+          <w:noProof/>
+        </w:rPr>
+        <w:t xml:space="preserve"> making the approximate number of degrees in 1 radian </w:t>
+      </w:r>
+      <m:oMath>
+        <m:f>
+          <m:fPr>
+            <m:ctrlPr>
+              <w:rPr>
+                <w:rFonts w:ascii="Cambria Math" w:eastAsiaTheme="minorEastAsia" w:hAnsi="Cambria Math"/>
+                <w:i/>
+                <w:noProof/>
+              </w:rPr>
+            </m:ctrlPr>
+          </m:fPr>
+          <m:num>
+            <m:r>
+              <w:rPr>
+                <w:rFonts w:ascii="Cambria Math" w:eastAsiaTheme="minorEastAsia" w:hAnsi="Cambria Math"/>
+                <w:noProof/>
+              </w:rPr>
+              <m:t>360°</m:t>
+            </m:r>
+          </m:num>
+          <m:den>
+            <m:r>
+              <w:rPr>
+                <w:rFonts w:ascii="Cambria Math" w:eastAsiaTheme="minorEastAsia" w:hAnsi="Cambria Math"/>
+                <w:noProof/>
+              </w:rPr>
+              <m:t>6.28</m:t>
+            </m:r>
+          </m:den>
+        </m:f>
+        <m:r>
+          <w:rPr>
+            <w:rFonts w:ascii="Cambria Math" w:eastAsiaTheme="minorEastAsia" w:hAnsi="Cambria Math"/>
+            <w:noProof/>
+          </w:rPr>
+          <m:t>=57.3°</m:t>
+        </m:r>
+      </m:oMath>
+      <w:r>
+        <w:rPr>
+          <w:rFonts w:eastAsiaTheme="minorEastAsia"/>
+          <w:noProof/>
+        </w:rPr>
+        <w:t>.</w:t>
+      </w:r>
+    </w:p>
+    <w:p>
+      <w:pPr>
+        <w:jc w:val="center"/>
+        <w:rPr>
+          <w:rFonts w:eastAsiaTheme="minorEastAsia"/>
+          <w:noProof/>
+        </w:rPr>
+      </w:pPr>
+      <w:r>
+        <w:rPr>
+          <w:rFonts w:eastAsiaTheme="minorEastAsia"/>
+          <w:noProof/>
+        </w:rPr>
+        <w:drawing>
+          <wp:inline distT="0" distB="0" distL="0" distR="0" wp14:anchorId="6CCB1D9C" wp14:editId="0E871E66">
+            <wp:extent cx="960120" cy="1042416"/>
+            <wp:effectExtent l="0" t="0" r="0" b="5715"/>
+            <wp:docPr id="50069395" name="Picture 1"/>
+            <wp:cNvGraphicFramePr>
+              <a:graphicFrameLocks xmlns:a="http://schemas.openxmlformats.org/drawingml/2006/main" noChangeAspect="1"/>
+            </wp:cNvGraphicFramePr>
+            <a:graphic xmlns:a="http://schemas.openxmlformats.org/drawingml/2006/main">
+              <a:graphicData uri="http://schemas.openxmlformats.org/drawingml/2006/picture">
+                <pic:pic xmlns:pic="http://schemas.openxmlformats.org/drawingml/2006/picture">
+                  <pic:nvPicPr>
+                    <pic:cNvPr id="0" name="Picture 1"/>
+                    <pic:cNvPicPr>
+                      <a:picLocks noChangeAspect="1" noChangeArrowheads="1"/>
+                    </pic:cNvPicPr>
+                  </pic:nvPicPr>
+                  <pic:blipFill>
+                    <a:blip r:embed="rId36" cstate="print">
+                      <a:extLst>
+                        <a:ext uri="{28A0092B-C50C-407E-A947-70E740481C1C}">
+                          <a14:useLocalDpi xmlns:a14="http://schemas.microsoft.com/office/drawing/2010/main" val="0"/>
+                        </a:ext>
+                      </a:extLst>
+                    </a:blip>
+                    <a:srcRect/>
+                    <a:stretch>
+                      <a:fillRect/>
+                    </a:stretch>
+                  </pic:blipFill>
+                  <pic:spPr bwMode="auto">
+                    <a:xfrm>
+                      <a:off x="0" y="0"/>
+                      <a:ext cx="960120" cy="1042416"/>
+                    </a:xfrm>
+                    <a:prstGeom prst="rect">
+                      <a:avLst/>
+                    </a:prstGeom>
+                    <a:noFill/>
+                    <a:ln>
+                      <a:noFill/>
+                    </a:ln>
+                  </pic:spPr>
+                </pic:pic>
+              </a:graphicData>
+            </a:graphic>
+          </wp:inline>
+        </w:drawing>
+      </w:r>
+    </w:p>
+    <w:p>
+      <w:pPr>
+        <w:rPr>
+          <w:rFonts w:eastAsiaTheme="minorEastAsia"/>
+          <w:noProof/>
+        </w:rPr>
+      </w:pPr>
+      <w:r>
+        <w:rPr>
+          <w:rFonts w:eastAsiaTheme="minorEastAsia"/>
+          <w:noProof/>
+        </w:rPr>
+        <w:t xml:space="preserve">The exact </w:t>
+      </w:r>
+      <w:r>
+        <w:rPr>
+          <w:rFonts w:eastAsiaTheme="minorEastAsia"/>
+          <w:noProof/>
+        </w:rPr>
+        <w:t xml:space="preserve">number of radians in a circle is </w:t>
+      </w:r>
+      <m:oMath>
+        <m:r>
+          <w:rPr>
+            <w:rFonts w:ascii="Cambria Math" w:eastAsiaTheme="minorEastAsia" w:hAnsi="Cambria Math"/>
+            <w:noProof/>
+          </w:rPr>
+          <m:t>2π</m:t>
+        </m:r>
+      </m:oMath>
+      <w:r>
+        <w:rPr>
+          <w:rFonts w:eastAsiaTheme="minorEastAsia"/>
+          <w:noProof/>
+        </w:rPr>
+        <w:t xml:space="preserve">. So the exact number of degrees in 1 radian is </w:t>
+      </w:r>
+      <m:oMath>
+        <m:f>
+          <m:fPr>
+            <m:ctrlPr>
+              <w:rPr>
+                <w:rFonts w:ascii="Cambria Math" w:eastAsiaTheme="minorEastAsia" w:hAnsi="Cambria Math"/>
+                <w:i/>
+                <w:noProof/>
+              </w:rPr>
+            </m:ctrlPr>
+          </m:fPr>
+          <m:num>
+            <m:r>
+              <w:rPr>
+                <w:rFonts w:ascii="Cambria Math" w:eastAsiaTheme="minorEastAsia" w:hAnsi="Cambria Math"/>
+                <w:noProof/>
+              </w:rPr>
+              <m:t>360°</m:t>
+            </m:r>
+          </m:num>
+          <m:den>
+            <m:r>
+              <w:rPr>
+                <w:rFonts w:ascii="Cambria Math" w:eastAsiaTheme="minorEastAsia" w:hAnsi="Cambria Math"/>
+                <w:noProof/>
+              </w:rPr>
+              <m:t>2π</m:t>
+            </m:r>
+          </m:den>
+        </m:f>
+        <m:r>
+          <w:rPr>
+            <w:rFonts w:ascii="Cambria Math" w:eastAsiaTheme="minorEastAsia" w:hAnsi="Cambria Math"/>
+            <w:noProof/>
+          </w:rPr>
+          <m:t>=</m:t>
+        </m:r>
+        <m:f>
+          <m:fPr>
+            <m:ctrlPr>
+              <w:rPr>
+                <w:rFonts w:ascii="Cambria Math" w:eastAsiaTheme="minorEastAsia" w:hAnsi="Cambria Math"/>
+                <w:i/>
+                <w:noProof/>
+              </w:rPr>
+            </m:ctrlPr>
+          </m:fPr>
+          <m:num>
+            <m:r>
+              <w:rPr>
+                <w:rFonts w:ascii="Cambria Math" w:eastAsiaTheme="minorEastAsia" w:hAnsi="Cambria Math"/>
+                <w:noProof/>
+              </w:rPr>
+              <m:t>180°</m:t>
+            </m:r>
+          </m:num>
+          <m:den>
+            <m:r>
+              <w:rPr>
+                <w:rFonts w:ascii="Cambria Math" w:eastAsiaTheme="minorEastAsia" w:hAnsi="Cambria Math"/>
+                <w:noProof/>
+              </w:rPr>
+              <m:t>π</m:t>
+            </m:r>
+          </m:den>
+        </m:f>
+      </m:oMath>
+      <w:r>
+        <w:rPr>
+          <w:rFonts w:eastAsiaTheme="minorEastAsia"/>
+          <w:noProof/>
+        </w:rPr>
+        <w:t>.</w:t>
+      </w:r>
+    </w:p>
+    <w:p>
+      <w:pPr>
+        <w:rPr>
+          <w:rFonts w:eastAsiaTheme="minorEastAsia"/>
+          <w:b/>
+          <w:bCs/>
+          <w:noProof/>
+        </w:rPr>
+      </w:pPr>
+      <w:r>
+        <w:rPr>
+          <w:rFonts w:eastAsiaTheme="minorEastAsia"/>
+          <w:b/>
+          <w:bCs/>
+          <w:noProof/>
+        </w:rPr>
+        <w:t>Math Facts</w:t>
+      </w:r>
+    </w:p>
+    <w:p>
+      <w:pPr>
+        <w:rPr>
+          <w:rFonts w:eastAsiaTheme="minorEastAsia"/>
+          <w:noProof/>
+        </w:rPr>
+      </w:pPr>
+      <w:r>
+        <w:rPr>
+          <w:rFonts w:eastAsiaTheme="minorEastAsia"/>
+          <w:noProof/>
+          <w:highlight w:val="yellow"/>
+        </w:rPr>
+        <w:t xml:space="preserve">To convert radian measure to degrees, multiply the number of radians by </w:t>
+      </w:r>
+      <m:oMath>
+        <m:f>
+          <m:fPr>
+            <m:ctrlPr>
+              <w:rPr>
+                <w:rFonts w:ascii="Cambria Math" w:eastAsiaTheme="minorEastAsia" w:hAnsi="Cambria Math"/>
+                <w:i/>
+                <w:noProof/>
+                <w:highlight w:val="yellow"/>
+              </w:rPr>
+            </m:ctrlPr>
+          </m:fPr>
+          <m:num>
+            <m:r>
+              <w:rPr>
+                <w:rFonts w:ascii="Cambria Math" w:eastAsiaTheme="minorEastAsia" w:hAnsi="Cambria Math"/>
+                <w:noProof/>
+                <w:highlight w:val="yellow"/>
+              </w:rPr>
+              <m:t>180°</m:t>
+            </m:r>
+          </m:num>
+          <m:den>
+            <m:r>
+              <w:rPr>
+                <w:rFonts w:ascii="Cambria Math" w:eastAsiaTheme="minorEastAsia" w:hAnsi="Cambria Math"/>
+                <w:noProof/>
+                <w:highlight w:val="yellow"/>
+              </w:rPr>
+              <m:t>π</m:t>
+            </m:r>
+          </m:den>
+        </m:f>
+      </m:oMath>
+      <w:r>
+        <w:rPr>
+          <w:rFonts w:eastAsiaTheme="minorEastAsia"/>
+          <w:noProof/>
+          <w:highlight w:val="yellow"/>
+        </w:rPr>
+        <w:t>.</w:t>
+      </w:r>
+    </w:p>
+    <w:p>
+      <w:pPr>
+        <w:rPr>
+          <w:rFonts w:eastAsiaTheme="minorEastAsia"/>
+          <w:b/>
+          <w:bCs/>
+          <w:noProof/>
+        </w:rPr>
+      </w:pPr>
+      <w:r>
+        <w:rPr>
+          <w:rFonts w:eastAsiaTheme="minorEastAsia"/>
+          <w:b/>
+          <w:bCs/>
+          <w:noProof/>
+        </w:rPr>
+        <w:t>Example 1</w:t>
+      </w:r>
+    </w:p>
+    <w:p>
+      <w:pPr>
+        <w:rPr>
+          <w:rFonts w:eastAsiaTheme="minorEastAsia"/>
+          <w:noProof/>
+        </w:rPr>
+      </w:pPr>
+      <w:r>
+        <w:rPr>
+          <w:rFonts w:eastAsiaTheme="minorEastAsia"/>
+          <w:noProof/>
+        </w:rPr>
+        <w:t>Convert 3.49 radians to degrees, rounded to the nearest degree.</w:t>
+      </w:r>
+    </w:p>
+    <w:p>
+      <w:pPr>
+        <w:rPr>
+          <w:rFonts w:eastAsiaTheme="minorEastAsia"/>
+          <w:noProof/>
+        </w:rPr>
+      </w:pPr>
+      <m:oMathPara>
+        <m:oMath>
+          <m:r>
+            <w:rPr>
+              <w:rFonts w:ascii="Cambria Math" w:eastAsiaTheme="minorEastAsia" w:hAnsi="Cambria Math"/>
+              <w:noProof/>
+            </w:rPr>
+            <m:t>3.49∙</m:t>
+          </m:r>
+          <m:f>
+            <m:fPr>
+              <m:ctrlPr>
+                <w:rPr>
+                  <w:rFonts w:ascii="Cambria Math" w:eastAsiaTheme="minorEastAsia" w:hAnsi="Cambria Math"/>
+                  <w:i/>
+                  <w:noProof/>
+                </w:rPr>
+              </m:ctrlPr>
+            </m:fPr>
+            <m:num>
+              <m:r>
+                <w:rPr>
+                  <w:rFonts w:ascii="Cambria Math" w:eastAsiaTheme="minorEastAsia" w:hAnsi="Cambria Math"/>
+                  <w:noProof/>
+                </w:rPr>
+                <m:t>180°</m:t>
+              </m:r>
+            </m:num>
+            <m:den>
+              <m:r>
+                <w:rPr>
+                  <w:rFonts w:ascii="Cambria Math" w:eastAsiaTheme="minorEastAsia" w:hAnsi="Cambria Math"/>
+                  <w:noProof/>
+                </w:rPr>
+                <m:t>π</m:t>
+              </m:r>
+            </m:den>
+          </m:f>
+          <m:r>
+            <w:rPr>
+              <w:rFonts w:ascii="Cambria Math" w:eastAsiaTheme="minorEastAsia" w:hAnsi="Cambria Math"/>
+              <w:noProof/>
+            </w:rPr>
+            <m:t>≈200°</m:t>
+          </m:r>
+        </m:oMath>
+      </m:oMathPara>
+    </w:p>
+    <w:p>
+      <w:pPr>
+        <w:rPr>
+          <w:rFonts w:eastAsiaTheme="minorEastAsia"/>
+          <w:b/>
+          <w:bCs/>
+          <w:noProof/>
+        </w:rPr>
+      </w:pPr>
+      <w:r>
+        <w:rPr>
+          <w:rFonts w:eastAsiaTheme="minorEastAsia"/>
+          <w:b/>
+          <w:bCs/>
+          <w:noProof/>
+        </w:rPr>
+        <w:t>Example 2</w:t>
+      </w:r>
+    </w:p>
+    <w:p>
+      <w:pPr>
+        <w:rPr>
+          <w:rFonts w:eastAsiaTheme="minorEastAsia"/>
+          <w:noProof/>
+        </w:rPr>
+      </w:pPr>
+      <w:r>
+        <w:rPr>
+          <w:rFonts w:eastAsiaTheme="minorEastAsia"/>
+          <w:noProof/>
+        </w:rPr>
+        <w:t xml:space="preserve">Convert </w:t>
+      </w:r>
+      <m:oMath>
+        <m:f>
+          <m:fPr>
+            <m:ctrlPr>
+              <w:rPr>
+                <w:rFonts w:ascii="Cambria Math" w:eastAsiaTheme="minorEastAsia" w:hAnsi="Cambria Math"/>
+                <w:i/>
+                <w:noProof/>
+              </w:rPr>
+            </m:ctrlPr>
+          </m:fPr>
+          <m:num>
+            <m:r>
+              <w:rPr>
+                <w:rFonts w:ascii="Cambria Math" w:eastAsiaTheme="minorEastAsia" w:hAnsi="Cambria Math"/>
+                <w:noProof/>
+              </w:rPr>
+              <m:t>2π</m:t>
+            </m:r>
+          </m:num>
+          <m:den>
+            <m:r>
+              <w:rPr>
+                <w:rFonts w:ascii="Cambria Math" w:eastAsiaTheme="minorEastAsia" w:hAnsi="Cambria Math"/>
+                <w:noProof/>
+              </w:rPr>
+              <m:t>3</m:t>
+            </m:r>
+          </m:den>
+        </m:f>
+      </m:oMath>
+      <w:r>
+        <w:rPr>
+          <w:rFonts w:eastAsiaTheme="minorEastAsia"/>
+          <w:noProof/>
+        </w:rPr>
+        <w:t xml:space="preserve"> radians to degrees. Give the exact answer.</w:t>
+      </w:r>
+    </w:p>
+    <w:p>
+      <w:pPr>
+        <w:rPr>
+          <w:rFonts w:eastAsiaTheme="minorEastAsia"/>
+          <w:noProof/>
+        </w:rPr>
+      </w:pPr>
+      <m:oMathPara>
+        <m:oMath>
+          <m:f>
+            <m:fPr>
+              <m:ctrlPr>
+                <w:rPr>
+                  <w:rFonts w:ascii="Cambria Math" w:eastAsiaTheme="minorEastAsia" w:hAnsi="Cambria Math"/>
+                  <w:i/>
+                  <w:noProof/>
+                </w:rPr>
+              </m:ctrlPr>
+            </m:fPr>
+            <m:num>
+              <m:r>
+                <w:rPr>
+                  <w:rFonts w:ascii="Cambria Math" w:eastAsiaTheme="minorEastAsia" w:hAnsi="Cambria Math"/>
+                  <w:noProof/>
+                </w:rPr>
+                <m:t>2π</m:t>
+              </m:r>
+            </m:num>
+            <m:den>
+              <m:r>
+                <w:rPr>
+                  <w:rFonts w:ascii="Cambria Math" w:eastAsiaTheme="minorEastAsia" w:hAnsi="Cambria Math"/>
+                  <w:noProof/>
+                </w:rPr>
+                <m:t>3</m:t>
+              </m:r>
+            </m:den>
+          </m:f>
+          <m:r>
+            <w:rPr>
+              <w:rFonts w:ascii="Cambria Math" w:eastAsiaTheme="minorEastAsia" w:hAnsi="Cambria Math"/>
+              <w:noProof/>
+            </w:rPr>
+            <m:t>∙</m:t>
+          </m:r>
+          <m:f>
+            <m:fPr>
+              <m:ctrlPr>
+                <w:rPr>
+                  <w:rFonts w:ascii="Cambria Math" w:eastAsiaTheme="minorEastAsia" w:hAnsi="Cambria Math"/>
+                  <w:i/>
+                  <w:noProof/>
+                </w:rPr>
+              </m:ctrlPr>
+            </m:fPr>
+            <m:num>
+              <m:r>
+                <w:rPr>
+                  <w:rFonts w:ascii="Cambria Math" w:eastAsiaTheme="minorEastAsia" w:hAnsi="Cambria Math"/>
+                  <w:noProof/>
+                </w:rPr>
+                <m:t>180°</m:t>
+              </m:r>
+            </m:num>
+            <m:den>
+              <m:r>
+                <w:rPr>
+                  <w:rFonts w:ascii="Cambria Math" w:eastAsiaTheme="minorEastAsia" w:hAnsi="Cambria Math"/>
+                  <w:noProof/>
+                </w:rPr>
+                <m:t>π</m:t>
+              </m:r>
+            </m:den>
+          </m:f>
+          <m:r>
+            <w:rPr>
+              <w:rFonts w:ascii="Cambria Math" w:eastAsiaTheme="minorEastAsia" w:hAnsi="Cambria Math"/>
+              <w:noProof/>
+            </w:rPr>
+            <m:t>=</m:t>
+          </m:r>
+          <m:f>
+            <m:fPr>
+              <m:ctrlPr>
+                <w:rPr>
+                  <w:rFonts w:ascii="Cambria Math" w:eastAsiaTheme="minorEastAsia" w:hAnsi="Cambria Math"/>
+                  <w:i/>
+                  <w:noProof/>
+                </w:rPr>
+              </m:ctrlPr>
+            </m:fPr>
+            <m:num>
+              <m:r>
+                <w:rPr>
+                  <w:rFonts w:ascii="Cambria Math" w:eastAsiaTheme="minorEastAsia" w:hAnsi="Cambria Math"/>
+                  <w:noProof/>
+                </w:rPr>
+                <m:t>360°π</m:t>
+              </m:r>
+            </m:num>
+            <m:den>
+              <m:r>
+                <w:rPr>
+                  <w:rFonts w:ascii="Cambria Math" w:eastAsiaTheme="minorEastAsia" w:hAnsi="Cambria Math"/>
+                  <w:noProof/>
+                </w:rPr>
+                <m:t>3π</m:t>
+              </m:r>
+            </m:den>
+          </m:f>
+          <m:r>
+            <w:rPr>
+              <w:rFonts w:ascii="Cambria Math" w:eastAsiaTheme="minorEastAsia" w:hAnsi="Cambria Math"/>
+              <w:noProof/>
+            </w:rPr>
+            <m:t>=120°</m:t>
+          </m:r>
+        </m:oMath>
+      </m:oMathPara>
+    </w:p>
+    <w:p>
+      <w:pPr>
+        <w:rPr>
+          <w:rFonts w:eastAsiaTheme="minorEastAsia"/>
+          <w:b/>
+          <w:bCs/>
+          <w:noProof/>
+        </w:rPr>
+      </w:pPr>
+      <w:r>
+        <w:rPr>
+          <w:rFonts w:eastAsiaTheme="minorEastAsia"/>
+          <w:b/>
+          <w:bCs/>
+          <w:noProof/>
+        </w:rPr>
+        <w:br w:type="column"/>
+      </w:r>
+      <w:r>
+        <w:rPr>
+          <w:rFonts w:eastAsiaTheme="minorEastAsia"/>
+          <w:b/>
+          <w:bCs/>
+          <w:noProof/>
+        </w:rPr>
+        <w:t>Math Facts</w:t>
+      </w:r>
+    </w:p>
+    <w:p>
+      <w:pPr>
+        <w:rPr>
+          <w:rFonts w:eastAsiaTheme="minorEastAsia"/>
+          <w:noProof/>
+        </w:rPr>
+      </w:pPr>
+      <w:r>
+        <w:rPr>
+          <w:rFonts w:eastAsiaTheme="minorEastAsia"/>
+          <w:noProof/>
+          <w:highlight w:val="yellow"/>
+        </w:rPr>
+        <w:t xml:space="preserve">To convert degrees to radians, divide by </w:t>
+      </w:r>
+      <m:oMath>
+        <m:f>
+          <m:fPr>
+            <m:ctrlPr>
+              <w:rPr>
+                <w:rFonts w:ascii="Cambria Math" w:eastAsiaTheme="minorEastAsia" w:hAnsi="Cambria Math"/>
+                <w:i/>
+                <w:noProof/>
+                <w:highlight w:val="yellow"/>
+              </w:rPr>
+            </m:ctrlPr>
+          </m:fPr>
+          <m:num>
+            <m:r>
+              <w:rPr>
+                <w:rFonts w:ascii="Cambria Math" w:eastAsiaTheme="minorEastAsia" w:hAnsi="Cambria Math"/>
+                <w:noProof/>
+                <w:highlight w:val="yellow"/>
+              </w:rPr>
+              <m:t>180°</m:t>
+            </m:r>
+          </m:num>
+          <m:den>
+            <m:r>
+              <w:rPr>
+                <w:rFonts w:ascii="Cambria Math" w:eastAsiaTheme="minorEastAsia" w:hAnsi="Cambria Math"/>
+                <w:noProof/>
+                <w:highlight w:val="yellow"/>
+              </w:rPr>
+              <m:t>π</m:t>
+            </m:r>
+          </m:den>
+        </m:f>
+      </m:oMath>
+      <w:r>
+        <w:rPr>
+          <w:rFonts w:eastAsiaTheme="minorEastAsia"/>
+          <w:noProof/>
+          <w:highlight w:val="yellow"/>
+        </w:rPr>
+        <w:t xml:space="preserve">. Since dividing by a fraction can be accomplished by multiplying by the reciprocal of that fraction, it is instead quicker to multiply by </w:t>
+      </w:r>
+      <m:oMath>
+        <m:f>
+          <m:fPr>
+            <m:ctrlPr>
+              <w:rPr>
+                <w:rFonts w:ascii="Cambria Math" w:eastAsiaTheme="minorEastAsia" w:hAnsi="Cambria Math"/>
+                <w:i/>
+                <w:noProof/>
+                <w:highlight w:val="yellow"/>
+              </w:rPr>
+            </m:ctrlPr>
+          </m:fPr>
+          <m:num>
+            <m:r>
+              <w:rPr>
+                <w:rFonts w:ascii="Cambria Math" w:eastAsiaTheme="minorEastAsia" w:hAnsi="Cambria Math"/>
+                <w:noProof/>
+                <w:highlight w:val="yellow"/>
+              </w:rPr>
+              <m:t>π</m:t>
+            </m:r>
+          </m:num>
+          <m:den>
+            <m:r>
+              <w:rPr>
+                <w:rFonts w:ascii="Cambria Math" w:eastAsiaTheme="minorEastAsia" w:hAnsi="Cambria Math"/>
+                <w:noProof/>
+                <w:highlight w:val="yellow"/>
+              </w:rPr>
+              <m:t>180°</m:t>
+            </m:r>
+          </m:den>
+        </m:f>
+      </m:oMath>
+      <w:r>
+        <w:rPr>
+          <w:rFonts w:eastAsiaTheme="minorEastAsia"/>
+          <w:noProof/>
+          <w:highlight w:val="yellow"/>
+        </w:rPr>
+        <w:t>.</w:t>
+      </w:r>
+    </w:p>
+    <w:p>
+      <w:pPr>
+        <w:rPr>
+          <w:rFonts w:eastAsiaTheme="minorEastAsia"/>
+          <w:b/>
+          <w:bCs/>
+          <w:noProof/>
+        </w:rPr>
+      </w:pPr>
+      <w:r>
+        <w:rPr>
+          <w:rFonts w:eastAsiaTheme="minorEastAsia"/>
+          <w:b/>
+          <w:bCs/>
+          <w:noProof/>
+        </w:rPr>
+        <w:t>Example 3</w:t>
+      </w:r>
+    </w:p>
+    <w:p>
+      <w:pPr>
+        <w:rPr>
+          <w:rFonts w:eastAsiaTheme="minorEastAsia"/>
+          <w:noProof/>
+        </w:rPr>
+      </w:pPr>
+      <w:r>
+        <w:rPr>
+          <w:rFonts w:eastAsiaTheme="minorEastAsia"/>
+          <w:noProof/>
+        </w:rPr>
+        <w:t xml:space="preserve">Convert </w:t>
+      </w:r>
+      <m:oMath>
+        <m:r>
+          <w:rPr>
+            <w:rFonts w:ascii="Cambria Math" w:eastAsiaTheme="minorEastAsia" w:hAnsi="Cambria Math"/>
+            <w:noProof/>
+          </w:rPr>
+          <m:t>50°</m:t>
+        </m:r>
+      </m:oMath>
+      <w:r>
+        <w:rPr>
+          <w:rFonts w:eastAsiaTheme="minorEastAsia"/>
+          <w:noProof/>
+        </w:rPr>
+        <w:t xml:space="preserve"> to radians, rounding to the nearest hundredth of a radian. </w:t>
+      </w:r>
+    </w:p>
+    <w:p>
+      <w:pPr>
+        <w:rPr>
+          <w:rFonts w:eastAsiaTheme="minorEastAsia"/>
+          <w:noProof/>
+        </w:rPr>
+      </w:pPr>
+      <w:r>
+        <w:rPr>
+          <w:rFonts w:eastAsiaTheme="minorEastAsia"/>
+          <w:i/>
+          <w:iCs/>
+          <w:noProof/>
+        </w:rPr>
+        <w:t>Solution</w:t>
+      </w:r>
+      <w:r>
+        <w:rPr>
+          <w:rFonts w:eastAsiaTheme="minorEastAsia"/>
+          <w:noProof/>
+        </w:rPr>
+        <w:t>:</w:t>
+      </w:r>
+    </w:p>
+    <w:p>
+      <w:pPr>
+        <w:rPr>
+          <w:rFonts w:eastAsiaTheme="minorEastAsia"/>
+          <w:noProof/>
+        </w:rPr>
+      </w:pPr>
+      <m:oMathPara>
+        <m:oMath>
+          <m:r>
+            <w:rPr>
+              <w:rFonts w:ascii="Cambria Math" w:eastAsiaTheme="minorEastAsia" w:hAnsi="Cambria Math"/>
+              <w:noProof/>
+            </w:rPr>
+            <m:t>50°∙</m:t>
+          </m:r>
+          <m:f>
+            <m:fPr>
+              <m:ctrlPr>
+                <w:rPr>
+                  <w:rFonts w:ascii="Cambria Math" w:eastAsiaTheme="minorEastAsia" w:hAnsi="Cambria Math"/>
+                  <w:i/>
+                  <w:noProof/>
+                </w:rPr>
+              </m:ctrlPr>
+            </m:fPr>
+            <m:num>
+              <m:r>
+                <w:rPr>
+                  <w:rFonts w:ascii="Cambria Math" w:eastAsiaTheme="minorEastAsia" w:hAnsi="Cambria Math"/>
+                  <w:noProof/>
+                </w:rPr>
+                <m:t>π</m:t>
+              </m:r>
+            </m:num>
+            <m:den>
+              <m:r>
+                <w:rPr>
+                  <w:rFonts w:ascii="Cambria Math" w:eastAsiaTheme="minorEastAsia" w:hAnsi="Cambria Math"/>
+                  <w:noProof/>
+                </w:rPr>
+                <m:t>180°</m:t>
+              </m:r>
+            </m:den>
+          </m:f>
+          <m:r>
+            <w:rPr>
+              <w:rFonts w:ascii="Cambria Math" w:eastAsiaTheme="minorEastAsia" w:hAnsi="Cambria Math"/>
+              <w:noProof/>
+            </w:rPr>
+            <m:t>=0.87 radians</m:t>
+          </m:r>
+        </m:oMath>
+      </m:oMathPara>
+    </w:p>
+    <w:p>
+      <w:pPr>
+        <w:rPr>
+          <w:rFonts w:eastAsiaTheme="minorEastAsia"/>
+          <w:b/>
+          <w:bCs/>
+          <w:noProof/>
+        </w:rPr>
+      </w:pPr>
+      <w:r>
+        <w:rPr>
+          <w:rFonts w:eastAsiaTheme="minorEastAsia"/>
+          <w:b/>
+          <w:bCs/>
+          <w:noProof/>
+        </w:rPr>
+        <w:t>Example 4</w:t>
+      </w:r>
+    </w:p>
+    <w:p>
+      <w:pPr>
+        <w:rPr>
+          <w:rFonts w:eastAsiaTheme="minorEastAsia"/>
+          <w:noProof/>
+        </w:rPr>
+      </w:pPr>
+      <w:r>
+        <w:rPr>
+          <w:rFonts w:eastAsiaTheme="minorEastAsia"/>
+          <w:noProof/>
+        </w:rPr>
+        <w:t xml:space="preserve">Convert </w:t>
+      </w:r>
+      <m:oMath>
+        <m:r>
+          <w:rPr>
+            <w:rFonts w:ascii="Cambria Math" w:eastAsiaTheme="minorEastAsia" w:hAnsi="Cambria Math"/>
+            <w:noProof/>
+          </w:rPr>
+          <m:t>135°</m:t>
+        </m:r>
+      </m:oMath>
+      <w:r>
+        <w:rPr>
+          <w:rFonts w:eastAsiaTheme="minorEastAsia"/>
+          <w:noProof/>
+        </w:rPr>
+        <w:t xml:space="preserve"> to radians. Give an exact answer.</w:t>
+      </w:r>
+    </w:p>
+    <w:p>
+      <w:pPr>
+        <w:rPr>
+          <w:rFonts w:eastAsiaTheme="minorEastAsia"/>
+          <w:noProof/>
+        </w:rPr>
+      </w:pPr>
+      <w:r>
+        <w:rPr>
+          <w:rFonts w:eastAsiaTheme="minorEastAsia"/>
+          <w:i/>
+          <w:iCs/>
+          <w:noProof/>
+        </w:rPr>
+        <w:t>Solution</w:t>
+      </w:r>
+      <w:r>
+        <w:rPr>
+          <w:rFonts w:eastAsiaTheme="minorEastAsia"/>
+          <w:noProof/>
+        </w:rPr>
+        <w:t>:</w:t>
+      </w:r>
+    </w:p>
+    <w:p>
+      <w:pPr>
+        <w:rPr>
+          <w:rFonts w:eastAsiaTheme="minorEastAsia"/>
+          <w:noProof/>
+        </w:rPr>
+      </w:pPr>
+      <m:oMathPara>
+        <m:oMath>
+          <m:r>
+            <w:rPr>
+              <w:rFonts w:ascii="Cambria Math" w:eastAsiaTheme="minorEastAsia" w:hAnsi="Cambria Math"/>
+              <w:noProof/>
+            </w:rPr>
+            <m:t>135°∙</m:t>
+          </m:r>
+          <m:f>
+            <m:fPr>
+              <m:ctrlPr>
+                <w:rPr>
+                  <w:rFonts w:ascii="Cambria Math" w:eastAsiaTheme="minorEastAsia" w:hAnsi="Cambria Math"/>
+                  <w:i/>
+                  <w:noProof/>
+                </w:rPr>
+              </m:ctrlPr>
+            </m:fPr>
+            <m:num>
+              <m:r>
+                <w:rPr>
+                  <w:rFonts w:ascii="Cambria Math" w:eastAsiaTheme="minorEastAsia" w:hAnsi="Cambria Math"/>
+                  <w:noProof/>
+                </w:rPr>
+                <m:t>π</m:t>
+              </m:r>
+            </m:num>
+            <m:den>
+              <m:r>
+                <w:rPr>
+                  <w:rFonts w:ascii="Cambria Math" w:eastAsiaTheme="minorEastAsia" w:hAnsi="Cambria Math"/>
+                  <w:noProof/>
+                </w:rPr>
+                <m:t>180°</m:t>
+              </m:r>
+            </m:den>
+          </m:f>
+          <m:r>
+            <w:rPr>
+              <w:rFonts w:ascii="Cambria Math" w:eastAsiaTheme="minorEastAsia" w:hAnsi="Cambria Math"/>
+              <w:noProof/>
+            </w:rPr>
+            <m:t>=</m:t>
+          </m:r>
+          <m:f>
+            <m:fPr>
+              <m:ctrlPr>
+                <w:rPr>
+                  <w:rFonts w:ascii="Cambria Math" w:eastAsiaTheme="minorEastAsia" w:hAnsi="Cambria Math"/>
+                  <w:i/>
+                  <w:noProof/>
+                </w:rPr>
+              </m:ctrlPr>
+            </m:fPr>
+            <m:num>
+              <m:r>
+                <w:rPr>
+                  <w:rFonts w:ascii="Cambria Math" w:eastAsiaTheme="minorEastAsia" w:hAnsi="Cambria Math"/>
+                  <w:noProof/>
+                </w:rPr>
+                <m:t>135°π</m:t>
+              </m:r>
+            </m:num>
+            <m:den>
+              <m:r>
+                <w:rPr>
+                  <w:rFonts w:ascii="Cambria Math" w:eastAsiaTheme="minorEastAsia" w:hAnsi="Cambria Math"/>
+                  <w:noProof/>
+                </w:rPr>
+                <m:t>180°</m:t>
+              </m:r>
+            </m:den>
+          </m:f>
+          <m:r>
+            <w:rPr>
+              <w:rFonts w:ascii="Cambria Math" w:eastAsiaTheme="minorEastAsia" w:hAnsi="Cambria Math"/>
+              <w:noProof/>
+            </w:rPr>
+            <m:t>=</m:t>
+          </m:r>
+          <m:f>
+            <m:fPr>
+              <m:ctrlPr>
+                <w:rPr>
+                  <w:rFonts w:ascii="Cambria Math" w:eastAsiaTheme="minorEastAsia" w:hAnsi="Cambria Math"/>
+                  <w:i/>
+                  <w:noProof/>
+                </w:rPr>
+              </m:ctrlPr>
+            </m:fPr>
+            <m:num>
+              <m:r>
+                <w:rPr>
+                  <w:rFonts w:ascii="Cambria Math" w:eastAsiaTheme="minorEastAsia" w:hAnsi="Cambria Math"/>
+                  <w:noProof/>
+                </w:rPr>
+                <m:t>3π</m:t>
+              </m:r>
+            </m:num>
+            <m:den>
+              <m:r>
+                <w:rPr>
+                  <w:rFonts w:ascii="Cambria Math" w:eastAsiaTheme="minorEastAsia" w:hAnsi="Cambria Math"/>
+                  <w:noProof/>
+                </w:rPr>
+                <m:t>4</m:t>
+              </m:r>
+            </m:den>
+          </m:f>
+          <m:r>
+            <w:rPr>
+              <w:rFonts w:ascii="Cambria Math" w:eastAsiaTheme="minorEastAsia" w:hAnsi="Cambria Math"/>
+              <w:noProof/>
+            </w:rPr>
+            <m:t xml:space="preserve"> radians</m:t>
+          </m:r>
+        </m:oMath>
+      </m:oMathPara>
+    </w:p>
+    <w:p>
+      <w:pPr>
+        <w:rPr>
+          <w:rFonts w:eastAsiaTheme="minorEastAsia"/>
+          <w:noProof/>
+        </w:rPr>
+      </w:pPr>
+    </w:p>
+    <w:p>
+      <w:pPr>
+        <w:rPr>
+          <w:rFonts w:eastAsiaTheme="minorEastAsia"/>
+          <w:noProof/>
+        </w:rPr>
+      </w:pPr>
+      <w:r>
+        <w:rPr>
+          <w:rFonts w:eastAsiaTheme="minorEastAsia"/>
+          <w:noProof/>
+        </w:rPr>
+        <w:t>Some common radian to degree conversions are shown in the table.</w:t>
+      </w:r>
+    </w:p>
+    <w:tbl>
+      <w:tblPr>
+        <w:tblStyle w:val="TableGrid"/>
+        <w:tblW w:w="0" w:type="auto"/>
+        <w:jc w:val="center"/>
+        <w:tblLook w:val="04A0" w:firstRow="1" w:lastRow="0" w:firstColumn="1" w:lastColumn="0" w:noHBand="0" w:noVBand="1"/>
+      </w:tblPr>
+      <w:tblGrid>
+        <w:gridCol w:w="1255"/>
+        <w:gridCol w:w="1440"/>
+      </w:tblGrid>
+      <w:tr>
+        <w:trPr>
+          <w:jc w:val="center"/>
+        </w:trPr>
+        <w:tc>
+          <w:tcPr>
+            <w:tcW w:w="1255" w:type="dxa"/>
+          </w:tcPr>
+          <w:p>
+            <w:pPr>
+              <w:jc w:val="center"/>
+              <w:rPr>
+                <w:rFonts w:eastAsiaTheme="minorEastAsia"/>
+                <w:b/>
+                <w:bCs/>
+                <w:noProof/>
+              </w:rPr>
+            </w:pPr>
+            <w:r>
+              <w:rPr>
+                <w:rFonts w:eastAsiaTheme="minorEastAsia"/>
+                <w:b/>
+                <w:bCs/>
+                <w:noProof/>
+              </w:rPr>
+              <w:t>Degrees</w:t>
+            </w:r>
+          </w:p>
+        </w:tc>
+        <w:tc>
+          <w:tcPr>
+            <w:tcW w:w="1440" w:type="dxa"/>
+          </w:tcPr>
+          <w:p>
+            <w:pPr>
+              <w:jc w:val="center"/>
+              <w:rPr>
+                <w:rFonts w:eastAsiaTheme="minorEastAsia"/>
+                <w:b/>
+                <w:bCs/>
+                <w:noProof/>
+              </w:rPr>
+            </w:pPr>
+            <w:r>
+              <w:rPr>
+                <w:rFonts w:eastAsiaTheme="minorEastAsia"/>
+                <w:b/>
+                <w:bCs/>
+                <w:noProof/>
+              </w:rPr>
+              <w:t>Radians</w:t>
+            </w:r>
+          </w:p>
+        </w:tc>
+      </w:tr>
+      <w:tr>
+        <w:trPr>
+          <w:trHeight w:val="144"/>
+          <w:jc w:val="center"/>
+        </w:trPr>
+        <w:tc>
+          <w:tcPr>
+            <w:tcW w:w="1255" w:type="dxa"/>
+            <w:vAlign w:val="center"/>
+          </w:tcPr>
+          <w:p>
+            <w:pPr>
+              <w:jc w:val="center"/>
+              <w:rPr>
+                <w:rFonts w:eastAsiaTheme="minorEastAsia"/>
+                <w:noProof/>
+              </w:rPr>
+            </w:pPr>
+            <m:oMathPara>
+              <m:oMath>
+                <m:r>
+                  <w:rPr>
+                    <w:rFonts w:ascii="Cambria Math" w:eastAsiaTheme="minorEastAsia" w:hAnsi="Cambria Math"/>
+                    <w:noProof/>
+                  </w:rPr>
+                  <m:t>360°</m:t>
+                </m:r>
+              </m:oMath>
+            </m:oMathPara>
+          </w:p>
+        </w:tc>
+        <w:tc>
+          <w:tcPr>
+            <w:tcW w:w="1440" w:type="dxa"/>
+          </w:tcPr>
+          <w:p>
+            <w:pPr>
+              <w:rPr>
+                <w:rFonts w:eastAsiaTheme="minorEastAsia"/>
+                <w:noProof/>
+              </w:rPr>
+            </w:pPr>
+            <m:oMathPara>
+              <m:oMath>
+                <m:r>
+                  <w:rPr>
+                    <w:rFonts w:ascii="Cambria Math" w:eastAsiaTheme="minorEastAsia" w:hAnsi="Cambria Math"/>
+                    <w:noProof/>
+                  </w:rPr>
+                  <m:t>2π</m:t>
+                </m:r>
+              </m:oMath>
+            </m:oMathPara>
+          </w:p>
+        </w:tc>
+      </w:tr>
+      <w:tr>
+        <w:trPr>
+          <w:trHeight w:val="144"/>
+          <w:jc w:val="center"/>
+        </w:trPr>
+        <w:tc>
+          <w:tcPr>
+            <w:tcW w:w="1255" w:type="dxa"/>
+            <w:vAlign w:val="center"/>
+          </w:tcPr>
+          <w:p>
+            <w:pPr>
+              <w:jc w:val="center"/>
+              <w:rPr>
+                <w:rFonts w:eastAsiaTheme="minorEastAsia"/>
+                <w:noProof/>
+              </w:rPr>
+            </w:pPr>
+            <m:oMathPara>
+              <m:oMath>
+                <m:r>
+                  <w:rPr>
+                    <w:rFonts w:ascii="Cambria Math" w:eastAsiaTheme="minorEastAsia" w:hAnsi="Cambria Math"/>
+                    <w:noProof/>
+                  </w:rPr>
+                  <m:t>180°</m:t>
+                </m:r>
+              </m:oMath>
+            </m:oMathPara>
+          </w:p>
+        </w:tc>
+        <w:tc>
+          <w:tcPr>
+            <w:tcW w:w="1440" w:type="dxa"/>
+          </w:tcPr>
+          <w:p>
+            <w:pPr>
+              <w:rPr>
+                <w:rFonts w:eastAsiaTheme="minorEastAsia"/>
+                <w:noProof/>
+              </w:rPr>
+            </w:pPr>
+            <m:oMathPara>
+              <m:oMath>
+                <m:r>
+                  <w:rPr>
+                    <w:rFonts w:ascii="Cambria Math" w:eastAsiaTheme="minorEastAsia" w:hAnsi="Cambria Math"/>
+                    <w:noProof/>
+                  </w:rPr>
+                  <m:t>π</m:t>
+                </m:r>
+              </m:oMath>
+            </m:oMathPara>
+          </w:p>
+        </w:tc>
+      </w:tr>
+      <w:tr>
+        <w:trPr>
+          <w:trHeight w:val="504"/>
+          <w:jc w:val="center"/>
+        </w:trPr>
+        <w:tc>
+          <w:tcPr>
+            <w:tcW w:w="1255" w:type="dxa"/>
+            <w:vAlign w:val="center"/>
+          </w:tcPr>
+          <w:p>
+            <w:pPr>
+              <w:jc w:val="center"/>
+              <w:rPr>
+                <w:rFonts w:eastAsiaTheme="minorEastAsia"/>
+                <w:noProof/>
+              </w:rPr>
+            </w:pPr>
+            <m:oMathPara>
+              <m:oMath>
+                <m:r>
+                  <w:rPr>
+                    <w:rFonts w:ascii="Cambria Math" w:eastAsiaTheme="minorEastAsia" w:hAnsi="Cambria Math"/>
+                    <w:noProof/>
+                  </w:rPr>
+                  <m:t>90°</m:t>
+                </m:r>
+              </m:oMath>
+            </m:oMathPara>
+          </w:p>
+        </w:tc>
+        <w:tc>
+          <w:tcPr>
+            <w:tcW w:w="1440" w:type="dxa"/>
+            <w:vAlign w:val="center"/>
+          </w:tcPr>
+          <w:p>
+            <w:pPr>
+              <w:jc w:val="center"/>
+              <w:rPr>
+                <w:rFonts w:eastAsiaTheme="minorEastAsia"/>
+                <w:noProof/>
+              </w:rPr>
+            </w:pPr>
+            <m:oMathPara>
+              <m:oMath>
+                <m:f>
+                  <m:fPr>
+                    <m:ctrlPr>
+                      <w:rPr>
+                        <w:rFonts w:ascii="Cambria Math" w:eastAsiaTheme="minorEastAsia" w:hAnsi="Cambria Math"/>
+                        <w:i/>
+                        <w:noProof/>
+                      </w:rPr>
+                    </m:ctrlPr>
+                  </m:fPr>
+                  <m:num>
+                    <m:r>
+                      <w:rPr>
+                        <w:rFonts w:ascii="Cambria Math" w:eastAsiaTheme="minorEastAsia" w:hAnsi="Cambria Math"/>
+                        <w:noProof/>
+                      </w:rPr>
+                      <m:t>π</m:t>
+                    </m:r>
+                  </m:num>
+                  <m:den>
+                    <m:r>
+                      <w:rPr>
+                        <w:rFonts w:ascii="Cambria Math" w:eastAsiaTheme="minorEastAsia" w:hAnsi="Cambria Math"/>
+                        <w:noProof/>
+                      </w:rPr>
+                      <m:t>2</m:t>
+                    </m:r>
+                  </m:den>
+                </m:f>
+              </m:oMath>
+            </m:oMathPara>
+          </w:p>
+        </w:tc>
+      </w:tr>
+      <w:tr>
+        <w:trPr>
+          <w:trHeight w:val="504"/>
+          <w:jc w:val="center"/>
+        </w:trPr>
+        <w:tc>
+          <w:tcPr>
+            <w:tcW w:w="1255" w:type="dxa"/>
+            <w:vAlign w:val="center"/>
+          </w:tcPr>
+          <w:p>
+            <w:pPr>
+              <w:jc w:val="center"/>
+              <w:rPr>
+                <w:rFonts w:eastAsiaTheme="minorEastAsia"/>
+                <w:noProof/>
+              </w:rPr>
+            </w:pPr>
+            <m:oMathPara>
+              <m:oMath>
+                <m:r>
+                  <w:rPr>
+                    <w:rFonts w:ascii="Cambria Math" w:eastAsiaTheme="minorEastAsia" w:hAnsi="Cambria Math"/>
+                    <w:noProof/>
+                  </w:rPr>
+                  <m:t>60°</m:t>
+                </m:r>
+              </m:oMath>
+            </m:oMathPara>
+          </w:p>
+        </w:tc>
+        <w:tc>
+          <w:tcPr>
+            <w:tcW w:w="1440" w:type="dxa"/>
+            <w:vAlign w:val="center"/>
+          </w:tcPr>
+          <w:p>
+            <w:pPr>
+              <w:jc w:val="center"/>
+              <w:rPr>
+                <w:rFonts w:eastAsiaTheme="minorEastAsia"/>
+                <w:noProof/>
+              </w:rPr>
+            </w:pPr>
+            <m:oMathPara>
+              <m:oMath>
+                <m:f>
+                  <m:fPr>
+                    <m:ctrlPr>
+                      <w:rPr>
+                        <w:rFonts w:ascii="Cambria Math" w:eastAsiaTheme="minorEastAsia" w:hAnsi="Cambria Math"/>
+                        <w:i/>
+                        <w:noProof/>
+                      </w:rPr>
+                    </m:ctrlPr>
+                  </m:fPr>
+                  <m:num>
+                    <m:r>
+                      <w:rPr>
+                        <w:rFonts w:ascii="Cambria Math" w:eastAsiaTheme="minorEastAsia" w:hAnsi="Cambria Math"/>
+                        <w:noProof/>
+                      </w:rPr>
+                      <m:t>π</m:t>
+                    </m:r>
+                  </m:num>
+                  <m:den>
+                    <m:r>
+                      <w:rPr>
+                        <w:rFonts w:ascii="Cambria Math" w:eastAsiaTheme="minorEastAsia" w:hAnsi="Cambria Math"/>
+                        <w:noProof/>
+                      </w:rPr>
+                      <m:t>3</m:t>
+                    </m:r>
+                  </m:den>
+                </m:f>
+              </m:oMath>
+            </m:oMathPara>
+          </w:p>
+        </w:tc>
+      </w:tr>
+      <w:tr>
+        <w:trPr>
+          <w:trHeight w:val="504"/>
+          <w:jc w:val="center"/>
+        </w:trPr>
+        <w:tc>
+          <w:tcPr>
+            <w:tcW w:w="1255" w:type="dxa"/>
+            <w:vAlign w:val="center"/>
+          </w:tcPr>
+          <w:p>
+            <w:pPr>
+              <w:jc w:val="center"/>
+              <w:rPr>
+                <w:rFonts w:eastAsiaTheme="minorEastAsia"/>
+                <w:noProof/>
+              </w:rPr>
+            </w:pPr>
+            <m:oMathPara>
+              <m:oMath>
+                <m:r>
+                  <w:rPr>
+                    <w:rFonts w:ascii="Cambria Math" w:eastAsiaTheme="minorEastAsia" w:hAnsi="Cambria Math"/>
+                    <w:noProof/>
+                  </w:rPr>
+                  <m:t>45°</m:t>
+                </m:r>
+              </m:oMath>
+            </m:oMathPara>
+          </w:p>
+        </w:tc>
+        <w:tc>
+          <w:tcPr>
+            <w:tcW w:w="1440" w:type="dxa"/>
+            <w:vAlign w:val="center"/>
+          </w:tcPr>
+          <w:p>
+            <w:pPr>
+              <w:jc w:val="center"/>
+              <w:rPr>
+                <w:rFonts w:eastAsiaTheme="minorEastAsia"/>
+                <w:noProof/>
+              </w:rPr>
+            </w:pPr>
+            <m:oMathPara>
+              <m:oMath>
+                <m:f>
+                  <m:fPr>
+                    <m:ctrlPr>
+                      <w:rPr>
+                        <w:rFonts w:ascii="Cambria Math" w:eastAsiaTheme="minorEastAsia" w:hAnsi="Cambria Math"/>
+                        <w:i/>
+                        <w:noProof/>
+                      </w:rPr>
+                    </m:ctrlPr>
+                  </m:fPr>
+                  <m:num>
+                    <m:r>
+                      <w:rPr>
+                        <w:rFonts w:ascii="Cambria Math" w:eastAsiaTheme="minorEastAsia" w:hAnsi="Cambria Math"/>
+                        <w:noProof/>
+                      </w:rPr>
+                      <m:t>π</m:t>
+                    </m:r>
+                  </m:num>
+                  <m:den>
+                    <m:r>
+                      <w:rPr>
+                        <w:rFonts w:ascii="Cambria Math" w:eastAsiaTheme="minorEastAsia" w:hAnsi="Cambria Math"/>
+                        <w:noProof/>
+                      </w:rPr>
+                      <m:t>4</m:t>
+                    </m:r>
+                  </m:den>
+                </m:f>
+              </m:oMath>
+            </m:oMathPara>
+          </w:p>
+        </w:tc>
+      </w:tr>
+      <w:tr>
+        <w:trPr>
+          <w:trHeight w:val="504"/>
+          <w:jc w:val="center"/>
+        </w:trPr>
+        <w:tc>
+          <w:tcPr>
+            <w:tcW w:w="1255" w:type="dxa"/>
+            <w:vAlign w:val="center"/>
+          </w:tcPr>
+          <w:p>
+            <w:pPr>
+              <w:jc w:val="center"/>
+              <w:rPr>
+                <w:rFonts w:ascii="Aptos" w:eastAsia="Times New Roman" w:hAnsi="Aptos" w:cs="Times New Roman"/>
+                <w:noProof/>
+              </w:rPr>
+            </w:pPr>
+            <m:oMathPara>
+              <m:oMath>
+                <m:r>
+                  <w:rPr>
+                    <w:rFonts w:ascii="Cambria Math" w:eastAsia="Times New Roman" w:hAnsi="Cambria Math" w:cs="Times New Roman"/>
+                    <w:noProof/>
+                  </w:rPr>
+                  <m:t>30°</m:t>
+                </m:r>
+              </m:oMath>
+            </m:oMathPara>
+          </w:p>
+        </w:tc>
+        <w:tc>
+          <w:tcPr>
+            <w:tcW w:w="1440" w:type="dxa"/>
+            <w:vAlign w:val="center"/>
+          </w:tcPr>
+          <w:p>
+            <w:pPr>
+              <w:jc w:val="center"/>
+              <w:rPr>
+                <w:rFonts w:ascii="Aptos" w:eastAsia="Times New Roman" w:hAnsi="Aptos" w:cs="Times New Roman"/>
+                <w:noProof/>
+              </w:rPr>
+            </w:pPr>
+            <m:oMathPara>
+              <m:oMath>
+                <m:f>
+                  <m:fPr>
+                    <m:ctrlPr>
+                      <w:rPr>
+                        <w:rFonts w:ascii="Cambria Math" w:eastAsia="Times New Roman" w:hAnsi="Cambria Math" w:cs="Times New Roman"/>
+                        <w:i/>
+                        <w:noProof/>
+                      </w:rPr>
+                    </m:ctrlPr>
+                  </m:fPr>
+                  <m:num>
+                    <m:r>
+                      <w:rPr>
+                        <w:rFonts w:ascii="Cambria Math" w:eastAsia="Times New Roman" w:hAnsi="Cambria Math" w:cs="Times New Roman"/>
+                        <w:noProof/>
+                      </w:rPr>
+                      <m:t>π</m:t>
+                    </m:r>
+                  </m:num>
+                  <m:den>
+                    <m:r>
+                      <w:rPr>
+                        <w:rFonts w:ascii="Cambria Math" w:eastAsia="Times New Roman" w:hAnsi="Cambria Math" w:cs="Times New Roman"/>
+                        <w:noProof/>
+                      </w:rPr>
+                      <m:t>6</m:t>
+                    </m:r>
+                  </m:den>
+                </m:f>
+              </m:oMath>
+            </m:oMathPara>
+          </w:p>
+        </w:tc>
+      </w:tr>
+    </w:tbl>
+    <w:p>
+      <w:pPr>
+        <w:rPr>
+          <w:rFonts w:eastAsiaTheme="minorEastAsia"/>
+          <w:noProof/>
+        </w:rPr>
+      </w:pPr>
+    </w:p>
+    <w:p>
+      <w:pPr>
+        <w:rPr>
+          <w:rFonts w:eastAsiaTheme="minorEastAsia"/>
+          <w:noProof/>
+        </w:rPr>
+      </w:pPr>
+      <w:r>
+        <w:rPr>
+          <w:rFonts w:eastAsiaTheme="minorEastAsia"/>
+          <w:noProof/>
+        </w:rPr>
+        <w:t xml:space="preserve">Angles that are multiples of </w:t>
+      </w:r>
+      <m:oMath>
+        <m:r>
+          <w:rPr>
+            <w:rFonts w:ascii="Cambria Math" w:eastAsiaTheme="minorEastAsia" w:hAnsi="Cambria Math"/>
+            <w:noProof/>
+          </w:rPr>
+          <m:t xml:space="preserve">30°, 45°, 60°, </m:t>
+        </m:r>
+        <m:r>
+          <m:rPr>
+            <m:sty m:val="p"/>
+          </m:rPr>
+          <w:rPr>
+            <w:rFonts w:ascii="Cambria Math" w:eastAsiaTheme="minorEastAsia" w:hAnsi="Cambria Math"/>
+            <w:noProof/>
+          </w:rPr>
+          <m:t>and</m:t>
+        </m:r>
+        <m:r>
+          <w:rPr>
+            <w:rFonts w:ascii="Cambria Math" w:eastAsiaTheme="minorEastAsia" w:hAnsi="Cambria Math"/>
+            <w:noProof/>
+          </w:rPr>
+          <m:t xml:space="preserve"> 90°</m:t>
+        </m:r>
+      </m:oMath>
+      <w:r>
+        <w:rPr>
+          <w:rFonts w:eastAsiaTheme="minorEastAsia"/>
+          <w:noProof/>
+        </w:rPr>
+        <w:t xml:space="preserve"> can be found by multipling the radian equivalent of each angle by the appropriate factor.</w:t>
+      </w:r>
+    </w:p>
+    <w:p>
+      <w:pPr>
+        <w:rPr>
+          <w:rFonts w:eastAsiaTheme="minorEastAsia"/>
+          <w:noProof/>
+        </w:rPr>
+      </w:pPr>
+      <w:r>
+        <w:rPr>
+          <w:rFonts w:eastAsiaTheme="minorEastAsia"/>
+          <w:noProof/>
+        </w:rPr>
+        <w:t xml:space="preserve">For example, since </w:t>
+      </w:r>
+      <m:oMath>
+        <m:r>
+          <w:rPr>
+            <w:rFonts w:ascii="Cambria Math" w:eastAsiaTheme="minorEastAsia" w:hAnsi="Cambria Math"/>
+            <w:noProof/>
+          </w:rPr>
+          <m:t>270°=3∙90°</m:t>
+        </m:r>
+      </m:oMath>
+      <w:r>
+        <w:rPr>
+          <w:rFonts w:eastAsiaTheme="minorEastAsia"/>
+          <w:noProof/>
+        </w:rPr>
+        <w:t xml:space="preserve">, in radians </w:t>
+      </w:r>
+      <w:r>
+        <w:rPr>
+          <w:rFonts w:eastAsiaTheme="minorEastAsia"/>
+          <w:noProof/>
+        </w:rPr>
+        <w:br/>
+      </w:r>
+      <m:oMathPara>
+        <m:oMath>
+          <m:r>
+            <w:rPr>
+              <w:rFonts w:ascii="Cambria Math" w:eastAsiaTheme="minorEastAsia" w:hAnsi="Cambria Math"/>
+              <w:noProof/>
+            </w:rPr>
+            <m:t>270°=3∙</m:t>
+          </m:r>
+          <m:f>
+            <m:fPr>
+              <m:ctrlPr>
+                <w:rPr>
+                  <w:rFonts w:ascii="Cambria Math" w:eastAsiaTheme="minorEastAsia" w:hAnsi="Cambria Math"/>
+                  <w:i/>
+                  <w:noProof/>
+                </w:rPr>
+              </m:ctrlPr>
+            </m:fPr>
+            <m:num>
+              <m:r>
+                <w:rPr>
+                  <w:rFonts w:ascii="Cambria Math" w:eastAsiaTheme="minorEastAsia" w:hAnsi="Cambria Math"/>
+                  <w:noProof/>
+                </w:rPr>
+                <m:t>π</m:t>
+              </m:r>
+            </m:num>
+            <m:den>
+              <m:r>
+                <w:rPr>
+                  <w:rFonts w:ascii="Cambria Math" w:eastAsiaTheme="minorEastAsia" w:hAnsi="Cambria Math"/>
+                  <w:noProof/>
+                </w:rPr>
+                <m:t>2</m:t>
+              </m:r>
+            </m:den>
+          </m:f>
+          <m:r>
+            <w:rPr>
+              <w:rFonts w:ascii="Cambria Math" w:eastAsiaTheme="minorEastAsia" w:hAnsi="Cambria Math"/>
+              <w:noProof/>
+            </w:rPr>
+            <m:t>=</m:t>
+          </m:r>
+          <m:f>
+            <m:fPr>
+              <m:ctrlPr>
+                <w:rPr>
+                  <w:rFonts w:ascii="Cambria Math" w:eastAsiaTheme="minorEastAsia" w:hAnsi="Cambria Math"/>
+                  <w:i/>
+                  <w:noProof/>
+                </w:rPr>
+              </m:ctrlPr>
+            </m:fPr>
+            <m:num>
+              <m:r>
+                <w:rPr>
+                  <w:rFonts w:ascii="Cambria Math" w:eastAsiaTheme="minorEastAsia" w:hAnsi="Cambria Math"/>
+                  <w:noProof/>
+                </w:rPr>
+                <m:t>3π</m:t>
+              </m:r>
+            </m:num>
+            <m:den>
+              <m:r>
+                <w:rPr>
+                  <w:rFonts w:ascii="Cambria Math" w:eastAsiaTheme="minorEastAsia" w:hAnsi="Cambria Math"/>
+                  <w:noProof/>
+                </w:rPr>
+                <m:t>2</m:t>
+              </m:r>
+            </m:den>
+          </m:f>
+        </m:oMath>
+      </m:oMathPara>
+    </w:p>
+    <w:p>
+      <w:pPr>
+        <w:rPr>
+          <w:rFonts w:eastAsiaTheme="minorEastAsia"/>
+          <w:b/>
+          <w:bCs/>
+          <w:noProof/>
+        </w:rPr>
+      </w:pPr>
+      <w:r>
+        <w:rPr>
+          <w:rFonts w:eastAsiaTheme="minorEastAsia"/>
+          <w:b/>
+          <w:bCs/>
+          <w:noProof/>
+        </w:rPr>
+        <w:br w:type="column"/>
+      </w:r>
+      <w:r>
+        <w:rPr>
+          <w:rFonts w:eastAsiaTheme="minorEastAsia"/>
+          <w:b/>
+          <w:bCs/>
+          <w:noProof/>
+        </w:rPr>
+        <w:lastRenderedPageBreak/>
+        <w:t>Converting Radians and Degrees with a Calculator</w:t>
+      </w:r>
+    </w:p>
+    <w:p>
+      <w:pPr>
+        <w:rPr>
+          <w:rFonts w:eastAsiaTheme="minorEastAsia"/>
+          <w:noProof/>
+        </w:rPr>
+      </w:pPr>
+      <w:r>
+        <w:rPr>
+          <w:rFonts w:eastAsiaTheme="minorEastAsia"/>
+          <w:noProof/>
+        </w:rPr>
+        <w:t>To convert radians to degrees in the Scientific mode of the Windows 10 calculator, first enter the angle in radians. Then, multiply that value by 180 and divide by pi (π). You can find the value of pi by pressing the button that looks like the Greek letter π. </w:t>
+      </w:r>
+    </w:p>
+    <w:p>
+      <w:pPr>
+        <w:rPr>
+          <w:rFonts w:eastAsiaTheme="minorEastAsia"/>
+          <w:noProof/>
+        </w:rPr>
+      </w:pPr>
+      <w:r>
+        <w:rPr>
+          <w:rFonts w:eastAsiaTheme="minorEastAsia"/>
+          <w:noProof/>
+        </w:rPr>
+        <w:t>To convert degrees to radians in the scientific calculator mode on Windows 10, you'll need to enter the degree value, press the "pi" button, and then divide by 180. For example, to convert 45 degrees to radians, you would enter "45 * pi / 180". </w:t>
+      </w:r>
+    </w:p>
+    <w:p>
+      <w:pPr>
+        <w:rPr>
+          <w:rFonts w:eastAsiaTheme="minorEastAsia"/>
+          <w:b/>
+          <w:bCs/>
+          <w:noProof/>
+        </w:rPr>
+      </w:pPr>
+      <w:r>
+        <w:rPr>
+          <w:rFonts w:eastAsiaTheme="minorEastAsia"/>
+          <w:b/>
+          <w:bCs/>
+          <w:noProof/>
+        </w:rPr>
+        <w:t xml:space="preserve">Converting Expressions in Terms of </w:t>
+      </w:r>
+      <m:oMath>
+        <m:r>
+          <m:rPr>
+            <m:sty m:val="bi"/>
+          </m:rPr>
+          <w:rPr>
+            <w:rFonts w:ascii="Cambria Math" w:eastAsiaTheme="minorEastAsia" w:hAnsi="Cambria Math"/>
+            <w:noProof/>
+          </w:rPr>
+          <m:t>π</m:t>
+        </m:r>
+      </m:oMath>
+      <w:r>
+        <w:rPr>
+          <w:rFonts w:eastAsiaTheme="minorEastAsia"/>
+          <w:b/>
+          <w:bCs/>
+          <w:noProof/>
+        </w:rPr>
+        <w:t xml:space="preserve"> to Radians</w:t>
+      </w:r>
+    </w:p>
+    <w:p>
+      <w:pPr>
+        <w:rPr>
+          <w:rFonts w:eastAsiaTheme="minorEastAsia"/>
+          <w:noProof/>
+        </w:rPr>
+      </w:pPr>
+      <w:r>
+        <w:rPr>
+          <w:rFonts w:eastAsiaTheme="minorEastAsia"/>
+          <w:noProof/>
+        </w:rPr>
+        <w:t xml:space="preserve">When using the calculator to convert degrees to radians, it will give a decimal approximation of the solution itself instead of an exact expression involving </w:t>
+      </w:r>
+      <m:oMath>
+        <m:r>
+          <w:rPr>
+            <w:rFonts w:ascii="Cambria Math" w:eastAsiaTheme="minorEastAsia" w:hAnsi="Cambria Math"/>
+            <w:noProof/>
+          </w:rPr>
+          <m:t>π</m:t>
+        </m:r>
+      </m:oMath>
+      <w:r>
+        <w:rPr>
+          <w:rFonts w:eastAsiaTheme="minorEastAsia"/>
+          <w:noProof/>
+        </w:rPr>
+        <w:t xml:space="preserve">. To rewrite as an expression involving </w:t>
+      </w:r>
+      <m:oMath>
+        <m:r>
+          <w:rPr>
+            <w:rFonts w:ascii="Cambria Math" w:eastAsiaTheme="minorEastAsia" w:hAnsi="Cambria Math"/>
+            <w:noProof/>
+          </w:rPr>
+          <m:t>π</m:t>
+        </m:r>
+      </m:oMath>
+      <w:r>
+        <w:rPr>
+          <w:rFonts w:eastAsiaTheme="minorEastAsia"/>
+          <w:noProof/>
+        </w:rPr>
+        <w:t xml:space="preserve">, divide the answer by </w:t>
+      </w:r>
+      <m:oMath>
+        <m:r>
+          <w:rPr>
+            <w:rFonts w:ascii="Cambria Math" w:eastAsiaTheme="minorEastAsia" w:hAnsi="Cambria Math"/>
+            <w:noProof/>
+          </w:rPr>
+          <m:t>π</m:t>
+        </m:r>
+      </m:oMath>
+      <w:r>
+        <w:rPr>
+          <w:rFonts w:eastAsiaTheme="minorEastAsia"/>
+          <w:noProof/>
+        </w:rPr>
+        <w:t xml:space="preserve">. The quotient will then be the number that goes in front of the </w:t>
+      </w:r>
+      <m:oMath>
+        <m:r>
+          <w:rPr>
+            <w:rFonts w:ascii="Cambria Math" w:eastAsiaTheme="minorEastAsia" w:hAnsi="Cambria Math"/>
+            <w:noProof/>
+          </w:rPr>
+          <m:t>π</m:t>
+        </m:r>
+      </m:oMath>
+      <w:r>
+        <w:rPr>
+          <w:rFonts w:eastAsiaTheme="minorEastAsia"/>
+          <w:noProof/>
+        </w:rPr>
+        <w:t xml:space="preserve"> in the exact answer.</w:t>
+      </w:r>
+    </w:p>
+    <w:p>
+      <w:pPr>
+        <w:rPr>
+          <w:rFonts w:eastAsiaTheme="minorEastAsia"/>
+          <w:noProof/>
+        </w:rPr>
+      </w:pPr>
+      <w:r>
+        <w:rPr>
+          <w:rFonts w:eastAsiaTheme="minorEastAsia"/>
+          <w:noProof/>
+        </w:rPr>
+        <w:t xml:space="preserve">So </w:t>
+      </w:r>
+      <m:oMath>
+        <m:r>
+          <w:rPr>
+            <w:rFonts w:ascii="Cambria Math" w:eastAsiaTheme="minorEastAsia" w:hAnsi="Cambria Math"/>
+            <w:noProof/>
+          </w:rPr>
+          <m:t>150°</m:t>
+        </m:r>
+      </m:oMath>
+      <w:r>
+        <w:rPr>
+          <w:rFonts w:eastAsiaTheme="minorEastAsia"/>
+          <w:noProof/>
+        </w:rPr>
+        <w:t xml:space="preserve"> is equal to </w:t>
+      </w:r>
+      <m:oMath>
+        <m:f>
+          <m:fPr>
+            <m:ctrlPr>
+              <w:rPr>
+                <w:rFonts w:ascii="Cambria Math" w:eastAsiaTheme="minorEastAsia" w:hAnsi="Cambria Math"/>
+                <w:i/>
+                <w:noProof/>
+              </w:rPr>
+            </m:ctrlPr>
+          </m:fPr>
+          <m:num>
+            <m:r>
+              <w:rPr>
+                <w:rFonts w:ascii="Cambria Math" w:eastAsiaTheme="minorEastAsia" w:hAnsi="Cambria Math"/>
+                <w:noProof/>
+              </w:rPr>
+              <m:t>5</m:t>
+            </m:r>
+          </m:num>
+          <m:den>
+            <m:r>
+              <w:rPr>
+                <w:rFonts w:ascii="Cambria Math" w:eastAsiaTheme="minorEastAsia" w:hAnsi="Cambria Math"/>
+                <w:noProof/>
+              </w:rPr>
+              <m:t>6</m:t>
+            </m:r>
+          </m:den>
+        </m:f>
+        <m:r>
+          <w:rPr>
+            <w:rFonts w:ascii="Cambria Math" w:eastAsiaTheme="minorEastAsia" w:hAnsi="Cambria Math"/>
+            <w:noProof/>
+          </w:rPr>
+          <m:t>π</m:t>
+        </m:r>
+      </m:oMath>
+      <w:r>
+        <w:rPr>
+          <w:rFonts w:eastAsiaTheme="minorEastAsia"/>
+          <w:noProof/>
+        </w:rPr>
+        <w:t xml:space="preserve"> radians.</w:t>
+      </w:r>
+    </w:p>
+    <w:p>
+      <w:pPr>
+        <w:rPr>
+          <w:rFonts w:eastAsiaTheme="minorEastAsia"/>
+          <w:noProof/>
+        </w:rPr>
+      </w:pPr>
     </w:p>
     <w:sectPr>
       <w:type w:val="continuous"/>

</xml_diff>

<commit_message>
Algebra 2 - Chapter 5 Trigonometric Expressions and Equations - 5.3 Radian Measure - Check Your Understanding of Section 5.3 - A. Multiple-Choice
</commit_message>
<xml_diff>
--- a/Algebra-2/ch05/Algebra 2 - Chapter 5.docx
+++ b/Algebra-2/ch05/Algebra 2 - Chapter 5.docx
@@ -136,7 +136,7 @@
           <w:noProof/>
         </w:rPr>
         <w:drawing>
-          <wp:inline distT="0" distB="0" distL="0" distR="0" wp14:anchorId="61D7AE74" wp14:editId="0E21108E">
+          <wp:inline distT="0" distB="0" distL="0" distR="0" wp14:anchorId="61D7AE74" wp14:editId="5EC23590">
             <wp:extent cx="1527048" cy="1335024"/>
             <wp:effectExtent l="0" t="0" r="0" b="0"/>
             <wp:docPr id="1322839612" name="Picture 2"/>
@@ -413,7 +413,7 @@
           <w:noProof/>
         </w:rPr>
         <w:drawing>
-          <wp:inline distT="0" distB="0" distL="0" distR="0" wp14:anchorId="3A6FB859" wp14:editId="53696A55">
+          <wp:inline distT="0" distB="0" distL="0" distR="0" wp14:anchorId="3A6FB859" wp14:editId="49806C29">
             <wp:extent cx="1527048" cy="1353312"/>
             <wp:effectExtent l="0" t="0" r="0" b="0"/>
             <wp:docPr id="1078472558" name="Picture 7"/>
@@ -505,7 +505,7 @@
           <w:noProof/>
         </w:rPr>
         <w:drawing>
-          <wp:inline distT="0" distB="0" distL="0" distR="0" wp14:anchorId="41BCEFAC" wp14:editId="32110E96">
+          <wp:inline distT="0" distB="0" distL="0" distR="0" wp14:anchorId="41BCEFAC" wp14:editId="688B77D1">
             <wp:extent cx="1161288" cy="1344168"/>
             <wp:effectExtent l="0" t="0" r="1270" b="8890"/>
             <wp:docPr id="365314756" name="Picture 9"/>
@@ -602,7 +602,7 @@
           <w:noProof/>
         </w:rPr>
         <w:drawing>
-          <wp:inline distT="0" distB="0" distL="0" distR="0" wp14:anchorId="42652367" wp14:editId="6A49F38B">
+          <wp:inline distT="0" distB="0" distL="0" distR="0" wp14:anchorId="42652367" wp14:editId="3BEF5B39">
             <wp:extent cx="1527048" cy="1353312"/>
             <wp:effectExtent l="0" t="0" r="0" b="0"/>
             <wp:docPr id="59383075" name="Picture 10"/>
@@ -879,7 +879,7 @@
           <w:noProof/>
         </w:rPr>
         <w:drawing>
-          <wp:inline distT="0" distB="0" distL="0" distR="0" wp14:anchorId="22EA55E9" wp14:editId="4AEFBD9C">
+          <wp:inline distT="0" distB="0" distL="0" distR="0" wp14:anchorId="22EA55E9" wp14:editId="4CCBA7C0">
             <wp:extent cx="1527048" cy="1353312"/>
             <wp:effectExtent l="0" t="0" r="0" b="0"/>
             <wp:docPr id="330922667" name="Picture 11"/>
@@ -1035,7 +1035,7 @@
           <w:noProof/>
         </w:rPr>
         <w:drawing>
-          <wp:inline distT="0" distB="0" distL="0" distR="0" wp14:anchorId="3FAE935C" wp14:editId="7CAB191F">
+          <wp:inline distT="0" distB="0" distL="0" distR="0" wp14:anchorId="3FAE935C" wp14:editId="4F60B9FB">
             <wp:extent cx="1143000" cy="1143000"/>
             <wp:effectExtent l="0" t="0" r="0" b="0"/>
             <wp:docPr id="704430776" name="Picture 12"/>
@@ -1306,7 +1306,7 @@
           <w:noProof/>
         </w:rPr>
         <w:drawing>
-          <wp:inline distT="0" distB="0" distL="0" distR="0" wp14:anchorId="6B31AFC4" wp14:editId="6DD0C1E3">
+          <wp:inline distT="0" distB="0" distL="0" distR="0" wp14:anchorId="6B31AFC4" wp14:editId="48DC882B">
             <wp:extent cx="1426464" cy="1426464"/>
             <wp:effectExtent l="0" t="0" r="2540" b="2540"/>
             <wp:docPr id="918199563" name="Picture 14"/>
@@ -2187,7 +2187,7 @@
           <w:noProof/>
         </w:rPr>
         <w:drawing>
-          <wp:inline distT="0" distB="0" distL="0" distR="0" wp14:anchorId="0B92C3D9" wp14:editId="4F6B98C6">
+          <wp:inline distT="0" distB="0" distL="0" distR="0" wp14:anchorId="0B92C3D9" wp14:editId="0130D15D">
             <wp:extent cx="1527048" cy="1508760"/>
             <wp:effectExtent l="0" t="0" r="0" b="0"/>
             <wp:docPr id="2036042343" name="Picture 16"/>
@@ -2422,7 +2422,7 @@
           <w:noProof/>
         </w:rPr>
         <w:drawing>
-          <wp:inline distT="0" distB="0" distL="0" distR="0" wp14:anchorId="08FAA3F6" wp14:editId="3D6E66D4">
+          <wp:inline distT="0" distB="0" distL="0" distR="0" wp14:anchorId="08FAA3F6" wp14:editId="77FEB348">
             <wp:extent cx="1527048" cy="1508760"/>
             <wp:effectExtent l="0" t="0" r="0" b="0"/>
             <wp:docPr id="1916226963" name="Picture 15" descr="A graph of a function&#10;&#10;AI-generated content may be incorrect."/>
@@ -2601,7 +2601,7 @@
           <w:noProof/>
         </w:rPr>
         <w:drawing>
-          <wp:inline distT="0" distB="0" distL="0" distR="0" wp14:anchorId="4714E95C" wp14:editId="720ED0D5">
+          <wp:inline distT="0" distB="0" distL="0" distR="0" wp14:anchorId="4714E95C" wp14:editId="483A19DB">
             <wp:extent cx="2807208" cy="2752344"/>
             <wp:effectExtent l="0" t="0" r="0" b="0"/>
             <wp:docPr id="2051818706" name="Picture 18"/>
@@ -3016,7 +3016,7 @@
           <w:noProof/>
         </w:rPr>
         <w:drawing>
-          <wp:inline distT="0" distB="0" distL="0" distR="0" wp14:anchorId="2E5B34A1" wp14:editId="26B46837">
+          <wp:inline distT="0" distB="0" distL="0" distR="0" wp14:anchorId="2E5B34A1" wp14:editId="4B459A37">
             <wp:extent cx="2807208" cy="2752344"/>
             <wp:effectExtent l="0" t="0" r="0" b="0"/>
             <wp:docPr id="646189286" name="Picture 19"/>
@@ -3562,7 +3562,7 @@
         </w:rPr>
         <w:lastRenderedPageBreak/>
         <w:drawing>
-          <wp:inline distT="0" distB="0" distL="0" distR="0" wp14:anchorId="348A202E" wp14:editId="6C918BFD">
+          <wp:inline distT="0" distB="0" distL="0" distR="0" wp14:anchorId="348A202E" wp14:editId="36ADF966">
             <wp:extent cx="2807208" cy="2752344"/>
             <wp:effectExtent l="0" t="0" r="0" b="0"/>
             <wp:docPr id="1108018706" name="Picture 20"/>
@@ -4202,7 +4202,7 @@
           <w:noProof/>
         </w:rPr>
         <w:drawing>
-          <wp:inline distT="0" distB="0" distL="0" distR="0" wp14:anchorId="52F0190B" wp14:editId="7ACB83F0">
+          <wp:inline distT="0" distB="0" distL="0" distR="0" wp14:anchorId="52F0190B" wp14:editId="5E10698C">
             <wp:extent cx="1773936" cy="1600200"/>
             <wp:effectExtent l="0" t="0" r="0" b="0"/>
             <wp:docPr id="316752068" name="Picture 22"/>
@@ -5033,7 +5033,7 @@
           <w:noProof/>
         </w:rPr>
         <w:drawing>
-          <wp:inline distT="0" distB="0" distL="0" distR="0" wp14:anchorId="0C779A08" wp14:editId="3CC8B4C3">
+          <wp:inline distT="0" distB="0" distL="0" distR="0" wp14:anchorId="0C779A08" wp14:editId="1EC09B3E">
             <wp:extent cx="2807208" cy="2752344"/>
             <wp:effectExtent l="0" t="0" r="0" b="0"/>
             <wp:docPr id="570582736" name="Picture 23"/>
@@ -9786,7 +9786,7 @@
           <w:noProof/>
         </w:rPr>
         <w:drawing>
-          <wp:inline distT="0" distB="0" distL="0" distR="0" wp14:anchorId="0A2CA7EC" wp14:editId="2B0D6AD8">
+          <wp:inline distT="0" distB="0" distL="0" distR="0" wp14:anchorId="0A2CA7EC" wp14:editId="13EA4E0A">
             <wp:extent cx="1426464" cy="1426464"/>
             <wp:effectExtent l="0" t="0" r="2540" b="2540"/>
             <wp:docPr id="2038826972" name="Picture 14"/>
@@ -15826,7 +15826,7 @@
           <w:noProof/>
         </w:rPr>
         <w:drawing>
-          <wp:inline distT="0" distB="0" distL="0" distR="0" wp14:anchorId="0EF54C3F" wp14:editId="615593A1">
+          <wp:inline distT="0" distB="0" distL="0" distR="0" wp14:anchorId="0EF54C3F" wp14:editId="65B2B583">
             <wp:extent cx="1700784" cy="1673352"/>
             <wp:effectExtent l="0" t="0" r="0" b="3175"/>
             <wp:docPr id="1631878601" name="Picture 2"/>
@@ -16032,7 +16032,7 @@
           <w:noProof/>
         </w:rPr>
         <w:drawing>
-          <wp:inline distT="0" distB="0" distL="0" distR="0" wp14:anchorId="333B25C7" wp14:editId="3F314CA1">
+          <wp:inline distT="0" distB="0" distL="0" distR="0" wp14:anchorId="333B25C7" wp14:editId="35E678BD">
             <wp:extent cx="1700784" cy="1673352"/>
             <wp:effectExtent l="0" t="0" r="0" b="3175"/>
             <wp:docPr id="1900026450" name="Picture 4"/>
@@ -16772,7 +16772,7 @@
           <w:noProof/>
         </w:rPr>
         <w:drawing>
-          <wp:inline distT="0" distB="0" distL="0" distR="0" wp14:anchorId="073067CA" wp14:editId="7679F177">
+          <wp:inline distT="0" distB="0" distL="0" distR="0" wp14:anchorId="073067CA" wp14:editId="4AAEFB2B">
             <wp:extent cx="1773936" cy="1600200"/>
             <wp:effectExtent l="0" t="0" r="0" b="0"/>
             <wp:docPr id="1158796572" name="Picture 11"/>
@@ -17042,7 +17042,7 @@
           <w:noProof/>
         </w:rPr>
         <w:drawing>
-          <wp:inline distT="0" distB="0" distL="0" distR="0" wp14:anchorId="6CCB1D9C" wp14:editId="0E871E66">
+          <wp:inline distT="0" distB="0" distL="0" distR="0" wp14:anchorId="6CCB1D9C" wp14:editId="63DA59AC">
             <wp:extent cx="960120" cy="1042416"/>
             <wp:effectExtent l="0" t="0" r="0" b="5715"/>
             <wp:docPr id="50069395" name="Picture 1"/>
@@ -18967,9 +18967,1977 @@
     </w:p>
     <w:p>
       <w:pPr>
+        <w:pStyle w:val="Heading3"/>
         <w:rPr>
           <w:rFonts w:eastAsiaTheme="minorEastAsia"/>
           <w:noProof/>
+        </w:rPr>
+      </w:pPr>
+      <w:r>
+        <w:rPr>
+          <w:rFonts w:eastAsiaTheme="minorEastAsia"/>
+          <w:noProof/>
+        </w:rPr>
+        <w:br w:type="column"/>
+      </w:r>
+      <w:r>
+        <w:rPr>
+          <w:rFonts w:eastAsiaTheme="minorEastAsia"/>
+          <w:noProof/>
+        </w:rPr>
+        <w:t>Check Your Understanding of Section 5.3</w:t>
+      </w:r>
+    </w:p>
+    <w:p>
+      <w:pPr>
+        <w:pStyle w:val="ListParagraph"/>
+        <w:numPr>
+          <w:ilvl w:val="0"/>
+          <w:numId w:val="43"/>
+        </w:numPr>
+        <w:rPr>
+          <w:i/>
+          <w:iCs/>
+        </w:rPr>
+      </w:pPr>
+      <w:r>
+        <w:rPr>
+          <w:i/>
+          <w:iCs/>
+        </w:rPr>
+        <w:t>Multiple-Choice</w:t>
+      </w:r>
+    </w:p>
+    <w:p>
+      <w:pPr>
+        <w:pStyle w:val="ListParagraph"/>
+        <w:numPr>
+          <w:ilvl w:val="0"/>
+          <w:numId w:val="44"/>
+        </w:numPr>
+        <w:rPr>
+          <w:b/>
+          <w:bCs/>
+        </w:rPr>
+      </w:pPr>
+      <w:r>
+        <w:t xml:space="preserve">Convert </w:t>
+      </w:r>
+      <m:oMath>
+        <m:r>
+          <w:rPr>
+            <w:rFonts w:ascii="Cambria Math" w:hAnsi="Cambria Math"/>
+          </w:rPr>
+          <m:t>30°</m:t>
+        </m:r>
+      </m:oMath>
+      <w:r>
+        <w:rPr>
+          <w:rFonts w:eastAsiaTheme="minorEastAsia"/>
+        </w:rPr>
+        <w:t xml:space="preserve"> to radians.</w:t>
+      </w:r>
+      <w:r>
+        <w:rPr>
+          <w:rFonts w:eastAsiaTheme="minorEastAsia"/>
+        </w:rPr>
+        <w:br/>
+      </w:r>
+      <m:oMath>
+        <m:r>
+          <w:rPr>
+            <w:rFonts w:ascii="Cambria Math" w:hAnsi="Cambria Math"/>
+          </w:rPr>
+          <m:t>30°∙</m:t>
+        </m:r>
+        <m:f>
+          <m:fPr>
+            <m:ctrlPr>
+              <w:rPr>
+                <w:rFonts w:ascii="Cambria Math" w:hAnsi="Cambria Math"/>
+                <w:i/>
+              </w:rPr>
+            </m:ctrlPr>
+          </m:fPr>
+          <m:num>
+            <m:r>
+              <w:rPr>
+                <w:rFonts w:ascii="Cambria Math" w:hAnsi="Cambria Math"/>
+              </w:rPr>
+              <m:t>π</m:t>
+            </m:r>
+          </m:num>
+          <m:den>
+            <m:r>
+              <w:rPr>
+                <w:rFonts w:ascii="Cambria Math" w:hAnsi="Cambria Math"/>
+              </w:rPr>
+              <m:t>180°</m:t>
+            </m:r>
+          </m:den>
+        </m:f>
+        <m:r>
+          <w:rPr>
+            <w:rFonts w:ascii="Cambria Math" w:eastAsiaTheme="minorEastAsia" w:hAnsi="Cambria Math"/>
+          </w:rPr>
+          <m:t>=</m:t>
+        </m:r>
+        <m:f>
+          <m:fPr>
+            <m:ctrlPr>
+              <w:rPr>
+                <w:rFonts w:ascii="Cambria Math" w:eastAsiaTheme="minorEastAsia" w:hAnsi="Cambria Math"/>
+                <w:i/>
+              </w:rPr>
+            </m:ctrlPr>
+          </m:fPr>
+          <m:num>
+            <m:r>
+              <w:rPr>
+                <w:rFonts w:ascii="Cambria Math" w:eastAsiaTheme="minorEastAsia" w:hAnsi="Cambria Math"/>
+              </w:rPr>
+              <m:t>π</m:t>
+            </m:r>
+          </m:num>
+          <m:den>
+            <m:r>
+              <w:rPr>
+                <w:rFonts w:ascii="Cambria Math" w:eastAsiaTheme="minorEastAsia" w:hAnsi="Cambria Math"/>
+              </w:rPr>
+              <m:t>6</m:t>
+            </m:r>
+          </m:den>
+        </m:f>
+      </m:oMath>
+      <w:r>
+        <w:rPr>
+          <w:rFonts w:eastAsiaTheme="minorEastAsia"/>
+        </w:rPr>
+        <w:t xml:space="preserve"> </w:t>
+      </w:r>
+      <w:r>
+        <w:rPr>
+          <w:rFonts w:eastAsiaTheme="minorEastAsia"/>
+        </w:rPr>
+        <w:br/>
+      </w:r>
+      <w:r>
+        <w:rPr>
+          <w:b/>
+          <w:bCs/>
+        </w:rPr>
+        <w:t xml:space="preserve">(3) </w:t>
+      </w:r>
+      <m:oMath>
+        <m:f>
+          <m:fPr>
+            <m:ctrlPr>
+              <w:rPr>
+                <w:rFonts w:ascii="Cambria Math" w:eastAsiaTheme="minorEastAsia" w:hAnsi="Cambria Math"/>
+                <w:b/>
+                <w:bCs/>
+                <w:i/>
+              </w:rPr>
+            </m:ctrlPr>
+          </m:fPr>
+          <m:num>
+            <m:r>
+              <m:rPr>
+                <m:sty m:val="bi"/>
+              </m:rPr>
+              <w:rPr>
+                <w:rFonts w:ascii="Cambria Math" w:eastAsiaTheme="minorEastAsia" w:hAnsi="Cambria Math"/>
+              </w:rPr>
+              <m:t>π</m:t>
+            </m:r>
+          </m:num>
+          <m:den>
+            <m:r>
+              <m:rPr>
+                <m:sty m:val="bi"/>
+              </m:rPr>
+              <w:rPr>
+                <w:rFonts w:ascii="Cambria Math" w:eastAsiaTheme="minorEastAsia" w:hAnsi="Cambria Math"/>
+              </w:rPr>
+              <m:t>6</m:t>
+            </m:r>
+          </m:den>
+        </m:f>
+      </m:oMath>
+    </w:p>
+    <w:p>
+      <w:pPr>
+        <w:pStyle w:val="ListParagraph"/>
+        <w:numPr>
+          <w:ilvl w:val="0"/>
+          <w:numId w:val="44"/>
+        </w:numPr>
+        <w:rPr>
+          <w:b/>
+          <w:bCs/>
+        </w:rPr>
+      </w:pPr>
+      <w:r>
+        <w:rPr>
+          <w:rFonts w:eastAsiaTheme="minorEastAsia"/>
+        </w:rPr>
+        <w:t xml:space="preserve">Convert </w:t>
+      </w:r>
+      <m:oMath>
+        <m:r>
+          <w:rPr>
+            <w:rFonts w:ascii="Cambria Math" w:eastAsiaTheme="minorEastAsia" w:hAnsi="Cambria Math"/>
+          </w:rPr>
+          <m:t>240°</m:t>
+        </m:r>
+      </m:oMath>
+      <w:r>
+        <w:rPr>
+          <w:rFonts w:eastAsiaTheme="minorEastAsia"/>
+        </w:rPr>
+        <w:t xml:space="preserve"> to radians.</w:t>
+      </w:r>
+      <w:r>
+        <w:rPr>
+          <w:rFonts w:eastAsiaTheme="minorEastAsia"/>
+        </w:rPr>
+        <w:br/>
+      </w:r>
+      <m:oMath>
+        <m:r>
+          <w:rPr>
+            <w:rFonts w:ascii="Cambria Math" w:hAnsi="Cambria Math"/>
+          </w:rPr>
+          <m:t>240°∙</m:t>
+        </m:r>
+        <m:f>
+          <m:fPr>
+            <m:ctrlPr>
+              <w:rPr>
+                <w:rFonts w:ascii="Cambria Math" w:hAnsi="Cambria Math"/>
+                <w:i/>
+              </w:rPr>
+            </m:ctrlPr>
+          </m:fPr>
+          <m:num>
+            <m:r>
+              <w:rPr>
+                <w:rFonts w:ascii="Cambria Math" w:hAnsi="Cambria Math"/>
+              </w:rPr>
+              <m:t>π</m:t>
+            </m:r>
+          </m:num>
+          <m:den>
+            <m:r>
+              <w:rPr>
+                <w:rFonts w:ascii="Cambria Math" w:hAnsi="Cambria Math"/>
+              </w:rPr>
+              <m:t>180°</m:t>
+            </m:r>
+          </m:den>
+        </m:f>
+        <m:r>
+          <w:rPr>
+            <w:rFonts w:ascii="Cambria Math" w:hAnsi="Cambria Math"/>
+          </w:rPr>
+          <m:t>=</m:t>
+        </m:r>
+        <m:f>
+          <m:fPr>
+            <m:ctrlPr>
+              <w:rPr>
+                <w:rFonts w:ascii="Cambria Math" w:hAnsi="Cambria Math"/>
+                <w:i/>
+              </w:rPr>
+            </m:ctrlPr>
+          </m:fPr>
+          <m:num>
+            <m:r>
+              <w:rPr>
+                <w:rFonts w:ascii="Cambria Math" w:hAnsi="Cambria Math"/>
+              </w:rPr>
+              <m:t>4π</m:t>
+            </m:r>
+          </m:num>
+          <m:den>
+            <m:r>
+              <w:rPr>
+                <w:rFonts w:ascii="Cambria Math" w:hAnsi="Cambria Math"/>
+              </w:rPr>
+              <m:t>3</m:t>
+            </m:r>
+          </m:den>
+        </m:f>
+      </m:oMath>
+      <w:r>
+        <w:rPr>
+          <w:rFonts w:eastAsiaTheme="minorEastAsia"/>
+        </w:rPr>
+        <w:t xml:space="preserve"> </w:t>
+      </w:r>
+      <w:r>
+        <w:rPr>
+          <w:rFonts w:eastAsiaTheme="minorEastAsia"/>
+        </w:rPr>
+        <w:br/>
+      </w:r>
+      <w:r>
+        <w:rPr>
+          <w:rFonts w:eastAsiaTheme="minorEastAsia"/>
+          <w:b/>
+          <w:bCs/>
+        </w:rPr>
+        <w:t xml:space="preserve">(3) </w:t>
+      </w:r>
+      <m:oMath>
+        <m:f>
+          <m:fPr>
+            <m:ctrlPr>
+              <w:rPr>
+                <w:rFonts w:ascii="Cambria Math" w:hAnsi="Cambria Math"/>
+                <w:b/>
+                <w:bCs/>
+                <w:i/>
+              </w:rPr>
+            </m:ctrlPr>
+          </m:fPr>
+          <m:num>
+            <m:r>
+              <m:rPr>
+                <m:sty m:val="bi"/>
+              </m:rPr>
+              <w:rPr>
+                <w:rFonts w:ascii="Cambria Math" w:hAnsi="Cambria Math"/>
+              </w:rPr>
+              <m:t>4</m:t>
+            </m:r>
+            <m:r>
+              <m:rPr>
+                <m:sty m:val="bi"/>
+              </m:rPr>
+              <w:rPr>
+                <w:rFonts w:ascii="Cambria Math" w:hAnsi="Cambria Math"/>
+              </w:rPr>
+              <m:t>π</m:t>
+            </m:r>
+          </m:num>
+          <m:den>
+            <m:r>
+              <m:rPr>
+                <m:sty m:val="bi"/>
+              </m:rPr>
+              <w:rPr>
+                <w:rFonts w:ascii="Cambria Math" w:hAnsi="Cambria Math"/>
+              </w:rPr>
+              <m:t>3</m:t>
+            </m:r>
+          </m:den>
+        </m:f>
+      </m:oMath>
+    </w:p>
+    <w:p>
+      <w:pPr>
+        <w:pStyle w:val="ListParagraph"/>
+        <w:numPr>
+          <w:ilvl w:val="0"/>
+          <w:numId w:val="44"/>
+        </w:numPr>
+        <w:rPr>
+          <w:b/>
+          <w:bCs/>
+        </w:rPr>
+      </w:pPr>
+      <w:r>
+        <w:t xml:space="preserve">Convert </w:t>
+      </w:r>
+      <m:oMath>
+        <m:f>
+          <m:fPr>
+            <m:ctrlPr>
+              <w:rPr>
+                <w:rFonts w:ascii="Cambria Math" w:hAnsi="Cambria Math"/>
+                <w:i/>
+              </w:rPr>
+            </m:ctrlPr>
+          </m:fPr>
+          <m:num>
+            <m:r>
+              <w:rPr>
+                <w:rFonts w:ascii="Cambria Math" w:hAnsi="Cambria Math"/>
+              </w:rPr>
+              <m:t>π</m:t>
+            </m:r>
+          </m:num>
+          <m:den>
+            <m:r>
+              <w:rPr>
+                <w:rFonts w:ascii="Cambria Math" w:hAnsi="Cambria Math"/>
+              </w:rPr>
+              <m:t>4</m:t>
+            </m:r>
+          </m:den>
+        </m:f>
+      </m:oMath>
+      <w:r>
+        <w:rPr>
+          <w:rFonts w:eastAsiaTheme="minorEastAsia"/>
+        </w:rPr>
+        <w:t xml:space="preserve"> radians to degrees.</w:t>
+      </w:r>
+      <w:r>
+        <w:rPr>
+          <w:rFonts w:eastAsiaTheme="minorEastAsia"/>
+        </w:rPr>
+        <w:br/>
+      </w:r>
+      <m:oMath>
+        <m:f>
+          <m:fPr>
+            <m:ctrlPr>
+              <w:rPr>
+                <w:rFonts w:ascii="Cambria Math" w:hAnsi="Cambria Math"/>
+                <w:i/>
+              </w:rPr>
+            </m:ctrlPr>
+          </m:fPr>
+          <m:num>
+            <m:r>
+              <w:rPr>
+                <w:rFonts w:ascii="Cambria Math" w:hAnsi="Cambria Math"/>
+              </w:rPr>
+              <m:t>π</m:t>
+            </m:r>
+          </m:num>
+          <m:den>
+            <m:r>
+              <w:rPr>
+                <w:rFonts w:ascii="Cambria Math" w:hAnsi="Cambria Math"/>
+              </w:rPr>
+              <m:t>4</m:t>
+            </m:r>
+          </m:den>
+        </m:f>
+        <m:r>
+          <m:rPr>
+            <m:sty m:val="p"/>
+          </m:rPr>
+          <w:rPr>
+            <w:rFonts w:ascii="Cambria Math" w:eastAsiaTheme="minorEastAsia" w:hAnsi="Cambria Math"/>
+          </w:rPr>
+          <m:t xml:space="preserve"> </m:t>
+        </m:r>
+        <m:r>
+          <m:rPr>
+            <m:sty m:val="p"/>
+          </m:rPr>
+          <w:rPr>
+            <w:rFonts w:ascii="Cambria Math" w:eastAsiaTheme="minorEastAsia" w:hAnsi="Cambria Math"/>
+          </w:rPr>
+          <m:t>∙</m:t>
+        </m:r>
+        <m:f>
+          <m:fPr>
+            <m:ctrlPr>
+              <w:rPr>
+                <w:rFonts w:ascii="Cambria Math" w:eastAsiaTheme="minorEastAsia" w:hAnsi="Cambria Math"/>
+              </w:rPr>
+            </m:ctrlPr>
+          </m:fPr>
+          <m:num>
+            <m:r>
+              <w:rPr>
+                <w:rFonts w:ascii="Cambria Math" w:eastAsiaTheme="minorEastAsia" w:hAnsi="Cambria Math"/>
+              </w:rPr>
+              <m:t>180°</m:t>
+            </m:r>
+          </m:num>
+          <m:den>
+            <m:r>
+              <w:rPr>
+                <w:rFonts w:ascii="Cambria Math" w:eastAsiaTheme="minorEastAsia" w:hAnsi="Cambria Math"/>
+              </w:rPr>
+              <m:t>π</m:t>
+            </m:r>
+          </m:den>
+        </m:f>
+        <m:r>
+          <w:rPr>
+            <w:rFonts w:ascii="Cambria Math" w:eastAsiaTheme="minorEastAsia" w:hAnsi="Cambria Math"/>
+          </w:rPr>
+          <m:t>=45°</m:t>
+        </m:r>
+      </m:oMath>
+      <w:r>
+        <w:rPr>
+          <w:rFonts w:eastAsiaTheme="minorEastAsia"/>
+        </w:rPr>
+        <w:t xml:space="preserve"> </w:t>
+      </w:r>
+      <w:r>
+        <w:rPr>
+          <w:rFonts w:eastAsiaTheme="minorEastAsia"/>
+        </w:rPr>
+        <w:br/>
+      </w:r>
+      <w:r>
+        <w:rPr>
+          <w:rFonts w:eastAsiaTheme="minorEastAsia"/>
+          <w:b/>
+          <w:bCs/>
+        </w:rPr>
+        <w:t xml:space="preserve">(4) </w:t>
+      </w:r>
+      <m:oMath>
+        <m:r>
+          <m:rPr>
+            <m:sty m:val="bi"/>
+          </m:rPr>
+          <w:rPr>
+            <w:rFonts w:ascii="Cambria Math" w:eastAsiaTheme="minorEastAsia" w:hAnsi="Cambria Math"/>
+          </w:rPr>
+          <m:t>45°</m:t>
+        </m:r>
+      </m:oMath>
+    </w:p>
+    <w:p>
+      <w:pPr>
+        <w:pStyle w:val="ListParagraph"/>
+        <w:numPr>
+          <w:ilvl w:val="0"/>
+          <w:numId w:val="44"/>
+        </w:numPr>
+        <w:rPr>
+          <w:rFonts w:eastAsiaTheme="minorEastAsia"/>
+          <w:b/>
+          <w:bCs/>
+        </w:rPr>
+      </w:pPr>
+      <w:r>
+        <w:rPr>
+          <w:rFonts w:eastAsiaTheme="minorEastAsia"/>
+        </w:rPr>
+        <w:t xml:space="preserve">Convert </w:t>
+      </w:r>
+      <m:oMath>
+        <m:f>
+          <m:fPr>
+            <m:ctrlPr>
+              <w:rPr>
+                <w:rFonts w:ascii="Cambria Math" w:eastAsiaTheme="minorEastAsia" w:hAnsi="Cambria Math"/>
+                <w:i/>
+              </w:rPr>
+            </m:ctrlPr>
+          </m:fPr>
+          <m:num>
+            <m:r>
+              <w:rPr>
+                <w:rFonts w:ascii="Cambria Math" w:eastAsiaTheme="minorEastAsia" w:hAnsi="Cambria Math"/>
+              </w:rPr>
+              <m:t>7π</m:t>
+            </m:r>
+          </m:num>
+          <m:den>
+            <m:r>
+              <w:rPr>
+                <w:rFonts w:ascii="Cambria Math" w:eastAsiaTheme="minorEastAsia" w:hAnsi="Cambria Math"/>
+              </w:rPr>
+              <m:t>6</m:t>
+            </m:r>
+          </m:den>
+        </m:f>
+      </m:oMath>
+      <w:r>
+        <w:rPr>
+          <w:rFonts w:eastAsiaTheme="minorEastAsia"/>
+        </w:rPr>
+        <w:t xml:space="preserve"> radians to degrees.</w:t>
+      </w:r>
+      <w:r>
+        <w:rPr>
+          <w:rFonts w:eastAsiaTheme="minorEastAsia"/>
+        </w:rPr>
+        <w:br/>
+      </w:r>
+      <m:oMath>
+        <m:f>
+          <m:fPr>
+            <m:ctrlPr>
+              <w:rPr>
+                <w:rFonts w:ascii="Cambria Math" w:eastAsiaTheme="minorEastAsia" w:hAnsi="Cambria Math"/>
+                <w:i/>
+              </w:rPr>
+            </m:ctrlPr>
+          </m:fPr>
+          <m:num>
+            <m:r>
+              <w:rPr>
+                <w:rFonts w:ascii="Cambria Math" w:eastAsiaTheme="minorEastAsia" w:hAnsi="Cambria Math"/>
+              </w:rPr>
+              <m:t>7π</m:t>
+            </m:r>
+          </m:num>
+          <m:den>
+            <m:r>
+              <w:rPr>
+                <w:rFonts w:ascii="Cambria Math" w:eastAsiaTheme="minorEastAsia" w:hAnsi="Cambria Math"/>
+              </w:rPr>
+              <m:t>6</m:t>
+            </m:r>
+          </m:den>
+        </m:f>
+        <m:r>
+          <w:rPr>
+            <w:rFonts w:ascii="Cambria Math" w:eastAsiaTheme="minorEastAsia" w:hAnsi="Cambria Math"/>
+          </w:rPr>
+          <m:t>∙</m:t>
+        </m:r>
+        <m:f>
+          <m:fPr>
+            <m:ctrlPr>
+              <w:rPr>
+                <w:rFonts w:ascii="Cambria Math" w:eastAsiaTheme="minorEastAsia" w:hAnsi="Cambria Math"/>
+                <w:i/>
+              </w:rPr>
+            </m:ctrlPr>
+          </m:fPr>
+          <m:num>
+            <m:r>
+              <w:rPr>
+                <w:rFonts w:ascii="Cambria Math" w:eastAsiaTheme="minorEastAsia" w:hAnsi="Cambria Math"/>
+              </w:rPr>
+              <m:t>180°</m:t>
+            </m:r>
+          </m:num>
+          <m:den>
+            <m:r>
+              <w:rPr>
+                <w:rFonts w:ascii="Cambria Math" w:eastAsiaTheme="minorEastAsia" w:hAnsi="Cambria Math"/>
+              </w:rPr>
+              <m:t>π</m:t>
+            </m:r>
+          </m:den>
+        </m:f>
+        <m:r>
+          <w:rPr>
+            <w:rFonts w:ascii="Cambria Math" w:eastAsiaTheme="minorEastAsia" w:hAnsi="Cambria Math"/>
+          </w:rPr>
+          <m:t>=7∙30°=210°</m:t>
+        </m:r>
+      </m:oMath>
+      <w:r>
+        <w:rPr>
+          <w:rFonts w:eastAsiaTheme="minorEastAsia"/>
+        </w:rPr>
+        <w:t xml:space="preserve"> </w:t>
+      </w:r>
+      <w:r>
+        <w:rPr>
+          <w:rFonts w:eastAsiaTheme="minorEastAsia"/>
+        </w:rPr>
+        <w:br/>
+      </w:r>
+      <w:r>
+        <w:rPr>
+          <w:rFonts w:eastAsiaTheme="minorEastAsia"/>
+          <w:b/>
+          <w:bCs/>
+        </w:rPr>
+        <w:t xml:space="preserve">(3) </w:t>
+      </w:r>
+      <m:oMath>
+        <m:r>
+          <m:rPr>
+            <m:sty m:val="bi"/>
+          </m:rPr>
+          <w:rPr>
+            <w:rFonts w:ascii="Cambria Math" w:eastAsiaTheme="minorEastAsia" w:hAnsi="Cambria Math"/>
+          </w:rPr>
+          <m:t>210°</m:t>
+        </m:r>
+      </m:oMath>
+    </w:p>
+    <w:p>
+      <w:pPr>
+        <w:pStyle w:val="ListParagraph"/>
+        <w:numPr>
+          <w:ilvl w:val="0"/>
+          <w:numId w:val="44"/>
+        </w:numPr>
+        <w:rPr>
+          <w:rFonts w:eastAsiaTheme="minorEastAsia"/>
+          <w:b/>
+          <w:bCs/>
+        </w:rPr>
+      </w:pPr>
+      <w:r>
+        <w:rPr>
+          <w:rFonts w:eastAsiaTheme="minorEastAsia"/>
+        </w:rPr>
+        <w:t xml:space="preserve">Convert </w:t>
+      </w:r>
+      <m:oMath>
+        <m:r>
+          <w:rPr>
+            <w:rFonts w:ascii="Cambria Math" w:eastAsiaTheme="minorEastAsia" w:hAnsi="Cambria Math"/>
+          </w:rPr>
+          <m:t>41°</m:t>
+        </m:r>
+      </m:oMath>
+      <w:r>
+        <w:rPr>
+          <w:rFonts w:eastAsiaTheme="minorEastAsia"/>
+        </w:rPr>
+        <w:t xml:space="preserve"> to radians, rounded to the nearest hundredth of a radian.</w:t>
+      </w:r>
+      <w:r>
+        <w:rPr>
+          <w:rFonts w:eastAsiaTheme="minorEastAsia"/>
+        </w:rPr>
+        <w:br/>
+      </w:r>
+      <m:oMath>
+        <m:r>
+          <w:rPr>
+            <w:rFonts w:ascii="Cambria Math" w:eastAsiaTheme="minorEastAsia" w:hAnsi="Cambria Math"/>
+          </w:rPr>
+          <m:t>41°</m:t>
+        </m:r>
+        <m:r>
+          <w:rPr>
+            <w:rFonts w:ascii="Cambria Math" w:eastAsiaTheme="minorEastAsia" w:hAnsi="Cambria Math"/>
+          </w:rPr>
+          <m:t>∙</m:t>
+        </m:r>
+        <m:f>
+          <m:fPr>
+            <m:ctrlPr>
+              <w:rPr>
+                <w:rFonts w:ascii="Cambria Math" w:eastAsiaTheme="minorEastAsia" w:hAnsi="Cambria Math"/>
+                <w:i/>
+              </w:rPr>
+            </m:ctrlPr>
+          </m:fPr>
+          <m:num>
+            <m:r>
+              <w:rPr>
+                <w:rFonts w:ascii="Cambria Math" w:eastAsiaTheme="minorEastAsia" w:hAnsi="Cambria Math"/>
+              </w:rPr>
+              <m:t>π</m:t>
+            </m:r>
+          </m:num>
+          <m:den>
+            <m:r>
+              <w:rPr>
+                <w:rFonts w:ascii="Cambria Math" w:eastAsiaTheme="minorEastAsia" w:hAnsi="Cambria Math"/>
+              </w:rPr>
+              <m:t>180°</m:t>
+            </m:r>
+          </m:den>
+        </m:f>
+        <m:r>
+          <w:rPr>
+            <w:rFonts w:ascii="Cambria Math" w:eastAsiaTheme="minorEastAsia" w:hAnsi="Cambria Math"/>
+          </w:rPr>
+          <m:t>=</m:t>
+        </m:r>
+        <m:r>
+          <w:rPr>
+            <w:rFonts w:ascii="Cambria Math" w:eastAsiaTheme="minorEastAsia" w:hAnsi="Cambria Math"/>
+          </w:rPr>
+          <m:t>0.7156=0.72</m:t>
+        </m:r>
+      </m:oMath>
+      <w:r>
+        <w:rPr>
+          <w:rFonts w:eastAsiaTheme="minorEastAsia"/>
+        </w:rPr>
+        <w:t xml:space="preserve"> </w:t>
+      </w:r>
+      <w:r>
+        <w:rPr>
+          <w:rFonts w:eastAsiaTheme="minorEastAsia"/>
+        </w:rPr>
+        <w:br/>
+      </w:r>
+      <w:r>
+        <w:rPr>
+          <w:rFonts w:eastAsiaTheme="minorEastAsia"/>
+          <w:b/>
+          <w:bCs/>
+        </w:rPr>
+        <w:t xml:space="preserve">(4) </w:t>
+      </w:r>
+      <m:oMath>
+        <m:r>
+          <m:rPr>
+            <m:sty m:val="bi"/>
+          </m:rPr>
+          <w:rPr>
+            <w:rFonts w:ascii="Cambria Math" w:eastAsiaTheme="minorEastAsia" w:hAnsi="Cambria Math"/>
+          </w:rPr>
+          <m:t>0.72</m:t>
+        </m:r>
+      </m:oMath>
+    </w:p>
+    <w:p>
+      <w:pPr>
+        <w:pStyle w:val="ListParagraph"/>
+        <w:numPr>
+          <w:ilvl w:val="0"/>
+          <w:numId w:val="44"/>
+        </w:numPr>
+        <w:rPr>
+          <w:rFonts w:eastAsiaTheme="minorEastAsia"/>
+          <w:b/>
+          <w:bCs/>
+        </w:rPr>
+      </w:pPr>
+      <w:r>
+        <w:rPr>
+          <w:rFonts w:eastAsiaTheme="minorEastAsia"/>
+        </w:rPr>
+        <w:t xml:space="preserve">Convert </w:t>
+      </w:r>
+      <m:oMath>
+        <m:r>
+          <w:rPr>
+            <w:rFonts w:ascii="Cambria Math" w:eastAsiaTheme="minorEastAsia" w:hAnsi="Cambria Math"/>
+          </w:rPr>
+          <m:t>308°</m:t>
+        </m:r>
+      </m:oMath>
+      <w:r>
+        <w:rPr>
+          <w:rFonts w:eastAsiaTheme="minorEastAsia"/>
+        </w:rPr>
+        <w:t xml:space="preserve"> to radians, rounded to the nearest hundredth of a radian.</w:t>
+      </w:r>
+      <w:r>
+        <w:rPr>
+          <w:rFonts w:eastAsiaTheme="minorEastAsia"/>
+        </w:rPr>
+        <w:br/>
+      </w:r>
+      <m:oMath>
+        <m:r>
+          <w:rPr>
+            <w:rFonts w:ascii="Cambria Math" w:eastAsiaTheme="minorEastAsia" w:hAnsi="Cambria Math"/>
+          </w:rPr>
+          <m:t>308°</m:t>
+        </m:r>
+        <m:r>
+          <w:rPr>
+            <w:rFonts w:ascii="Cambria Math" w:eastAsiaTheme="minorEastAsia" w:hAnsi="Cambria Math"/>
+          </w:rPr>
+          <m:t>∙</m:t>
+        </m:r>
+        <m:f>
+          <m:fPr>
+            <m:ctrlPr>
+              <w:rPr>
+                <w:rFonts w:ascii="Cambria Math" w:eastAsiaTheme="minorEastAsia" w:hAnsi="Cambria Math"/>
+                <w:i/>
+              </w:rPr>
+            </m:ctrlPr>
+          </m:fPr>
+          <m:num>
+            <m:r>
+              <w:rPr>
+                <w:rFonts w:ascii="Cambria Math" w:eastAsiaTheme="minorEastAsia" w:hAnsi="Cambria Math"/>
+              </w:rPr>
+              <m:t>π</m:t>
+            </m:r>
+          </m:num>
+          <m:den>
+            <m:r>
+              <w:rPr>
+                <w:rFonts w:ascii="Cambria Math" w:eastAsiaTheme="minorEastAsia" w:hAnsi="Cambria Math"/>
+              </w:rPr>
+              <m:t>180°</m:t>
+            </m:r>
+          </m:den>
+        </m:f>
+        <m:r>
+          <w:rPr>
+            <w:rFonts w:ascii="Cambria Math" w:eastAsiaTheme="minorEastAsia" w:hAnsi="Cambria Math"/>
+          </w:rPr>
+          <m:t>=5.38</m:t>
+        </m:r>
+      </m:oMath>
+      <w:r>
+        <w:rPr>
+          <w:rFonts w:eastAsiaTheme="minorEastAsia"/>
+        </w:rPr>
+        <w:t xml:space="preserve"> </w:t>
+      </w:r>
+      <w:r>
+        <w:rPr>
+          <w:rFonts w:eastAsiaTheme="minorEastAsia"/>
+        </w:rPr>
+        <w:br/>
+      </w:r>
+      <w:r>
+        <w:rPr>
+          <w:rFonts w:eastAsiaTheme="minorEastAsia"/>
+          <w:b/>
+          <w:bCs/>
+        </w:rPr>
+        <w:t xml:space="preserve">(1) </w:t>
+      </w:r>
+      <m:oMath>
+        <m:r>
+          <m:rPr>
+            <m:sty m:val="bi"/>
+          </m:rPr>
+          <w:rPr>
+            <w:rFonts w:ascii="Cambria Math" w:eastAsiaTheme="minorEastAsia" w:hAnsi="Cambria Math"/>
+          </w:rPr>
+          <m:t>5.38</m:t>
+        </m:r>
+      </m:oMath>
+    </w:p>
+    <w:p>
+      <w:pPr>
+        <w:pStyle w:val="ListParagraph"/>
+        <w:numPr>
+          <w:ilvl w:val="0"/>
+          <w:numId w:val="44"/>
+        </w:numPr>
+        <w:rPr>
+          <w:rFonts w:eastAsiaTheme="minorEastAsia"/>
+          <w:b/>
+          <w:bCs/>
+        </w:rPr>
+      </w:pPr>
+      <w:r>
+        <w:rPr>
+          <w:rFonts w:eastAsiaTheme="minorEastAsia"/>
+        </w:rPr>
+        <w:t xml:space="preserve">Convert </w:t>
+      </w:r>
+      <m:oMath>
+        <m:f>
+          <m:fPr>
+            <m:ctrlPr>
+              <w:rPr>
+                <w:rFonts w:ascii="Cambria Math" w:eastAsiaTheme="minorEastAsia" w:hAnsi="Cambria Math"/>
+                <w:i/>
+              </w:rPr>
+            </m:ctrlPr>
+          </m:fPr>
+          <m:num>
+            <m:r>
+              <w:rPr>
+                <w:rFonts w:ascii="Cambria Math" w:eastAsiaTheme="minorEastAsia" w:hAnsi="Cambria Math"/>
+              </w:rPr>
+              <m:t>1</m:t>
+            </m:r>
+          </m:num>
+          <m:den>
+            <m:r>
+              <w:rPr>
+                <w:rFonts w:ascii="Cambria Math" w:eastAsiaTheme="minorEastAsia" w:hAnsi="Cambria Math"/>
+              </w:rPr>
+              <m:t>6</m:t>
+            </m:r>
+          </m:den>
+        </m:f>
+      </m:oMath>
+      <w:r>
+        <w:rPr>
+          <w:rFonts w:eastAsiaTheme="minorEastAsia"/>
+        </w:rPr>
+        <w:t xml:space="preserve"> radians to degrees, rounded to the nearest tenth of a degree.</w:t>
+      </w:r>
+      <w:r>
+        <w:rPr>
+          <w:rFonts w:eastAsiaTheme="minorEastAsia"/>
+        </w:rPr>
+        <w:br/>
+      </w:r>
+      <m:oMath>
+        <m:f>
+          <m:fPr>
+            <m:ctrlPr>
+              <w:rPr>
+                <w:rFonts w:ascii="Cambria Math" w:eastAsiaTheme="minorEastAsia" w:hAnsi="Cambria Math"/>
+                <w:i/>
+              </w:rPr>
+            </m:ctrlPr>
+          </m:fPr>
+          <m:num>
+            <m:r>
+              <w:rPr>
+                <w:rFonts w:ascii="Cambria Math" w:eastAsiaTheme="minorEastAsia" w:hAnsi="Cambria Math"/>
+              </w:rPr>
+              <m:t>1</m:t>
+            </m:r>
+          </m:num>
+          <m:den>
+            <m:r>
+              <w:rPr>
+                <w:rFonts w:ascii="Cambria Math" w:eastAsiaTheme="minorEastAsia" w:hAnsi="Cambria Math"/>
+              </w:rPr>
+              <m:t>6</m:t>
+            </m:r>
+          </m:den>
+        </m:f>
+        <m:r>
+          <w:rPr>
+            <w:rFonts w:ascii="Cambria Math" w:eastAsiaTheme="minorEastAsia" w:hAnsi="Cambria Math"/>
+          </w:rPr>
+          <m:t>∙</m:t>
+        </m:r>
+        <m:f>
+          <m:fPr>
+            <m:ctrlPr>
+              <w:rPr>
+                <w:rFonts w:ascii="Cambria Math" w:eastAsiaTheme="minorEastAsia" w:hAnsi="Cambria Math"/>
+                <w:i/>
+              </w:rPr>
+            </m:ctrlPr>
+          </m:fPr>
+          <m:num>
+            <m:r>
+              <w:rPr>
+                <w:rFonts w:ascii="Cambria Math" w:eastAsiaTheme="minorEastAsia" w:hAnsi="Cambria Math"/>
+              </w:rPr>
+              <m:t>180°</m:t>
+            </m:r>
+          </m:num>
+          <m:den>
+            <m:r>
+              <w:rPr>
+                <w:rFonts w:ascii="Cambria Math" w:eastAsiaTheme="minorEastAsia" w:hAnsi="Cambria Math"/>
+              </w:rPr>
+              <m:t>π</m:t>
+            </m:r>
+          </m:den>
+        </m:f>
+        <m:r>
+          <w:rPr>
+            <w:rFonts w:ascii="Cambria Math" w:eastAsiaTheme="minorEastAsia" w:hAnsi="Cambria Math"/>
+          </w:rPr>
+          <m:t>=</m:t>
+        </m:r>
+        <m:f>
+          <m:fPr>
+            <m:ctrlPr>
+              <w:rPr>
+                <w:rFonts w:ascii="Cambria Math" w:eastAsiaTheme="minorEastAsia" w:hAnsi="Cambria Math"/>
+                <w:i/>
+              </w:rPr>
+            </m:ctrlPr>
+          </m:fPr>
+          <m:num>
+            <m:r>
+              <w:rPr>
+                <w:rFonts w:ascii="Cambria Math" w:eastAsiaTheme="minorEastAsia" w:hAnsi="Cambria Math"/>
+              </w:rPr>
+              <m:t>30°</m:t>
+            </m:r>
+          </m:num>
+          <m:den>
+            <m:r>
+              <w:rPr>
+                <w:rFonts w:ascii="Cambria Math" w:eastAsiaTheme="minorEastAsia" w:hAnsi="Cambria Math"/>
+              </w:rPr>
+              <m:t>π</m:t>
+            </m:r>
+          </m:den>
+        </m:f>
+        <m:r>
+          <w:rPr>
+            <w:rFonts w:ascii="Cambria Math" w:eastAsiaTheme="minorEastAsia" w:hAnsi="Cambria Math"/>
+          </w:rPr>
+          <m:t>=9.5°</m:t>
+        </m:r>
+      </m:oMath>
+      <w:r>
+        <w:rPr>
+          <w:rFonts w:eastAsiaTheme="minorEastAsia"/>
+        </w:rPr>
+        <w:t xml:space="preserve"> </w:t>
+      </w:r>
+      <w:r>
+        <w:rPr>
+          <w:rFonts w:eastAsiaTheme="minorEastAsia"/>
+        </w:rPr>
+        <w:br/>
+      </w:r>
+      <w:r>
+        <w:rPr>
+          <w:rFonts w:eastAsiaTheme="minorEastAsia"/>
+          <w:b/>
+          <w:bCs/>
+        </w:rPr>
+        <w:t xml:space="preserve">(4) </w:t>
+      </w:r>
+      <m:oMath>
+        <m:r>
+          <m:rPr>
+            <m:sty m:val="bi"/>
+          </m:rPr>
+          <w:rPr>
+            <w:rFonts w:ascii="Cambria Math" w:eastAsiaTheme="minorEastAsia" w:hAnsi="Cambria Math"/>
+          </w:rPr>
+          <m:t>9.5°</m:t>
+        </m:r>
+      </m:oMath>
+    </w:p>
+    <w:p>
+      <w:pPr>
+        <w:pStyle w:val="ListParagraph"/>
+        <w:numPr>
+          <w:ilvl w:val="0"/>
+          <w:numId w:val="44"/>
+        </w:numPr>
+        <w:rPr>
+          <w:rFonts w:eastAsiaTheme="minorEastAsia"/>
+          <w:b/>
+          <w:bCs/>
+        </w:rPr>
+      </w:pPr>
+      <w:r>
+        <w:rPr>
+          <w:rFonts w:eastAsiaTheme="minorEastAsia"/>
+        </w:rPr>
+        <w:t>Convert 2 radians to degrees, rounded to the nearest tenth of a degree.</w:t>
+      </w:r>
+      <w:r>
+        <w:rPr>
+          <w:rFonts w:eastAsiaTheme="minorEastAsia"/>
+        </w:rPr>
+        <w:br/>
+      </w:r>
+      <m:oMath>
+        <m:r>
+          <w:rPr>
+            <w:rFonts w:ascii="Cambria Math" w:eastAsiaTheme="minorEastAsia" w:hAnsi="Cambria Math"/>
+          </w:rPr>
+          <m:t>2∙</m:t>
+        </m:r>
+        <m:f>
+          <m:fPr>
+            <m:ctrlPr>
+              <w:rPr>
+                <w:rFonts w:ascii="Cambria Math" w:eastAsiaTheme="minorEastAsia" w:hAnsi="Cambria Math"/>
+                <w:i/>
+              </w:rPr>
+            </m:ctrlPr>
+          </m:fPr>
+          <m:num>
+            <m:r>
+              <w:rPr>
+                <w:rFonts w:ascii="Cambria Math" w:eastAsiaTheme="minorEastAsia" w:hAnsi="Cambria Math"/>
+              </w:rPr>
+              <m:t>180°</m:t>
+            </m:r>
+          </m:num>
+          <m:den>
+            <m:r>
+              <w:rPr>
+                <w:rFonts w:ascii="Cambria Math" w:eastAsiaTheme="minorEastAsia" w:hAnsi="Cambria Math"/>
+              </w:rPr>
+              <m:t>π</m:t>
+            </m:r>
+          </m:den>
+        </m:f>
+        <m:r>
+          <w:rPr>
+            <w:rFonts w:ascii="Cambria Math" w:eastAsiaTheme="minorEastAsia" w:hAnsi="Cambria Math"/>
+          </w:rPr>
+          <m:t>=</m:t>
+        </m:r>
+        <m:f>
+          <m:fPr>
+            <m:ctrlPr>
+              <w:rPr>
+                <w:rFonts w:ascii="Cambria Math" w:eastAsiaTheme="minorEastAsia" w:hAnsi="Cambria Math"/>
+                <w:i/>
+              </w:rPr>
+            </m:ctrlPr>
+          </m:fPr>
+          <m:num>
+            <m:r>
+              <w:rPr>
+                <w:rFonts w:ascii="Cambria Math" w:eastAsiaTheme="minorEastAsia" w:hAnsi="Cambria Math"/>
+              </w:rPr>
+              <m:t>360°</m:t>
+            </m:r>
+          </m:num>
+          <m:den>
+            <m:r>
+              <w:rPr>
+                <w:rFonts w:ascii="Cambria Math" w:eastAsiaTheme="minorEastAsia" w:hAnsi="Cambria Math"/>
+              </w:rPr>
+              <m:t>π</m:t>
+            </m:r>
+          </m:den>
+        </m:f>
+        <m:r>
+          <w:rPr>
+            <w:rFonts w:ascii="Cambria Math" w:eastAsiaTheme="minorEastAsia" w:hAnsi="Cambria Math"/>
+          </w:rPr>
+          <m:t>=114.6°</m:t>
+        </m:r>
+      </m:oMath>
+      <w:r>
+        <w:rPr>
+          <w:rFonts w:eastAsiaTheme="minorEastAsia"/>
+        </w:rPr>
+        <w:t xml:space="preserve"> </w:t>
+      </w:r>
+      <w:r>
+        <w:rPr>
+          <w:rFonts w:eastAsiaTheme="minorEastAsia"/>
+        </w:rPr>
+        <w:br/>
+      </w:r>
+      <w:r>
+        <w:rPr>
+          <w:rFonts w:eastAsiaTheme="minorEastAsia"/>
+          <w:b/>
+          <w:bCs/>
+        </w:rPr>
+        <w:t xml:space="preserve">(1) </w:t>
+      </w:r>
+      <m:oMath>
+        <m:r>
+          <m:rPr>
+            <m:sty m:val="bi"/>
+          </m:rPr>
+          <w:rPr>
+            <w:rFonts w:ascii="Cambria Math" w:eastAsiaTheme="minorEastAsia" w:hAnsi="Cambria Math"/>
+          </w:rPr>
+          <m:t>114.6°</m:t>
+        </m:r>
+      </m:oMath>
+    </w:p>
+    <w:p>
+      <w:pPr>
+        <w:pStyle w:val="ListParagraph"/>
+        <w:numPr>
+          <w:ilvl w:val="0"/>
+          <w:numId w:val="44"/>
+        </w:numPr>
+        <w:rPr>
+          <w:rFonts w:eastAsiaTheme="minorEastAsia"/>
+          <w:b/>
+          <w:bCs/>
+        </w:rPr>
+      </w:pPr>
+      <w:r>
+        <w:rPr>
+          <w:rFonts w:eastAsiaTheme="minorEastAsia"/>
+        </w:rPr>
+        <w:t xml:space="preserve">If </w:t>
+      </w:r>
+      <w:proofErr w:type="spellStart"/>
+      <w:r>
+        <w:rPr>
+          <w:rFonts w:eastAsiaTheme="minorEastAsia"/>
+        </w:rPr>
+        <w:t xml:space="preserve">circle </w:t>
+      </w:r>
+      <m:oMath>
+        <m:r>
+          <w:rPr>
+            <w:rFonts w:ascii="Cambria Math" w:eastAsiaTheme="minorEastAsia" w:hAnsi="Cambria Math"/>
+          </w:rPr>
+          <m:t>O</m:t>
+        </m:r>
+      </m:oMath>
+      <w:r>
+        <w:rPr>
+          <w:rFonts w:eastAsiaTheme="minorEastAsia"/>
+        </w:rPr>
+        <w:t xml:space="preserve"> has</w:t>
+      </w:r>
+      <w:proofErr w:type="spellEnd"/>
+      <w:r>
+        <w:rPr>
+          <w:rFonts w:eastAsiaTheme="minorEastAsia"/>
+        </w:rPr>
+        <w:t xml:space="preserve"> a radius of 1 inch and </w:t>
+      </w:r>
+      <w:proofErr w:type="spellStart"/>
+      <w:r>
+        <w:rPr>
+          <w:rFonts w:eastAsiaTheme="minorEastAsia"/>
+        </w:rPr>
+        <w:t>m</w:t>
+      </w:r>
+      <w:r>
+        <w:rPr>
+          <w:rFonts w:ascii="Cambria Math" w:eastAsiaTheme="minorEastAsia" w:hAnsi="Cambria Math" w:cs="Cambria Math"/>
+        </w:rPr>
+        <w:t>∡</w:t>
+      </w:r>
+      <w:r>
+        <w:rPr>
+          <w:rFonts w:ascii="Cambria Math" w:eastAsiaTheme="minorEastAsia" w:hAnsi="Cambria Math" w:cs="Cambria Math"/>
+        </w:rPr>
+        <w:t>AOB</w:t>
+      </w:r>
+      <w:proofErr w:type="spellEnd"/>
+      <w:r>
+        <w:rPr>
+          <w:rFonts w:ascii="Cambria Math" w:eastAsiaTheme="minorEastAsia" w:hAnsi="Cambria Math" w:cs="Cambria Math"/>
+        </w:rPr>
+        <w:t xml:space="preserve"> is 1.3 radians, what is the length of arc </w:t>
+      </w:r>
+      <m:oMath>
+        <m:limUpp>
+          <m:limUppPr>
+            <m:ctrlPr>
+              <w:rPr>
+                <w:rFonts w:ascii="Cambria Math" w:eastAsiaTheme="minorEastAsia" w:hAnsi="Cambria Math" w:cs="Cambria Math"/>
+                <w:i/>
+              </w:rPr>
+            </m:ctrlPr>
+          </m:limUppPr>
+          <m:e>
+            <m:r>
+              <w:rPr>
+                <w:rFonts w:ascii="Cambria Math" w:eastAsiaTheme="minorEastAsia" w:hAnsi="Cambria Math" w:cs="Cambria Math"/>
+              </w:rPr>
+              <m:t>AB</m:t>
+            </m:r>
+          </m:e>
+          <m:lim>
+            <m:r>
+              <w:rPr>
+                <w:rFonts w:ascii="Cambria Math" w:eastAsiaTheme="minorEastAsia" w:hAnsi="Cambria Math" w:cs="Cambria Math"/>
+              </w:rPr>
+              <m:t>⌒</m:t>
+            </m:r>
+          </m:lim>
+        </m:limUpp>
+      </m:oMath>
+      <w:r>
+        <w:rPr>
+          <w:rFonts w:ascii="Cambria Math" w:eastAsiaTheme="minorEastAsia" w:hAnsi="Cambria Math" w:cs="Cambria Math"/>
+        </w:rPr>
+        <w:t>?</w:t>
+      </w:r>
+      <w:r>
+        <w:rPr>
+          <w:rFonts w:ascii="Cambria Math" w:eastAsiaTheme="minorEastAsia" w:hAnsi="Cambria Math" w:cs="Cambria Math"/>
+        </w:rPr>
+        <w:br/>
+        <w:t>radian = r.</w:t>
+      </w:r>
+      <w:r>
+        <w:rPr>
+          <w:rFonts w:ascii="Cambria Math" w:eastAsiaTheme="minorEastAsia" w:hAnsi="Cambria Math" w:cs="Cambria Math"/>
+        </w:rPr>
+        <w:br/>
+      </w:r>
+      <w:r>
+        <w:rPr>
+          <w:rFonts w:ascii="Cambria Math" w:eastAsiaTheme="minorEastAsia" w:hAnsi="Cambria Math" w:cs="Cambria Math"/>
+          <w:b/>
+          <w:bCs/>
+        </w:rPr>
+        <w:t>(2) 1.3 inches</w:t>
+      </w:r>
+    </w:p>
+    <w:p>
+      <w:pPr>
+        <w:pStyle w:val="ListParagraph"/>
+        <w:numPr>
+          <w:ilvl w:val="0"/>
+          <w:numId w:val="44"/>
+        </w:numPr>
+        <w:rPr>
+          <w:rFonts w:eastAsiaTheme="minorEastAsia"/>
+          <w:b/>
+          <w:bCs/>
+        </w:rPr>
+      </w:pPr>
+      <w:r>
+        <w:rPr>
+          <w:rFonts w:ascii="Cambria Math" w:eastAsiaTheme="minorEastAsia" w:hAnsi="Cambria Math" w:cs="Cambria Math"/>
+        </w:rPr>
+        <w:t xml:space="preserve">In unit circle </w:t>
+      </w:r>
+      <m:oMath>
+        <m:r>
+          <w:rPr>
+            <w:rFonts w:ascii="Cambria Math" w:eastAsiaTheme="minorEastAsia" w:hAnsi="Cambria Math" w:cs="Cambria Math"/>
+          </w:rPr>
+          <m:t>O</m:t>
+        </m:r>
+      </m:oMath>
+      <w:r>
+        <w:rPr>
+          <w:rFonts w:ascii="Cambria Math" w:eastAsiaTheme="minorEastAsia" w:hAnsi="Cambria Math" w:cs="Cambria Math"/>
+        </w:rPr>
+        <w:t xml:space="preserve">, if the length of arc </w:t>
+      </w:r>
+      <m:oMath>
+        <m:limUpp>
+          <m:limUppPr>
+            <m:ctrlPr>
+              <w:rPr>
+                <w:rFonts w:ascii="Cambria Math" w:eastAsiaTheme="minorEastAsia" w:hAnsi="Cambria Math" w:cs="Cambria Math"/>
+                <w:i/>
+              </w:rPr>
+            </m:ctrlPr>
+          </m:limUppPr>
+          <m:e>
+            <m:r>
+              <w:rPr>
+                <w:rFonts w:ascii="Cambria Math" w:eastAsiaTheme="minorEastAsia" w:hAnsi="Cambria Math" w:cs="Cambria Math"/>
+              </w:rPr>
+              <m:t>AB</m:t>
+            </m:r>
+          </m:e>
+          <m:lim>
+            <m:r>
+              <w:rPr>
+                <w:rFonts w:ascii="Cambria Math" w:eastAsiaTheme="minorEastAsia" w:hAnsi="Cambria Math" w:cs="Cambria Math"/>
+              </w:rPr>
+              <m:t>⌒</m:t>
+            </m:r>
+          </m:lim>
+        </m:limUpp>
+      </m:oMath>
+      <w:r>
+        <w:rPr>
+          <w:rFonts w:ascii="Cambria Math" w:eastAsiaTheme="minorEastAsia" w:hAnsi="Cambria Math" w:cs="Cambria Math"/>
+        </w:rPr>
+        <w:t xml:space="preserve"> is </w:t>
+      </w:r>
+      <m:oMath>
+        <m:f>
+          <m:fPr>
+            <m:ctrlPr>
+              <w:rPr>
+                <w:rFonts w:ascii="Cambria Math" w:eastAsiaTheme="minorEastAsia" w:hAnsi="Cambria Math" w:cs="Cambria Math"/>
+                <w:i/>
+              </w:rPr>
+            </m:ctrlPr>
+          </m:fPr>
+          <m:num>
+            <m:r>
+              <w:rPr>
+                <w:rFonts w:ascii="Cambria Math" w:eastAsiaTheme="minorEastAsia" w:hAnsi="Cambria Math" w:cs="Cambria Math"/>
+              </w:rPr>
+              <m:t>π</m:t>
+            </m:r>
+          </m:num>
+          <m:den>
+            <m:r>
+              <w:rPr>
+                <w:rFonts w:ascii="Cambria Math" w:eastAsiaTheme="minorEastAsia" w:hAnsi="Cambria Math" w:cs="Cambria Math"/>
+              </w:rPr>
+              <m:t>3</m:t>
+            </m:r>
+          </m:den>
+        </m:f>
+      </m:oMath>
+      <w:r>
+        <w:rPr>
+          <w:rFonts w:ascii="Cambria Math" w:eastAsiaTheme="minorEastAsia" w:hAnsi="Cambria Math" w:cs="Cambria Math"/>
+        </w:rPr>
+        <w:t>, what are the coordinates of point B?</w:t>
+      </w:r>
+      <w:r>
+        <w:rPr>
+          <w:rFonts w:ascii="Cambria Math" w:eastAsiaTheme="minorEastAsia" w:hAnsi="Cambria Math" w:cs="Cambria Math"/>
+        </w:rPr>
+        <w:br/>
+        <w:t xml:space="preserve">Using radians: </w:t>
+      </w:r>
+      <m:oMath>
+        <m:r>
+          <w:rPr>
+            <w:rFonts w:ascii="Cambria Math" w:eastAsiaTheme="minorEastAsia" w:hAnsi="Cambria Math" w:cs="Cambria Math"/>
+          </w:rPr>
+          <m:t>(</m:t>
+        </m:r>
+        <m:func>
+          <m:funcPr>
+            <m:ctrlPr>
+              <w:rPr>
+                <w:rFonts w:ascii="Cambria Math" w:eastAsiaTheme="minorEastAsia" w:hAnsi="Cambria Math" w:cs="Cambria Math"/>
+                <w:i/>
+              </w:rPr>
+            </m:ctrlPr>
+          </m:funcPr>
+          <m:fName>
+            <m:r>
+              <m:rPr>
+                <m:sty m:val="p"/>
+              </m:rPr>
+              <w:rPr>
+                <w:rFonts w:ascii="Cambria Math" w:eastAsiaTheme="minorEastAsia" w:hAnsi="Cambria Math" w:cs="Cambria Math"/>
+              </w:rPr>
+              <m:t>cos</m:t>
+            </m:r>
+          </m:fName>
+          <m:e>
+            <m:f>
+              <m:fPr>
+                <m:ctrlPr>
+                  <w:rPr>
+                    <w:rFonts w:ascii="Cambria Math" w:eastAsiaTheme="minorEastAsia" w:hAnsi="Cambria Math" w:cs="Cambria Math"/>
+                    <w:i/>
+                  </w:rPr>
+                </m:ctrlPr>
+              </m:fPr>
+              <m:num>
+                <m:r>
+                  <w:rPr>
+                    <w:rFonts w:ascii="Cambria Math" w:eastAsiaTheme="minorEastAsia" w:hAnsi="Cambria Math" w:cs="Cambria Math"/>
+                  </w:rPr>
+                  <m:t>π</m:t>
+                </m:r>
+              </m:num>
+              <m:den>
+                <m:r>
+                  <w:rPr>
+                    <w:rFonts w:ascii="Cambria Math" w:eastAsiaTheme="minorEastAsia" w:hAnsi="Cambria Math" w:cs="Cambria Math"/>
+                  </w:rPr>
+                  <m:t>3</m:t>
+                </m:r>
+              </m:den>
+            </m:f>
+            <m:r>
+              <w:rPr>
+                <w:rFonts w:ascii="Cambria Math" w:eastAsiaTheme="minorEastAsia" w:hAnsi="Cambria Math" w:cs="Cambria Math"/>
+              </w:rPr>
+              <m:t xml:space="preserve">, </m:t>
+            </m:r>
+            <m:func>
+              <m:funcPr>
+                <m:ctrlPr>
+                  <w:rPr>
+                    <w:rFonts w:ascii="Cambria Math" w:eastAsiaTheme="minorEastAsia" w:hAnsi="Cambria Math" w:cs="Cambria Math"/>
+                    <w:i/>
+                  </w:rPr>
+                </m:ctrlPr>
+              </m:funcPr>
+              <m:fName>
+                <m:r>
+                  <m:rPr>
+                    <m:sty m:val="p"/>
+                  </m:rPr>
+                  <w:rPr>
+                    <w:rFonts w:ascii="Cambria Math" w:eastAsiaTheme="minorEastAsia" w:hAnsi="Cambria Math" w:cs="Cambria Math"/>
+                  </w:rPr>
+                  <m:t>sin</m:t>
+                </m:r>
+              </m:fName>
+              <m:e>
+                <m:f>
+                  <m:fPr>
+                    <m:ctrlPr>
+                      <w:rPr>
+                        <w:rFonts w:ascii="Cambria Math" w:eastAsiaTheme="minorEastAsia" w:hAnsi="Cambria Math" w:cs="Cambria Math"/>
+                        <w:i/>
+                      </w:rPr>
+                    </m:ctrlPr>
+                  </m:fPr>
+                  <m:num>
+                    <m:r>
+                      <w:rPr>
+                        <w:rFonts w:ascii="Cambria Math" w:eastAsiaTheme="minorEastAsia" w:hAnsi="Cambria Math" w:cs="Cambria Math"/>
+                      </w:rPr>
+                      <m:t>π</m:t>
+                    </m:r>
+                  </m:num>
+                  <m:den>
+                    <m:r>
+                      <w:rPr>
+                        <w:rFonts w:ascii="Cambria Math" w:eastAsiaTheme="minorEastAsia" w:hAnsi="Cambria Math" w:cs="Cambria Math"/>
+                      </w:rPr>
+                      <m:t>3</m:t>
+                    </m:r>
+                  </m:den>
+                </m:f>
+                <m:r>
+                  <w:rPr>
+                    <w:rFonts w:ascii="Cambria Math" w:eastAsiaTheme="minorEastAsia" w:hAnsi="Cambria Math" w:cs="Cambria Math"/>
+                  </w:rPr>
+                  <m:t>)</m:t>
+                </m:r>
+              </m:e>
+            </m:func>
+            <m:r>
+              <w:rPr>
+                <w:rFonts w:ascii="Cambria Math" w:eastAsiaTheme="minorEastAsia" w:hAnsi="Cambria Math" w:cs="Cambria Math"/>
+              </w:rPr>
+              <m:t xml:space="preserve"> </m:t>
+            </m:r>
+          </m:e>
+        </m:func>
+        <m:r>
+          <w:rPr>
+            <w:rFonts w:ascii="Cambria Math" w:eastAsiaTheme="minorEastAsia" w:hAnsi="Cambria Math" w:cs="Cambria Math"/>
+          </w:rPr>
+          <w:br/>
+        </m:r>
+      </m:oMath>
+      <w:r>
+        <w:rPr>
+          <w:rFonts w:ascii="Cambria Math" w:eastAsiaTheme="minorEastAsia" w:hAnsi="Cambria Math" w:cs="Cambria Math"/>
+        </w:rPr>
+        <w:t xml:space="preserve">Using degrees: </w:t>
+      </w:r>
+      <m:oMath>
+        <m:f>
+          <m:fPr>
+            <m:ctrlPr>
+              <w:rPr>
+                <w:rFonts w:ascii="Cambria Math" w:eastAsiaTheme="minorEastAsia" w:hAnsi="Cambria Math"/>
+                <w:i/>
+              </w:rPr>
+            </m:ctrlPr>
+          </m:fPr>
+          <m:num>
+            <m:r>
+              <w:rPr>
+                <w:rFonts w:ascii="Cambria Math" w:eastAsiaTheme="minorEastAsia" w:hAnsi="Cambria Math"/>
+              </w:rPr>
+              <m:t>π</m:t>
+            </m:r>
+          </m:num>
+          <m:den>
+            <m:r>
+              <w:rPr>
+                <w:rFonts w:ascii="Cambria Math" w:eastAsiaTheme="minorEastAsia" w:hAnsi="Cambria Math"/>
+              </w:rPr>
+              <m:t>3</m:t>
+            </m:r>
+          </m:den>
+        </m:f>
+        <m:r>
+          <w:rPr>
+            <w:rFonts w:ascii="Cambria Math" w:eastAsiaTheme="minorEastAsia" w:hAnsi="Cambria Math"/>
+          </w:rPr>
+          <m:t>∙</m:t>
+        </m:r>
+        <m:f>
+          <m:fPr>
+            <m:ctrlPr>
+              <w:rPr>
+                <w:rFonts w:ascii="Cambria Math" w:eastAsiaTheme="minorEastAsia" w:hAnsi="Cambria Math"/>
+                <w:i/>
+              </w:rPr>
+            </m:ctrlPr>
+          </m:fPr>
+          <m:num>
+            <m:r>
+              <w:rPr>
+                <w:rFonts w:ascii="Cambria Math" w:eastAsiaTheme="minorEastAsia" w:hAnsi="Cambria Math"/>
+              </w:rPr>
+              <m:t>180°</m:t>
+            </m:r>
+          </m:num>
+          <m:den>
+            <m:r>
+              <w:rPr>
+                <w:rFonts w:ascii="Cambria Math" w:eastAsiaTheme="minorEastAsia" w:hAnsi="Cambria Math"/>
+              </w:rPr>
+              <m:t>π</m:t>
+            </m:r>
+          </m:den>
+        </m:f>
+        <m:r>
+          <w:rPr>
+            <w:rFonts w:ascii="Cambria Math" w:eastAsiaTheme="minorEastAsia" w:hAnsi="Cambria Math"/>
+          </w:rPr>
+          <m:t>=60°</m:t>
+        </m:r>
+      </m:oMath>
+      <w:r>
+        <w:rPr>
+          <w:rFonts w:eastAsiaTheme="minorEastAsia"/>
+        </w:rPr>
+        <w:t xml:space="preserve">  </w:t>
+      </w:r>
+      <m:oMath>
+        <m:r>
+          <w:rPr>
+            <w:rFonts w:ascii="Cambria Math" w:eastAsiaTheme="minorEastAsia" w:hAnsi="Cambria Math"/>
+          </w:rPr>
+          <m:t>(</m:t>
+        </m:r>
+        <m:func>
+          <m:funcPr>
+            <m:ctrlPr>
+              <w:rPr>
+                <w:rFonts w:ascii="Cambria Math" w:eastAsiaTheme="minorEastAsia" w:hAnsi="Cambria Math"/>
+                <w:i/>
+              </w:rPr>
+            </m:ctrlPr>
+          </m:funcPr>
+          <m:fName>
+            <m:r>
+              <m:rPr>
+                <m:sty m:val="p"/>
+              </m:rPr>
+              <w:rPr>
+                <w:rFonts w:ascii="Cambria Math" w:eastAsiaTheme="minorEastAsia" w:hAnsi="Cambria Math"/>
+              </w:rPr>
+              <m:t>cos</m:t>
+            </m:r>
+          </m:fName>
+          <m:e>
+            <m:r>
+              <w:rPr>
+                <w:rFonts w:ascii="Cambria Math" w:eastAsiaTheme="minorEastAsia" w:hAnsi="Cambria Math"/>
+              </w:rPr>
+              <m:t>60°,</m:t>
+            </m:r>
+            <m:func>
+              <m:funcPr>
+                <m:ctrlPr>
+                  <w:rPr>
+                    <w:rFonts w:ascii="Cambria Math" w:eastAsiaTheme="minorEastAsia" w:hAnsi="Cambria Math"/>
+                    <w:i/>
+                  </w:rPr>
+                </m:ctrlPr>
+              </m:funcPr>
+              <m:fName>
+                <m:r>
+                  <m:rPr>
+                    <m:sty m:val="p"/>
+                  </m:rPr>
+                  <w:rPr>
+                    <w:rFonts w:ascii="Cambria Math" w:eastAsiaTheme="minorEastAsia" w:hAnsi="Cambria Math"/>
+                  </w:rPr>
+                  <m:t>sin</m:t>
+                </m:r>
+              </m:fName>
+              <m:e>
+                <m:r>
+                  <w:rPr>
+                    <w:rFonts w:ascii="Cambria Math" w:eastAsiaTheme="minorEastAsia" w:hAnsi="Cambria Math"/>
+                  </w:rPr>
+                  <m:t>60°)</m:t>
+                </m:r>
+              </m:e>
+            </m:func>
+          </m:e>
+        </m:func>
+      </m:oMath>
+      <w:r>
+        <w:rPr>
+          <w:rFonts w:eastAsiaTheme="minorEastAsia"/>
+        </w:rPr>
+        <w:br/>
+      </w:r>
+      <w:r>
+        <w:rPr>
+          <w:rFonts w:ascii="Cambria Math" w:eastAsiaTheme="minorEastAsia" w:hAnsi="Cambria Math" w:cs="Cambria Math"/>
+        </w:rPr>
+        <w:t xml:space="preserve">Using radians: </w:t>
+      </w:r>
+      <w:r>
+        <w:rPr>
+          <w:rFonts w:eastAsiaTheme="minorEastAsia"/>
+        </w:rPr>
+        <w:t>(0.5, 0.87)</w:t>
+      </w:r>
+      <w:r>
+        <w:rPr>
+          <w:rFonts w:eastAsiaTheme="minorEastAsia"/>
+        </w:rPr>
+        <w:br/>
+        <w:t>Using degrees: (0.5, 0.87)</w:t>
+      </w:r>
+      <w:r>
+        <w:rPr>
+          <w:rFonts w:eastAsiaTheme="minorEastAsia"/>
+        </w:rPr>
+        <w:br/>
+      </w:r>
+      <m:oMath>
+        <m:f>
+          <m:fPr>
+            <m:ctrlPr>
+              <w:rPr>
+                <w:rFonts w:ascii="Cambria Math" w:eastAsiaTheme="minorEastAsia" w:hAnsi="Cambria Math"/>
+                <w:i/>
+              </w:rPr>
+            </m:ctrlPr>
+          </m:fPr>
+          <m:num>
+            <m:rad>
+              <m:radPr>
+                <m:degHide m:val="1"/>
+                <m:ctrlPr>
+                  <w:rPr>
+                    <w:rFonts w:ascii="Cambria Math" w:eastAsiaTheme="minorEastAsia" w:hAnsi="Cambria Math"/>
+                    <w:i/>
+                  </w:rPr>
+                </m:ctrlPr>
+              </m:radPr>
+              <m:deg/>
+              <m:e>
+                <m:r>
+                  <w:rPr>
+                    <w:rFonts w:ascii="Cambria Math" w:eastAsiaTheme="minorEastAsia" w:hAnsi="Cambria Math"/>
+                  </w:rPr>
+                  <m:t>3</m:t>
+                </m:r>
+              </m:e>
+            </m:rad>
+          </m:num>
+          <m:den>
+            <m:r>
+              <w:rPr>
+                <w:rFonts w:ascii="Cambria Math" w:eastAsiaTheme="minorEastAsia" w:hAnsi="Cambria Math"/>
+              </w:rPr>
+              <m:t>2</m:t>
+            </m:r>
+          </m:den>
+        </m:f>
+        <m:r>
+          <w:rPr>
+            <w:rFonts w:ascii="Cambria Math" w:eastAsiaTheme="minorEastAsia" w:hAnsi="Cambria Math"/>
+          </w:rPr>
+          <m:t>=0.866=0.87</m:t>
+        </m:r>
+      </m:oMath>
+      <w:r>
+        <w:rPr>
+          <w:rFonts w:eastAsiaTheme="minorEastAsia"/>
+        </w:rPr>
+        <w:t xml:space="preserve"> </w:t>
+      </w:r>
+      <w:r>
+        <w:rPr>
+          <w:rFonts w:eastAsiaTheme="minorEastAsia"/>
+        </w:rPr>
+        <w:br/>
+      </w:r>
+      <w:r>
+        <w:rPr>
+          <w:rFonts w:eastAsiaTheme="minorEastAsia"/>
+          <w:b/>
+          <w:bCs/>
+        </w:rPr>
+        <w:t xml:space="preserve">(4) </w:t>
+      </w:r>
+      <m:oMath>
+        <m:d>
+          <m:dPr>
+            <m:ctrlPr>
+              <w:rPr>
+                <w:rFonts w:ascii="Cambria Math" w:eastAsiaTheme="minorEastAsia" w:hAnsi="Cambria Math"/>
+                <w:b/>
+                <w:bCs/>
+                <w:i/>
+              </w:rPr>
+            </m:ctrlPr>
+          </m:dPr>
+          <m:e>
+            <m:f>
+              <m:fPr>
+                <m:ctrlPr>
+                  <w:rPr>
+                    <w:rFonts w:ascii="Cambria Math" w:eastAsiaTheme="minorEastAsia" w:hAnsi="Cambria Math"/>
+                    <w:b/>
+                    <w:bCs/>
+                    <w:i/>
+                  </w:rPr>
+                </m:ctrlPr>
+              </m:fPr>
+              <m:num>
+                <m:r>
+                  <m:rPr>
+                    <m:sty m:val="bi"/>
+                  </m:rPr>
+                  <w:rPr>
+                    <w:rFonts w:ascii="Cambria Math" w:eastAsiaTheme="minorEastAsia" w:hAnsi="Cambria Math"/>
+                  </w:rPr>
+                  <m:t>1</m:t>
+                </m:r>
+              </m:num>
+              <m:den>
+                <m:r>
+                  <m:rPr>
+                    <m:sty m:val="bi"/>
+                  </m:rPr>
+                  <w:rPr>
+                    <w:rFonts w:ascii="Cambria Math" w:eastAsiaTheme="minorEastAsia" w:hAnsi="Cambria Math"/>
+                  </w:rPr>
+                  <m:t>2</m:t>
+                </m:r>
+              </m:den>
+            </m:f>
+            <m:r>
+              <m:rPr>
+                <m:sty m:val="bi"/>
+              </m:rPr>
+              <w:rPr>
+                <w:rFonts w:ascii="Cambria Math" w:eastAsiaTheme="minorEastAsia" w:hAnsi="Cambria Math"/>
+              </w:rPr>
+              <m:t xml:space="preserve">, </m:t>
+            </m:r>
+            <m:f>
+              <m:fPr>
+                <m:ctrlPr>
+                  <w:rPr>
+                    <w:rFonts w:ascii="Cambria Math" w:eastAsiaTheme="minorEastAsia" w:hAnsi="Cambria Math"/>
+                    <w:b/>
+                    <w:bCs/>
+                    <w:i/>
+                  </w:rPr>
+                </m:ctrlPr>
+              </m:fPr>
+              <m:num>
+                <m:rad>
+                  <m:radPr>
+                    <m:degHide m:val="1"/>
+                    <m:ctrlPr>
+                      <w:rPr>
+                        <w:rFonts w:ascii="Cambria Math" w:eastAsiaTheme="minorEastAsia" w:hAnsi="Cambria Math"/>
+                        <w:b/>
+                        <w:bCs/>
+                        <w:i/>
+                      </w:rPr>
+                    </m:ctrlPr>
+                  </m:radPr>
+                  <m:deg/>
+                  <m:e>
+                    <m:r>
+                      <m:rPr>
+                        <m:sty m:val="bi"/>
+                      </m:rPr>
+                      <w:rPr>
+                        <w:rFonts w:ascii="Cambria Math" w:eastAsiaTheme="minorEastAsia" w:hAnsi="Cambria Math"/>
+                      </w:rPr>
+                      <m:t>3</m:t>
+                    </m:r>
+                  </m:e>
+                </m:rad>
+              </m:num>
+              <m:den>
+                <m:r>
+                  <m:rPr>
+                    <m:sty m:val="bi"/>
+                  </m:rPr>
+                  <w:rPr>
+                    <w:rFonts w:ascii="Cambria Math" w:eastAsiaTheme="minorEastAsia" w:hAnsi="Cambria Math"/>
+                  </w:rPr>
+                  <m:t>2</m:t>
+                </m:r>
+              </m:den>
+            </m:f>
+          </m:e>
+        </m:d>
+      </m:oMath>
+    </w:p>
+    <w:p>
+      <w:pPr>
+        <w:rPr>
+          <w:rFonts w:eastAsiaTheme="minorEastAsia"/>
         </w:rPr>
       </w:pPr>
     </w:p>
@@ -19669,7 +21637,7 @@
   <w:abstractNum w:abstractNumId="7" w15:restartNumberingAfterBreak="0">
     <w:nsid w:val="153725C2"/>
     <w:multiLevelType w:val="hybridMultilevel"/>
-    <w:tmpl w:val="88B03FC0"/>
+    <w:tmpl w:val="53E4E192"/>
     <w:lvl w:ilvl="0" w:tplc="04090015">
       <w:start w:val="1"/>
       <w:numFmt w:val="upperLetter"/>
@@ -20014,6 +21982,92 @@
     </w:lvl>
   </w:abstractNum>
   <w:abstractNum w:abstractNumId="11" w15:restartNumberingAfterBreak="0">
+    <w:nsid w:val="1BCD3778"/>
+    <w:multiLevelType w:val="hybridMultilevel"/>
+    <w:tmpl w:val="53E4E192"/>
+    <w:lvl w:ilvl="0" w:tplc="FFFFFFFF">
+      <w:start w:val="1"/>
+      <w:numFmt w:val="upperLetter"/>
+      <w:lvlText w:val="%1."/>
+      <w:lvlJc w:val="left"/>
+      <w:pPr>
+        <w:ind w:left="360" w:hanging="360"/>
+      </w:pPr>
+    </w:lvl>
+    <w:lvl w:ilvl="1" w:tplc="FFFFFFFF" w:tentative="1">
+      <w:start w:val="1"/>
+      <w:numFmt w:val="lowerLetter"/>
+      <w:lvlText w:val="%2."/>
+      <w:lvlJc w:val="left"/>
+      <w:pPr>
+        <w:ind w:left="1080" w:hanging="360"/>
+      </w:pPr>
+    </w:lvl>
+    <w:lvl w:ilvl="2" w:tplc="FFFFFFFF" w:tentative="1">
+      <w:start w:val="1"/>
+      <w:numFmt w:val="lowerRoman"/>
+      <w:lvlText w:val="%3."/>
+      <w:lvlJc w:val="right"/>
+      <w:pPr>
+        <w:ind w:left="1800" w:hanging="180"/>
+      </w:pPr>
+    </w:lvl>
+    <w:lvl w:ilvl="3" w:tplc="FFFFFFFF" w:tentative="1">
+      <w:start w:val="1"/>
+      <w:numFmt w:val="decimal"/>
+      <w:lvlText w:val="%4."/>
+      <w:lvlJc w:val="left"/>
+      <w:pPr>
+        <w:ind w:left="2520" w:hanging="360"/>
+      </w:pPr>
+    </w:lvl>
+    <w:lvl w:ilvl="4" w:tplc="FFFFFFFF" w:tentative="1">
+      <w:start w:val="1"/>
+      <w:numFmt w:val="lowerLetter"/>
+      <w:lvlText w:val="%5."/>
+      <w:lvlJc w:val="left"/>
+      <w:pPr>
+        <w:ind w:left="3240" w:hanging="360"/>
+      </w:pPr>
+    </w:lvl>
+    <w:lvl w:ilvl="5" w:tplc="FFFFFFFF" w:tentative="1">
+      <w:start w:val="1"/>
+      <w:numFmt w:val="lowerRoman"/>
+      <w:lvlText w:val="%6."/>
+      <w:lvlJc w:val="right"/>
+      <w:pPr>
+        <w:ind w:left="3960" w:hanging="180"/>
+      </w:pPr>
+    </w:lvl>
+    <w:lvl w:ilvl="6" w:tplc="FFFFFFFF" w:tentative="1">
+      <w:start w:val="1"/>
+      <w:numFmt w:val="decimal"/>
+      <w:lvlText w:val="%7."/>
+      <w:lvlJc w:val="left"/>
+      <w:pPr>
+        <w:ind w:left="4680" w:hanging="360"/>
+      </w:pPr>
+    </w:lvl>
+    <w:lvl w:ilvl="7" w:tplc="FFFFFFFF" w:tentative="1">
+      <w:start w:val="1"/>
+      <w:numFmt w:val="lowerLetter"/>
+      <w:lvlText w:val="%8."/>
+      <w:lvlJc w:val="left"/>
+      <w:pPr>
+        <w:ind w:left="5400" w:hanging="360"/>
+      </w:pPr>
+    </w:lvl>
+    <w:lvl w:ilvl="8" w:tplc="FFFFFFFF" w:tentative="1">
+      <w:start w:val="1"/>
+      <w:numFmt w:val="lowerRoman"/>
+      <w:lvlText w:val="%9."/>
+      <w:lvlJc w:val="right"/>
+      <w:pPr>
+        <w:ind w:left="6120" w:hanging="180"/>
+      </w:pPr>
+    </w:lvl>
+  </w:abstractNum>
+  <w:abstractNum w:abstractNumId="12" w15:restartNumberingAfterBreak="0">
     <w:nsid w:val="1D0A4D6D"/>
     <w:multiLevelType w:val="hybridMultilevel"/>
     <w:tmpl w:val="B532DC5A"/>
@@ -20104,7 +22158,7 @@
       </w:pPr>
     </w:lvl>
   </w:abstractNum>
-  <w:abstractNum w:abstractNumId="12" w15:restartNumberingAfterBreak="0">
+  <w:abstractNum w:abstractNumId="13" w15:restartNumberingAfterBreak="0">
     <w:nsid w:val="20E057DD"/>
     <w:multiLevelType w:val="hybridMultilevel"/>
     <w:tmpl w:val="F18E7A9A"/>
@@ -20193,7 +22247,7 @@
       </w:pPr>
     </w:lvl>
   </w:abstractNum>
-  <w:abstractNum w:abstractNumId="13" w15:restartNumberingAfterBreak="0">
+  <w:abstractNum w:abstractNumId="14" w15:restartNumberingAfterBreak="0">
     <w:nsid w:val="264C736A"/>
     <w:multiLevelType w:val="hybridMultilevel"/>
     <w:tmpl w:val="B810C032"/>
@@ -20284,7 +22338,7 @@
       </w:pPr>
     </w:lvl>
   </w:abstractNum>
-  <w:abstractNum w:abstractNumId="14" w15:restartNumberingAfterBreak="0">
+  <w:abstractNum w:abstractNumId="15" w15:restartNumberingAfterBreak="0">
     <w:nsid w:val="26CA3F23"/>
     <w:multiLevelType w:val="hybridMultilevel"/>
     <w:tmpl w:val="654ED1D6"/>
@@ -20373,7 +22427,93 @@
       </w:pPr>
     </w:lvl>
   </w:abstractNum>
-  <w:abstractNum w:abstractNumId="15" w15:restartNumberingAfterBreak="0">
+  <w:abstractNum w:abstractNumId="16" w15:restartNumberingAfterBreak="0">
+    <w:nsid w:val="2993160B"/>
+    <w:multiLevelType w:val="hybridMultilevel"/>
+    <w:tmpl w:val="C1489102"/>
+    <w:lvl w:ilvl="0" w:tplc="0409000F">
+      <w:start w:val="1"/>
+      <w:numFmt w:val="decimal"/>
+      <w:lvlText w:val="%1."/>
+      <w:lvlJc w:val="left"/>
+      <w:pPr>
+        <w:ind w:left="720" w:hanging="360"/>
+      </w:pPr>
+    </w:lvl>
+    <w:lvl w:ilvl="1" w:tplc="04090019" w:tentative="1">
+      <w:start w:val="1"/>
+      <w:numFmt w:val="lowerLetter"/>
+      <w:lvlText w:val="%2."/>
+      <w:lvlJc w:val="left"/>
+      <w:pPr>
+        <w:ind w:left="1440" w:hanging="360"/>
+      </w:pPr>
+    </w:lvl>
+    <w:lvl w:ilvl="2" w:tplc="0409001B" w:tentative="1">
+      <w:start w:val="1"/>
+      <w:numFmt w:val="lowerRoman"/>
+      <w:lvlText w:val="%3."/>
+      <w:lvlJc w:val="right"/>
+      <w:pPr>
+        <w:ind w:left="2160" w:hanging="180"/>
+      </w:pPr>
+    </w:lvl>
+    <w:lvl w:ilvl="3" w:tplc="0409000F" w:tentative="1">
+      <w:start w:val="1"/>
+      <w:numFmt w:val="decimal"/>
+      <w:lvlText w:val="%4."/>
+      <w:lvlJc w:val="left"/>
+      <w:pPr>
+        <w:ind w:left="2880" w:hanging="360"/>
+      </w:pPr>
+    </w:lvl>
+    <w:lvl w:ilvl="4" w:tplc="04090019" w:tentative="1">
+      <w:start w:val="1"/>
+      <w:numFmt w:val="lowerLetter"/>
+      <w:lvlText w:val="%5."/>
+      <w:lvlJc w:val="left"/>
+      <w:pPr>
+        <w:ind w:left="3600" w:hanging="360"/>
+      </w:pPr>
+    </w:lvl>
+    <w:lvl w:ilvl="5" w:tplc="0409001B" w:tentative="1">
+      <w:start w:val="1"/>
+      <w:numFmt w:val="lowerRoman"/>
+      <w:lvlText w:val="%6."/>
+      <w:lvlJc w:val="right"/>
+      <w:pPr>
+        <w:ind w:left="4320" w:hanging="180"/>
+      </w:pPr>
+    </w:lvl>
+    <w:lvl w:ilvl="6" w:tplc="0409000F" w:tentative="1">
+      <w:start w:val="1"/>
+      <w:numFmt w:val="decimal"/>
+      <w:lvlText w:val="%7."/>
+      <w:lvlJc w:val="left"/>
+      <w:pPr>
+        <w:ind w:left="5040" w:hanging="360"/>
+      </w:pPr>
+    </w:lvl>
+    <w:lvl w:ilvl="7" w:tplc="04090019" w:tentative="1">
+      <w:start w:val="1"/>
+      <w:numFmt w:val="lowerLetter"/>
+      <w:lvlText w:val="%8."/>
+      <w:lvlJc w:val="left"/>
+      <w:pPr>
+        <w:ind w:left="5760" w:hanging="360"/>
+      </w:pPr>
+    </w:lvl>
+    <w:lvl w:ilvl="8" w:tplc="0409001B" w:tentative="1">
+      <w:start w:val="1"/>
+      <w:numFmt w:val="lowerRoman"/>
+      <w:lvlText w:val="%9."/>
+      <w:lvlJc w:val="right"/>
+      <w:pPr>
+        <w:ind w:left="6480" w:hanging="180"/>
+      </w:pPr>
+    </w:lvl>
+  </w:abstractNum>
+  <w:abstractNum w:abstractNumId="17" w15:restartNumberingAfterBreak="0">
     <w:nsid w:val="2AFC3AF5"/>
     <w:multiLevelType w:val="hybridMultilevel"/>
     <w:tmpl w:val="D526B388"/>
@@ -20464,7 +22604,7 @@
       </w:pPr>
     </w:lvl>
   </w:abstractNum>
-  <w:abstractNum w:abstractNumId="16" w15:restartNumberingAfterBreak="0">
+  <w:abstractNum w:abstractNumId="18" w15:restartNumberingAfterBreak="0">
     <w:nsid w:val="2C545507"/>
     <w:multiLevelType w:val="hybridMultilevel"/>
     <w:tmpl w:val="358A6FBE"/>
@@ -20553,7 +22693,7 @@
       </w:pPr>
     </w:lvl>
   </w:abstractNum>
-  <w:abstractNum w:abstractNumId="17" w15:restartNumberingAfterBreak="0">
+  <w:abstractNum w:abstractNumId="19" w15:restartNumberingAfterBreak="0">
     <w:nsid w:val="2CFE39D7"/>
     <w:multiLevelType w:val="hybridMultilevel"/>
     <w:tmpl w:val="7E0AB338"/>
@@ -20642,7 +22782,7 @@
       </w:pPr>
     </w:lvl>
   </w:abstractNum>
-  <w:abstractNum w:abstractNumId="18" w15:restartNumberingAfterBreak="0">
+  <w:abstractNum w:abstractNumId="20" w15:restartNumberingAfterBreak="0">
     <w:nsid w:val="2DB22F91"/>
     <w:multiLevelType w:val="hybridMultilevel"/>
     <w:tmpl w:val="0E320E54"/>
@@ -20728,7 +22868,7 @@
       </w:pPr>
     </w:lvl>
   </w:abstractNum>
-  <w:abstractNum w:abstractNumId="19" w15:restartNumberingAfterBreak="0">
+  <w:abstractNum w:abstractNumId="21" w15:restartNumberingAfterBreak="0">
     <w:nsid w:val="34195DC4"/>
     <w:multiLevelType w:val="hybridMultilevel"/>
     <w:tmpl w:val="4B52E4C8"/>
@@ -20819,7 +22959,7 @@
       </w:pPr>
     </w:lvl>
   </w:abstractNum>
-  <w:abstractNum w:abstractNumId="20" w15:restartNumberingAfterBreak="0">
+  <w:abstractNum w:abstractNumId="22" w15:restartNumberingAfterBreak="0">
     <w:nsid w:val="35CD30E4"/>
     <w:multiLevelType w:val="hybridMultilevel"/>
     <w:tmpl w:val="64B2635A"/>
@@ -20908,7 +23048,7 @@
       </w:pPr>
     </w:lvl>
   </w:abstractNum>
-  <w:abstractNum w:abstractNumId="21" w15:restartNumberingAfterBreak="0">
+  <w:abstractNum w:abstractNumId="23" w15:restartNumberingAfterBreak="0">
     <w:nsid w:val="392E5B46"/>
     <w:multiLevelType w:val="hybridMultilevel"/>
     <w:tmpl w:val="916684CA"/>
@@ -20994,7 +23134,7 @@
       </w:pPr>
     </w:lvl>
   </w:abstractNum>
-  <w:abstractNum w:abstractNumId="22" w15:restartNumberingAfterBreak="0">
+  <w:abstractNum w:abstractNumId="24" w15:restartNumberingAfterBreak="0">
     <w:nsid w:val="396B0B9F"/>
     <w:multiLevelType w:val="hybridMultilevel"/>
     <w:tmpl w:val="78248B38"/>
@@ -21080,7 +23220,7 @@
       </w:pPr>
     </w:lvl>
   </w:abstractNum>
-  <w:abstractNum w:abstractNumId="23" w15:restartNumberingAfterBreak="0">
+  <w:abstractNum w:abstractNumId="25" w15:restartNumberingAfterBreak="0">
     <w:nsid w:val="3A200D4D"/>
     <w:multiLevelType w:val="hybridMultilevel"/>
     <w:tmpl w:val="EC1ED43A"/>
@@ -21166,7 +23306,7 @@
       </w:pPr>
     </w:lvl>
   </w:abstractNum>
-  <w:abstractNum w:abstractNumId="24" w15:restartNumberingAfterBreak="0">
+  <w:abstractNum w:abstractNumId="26" w15:restartNumberingAfterBreak="0">
     <w:nsid w:val="3B321DE6"/>
     <w:multiLevelType w:val="hybridMultilevel"/>
     <w:tmpl w:val="64880FF4"/>
@@ -21252,7 +23392,7 @@
       </w:pPr>
     </w:lvl>
   </w:abstractNum>
-  <w:abstractNum w:abstractNumId="25" w15:restartNumberingAfterBreak="0">
+  <w:abstractNum w:abstractNumId="27" w15:restartNumberingAfterBreak="0">
     <w:nsid w:val="3BE15F8F"/>
     <w:multiLevelType w:val="hybridMultilevel"/>
     <w:tmpl w:val="39BC593A"/>
@@ -21341,7 +23481,7 @@
       </w:pPr>
     </w:lvl>
   </w:abstractNum>
-  <w:abstractNum w:abstractNumId="26" w15:restartNumberingAfterBreak="0">
+  <w:abstractNum w:abstractNumId="28" w15:restartNumberingAfterBreak="0">
     <w:nsid w:val="3D2D27E4"/>
     <w:multiLevelType w:val="hybridMultilevel"/>
     <w:tmpl w:val="97A4DDEC"/>
@@ -21430,7 +23570,7 @@
       </w:pPr>
     </w:lvl>
   </w:abstractNum>
-  <w:abstractNum w:abstractNumId="27" w15:restartNumberingAfterBreak="0">
+  <w:abstractNum w:abstractNumId="29" w15:restartNumberingAfterBreak="0">
     <w:nsid w:val="3E5B7795"/>
     <w:multiLevelType w:val="hybridMultilevel"/>
     <w:tmpl w:val="2D740A28"/>
@@ -21519,7 +23659,7 @@
       </w:pPr>
     </w:lvl>
   </w:abstractNum>
-  <w:abstractNum w:abstractNumId="28" w15:restartNumberingAfterBreak="0">
+  <w:abstractNum w:abstractNumId="30" w15:restartNumberingAfterBreak="0">
     <w:nsid w:val="468516F9"/>
     <w:multiLevelType w:val="hybridMultilevel"/>
     <w:tmpl w:val="360E1960"/>
@@ -21608,7 +23748,7 @@
       </w:pPr>
     </w:lvl>
   </w:abstractNum>
-  <w:abstractNum w:abstractNumId="29" w15:restartNumberingAfterBreak="0">
+  <w:abstractNum w:abstractNumId="31" w15:restartNumberingAfterBreak="0">
     <w:nsid w:val="4CBE51C3"/>
     <w:multiLevelType w:val="hybridMultilevel"/>
     <w:tmpl w:val="08C02216"/>
@@ -21697,7 +23837,7 @@
       </w:pPr>
     </w:lvl>
   </w:abstractNum>
-  <w:abstractNum w:abstractNumId="30" w15:restartNumberingAfterBreak="0">
+  <w:abstractNum w:abstractNumId="32" w15:restartNumberingAfterBreak="0">
     <w:nsid w:val="535934BA"/>
     <w:multiLevelType w:val="hybridMultilevel"/>
     <w:tmpl w:val="494C742E"/>
@@ -21786,7 +23926,7 @@
       </w:pPr>
     </w:lvl>
   </w:abstractNum>
-  <w:abstractNum w:abstractNumId="31" w15:restartNumberingAfterBreak="0">
+  <w:abstractNum w:abstractNumId="33" w15:restartNumberingAfterBreak="0">
     <w:nsid w:val="54AA4BBE"/>
     <w:multiLevelType w:val="hybridMultilevel"/>
     <w:tmpl w:val="1D7A1E7A"/>
@@ -21872,7 +24012,7 @@
       </w:pPr>
     </w:lvl>
   </w:abstractNum>
-  <w:abstractNum w:abstractNumId="32" w15:restartNumberingAfterBreak="0">
+  <w:abstractNum w:abstractNumId="34" w15:restartNumberingAfterBreak="0">
     <w:nsid w:val="565B3B5F"/>
     <w:multiLevelType w:val="hybridMultilevel"/>
     <w:tmpl w:val="C25CF020"/>
@@ -21958,7 +24098,7 @@
       </w:pPr>
     </w:lvl>
   </w:abstractNum>
-  <w:abstractNum w:abstractNumId="33" w15:restartNumberingAfterBreak="0">
+  <w:abstractNum w:abstractNumId="35" w15:restartNumberingAfterBreak="0">
     <w:nsid w:val="582B237B"/>
     <w:multiLevelType w:val="hybridMultilevel"/>
     <w:tmpl w:val="F7B2F010"/>
@@ -22047,7 +24187,7 @@
       </w:pPr>
     </w:lvl>
   </w:abstractNum>
-  <w:abstractNum w:abstractNumId="34" w15:restartNumberingAfterBreak="0">
+  <w:abstractNum w:abstractNumId="36" w15:restartNumberingAfterBreak="0">
     <w:nsid w:val="5C1028A5"/>
     <w:multiLevelType w:val="hybridMultilevel"/>
     <w:tmpl w:val="01F67B0E"/>
@@ -22136,7 +24276,7 @@
       </w:pPr>
     </w:lvl>
   </w:abstractNum>
-  <w:abstractNum w:abstractNumId="35" w15:restartNumberingAfterBreak="0">
+  <w:abstractNum w:abstractNumId="37" w15:restartNumberingAfterBreak="0">
     <w:nsid w:val="616A6B24"/>
     <w:multiLevelType w:val="hybridMultilevel"/>
     <w:tmpl w:val="B95ED14C"/>
@@ -22225,7 +24365,7 @@
       </w:pPr>
     </w:lvl>
   </w:abstractNum>
-  <w:abstractNum w:abstractNumId="36" w15:restartNumberingAfterBreak="0">
+  <w:abstractNum w:abstractNumId="38" w15:restartNumberingAfterBreak="0">
     <w:nsid w:val="655B16EE"/>
     <w:multiLevelType w:val="hybridMultilevel"/>
     <w:tmpl w:val="1E0CFBAE"/>
@@ -22314,7 +24454,7 @@
       </w:pPr>
     </w:lvl>
   </w:abstractNum>
-  <w:abstractNum w:abstractNumId="37" w15:restartNumberingAfterBreak="0">
+  <w:abstractNum w:abstractNumId="39" w15:restartNumberingAfterBreak="0">
     <w:nsid w:val="6C4C7A0A"/>
     <w:multiLevelType w:val="hybridMultilevel"/>
     <w:tmpl w:val="1DA2279C"/>
@@ -22400,7 +24540,7 @@
       </w:pPr>
     </w:lvl>
   </w:abstractNum>
-  <w:abstractNum w:abstractNumId="38" w15:restartNumberingAfterBreak="0">
+  <w:abstractNum w:abstractNumId="40" w15:restartNumberingAfterBreak="0">
     <w:nsid w:val="6EEA64AD"/>
     <w:multiLevelType w:val="hybridMultilevel"/>
     <w:tmpl w:val="0E18012C"/>
@@ -22489,7 +24629,7 @@
       </w:pPr>
     </w:lvl>
   </w:abstractNum>
-  <w:abstractNum w:abstractNumId="39" w15:restartNumberingAfterBreak="0">
+  <w:abstractNum w:abstractNumId="41" w15:restartNumberingAfterBreak="0">
     <w:nsid w:val="7505097C"/>
     <w:multiLevelType w:val="hybridMultilevel"/>
     <w:tmpl w:val="C046B648"/>
@@ -22575,7 +24715,7 @@
       </w:pPr>
     </w:lvl>
   </w:abstractNum>
-  <w:abstractNum w:abstractNumId="40" w15:restartNumberingAfterBreak="0">
+  <w:abstractNum w:abstractNumId="42" w15:restartNumberingAfterBreak="0">
     <w:nsid w:val="76DE0294"/>
     <w:multiLevelType w:val="hybridMultilevel"/>
     <w:tmpl w:val="29389950"/>
@@ -22688,7 +24828,7 @@
       </w:rPr>
     </w:lvl>
   </w:abstractNum>
-  <w:abstractNum w:abstractNumId="41" w15:restartNumberingAfterBreak="0">
+  <w:abstractNum w:abstractNumId="43" w15:restartNumberingAfterBreak="0">
     <w:nsid w:val="7DAD1F72"/>
     <w:multiLevelType w:val="hybridMultilevel"/>
     <w:tmpl w:val="B4D6052A"/>
@@ -22778,55 +24918,55 @@
     </w:lvl>
   </w:abstractNum>
   <w:num w:numId="1" w16cid:durableId="332102753">
-    <w:abstractNumId w:val="33"/>
+    <w:abstractNumId w:val="35"/>
   </w:num>
   <w:num w:numId="2" w16cid:durableId="1379428125">
     <w:abstractNumId w:val="4"/>
   </w:num>
   <w:num w:numId="3" w16cid:durableId="982393518">
-    <w:abstractNumId w:val="30"/>
+    <w:abstractNumId w:val="32"/>
   </w:num>
   <w:num w:numId="4" w16cid:durableId="1752892429">
     <w:abstractNumId w:val="0"/>
   </w:num>
   <w:num w:numId="5" w16cid:durableId="87237186">
+    <w:abstractNumId w:val="14"/>
+  </w:num>
+  <w:num w:numId="6" w16cid:durableId="737241610">
+    <w:abstractNumId w:val="19"/>
+  </w:num>
+  <w:num w:numId="7" w16cid:durableId="1142888846">
+    <w:abstractNumId w:val="29"/>
+  </w:num>
+  <w:num w:numId="8" w16cid:durableId="1719012536">
+    <w:abstractNumId w:val="21"/>
+  </w:num>
+  <w:num w:numId="9" w16cid:durableId="241065129">
     <w:abstractNumId w:val="13"/>
   </w:num>
-  <w:num w:numId="6" w16cid:durableId="737241610">
-    <w:abstractNumId w:val="17"/>
-  </w:num>
-  <w:num w:numId="7" w16cid:durableId="1142888846">
-    <w:abstractNumId w:val="27"/>
-  </w:num>
-  <w:num w:numId="8" w16cid:durableId="1719012536">
-    <w:abstractNumId w:val="19"/>
-  </w:num>
-  <w:num w:numId="9" w16cid:durableId="241065129">
-    <w:abstractNumId w:val="12"/>
-  </w:num>
   <w:num w:numId="10" w16cid:durableId="2096779101">
-    <w:abstractNumId w:val="32"/>
+    <w:abstractNumId w:val="34"/>
   </w:num>
   <w:num w:numId="11" w16cid:durableId="1167135762">
     <w:abstractNumId w:val="10"/>
   </w:num>
   <w:num w:numId="12" w16cid:durableId="1790972052">
-    <w:abstractNumId w:val="14"/>
+    <w:abstractNumId w:val="15"/>
   </w:num>
   <w:num w:numId="13" w16cid:durableId="2902597">
-    <w:abstractNumId w:val="15"/>
+    <w:abstractNumId w:val="17"/>
   </w:num>
   <w:num w:numId="14" w16cid:durableId="2023822308">
     <w:abstractNumId w:val="9"/>
   </w:num>
   <w:num w:numId="15" w16cid:durableId="1714111239">
-    <w:abstractNumId w:val="28"/>
+    <w:abstractNumId w:val="30"/>
   </w:num>
   <w:num w:numId="16" w16cid:durableId="2010060555">
-    <w:abstractNumId w:val="11"/>
+    <w:abstractNumId w:val="12"/>
   </w:num>
   <w:num w:numId="17" w16cid:durableId="525296370">
-    <w:abstractNumId w:val="16"/>
+    <w:abstractNumId w:val="18"/>
   </w:num>
   <w:num w:numId="18" w16cid:durableId="583877622">
     <w:abstractNumId w:val="5"/>
@@ -22838,70 +24978,76 @@
     <w:abstractNumId w:val="3"/>
   </w:num>
   <w:num w:numId="21" w16cid:durableId="215240283">
-    <w:abstractNumId w:val="26"/>
+    <w:abstractNumId w:val="28"/>
   </w:num>
   <w:num w:numId="22" w16cid:durableId="1001469413">
-    <w:abstractNumId w:val="41"/>
+    <w:abstractNumId w:val="43"/>
   </w:num>
   <w:num w:numId="23" w16cid:durableId="1433471599">
-    <w:abstractNumId w:val="38"/>
+    <w:abstractNumId w:val="40"/>
   </w:num>
   <w:num w:numId="24" w16cid:durableId="1826042255">
-    <w:abstractNumId w:val="29"/>
+    <w:abstractNumId w:val="31"/>
   </w:num>
   <w:num w:numId="25" w16cid:durableId="1260484616">
-    <w:abstractNumId w:val="25"/>
+    <w:abstractNumId w:val="27"/>
   </w:num>
   <w:num w:numId="26" w16cid:durableId="564489878">
-    <w:abstractNumId w:val="20"/>
+    <w:abstractNumId w:val="22"/>
   </w:num>
   <w:num w:numId="27" w16cid:durableId="2139881585">
-    <w:abstractNumId w:val="34"/>
+    <w:abstractNumId w:val="36"/>
   </w:num>
   <w:num w:numId="28" w16cid:durableId="1738670149">
     <w:abstractNumId w:val="1"/>
   </w:num>
   <w:num w:numId="29" w16cid:durableId="2065449319">
-    <w:abstractNumId w:val="31"/>
+    <w:abstractNumId w:val="33"/>
   </w:num>
   <w:num w:numId="30" w16cid:durableId="1961446666">
-    <w:abstractNumId w:val="18"/>
+    <w:abstractNumId w:val="20"/>
   </w:num>
   <w:num w:numId="31" w16cid:durableId="1652440377">
-    <w:abstractNumId w:val="35"/>
+    <w:abstractNumId w:val="37"/>
   </w:num>
   <w:num w:numId="32" w16cid:durableId="117258363">
-    <w:abstractNumId w:val="36"/>
+    <w:abstractNumId w:val="38"/>
   </w:num>
   <w:num w:numId="33" w16cid:durableId="1727755939">
     <w:abstractNumId w:val="8"/>
   </w:num>
   <w:num w:numId="34" w16cid:durableId="486677623">
-    <w:abstractNumId w:val="24"/>
+    <w:abstractNumId w:val="26"/>
   </w:num>
   <w:num w:numId="35" w16cid:durableId="378477550">
-    <w:abstractNumId w:val="23"/>
+    <w:abstractNumId w:val="25"/>
   </w:num>
   <w:num w:numId="36" w16cid:durableId="286201399">
-    <w:abstractNumId w:val="39"/>
+    <w:abstractNumId w:val="41"/>
   </w:num>
   <w:num w:numId="37" w16cid:durableId="1491360303">
     <w:abstractNumId w:val="6"/>
   </w:num>
   <w:num w:numId="38" w16cid:durableId="1612590345">
-    <w:abstractNumId w:val="37"/>
+    <w:abstractNumId w:val="39"/>
   </w:num>
   <w:num w:numId="39" w16cid:durableId="1297640664">
-    <w:abstractNumId w:val="40"/>
+    <w:abstractNumId w:val="42"/>
   </w:num>
   <w:num w:numId="40" w16cid:durableId="1376009567">
     <w:abstractNumId w:val="7"/>
   </w:num>
   <w:num w:numId="41" w16cid:durableId="1918592828">
-    <w:abstractNumId w:val="21"/>
+    <w:abstractNumId w:val="23"/>
   </w:num>
   <w:num w:numId="42" w16cid:durableId="1865433737">
-    <w:abstractNumId w:val="22"/>
+    <w:abstractNumId w:val="24"/>
+  </w:num>
+  <w:num w:numId="43" w16cid:durableId="884218355">
+    <w:abstractNumId w:val="11"/>
+  </w:num>
+  <w:num w:numId="44" w16cid:durableId="777680164">
+    <w:abstractNumId w:val="16"/>
   </w:num>
   <w:numIdMacAtCleanup w:val="14"/>
 </w:numbering>

</xml_diff>

<commit_message>
Algebra 2 - Chapter 5 Trigonometric Expressions and Equations - 5.3 Radian Measure - Check Your Understanding of Section 5.3 - B. Show how you arrived at your answers.
</commit_message>
<xml_diff>
--- a/Algebra-2/ch05/Algebra 2 - Chapter 5.docx
+++ b/Algebra-2/ch05/Algebra 2 - Chapter 5.docx
@@ -136,7 +136,7 @@
           <w:noProof/>
         </w:rPr>
         <w:drawing>
-          <wp:inline distT="0" distB="0" distL="0" distR="0" wp14:anchorId="61D7AE74" wp14:editId="5EC23590">
+          <wp:inline distT="0" distB="0" distL="0" distR="0" wp14:anchorId="61D7AE74" wp14:editId="2339593E">
             <wp:extent cx="1527048" cy="1335024"/>
             <wp:effectExtent l="0" t="0" r="0" b="0"/>
             <wp:docPr id="1322839612" name="Picture 2"/>
@@ -413,7 +413,7 @@
           <w:noProof/>
         </w:rPr>
         <w:drawing>
-          <wp:inline distT="0" distB="0" distL="0" distR="0" wp14:anchorId="3A6FB859" wp14:editId="49806C29">
+          <wp:inline distT="0" distB="0" distL="0" distR="0" wp14:anchorId="3A6FB859" wp14:editId="6E71EA60">
             <wp:extent cx="1527048" cy="1353312"/>
             <wp:effectExtent l="0" t="0" r="0" b="0"/>
             <wp:docPr id="1078472558" name="Picture 7"/>
@@ -505,7 +505,7 @@
           <w:noProof/>
         </w:rPr>
         <w:drawing>
-          <wp:inline distT="0" distB="0" distL="0" distR="0" wp14:anchorId="41BCEFAC" wp14:editId="688B77D1">
+          <wp:inline distT="0" distB="0" distL="0" distR="0" wp14:anchorId="41BCEFAC" wp14:editId="7818E764">
             <wp:extent cx="1161288" cy="1344168"/>
             <wp:effectExtent l="0" t="0" r="1270" b="8890"/>
             <wp:docPr id="365314756" name="Picture 9"/>
@@ -602,7 +602,7 @@
           <w:noProof/>
         </w:rPr>
         <w:drawing>
-          <wp:inline distT="0" distB="0" distL="0" distR="0" wp14:anchorId="42652367" wp14:editId="3BEF5B39">
+          <wp:inline distT="0" distB="0" distL="0" distR="0" wp14:anchorId="42652367" wp14:editId="71E4F85C">
             <wp:extent cx="1527048" cy="1353312"/>
             <wp:effectExtent l="0" t="0" r="0" b="0"/>
             <wp:docPr id="59383075" name="Picture 10"/>
@@ -879,7 +879,7 @@
           <w:noProof/>
         </w:rPr>
         <w:drawing>
-          <wp:inline distT="0" distB="0" distL="0" distR="0" wp14:anchorId="22EA55E9" wp14:editId="4CCBA7C0">
+          <wp:inline distT="0" distB="0" distL="0" distR="0" wp14:anchorId="22EA55E9" wp14:editId="016DF1E1">
             <wp:extent cx="1527048" cy="1353312"/>
             <wp:effectExtent l="0" t="0" r="0" b="0"/>
             <wp:docPr id="330922667" name="Picture 11"/>
@@ -1035,7 +1035,7 @@
           <w:noProof/>
         </w:rPr>
         <w:drawing>
-          <wp:inline distT="0" distB="0" distL="0" distR="0" wp14:anchorId="3FAE935C" wp14:editId="4F60B9FB">
+          <wp:inline distT="0" distB="0" distL="0" distR="0" wp14:anchorId="3FAE935C" wp14:editId="16C43D3C">
             <wp:extent cx="1143000" cy="1143000"/>
             <wp:effectExtent l="0" t="0" r="0" b="0"/>
             <wp:docPr id="704430776" name="Picture 12"/>
@@ -1306,7 +1306,7 @@
           <w:noProof/>
         </w:rPr>
         <w:drawing>
-          <wp:inline distT="0" distB="0" distL="0" distR="0" wp14:anchorId="6B31AFC4" wp14:editId="48DC882B">
+          <wp:inline distT="0" distB="0" distL="0" distR="0" wp14:anchorId="6B31AFC4" wp14:editId="3BAA7E83">
             <wp:extent cx="1426464" cy="1426464"/>
             <wp:effectExtent l="0" t="0" r="2540" b="2540"/>
             <wp:docPr id="918199563" name="Picture 14"/>
@@ -2187,7 +2187,7 @@
           <w:noProof/>
         </w:rPr>
         <w:drawing>
-          <wp:inline distT="0" distB="0" distL="0" distR="0" wp14:anchorId="0B92C3D9" wp14:editId="0130D15D">
+          <wp:inline distT="0" distB="0" distL="0" distR="0" wp14:anchorId="0B92C3D9" wp14:editId="71B80526">
             <wp:extent cx="1527048" cy="1508760"/>
             <wp:effectExtent l="0" t="0" r="0" b="0"/>
             <wp:docPr id="2036042343" name="Picture 16"/>
@@ -2422,7 +2422,7 @@
           <w:noProof/>
         </w:rPr>
         <w:drawing>
-          <wp:inline distT="0" distB="0" distL="0" distR="0" wp14:anchorId="08FAA3F6" wp14:editId="77FEB348">
+          <wp:inline distT="0" distB="0" distL="0" distR="0" wp14:anchorId="08FAA3F6" wp14:editId="728BA14D">
             <wp:extent cx="1527048" cy="1508760"/>
             <wp:effectExtent l="0" t="0" r="0" b="0"/>
             <wp:docPr id="1916226963" name="Picture 15" descr="A graph of a function&#10;&#10;AI-generated content may be incorrect."/>
@@ -2601,7 +2601,7 @@
           <w:noProof/>
         </w:rPr>
         <w:drawing>
-          <wp:inline distT="0" distB="0" distL="0" distR="0" wp14:anchorId="4714E95C" wp14:editId="483A19DB">
+          <wp:inline distT="0" distB="0" distL="0" distR="0" wp14:anchorId="4714E95C" wp14:editId="568CCC6F">
             <wp:extent cx="2807208" cy="2752344"/>
             <wp:effectExtent l="0" t="0" r="0" b="0"/>
             <wp:docPr id="2051818706" name="Picture 18"/>
@@ -3016,7 +3016,7 @@
           <w:noProof/>
         </w:rPr>
         <w:drawing>
-          <wp:inline distT="0" distB="0" distL="0" distR="0" wp14:anchorId="2E5B34A1" wp14:editId="4B459A37">
+          <wp:inline distT="0" distB="0" distL="0" distR="0" wp14:anchorId="2E5B34A1" wp14:editId="7D26DA2C">
             <wp:extent cx="2807208" cy="2752344"/>
             <wp:effectExtent l="0" t="0" r="0" b="0"/>
             <wp:docPr id="646189286" name="Picture 19"/>
@@ -3562,7 +3562,7 @@
         </w:rPr>
         <w:lastRenderedPageBreak/>
         <w:drawing>
-          <wp:inline distT="0" distB="0" distL="0" distR="0" wp14:anchorId="348A202E" wp14:editId="36ADF966">
+          <wp:inline distT="0" distB="0" distL="0" distR="0" wp14:anchorId="348A202E" wp14:editId="775E7120">
             <wp:extent cx="2807208" cy="2752344"/>
             <wp:effectExtent l="0" t="0" r="0" b="0"/>
             <wp:docPr id="1108018706" name="Picture 20"/>
@@ -4202,7 +4202,7 @@
           <w:noProof/>
         </w:rPr>
         <w:drawing>
-          <wp:inline distT="0" distB="0" distL="0" distR="0" wp14:anchorId="52F0190B" wp14:editId="5E10698C">
+          <wp:inline distT="0" distB="0" distL="0" distR="0" wp14:anchorId="52F0190B" wp14:editId="31893261">
             <wp:extent cx="1773936" cy="1600200"/>
             <wp:effectExtent l="0" t="0" r="0" b="0"/>
             <wp:docPr id="316752068" name="Picture 22"/>
@@ -5033,7 +5033,7 @@
           <w:noProof/>
         </w:rPr>
         <w:drawing>
-          <wp:inline distT="0" distB="0" distL="0" distR="0" wp14:anchorId="0C779A08" wp14:editId="1EC09B3E">
+          <wp:inline distT="0" distB="0" distL="0" distR="0" wp14:anchorId="0C779A08" wp14:editId="297967A0">
             <wp:extent cx="2807208" cy="2752344"/>
             <wp:effectExtent l="0" t="0" r="0" b="0"/>
             <wp:docPr id="570582736" name="Picture 23"/>
@@ -9786,7 +9786,7 @@
           <w:noProof/>
         </w:rPr>
         <w:drawing>
-          <wp:inline distT="0" distB="0" distL="0" distR="0" wp14:anchorId="0A2CA7EC" wp14:editId="13EA4E0A">
+          <wp:inline distT="0" distB="0" distL="0" distR="0" wp14:anchorId="0A2CA7EC" wp14:editId="6BF4CD6B">
             <wp:extent cx="1426464" cy="1426464"/>
             <wp:effectExtent l="0" t="0" r="2540" b="2540"/>
             <wp:docPr id="2038826972" name="Picture 14"/>
@@ -15826,7 +15826,7 @@
           <w:noProof/>
         </w:rPr>
         <w:drawing>
-          <wp:inline distT="0" distB="0" distL="0" distR="0" wp14:anchorId="0EF54C3F" wp14:editId="65B2B583">
+          <wp:inline distT="0" distB="0" distL="0" distR="0" wp14:anchorId="0EF54C3F" wp14:editId="0C3F1AD3">
             <wp:extent cx="1700784" cy="1673352"/>
             <wp:effectExtent l="0" t="0" r="0" b="3175"/>
             <wp:docPr id="1631878601" name="Picture 2"/>
@@ -16032,7 +16032,7 @@
           <w:noProof/>
         </w:rPr>
         <w:drawing>
-          <wp:inline distT="0" distB="0" distL="0" distR="0" wp14:anchorId="333B25C7" wp14:editId="35E678BD">
+          <wp:inline distT="0" distB="0" distL="0" distR="0" wp14:anchorId="333B25C7" wp14:editId="6FA446DA">
             <wp:extent cx="1700784" cy="1673352"/>
             <wp:effectExtent l="0" t="0" r="0" b="3175"/>
             <wp:docPr id="1900026450" name="Picture 4"/>
@@ -16772,7 +16772,7 @@
           <w:noProof/>
         </w:rPr>
         <w:drawing>
-          <wp:inline distT="0" distB="0" distL="0" distR="0" wp14:anchorId="073067CA" wp14:editId="4AAEFB2B">
+          <wp:inline distT="0" distB="0" distL="0" distR="0" wp14:anchorId="073067CA" wp14:editId="5F844051">
             <wp:extent cx="1773936" cy="1600200"/>
             <wp:effectExtent l="0" t="0" r="0" b="0"/>
             <wp:docPr id="1158796572" name="Picture 11"/>
@@ -17042,7 +17042,7 @@
           <w:noProof/>
         </w:rPr>
         <w:drawing>
-          <wp:inline distT="0" distB="0" distL="0" distR="0" wp14:anchorId="6CCB1D9C" wp14:editId="63DA59AC">
+          <wp:inline distT="0" distB="0" distL="0" distR="0" wp14:anchorId="6CCB1D9C" wp14:editId="42B9732C">
             <wp:extent cx="960120" cy="1042416"/>
             <wp:effectExtent l="0" t="0" r="0" b="5715"/>
             <wp:docPr id="50069395" name="Picture 1"/>
@@ -19424,16 +19424,7 @@
           <w:rPr>
             <w:rFonts w:ascii="Cambria Math" w:eastAsiaTheme="minorEastAsia" w:hAnsi="Cambria Math"/>
           </w:rPr>
-          <m:t xml:space="preserve"> </m:t>
-        </m:r>
-        <m:r>
-          <m:rPr>
-            <m:sty m:val="p"/>
-          </m:rPr>
-          <w:rPr>
-            <w:rFonts w:ascii="Cambria Math" w:eastAsiaTheme="minorEastAsia" w:hAnsi="Cambria Math"/>
-          </w:rPr>
-          <m:t>∙</m:t>
+          <m:t xml:space="preserve"> ∙</m:t>
         </m:r>
         <m:f>
           <m:fPr>
@@ -19700,13 +19691,7 @@
           <w:rPr>
             <w:rFonts w:ascii="Cambria Math" w:eastAsiaTheme="minorEastAsia" w:hAnsi="Cambria Math"/>
           </w:rPr>
-          <m:t>41°</m:t>
-        </m:r>
-        <m:r>
-          <w:rPr>
-            <w:rFonts w:ascii="Cambria Math" w:eastAsiaTheme="minorEastAsia" w:hAnsi="Cambria Math"/>
-          </w:rPr>
-          <m:t>∙</m:t>
+          <m:t>41°∙</m:t>
         </m:r>
         <m:f>
           <m:fPr>
@@ -19738,13 +19723,7 @@
           <w:rPr>
             <w:rFonts w:ascii="Cambria Math" w:eastAsiaTheme="minorEastAsia" w:hAnsi="Cambria Math"/>
           </w:rPr>
-          <m:t>=</m:t>
-        </m:r>
-        <m:r>
-          <w:rPr>
-            <w:rFonts w:ascii="Cambria Math" w:eastAsiaTheme="minorEastAsia" w:hAnsi="Cambria Math"/>
-          </w:rPr>
-          <m:t>0.7156=0.72</m:t>
+          <m:t>=0.7156=0.72</m:t>
         </m:r>
       </m:oMath>
       <w:r>
@@ -19823,13 +19802,7 @@
           <w:rPr>
             <w:rFonts w:ascii="Cambria Math" w:eastAsiaTheme="minorEastAsia" w:hAnsi="Cambria Math"/>
           </w:rPr>
-          <m:t>308°</m:t>
-        </m:r>
-        <m:r>
-          <w:rPr>
-            <w:rFonts w:ascii="Cambria Math" w:eastAsiaTheme="minorEastAsia" w:hAnsi="Cambria Math"/>
-          </w:rPr>
-          <m:t>∙</m:t>
+          <m:t>308°∙</m:t>
         </m:r>
         <m:f>
           <m:fPr>
@@ -20231,14 +20204,7 @@
         <w:rPr>
           <w:rFonts w:eastAsiaTheme="minorEastAsia"/>
         </w:rPr>
-        <w:t xml:space="preserve">If </w:t>
-      </w:r>
-      <w:proofErr w:type="spellStart"/>
-      <w:r>
-        <w:rPr>
-          <w:rFonts w:eastAsiaTheme="minorEastAsia"/>
-        </w:rPr>
-        <w:t xml:space="preserve">circle </w:t>
+        <w:t xml:space="preserve">If circle </w:t>
       </w:r>
       <m:oMath>
         <m:r>
@@ -20252,21 +20218,7 @@
         <w:rPr>
           <w:rFonts w:eastAsiaTheme="minorEastAsia"/>
         </w:rPr>
-        <w:t xml:space="preserve"> has</w:t>
-      </w:r>
-      <w:proofErr w:type="spellEnd"/>
-      <w:r>
-        <w:rPr>
-          <w:rFonts w:eastAsiaTheme="minorEastAsia"/>
-        </w:rPr>
-        <w:t xml:space="preserve"> a radius of 1 inch and </w:t>
-      </w:r>
-      <w:proofErr w:type="spellStart"/>
-      <w:r>
-        <w:rPr>
-          <w:rFonts w:eastAsiaTheme="minorEastAsia"/>
-        </w:rPr>
-        <w:t>m</w:t>
+        <w:t xml:space="preserve"> has a radius of 1 inch and m</w:t>
       </w:r>
       <w:r>
         <w:rPr>
@@ -20278,14 +20230,7 @@
         <w:rPr>
           <w:rFonts w:ascii="Cambria Math" w:eastAsiaTheme="minorEastAsia" w:hAnsi="Cambria Math" w:cs="Cambria Math"/>
         </w:rPr>
-        <w:t>AOB</w:t>
-      </w:r>
-      <w:proofErr w:type="spellEnd"/>
-      <w:r>
-        <w:rPr>
-          <w:rFonts w:ascii="Cambria Math" w:eastAsiaTheme="minorEastAsia" w:hAnsi="Cambria Math" w:cs="Cambria Math"/>
-        </w:rPr>
-        <w:t xml:space="preserve"> is 1.3 radians, what is the length of arc </w:t>
+        <w:t xml:space="preserve">AOB is 1.3 radians, what is the length of arc </w:t>
       </w:r>
       <m:oMath>
         <m:limUpp>
@@ -20575,6 +20520,9 @@
           </m:e>
         </m:func>
         <m:r>
+          <m:rPr>
+            <m:sty m:val="p"/>
+          </m:rPr>
           <w:rPr>
             <w:rFonts w:ascii="Cambria Math" w:eastAsiaTheme="minorEastAsia" w:hAnsi="Cambria Math" w:cs="Cambria Math"/>
           </w:rPr>
@@ -20936,10 +20884,1221 @@
     </w:p>
     <w:p>
       <w:pPr>
-        <w:rPr>
-          <w:rFonts w:eastAsiaTheme="minorEastAsia"/>
-        </w:rPr>
-      </w:pPr>
+        <w:pStyle w:val="ListParagraph"/>
+        <w:numPr>
+          <w:ilvl w:val="0"/>
+          <w:numId w:val="45"/>
+        </w:numPr>
+        <w:rPr>
+          <w:rFonts w:eastAsiaTheme="minorEastAsia"/>
+        </w:rPr>
+      </w:pPr>
+      <w:r>
+        <w:rPr>
+          <w:rFonts w:eastAsiaTheme="minorEastAsia"/>
+          <w:i/>
+          <w:iCs/>
+        </w:rPr>
+        <w:lastRenderedPageBreak/>
+        <w:t>Show how you arrived at your answers</w:t>
+      </w:r>
+      <w:r>
+        <w:rPr>
+          <w:rFonts w:eastAsiaTheme="minorEastAsia"/>
+        </w:rPr>
+        <w:t>.</w:t>
+      </w:r>
+    </w:p>
+    <w:p>
+      <w:pPr>
+        <w:pStyle w:val="ListParagraph"/>
+        <w:numPr>
+          <w:ilvl w:val="0"/>
+          <w:numId w:val="46"/>
+        </w:numPr>
+        <w:rPr>
+          <w:b/>
+          <w:bCs/>
+        </w:rPr>
+      </w:pPr>
+      <w:r>
+        <w:t xml:space="preserve">Is 1 radian bigger or smaller than </w:t>
+      </w:r>
+      <m:oMath>
+        <m:r>
+          <w:rPr>
+            <w:rFonts w:ascii="Cambria Math" w:hAnsi="Cambria Math"/>
+          </w:rPr>
+          <m:t>60°</m:t>
+        </m:r>
+      </m:oMath>
+      <w:r>
+        <w:t>?</w:t>
+      </w:r>
+      <w:r>
+        <w:br/>
+      </w:r>
+      <m:oMathPara>
+        <m:oMath>
+          <m:r>
+            <w:rPr>
+              <w:rFonts w:ascii="Cambria Math" w:hAnsi="Cambria Math"/>
+            </w:rPr>
+            <m:t>60°∙</m:t>
+          </m:r>
+          <m:f>
+            <m:fPr>
+              <m:ctrlPr>
+                <w:rPr>
+                  <w:rFonts w:ascii="Cambria Math" w:hAnsi="Cambria Math"/>
+                  <w:i/>
+                </w:rPr>
+              </m:ctrlPr>
+            </m:fPr>
+            <m:num>
+              <m:r>
+                <w:rPr>
+                  <w:rFonts w:ascii="Cambria Math" w:hAnsi="Cambria Math"/>
+                </w:rPr>
+                <m:t>π</m:t>
+              </m:r>
+            </m:num>
+            <m:den>
+              <m:r>
+                <w:rPr>
+                  <w:rFonts w:ascii="Cambria Math" w:hAnsi="Cambria Math"/>
+                </w:rPr>
+                <m:t>180°</m:t>
+              </m:r>
+            </m:den>
+          </m:f>
+          <m:r>
+            <w:rPr>
+              <w:rFonts w:ascii="Cambria Math" w:hAnsi="Cambria Math"/>
+            </w:rPr>
+            <m:t>=</m:t>
+          </m:r>
+          <m:f>
+            <m:fPr>
+              <m:ctrlPr>
+                <w:rPr>
+                  <w:rFonts w:ascii="Cambria Math" w:hAnsi="Cambria Math"/>
+                  <w:i/>
+                </w:rPr>
+              </m:ctrlPr>
+            </m:fPr>
+            <m:num>
+              <m:r>
+                <w:rPr>
+                  <w:rFonts w:ascii="Cambria Math" w:hAnsi="Cambria Math"/>
+                </w:rPr>
+                <m:t>π</m:t>
+              </m:r>
+            </m:num>
+            <m:den>
+              <m:r>
+                <w:rPr>
+                  <w:rFonts w:ascii="Cambria Math" w:hAnsi="Cambria Math"/>
+                </w:rPr>
+                <m:t>3</m:t>
+              </m:r>
+            </m:den>
+          </m:f>
+          <m:r>
+            <w:rPr>
+              <w:rFonts w:ascii="Cambria Math" w:hAnsi="Cambria Math"/>
+            </w:rPr>
+            <m:t>=1.05 radians</m:t>
+          </m:r>
+          <m:r>
+            <w:rPr>
+              <w:rFonts w:eastAsiaTheme="minorEastAsia"/>
+            </w:rPr>
+            <w:br/>
+          </m:r>
+        </m:oMath>
+      </m:oMathPara>
+      <w:r>
+        <w:rPr>
+          <w:rFonts w:eastAsiaTheme="minorEastAsia"/>
+        </w:rPr>
+        <w:t xml:space="preserve">Since 1.05 radians &gt; 1 radian, </w:t>
+      </w:r>
+      <m:oMath>
+        <m:r>
+          <w:rPr>
+            <w:rFonts w:ascii="Cambria Math" w:eastAsiaTheme="minorEastAsia" w:hAnsi="Cambria Math"/>
+          </w:rPr>
+          <m:t>60°&gt;1 radian</m:t>
+        </m:r>
+      </m:oMath>
+      <w:r>
+        <w:rPr>
+          <w:rFonts w:eastAsiaTheme="minorEastAsia"/>
+        </w:rPr>
+        <w:br/>
+        <w:t xml:space="preserve">Also: 1 radian = </w:t>
+      </w:r>
+      <m:oMath>
+        <m:r>
+          <w:rPr>
+            <w:rFonts w:ascii="Cambria Math" w:eastAsiaTheme="minorEastAsia" w:hAnsi="Cambria Math"/>
+          </w:rPr>
+          <m:t>57.3°</m:t>
+        </m:r>
+      </m:oMath>
+      <w:r>
+        <w:rPr>
+          <w:rFonts w:eastAsiaTheme="minorEastAsia"/>
+        </w:rPr>
+        <w:br/>
+      </w:r>
+      <w:r>
+        <w:rPr>
+          <w:rFonts w:eastAsiaTheme="minorEastAsia"/>
+          <w:b/>
+          <w:bCs/>
+        </w:rPr>
+        <w:t xml:space="preserve">Since </w:t>
+      </w:r>
+      <m:oMath>
+        <m:r>
+          <m:rPr>
+            <m:sty m:val="bi"/>
+          </m:rPr>
+          <w:rPr>
+            <w:rFonts w:ascii="Cambria Math" w:eastAsiaTheme="minorEastAsia" w:hAnsi="Cambria Math"/>
+          </w:rPr>
+          <m:t>60°&gt;57.3°</m:t>
+        </m:r>
+      </m:oMath>
+      <w:r>
+        <w:rPr>
+          <w:rFonts w:eastAsiaTheme="minorEastAsia"/>
+          <w:b/>
+          <w:bCs/>
+        </w:rPr>
+        <w:t xml:space="preserve">, </w:t>
+      </w:r>
+      <m:oMath>
+        <m:r>
+          <m:rPr>
+            <m:sty m:val="bi"/>
+          </m:rPr>
+          <w:rPr>
+            <w:rFonts w:ascii="Cambria Math" w:eastAsiaTheme="minorEastAsia" w:hAnsi="Cambria Math"/>
+          </w:rPr>
+          <m:t>60°&gt;1 radian</m:t>
+        </m:r>
+      </m:oMath>
+    </w:p>
+    <w:p>
+      <w:pPr>
+        <w:pStyle w:val="ListParagraph"/>
+        <w:numPr>
+          <w:ilvl w:val="0"/>
+          <w:numId w:val="46"/>
+        </w:numPr>
+        <w:rPr>
+          <w:b/>
+          <w:bCs/>
+        </w:rPr>
+      </w:pPr>
+      <w:r>
+        <w:rPr>
+          <w:rFonts w:eastAsiaTheme="minorEastAsia"/>
+        </w:rPr>
+        <w:t xml:space="preserve">What is  </w:t>
+      </w:r>
+      <m:oMath>
+        <m:r>
+          <w:rPr>
+            <w:rFonts w:ascii="Cambria Math" w:eastAsiaTheme="minorEastAsia" w:hAnsi="Cambria Math"/>
+          </w:rPr>
+          <m:t>sin</m:t>
+        </m:r>
+        <m:f>
+          <m:fPr>
+            <m:ctrlPr>
+              <w:rPr>
+                <w:rFonts w:ascii="Cambria Math" w:eastAsiaTheme="minorEastAsia" w:hAnsi="Cambria Math"/>
+                <w:i/>
+              </w:rPr>
+            </m:ctrlPr>
+          </m:fPr>
+          <m:num>
+            <m:r>
+              <w:rPr>
+                <w:rFonts w:ascii="Cambria Math" w:eastAsiaTheme="minorEastAsia" w:hAnsi="Cambria Math"/>
+              </w:rPr>
+              <m:t>5π</m:t>
+            </m:r>
+          </m:num>
+          <m:den>
+            <m:r>
+              <w:rPr>
+                <w:rFonts w:ascii="Cambria Math" w:eastAsiaTheme="minorEastAsia" w:hAnsi="Cambria Math"/>
+              </w:rPr>
+              <m:t>3</m:t>
+            </m:r>
+          </m:den>
+        </m:f>
+        <m:r>
+          <w:rPr>
+            <w:rFonts w:ascii="Cambria Math" w:eastAsiaTheme="minorEastAsia" w:hAnsi="Cambria Math"/>
+          </w:rPr>
+          <m:t>radians</m:t>
+        </m:r>
+      </m:oMath>
+      <w:r>
+        <w:rPr>
+          <w:rFonts w:eastAsiaTheme="minorEastAsia"/>
+        </w:rPr>
+        <w:t>?</w:t>
+      </w:r>
+      <w:r>
+        <w:rPr>
+          <w:rFonts w:eastAsiaTheme="minorEastAsia"/>
+        </w:rPr>
+        <w:br/>
+      </w:r>
+      <w:r>
+        <w:rPr>
+          <w:rFonts w:eastAsiaTheme="minorEastAsia"/>
+          <w:b/>
+          <w:bCs/>
+        </w:rPr>
+        <w:t>Using calculator: -0.8660</w:t>
+      </w:r>
+      <w:r>
+        <w:rPr>
+          <w:rFonts w:eastAsiaTheme="minorEastAsia"/>
+          <w:b/>
+          <w:bCs/>
+        </w:rPr>
+        <w:br/>
+      </w:r>
+      <m:oMath>
+        <m:f>
+          <m:fPr>
+            <m:ctrlPr>
+              <w:rPr>
+                <w:rFonts w:ascii="Cambria Math" w:hAnsi="Cambria Math"/>
+                <w:i/>
+              </w:rPr>
+            </m:ctrlPr>
+          </m:fPr>
+          <m:num>
+            <m:r>
+              <w:rPr>
+                <w:rFonts w:ascii="Cambria Math" w:hAnsi="Cambria Math"/>
+              </w:rPr>
+              <m:t>5π</m:t>
+            </m:r>
+          </m:num>
+          <m:den>
+            <m:r>
+              <w:rPr>
+                <w:rFonts w:ascii="Cambria Math" w:hAnsi="Cambria Math"/>
+              </w:rPr>
+              <m:t>3</m:t>
+            </m:r>
+          </m:den>
+        </m:f>
+        <m:r>
+          <w:rPr>
+            <w:rFonts w:ascii="Cambria Math" w:hAnsi="Cambria Math"/>
+          </w:rPr>
+          <m:t>∙</m:t>
+        </m:r>
+        <m:f>
+          <m:fPr>
+            <m:ctrlPr>
+              <w:rPr>
+                <w:rFonts w:ascii="Cambria Math" w:hAnsi="Cambria Math"/>
+                <w:i/>
+              </w:rPr>
+            </m:ctrlPr>
+          </m:fPr>
+          <m:num>
+            <m:r>
+              <w:rPr>
+                <w:rFonts w:ascii="Cambria Math" w:hAnsi="Cambria Math"/>
+              </w:rPr>
+              <m:t>180°</m:t>
+            </m:r>
+          </m:num>
+          <m:den>
+            <m:r>
+              <w:rPr>
+                <w:rFonts w:ascii="Cambria Math" w:hAnsi="Cambria Math"/>
+              </w:rPr>
+              <m:t>π</m:t>
+            </m:r>
+          </m:den>
+        </m:f>
+        <m:r>
+          <w:rPr>
+            <w:rFonts w:ascii="Cambria Math" w:hAnsi="Cambria Math"/>
+          </w:rPr>
+          <m:t>=</m:t>
+        </m:r>
+        <m:f>
+          <m:fPr>
+            <m:ctrlPr>
+              <w:rPr>
+                <w:rFonts w:ascii="Cambria Math" w:hAnsi="Cambria Math"/>
+                <w:i/>
+              </w:rPr>
+            </m:ctrlPr>
+          </m:fPr>
+          <m:num>
+            <m:r>
+              <w:rPr>
+                <w:rFonts w:ascii="Cambria Math" w:hAnsi="Cambria Math"/>
+              </w:rPr>
+              <m:t>5∙180°</m:t>
+            </m:r>
+          </m:num>
+          <m:den>
+            <m:r>
+              <w:rPr>
+                <w:rFonts w:ascii="Cambria Math" w:hAnsi="Cambria Math"/>
+              </w:rPr>
+              <m:t>3</m:t>
+            </m:r>
+          </m:den>
+        </m:f>
+        <m:r>
+          <w:rPr>
+            <w:rFonts w:ascii="Cambria Math" w:hAnsi="Cambria Math"/>
+          </w:rPr>
+          <m:t>=</m:t>
+        </m:r>
+        <m:r>
+          <w:rPr>
+            <w:rFonts w:ascii="Cambria Math" w:hAnsi="Cambria Math"/>
+          </w:rPr>
+          <m:t>300°</m:t>
+        </m:r>
+      </m:oMath>
+      <w:r>
+        <w:rPr>
+          <w:rFonts w:eastAsiaTheme="minorEastAsia"/>
+        </w:rPr>
+        <w:t xml:space="preserve"> </w:t>
+      </w:r>
+      <w:r>
+        <w:rPr>
+          <w:rFonts w:eastAsiaTheme="minorEastAsia"/>
+        </w:rPr>
+        <w:br/>
+      </w:r>
+      <m:oMath>
+        <m:func>
+          <m:funcPr>
+            <m:ctrlPr>
+              <w:rPr>
+                <w:rFonts w:ascii="Cambria Math" w:hAnsi="Cambria Math"/>
+                <w:b/>
+                <w:bCs/>
+                <w:i/>
+              </w:rPr>
+            </m:ctrlPr>
+          </m:funcPr>
+          <m:fName>
+            <m:r>
+              <m:rPr>
+                <m:sty m:val="b"/>
+              </m:rPr>
+              <w:rPr>
+                <w:rFonts w:ascii="Cambria Math" w:hAnsi="Cambria Math"/>
+              </w:rPr>
+              <m:t>sin</m:t>
+            </m:r>
+          </m:fName>
+          <m:e>
+            <m:r>
+              <m:rPr>
+                <m:sty m:val="bi"/>
+              </m:rPr>
+              <w:rPr>
+                <w:rFonts w:ascii="Cambria Math" w:hAnsi="Cambria Math"/>
+              </w:rPr>
+              <m:t>300°= -0.8660</m:t>
+            </m:r>
+          </m:e>
+        </m:func>
+      </m:oMath>
+      <w:r>
+        <w:rPr>
+          <w:rFonts w:eastAsiaTheme="minorEastAsia"/>
+          <w:b/>
+          <w:bCs/>
+        </w:rPr>
+        <w:t xml:space="preserve"> </w:t>
+      </w:r>
+    </w:p>
+    <w:p>
+      <w:pPr>
+        <w:pStyle w:val="ListParagraph"/>
+        <w:numPr>
+          <w:ilvl w:val="0"/>
+          <w:numId w:val="46"/>
+        </w:numPr>
+        <w:rPr>
+          <w:b/>
+          <w:bCs/>
+        </w:rPr>
+      </w:pPr>
+      <w:r>
+        <w:t>Arrange from smallest to biggest: 1 radian, 1 right angle, 1 degree.</w:t>
+      </w:r>
+      <w:r>
+        <w:br/>
+        <w:t xml:space="preserve">right angle = </w:t>
+      </w:r>
+      <m:oMath>
+        <m:r>
+          <w:rPr>
+            <w:rFonts w:ascii="Cambria Math" w:hAnsi="Cambria Math"/>
+          </w:rPr>
+          <m:t>90°</m:t>
+        </m:r>
+      </m:oMath>
+      <w:r>
+        <w:rPr>
+          <w:rFonts w:eastAsiaTheme="minorEastAsia"/>
+        </w:rPr>
+        <w:br/>
+      </w:r>
+      <m:oMath>
+        <m:r>
+          <w:rPr>
+            <w:rFonts w:ascii="Cambria Math" w:eastAsiaTheme="minorEastAsia" w:hAnsi="Cambria Math"/>
+          </w:rPr>
+          <m:t>1 radian</m:t>
+        </m:r>
+        <m:r>
+          <w:rPr>
+            <w:rFonts w:ascii="Cambria Math" w:eastAsiaTheme="minorEastAsia" w:hAnsi="Cambria Math"/>
+          </w:rPr>
+          <m:t>∙</m:t>
+        </m:r>
+        <m:f>
+          <m:fPr>
+            <m:ctrlPr>
+              <w:rPr>
+                <w:rFonts w:ascii="Cambria Math" w:eastAsiaTheme="minorEastAsia" w:hAnsi="Cambria Math"/>
+                <w:i/>
+              </w:rPr>
+            </m:ctrlPr>
+          </m:fPr>
+          <m:num>
+            <m:r>
+              <w:rPr>
+                <w:rFonts w:ascii="Cambria Math" w:eastAsiaTheme="minorEastAsia" w:hAnsi="Cambria Math"/>
+              </w:rPr>
+              <m:t>180°</m:t>
+            </m:r>
+          </m:num>
+          <m:den>
+            <m:r>
+              <w:rPr>
+                <w:rFonts w:ascii="Cambria Math" w:eastAsiaTheme="minorEastAsia" w:hAnsi="Cambria Math"/>
+              </w:rPr>
+              <m:t>π</m:t>
+            </m:r>
+          </m:den>
+        </m:f>
+        <m:r>
+          <w:rPr>
+            <w:rFonts w:ascii="Cambria Math" w:eastAsiaTheme="minorEastAsia" w:hAnsi="Cambria Math"/>
+          </w:rPr>
+          <m:t>=57.3°</m:t>
+        </m:r>
+      </m:oMath>
+      <w:r>
+        <w:rPr>
+          <w:rFonts w:eastAsiaTheme="minorEastAsia"/>
+        </w:rPr>
+        <w:t xml:space="preserve"> </w:t>
+      </w:r>
+      <w:r>
+        <w:rPr>
+          <w:rFonts w:eastAsiaTheme="minorEastAsia"/>
+        </w:rPr>
+        <w:br/>
+      </w:r>
+      <w:r>
+        <w:rPr>
+          <w:rFonts w:eastAsiaTheme="minorEastAsia"/>
+          <w:b/>
+          <w:bCs/>
+        </w:rPr>
+        <w:t>1 degree, 1 radian, 1 right angle</w:t>
+      </w:r>
+    </w:p>
+    <w:p>
+      <w:pPr>
+        <w:pStyle w:val="ListParagraph"/>
+        <w:numPr>
+          <w:ilvl w:val="0"/>
+          <w:numId w:val="46"/>
+        </w:numPr>
+        <w:rPr>
+          <w:b/>
+          <w:bCs/>
+        </w:rPr>
+      </w:pPr>
+      <w:r>
+        <w:t xml:space="preserve">In unit circle </w:t>
+      </w:r>
+      <m:oMath>
+        <m:r>
+          <w:rPr>
+            <w:rFonts w:ascii="Cambria Math" w:hAnsi="Cambria Math"/>
+          </w:rPr>
+          <m:t>O</m:t>
+        </m:r>
+      </m:oMath>
+      <w:r>
+        <w:rPr>
+          <w:rFonts w:eastAsiaTheme="minorEastAsia"/>
+        </w:rPr>
+        <w:t xml:space="preserve">, if </w:t>
+      </w:r>
+      <w:r>
+        <w:rPr>
+          <w:rFonts w:ascii="Cambria Math" w:eastAsiaTheme="minorEastAsia" w:hAnsi="Cambria Math" w:cs="Cambria Math"/>
+        </w:rPr>
+        <w:t>∡</w:t>
+      </w:r>
+      <w:r>
+        <w:rPr>
+          <w:rFonts w:ascii="Cambria Math" w:eastAsiaTheme="minorEastAsia" w:hAnsi="Cambria Math" w:cs="Cambria Math"/>
+        </w:rPr>
+        <w:t xml:space="preserve">AOB is an acute angle measured in radians, what is bigger: </w:t>
+      </w:r>
+      <w:r>
+        <w:rPr>
+          <w:rFonts w:ascii="Cambria Math" w:eastAsiaTheme="minorEastAsia" w:hAnsi="Cambria Math" w:cs="Cambria Math"/>
+        </w:rPr>
+        <w:t>∡</w:t>
+      </w:r>
+      <w:r>
+        <w:rPr>
+          <w:rFonts w:ascii="Cambria Math" w:eastAsiaTheme="minorEastAsia" w:hAnsi="Cambria Math" w:cs="Cambria Math"/>
+        </w:rPr>
+        <w:t xml:space="preserve">AOB or </w:t>
+      </w:r>
+      <m:oMath>
+        <m:func>
+          <m:funcPr>
+            <m:ctrlPr>
+              <w:rPr>
+                <w:rFonts w:ascii="Cambria Math" w:eastAsiaTheme="minorEastAsia" w:hAnsi="Cambria Math" w:cs="Cambria Math"/>
+                <w:i/>
+              </w:rPr>
+            </m:ctrlPr>
+          </m:funcPr>
+          <m:fName>
+            <m:r>
+              <m:rPr>
+                <m:sty m:val="p"/>
+              </m:rPr>
+              <w:rPr>
+                <w:rFonts w:ascii="Cambria Math" w:eastAsiaTheme="minorEastAsia" w:hAnsi="Cambria Math" w:cs="Cambria Math"/>
+              </w:rPr>
+              <m:t>sin</m:t>
+            </m:r>
+          </m:fName>
+          <m:e>
+            <m:r>
+              <w:rPr>
+                <w:rFonts w:ascii="Cambria Math" w:eastAsiaTheme="minorEastAsia" w:hAnsi="Cambria Math" w:cs="Cambria Math"/>
+              </w:rPr>
+              <m:t>∡</m:t>
+            </m:r>
+            <m:r>
+              <w:rPr>
+                <w:rFonts w:ascii="Cambria Math" w:eastAsiaTheme="minorEastAsia" w:hAnsi="Cambria Math" w:cs="Cambria Math"/>
+              </w:rPr>
+              <m:t>AOB</m:t>
+            </m:r>
+          </m:e>
+        </m:func>
+      </m:oMath>
+      <w:r>
+        <w:rPr>
+          <w:rFonts w:ascii="Cambria Math" w:eastAsiaTheme="minorEastAsia" w:hAnsi="Cambria Math" w:cs="Cambria Math"/>
+        </w:rPr>
+        <w:t>?</w:t>
+      </w:r>
+      <w:r>
+        <w:rPr>
+          <w:rFonts w:ascii="Cambria Math" w:eastAsiaTheme="minorEastAsia" w:hAnsi="Cambria Math" w:cs="Cambria Math"/>
+        </w:rPr>
+        <w:br/>
+      </w:r>
+      <w:r>
+        <w:rPr>
+          <w:b/>
+          <w:bCs/>
+        </w:rPr>
+        <w:t>An acute angle is an angle that measures less than 90 degrees.</w:t>
+      </w:r>
+      <w:r>
+        <w:rPr>
+          <w:b/>
+          <w:bCs/>
+        </w:rPr>
+        <w:br/>
+      </w:r>
+      <m:oMath>
+        <m:r>
+          <m:rPr>
+            <m:sty m:val="bi"/>
+          </m:rPr>
+          <w:rPr>
+            <w:rFonts w:ascii="Cambria Math" w:hAnsi="Cambria Math"/>
+          </w:rPr>
+          <m:t>90°∙</m:t>
+        </m:r>
+        <m:f>
+          <m:fPr>
+            <m:ctrlPr>
+              <w:rPr>
+                <w:rFonts w:ascii="Cambria Math" w:hAnsi="Cambria Math"/>
+                <w:b/>
+                <w:bCs/>
+                <w:i/>
+              </w:rPr>
+            </m:ctrlPr>
+          </m:fPr>
+          <m:num>
+            <m:r>
+              <m:rPr>
+                <m:sty m:val="bi"/>
+              </m:rPr>
+              <w:rPr>
+                <w:rFonts w:ascii="Cambria Math" w:hAnsi="Cambria Math"/>
+              </w:rPr>
+              <m:t>π</m:t>
+            </m:r>
+          </m:num>
+          <m:den>
+            <m:r>
+              <m:rPr>
+                <m:sty m:val="bi"/>
+              </m:rPr>
+              <w:rPr>
+                <w:rFonts w:ascii="Cambria Math" w:hAnsi="Cambria Math"/>
+              </w:rPr>
+              <m:t>180°</m:t>
+            </m:r>
+          </m:den>
+        </m:f>
+        <m:r>
+          <m:rPr>
+            <m:sty m:val="bi"/>
+          </m:rPr>
+          <w:rPr>
+            <w:rFonts w:ascii="Cambria Math" w:hAnsi="Cambria Math"/>
+          </w:rPr>
+          <m:t>=</m:t>
+        </m:r>
+        <m:f>
+          <m:fPr>
+            <m:ctrlPr>
+              <w:rPr>
+                <w:rFonts w:ascii="Cambria Math" w:hAnsi="Cambria Math"/>
+                <w:b/>
+                <w:bCs/>
+                <w:i/>
+              </w:rPr>
+            </m:ctrlPr>
+          </m:fPr>
+          <m:num>
+            <m:r>
+              <m:rPr>
+                <m:sty m:val="bi"/>
+              </m:rPr>
+              <w:rPr>
+                <w:rFonts w:ascii="Cambria Math" w:hAnsi="Cambria Math"/>
+              </w:rPr>
+              <m:t>π</m:t>
+            </m:r>
+          </m:num>
+          <m:den>
+            <m:r>
+              <m:rPr>
+                <m:sty m:val="bi"/>
+              </m:rPr>
+              <w:rPr>
+                <w:rFonts w:ascii="Cambria Math" w:hAnsi="Cambria Math"/>
+              </w:rPr>
+              <m:t>2</m:t>
+            </m:r>
+          </m:den>
+        </m:f>
+        <m:r>
+          <m:rPr>
+            <m:sty m:val="bi"/>
+          </m:rPr>
+          <w:rPr>
+            <w:rFonts w:ascii="Cambria Math" w:hAnsi="Cambria Math"/>
+          </w:rPr>
+          <m:t>=1.57</m:t>
+        </m:r>
+      </m:oMath>
+      <w:r>
+        <w:rPr>
+          <w:rFonts w:eastAsiaTheme="minorEastAsia"/>
+          <w:b/>
+          <w:bCs/>
+        </w:rPr>
+        <w:t xml:space="preserve"> </w:t>
+      </w:r>
+      <w:r>
+        <w:rPr>
+          <w:rFonts w:eastAsiaTheme="minorEastAsia"/>
+          <w:b/>
+          <w:bCs/>
+        </w:rPr>
+        <w:br/>
+      </w:r>
+      <m:oMath>
+        <m:func>
+          <m:funcPr>
+            <m:ctrlPr>
+              <w:rPr>
+                <w:rFonts w:ascii="Cambria Math" w:eastAsiaTheme="minorEastAsia" w:hAnsi="Cambria Math" w:cs="Cambria Math"/>
+                <w:b/>
+                <w:bCs/>
+                <w:i/>
+              </w:rPr>
+            </m:ctrlPr>
+          </m:funcPr>
+          <m:fName>
+            <m:r>
+              <m:rPr>
+                <m:sty m:val="b"/>
+              </m:rPr>
+              <w:rPr>
+                <w:rFonts w:ascii="Cambria Math" w:eastAsiaTheme="minorEastAsia" w:hAnsi="Cambria Math" w:cs="Cambria Math"/>
+              </w:rPr>
+              <m:t>sin</m:t>
+            </m:r>
+          </m:fName>
+          <m:e>
+            <m:r>
+              <m:rPr>
+                <m:sty m:val="bi"/>
+              </m:rPr>
+              <w:rPr>
+                <w:rFonts w:ascii="Cambria Math" w:eastAsiaTheme="minorEastAsia" w:hAnsi="Cambria Math" w:cs="Cambria Math"/>
+              </w:rPr>
+              <m:t>∡AOB</m:t>
+            </m:r>
+          </m:e>
+        </m:func>
+        <m:r>
+          <m:rPr>
+            <m:sty m:val="bi"/>
+          </m:rPr>
+          <w:rPr>
+            <w:rFonts w:ascii="Cambria Math" w:eastAsiaTheme="minorEastAsia" w:hAnsi="Cambria Math" w:cs="Cambria Math"/>
+          </w:rPr>
+          <m:t>≤1</m:t>
+        </m:r>
+      </m:oMath>
+      <w:r>
+        <w:rPr>
+          <w:rFonts w:eastAsiaTheme="minorEastAsia"/>
+          <w:b/>
+          <w:bCs/>
+        </w:rPr>
+        <w:t xml:space="preserve"> </w:t>
+      </w:r>
+      <w:r>
+        <w:rPr>
+          <w:rFonts w:eastAsiaTheme="minorEastAsia"/>
+          <w:b/>
+          <w:bCs/>
+        </w:rPr>
+        <w:br/>
+      </w:r>
+      <w:r>
+        <w:rPr>
+          <w:rFonts w:eastAsiaTheme="minorEastAsia"/>
+          <w:b/>
+          <w:bCs/>
+          <w:noProof/>
+        </w:rPr>
+        <w:drawing>
+          <wp:inline distT="0" distB="0" distL="0" distR="0" wp14:anchorId="4DCBA228" wp14:editId="4AAD74FA">
+            <wp:extent cx="1216152" cy="1581912"/>
+            <wp:effectExtent l="0" t="0" r="3175" b="0"/>
+            <wp:docPr id="1281513803" name="Picture 1"/>
+            <wp:cNvGraphicFramePr>
+              <a:graphicFrameLocks xmlns:a="http://schemas.openxmlformats.org/drawingml/2006/main" noChangeAspect="1"/>
+            </wp:cNvGraphicFramePr>
+            <a:graphic xmlns:a="http://schemas.openxmlformats.org/drawingml/2006/main">
+              <a:graphicData uri="http://schemas.openxmlformats.org/drawingml/2006/picture">
+                <pic:pic xmlns:pic="http://schemas.openxmlformats.org/drawingml/2006/picture">
+                  <pic:nvPicPr>
+                    <pic:cNvPr id="0" name="Picture 1"/>
+                    <pic:cNvPicPr>
+                      <a:picLocks noChangeAspect="1" noChangeArrowheads="1"/>
+                    </pic:cNvPicPr>
+                  </pic:nvPicPr>
+                  <pic:blipFill>
+                    <a:blip r:embed="rId37" cstate="print">
+                      <a:extLst>
+                        <a:ext uri="{28A0092B-C50C-407E-A947-70E740481C1C}">
+                          <a14:useLocalDpi xmlns:a14="http://schemas.microsoft.com/office/drawing/2010/main" val="0"/>
+                        </a:ext>
+                      </a:extLst>
+                    </a:blip>
+                    <a:srcRect/>
+                    <a:stretch>
+                      <a:fillRect/>
+                    </a:stretch>
+                  </pic:blipFill>
+                  <pic:spPr bwMode="auto">
+                    <a:xfrm>
+                      <a:off x="0" y="0"/>
+                      <a:ext cx="1216152" cy="1581912"/>
+                    </a:xfrm>
+                    <a:prstGeom prst="rect">
+                      <a:avLst/>
+                    </a:prstGeom>
+                    <a:noFill/>
+                    <a:ln>
+                      <a:noFill/>
+                    </a:ln>
+                  </pic:spPr>
+                </pic:pic>
+              </a:graphicData>
+            </a:graphic>
+          </wp:inline>
+        </w:drawing>
+      </w:r>
+      <w:r>
+        <w:rPr>
+          <w:rFonts w:eastAsiaTheme="minorEastAsia"/>
+          <w:b/>
+          <w:bCs/>
+        </w:rPr>
+        <w:br/>
+        <w:t xml:space="preserve">0.02 radians, </w:t>
+      </w:r>
+      <m:oMath>
+        <m:r>
+          <m:rPr>
+            <m:sty m:val="bi"/>
+          </m:rPr>
+          <w:rPr>
+            <w:rFonts w:ascii="Cambria Math" w:eastAsiaTheme="minorEastAsia" w:hAnsi="Cambria Math"/>
+          </w:rPr>
+          <m:t xml:space="preserve">sin 0.02 </m:t>
+        </m:r>
+        <m:r>
+          <m:rPr>
+            <m:sty m:val="b"/>
+          </m:rPr>
+          <w:rPr>
+            <w:rFonts w:ascii="Cambria Math" w:eastAsiaTheme="minorEastAsia" w:hAnsi="Cambria Math"/>
+          </w:rPr>
+          <m:t>= 0.019998</m:t>
+        </m:r>
+      </m:oMath>
+      <w:r>
+        <w:rPr>
+          <w:rFonts w:eastAsiaTheme="minorEastAsia"/>
+          <w:b/>
+          <w:bCs/>
+        </w:rPr>
+        <w:br/>
+      </w:r>
+      <m:oMath>
+        <m:r>
+          <m:rPr>
+            <m:sty m:val="b"/>
+          </m:rPr>
+          <w:rPr>
+            <w:rFonts w:ascii="Cambria Math" w:eastAsiaTheme="minorEastAsia" w:hAnsi="Cambria Math" w:cs="Cambria Math"/>
+          </w:rPr>
+          <m:t>∡AOB&gt;</m:t>
+        </m:r>
+        <m:func>
+          <m:funcPr>
+            <m:ctrlPr>
+              <w:rPr>
+                <w:rFonts w:ascii="Cambria Math" w:eastAsiaTheme="minorEastAsia" w:hAnsi="Cambria Math" w:cs="Cambria Math"/>
+                <w:b/>
+                <w:bCs/>
+                <w:i/>
+              </w:rPr>
+            </m:ctrlPr>
+          </m:funcPr>
+          <m:fName>
+            <m:r>
+              <m:rPr>
+                <m:sty m:val="b"/>
+              </m:rPr>
+              <w:rPr>
+                <w:rFonts w:ascii="Cambria Math" w:eastAsiaTheme="minorEastAsia" w:hAnsi="Cambria Math" w:cs="Cambria Math"/>
+              </w:rPr>
+              <m:t>sin</m:t>
+            </m:r>
+          </m:fName>
+          <m:e>
+            <m:r>
+              <m:rPr>
+                <m:sty m:val="bi"/>
+              </m:rPr>
+              <w:rPr>
+                <w:rFonts w:ascii="Cambria Math" w:eastAsiaTheme="minorEastAsia" w:hAnsi="Cambria Math" w:cs="Cambria Math"/>
+              </w:rPr>
+              <m:t>∡AOB</m:t>
+            </m:r>
+          </m:e>
+        </m:func>
+      </m:oMath>
+      <w:r>
+        <w:rPr>
+          <w:rFonts w:eastAsiaTheme="minorEastAsia"/>
+          <w:b/>
+          <w:bCs/>
+        </w:rPr>
+        <w:t xml:space="preserve"> </w:t>
+      </w:r>
+    </w:p>
+    <w:p>
+      <w:pPr>
+        <w:pStyle w:val="ListParagraph"/>
+        <w:numPr>
+          <w:ilvl w:val="0"/>
+          <w:numId w:val="46"/>
+        </w:numPr>
+        <w:rPr>
+          <w:b/>
+          <w:bCs/>
+        </w:rPr>
+      </w:pPr>
+      <w:r>
+        <w:rPr>
+          <w:rFonts w:eastAsiaTheme="minorEastAsia"/>
+        </w:rPr>
+        <w:t xml:space="preserve">Some calculators in addition to degrees and radians have a “gradians” mode. A gradian is a unit of angle measurement where 400 gradians are in a circle. How many gradians are in </w:t>
+      </w:r>
+      <m:oMath>
+        <m:f>
+          <m:fPr>
+            <m:ctrlPr>
+              <w:rPr>
+                <w:rFonts w:ascii="Cambria Math" w:eastAsiaTheme="minorEastAsia" w:hAnsi="Cambria Math"/>
+                <w:i/>
+              </w:rPr>
+            </m:ctrlPr>
+          </m:fPr>
+          <m:num>
+            <m:r>
+              <w:rPr>
+                <w:rFonts w:ascii="Cambria Math" w:eastAsiaTheme="minorEastAsia" w:hAnsi="Cambria Math"/>
+              </w:rPr>
+              <m:t>π</m:t>
+            </m:r>
+          </m:num>
+          <m:den>
+            <m:r>
+              <w:rPr>
+                <w:rFonts w:ascii="Cambria Math" w:eastAsiaTheme="minorEastAsia" w:hAnsi="Cambria Math"/>
+              </w:rPr>
+              <m:t>2</m:t>
+            </m:r>
+          </m:den>
+        </m:f>
+      </m:oMath>
+      <w:r>
+        <w:rPr>
+          <w:rFonts w:eastAsiaTheme="minorEastAsia"/>
+        </w:rPr>
+        <w:t xml:space="preserve"> radians?</w:t>
+      </w:r>
+      <w:r>
+        <w:rPr>
+          <w:rFonts w:eastAsiaTheme="minorEastAsia"/>
+        </w:rPr>
+        <w:br/>
+      </w:r>
+      <m:oMath>
+        <m:f>
+          <m:fPr>
+            <m:ctrlPr>
+              <w:rPr>
+                <w:rFonts w:ascii="Cambria Math" w:eastAsiaTheme="minorEastAsia" w:hAnsi="Cambria Math"/>
+                <w:i/>
+              </w:rPr>
+            </m:ctrlPr>
+          </m:fPr>
+          <m:num>
+            <m:r>
+              <w:rPr>
+                <w:rFonts w:ascii="Cambria Math" w:eastAsiaTheme="minorEastAsia" w:hAnsi="Cambria Math"/>
+              </w:rPr>
+              <m:t>π</m:t>
+            </m:r>
+          </m:num>
+          <m:den>
+            <m:r>
+              <w:rPr>
+                <w:rFonts w:ascii="Cambria Math" w:eastAsiaTheme="minorEastAsia" w:hAnsi="Cambria Math"/>
+              </w:rPr>
+              <m:t>2</m:t>
+            </m:r>
+          </m:den>
+        </m:f>
+        <m:r>
+          <w:rPr>
+            <w:rFonts w:ascii="Cambria Math" w:eastAsiaTheme="minorEastAsia" w:hAnsi="Cambria Math"/>
+          </w:rPr>
+          <m:t>∙</m:t>
+        </m:r>
+        <m:f>
+          <m:fPr>
+            <m:ctrlPr>
+              <w:rPr>
+                <w:rFonts w:ascii="Cambria Math" w:eastAsiaTheme="minorEastAsia" w:hAnsi="Cambria Math"/>
+                <w:i/>
+              </w:rPr>
+            </m:ctrlPr>
+          </m:fPr>
+          <m:num>
+            <m:r>
+              <w:rPr>
+                <w:rFonts w:ascii="Cambria Math" w:eastAsiaTheme="minorEastAsia" w:hAnsi="Cambria Math"/>
+              </w:rPr>
+              <m:t>180°</m:t>
+            </m:r>
+          </m:num>
+          <m:den>
+            <m:r>
+              <w:rPr>
+                <w:rFonts w:ascii="Cambria Math" w:eastAsiaTheme="minorEastAsia" w:hAnsi="Cambria Math"/>
+              </w:rPr>
+              <m:t>π</m:t>
+            </m:r>
+          </m:den>
+        </m:f>
+        <m:r>
+          <w:rPr>
+            <w:rFonts w:ascii="Cambria Math" w:eastAsiaTheme="minorEastAsia" w:hAnsi="Cambria Math"/>
+          </w:rPr>
+          <m:t>∙</m:t>
+        </m:r>
+        <m:f>
+          <m:fPr>
+            <m:ctrlPr>
+              <w:rPr>
+                <w:rFonts w:ascii="Cambria Math" w:eastAsiaTheme="minorEastAsia" w:hAnsi="Cambria Math"/>
+                <w:i/>
+              </w:rPr>
+            </m:ctrlPr>
+          </m:fPr>
+          <m:num>
+            <m:r>
+              <w:rPr>
+                <w:rFonts w:ascii="Cambria Math" w:eastAsiaTheme="minorEastAsia" w:hAnsi="Cambria Math"/>
+              </w:rPr>
+              <m:t>400 gradians</m:t>
+            </m:r>
+          </m:num>
+          <m:den>
+            <m:r>
+              <w:rPr>
+                <w:rFonts w:ascii="Cambria Math" w:eastAsiaTheme="minorEastAsia" w:hAnsi="Cambria Math"/>
+              </w:rPr>
+              <m:t>360°</m:t>
+            </m:r>
+          </m:den>
+        </m:f>
+      </m:oMath>
+      <w:r>
+        <w:rPr>
+          <w:rFonts w:eastAsiaTheme="minorEastAsia"/>
+        </w:rPr>
+        <w:t xml:space="preserve"> </w:t>
+      </w:r>
+      <m:oMath>
+        <m:r>
+          <w:rPr>
+            <w:rFonts w:ascii="Cambria Math" w:eastAsiaTheme="minorEastAsia" w:hAnsi="Cambria Math"/>
+          </w:rPr>
+          <w:br/>
+        </m:r>
+        <m:r>
+          <w:rPr>
+            <w:rFonts w:ascii="Cambria Math" w:eastAsiaTheme="minorEastAsia" w:hAnsi="Cambria Math"/>
+          </w:rPr>
+          <m:t>=</m:t>
+        </m:r>
+        <m:f>
+          <m:fPr>
+            <m:ctrlPr>
+              <w:rPr>
+                <w:rFonts w:ascii="Cambria Math" w:eastAsiaTheme="minorEastAsia" w:hAnsi="Cambria Math"/>
+                <w:i/>
+              </w:rPr>
+            </m:ctrlPr>
+          </m:fPr>
+          <m:num>
+            <m:r>
+              <w:rPr>
+                <w:rFonts w:ascii="Cambria Math" w:eastAsiaTheme="minorEastAsia" w:hAnsi="Cambria Math"/>
+              </w:rPr>
+              <m:t>400 gradians</m:t>
+            </m:r>
+          </m:num>
+          <m:den>
+            <m:r>
+              <w:rPr>
+                <w:rFonts w:ascii="Cambria Math" w:eastAsiaTheme="minorEastAsia" w:hAnsi="Cambria Math"/>
+              </w:rPr>
+              <m:t>4</m:t>
+            </m:r>
+          </m:den>
+        </m:f>
+        <m:r>
+          <w:rPr>
+            <w:rFonts w:ascii="Cambria Math" w:eastAsiaTheme="minorEastAsia" w:hAnsi="Cambria Math"/>
+          </w:rPr>
+          <m:t>=</m:t>
+        </m:r>
+        <m:r>
+          <m:rPr>
+            <m:sty m:val="bi"/>
+          </m:rPr>
+          <w:rPr>
+            <w:rFonts w:ascii="Cambria Math" w:eastAsiaTheme="minorEastAsia" w:hAnsi="Cambria Math"/>
+          </w:rPr>
+          <m:t>100 gradians</m:t>
+        </m:r>
+      </m:oMath>
+      <w:r>
+        <w:rPr>
+          <w:rFonts w:eastAsiaTheme="minorEastAsia"/>
+        </w:rPr>
+        <w:t xml:space="preserve"> </w:t>
+      </w:r>
+      <w:r>
+        <w:rPr>
+          <w:rFonts w:eastAsiaTheme="minorEastAsia"/>
+        </w:rPr>
+        <w:br/>
+      </w:r>
     </w:p>
     <w:sectPr>
       <w:type w:val="continuous"/>
@@ -21637,7 +22796,7 @@
   <w:abstractNum w:abstractNumId="7" w15:restartNumberingAfterBreak="0">
     <w:nsid w:val="153725C2"/>
     <w:multiLevelType w:val="hybridMultilevel"/>
-    <w:tmpl w:val="53E4E192"/>
+    <w:tmpl w:val="7B6A3530"/>
     <w:lvl w:ilvl="0" w:tplc="04090015">
       <w:start w:val="1"/>
       <w:numFmt w:val="upperLetter"/>
@@ -22159,6 +23318,96 @@
     </w:lvl>
   </w:abstractNum>
   <w:abstractNum w:abstractNumId="13" w15:restartNumberingAfterBreak="0">
+    <w:nsid w:val="1D9A5263"/>
+    <w:multiLevelType w:val="hybridMultilevel"/>
+    <w:tmpl w:val="34D40CAA"/>
+    <w:lvl w:ilvl="0" w:tplc="2836F61C">
+      <w:start w:val="1"/>
+      <w:numFmt w:val="decimal"/>
+      <w:lvlText w:val="%1."/>
+      <w:lvlJc w:val="left"/>
+      <w:pPr>
+        <w:ind w:left="720" w:hanging="360"/>
+      </w:pPr>
+      <w:rPr>
+        <w:b w:val="0"/>
+        <w:bCs w:val="0"/>
+      </w:rPr>
+    </w:lvl>
+    <w:lvl w:ilvl="1" w:tplc="04090019" w:tentative="1">
+      <w:start w:val="1"/>
+      <w:numFmt w:val="lowerLetter"/>
+      <w:lvlText w:val="%2."/>
+      <w:lvlJc w:val="left"/>
+      <w:pPr>
+        <w:ind w:left="1440" w:hanging="360"/>
+      </w:pPr>
+    </w:lvl>
+    <w:lvl w:ilvl="2" w:tplc="0409001B" w:tentative="1">
+      <w:start w:val="1"/>
+      <w:numFmt w:val="lowerRoman"/>
+      <w:lvlText w:val="%3."/>
+      <w:lvlJc w:val="right"/>
+      <w:pPr>
+        <w:ind w:left="2160" w:hanging="180"/>
+      </w:pPr>
+    </w:lvl>
+    <w:lvl w:ilvl="3" w:tplc="0409000F" w:tentative="1">
+      <w:start w:val="1"/>
+      <w:numFmt w:val="decimal"/>
+      <w:lvlText w:val="%4."/>
+      <w:lvlJc w:val="left"/>
+      <w:pPr>
+        <w:ind w:left="2880" w:hanging="360"/>
+      </w:pPr>
+    </w:lvl>
+    <w:lvl w:ilvl="4" w:tplc="04090019" w:tentative="1">
+      <w:start w:val="1"/>
+      <w:numFmt w:val="lowerLetter"/>
+      <w:lvlText w:val="%5."/>
+      <w:lvlJc w:val="left"/>
+      <w:pPr>
+        <w:ind w:left="3600" w:hanging="360"/>
+      </w:pPr>
+    </w:lvl>
+    <w:lvl w:ilvl="5" w:tplc="0409001B" w:tentative="1">
+      <w:start w:val="1"/>
+      <w:numFmt w:val="lowerRoman"/>
+      <w:lvlText w:val="%6."/>
+      <w:lvlJc w:val="right"/>
+      <w:pPr>
+        <w:ind w:left="4320" w:hanging="180"/>
+      </w:pPr>
+    </w:lvl>
+    <w:lvl w:ilvl="6" w:tplc="0409000F" w:tentative="1">
+      <w:start w:val="1"/>
+      <w:numFmt w:val="decimal"/>
+      <w:lvlText w:val="%7."/>
+      <w:lvlJc w:val="left"/>
+      <w:pPr>
+        <w:ind w:left="5040" w:hanging="360"/>
+      </w:pPr>
+    </w:lvl>
+    <w:lvl w:ilvl="7" w:tplc="04090019" w:tentative="1">
+      <w:start w:val="1"/>
+      <w:numFmt w:val="lowerLetter"/>
+      <w:lvlText w:val="%8."/>
+      <w:lvlJc w:val="left"/>
+      <w:pPr>
+        <w:ind w:left="5760" w:hanging="360"/>
+      </w:pPr>
+    </w:lvl>
+    <w:lvl w:ilvl="8" w:tplc="0409001B" w:tentative="1">
+      <w:start w:val="1"/>
+      <w:numFmt w:val="lowerRoman"/>
+      <w:lvlText w:val="%9."/>
+      <w:lvlJc w:val="right"/>
+      <w:pPr>
+        <w:ind w:left="6480" w:hanging="180"/>
+      </w:pPr>
+    </w:lvl>
+  </w:abstractNum>
+  <w:abstractNum w:abstractNumId="14" w15:restartNumberingAfterBreak="0">
     <w:nsid w:val="20E057DD"/>
     <w:multiLevelType w:val="hybridMultilevel"/>
     <w:tmpl w:val="F18E7A9A"/>
@@ -22247,7 +23496,7 @@
       </w:pPr>
     </w:lvl>
   </w:abstractNum>
-  <w:abstractNum w:abstractNumId="14" w15:restartNumberingAfterBreak="0">
+  <w:abstractNum w:abstractNumId="15" w15:restartNumberingAfterBreak="0">
     <w:nsid w:val="264C736A"/>
     <w:multiLevelType w:val="hybridMultilevel"/>
     <w:tmpl w:val="B810C032"/>
@@ -22338,7 +23587,7 @@
       </w:pPr>
     </w:lvl>
   </w:abstractNum>
-  <w:abstractNum w:abstractNumId="15" w15:restartNumberingAfterBreak="0">
+  <w:abstractNum w:abstractNumId="16" w15:restartNumberingAfterBreak="0">
     <w:nsid w:val="26CA3F23"/>
     <w:multiLevelType w:val="hybridMultilevel"/>
     <w:tmpl w:val="654ED1D6"/>
@@ -22427,7 +23676,7 @@
       </w:pPr>
     </w:lvl>
   </w:abstractNum>
-  <w:abstractNum w:abstractNumId="16" w15:restartNumberingAfterBreak="0">
+  <w:abstractNum w:abstractNumId="17" w15:restartNumberingAfterBreak="0">
     <w:nsid w:val="2993160B"/>
     <w:multiLevelType w:val="hybridMultilevel"/>
     <w:tmpl w:val="C1489102"/>
@@ -22513,7 +23762,7 @@
       </w:pPr>
     </w:lvl>
   </w:abstractNum>
-  <w:abstractNum w:abstractNumId="17" w15:restartNumberingAfterBreak="0">
+  <w:abstractNum w:abstractNumId="18" w15:restartNumberingAfterBreak="0">
     <w:nsid w:val="2AFC3AF5"/>
     <w:multiLevelType w:val="hybridMultilevel"/>
     <w:tmpl w:val="D526B388"/>
@@ -22604,7 +23853,7 @@
       </w:pPr>
     </w:lvl>
   </w:abstractNum>
-  <w:abstractNum w:abstractNumId="18" w15:restartNumberingAfterBreak="0">
+  <w:abstractNum w:abstractNumId="19" w15:restartNumberingAfterBreak="0">
     <w:nsid w:val="2C545507"/>
     <w:multiLevelType w:val="hybridMultilevel"/>
     <w:tmpl w:val="358A6FBE"/>
@@ -22693,7 +23942,7 @@
       </w:pPr>
     </w:lvl>
   </w:abstractNum>
-  <w:abstractNum w:abstractNumId="19" w15:restartNumberingAfterBreak="0">
+  <w:abstractNum w:abstractNumId="20" w15:restartNumberingAfterBreak="0">
     <w:nsid w:val="2CFE39D7"/>
     <w:multiLevelType w:val="hybridMultilevel"/>
     <w:tmpl w:val="7E0AB338"/>
@@ -22782,7 +24031,7 @@
       </w:pPr>
     </w:lvl>
   </w:abstractNum>
-  <w:abstractNum w:abstractNumId="20" w15:restartNumberingAfterBreak="0">
+  <w:abstractNum w:abstractNumId="21" w15:restartNumberingAfterBreak="0">
     <w:nsid w:val="2DB22F91"/>
     <w:multiLevelType w:val="hybridMultilevel"/>
     <w:tmpl w:val="0E320E54"/>
@@ -22868,7 +24117,7 @@
       </w:pPr>
     </w:lvl>
   </w:abstractNum>
-  <w:abstractNum w:abstractNumId="21" w15:restartNumberingAfterBreak="0">
+  <w:abstractNum w:abstractNumId="22" w15:restartNumberingAfterBreak="0">
     <w:nsid w:val="34195DC4"/>
     <w:multiLevelType w:val="hybridMultilevel"/>
     <w:tmpl w:val="4B52E4C8"/>
@@ -22959,7 +24208,7 @@
       </w:pPr>
     </w:lvl>
   </w:abstractNum>
-  <w:abstractNum w:abstractNumId="22" w15:restartNumberingAfterBreak="0">
+  <w:abstractNum w:abstractNumId="23" w15:restartNumberingAfterBreak="0">
     <w:nsid w:val="35CD30E4"/>
     <w:multiLevelType w:val="hybridMultilevel"/>
     <w:tmpl w:val="64B2635A"/>
@@ -23048,7 +24297,7 @@
       </w:pPr>
     </w:lvl>
   </w:abstractNum>
-  <w:abstractNum w:abstractNumId="23" w15:restartNumberingAfterBreak="0">
+  <w:abstractNum w:abstractNumId="24" w15:restartNumberingAfterBreak="0">
     <w:nsid w:val="392E5B46"/>
     <w:multiLevelType w:val="hybridMultilevel"/>
     <w:tmpl w:val="916684CA"/>
@@ -23134,7 +24383,7 @@
       </w:pPr>
     </w:lvl>
   </w:abstractNum>
-  <w:abstractNum w:abstractNumId="24" w15:restartNumberingAfterBreak="0">
+  <w:abstractNum w:abstractNumId="25" w15:restartNumberingAfterBreak="0">
     <w:nsid w:val="396B0B9F"/>
     <w:multiLevelType w:val="hybridMultilevel"/>
     <w:tmpl w:val="78248B38"/>
@@ -23220,7 +24469,7 @@
       </w:pPr>
     </w:lvl>
   </w:abstractNum>
-  <w:abstractNum w:abstractNumId="25" w15:restartNumberingAfterBreak="0">
+  <w:abstractNum w:abstractNumId="26" w15:restartNumberingAfterBreak="0">
     <w:nsid w:val="3A200D4D"/>
     <w:multiLevelType w:val="hybridMultilevel"/>
     <w:tmpl w:val="EC1ED43A"/>
@@ -23306,7 +24555,7 @@
       </w:pPr>
     </w:lvl>
   </w:abstractNum>
-  <w:abstractNum w:abstractNumId="26" w15:restartNumberingAfterBreak="0">
+  <w:abstractNum w:abstractNumId="27" w15:restartNumberingAfterBreak="0">
     <w:nsid w:val="3B321DE6"/>
     <w:multiLevelType w:val="hybridMultilevel"/>
     <w:tmpl w:val="64880FF4"/>
@@ -23392,7 +24641,7 @@
       </w:pPr>
     </w:lvl>
   </w:abstractNum>
-  <w:abstractNum w:abstractNumId="27" w15:restartNumberingAfterBreak="0">
+  <w:abstractNum w:abstractNumId="28" w15:restartNumberingAfterBreak="0">
     <w:nsid w:val="3BE15F8F"/>
     <w:multiLevelType w:val="hybridMultilevel"/>
     <w:tmpl w:val="39BC593A"/>
@@ -23481,7 +24730,7 @@
       </w:pPr>
     </w:lvl>
   </w:abstractNum>
-  <w:abstractNum w:abstractNumId="28" w15:restartNumberingAfterBreak="0">
+  <w:abstractNum w:abstractNumId="29" w15:restartNumberingAfterBreak="0">
     <w:nsid w:val="3D2D27E4"/>
     <w:multiLevelType w:val="hybridMultilevel"/>
     <w:tmpl w:val="97A4DDEC"/>
@@ -23570,7 +24819,7 @@
       </w:pPr>
     </w:lvl>
   </w:abstractNum>
-  <w:abstractNum w:abstractNumId="29" w15:restartNumberingAfterBreak="0">
+  <w:abstractNum w:abstractNumId="30" w15:restartNumberingAfterBreak="0">
     <w:nsid w:val="3E5B7795"/>
     <w:multiLevelType w:val="hybridMultilevel"/>
     <w:tmpl w:val="2D740A28"/>
@@ -23659,7 +24908,7 @@
       </w:pPr>
     </w:lvl>
   </w:abstractNum>
-  <w:abstractNum w:abstractNumId="30" w15:restartNumberingAfterBreak="0">
+  <w:abstractNum w:abstractNumId="31" w15:restartNumberingAfterBreak="0">
     <w:nsid w:val="468516F9"/>
     <w:multiLevelType w:val="hybridMultilevel"/>
     <w:tmpl w:val="360E1960"/>
@@ -23748,7 +24997,7 @@
       </w:pPr>
     </w:lvl>
   </w:abstractNum>
-  <w:abstractNum w:abstractNumId="31" w15:restartNumberingAfterBreak="0">
+  <w:abstractNum w:abstractNumId="32" w15:restartNumberingAfterBreak="0">
     <w:nsid w:val="4CBE51C3"/>
     <w:multiLevelType w:val="hybridMultilevel"/>
     <w:tmpl w:val="08C02216"/>
@@ -23837,7 +25086,7 @@
       </w:pPr>
     </w:lvl>
   </w:abstractNum>
-  <w:abstractNum w:abstractNumId="32" w15:restartNumberingAfterBreak="0">
+  <w:abstractNum w:abstractNumId="33" w15:restartNumberingAfterBreak="0">
     <w:nsid w:val="535934BA"/>
     <w:multiLevelType w:val="hybridMultilevel"/>
     <w:tmpl w:val="494C742E"/>
@@ -23926,7 +25175,7 @@
       </w:pPr>
     </w:lvl>
   </w:abstractNum>
-  <w:abstractNum w:abstractNumId="33" w15:restartNumberingAfterBreak="0">
+  <w:abstractNum w:abstractNumId="34" w15:restartNumberingAfterBreak="0">
     <w:nsid w:val="54AA4BBE"/>
     <w:multiLevelType w:val="hybridMultilevel"/>
     <w:tmpl w:val="1D7A1E7A"/>
@@ -24012,7 +25261,7 @@
       </w:pPr>
     </w:lvl>
   </w:abstractNum>
-  <w:abstractNum w:abstractNumId="34" w15:restartNumberingAfterBreak="0">
+  <w:abstractNum w:abstractNumId="35" w15:restartNumberingAfterBreak="0">
     <w:nsid w:val="565B3B5F"/>
     <w:multiLevelType w:val="hybridMultilevel"/>
     <w:tmpl w:val="C25CF020"/>
@@ -24098,7 +25347,7 @@
       </w:pPr>
     </w:lvl>
   </w:abstractNum>
-  <w:abstractNum w:abstractNumId="35" w15:restartNumberingAfterBreak="0">
+  <w:abstractNum w:abstractNumId="36" w15:restartNumberingAfterBreak="0">
     <w:nsid w:val="582B237B"/>
     <w:multiLevelType w:val="hybridMultilevel"/>
     <w:tmpl w:val="F7B2F010"/>
@@ -24187,7 +25436,7 @@
       </w:pPr>
     </w:lvl>
   </w:abstractNum>
-  <w:abstractNum w:abstractNumId="36" w15:restartNumberingAfterBreak="0">
+  <w:abstractNum w:abstractNumId="37" w15:restartNumberingAfterBreak="0">
     <w:nsid w:val="5C1028A5"/>
     <w:multiLevelType w:val="hybridMultilevel"/>
     <w:tmpl w:val="01F67B0E"/>
@@ -24276,7 +25525,7 @@
       </w:pPr>
     </w:lvl>
   </w:abstractNum>
-  <w:abstractNum w:abstractNumId="37" w15:restartNumberingAfterBreak="0">
+  <w:abstractNum w:abstractNumId="38" w15:restartNumberingAfterBreak="0">
     <w:nsid w:val="616A6B24"/>
     <w:multiLevelType w:val="hybridMultilevel"/>
     <w:tmpl w:val="B95ED14C"/>
@@ -24365,7 +25614,7 @@
       </w:pPr>
     </w:lvl>
   </w:abstractNum>
-  <w:abstractNum w:abstractNumId="38" w15:restartNumberingAfterBreak="0">
+  <w:abstractNum w:abstractNumId="39" w15:restartNumberingAfterBreak="0">
     <w:nsid w:val="655B16EE"/>
     <w:multiLevelType w:val="hybridMultilevel"/>
     <w:tmpl w:val="1E0CFBAE"/>
@@ -24454,7 +25703,7 @@
       </w:pPr>
     </w:lvl>
   </w:abstractNum>
-  <w:abstractNum w:abstractNumId="39" w15:restartNumberingAfterBreak="0">
+  <w:abstractNum w:abstractNumId="40" w15:restartNumberingAfterBreak="0">
     <w:nsid w:val="6C4C7A0A"/>
     <w:multiLevelType w:val="hybridMultilevel"/>
     <w:tmpl w:val="1DA2279C"/>
@@ -24540,7 +25789,96 @@
       </w:pPr>
     </w:lvl>
   </w:abstractNum>
-  <w:abstractNum w:abstractNumId="40" w15:restartNumberingAfterBreak="0">
+  <w:abstractNum w:abstractNumId="41" w15:restartNumberingAfterBreak="0">
+    <w:nsid w:val="6C7D37F7"/>
+    <w:multiLevelType w:val="hybridMultilevel"/>
+    <w:tmpl w:val="98662F1E"/>
+    <w:lvl w:ilvl="0" w:tplc="A5461C8C">
+      <w:start w:val="2"/>
+      <w:numFmt w:val="upperLetter"/>
+      <w:lvlText w:val="%1."/>
+      <w:lvlJc w:val="left"/>
+      <w:pPr>
+        <w:ind w:left="360" w:hanging="360"/>
+      </w:pPr>
+      <w:rPr>
+        <w:rFonts w:hint="default"/>
+      </w:rPr>
+    </w:lvl>
+    <w:lvl w:ilvl="1" w:tplc="04090019" w:tentative="1">
+      <w:start w:val="1"/>
+      <w:numFmt w:val="lowerLetter"/>
+      <w:lvlText w:val="%2."/>
+      <w:lvlJc w:val="left"/>
+      <w:pPr>
+        <w:ind w:left="1440" w:hanging="360"/>
+      </w:pPr>
+    </w:lvl>
+    <w:lvl w:ilvl="2" w:tplc="0409001B" w:tentative="1">
+      <w:start w:val="1"/>
+      <w:numFmt w:val="lowerRoman"/>
+      <w:lvlText w:val="%3."/>
+      <w:lvlJc w:val="right"/>
+      <w:pPr>
+        <w:ind w:left="2160" w:hanging="180"/>
+      </w:pPr>
+    </w:lvl>
+    <w:lvl w:ilvl="3" w:tplc="0409000F" w:tentative="1">
+      <w:start w:val="1"/>
+      <w:numFmt w:val="decimal"/>
+      <w:lvlText w:val="%4."/>
+      <w:lvlJc w:val="left"/>
+      <w:pPr>
+        <w:ind w:left="2880" w:hanging="360"/>
+      </w:pPr>
+    </w:lvl>
+    <w:lvl w:ilvl="4" w:tplc="04090019" w:tentative="1">
+      <w:start w:val="1"/>
+      <w:numFmt w:val="lowerLetter"/>
+      <w:lvlText w:val="%5."/>
+      <w:lvlJc w:val="left"/>
+      <w:pPr>
+        <w:ind w:left="3600" w:hanging="360"/>
+      </w:pPr>
+    </w:lvl>
+    <w:lvl w:ilvl="5" w:tplc="0409001B" w:tentative="1">
+      <w:start w:val="1"/>
+      <w:numFmt w:val="lowerRoman"/>
+      <w:lvlText w:val="%6."/>
+      <w:lvlJc w:val="right"/>
+      <w:pPr>
+        <w:ind w:left="4320" w:hanging="180"/>
+      </w:pPr>
+    </w:lvl>
+    <w:lvl w:ilvl="6" w:tplc="0409000F" w:tentative="1">
+      <w:start w:val="1"/>
+      <w:numFmt w:val="decimal"/>
+      <w:lvlText w:val="%7."/>
+      <w:lvlJc w:val="left"/>
+      <w:pPr>
+        <w:ind w:left="5040" w:hanging="360"/>
+      </w:pPr>
+    </w:lvl>
+    <w:lvl w:ilvl="7" w:tplc="04090019" w:tentative="1">
+      <w:start w:val="1"/>
+      <w:numFmt w:val="lowerLetter"/>
+      <w:lvlText w:val="%8."/>
+      <w:lvlJc w:val="left"/>
+      <w:pPr>
+        <w:ind w:left="5760" w:hanging="360"/>
+      </w:pPr>
+    </w:lvl>
+    <w:lvl w:ilvl="8" w:tplc="0409001B" w:tentative="1">
+      <w:start w:val="1"/>
+      <w:numFmt w:val="lowerRoman"/>
+      <w:lvlText w:val="%9."/>
+      <w:lvlJc w:val="right"/>
+      <w:pPr>
+        <w:ind w:left="6480" w:hanging="180"/>
+      </w:pPr>
+    </w:lvl>
+  </w:abstractNum>
+  <w:abstractNum w:abstractNumId="42" w15:restartNumberingAfterBreak="0">
     <w:nsid w:val="6EEA64AD"/>
     <w:multiLevelType w:val="hybridMultilevel"/>
     <w:tmpl w:val="0E18012C"/>
@@ -24629,7 +25967,7 @@
       </w:pPr>
     </w:lvl>
   </w:abstractNum>
-  <w:abstractNum w:abstractNumId="41" w15:restartNumberingAfterBreak="0">
+  <w:abstractNum w:abstractNumId="43" w15:restartNumberingAfterBreak="0">
     <w:nsid w:val="7505097C"/>
     <w:multiLevelType w:val="hybridMultilevel"/>
     <w:tmpl w:val="C046B648"/>
@@ -24715,7 +26053,7 @@
       </w:pPr>
     </w:lvl>
   </w:abstractNum>
-  <w:abstractNum w:abstractNumId="42" w15:restartNumberingAfterBreak="0">
+  <w:abstractNum w:abstractNumId="44" w15:restartNumberingAfterBreak="0">
     <w:nsid w:val="76DE0294"/>
     <w:multiLevelType w:val="hybridMultilevel"/>
     <w:tmpl w:val="29389950"/>
@@ -24828,7 +26166,7 @@
       </w:rPr>
     </w:lvl>
   </w:abstractNum>
-  <w:abstractNum w:abstractNumId="43" w15:restartNumberingAfterBreak="0">
+  <w:abstractNum w:abstractNumId="45" w15:restartNumberingAfterBreak="0">
     <w:nsid w:val="7DAD1F72"/>
     <w:multiLevelType w:val="hybridMultilevel"/>
     <w:tmpl w:val="B4D6052A"/>
@@ -24918,55 +26256,55 @@
     </w:lvl>
   </w:abstractNum>
   <w:num w:numId="1" w16cid:durableId="332102753">
-    <w:abstractNumId w:val="35"/>
+    <w:abstractNumId w:val="36"/>
   </w:num>
   <w:num w:numId="2" w16cid:durableId="1379428125">
     <w:abstractNumId w:val="4"/>
   </w:num>
   <w:num w:numId="3" w16cid:durableId="982393518">
-    <w:abstractNumId w:val="32"/>
+    <w:abstractNumId w:val="33"/>
   </w:num>
   <w:num w:numId="4" w16cid:durableId="1752892429">
     <w:abstractNumId w:val="0"/>
   </w:num>
   <w:num w:numId="5" w16cid:durableId="87237186">
+    <w:abstractNumId w:val="15"/>
+  </w:num>
+  <w:num w:numId="6" w16cid:durableId="737241610">
+    <w:abstractNumId w:val="20"/>
+  </w:num>
+  <w:num w:numId="7" w16cid:durableId="1142888846">
+    <w:abstractNumId w:val="30"/>
+  </w:num>
+  <w:num w:numId="8" w16cid:durableId="1719012536">
+    <w:abstractNumId w:val="22"/>
+  </w:num>
+  <w:num w:numId="9" w16cid:durableId="241065129">
     <w:abstractNumId w:val="14"/>
   </w:num>
-  <w:num w:numId="6" w16cid:durableId="737241610">
-    <w:abstractNumId w:val="19"/>
-  </w:num>
-  <w:num w:numId="7" w16cid:durableId="1142888846">
-    <w:abstractNumId w:val="29"/>
-  </w:num>
-  <w:num w:numId="8" w16cid:durableId="1719012536">
-    <w:abstractNumId w:val="21"/>
-  </w:num>
-  <w:num w:numId="9" w16cid:durableId="241065129">
-    <w:abstractNumId w:val="13"/>
-  </w:num>
   <w:num w:numId="10" w16cid:durableId="2096779101">
-    <w:abstractNumId w:val="34"/>
+    <w:abstractNumId w:val="35"/>
   </w:num>
   <w:num w:numId="11" w16cid:durableId="1167135762">
     <w:abstractNumId w:val="10"/>
   </w:num>
   <w:num w:numId="12" w16cid:durableId="1790972052">
-    <w:abstractNumId w:val="15"/>
+    <w:abstractNumId w:val="16"/>
   </w:num>
   <w:num w:numId="13" w16cid:durableId="2902597">
-    <w:abstractNumId w:val="17"/>
+    <w:abstractNumId w:val="18"/>
   </w:num>
   <w:num w:numId="14" w16cid:durableId="2023822308">
     <w:abstractNumId w:val="9"/>
   </w:num>
   <w:num w:numId="15" w16cid:durableId="1714111239">
-    <w:abstractNumId w:val="30"/>
+    <w:abstractNumId w:val="31"/>
   </w:num>
   <w:num w:numId="16" w16cid:durableId="2010060555">
     <w:abstractNumId w:val="12"/>
   </w:num>
   <w:num w:numId="17" w16cid:durableId="525296370">
-    <w:abstractNumId w:val="18"/>
+    <w:abstractNumId w:val="19"/>
   </w:num>
   <w:num w:numId="18" w16cid:durableId="583877622">
     <w:abstractNumId w:val="5"/>
@@ -24978,76 +26316,82 @@
     <w:abstractNumId w:val="3"/>
   </w:num>
   <w:num w:numId="21" w16cid:durableId="215240283">
+    <w:abstractNumId w:val="29"/>
+  </w:num>
+  <w:num w:numId="22" w16cid:durableId="1001469413">
+    <w:abstractNumId w:val="45"/>
+  </w:num>
+  <w:num w:numId="23" w16cid:durableId="1433471599">
+    <w:abstractNumId w:val="42"/>
+  </w:num>
+  <w:num w:numId="24" w16cid:durableId="1826042255">
+    <w:abstractNumId w:val="32"/>
+  </w:num>
+  <w:num w:numId="25" w16cid:durableId="1260484616">
     <w:abstractNumId w:val="28"/>
   </w:num>
-  <w:num w:numId="22" w16cid:durableId="1001469413">
-    <w:abstractNumId w:val="43"/>
-  </w:num>
-  <w:num w:numId="23" w16cid:durableId="1433471599">
-    <w:abstractNumId w:val="40"/>
-  </w:num>
-  <w:num w:numId="24" w16cid:durableId="1826042255">
-    <w:abstractNumId w:val="31"/>
-  </w:num>
-  <w:num w:numId="25" w16cid:durableId="1260484616">
-    <w:abstractNumId w:val="27"/>
-  </w:num>
   <w:num w:numId="26" w16cid:durableId="564489878">
-    <w:abstractNumId w:val="22"/>
+    <w:abstractNumId w:val="23"/>
   </w:num>
   <w:num w:numId="27" w16cid:durableId="2139881585">
-    <w:abstractNumId w:val="36"/>
+    <w:abstractNumId w:val="37"/>
   </w:num>
   <w:num w:numId="28" w16cid:durableId="1738670149">
     <w:abstractNumId w:val="1"/>
   </w:num>
   <w:num w:numId="29" w16cid:durableId="2065449319">
-    <w:abstractNumId w:val="33"/>
+    <w:abstractNumId w:val="34"/>
   </w:num>
   <w:num w:numId="30" w16cid:durableId="1961446666">
-    <w:abstractNumId w:val="20"/>
+    <w:abstractNumId w:val="21"/>
   </w:num>
   <w:num w:numId="31" w16cid:durableId="1652440377">
-    <w:abstractNumId w:val="37"/>
+    <w:abstractNumId w:val="38"/>
   </w:num>
   <w:num w:numId="32" w16cid:durableId="117258363">
-    <w:abstractNumId w:val="38"/>
+    <w:abstractNumId w:val="39"/>
   </w:num>
   <w:num w:numId="33" w16cid:durableId="1727755939">
     <w:abstractNumId w:val="8"/>
   </w:num>
   <w:num w:numId="34" w16cid:durableId="486677623">
+    <w:abstractNumId w:val="27"/>
+  </w:num>
+  <w:num w:numId="35" w16cid:durableId="378477550">
     <w:abstractNumId w:val="26"/>
   </w:num>
-  <w:num w:numId="35" w16cid:durableId="378477550">
-    <w:abstractNumId w:val="25"/>
-  </w:num>
   <w:num w:numId="36" w16cid:durableId="286201399">
-    <w:abstractNumId w:val="41"/>
+    <w:abstractNumId w:val="43"/>
   </w:num>
   <w:num w:numId="37" w16cid:durableId="1491360303">
     <w:abstractNumId w:val="6"/>
   </w:num>
   <w:num w:numId="38" w16cid:durableId="1612590345">
-    <w:abstractNumId w:val="39"/>
+    <w:abstractNumId w:val="40"/>
   </w:num>
   <w:num w:numId="39" w16cid:durableId="1297640664">
-    <w:abstractNumId w:val="42"/>
+    <w:abstractNumId w:val="44"/>
   </w:num>
   <w:num w:numId="40" w16cid:durableId="1376009567">
     <w:abstractNumId w:val="7"/>
   </w:num>
   <w:num w:numId="41" w16cid:durableId="1918592828">
-    <w:abstractNumId w:val="23"/>
+    <w:abstractNumId w:val="24"/>
   </w:num>
   <w:num w:numId="42" w16cid:durableId="1865433737">
-    <w:abstractNumId w:val="24"/>
+    <w:abstractNumId w:val="25"/>
   </w:num>
   <w:num w:numId="43" w16cid:durableId="884218355">
     <w:abstractNumId w:val="11"/>
   </w:num>
   <w:num w:numId="44" w16cid:durableId="777680164">
-    <w:abstractNumId w:val="16"/>
+    <w:abstractNumId w:val="17"/>
+  </w:num>
+  <w:num w:numId="45" w16cid:durableId="1022786777">
+    <w:abstractNumId w:val="41"/>
+  </w:num>
+  <w:num w:numId="46" w16cid:durableId="1145006924">
+    <w:abstractNumId w:val="13"/>
   </w:num>
   <w:numIdMacAtCleanup w:val="14"/>
 </w:numbering>

</xml_diff>

<commit_message>
Algebra 2 - Chapter 5 Trigonometric Expressions and Equations - 5.4 Graphs of the Sine and Cosine Functions
</commit_message>
<xml_diff>
--- a/Algebra-2/ch05/Algebra 2 - Chapter 5.docx
+++ b/Algebra-2/ch05/Algebra 2 - Chapter 5.docx
@@ -136,7 +136,7 @@
           <w:noProof/>
         </w:rPr>
         <w:drawing>
-          <wp:inline distT="0" distB="0" distL="0" distR="0" wp14:anchorId="61D7AE74" wp14:editId="658E5ED1">
+          <wp:inline distT="0" distB="0" distL="0" distR="0" wp14:anchorId="61D7AE74" wp14:editId="60913B91">
             <wp:extent cx="1527048" cy="1335024"/>
             <wp:effectExtent l="0" t="0" r="0" b="0"/>
             <wp:docPr id="1322839612" name="Picture 2"/>
@@ -413,7 +413,7 @@
           <w:noProof/>
         </w:rPr>
         <w:drawing>
-          <wp:inline distT="0" distB="0" distL="0" distR="0" wp14:anchorId="3A6FB859" wp14:editId="748320CD">
+          <wp:inline distT="0" distB="0" distL="0" distR="0" wp14:anchorId="3A6FB859" wp14:editId="6D333550">
             <wp:extent cx="1527048" cy="1353312"/>
             <wp:effectExtent l="0" t="0" r="0" b="0"/>
             <wp:docPr id="1078472558" name="Picture 7"/>
@@ -505,7 +505,7 @@
           <w:noProof/>
         </w:rPr>
         <w:drawing>
-          <wp:inline distT="0" distB="0" distL="0" distR="0" wp14:anchorId="41BCEFAC" wp14:editId="69D6E7AF">
+          <wp:inline distT="0" distB="0" distL="0" distR="0" wp14:anchorId="41BCEFAC" wp14:editId="7089B009">
             <wp:extent cx="1161288" cy="1344168"/>
             <wp:effectExtent l="0" t="0" r="1270" b="8890"/>
             <wp:docPr id="365314756" name="Picture 9"/>
@@ -602,7 +602,7 @@
           <w:noProof/>
         </w:rPr>
         <w:drawing>
-          <wp:inline distT="0" distB="0" distL="0" distR="0" wp14:anchorId="42652367" wp14:editId="0D3949F5">
+          <wp:inline distT="0" distB="0" distL="0" distR="0" wp14:anchorId="42652367" wp14:editId="66FF7072">
             <wp:extent cx="1527048" cy="1353312"/>
             <wp:effectExtent l="0" t="0" r="0" b="0"/>
             <wp:docPr id="59383075" name="Picture 10"/>
@@ -879,7 +879,7 @@
           <w:noProof/>
         </w:rPr>
         <w:drawing>
-          <wp:inline distT="0" distB="0" distL="0" distR="0" wp14:anchorId="22EA55E9" wp14:editId="419F096C">
+          <wp:inline distT="0" distB="0" distL="0" distR="0" wp14:anchorId="22EA55E9" wp14:editId="77F75832">
             <wp:extent cx="1527048" cy="1353312"/>
             <wp:effectExtent l="0" t="0" r="0" b="0"/>
             <wp:docPr id="330922667" name="Picture 11"/>
@@ -1035,7 +1035,7 @@
           <w:noProof/>
         </w:rPr>
         <w:drawing>
-          <wp:inline distT="0" distB="0" distL="0" distR="0" wp14:anchorId="3FAE935C" wp14:editId="28C8FD02">
+          <wp:inline distT="0" distB="0" distL="0" distR="0" wp14:anchorId="3FAE935C" wp14:editId="5D46960D">
             <wp:extent cx="1143000" cy="1143000"/>
             <wp:effectExtent l="0" t="0" r="0" b="0"/>
             <wp:docPr id="704430776" name="Picture 12"/>
@@ -1306,7 +1306,7 @@
           <w:noProof/>
         </w:rPr>
         <w:drawing>
-          <wp:inline distT="0" distB="0" distL="0" distR="0" wp14:anchorId="6B31AFC4" wp14:editId="7B773F6C">
+          <wp:inline distT="0" distB="0" distL="0" distR="0" wp14:anchorId="6B31AFC4" wp14:editId="1EDE9D55">
             <wp:extent cx="1426464" cy="1426464"/>
             <wp:effectExtent l="0" t="0" r="2540" b="2540"/>
             <wp:docPr id="918199563" name="Picture 14"/>
@@ -2187,7 +2187,7 @@
           <w:noProof/>
         </w:rPr>
         <w:drawing>
-          <wp:inline distT="0" distB="0" distL="0" distR="0" wp14:anchorId="0B92C3D9" wp14:editId="3A5C2153">
+          <wp:inline distT="0" distB="0" distL="0" distR="0" wp14:anchorId="0B92C3D9" wp14:editId="29FB0AEB">
             <wp:extent cx="1527048" cy="1508760"/>
             <wp:effectExtent l="0" t="0" r="0" b="0"/>
             <wp:docPr id="2036042343" name="Picture 16"/>
@@ -2422,7 +2422,7 @@
           <w:noProof/>
         </w:rPr>
         <w:drawing>
-          <wp:inline distT="0" distB="0" distL="0" distR="0" wp14:anchorId="08FAA3F6" wp14:editId="08E0FD25">
+          <wp:inline distT="0" distB="0" distL="0" distR="0" wp14:anchorId="08FAA3F6" wp14:editId="65EC014E">
             <wp:extent cx="1527048" cy="1508760"/>
             <wp:effectExtent l="0" t="0" r="0" b="0"/>
             <wp:docPr id="1916226963" name="Picture 15" descr="A graph of a function&#10;&#10;AI-generated content may be incorrect."/>
@@ -2601,7 +2601,7 @@
           <w:noProof/>
         </w:rPr>
         <w:drawing>
-          <wp:inline distT="0" distB="0" distL="0" distR="0" wp14:anchorId="4714E95C" wp14:editId="7B73145C">
+          <wp:inline distT="0" distB="0" distL="0" distR="0" wp14:anchorId="4714E95C" wp14:editId="0F3B02ED">
             <wp:extent cx="2807208" cy="2752344"/>
             <wp:effectExtent l="0" t="0" r="0" b="0"/>
             <wp:docPr id="2051818706" name="Picture 18"/>
@@ -3016,7 +3016,7 @@
           <w:noProof/>
         </w:rPr>
         <w:drawing>
-          <wp:inline distT="0" distB="0" distL="0" distR="0" wp14:anchorId="2E5B34A1" wp14:editId="24F238A0">
+          <wp:inline distT="0" distB="0" distL="0" distR="0" wp14:anchorId="2E5B34A1" wp14:editId="455CABE3">
             <wp:extent cx="2807208" cy="2752344"/>
             <wp:effectExtent l="0" t="0" r="0" b="0"/>
             <wp:docPr id="646189286" name="Picture 19"/>
@@ -3562,7 +3562,7 @@
         </w:rPr>
         <w:lastRenderedPageBreak/>
         <w:drawing>
-          <wp:inline distT="0" distB="0" distL="0" distR="0" wp14:anchorId="348A202E" wp14:editId="29405B10">
+          <wp:inline distT="0" distB="0" distL="0" distR="0" wp14:anchorId="348A202E" wp14:editId="2D698D40">
             <wp:extent cx="2807208" cy="2752344"/>
             <wp:effectExtent l="0" t="0" r="0" b="0"/>
             <wp:docPr id="1108018706" name="Picture 20"/>
@@ -4202,7 +4202,7 @@
           <w:noProof/>
         </w:rPr>
         <w:drawing>
-          <wp:inline distT="0" distB="0" distL="0" distR="0" wp14:anchorId="52F0190B" wp14:editId="32A2C3DA">
+          <wp:inline distT="0" distB="0" distL="0" distR="0" wp14:anchorId="52F0190B" wp14:editId="758293B5">
             <wp:extent cx="1773936" cy="1600200"/>
             <wp:effectExtent l="0" t="0" r="0" b="0"/>
             <wp:docPr id="316752068" name="Picture 22"/>
@@ -5033,7 +5033,7 @@
           <w:noProof/>
         </w:rPr>
         <w:drawing>
-          <wp:inline distT="0" distB="0" distL="0" distR="0" wp14:anchorId="0C779A08" wp14:editId="52DAE57D">
+          <wp:inline distT="0" distB="0" distL="0" distR="0" wp14:anchorId="0C779A08" wp14:editId="60BE0995">
             <wp:extent cx="2807208" cy="2752344"/>
             <wp:effectExtent l="0" t="0" r="0" b="0"/>
             <wp:docPr id="570582736" name="Picture 23"/>
@@ -9786,7 +9786,7 @@
           <w:noProof/>
         </w:rPr>
         <w:drawing>
-          <wp:inline distT="0" distB="0" distL="0" distR="0" wp14:anchorId="0A2CA7EC" wp14:editId="6AC2EBBF">
+          <wp:inline distT="0" distB="0" distL="0" distR="0" wp14:anchorId="0A2CA7EC" wp14:editId="383B9488">
             <wp:extent cx="1426464" cy="1426464"/>
             <wp:effectExtent l="0" t="0" r="2540" b="2540"/>
             <wp:docPr id="2038826972" name="Picture 14"/>
@@ -15826,7 +15826,7 @@
           <w:noProof/>
         </w:rPr>
         <w:drawing>
-          <wp:inline distT="0" distB="0" distL="0" distR="0" wp14:anchorId="0EF54C3F" wp14:editId="34779604">
+          <wp:inline distT="0" distB="0" distL="0" distR="0" wp14:anchorId="0EF54C3F" wp14:editId="2AEBEEF9">
             <wp:extent cx="1700784" cy="1673352"/>
             <wp:effectExtent l="0" t="0" r="0" b="3175"/>
             <wp:docPr id="1631878601" name="Picture 2"/>
@@ -16032,7 +16032,7 @@
           <w:noProof/>
         </w:rPr>
         <w:drawing>
-          <wp:inline distT="0" distB="0" distL="0" distR="0" wp14:anchorId="333B25C7" wp14:editId="40E1E0BD">
+          <wp:inline distT="0" distB="0" distL="0" distR="0" wp14:anchorId="333B25C7" wp14:editId="46C266BB">
             <wp:extent cx="1700784" cy="1673352"/>
             <wp:effectExtent l="0" t="0" r="0" b="3175"/>
             <wp:docPr id="1900026450" name="Picture 4"/>
@@ -16772,7 +16772,7 @@
           <w:noProof/>
         </w:rPr>
         <w:drawing>
-          <wp:inline distT="0" distB="0" distL="0" distR="0" wp14:anchorId="073067CA" wp14:editId="28A4446D">
+          <wp:inline distT="0" distB="0" distL="0" distR="0" wp14:anchorId="073067CA" wp14:editId="7B3F4EE3">
             <wp:extent cx="1773936" cy="1600200"/>
             <wp:effectExtent l="0" t="0" r="0" b="0"/>
             <wp:docPr id="1158796572" name="Picture 11"/>
@@ -17042,7 +17042,7 @@
           <w:noProof/>
         </w:rPr>
         <w:drawing>
-          <wp:inline distT="0" distB="0" distL="0" distR="0" wp14:anchorId="6CCB1D9C" wp14:editId="6C8E42C4">
+          <wp:inline distT="0" distB="0" distL="0" distR="0" wp14:anchorId="6CCB1D9C" wp14:editId="4CFF5A7D">
             <wp:extent cx="960120" cy="1042416"/>
             <wp:effectExtent l="0" t="0" r="0" b="5715"/>
             <wp:docPr id="50069395" name="Picture 1"/>
@@ -21722,7 +21722,7 @@
           <w:noProof/>
         </w:rPr>
         <w:drawing>
-          <wp:inline distT="0" distB="0" distL="0" distR="0" wp14:anchorId="4DCBA228" wp14:editId="7B6F0135">
+          <wp:inline distT="0" distB="0" distL="0" distR="0" wp14:anchorId="4DCBA228" wp14:editId="059C01D7">
             <wp:extent cx="1216152" cy="1581912"/>
             <wp:effectExtent l="0" t="0" r="3175" b="0"/>
             <wp:docPr id="1281513803" name="Picture 1"/>
@@ -22192,10 +22192,7 @@
         <w:t>∠</w:t>
       </w:r>
       <w:r>
-        <w:t>AOP</w:t>
-      </w:r>
-      <w:r>
-        <w:t xml:space="preserve"> (the </w:t>
+        <w:t xml:space="preserve">AOP (the </w:t>
       </w:r>
       <m:oMath>
         <m:r>
@@ -22457,23 +22454,7 @@
                 <w:b/>
                 <w:bCs/>
               </w:rPr>
-              <w:t>-coor</w:t>
-            </w:r>
-            <w:proofErr w:type="spellStart"/>
-            <w:r>
-              <w:rPr>
-                <w:b/>
-                <w:bCs/>
-              </w:rPr>
-              <w:t>dinate</w:t>
-            </w:r>
-            <w:proofErr w:type="spellEnd"/>
-            <w:r>
-              <w:rPr>
-                <w:b/>
-                <w:bCs/>
-              </w:rPr>
-              <w:t>)</w:t>
+              <w:t>-coordinate)</w:t>
             </w:r>
           </w:p>
         </w:tc>
@@ -25399,21 +25380,7 @@
         <w:rPr>
           <w:rFonts w:eastAsiaTheme="minorEastAsia"/>
         </w:rPr>
-        <w:t xml:space="preserve"> is known as the frequency since it is the number of complete waves that fit inside </w:t>
-      </w:r>
-      <w:proofErr w:type="spellStart"/>
-      <w:r>
-        <w:rPr>
-          <w:rFonts w:eastAsiaTheme="minorEastAsia"/>
-        </w:rPr>
-        <w:t>a</w:t>
-      </w:r>
-      <w:proofErr w:type="spellEnd"/>
-      <w:r>
-        <w:rPr>
-          <w:rFonts w:eastAsiaTheme="minorEastAsia"/>
-        </w:rPr>
-        <w:t xml:space="preserve"> </w:t>
+        <w:t xml:space="preserve"> is known as the frequency since it is the number of complete waves that fit inside a </w:t>
       </w:r>
       <m:oMath>
         <m:r>
@@ -26148,6 +26115,9 @@
             <m:t>B=4</m:t>
           </m:r>
           <m:r>
+            <m:rPr>
+              <m:sty m:val="p"/>
+            </m:rPr>
             <w:rPr>
               <w:rFonts w:eastAsiaTheme="minorEastAsia"/>
             </w:rPr>
@@ -27543,13 +27513,7 @@
         <w:rPr>
           <w:rFonts w:eastAsiaTheme="minorEastAsia"/>
         </w:rPr>
-        <w:t xml:space="preserve">) </w:t>
-      </w:r>
-      <w:r>
-        <w:rPr>
-          <w:rFonts w:eastAsiaTheme="minorEastAsia"/>
-        </w:rPr>
-        <w:t>)</w:t>
+        <w:t>) )</w:t>
       </w:r>
       <w:proofErr w:type="gramEnd"/>
       <w:r>
@@ -27637,6 +27601,3562 @@
         </m:r>
       </m:oMath>
     </w:p>
+    <w:p>
+      <w:pPr>
+        <w:rPr>
+          <w:rFonts w:eastAsiaTheme="minorEastAsia"/>
+          <w:b/>
+          <w:bCs/>
+        </w:rPr>
+      </w:pPr>
+      <w:r>
+        <w:rPr>
+          <w:rFonts w:eastAsiaTheme="minorEastAsia"/>
+        </w:rPr>
+        <w:br w:type="column"/>
+      </w:r>
+      <w:r>
+        <w:rPr>
+          <w:rFonts w:eastAsiaTheme="minorEastAsia"/>
+          <w:b/>
+          <w:bCs/>
+        </w:rPr>
+        <w:lastRenderedPageBreak/>
+        <w:t>Using a Graphing Calculator to Make a Table of Values</w:t>
+      </w:r>
+    </w:p>
+    <w:p>
+      <w:pPr>
+        <w:rPr>
+          <w:rFonts w:eastAsiaTheme="minorEastAsia"/>
+        </w:rPr>
+      </w:pPr>
+      <w:r>
+        <w:rPr>
+          <w:rFonts w:eastAsiaTheme="minorEastAsia"/>
+        </w:rPr>
+        <w:t xml:space="preserve">With a graphing calculator, you can quickly display a graph of a complicated trig function on the screen. However, if the question asks you to reproduce the graph accurately on graph paper, a table of values </w:t>
+      </w:r>
+      <w:proofErr w:type="gramStart"/>
+      <w:r>
+        <w:rPr>
+          <w:rFonts w:eastAsiaTheme="minorEastAsia"/>
+        </w:rPr>
+        <w:t>is  useful</w:t>
+      </w:r>
+      <w:proofErr w:type="gramEnd"/>
+      <w:r>
+        <w:rPr>
+          <w:rFonts w:eastAsiaTheme="minorEastAsia"/>
+        </w:rPr>
+        <w:t>. The table is best if it contains the entries that correspond to the most important points on the trig graph.</w:t>
+      </w:r>
+    </w:p>
+    <w:p>
+      <w:pPr>
+        <w:rPr>
+          <w:rFonts w:eastAsiaTheme="minorEastAsia"/>
+        </w:rPr>
+      </w:pPr>
+      <w:r>
+        <w:rPr>
+          <w:rFonts w:eastAsiaTheme="minorEastAsia"/>
+        </w:rPr>
+        <w:t xml:space="preserve">Here are the steps for making a useful table of values for graphing the function </w:t>
+      </w:r>
+      <m:oMath>
+        <m:r>
+          <w:rPr>
+            <w:rFonts w:ascii="Cambria Math" w:eastAsiaTheme="minorEastAsia" w:hAnsi="Cambria Math"/>
+          </w:rPr>
+          <m:t>g</m:t>
+        </m:r>
+        <m:d>
+          <m:dPr>
+            <m:ctrlPr>
+              <w:rPr>
+                <w:rFonts w:ascii="Cambria Math" w:eastAsiaTheme="minorEastAsia" w:hAnsi="Cambria Math"/>
+                <w:i/>
+              </w:rPr>
+            </m:ctrlPr>
+          </m:dPr>
+          <m:e>
+            <m:r>
+              <w:rPr>
+                <w:rFonts w:ascii="Cambria Math" w:eastAsiaTheme="minorEastAsia" w:hAnsi="Cambria Math"/>
+              </w:rPr>
+              <m:t>x</m:t>
+            </m:r>
+          </m:e>
+        </m:d>
+        <m:r>
+          <w:rPr>
+            <w:rFonts w:ascii="Cambria Math" w:eastAsiaTheme="minorEastAsia" w:hAnsi="Cambria Math"/>
+          </w:rPr>
+          <m:t>=-3</m:t>
+        </m:r>
+        <m:func>
+          <m:funcPr>
+            <m:ctrlPr>
+              <w:rPr>
+                <w:rFonts w:ascii="Cambria Math" w:eastAsiaTheme="minorEastAsia" w:hAnsi="Cambria Math"/>
+              </w:rPr>
+            </m:ctrlPr>
+          </m:funcPr>
+          <m:fName>
+            <m:r>
+              <m:rPr>
+                <m:sty m:val="p"/>
+              </m:rPr>
+              <w:rPr>
+                <w:rFonts w:ascii="Cambria Math" w:eastAsiaTheme="minorEastAsia" w:hAnsi="Cambria Math"/>
+              </w:rPr>
+              <m:t>sin</m:t>
+            </m:r>
+          </m:fName>
+          <m:e>
+            <m:d>
+              <m:dPr>
+                <m:ctrlPr>
+                  <w:rPr>
+                    <w:rFonts w:ascii="Cambria Math" w:eastAsiaTheme="minorEastAsia" w:hAnsi="Cambria Math"/>
+                    <w:i/>
+                  </w:rPr>
+                </m:ctrlPr>
+              </m:dPr>
+              <m:e>
+                <m:r>
+                  <w:rPr>
+                    <w:rFonts w:ascii="Cambria Math" w:eastAsiaTheme="minorEastAsia" w:hAnsi="Cambria Math"/>
+                  </w:rPr>
+                  <m:t>2x</m:t>
+                </m:r>
+              </m:e>
+            </m:d>
+          </m:e>
+        </m:func>
+        <m:r>
+          <w:rPr>
+            <w:rFonts w:ascii="Cambria Math" w:eastAsiaTheme="minorEastAsia" w:hAnsi="Cambria Math"/>
+          </w:rPr>
+          <m:t>+1</m:t>
+        </m:r>
+      </m:oMath>
+      <w:r>
+        <w:rPr>
+          <w:rFonts w:eastAsiaTheme="minorEastAsia"/>
+        </w:rPr>
+        <w:t xml:space="preserve"> on paper.</w:t>
+      </w:r>
+      <w:r>
+        <w:rPr>
+          <w:rFonts w:eastAsiaTheme="minorEastAsia"/>
+        </w:rPr>
+        <w:br/>
+      </w:r>
+      <m:oMathPara>
+        <m:oMath>
+          <m:r>
+            <w:rPr>
+              <w:rFonts w:ascii="Cambria Math" w:eastAsiaTheme="minorEastAsia" w:hAnsi="Cambria Math"/>
+            </w:rPr>
+            <m:t>A=-3,</m:t>
+          </m:r>
+          <m:r>
+            <w:rPr>
+              <w:rFonts w:ascii="Cambria Math" w:eastAsiaTheme="minorEastAsia" w:hAnsi="Cambria Math"/>
+            </w:rPr>
+            <m:t>B=2,</m:t>
+          </m:r>
+          <m:r>
+            <w:rPr>
+              <w:rFonts w:ascii="Cambria Math" w:eastAsiaTheme="minorEastAsia" w:hAnsi="Cambria Math"/>
+            </w:rPr>
+            <m:t xml:space="preserve"> C=1</m:t>
+          </m:r>
+          <m:r>
+            <w:rPr>
+              <w:rFonts w:eastAsiaTheme="minorEastAsia"/>
+            </w:rPr>
+            <w:br/>
+          </m:r>
+        </m:oMath>
+        <m:oMath>
+          <m:r>
+            <w:rPr>
+              <w:rFonts w:ascii="Cambria Math" w:eastAsiaTheme="minorEastAsia" w:hAnsi="Cambria Math"/>
+            </w:rPr>
+            <m:t>P=</m:t>
+          </m:r>
+          <m:f>
+            <m:fPr>
+              <m:ctrlPr>
+                <w:rPr>
+                  <w:rFonts w:ascii="Cambria Math" w:eastAsiaTheme="minorEastAsia" w:hAnsi="Cambria Math"/>
+                  <w:i/>
+                </w:rPr>
+              </m:ctrlPr>
+            </m:fPr>
+            <m:num>
+              <m:r>
+                <w:rPr>
+                  <w:rFonts w:ascii="Cambria Math" w:eastAsiaTheme="minorEastAsia" w:hAnsi="Cambria Math"/>
+                </w:rPr>
+                <m:t>360°</m:t>
+              </m:r>
+            </m:num>
+            <m:den>
+              <m:r>
+                <w:rPr>
+                  <w:rFonts w:ascii="Cambria Math" w:eastAsiaTheme="minorEastAsia" w:hAnsi="Cambria Math"/>
+                </w:rPr>
+                <m:t>B</m:t>
+              </m:r>
+            </m:den>
+          </m:f>
+          <m:r>
+            <w:rPr>
+              <w:rFonts w:ascii="Cambria Math" w:eastAsiaTheme="minorEastAsia" w:hAnsi="Cambria Math"/>
+            </w:rPr>
+            <m:t xml:space="preserve">= </m:t>
+          </m:r>
+          <m:f>
+            <m:fPr>
+              <m:ctrlPr>
+                <w:rPr>
+                  <w:rFonts w:ascii="Cambria Math" w:eastAsiaTheme="minorEastAsia" w:hAnsi="Cambria Math"/>
+                  <w:i/>
+                </w:rPr>
+              </m:ctrlPr>
+            </m:fPr>
+            <m:num>
+              <m:r>
+                <w:rPr>
+                  <w:rFonts w:ascii="Cambria Math" w:eastAsiaTheme="minorEastAsia" w:hAnsi="Cambria Math"/>
+                </w:rPr>
+                <m:t>360°</m:t>
+              </m:r>
+            </m:num>
+            <m:den>
+              <m:r>
+                <w:rPr>
+                  <w:rFonts w:ascii="Cambria Math" w:eastAsiaTheme="minorEastAsia" w:hAnsi="Cambria Math"/>
+                </w:rPr>
+                <m:t>2</m:t>
+              </m:r>
+            </m:den>
+          </m:f>
+          <m:r>
+            <w:rPr>
+              <w:rFonts w:ascii="Cambria Math" w:eastAsiaTheme="minorEastAsia" w:hAnsi="Cambria Math"/>
+            </w:rPr>
+            <m:t>=180°</m:t>
+          </m:r>
+        </m:oMath>
+      </m:oMathPara>
+    </w:p>
+    <w:tbl>
+      <w:tblPr>
+        <w:tblStyle w:val="TableGrid"/>
+        <w:tblW w:w="0" w:type="auto"/>
+        <w:jc w:val="center"/>
+        <w:tblLook w:val="04A0" w:firstRow="1" w:lastRow="0" w:firstColumn="1" w:lastColumn="0" w:noHBand="0" w:noVBand="1"/>
+      </w:tblPr>
+      <w:tblGrid>
+        <w:gridCol w:w="805"/>
+        <w:gridCol w:w="720"/>
+      </w:tblGrid>
+      <w:tr>
+        <w:trPr>
+          <w:jc w:val="center"/>
+        </w:trPr>
+        <w:tc>
+          <w:tcPr>
+            <w:tcW w:w="805" w:type="dxa"/>
+          </w:tcPr>
+          <w:p>
+            <w:pPr>
+              <w:jc w:val="center"/>
+              <w:rPr>
+                <w:rFonts w:eastAsiaTheme="minorEastAsia"/>
+              </w:rPr>
+            </w:pPr>
+            <w:r>
+              <w:rPr>
+                <w:rFonts w:eastAsiaTheme="minorEastAsia"/>
+              </w:rPr>
+              <w:t>x</w:t>
+            </w:r>
+          </w:p>
+        </w:tc>
+        <w:tc>
+          <w:tcPr>
+            <w:tcW w:w="720" w:type="dxa"/>
+          </w:tcPr>
+          <w:p>
+            <w:pPr>
+              <w:jc w:val="center"/>
+              <w:rPr>
+                <w:rFonts w:eastAsiaTheme="minorEastAsia"/>
+              </w:rPr>
+            </w:pPr>
+            <w:r>
+              <w:rPr>
+                <w:rFonts w:eastAsiaTheme="minorEastAsia"/>
+              </w:rPr>
+              <w:t>y</w:t>
+            </w:r>
+          </w:p>
+        </w:tc>
+      </w:tr>
+      <w:tr>
+        <w:trPr>
+          <w:jc w:val="center"/>
+        </w:trPr>
+        <w:tc>
+          <w:tcPr>
+            <w:tcW w:w="805" w:type="dxa"/>
+          </w:tcPr>
+          <w:p>
+            <w:pPr>
+              <w:jc w:val="center"/>
+              <w:rPr>
+                <w:rFonts w:eastAsiaTheme="minorEastAsia"/>
+              </w:rPr>
+            </w:pPr>
+            <w:r>
+              <w:rPr>
+                <w:rFonts w:eastAsiaTheme="minorEastAsia"/>
+              </w:rPr>
+              <w:t>0</w:t>
+            </w:r>
+          </w:p>
+        </w:tc>
+        <w:tc>
+          <w:tcPr>
+            <w:tcW w:w="720" w:type="dxa"/>
+          </w:tcPr>
+          <w:p>
+            <w:pPr>
+              <w:jc w:val="center"/>
+              <w:rPr>
+                <w:rFonts w:eastAsiaTheme="minorEastAsia"/>
+              </w:rPr>
+            </w:pPr>
+            <w:r>
+              <w:rPr>
+                <w:rFonts w:eastAsiaTheme="minorEastAsia"/>
+              </w:rPr>
+              <w:t>1</w:t>
+            </w:r>
+          </w:p>
+        </w:tc>
+      </w:tr>
+      <w:tr>
+        <w:trPr>
+          <w:jc w:val="center"/>
+        </w:trPr>
+        <w:tc>
+          <w:tcPr>
+            <w:tcW w:w="805" w:type="dxa"/>
+          </w:tcPr>
+          <w:p>
+            <w:pPr>
+              <w:jc w:val="center"/>
+              <w:rPr>
+                <w:rFonts w:eastAsiaTheme="minorEastAsia"/>
+              </w:rPr>
+            </w:pPr>
+            <w:r>
+              <w:rPr>
+                <w:rFonts w:eastAsiaTheme="minorEastAsia"/>
+              </w:rPr>
+              <w:t>45</w:t>
+            </w:r>
+            <w:r>
+              <w:rPr>
+                <w:rFonts w:eastAsiaTheme="minorEastAsia"/>
+              </w:rPr>
+              <w:t>°</w:t>
+            </w:r>
+          </w:p>
+        </w:tc>
+        <w:tc>
+          <w:tcPr>
+            <w:tcW w:w="720" w:type="dxa"/>
+          </w:tcPr>
+          <w:p>
+            <w:pPr>
+              <w:jc w:val="center"/>
+              <w:rPr>
+                <w:rFonts w:eastAsiaTheme="minorEastAsia"/>
+              </w:rPr>
+            </w:pPr>
+            <w:r>
+              <w:rPr>
+                <w:rFonts w:eastAsiaTheme="minorEastAsia"/>
+              </w:rPr>
+              <w:t>-2</w:t>
+            </w:r>
+          </w:p>
+        </w:tc>
+      </w:tr>
+      <w:tr>
+        <w:trPr>
+          <w:jc w:val="center"/>
+        </w:trPr>
+        <w:tc>
+          <w:tcPr>
+            <w:tcW w:w="805" w:type="dxa"/>
+          </w:tcPr>
+          <w:p>
+            <w:pPr>
+              <w:jc w:val="center"/>
+              <w:rPr>
+                <w:rFonts w:eastAsiaTheme="minorEastAsia"/>
+              </w:rPr>
+            </w:pPr>
+            <w:r>
+              <w:rPr>
+                <w:rFonts w:eastAsiaTheme="minorEastAsia"/>
+              </w:rPr>
+              <w:t>90</w:t>
+            </w:r>
+            <w:r>
+              <w:rPr>
+                <w:rFonts w:eastAsiaTheme="minorEastAsia"/>
+              </w:rPr>
+              <w:t>°</w:t>
+            </w:r>
+          </w:p>
+        </w:tc>
+        <w:tc>
+          <w:tcPr>
+            <w:tcW w:w="720" w:type="dxa"/>
+          </w:tcPr>
+          <w:p>
+            <w:pPr>
+              <w:jc w:val="center"/>
+              <w:rPr>
+                <w:rFonts w:eastAsiaTheme="minorEastAsia"/>
+              </w:rPr>
+            </w:pPr>
+            <w:r>
+              <w:rPr>
+                <w:rFonts w:eastAsiaTheme="minorEastAsia"/>
+              </w:rPr>
+              <w:t>1</w:t>
+            </w:r>
+          </w:p>
+        </w:tc>
+      </w:tr>
+      <w:tr>
+        <w:trPr>
+          <w:jc w:val="center"/>
+        </w:trPr>
+        <w:tc>
+          <w:tcPr>
+            <w:tcW w:w="805" w:type="dxa"/>
+          </w:tcPr>
+          <w:p>
+            <w:pPr>
+              <w:jc w:val="center"/>
+              <w:rPr>
+                <w:rFonts w:eastAsiaTheme="minorEastAsia"/>
+              </w:rPr>
+            </w:pPr>
+            <w:r>
+              <w:rPr>
+                <w:rFonts w:eastAsiaTheme="minorEastAsia"/>
+              </w:rPr>
+              <w:t>135</w:t>
+            </w:r>
+            <w:r>
+              <w:rPr>
+                <w:rFonts w:eastAsiaTheme="minorEastAsia"/>
+              </w:rPr>
+              <w:t>°</w:t>
+            </w:r>
+          </w:p>
+        </w:tc>
+        <w:tc>
+          <w:tcPr>
+            <w:tcW w:w="720" w:type="dxa"/>
+          </w:tcPr>
+          <w:p>
+            <w:pPr>
+              <w:jc w:val="center"/>
+              <w:rPr>
+                <w:rFonts w:eastAsiaTheme="minorEastAsia"/>
+              </w:rPr>
+            </w:pPr>
+            <w:r>
+              <w:rPr>
+                <w:rFonts w:eastAsiaTheme="minorEastAsia"/>
+              </w:rPr>
+              <w:t>4</w:t>
+            </w:r>
+          </w:p>
+        </w:tc>
+      </w:tr>
+      <w:tr>
+        <w:trPr>
+          <w:jc w:val="center"/>
+        </w:trPr>
+        <w:tc>
+          <w:tcPr>
+            <w:tcW w:w="805" w:type="dxa"/>
+          </w:tcPr>
+          <w:p>
+            <w:pPr>
+              <w:jc w:val="center"/>
+              <w:rPr>
+                <w:rFonts w:eastAsiaTheme="minorEastAsia"/>
+              </w:rPr>
+            </w:pPr>
+            <w:r>
+              <w:rPr>
+                <w:rFonts w:eastAsiaTheme="minorEastAsia"/>
+              </w:rPr>
+              <w:t>180</w:t>
+            </w:r>
+            <w:r>
+              <w:rPr>
+                <w:rFonts w:eastAsiaTheme="minorEastAsia"/>
+              </w:rPr>
+              <w:t>°</w:t>
+            </w:r>
+          </w:p>
+        </w:tc>
+        <w:tc>
+          <w:tcPr>
+            <w:tcW w:w="720" w:type="dxa"/>
+          </w:tcPr>
+          <w:p>
+            <w:pPr>
+              <w:jc w:val="center"/>
+              <w:rPr>
+                <w:rFonts w:eastAsiaTheme="minorEastAsia"/>
+              </w:rPr>
+            </w:pPr>
+            <w:r>
+              <w:rPr>
+                <w:rFonts w:eastAsiaTheme="minorEastAsia"/>
+              </w:rPr>
+              <w:t>1</w:t>
+            </w:r>
+          </w:p>
+        </w:tc>
+      </w:tr>
+      <w:tr>
+        <w:trPr>
+          <w:jc w:val="center"/>
+        </w:trPr>
+        <w:tc>
+          <w:tcPr>
+            <w:tcW w:w="805" w:type="dxa"/>
+          </w:tcPr>
+          <w:p>
+            <w:pPr>
+              <w:jc w:val="center"/>
+              <w:rPr>
+                <w:rFonts w:eastAsiaTheme="minorEastAsia"/>
+              </w:rPr>
+            </w:pPr>
+            <w:r>
+              <w:rPr>
+                <w:rFonts w:eastAsiaTheme="minorEastAsia"/>
+              </w:rPr>
+              <w:t>225</w:t>
+            </w:r>
+            <w:r>
+              <w:rPr>
+                <w:rFonts w:eastAsiaTheme="minorEastAsia"/>
+              </w:rPr>
+              <w:t>°</w:t>
+            </w:r>
+          </w:p>
+        </w:tc>
+        <w:tc>
+          <w:tcPr>
+            <w:tcW w:w="720" w:type="dxa"/>
+          </w:tcPr>
+          <w:p>
+            <w:pPr>
+              <w:jc w:val="center"/>
+              <w:rPr>
+                <w:rFonts w:eastAsiaTheme="minorEastAsia"/>
+              </w:rPr>
+            </w:pPr>
+            <w:r>
+              <w:rPr>
+                <w:rFonts w:eastAsiaTheme="minorEastAsia"/>
+              </w:rPr>
+              <w:t>-2</w:t>
+            </w:r>
+          </w:p>
+        </w:tc>
+      </w:tr>
+      <w:tr>
+        <w:trPr>
+          <w:jc w:val="center"/>
+        </w:trPr>
+        <w:tc>
+          <w:tcPr>
+            <w:tcW w:w="805" w:type="dxa"/>
+          </w:tcPr>
+          <w:p>
+            <w:pPr>
+              <w:jc w:val="center"/>
+              <w:rPr>
+                <w:rFonts w:eastAsiaTheme="minorEastAsia"/>
+              </w:rPr>
+            </w:pPr>
+            <w:r>
+              <w:rPr>
+                <w:rFonts w:eastAsiaTheme="minorEastAsia"/>
+              </w:rPr>
+              <w:t>270</w:t>
+            </w:r>
+            <w:r>
+              <w:rPr>
+                <w:rFonts w:eastAsiaTheme="minorEastAsia"/>
+              </w:rPr>
+              <w:t>°</w:t>
+            </w:r>
+          </w:p>
+        </w:tc>
+        <w:tc>
+          <w:tcPr>
+            <w:tcW w:w="720" w:type="dxa"/>
+          </w:tcPr>
+          <w:p>
+            <w:pPr>
+              <w:jc w:val="center"/>
+              <w:rPr>
+                <w:rFonts w:eastAsiaTheme="minorEastAsia"/>
+              </w:rPr>
+            </w:pPr>
+            <w:r>
+              <w:rPr>
+                <w:rFonts w:eastAsiaTheme="minorEastAsia"/>
+              </w:rPr>
+              <w:t>1</w:t>
+            </w:r>
+          </w:p>
+        </w:tc>
+      </w:tr>
+      <w:tr>
+        <w:trPr>
+          <w:jc w:val="center"/>
+        </w:trPr>
+        <w:tc>
+          <w:tcPr>
+            <w:tcW w:w="805" w:type="dxa"/>
+          </w:tcPr>
+          <w:p>
+            <w:pPr>
+              <w:jc w:val="center"/>
+              <w:rPr>
+                <w:rFonts w:eastAsiaTheme="minorEastAsia"/>
+              </w:rPr>
+            </w:pPr>
+            <w:r>
+              <w:rPr>
+                <w:rFonts w:eastAsiaTheme="minorEastAsia"/>
+              </w:rPr>
+              <w:t>315</w:t>
+            </w:r>
+            <w:r>
+              <w:rPr>
+                <w:rFonts w:eastAsiaTheme="minorEastAsia"/>
+              </w:rPr>
+              <w:t>°</w:t>
+            </w:r>
+          </w:p>
+        </w:tc>
+        <w:tc>
+          <w:tcPr>
+            <w:tcW w:w="720" w:type="dxa"/>
+          </w:tcPr>
+          <w:p>
+            <w:pPr>
+              <w:jc w:val="center"/>
+              <w:rPr>
+                <w:rFonts w:eastAsiaTheme="minorEastAsia"/>
+              </w:rPr>
+            </w:pPr>
+            <w:r>
+              <w:rPr>
+                <w:rFonts w:eastAsiaTheme="minorEastAsia"/>
+              </w:rPr>
+              <w:t>4</w:t>
+            </w:r>
+          </w:p>
+        </w:tc>
+      </w:tr>
+      <w:tr>
+        <w:trPr>
+          <w:jc w:val="center"/>
+        </w:trPr>
+        <w:tc>
+          <w:tcPr>
+            <w:tcW w:w="805" w:type="dxa"/>
+          </w:tcPr>
+          <w:p>
+            <w:pPr>
+              <w:jc w:val="center"/>
+              <w:rPr>
+                <w:rFonts w:eastAsiaTheme="minorEastAsia"/>
+              </w:rPr>
+            </w:pPr>
+            <w:r>
+              <w:rPr>
+                <w:rFonts w:eastAsiaTheme="minorEastAsia"/>
+              </w:rPr>
+              <w:t>360</w:t>
+            </w:r>
+            <w:r>
+              <w:rPr>
+                <w:rFonts w:eastAsiaTheme="minorEastAsia"/>
+              </w:rPr>
+              <w:t>°</w:t>
+            </w:r>
+          </w:p>
+        </w:tc>
+        <w:tc>
+          <w:tcPr>
+            <w:tcW w:w="720" w:type="dxa"/>
+          </w:tcPr>
+          <w:p>
+            <w:pPr>
+              <w:jc w:val="center"/>
+              <w:rPr>
+                <w:rFonts w:eastAsiaTheme="minorEastAsia"/>
+              </w:rPr>
+            </w:pPr>
+            <w:r>
+              <w:rPr>
+                <w:rFonts w:eastAsiaTheme="minorEastAsia"/>
+              </w:rPr>
+              <w:t>1</w:t>
+            </w:r>
+          </w:p>
+        </w:tc>
+      </w:tr>
+    </w:tbl>
+    <w:p>
+      <w:pPr>
+        <w:rPr>
+          <w:rFonts w:eastAsiaTheme="minorEastAsia"/>
+        </w:rPr>
+      </w:pPr>
+      <w:r>
+        <w:rPr>
+          <w:noProof/>
+        </w:rPr>
+        <w:drawing>
+          <wp:inline distT="0" distB="0" distL="0" distR="0" wp14:anchorId="0F69384D" wp14:editId="5F40C1C0">
+            <wp:extent cx="3200400" cy="1331595"/>
+            <wp:effectExtent l="0" t="0" r="0" b="1905"/>
+            <wp:docPr id="1870572561" name="Picture 1"/>
+            <wp:cNvGraphicFramePr>
+              <a:graphicFrameLocks xmlns:a="http://schemas.openxmlformats.org/drawingml/2006/main" noChangeAspect="1"/>
+            </wp:cNvGraphicFramePr>
+            <a:graphic xmlns:a="http://schemas.openxmlformats.org/drawingml/2006/main">
+              <a:graphicData uri="http://schemas.openxmlformats.org/drawingml/2006/picture">
+                <pic:pic xmlns:pic="http://schemas.openxmlformats.org/drawingml/2006/picture">
+                  <pic:nvPicPr>
+                    <pic:cNvPr id="1870572561" name=""/>
+                    <pic:cNvPicPr/>
+                  </pic:nvPicPr>
+                  <pic:blipFill>
+                    <a:blip r:embed="rId60"/>
+                    <a:stretch>
+                      <a:fillRect/>
+                    </a:stretch>
+                  </pic:blipFill>
+                  <pic:spPr>
+                    <a:xfrm>
+                      <a:off x="0" y="0"/>
+                      <a:ext cx="3200400" cy="1331595"/>
+                    </a:xfrm>
+                    <a:prstGeom prst="rect">
+                      <a:avLst/>
+                    </a:prstGeom>
+                  </pic:spPr>
+                </pic:pic>
+              </a:graphicData>
+            </a:graphic>
+          </wp:inline>
+        </w:drawing>
+      </w:r>
+    </w:p>
+    <w:p>
+      <w:pPr>
+        <w:rPr>
+          <w:rFonts w:eastAsiaTheme="minorEastAsia"/>
+          <w:b/>
+          <w:bCs/>
+        </w:rPr>
+      </w:pPr>
+      <w:r>
+        <w:rPr>
+          <w:rFonts w:eastAsiaTheme="minorEastAsia"/>
+          <w:b/>
+          <w:bCs/>
+        </w:rPr>
+        <w:t>Finding the Equation of a Function from a Given Graph</w:t>
+      </w:r>
+    </w:p>
+    <w:p>
+      <w:pPr>
+        <w:rPr>
+          <w:rFonts w:eastAsiaTheme="minorEastAsia"/>
+        </w:rPr>
+      </w:pPr>
+      <w:r>
+        <w:rPr>
+          <w:rFonts w:eastAsiaTheme="minorEastAsia"/>
+        </w:rPr>
+        <w:t>There are five decisions</w:t>
+      </w:r>
+      <w:r>
+        <w:rPr>
+          <w:rFonts w:eastAsiaTheme="minorEastAsia"/>
+        </w:rPr>
+        <w:t xml:space="preserve"> to make when finding the equation of a function on which a trig graph was defined.</w:t>
+      </w:r>
+    </w:p>
+    <w:p>
+      <w:pPr>
+        <w:pStyle w:val="ListParagraph"/>
+        <w:numPr>
+          <w:ilvl w:val="0"/>
+          <w:numId w:val="47"/>
+        </w:numPr>
+        <w:rPr>
+          <w:rFonts w:eastAsiaTheme="minorEastAsia"/>
+        </w:rPr>
+      </w:pPr>
+      <w:r>
+        <w:rPr>
+          <w:rFonts w:eastAsiaTheme="minorEastAsia"/>
+        </w:rPr>
+        <w:t>Is it a sine or a cosine function?</w:t>
+      </w:r>
+    </w:p>
+    <w:p>
+      <w:pPr>
+        <w:pStyle w:val="ListParagraph"/>
+        <w:numPr>
+          <w:ilvl w:val="0"/>
+          <w:numId w:val="47"/>
+        </w:numPr>
+        <w:rPr>
+          <w:rFonts w:eastAsiaTheme="minorEastAsia"/>
+        </w:rPr>
+      </w:pPr>
+      <w:r>
+        <w:rPr>
+          <w:rFonts w:eastAsiaTheme="minorEastAsia"/>
+        </w:rPr>
+        <w:t>What is the vertical shift (the C-value)?</w:t>
+      </w:r>
+    </w:p>
+    <w:p>
+      <w:pPr>
+        <w:pStyle w:val="ListParagraph"/>
+        <w:numPr>
+          <w:ilvl w:val="0"/>
+          <w:numId w:val="47"/>
+        </w:numPr>
+        <w:rPr>
+          <w:rFonts w:eastAsiaTheme="minorEastAsia"/>
+        </w:rPr>
+      </w:pPr>
+      <w:r>
+        <w:rPr>
+          <w:rFonts w:eastAsiaTheme="minorEastAsia"/>
+        </w:rPr>
+        <w:t>What is the amplitude (the A-value)?</w:t>
+      </w:r>
+    </w:p>
+    <w:p>
+      <w:pPr>
+        <w:pStyle w:val="ListParagraph"/>
+        <w:numPr>
+          <w:ilvl w:val="0"/>
+          <w:numId w:val="47"/>
+        </w:numPr>
+        <w:rPr>
+          <w:rFonts w:eastAsiaTheme="minorEastAsia"/>
+        </w:rPr>
+      </w:pPr>
+      <w:r>
+        <w:rPr>
+          <w:rFonts w:eastAsiaTheme="minorEastAsia"/>
+        </w:rPr>
+        <w:t>What is the frequency (the B-value)?</w:t>
+      </w:r>
+    </w:p>
+    <w:p>
+      <w:pPr>
+        <w:pStyle w:val="ListParagraph"/>
+        <w:numPr>
+          <w:ilvl w:val="0"/>
+          <w:numId w:val="47"/>
+        </w:numPr>
+        <w:rPr>
+          <w:rFonts w:eastAsiaTheme="minorEastAsia"/>
+        </w:rPr>
+      </w:pPr>
+      <w:r>
+        <w:rPr>
+          <w:rFonts w:eastAsiaTheme="minorEastAsia"/>
+        </w:rPr>
+        <w:t>Is the coefficient of A positive or negative?</w:t>
+      </w:r>
+    </w:p>
+    <w:p>
+      <w:pPr>
+        <w:rPr>
+          <w:rFonts w:eastAsiaTheme="minorEastAsia"/>
+        </w:rPr>
+      </w:pPr>
+      <w:r>
+        <w:rPr>
+          <w:rFonts w:eastAsiaTheme="minorEastAsia"/>
+        </w:rPr>
+        <w:t>These five questions can be answered in any order.</w:t>
+      </w:r>
+    </w:p>
+    <w:p>
+      <w:pPr>
+        <w:rPr>
+          <w:rFonts w:eastAsiaTheme="minorEastAsia"/>
+        </w:rPr>
+      </w:pPr>
+      <w:r>
+        <w:rPr>
+          <w:noProof/>
+        </w:rPr>
+        <w:drawing>
+          <wp:inline distT="0" distB="0" distL="0" distR="0" wp14:anchorId="4FBBEF4A" wp14:editId="50CD9BC9">
+            <wp:extent cx="3200400" cy="1877695"/>
+            <wp:effectExtent l="0" t="0" r="0" b="8255"/>
+            <wp:docPr id="905534393" name="Picture 1"/>
+            <wp:cNvGraphicFramePr>
+              <a:graphicFrameLocks xmlns:a="http://schemas.openxmlformats.org/drawingml/2006/main" noChangeAspect="1"/>
+            </wp:cNvGraphicFramePr>
+            <a:graphic xmlns:a="http://schemas.openxmlformats.org/drawingml/2006/main">
+              <a:graphicData uri="http://schemas.openxmlformats.org/drawingml/2006/picture">
+                <pic:pic xmlns:pic="http://schemas.openxmlformats.org/drawingml/2006/picture">
+                  <pic:nvPicPr>
+                    <pic:cNvPr id="905534393" name=""/>
+                    <pic:cNvPicPr/>
+                  </pic:nvPicPr>
+                  <pic:blipFill>
+                    <a:blip r:embed="rId61"/>
+                    <a:stretch>
+                      <a:fillRect/>
+                    </a:stretch>
+                  </pic:blipFill>
+                  <pic:spPr>
+                    <a:xfrm>
+                      <a:off x="0" y="0"/>
+                      <a:ext cx="3200400" cy="1877695"/>
+                    </a:xfrm>
+                    <a:prstGeom prst="rect">
+                      <a:avLst/>
+                    </a:prstGeom>
+                  </pic:spPr>
+                </pic:pic>
+              </a:graphicData>
+            </a:graphic>
+          </wp:inline>
+        </w:drawing>
+      </w:r>
+    </w:p>
+    <w:p>
+      <w:pPr>
+        <w:rPr>
+          <w:rFonts w:eastAsiaTheme="minorEastAsia"/>
+          <w:b/>
+          <w:bCs/>
+        </w:rPr>
+      </w:pPr>
+      <w:r>
+        <w:rPr>
+          <w:rFonts w:eastAsiaTheme="minorEastAsia"/>
+          <w:b/>
+          <w:bCs/>
+        </w:rPr>
+        <w:t>Step 1:</w:t>
+      </w:r>
+    </w:p>
+    <w:p>
+      <w:pPr>
+        <w:rPr>
+          <w:rFonts w:eastAsiaTheme="minorEastAsia"/>
+        </w:rPr>
+      </w:pPr>
+      <w:r>
+        <w:rPr>
+          <w:rFonts w:eastAsiaTheme="minorEastAsia"/>
+        </w:rPr>
+        <w:t>Since the y-intercept of this curve is not in the middle of the curve but is at one of the high or low points, this is a cosine curve.</w:t>
+      </w:r>
+    </w:p>
+    <w:p>
+      <w:pPr>
+        <w:rPr>
+          <w:rFonts w:eastAsiaTheme="minorEastAsia"/>
+          <w:b/>
+          <w:bCs/>
+        </w:rPr>
+      </w:pPr>
+      <w:r>
+        <w:rPr>
+          <w:rFonts w:eastAsiaTheme="minorEastAsia"/>
+          <w:b/>
+          <w:bCs/>
+        </w:rPr>
+        <w:t>Step 2:</w:t>
+      </w:r>
+    </w:p>
+    <w:p>
+      <w:pPr>
+        <w:rPr>
+          <w:rFonts w:eastAsiaTheme="minorEastAsia"/>
+        </w:rPr>
+      </w:pPr>
+      <w:r>
+        <w:rPr>
+          <w:rFonts w:eastAsiaTheme="minorEastAsia"/>
+        </w:rPr>
+        <w:t xml:space="preserve">Find the value of C, which is the vertical shift. Since the high point is at </w:t>
+      </w:r>
+      <m:oMath>
+        <m:r>
+          <w:rPr>
+            <w:rFonts w:ascii="Cambria Math" w:eastAsiaTheme="minorEastAsia" w:hAnsi="Cambria Math"/>
+          </w:rPr>
+          <m:t>y=+1</m:t>
+        </m:r>
+      </m:oMath>
+      <w:r>
+        <w:rPr>
+          <w:rFonts w:eastAsiaTheme="minorEastAsia"/>
+        </w:rPr>
+        <w:t xml:space="preserve"> and the low point is at </w:t>
+      </w:r>
+      <m:oMath>
+        <m:r>
+          <w:rPr>
+            <w:rFonts w:ascii="Cambria Math" w:eastAsiaTheme="minorEastAsia" w:hAnsi="Cambria Math"/>
+          </w:rPr>
+          <m:t>y=-5</m:t>
+        </m:r>
+      </m:oMath>
+      <w:r>
+        <w:rPr>
+          <w:rFonts w:eastAsiaTheme="minorEastAsia"/>
+        </w:rPr>
+        <w:t xml:space="preserve">, halfway between that is </w:t>
+      </w:r>
+      <m:oMath>
+        <m:r>
+          <w:rPr>
+            <w:rFonts w:ascii="Cambria Math" w:eastAsiaTheme="minorEastAsia" w:hAnsi="Cambria Math"/>
+          </w:rPr>
+          <m:t>y=-2</m:t>
+        </m:r>
+      </m:oMath>
+      <w:r>
+        <w:rPr>
+          <w:rFonts w:eastAsiaTheme="minorEastAsia"/>
+        </w:rPr>
+        <w:t xml:space="preserve">, which is the axis of the curve. So </w:t>
+      </w:r>
+      <m:oMath>
+        <m:r>
+          <w:rPr>
+            <w:rFonts w:ascii="Cambria Math" w:eastAsiaTheme="minorEastAsia" w:hAnsi="Cambria Math"/>
+          </w:rPr>
+          <m:t>C=-2</m:t>
+        </m:r>
+      </m:oMath>
+      <w:r>
+        <w:rPr>
+          <w:rFonts w:eastAsiaTheme="minorEastAsia"/>
+        </w:rPr>
+        <w:t>.</w:t>
+      </w:r>
+    </w:p>
+    <w:p>
+      <w:pPr>
+        <w:rPr>
+          <w:rFonts w:eastAsiaTheme="minorEastAsia"/>
+          <w:b/>
+          <w:bCs/>
+        </w:rPr>
+      </w:pPr>
+      <w:r>
+        <w:rPr>
+          <w:rFonts w:eastAsiaTheme="minorEastAsia"/>
+          <w:b/>
+          <w:bCs/>
+        </w:rPr>
+        <w:t>Step 3:</w:t>
+      </w:r>
+    </w:p>
+    <w:p>
+      <w:pPr>
+        <w:rPr>
+          <w:rFonts w:eastAsiaTheme="minorEastAsia"/>
+        </w:rPr>
+      </w:pPr>
+      <w:r>
+        <w:rPr>
+          <w:rFonts w:eastAsiaTheme="minorEastAsia"/>
+        </w:rPr>
+        <w:t xml:space="preserve">Since the distance from the axis to one of the peaks or low points is 3 units, the amplitude is 3 units, the amplitude is 3. This means </w:t>
+      </w:r>
+      <m:oMath>
+        <m:r>
+          <w:rPr>
+            <w:rFonts w:ascii="Cambria Math" w:eastAsiaTheme="minorEastAsia" w:hAnsi="Cambria Math"/>
+          </w:rPr>
+          <m:t>A=3</m:t>
+        </m:r>
+      </m:oMath>
+      <w:r>
+        <w:rPr>
+          <w:rFonts w:eastAsiaTheme="minorEastAsia"/>
+        </w:rPr>
+        <w:t>.</w:t>
+      </w:r>
+    </w:p>
+    <w:p>
+      <w:pPr>
+        <w:rPr>
+          <w:rFonts w:eastAsiaTheme="minorEastAsia"/>
+          <w:b/>
+          <w:bCs/>
+        </w:rPr>
+      </w:pPr>
+      <w:r>
+        <w:rPr>
+          <w:rFonts w:eastAsiaTheme="minorEastAsia"/>
+          <w:b/>
+          <w:bCs/>
+        </w:rPr>
+        <w:t>Step 4:</w:t>
+      </w:r>
+    </w:p>
+    <w:p>
+      <w:pPr>
+        <w:rPr>
+          <w:rFonts w:eastAsiaTheme="minorEastAsia"/>
+        </w:rPr>
+      </w:pPr>
+      <w:r>
+        <w:rPr>
+          <w:rFonts w:eastAsiaTheme="minorEastAsia"/>
+        </w:rPr>
+        <w:t xml:space="preserve">Since the first cycle of this curve ends at the </w:t>
+      </w:r>
+      <m:oMath>
+        <m:r>
+          <w:rPr>
+            <w:rFonts w:ascii="Cambria Math" w:eastAsiaTheme="minorEastAsia" w:hAnsi="Cambria Math"/>
+          </w:rPr>
+          <m:t>90°</m:t>
+        </m:r>
+      </m:oMath>
+      <w:r>
+        <w:rPr>
+          <w:rFonts w:eastAsiaTheme="minorEastAsia"/>
+        </w:rPr>
+        <w:t xml:space="preserve">, the period is </w:t>
+      </w:r>
+      <m:oMath>
+        <m:r>
+          <w:rPr>
+            <w:rFonts w:ascii="Cambria Math" w:eastAsiaTheme="minorEastAsia" w:hAnsi="Cambria Math"/>
+          </w:rPr>
+          <m:t>90°</m:t>
+        </m:r>
+      </m:oMath>
+      <w:r>
+        <w:rPr>
+          <w:rFonts w:eastAsiaTheme="minorEastAsia"/>
+        </w:rPr>
+        <w:t>. The formula that relates period (</w:t>
+      </w:r>
+      <m:oMath>
+        <m:r>
+          <w:rPr>
+            <w:rFonts w:ascii="Cambria Math" w:eastAsiaTheme="minorEastAsia" w:hAnsi="Cambria Math"/>
+          </w:rPr>
+          <m:t>P</m:t>
+        </m:r>
+      </m:oMath>
+      <w:r>
+        <w:rPr>
+          <w:rFonts w:eastAsiaTheme="minorEastAsia"/>
+        </w:rPr>
+        <w:t>) and frequency (</w:t>
+      </w:r>
+      <m:oMath>
+        <m:r>
+          <w:rPr>
+            <w:rFonts w:ascii="Cambria Math" w:eastAsiaTheme="minorEastAsia" w:hAnsi="Cambria Math"/>
+          </w:rPr>
+          <m:t>B</m:t>
+        </m:r>
+      </m:oMath>
+      <w:r>
+        <w:rPr>
+          <w:rFonts w:eastAsiaTheme="minorEastAsia"/>
+        </w:rPr>
+        <w:t xml:space="preserve">) is </w:t>
+      </w:r>
+      <m:oMath>
+        <m:r>
+          <w:rPr>
+            <w:rFonts w:ascii="Cambria Math" w:eastAsiaTheme="minorEastAsia" w:hAnsi="Cambria Math"/>
+          </w:rPr>
+          <m:t>P=</m:t>
+        </m:r>
+        <m:f>
+          <m:fPr>
+            <m:ctrlPr>
+              <w:rPr>
+                <w:rFonts w:ascii="Cambria Math" w:eastAsiaTheme="minorEastAsia" w:hAnsi="Cambria Math"/>
+                <w:i/>
+              </w:rPr>
+            </m:ctrlPr>
+          </m:fPr>
+          <m:num>
+            <m:r>
+              <w:rPr>
+                <w:rFonts w:ascii="Cambria Math" w:eastAsiaTheme="minorEastAsia" w:hAnsi="Cambria Math"/>
+              </w:rPr>
+              <m:t>360</m:t>
+            </m:r>
+          </m:num>
+          <m:den>
+            <m:r>
+              <w:rPr>
+                <w:rFonts w:ascii="Cambria Math" w:eastAsiaTheme="minorEastAsia" w:hAnsi="Cambria Math"/>
+              </w:rPr>
+              <m:t>B</m:t>
+            </m:r>
+          </m:den>
+        </m:f>
+      </m:oMath>
+      <w:r>
+        <w:rPr>
+          <w:rFonts w:eastAsiaTheme="minorEastAsia"/>
+        </w:rPr>
+        <w:t xml:space="preserve">. So </w:t>
+      </w:r>
+      <m:oMath>
+        <m:r>
+          <w:rPr>
+            <w:rFonts w:ascii="Cambria Math" w:eastAsiaTheme="minorEastAsia" w:hAnsi="Cambria Math"/>
+          </w:rPr>
+          <m:t>90°=</m:t>
+        </m:r>
+        <m:f>
+          <m:fPr>
+            <m:ctrlPr>
+              <w:rPr>
+                <w:rFonts w:ascii="Cambria Math" w:eastAsiaTheme="minorEastAsia" w:hAnsi="Cambria Math"/>
+                <w:i/>
+              </w:rPr>
+            </m:ctrlPr>
+          </m:fPr>
+          <m:num>
+            <m:r>
+              <w:rPr>
+                <w:rFonts w:ascii="Cambria Math" w:eastAsiaTheme="minorEastAsia" w:hAnsi="Cambria Math"/>
+              </w:rPr>
+              <m:t>360°</m:t>
+            </m:r>
+          </m:num>
+          <m:den>
+            <m:r>
+              <w:rPr>
+                <w:rFonts w:ascii="Cambria Math" w:eastAsiaTheme="minorEastAsia" w:hAnsi="Cambria Math"/>
+              </w:rPr>
+              <m:t>B</m:t>
+            </m:r>
+          </m:den>
+        </m:f>
+      </m:oMath>
+      <w:r>
+        <w:rPr>
+          <w:rFonts w:eastAsiaTheme="minorEastAsia"/>
+        </w:rPr>
+        <w:t xml:space="preserve"> or </w:t>
+      </w:r>
+      <w:r>
+        <w:rPr>
+          <w:rFonts w:eastAsiaTheme="minorEastAsia"/>
+        </w:rPr>
+        <w:br/>
+      </w:r>
+      <m:oMath>
+        <m:r>
+          <w:rPr>
+            <w:rFonts w:ascii="Cambria Math" w:eastAsiaTheme="minorEastAsia" w:hAnsi="Cambria Math"/>
+          </w:rPr>
+          <m:t>90°B=360°</m:t>
+        </m:r>
+      </m:oMath>
+      <w:r>
+        <w:rPr>
+          <w:rFonts w:eastAsiaTheme="minorEastAsia"/>
+        </w:rPr>
+        <w:t xml:space="preserve">. So </w:t>
+      </w:r>
+      <m:oMath>
+        <m:r>
+          <w:rPr>
+            <w:rFonts w:ascii="Cambria Math" w:eastAsiaTheme="minorEastAsia" w:hAnsi="Cambria Math"/>
+          </w:rPr>
+          <m:t>B=4</m:t>
+        </m:r>
+      </m:oMath>
+      <w:r>
+        <w:rPr>
+          <w:rFonts w:eastAsiaTheme="minorEastAsia"/>
+        </w:rPr>
+        <w:t>.</w:t>
+      </w:r>
+    </w:p>
+    <w:p>
+      <w:pPr>
+        <w:rPr>
+          <w:rFonts w:eastAsiaTheme="minorEastAsia"/>
+          <w:b/>
+          <w:bCs/>
+        </w:rPr>
+      </w:pPr>
+      <w:r>
+        <w:rPr>
+          <w:rFonts w:eastAsiaTheme="minorEastAsia"/>
+          <w:b/>
+          <w:bCs/>
+        </w:rPr>
+        <w:t xml:space="preserve">Step 5: </w:t>
+      </w:r>
+    </w:p>
+    <w:p>
+      <w:pPr>
+        <w:rPr>
+          <w:rFonts w:eastAsiaTheme="minorEastAsia"/>
+        </w:rPr>
+      </w:pPr>
+      <w:r>
+        <w:rPr>
+          <w:rFonts w:eastAsiaTheme="minorEastAsia"/>
+        </w:rPr>
+        <w:t>A cosine curve with a negative A value starts from a low point and goes up to the right.</w:t>
+      </w:r>
+    </w:p>
+    <w:p>
+      <w:pPr>
+        <w:rPr>
+          <w:rFonts w:eastAsiaTheme="minorEastAsia"/>
+        </w:rPr>
+      </w:pPr>
+      <w:r>
+        <w:rPr>
+          <w:rFonts w:eastAsiaTheme="minorEastAsia"/>
+        </w:rPr>
+        <w:t xml:space="preserve">The equation is </w:t>
+      </w:r>
+      <m:oMath>
+        <m:r>
+          <w:rPr>
+            <w:rFonts w:ascii="Cambria Math" w:eastAsiaTheme="minorEastAsia" w:hAnsi="Cambria Math"/>
+          </w:rPr>
+          <m:t>y=-3</m:t>
+        </m:r>
+        <m:func>
+          <m:funcPr>
+            <m:ctrlPr>
+              <w:rPr>
+                <w:rFonts w:ascii="Cambria Math" w:eastAsiaTheme="minorEastAsia" w:hAnsi="Cambria Math"/>
+              </w:rPr>
+            </m:ctrlPr>
+          </m:funcPr>
+          <m:fName>
+            <m:r>
+              <m:rPr>
+                <m:sty m:val="p"/>
+              </m:rPr>
+              <w:rPr>
+                <w:rFonts w:ascii="Cambria Math" w:eastAsiaTheme="minorEastAsia" w:hAnsi="Cambria Math"/>
+              </w:rPr>
+              <m:t>cos</m:t>
+            </m:r>
+          </m:fName>
+          <m:e>
+            <m:d>
+              <m:dPr>
+                <m:ctrlPr>
+                  <w:rPr>
+                    <w:rFonts w:ascii="Cambria Math" w:eastAsiaTheme="minorEastAsia" w:hAnsi="Cambria Math"/>
+                    <w:i/>
+                  </w:rPr>
+                </m:ctrlPr>
+              </m:dPr>
+              <m:e>
+                <m:r>
+                  <w:rPr>
+                    <w:rFonts w:ascii="Cambria Math" w:eastAsiaTheme="minorEastAsia" w:hAnsi="Cambria Math"/>
+                  </w:rPr>
+                  <m:t>4x</m:t>
+                </m:r>
+              </m:e>
+            </m:d>
+          </m:e>
+        </m:func>
+        <m:r>
+          <w:rPr>
+            <w:rFonts w:ascii="Cambria Math" w:eastAsiaTheme="minorEastAsia" w:hAnsi="Cambria Math"/>
+          </w:rPr>
+          <m:t>-2</m:t>
+        </m:r>
+      </m:oMath>
+      <w:r>
+        <w:rPr>
+          <w:rFonts w:eastAsiaTheme="minorEastAsia"/>
+        </w:rPr>
+        <w:t>.</w:t>
+      </w:r>
+    </w:p>
+    <w:p>
+      <w:pPr>
+        <w:rPr>
+          <w:rFonts w:eastAsiaTheme="minorEastAsia"/>
+          <w:b/>
+          <w:bCs/>
+        </w:rPr>
+      </w:pPr>
+      <w:r>
+        <w:rPr>
+          <w:rFonts w:eastAsiaTheme="minorEastAsia"/>
+          <w:b/>
+          <w:bCs/>
+        </w:rPr>
+        <w:br w:type="column"/>
+      </w:r>
+      <w:r>
+        <w:rPr>
+          <w:rFonts w:eastAsiaTheme="minorEastAsia"/>
+          <w:b/>
+          <w:bCs/>
+        </w:rPr>
+        <w:lastRenderedPageBreak/>
+        <w:t>Example 7</w:t>
+      </w:r>
+    </w:p>
+    <w:p>
+      <w:pPr>
+        <w:rPr>
+          <w:rFonts w:eastAsiaTheme="minorEastAsia"/>
+        </w:rPr>
+      </w:pPr>
+      <w:r>
+        <w:rPr>
+          <w:rFonts w:eastAsiaTheme="minorEastAsia"/>
+        </w:rPr>
+        <w:t>Below is the graph of which function?</w:t>
+      </w:r>
+    </w:p>
+    <w:p>
+      <w:pPr>
+        <w:rPr>
+          <w:rFonts w:eastAsiaTheme="minorEastAsia"/>
+        </w:rPr>
+      </w:pPr>
+      <w:r>
+        <w:rPr>
+          <w:noProof/>
+        </w:rPr>
+        <w:drawing>
+          <wp:inline distT="0" distB="0" distL="0" distR="0" wp14:anchorId="131D0E96" wp14:editId="18F25307">
+            <wp:extent cx="3200400" cy="1309370"/>
+            <wp:effectExtent l="0" t="0" r="0" b="5080"/>
+            <wp:docPr id="1013536200" name="Picture 1"/>
+            <wp:cNvGraphicFramePr>
+              <a:graphicFrameLocks xmlns:a="http://schemas.openxmlformats.org/drawingml/2006/main" noChangeAspect="1"/>
+            </wp:cNvGraphicFramePr>
+            <a:graphic xmlns:a="http://schemas.openxmlformats.org/drawingml/2006/main">
+              <a:graphicData uri="http://schemas.openxmlformats.org/drawingml/2006/picture">
+                <pic:pic xmlns:pic="http://schemas.openxmlformats.org/drawingml/2006/picture">
+                  <pic:nvPicPr>
+                    <pic:cNvPr id="1013536200" name=""/>
+                    <pic:cNvPicPr/>
+                  </pic:nvPicPr>
+                  <pic:blipFill>
+                    <a:blip r:embed="rId62"/>
+                    <a:stretch>
+                      <a:fillRect/>
+                    </a:stretch>
+                  </pic:blipFill>
+                  <pic:spPr>
+                    <a:xfrm>
+                      <a:off x="0" y="0"/>
+                      <a:ext cx="3200400" cy="1309370"/>
+                    </a:xfrm>
+                    <a:prstGeom prst="rect">
+                      <a:avLst/>
+                    </a:prstGeom>
+                  </pic:spPr>
+                </pic:pic>
+              </a:graphicData>
+            </a:graphic>
+          </wp:inline>
+        </w:drawing>
+      </w:r>
+    </w:p>
+    <w:p>
+      <w:pPr>
+        <w:rPr>
+          <w:rFonts w:eastAsiaTheme="minorEastAsia"/>
+        </w:rPr>
+      </w:pPr>
+      <m:oMathPara>
+        <m:oMath>
+          <m:r>
+            <w:rPr>
+              <w:rFonts w:ascii="Cambria Math" w:eastAsiaTheme="minorEastAsia" w:hAnsi="Cambria Math"/>
+            </w:rPr>
+            <m:t>g</m:t>
+          </m:r>
+          <m:d>
+            <m:dPr>
+              <m:ctrlPr>
+                <w:rPr>
+                  <w:rFonts w:ascii="Cambria Math" w:eastAsiaTheme="minorEastAsia" w:hAnsi="Cambria Math"/>
+                  <w:i/>
+                </w:rPr>
+              </m:ctrlPr>
+            </m:dPr>
+            <m:e>
+              <m:r>
+                <w:rPr>
+                  <w:rFonts w:ascii="Cambria Math" w:eastAsiaTheme="minorEastAsia" w:hAnsi="Cambria Math"/>
+                </w:rPr>
+                <m:t>x</m:t>
+              </m:r>
+            </m:e>
+          </m:d>
+          <m:r>
+            <w:rPr>
+              <w:rFonts w:ascii="Cambria Math" w:eastAsiaTheme="minorEastAsia" w:hAnsi="Cambria Math"/>
+            </w:rPr>
+            <m:t>=Asin</m:t>
+          </m:r>
+          <m:d>
+            <m:dPr>
+              <m:ctrlPr>
+                <w:rPr>
+                  <w:rFonts w:ascii="Cambria Math" w:eastAsiaTheme="minorEastAsia" w:hAnsi="Cambria Math"/>
+                  <w:i/>
+                </w:rPr>
+              </m:ctrlPr>
+            </m:dPr>
+            <m:e>
+              <m:r>
+                <w:rPr>
+                  <w:rFonts w:ascii="Cambria Math" w:eastAsiaTheme="minorEastAsia" w:hAnsi="Cambria Math"/>
+                </w:rPr>
+                <m:t>Bx</m:t>
+              </m:r>
+            </m:e>
+          </m:d>
+          <m:r>
+            <w:rPr>
+              <w:rFonts w:ascii="Cambria Math" w:eastAsiaTheme="minorEastAsia" w:hAnsi="Cambria Math"/>
+            </w:rPr>
+            <m:t>+C</m:t>
+          </m:r>
+        </m:oMath>
+      </m:oMathPara>
+    </w:p>
+    <w:p>
+      <w:pPr>
+        <w:rPr>
+          <w:rFonts w:eastAsiaTheme="minorEastAsia"/>
+        </w:rPr>
+      </w:pPr>
+      <w:r>
+        <w:rPr>
+          <w:rFonts w:eastAsiaTheme="minorEastAsia"/>
+        </w:rPr>
+        <w:t xml:space="preserve">The amplitude A is </w:t>
+      </w:r>
+      <m:oMath>
+        <m:f>
+          <m:fPr>
+            <m:ctrlPr>
+              <w:rPr>
+                <w:rFonts w:ascii="Cambria Math" w:eastAsiaTheme="minorEastAsia" w:hAnsi="Cambria Math"/>
+                <w:i/>
+              </w:rPr>
+            </m:ctrlPr>
+          </m:fPr>
+          <m:num>
+            <m:r>
+              <w:rPr>
+                <w:rFonts w:ascii="Cambria Math" w:eastAsiaTheme="minorEastAsia" w:hAnsi="Cambria Math"/>
+              </w:rPr>
+              <m:t>1-</m:t>
+            </m:r>
+            <m:d>
+              <m:dPr>
+                <m:ctrlPr>
+                  <w:rPr>
+                    <w:rFonts w:ascii="Cambria Math" w:eastAsiaTheme="minorEastAsia" w:hAnsi="Cambria Math"/>
+                    <w:i/>
+                  </w:rPr>
+                </m:ctrlPr>
+              </m:dPr>
+              <m:e>
+                <m:r>
+                  <w:rPr>
+                    <w:rFonts w:ascii="Cambria Math" w:eastAsiaTheme="minorEastAsia" w:hAnsi="Cambria Math"/>
+                  </w:rPr>
+                  <m:t>-3</m:t>
+                </m:r>
+              </m:e>
+            </m:d>
+          </m:num>
+          <m:den>
+            <m:r>
+              <w:rPr>
+                <w:rFonts w:ascii="Cambria Math" w:eastAsiaTheme="minorEastAsia" w:hAnsi="Cambria Math"/>
+              </w:rPr>
+              <m:t>2</m:t>
+            </m:r>
+          </m:den>
+        </m:f>
+        <m:r>
+          <w:rPr>
+            <w:rFonts w:ascii="Cambria Math" w:eastAsiaTheme="minorEastAsia" w:hAnsi="Cambria Math"/>
+          </w:rPr>
+          <m:t>=</m:t>
+        </m:r>
+        <m:f>
+          <m:fPr>
+            <m:ctrlPr>
+              <w:rPr>
+                <w:rFonts w:ascii="Cambria Math" w:eastAsiaTheme="minorEastAsia" w:hAnsi="Cambria Math"/>
+                <w:i/>
+              </w:rPr>
+            </m:ctrlPr>
+          </m:fPr>
+          <m:num>
+            <m:r>
+              <w:rPr>
+                <w:rFonts w:ascii="Cambria Math" w:eastAsiaTheme="minorEastAsia" w:hAnsi="Cambria Math"/>
+              </w:rPr>
+              <m:t>4</m:t>
+            </m:r>
+          </m:num>
+          <m:den>
+            <m:r>
+              <w:rPr>
+                <w:rFonts w:ascii="Cambria Math" w:eastAsiaTheme="minorEastAsia" w:hAnsi="Cambria Math"/>
+              </w:rPr>
+              <m:t>2</m:t>
+            </m:r>
+          </m:den>
+        </m:f>
+        <m:r>
+          <w:rPr>
+            <w:rFonts w:ascii="Cambria Math" w:eastAsiaTheme="minorEastAsia" w:hAnsi="Cambria Math"/>
+          </w:rPr>
+          <m:t>=2</m:t>
+        </m:r>
+      </m:oMath>
+      <w:r>
+        <w:rPr>
+          <w:rFonts w:eastAsiaTheme="minorEastAsia"/>
+        </w:rPr>
+        <w:t>.</w:t>
+      </w:r>
+      <w:r>
+        <w:rPr>
+          <w:rFonts w:eastAsiaTheme="minorEastAsia"/>
+        </w:rPr>
+        <w:t xml:space="preserve"> The sine curve is not </w:t>
+      </w:r>
+      <w:proofErr w:type="gramStart"/>
+      <w:r>
+        <w:rPr>
+          <w:rFonts w:eastAsiaTheme="minorEastAsia"/>
+        </w:rPr>
+        <w:t>inverted</w:t>
+      </w:r>
+      <w:proofErr w:type="gramEnd"/>
+      <w:r>
+        <w:rPr>
+          <w:rFonts w:eastAsiaTheme="minorEastAsia"/>
+        </w:rPr>
+        <w:t xml:space="preserve"> indicating that the coefficient of A is positive, not negative.</w:t>
+      </w:r>
+    </w:p>
+    <w:p>
+      <w:pPr>
+        <w:rPr>
+          <w:rFonts w:eastAsiaTheme="minorEastAsia"/>
+        </w:rPr>
+      </w:pPr>
+      <w:r>
+        <w:rPr>
+          <w:rFonts w:eastAsiaTheme="minorEastAsia"/>
+        </w:rPr>
+        <w:t xml:space="preserve">There are </w:t>
+      </w:r>
+      <w:r>
+        <w:rPr>
+          <w:rFonts w:eastAsiaTheme="minorEastAsia"/>
+        </w:rPr>
+        <w:t>3 cycles</w:t>
+      </w:r>
+      <w:r>
+        <w:rPr>
+          <w:rFonts w:eastAsiaTheme="minorEastAsia"/>
+        </w:rPr>
+        <w:t xml:space="preserve"> in </w:t>
+      </w:r>
+      <m:oMath>
+        <m:r>
+          <w:rPr>
+            <w:rFonts w:ascii="Cambria Math" w:eastAsiaTheme="minorEastAsia" w:hAnsi="Cambria Math"/>
+          </w:rPr>
+          <m:t>360°</m:t>
+        </m:r>
+      </m:oMath>
+      <w:r>
+        <w:rPr>
+          <w:rFonts w:eastAsiaTheme="minorEastAsia"/>
+        </w:rPr>
+        <w:t xml:space="preserve">, indicating a </w:t>
+      </w:r>
+      <w:r>
+        <w:rPr>
+          <w:rFonts w:eastAsiaTheme="minorEastAsia"/>
+        </w:rPr>
+        <w:t>frequenc</w:t>
+      </w:r>
+      <w:r>
+        <w:rPr>
+          <w:rFonts w:eastAsiaTheme="minorEastAsia"/>
+        </w:rPr>
+        <w:t>y</w:t>
+      </w:r>
+      <w:r>
+        <w:rPr>
+          <w:rFonts w:eastAsiaTheme="minorEastAsia"/>
+        </w:rPr>
+        <w:t xml:space="preserve"> of </w:t>
+      </w:r>
+      <m:oMath>
+        <m:r>
+          <w:rPr>
+            <w:rFonts w:ascii="Cambria Math" w:eastAsiaTheme="minorEastAsia" w:hAnsi="Cambria Math"/>
+          </w:rPr>
+          <m:t>B=</m:t>
+        </m:r>
+        <m:r>
+          <w:rPr>
+            <w:rFonts w:ascii="Cambria Math" w:eastAsiaTheme="minorEastAsia" w:hAnsi="Cambria Math"/>
+          </w:rPr>
+          <m:t>3</m:t>
+        </m:r>
+      </m:oMath>
+      <w:r>
+        <w:rPr>
+          <w:rFonts w:eastAsiaTheme="minorEastAsia"/>
+        </w:rPr>
+        <w:t>.</w:t>
+      </w:r>
+    </w:p>
+    <w:p>
+      <w:pPr>
+        <w:rPr>
+          <w:rFonts w:eastAsiaTheme="minorEastAsia"/>
+        </w:rPr>
+      </w:pPr>
+      <w:r>
+        <w:rPr>
+          <w:rFonts w:eastAsiaTheme="minorEastAsia"/>
+        </w:rPr>
+        <w:t xml:space="preserve">The axis line of </w:t>
+      </w:r>
+      <m:oMath>
+        <m:r>
+          <w:rPr>
+            <w:rFonts w:ascii="Cambria Math" w:eastAsiaTheme="minorEastAsia" w:hAnsi="Cambria Math"/>
+          </w:rPr>
+          <m:t>y=-1</m:t>
+        </m:r>
+      </m:oMath>
+      <w:r>
+        <w:rPr>
+          <w:rFonts w:eastAsiaTheme="minorEastAsia"/>
+        </w:rPr>
+        <w:t xml:space="preserve"> indicates that </w:t>
+      </w:r>
+      <m:oMath>
+        <m:r>
+          <w:rPr>
+            <w:rFonts w:ascii="Cambria Math" w:eastAsiaTheme="minorEastAsia" w:hAnsi="Cambria Math"/>
+          </w:rPr>
+          <m:t>C=-1</m:t>
+        </m:r>
+      </m:oMath>
+      <w:r>
+        <w:rPr>
+          <w:rFonts w:eastAsiaTheme="minorEastAsia"/>
+        </w:rPr>
+        <w:t>.</w:t>
+      </w:r>
+    </w:p>
+    <w:p>
+      <w:pPr>
+        <w:rPr>
+          <w:rFonts w:eastAsiaTheme="minorEastAsia"/>
+        </w:rPr>
+      </w:pPr>
+      <w:r>
+        <w:rPr>
+          <w:rFonts w:eastAsiaTheme="minorEastAsia"/>
+          <w:i/>
+          <w:iCs/>
+        </w:rPr>
+        <w:t>Solution</w:t>
+      </w:r>
+      <w:r>
+        <w:rPr>
+          <w:rFonts w:eastAsiaTheme="minorEastAsia"/>
+        </w:rPr>
+        <w:t xml:space="preserve">: </w:t>
+      </w:r>
+      <m:oMath>
+        <m:r>
+          <w:rPr>
+            <w:rFonts w:ascii="Cambria Math" w:eastAsiaTheme="minorEastAsia" w:hAnsi="Cambria Math"/>
+          </w:rPr>
+          <m:t>g</m:t>
+        </m:r>
+        <m:d>
+          <m:dPr>
+            <m:ctrlPr>
+              <w:rPr>
+                <w:rFonts w:ascii="Cambria Math" w:eastAsiaTheme="minorEastAsia" w:hAnsi="Cambria Math"/>
+                <w:i/>
+              </w:rPr>
+            </m:ctrlPr>
+          </m:dPr>
+          <m:e>
+            <m:r>
+              <w:rPr>
+                <w:rFonts w:ascii="Cambria Math" w:eastAsiaTheme="minorEastAsia" w:hAnsi="Cambria Math"/>
+              </w:rPr>
+              <m:t>x</m:t>
+            </m:r>
+          </m:e>
+        </m:d>
+        <m:r>
+          <w:rPr>
+            <w:rFonts w:ascii="Cambria Math" w:eastAsiaTheme="minorEastAsia" w:hAnsi="Cambria Math"/>
+          </w:rPr>
+          <m:t>=2</m:t>
+        </m:r>
+        <m:func>
+          <m:funcPr>
+            <m:ctrlPr>
+              <w:rPr>
+                <w:rFonts w:ascii="Cambria Math" w:eastAsiaTheme="minorEastAsia" w:hAnsi="Cambria Math"/>
+              </w:rPr>
+            </m:ctrlPr>
+          </m:funcPr>
+          <m:fName>
+            <m:r>
+              <m:rPr>
+                <m:sty m:val="p"/>
+              </m:rPr>
+              <w:rPr>
+                <w:rFonts w:ascii="Cambria Math" w:eastAsiaTheme="minorEastAsia" w:hAnsi="Cambria Math"/>
+              </w:rPr>
+              <m:t>cos</m:t>
+            </m:r>
+          </m:fName>
+          <m:e>
+            <m:d>
+              <m:dPr>
+                <m:ctrlPr>
+                  <w:rPr>
+                    <w:rFonts w:ascii="Cambria Math" w:eastAsiaTheme="minorEastAsia" w:hAnsi="Cambria Math"/>
+                    <w:i/>
+                  </w:rPr>
+                </m:ctrlPr>
+              </m:dPr>
+              <m:e>
+                <m:r>
+                  <w:rPr>
+                    <w:rFonts w:ascii="Cambria Math" w:eastAsiaTheme="minorEastAsia" w:hAnsi="Cambria Math"/>
+                  </w:rPr>
+                  <m:t>3x</m:t>
+                </m:r>
+              </m:e>
+            </m:d>
+          </m:e>
+        </m:func>
+        <m:r>
+          <w:rPr>
+            <w:rFonts w:ascii="Cambria Math" w:eastAsiaTheme="minorEastAsia" w:hAnsi="Cambria Math"/>
+          </w:rPr>
+          <m:t>-1</m:t>
+        </m:r>
+      </m:oMath>
+    </w:p>
+    <w:tbl>
+      <w:tblPr>
+        <w:tblStyle w:val="TableGrid"/>
+        <w:tblW w:w="0" w:type="auto"/>
+        <w:tblLook w:val="04A0" w:firstRow="1" w:lastRow="0" w:firstColumn="1" w:lastColumn="0" w:noHBand="0" w:noVBand="1"/>
+      </w:tblPr>
+      <w:tblGrid>
+        <w:gridCol w:w="2515"/>
+        <w:gridCol w:w="2515"/>
+      </w:tblGrid>
+      <w:tr>
+        <w:tc>
+          <w:tcPr>
+            <w:tcW w:w="2515" w:type="dxa"/>
+          </w:tcPr>
+          <w:p>
+            <w:pPr>
+              <w:rPr>
+                <w:rFonts w:eastAsiaTheme="minorEastAsia"/>
+                <w:sz w:val="18"/>
+                <w:szCs w:val="18"/>
+              </w:rPr>
+            </w:pPr>
+            <w:r>
+              <w:rPr>
+                <w:rFonts w:eastAsiaTheme="minorEastAsia"/>
+                <w:sz w:val="18"/>
+                <w:szCs w:val="18"/>
+              </w:rPr>
+              <w:t xml:space="preserve">(1) </w:t>
+            </w:r>
+            <m:oMath>
+              <m:r>
+                <w:rPr>
+                  <w:rFonts w:ascii="Cambria Math" w:eastAsiaTheme="minorEastAsia" w:hAnsi="Cambria Math"/>
+                  <w:sz w:val="18"/>
+                  <w:szCs w:val="18"/>
+                </w:rPr>
+                <m:t>g</m:t>
+              </m:r>
+              <m:d>
+                <m:dPr>
+                  <m:ctrlPr>
+                    <w:rPr>
+                      <w:rFonts w:ascii="Cambria Math" w:eastAsiaTheme="minorEastAsia" w:hAnsi="Cambria Math"/>
+                      <w:i/>
+                      <w:sz w:val="18"/>
+                      <w:szCs w:val="18"/>
+                    </w:rPr>
+                  </m:ctrlPr>
+                </m:dPr>
+                <m:e>
+                  <m:r>
+                    <w:rPr>
+                      <w:rFonts w:ascii="Cambria Math" w:eastAsiaTheme="minorEastAsia" w:hAnsi="Cambria Math"/>
+                      <w:sz w:val="18"/>
+                      <w:szCs w:val="18"/>
+                    </w:rPr>
+                    <m:t>x</m:t>
+                  </m:r>
+                </m:e>
+              </m:d>
+              <m:r>
+                <w:rPr>
+                  <w:rFonts w:ascii="Cambria Math" w:eastAsiaTheme="minorEastAsia" w:hAnsi="Cambria Math"/>
+                  <w:sz w:val="18"/>
+                  <w:szCs w:val="18"/>
+                </w:rPr>
+                <m:t>=2</m:t>
+              </m:r>
+              <m:func>
+                <m:funcPr>
+                  <m:ctrlPr>
+                    <w:rPr>
+                      <w:rFonts w:ascii="Cambria Math" w:eastAsiaTheme="minorEastAsia" w:hAnsi="Cambria Math"/>
+                      <w:sz w:val="18"/>
+                      <w:szCs w:val="18"/>
+                    </w:rPr>
+                  </m:ctrlPr>
+                </m:funcPr>
+                <m:fName>
+                  <m:r>
+                    <m:rPr>
+                      <m:sty m:val="p"/>
+                    </m:rPr>
+                    <w:rPr>
+                      <w:rFonts w:ascii="Cambria Math" w:eastAsiaTheme="minorEastAsia" w:hAnsi="Cambria Math"/>
+                      <w:sz w:val="18"/>
+                      <w:szCs w:val="18"/>
+                    </w:rPr>
+                    <m:t>cos</m:t>
+                  </m:r>
+                </m:fName>
+                <m:e>
+                  <m:d>
+                    <m:dPr>
+                      <m:ctrlPr>
+                        <w:rPr>
+                          <w:rFonts w:ascii="Cambria Math" w:eastAsiaTheme="minorEastAsia" w:hAnsi="Cambria Math"/>
+                          <w:i/>
+                          <w:sz w:val="18"/>
+                          <w:szCs w:val="18"/>
+                        </w:rPr>
+                      </m:ctrlPr>
+                    </m:dPr>
+                    <m:e>
+                      <m:r>
+                        <w:rPr>
+                          <w:rFonts w:ascii="Cambria Math" w:eastAsiaTheme="minorEastAsia" w:hAnsi="Cambria Math"/>
+                          <w:sz w:val="18"/>
+                          <w:szCs w:val="18"/>
+                        </w:rPr>
+                        <m:t>3x</m:t>
+                      </m:r>
+                    </m:e>
+                  </m:d>
+                </m:e>
+              </m:func>
+              <m:r>
+                <w:rPr>
+                  <w:rFonts w:ascii="Cambria Math" w:eastAsiaTheme="minorEastAsia" w:hAnsi="Cambria Math"/>
+                  <w:sz w:val="18"/>
+                  <w:szCs w:val="18"/>
+                </w:rPr>
+                <m:t>-1</m:t>
+              </m:r>
+            </m:oMath>
+            <w:r>
+              <w:rPr>
+                <w:rFonts w:eastAsiaTheme="minorEastAsia"/>
+                <w:sz w:val="18"/>
+                <w:szCs w:val="18"/>
+              </w:rPr>
+              <w:br/>
+              <w:t xml:space="preserve">(2) </w:t>
+            </w:r>
+            <m:oMath>
+              <m:r>
+                <w:rPr>
+                  <w:rFonts w:ascii="Cambria Math" w:eastAsiaTheme="minorEastAsia" w:hAnsi="Cambria Math"/>
+                  <w:sz w:val="18"/>
+                  <w:szCs w:val="18"/>
+                </w:rPr>
+                <m:t>g</m:t>
+              </m:r>
+              <m:d>
+                <m:dPr>
+                  <m:ctrlPr>
+                    <w:rPr>
+                      <w:rFonts w:ascii="Cambria Math" w:eastAsiaTheme="minorEastAsia" w:hAnsi="Cambria Math"/>
+                      <w:i/>
+                      <w:sz w:val="18"/>
+                      <w:szCs w:val="18"/>
+                    </w:rPr>
+                  </m:ctrlPr>
+                </m:dPr>
+                <m:e>
+                  <m:r>
+                    <w:rPr>
+                      <w:rFonts w:ascii="Cambria Math" w:eastAsiaTheme="minorEastAsia" w:hAnsi="Cambria Math"/>
+                      <w:sz w:val="18"/>
+                      <w:szCs w:val="18"/>
+                    </w:rPr>
+                    <m:t>x</m:t>
+                  </m:r>
+                </m:e>
+              </m:d>
+              <m:r>
+                <w:rPr>
+                  <w:rFonts w:ascii="Cambria Math" w:eastAsiaTheme="minorEastAsia" w:hAnsi="Cambria Math"/>
+                  <w:sz w:val="18"/>
+                  <w:szCs w:val="18"/>
+                </w:rPr>
+                <m:t>=3</m:t>
+              </m:r>
+              <m:func>
+                <m:funcPr>
+                  <m:ctrlPr>
+                    <w:rPr>
+                      <w:rFonts w:ascii="Cambria Math" w:eastAsiaTheme="minorEastAsia" w:hAnsi="Cambria Math"/>
+                      <w:sz w:val="18"/>
+                      <w:szCs w:val="18"/>
+                    </w:rPr>
+                  </m:ctrlPr>
+                </m:funcPr>
+                <m:fName>
+                  <m:r>
+                    <m:rPr>
+                      <m:sty m:val="p"/>
+                    </m:rPr>
+                    <w:rPr>
+                      <w:rFonts w:ascii="Cambria Math" w:eastAsiaTheme="minorEastAsia" w:hAnsi="Cambria Math"/>
+                      <w:sz w:val="18"/>
+                      <w:szCs w:val="18"/>
+                    </w:rPr>
+                    <m:t>cos</m:t>
+                  </m:r>
+                </m:fName>
+                <m:e>
+                  <m:d>
+                    <m:dPr>
+                      <m:ctrlPr>
+                        <w:rPr>
+                          <w:rFonts w:ascii="Cambria Math" w:eastAsiaTheme="minorEastAsia" w:hAnsi="Cambria Math"/>
+                          <w:i/>
+                          <w:sz w:val="18"/>
+                          <w:szCs w:val="18"/>
+                        </w:rPr>
+                      </m:ctrlPr>
+                    </m:dPr>
+                    <m:e>
+                      <m:r>
+                        <w:rPr>
+                          <w:rFonts w:ascii="Cambria Math" w:eastAsiaTheme="minorEastAsia" w:hAnsi="Cambria Math"/>
+                          <w:sz w:val="18"/>
+                          <w:szCs w:val="18"/>
+                        </w:rPr>
+                        <m:t>2x</m:t>
+                      </m:r>
+                    </m:e>
+                  </m:d>
+                </m:e>
+              </m:func>
+              <m:r>
+                <w:rPr>
+                  <w:rFonts w:ascii="Cambria Math" w:eastAsiaTheme="minorEastAsia" w:hAnsi="Cambria Math"/>
+                  <w:sz w:val="18"/>
+                  <w:szCs w:val="18"/>
+                </w:rPr>
+                <m:t>-1</m:t>
+              </m:r>
+            </m:oMath>
+          </w:p>
+        </w:tc>
+        <w:tc>
+          <w:tcPr>
+            <w:tcW w:w="2515" w:type="dxa"/>
+          </w:tcPr>
+          <w:p>
+            <w:pPr>
+              <w:rPr>
+                <w:rFonts w:eastAsiaTheme="minorEastAsia"/>
+                <w:sz w:val="18"/>
+                <w:szCs w:val="18"/>
+              </w:rPr>
+            </w:pPr>
+            <w:r>
+              <w:rPr>
+                <w:rFonts w:eastAsiaTheme="minorEastAsia"/>
+                <w:sz w:val="18"/>
+                <w:szCs w:val="18"/>
+              </w:rPr>
+              <w:t xml:space="preserve">(3) </w:t>
+            </w:r>
+            <m:oMath>
+              <m:r>
+                <w:rPr>
+                  <w:rFonts w:ascii="Cambria Math" w:eastAsiaTheme="minorEastAsia" w:hAnsi="Cambria Math"/>
+                  <w:sz w:val="18"/>
+                  <w:szCs w:val="18"/>
+                </w:rPr>
+                <m:t>g</m:t>
+              </m:r>
+              <m:d>
+                <m:dPr>
+                  <m:ctrlPr>
+                    <w:rPr>
+                      <w:rFonts w:ascii="Cambria Math" w:eastAsiaTheme="minorEastAsia" w:hAnsi="Cambria Math"/>
+                      <w:i/>
+                      <w:sz w:val="18"/>
+                      <w:szCs w:val="18"/>
+                    </w:rPr>
+                  </m:ctrlPr>
+                </m:dPr>
+                <m:e>
+                  <m:r>
+                    <w:rPr>
+                      <w:rFonts w:ascii="Cambria Math" w:eastAsiaTheme="minorEastAsia" w:hAnsi="Cambria Math"/>
+                      <w:sz w:val="18"/>
+                      <w:szCs w:val="18"/>
+                    </w:rPr>
+                    <m:t>x</m:t>
+                  </m:r>
+                </m:e>
+              </m:d>
+              <m:r>
+                <w:rPr>
+                  <w:rFonts w:ascii="Cambria Math" w:eastAsiaTheme="minorEastAsia" w:hAnsi="Cambria Math"/>
+                  <w:sz w:val="18"/>
+                  <w:szCs w:val="18"/>
+                </w:rPr>
+                <m:t>=1</m:t>
+              </m:r>
+              <m:func>
+                <m:funcPr>
+                  <m:ctrlPr>
+                    <w:rPr>
+                      <w:rFonts w:ascii="Cambria Math" w:eastAsiaTheme="minorEastAsia" w:hAnsi="Cambria Math"/>
+                      <w:sz w:val="18"/>
+                      <w:szCs w:val="18"/>
+                    </w:rPr>
+                  </m:ctrlPr>
+                </m:funcPr>
+                <m:fName>
+                  <m:r>
+                    <m:rPr>
+                      <m:sty m:val="p"/>
+                    </m:rPr>
+                    <w:rPr>
+                      <w:rFonts w:ascii="Cambria Math" w:eastAsiaTheme="minorEastAsia" w:hAnsi="Cambria Math"/>
+                      <w:sz w:val="18"/>
+                      <w:szCs w:val="18"/>
+                    </w:rPr>
+                    <m:t>cos</m:t>
+                  </m:r>
+                </m:fName>
+                <m:e>
+                  <m:d>
+                    <m:dPr>
+                      <m:ctrlPr>
+                        <w:rPr>
+                          <w:rFonts w:ascii="Cambria Math" w:eastAsiaTheme="minorEastAsia" w:hAnsi="Cambria Math"/>
+                          <w:i/>
+                          <w:sz w:val="18"/>
+                          <w:szCs w:val="18"/>
+                        </w:rPr>
+                      </m:ctrlPr>
+                    </m:dPr>
+                    <m:e>
+                      <m:r>
+                        <w:rPr>
+                          <w:rFonts w:ascii="Cambria Math" w:eastAsiaTheme="minorEastAsia" w:hAnsi="Cambria Math"/>
+                          <w:sz w:val="18"/>
+                          <w:szCs w:val="18"/>
+                        </w:rPr>
+                        <m:t>3x</m:t>
+                      </m:r>
+                    </m:e>
+                  </m:d>
+                </m:e>
+              </m:func>
+              <m:r>
+                <w:rPr>
+                  <w:rFonts w:ascii="Cambria Math" w:eastAsiaTheme="minorEastAsia" w:hAnsi="Cambria Math"/>
+                  <w:sz w:val="18"/>
+                  <w:szCs w:val="18"/>
+                </w:rPr>
+                <m:t>-2</m:t>
+              </m:r>
+            </m:oMath>
+            <w:r>
+              <w:rPr>
+                <w:rFonts w:eastAsiaTheme="minorEastAsia"/>
+                <w:sz w:val="18"/>
+                <w:szCs w:val="18"/>
+              </w:rPr>
+              <w:br/>
+              <w:t xml:space="preserve">(4) </w:t>
+            </w:r>
+            <m:oMath>
+              <m:r>
+                <w:rPr>
+                  <w:rFonts w:ascii="Cambria Math" w:eastAsiaTheme="minorEastAsia" w:hAnsi="Cambria Math"/>
+                  <w:sz w:val="18"/>
+                  <w:szCs w:val="18"/>
+                </w:rPr>
+                <m:t>g</m:t>
+              </m:r>
+              <m:d>
+                <m:dPr>
+                  <m:ctrlPr>
+                    <w:rPr>
+                      <w:rFonts w:ascii="Cambria Math" w:eastAsiaTheme="minorEastAsia" w:hAnsi="Cambria Math"/>
+                      <w:i/>
+                      <w:sz w:val="18"/>
+                      <w:szCs w:val="18"/>
+                    </w:rPr>
+                  </m:ctrlPr>
+                </m:dPr>
+                <m:e>
+                  <m:r>
+                    <w:rPr>
+                      <w:rFonts w:ascii="Cambria Math" w:eastAsiaTheme="minorEastAsia" w:hAnsi="Cambria Math"/>
+                      <w:sz w:val="18"/>
+                      <w:szCs w:val="18"/>
+                    </w:rPr>
+                    <m:t>x</m:t>
+                  </m:r>
+                </m:e>
+              </m:d>
+              <m:r>
+                <w:rPr>
+                  <w:rFonts w:ascii="Cambria Math" w:eastAsiaTheme="minorEastAsia" w:hAnsi="Cambria Math"/>
+                  <w:sz w:val="18"/>
+                  <w:szCs w:val="18"/>
+                </w:rPr>
+                <m:t>=2</m:t>
+              </m:r>
+              <m:func>
+                <m:funcPr>
+                  <m:ctrlPr>
+                    <w:rPr>
+                      <w:rFonts w:ascii="Cambria Math" w:eastAsiaTheme="minorEastAsia" w:hAnsi="Cambria Math"/>
+                      <w:sz w:val="18"/>
+                      <w:szCs w:val="18"/>
+                    </w:rPr>
+                  </m:ctrlPr>
+                </m:funcPr>
+                <m:fName>
+                  <m:r>
+                    <m:rPr>
+                      <m:sty m:val="p"/>
+                    </m:rPr>
+                    <w:rPr>
+                      <w:rFonts w:ascii="Cambria Math" w:eastAsiaTheme="minorEastAsia" w:hAnsi="Cambria Math"/>
+                      <w:sz w:val="18"/>
+                      <w:szCs w:val="18"/>
+                    </w:rPr>
+                    <m:t>cos</m:t>
+                  </m:r>
+                </m:fName>
+                <m:e>
+                  <m:d>
+                    <m:dPr>
+                      <m:ctrlPr>
+                        <w:rPr>
+                          <w:rFonts w:ascii="Cambria Math" w:eastAsiaTheme="minorEastAsia" w:hAnsi="Cambria Math"/>
+                          <w:i/>
+                          <w:sz w:val="18"/>
+                          <w:szCs w:val="18"/>
+                        </w:rPr>
+                      </m:ctrlPr>
+                    </m:dPr>
+                    <m:e>
+                      <m:r>
+                        <w:rPr>
+                          <w:rFonts w:ascii="Cambria Math" w:eastAsiaTheme="minorEastAsia" w:hAnsi="Cambria Math"/>
+                          <w:sz w:val="18"/>
+                          <w:szCs w:val="18"/>
+                        </w:rPr>
+                        <m:t>x</m:t>
+                      </m:r>
+                    </m:e>
+                  </m:d>
+                </m:e>
+              </m:func>
+              <m:r>
+                <w:rPr>
+                  <w:rFonts w:ascii="Cambria Math" w:eastAsiaTheme="minorEastAsia" w:hAnsi="Cambria Math"/>
+                  <w:sz w:val="18"/>
+                  <w:szCs w:val="18"/>
+                </w:rPr>
+                <m:t>-3</m:t>
+              </m:r>
+            </m:oMath>
+          </w:p>
+        </w:tc>
+      </w:tr>
+    </w:tbl>
+    <w:p>
+      <w:pPr>
+        <w:rPr>
+          <w:rFonts w:eastAsiaTheme="minorEastAsia"/>
+        </w:rPr>
+      </w:pPr>
+    </w:p>
+    <w:p>
+      <w:pPr>
+        <w:rPr>
+          <w:rFonts w:eastAsiaTheme="minorEastAsia"/>
+        </w:rPr>
+      </w:pPr>
+      <w:r>
+        <w:rPr>
+          <w:rFonts w:eastAsiaTheme="minorEastAsia"/>
+          <w:i/>
+          <w:iCs/>
+        </w:rPr>
+        <w:t>Solution</w:t>
+      </w:r>
+      <w:r>
+        <w:rPr>
+          <w:rFonts w:eastAsiaTheme="minorEastAsia"/>
+        </w:rPr>
+        <w:t>: Choice (1) is the correct answer. The amplitude (</w:t>
+      </w:r>
+      <w:r>
+        <w:rPr>
+          <w:rFonts w:eastAsiaTheme="minorEastAsia"/>
+          <w:i/>
+          <w:iCs/>
+        </w:rPr>
+        <w:t>A</w:t>
+      </w:r>
+      <w:r>
+        <w:rPr>
+          <w:rFonts w:eastAsiaTheme="minorEastAsia"/>
+        </w:rPr>
+        <w:t>) is 2. There are 3 (</w:t>
+      </w:r>
+      <w:r>
+        <w:rPr>
+          <w:rFonts w:eastAsiaTheme="minorEastAsia"/>
+          <w:i/>
+          <w:iCs/>
+        </w:rPr>
+        <w:t>B</w:t>
+      </w:r>
+      <w:r>
+        <w:rPr>
+          <w:rFonts w:eastAsiaTheme="minorEastAsia"/>
+        </w:rPr>
+        <w:t xml:space="preserve">) curves in the </w:t>
+      </w:r>
+      <m:oMath>
+        <m:r>
+          <w:rPr>
+            <w:rFonts w:ascii="Cambria Math" w:eastAsiaTheme="minorEastAsia" w:hAnsi="Cambria Math"/>
+          </w:rPr>
+          <m:t>360°</m:t>
+        </m:r>
+      </m:oMath>
+      <w:r>
+        <w:rPr>
+          <w:rFonts w:eastAsiaTheme="minorEastAsia"/>
+        </w:rPr>
+        <w:t xml:space="preserve"> interval. Since the axis is at </w:t>
+      </w:r>
+      <m:oMath>
+        <m:r>
+          <w:rPr>
+            <w:rFonts w:ascii="Cambria Math" w:eastAsiaTheme="minorEastAsia" w:hAnsi="Cambria Math"/>
+          </w:rPr>
+          <m:t>y=-1</m:t>
+        </m:r>
+      </m:oMath>
+      <w:r>
+        <w:rPr>
+          <w:rFonts w:eastAsiaTheme="minorEastAsia"/>
+        </w:rPr>
+        <w:t>, the curve has a vertical translation of -1 (</w:t>
+      </w:r>
+      <w:r>
+        <w:rPr>
+          <w:rFonts w:eastAsiaTheme="minorEastAsia"/>
+          <w:i/>
+          <w:iCs/>
+        </w:rPr>
+        <w:t>C</w:t>
+      </w:r>
+      <w:r>
+        <w:rPr>
+          <w:rFonts w:eastAsiaTheme="minorEastAsia"/>
+        </w:rPr>
+        <w:t>).</w:t>
+      </w:r>
+    </w:p>
+    <w:p>
+      <w:pPr>
+        <w:rPr>
+          <w:rFonts w:eastAsiaTheme="minorEastAsia"/>
+          <w:b/>
+          <w:bCs/>
+        </w:rPr>
+      </w:pPr>
+      <w:r>
+        <w:rPr>
+          <w:rFonts w:eastAsiaTheme="minorEastAsia"/>
+          <w:b/>
+          <w:bCs/>
+        </w:rPr>
+        <w:br w:type="column"/>
+      </w:r>
+      <w:r>
+        <w:rPr>
+          <w:rFonts w:eastAsiaTheme="minorEastAsia"/>
+          <w:b/>
+          <w:bCs/>
+        </w:rPr>
+        <w:t>Example 8</w:t>
+      </w:r>
+    </w:p>
+    <w:p>
+      <w:pPr>
+        <w:rPr>
+          <w:rFonts w:eastAsiaTheme="minorEastAsia"/>
+        </w:rPr>
+      </w:pPr>
+      <w:r>
+        <w:rPr>
+          <w:rFonts w:eastAsiaTheme="minorEastAsia"/>
+        </w:rPr>
+        <w:t>The angles for this graph are in radians. What is the equation of the function on which this graph is based?</w:t>
+      </w:r>
+    </w:p>
+    <w:p>
+      <w:pPr>
+        <w:rPr>
+          <w:rFonts w:eastAsiaTheme="minorEastAsia"/>
+        </w:rPr>
+      </w:pPr>
+      <w:r>
+        <w:rPr>
+          <w:noProof/>
+        </w:rPr>
+        <w:drawing>
+          <wp:inline distT="0" distB="0" distL="0" distR="0" wp14:anchorId="524C4CC3" wp14:editId="21DE45FA">
+            <wp:extent cx="3200400" cy="3183890"/>
+            <wp:effectExtent l="0" t="0" r="0" b="0"/>
+            <wp:docPr id="1120896568" name="Picture 1"/>
+            <wp:cNvGraphicFramePr>
+              <a:graphicFrameLocks xmlns:a="http://schemas.openxmlformats.org/drawingml/2006/main" noChangeAspect="1"/>
+            </wp:cNvGraphicFramePr>
+            <a:graphic xmlns:a="http://schemas.openxmlformats.org/drawingml/2006/main">
+              <a:graphicData uri="http://schemas.openxmlformats.org/drawingml/2006/picture">
+                <pic:pic xmlns:pic="http://schemas.openxmlformats.org/drawingml/2006/picture">
+                  <pic:nvPicPr>
+                    <pic:cNvPr id="1120896568" name=""/>
+                    <pic:cNvPicPr/>
+                  </pic:nvPicPr>
+                  <pic:blipFill>
+                    <a:blip r:embed="rId63"/>
+                    <a:stretch>
+                      <a:fillRect/>
+                    </a:stretch>
+                  </pic:blipFill>
+                  <pic:spPr>
+                    <a:xfrm>
+                      <a:off x="0" y="0"/>
+                      <a:ext cx="3200400" cy="3183890"/>
+                    </a:xfrm>
+                    <a:prstGeom prst="rect">
+                      <a:avLst/>
+                    </a:prstGeom>
+                  </pic:spPr>
+                </pic:pic>
+              </a:graphicData>
+            </a:graphic>
+          </wp:inline>
+        </w:drawing>
+      </w:r>
+    </w:p>
+    <w:p>
+      <w:pPr>
+        <w:rPr>
+          <w:rFonts w:eastAsiaTheme="minorEastAsia"/>
+        </w:rPr>
+      </w:pPr>
+      <m:oMathPara>
+        <m:oMath>
+          <m:r>
+            <w:rPr>
+              <w:rFonts w:ascii="Cambria Math" w:eastAsiaTheme="minorEastAsia" w:hAnsi="Cambria Math"/>
+            </w:rPr>
+            <m:t>f</m:t>
+          </m:r>
+          <m:d>
+            <m:dPr>
+              <m:ctrlPr>
+                <w:rPr>
+                  <w:rFonts w:ascii="Cambria Math" w:eastAsiaTheme="minorEastAsia" w:hAnsi="Cambria Math"/>
+                  <w:i/>
+                </w:rPr>
+              </m:ctrlPr>
+            </m:dPr>
+            <m:e>
+              <m:r>
+                <w:rPr>
+                  <w:rFonts w:ascii="Cambria Math" w:eastAsiaTheme="minorEastAsia" w:hAnsi="Cambria Math"/>
+                </w:rPr>
+                <m:t>x</m:t>
+              </m:r>
+            </m:e>
+          </m:d>
+          <m:r>
+            <w:rPr>
+              <w:rFonts w:ascii="Cambria Math" w:eastAsiaTheme="minorEastAsia" w:hAnsi="Cambria Math"/>
+            </w:rPr>
+            <m:t>=Asin</m:t>
+          </m:r>
+          <m:d>
+            <m:dPr>
+              <m:ctrlPr>
+                <w:rPr>
+                  <w:rFonts w:ascii="Cambria Math" w:eastAsiaTheme="minorEastAsia" w:hAnsi="Cambria Math"/>
+                  <w:i/>
+                </w:rPr>
+              </m:ctrlPr>
+            </m:dPr>
+            <m:e>
+              <m:r>
+                <w:rPr>
+                  <w:rFonts w:ascii="Cambria Math" w:eastAsiaTheme="minorEastAsia" w:hAnsi="Cambria Math"/>
+                </w:rPr>
+                <m:t>Bx</m:t>
+              </m:r>
+            </m:e>
+          </m:d>
+          <m:r>
+            <w:rPr>
+              <w:rFonts w:ascii="Cambria Math" w:eastAsiaTheme="minorEastAsia" w:hAnsi="Cambria Math"/>
+            </w:rPr>
+            <m:t>+C</m:t>
+          </m:r>
+        </m:oMath>
+      </m:oMathPara>
+    </w:p>
+    <w:p>
+      <w:pPr>
+        <w:rPr>
+          <w:rFonts w:eastAsiaTheme="minorEastAsia"/>
+        </w:rPr>
+      </w:pPr>
+      <w:r>
+        <w:rPr>
+          <w:rFonts w:eastAsiaTheme="minorEastAsia"/>
+        </w:rPr>
+        <w:t>The amplitude (</w:t>
+      </w:r>
+      <w:r>
+        <w:rPr>
+          <w:rFonts w:eastAsiaTheme="minorEastAsia"/>
+          <w:i/>
+          <w:iCs/>
+        </w:rPr>
+        <w:t>A</w:t>
+      </w:r>
+      <w:r>
+        <w:rPr>
+          <w:rFonts w:eastAsiaTheme="minorEastAsia"/>
+        </w:rPr>
+        <w:t xml:space="preserve">) is </w:t>
+      </w:r>
+      <m:oMath>
+        <m:f>
+          <m:fPr>
+            <m:ctrlPr>
+              <w:rPr>
+                <w:rFonts w:ascii="Cambria Math" w:eastAsiaTheme="minorEastAsia" w:hAnsi="Cambria Math"/>
+                <w:i/>
+              </w:rPr>
+            </m:ctrlPr>
+          </m:fPr>
+          <m:num>
+            <m:r>
+              <w:rPr>
+                <w:rFonts w:ascii="Cambria Math" w:eastAsiaTheme="minorEastAsia" w:hAnsi="Cambria Math"/>
+              </w:rPr>
+              <m:t>4-(-2)</m:t>
+            </m:r>
+          </m:num>
+          <m:den>
+            <m:r>
+              <w:rPr>
+                <w:rFonts w:ascii="Cambria Math" w:eastAsiaTheme="minorEastAsia" w:hAnsi="Cambria Math"/>
+              </w:rPr>
+              <m:t>2</m:t>
+            </m:r>
+          </m:den>
+        </m:f>
+        <m:r>
+          <w:rPr>
+            <w:rFonts w:ascii="Cambria Math" w:eastAsiaTheme="minorEastAsia" w:hAnsi="Cambria Math"/>
+          </w:rPr>
+          <m:t>=</m:t>
+        </m:r>
+        <m:f>
+          <m:fPr>
+            <m:ctrlPr>
+              <w:rPr>
+                <w:rFonts w:ascii="Cambria Math" w:eastAsiaTheme="minorEastAsia" w:hAnsi="Cambria Math"/>
+                <w:i/>
+              </w:rPr>
+            </m:ctrlPr>
+          </m:fPr>
+          <m:num>
+            <m:r>
+              <w:rPr>
+                <w:rFonts w:ascii="Cambria Math" w:eastAsiaTheme="minorEastAsia" w:hAnsi="Cambria Math"/>
+              </w:rPr>
+              <m:t>6</m:t>
+            </m:r>
+          </m:num>
+          <m:den>
+            <m:r>
+              <w:rPr>
+                <w:rFonts w:ascii="Cambria Math" w:eastAsiaTheme="minorEastAsia" w:hAnsi="Cambria Math"/>
+              </w:rPr>
+              <m:t>2</m:t>
+            </m:r>
+          </m:den>
+        </m:f>
+        <m:r>
+          <w:rPr>
+            <w:rFonts w:ascii="Cambria Math" w:eastAsiaTheme="minorEastAsia" w:hAnsi="Cambria Math"/>
+          </w:rPr>
+          <m:t>=3</m:t>
+        </m:r>
+      </m:oMath>
+      <w:r>
+        <w:rPr>
+          <w:rFonts w:eastAsiaTheme="minorEastAsia"/>
+        </w:rPr>
+        <w:t>.</w:t>
+      </w:r>
+    </w:p>
+    <w:p>
+      <w:pPr>
+        <w:rPr>
+          <w:rFonts w:eastAsiaTheme="minorEastAsia"/>
+        </w:rPr>
+      </w:pPr>
+      <w:r>
+        <w:rPr>
+          <w:rFonts w:eastAsiaTheme="minorEastAsia"/>
+        </w:rPr>
+        <w:t>The frequency (</w:t>
+      </w:r>
+      <w:r>
+        <w:rPr>
+          <w:rFonts w:eastAsiaTheme="minorEastAsia"/>
+          <w:i/>
+          <w:iCs/>
+        </w:rPr>
+        <w:t>B</w:t>
+      </w:r>
+      <w:r>
+        <w:rPr>
+          <w:rFonts w:eastAsiaTheme="minorEastAsia"/>
+        </w:rPr>
+        <w:t xml:space="preserve">) is 2, because 2 cycles are completed in </w:t>
+      </w:r>
+      <m:oMath>
+        <m:r>
+          <w:rPr>
+            <w:rFonts w:ascii="Cambria Math" w:eastAsiaTheme="minorEastAsia" w:hAnsi="Cambria Math"/>
+          </w:rPr>
+          <m:t>360° (2π)</m:t>
+        </m:r>
+      </m:oMath>
+      <w:r>
+        <w:rPr>
+          <w:rFonts w:eastAsiaTheme="minorEastAsia"/>
+        </w:rPr>
+        <w:t>.</w:t>
+      </w:r>
+    </w:p>
+    <w:p>
+      <w:pPr>
+        <w:rPr>
+          <w:rFonts w:eastAsiaTheme="minorEastAsia"/>
+        </w:rPr>
+      </w:pPr>
+      <w:r>
+        <w:rPr>
+          <w:rFonts w:eastAsiaTheme="minorEastAsia"/>
+        </w:rPr>
+        <w:t xml:space="preserve">The axis </w:t>
+      </w:r>
+      <m:oMath>
+        <m:r>
+          <w:rPr>
+            <w:rFonts w:ascii="Cambria Math" w:eastAsiaTheme="minorEastAsia" w:hAnsi="Cambria Math"/>
+          </w:rPr>
+          <m:t>y=1</m:t>
+        </m:r>
+      </m:oMath>
+      <w:r>
+        <w:rPr>
+          <w:rFonts w:eastAsiaTheme="minorEastAsia"/>
+        </w:rPr>
+        <w:t xml:space="preserve"> indicates that </w:t>
+      </w:r>
+      <m:oMath>
+        <m:r>
+          <w:rPr>
+            <w:rFonts w:ascii="Cambria Math" w:eastAsiaTheme="minorEastAsia" w:hAnsi="Cambria Math"/>
+          </w:rPr>
+          <m:t>C=1</m:t>
+        </m:r>
+      </m:oMath>
+      <w:r>
+        <w:rPr>
+          <w:rFonts w:eastAsiaTheme="minorEastAsia"/>
+        </w:rPr>
+        <w:t>.</w:t>
+      </w:r>
+    </w:p>
+    <w:p>
+      <w:pPr>
+        <w:rPr>
+          <w:rFonts w:eastAsiaTheme="minorEastAsia"/>
+        </w:rPr>
+      </w:pPr>
+      <w:r>
+        <w:rPr>
+          <w:rFonts w:eastAsiaTheme="minorEastAsia"/>
+          <w:i/>
+          <w:iCs/>
+        </w:rPr>
+        <w:t>Solution</w:t>
+      </w:r>
+      <w:r>
+        <w:rPr>
+          <w:rFonts w:eastAsiaTheme="minorEastAsia"/>
+        </w:rPr>
+        <w:t xml:space="preserve">: </w:t>
+      </w:r>
+      <m:oMath>
+        <m:r>
+          <w:rPr>
+            <w:rFonts w:ascii="Cambria Math" w:eastAsiaTheme="minorEastAsia" w:hAnsi="Cambria Math"/>
+          </w:rPr>
+          <m:t>f</m:t>
+        </m:r>
+        <m:d>
+          <m:dPr>
+            <m:ctrlPr>
+              <w:rPr>
+                <w:rFonts w:ascii="Cambria Math" w:eastAsiaTheme="minorEastAsia" w:hAnsi="Cambria Math"/>
+                <w:i/>
+              </w:rPr>
+            </m:ctrlPr>
+          </m:dPr>
+          <m:e>
+            <m:r>
+              <w:rPr>
+                <w:rFonts w:ascii="Cambria Math" w:eastAsiaTheme="minorEastAsia" w:hAnsi="Cambria Math"/>
+              </w:rPr>
+              <m:t>x</m:t>
+            </m:r>
+          </m:e>
+        </m:d>
+        <m:r>
+          <w:rPr>
+            <w:rFonts w:ascii="Cambria Math" w:eastAsiaTheme="minorEastAsia" w:hAnsi="Cambria Math"/>
+          </w:rPr>
+          <m:t>=3</m:t>
+        </m:r>
+        <m:func>
+          <m:funcPr>
+            <m:ctrlPr>
+              <w:rPr>
+                <w:rFonts w:ascii="Cambria Math" w:eastAsiaTheme="minorEastAsia" w:hAnsi="Cambria Math"/>
+              </w:rPr>
+            </m:ctrlPr>
+          </m:funcPr>
+          <m:fName>
+            <m:r>
+              <m:rPr>
+                <m:sty m:val="p"/>
+              </m:rPr>
+              <w:rPr>
+                <w:rFonts w:ascii="Cambria Math" w:eastAsiaTheme="minorEastAsia" w:hAnsi="Cambria Math"/>
+              </w:rPr>
+              <m:t>sin</m:t>
+            </m:r>
+          </m:fName>
+          <m:e>
+            <m:d>
+              <m:dPr>
+                <m:ctrlPr>
+                  <w:rPr>
+                    <w:rFonts w:ascii="Cambria Math" w:eastAsiaTheme="minorEastAsia" w:hAnsi="Cambria Math"/>
+                    <w:i/>
+                  </w:rPr>
+                </m:ctrlPr>
+              </m:dPr>
+              <m:e>
+                <m:r>
+                  <w:rPr>
+                    <w:rFonts w:ascii="Cambria Math" w:eastAsiaTheme="minorEastAsia" w:hAnsi="Cambria Math"/>
+                  </w:rPr>
+                  <m:t>2x</m:t>
+                </m:r>
+              </m:e>
+            </m:d>
+          </m:e>
+        </m:func>
+        <m:r>
+          <w:rPr>
+            <w:rFonts w:ascii="Cambria Math" w:eastAsiaTheme="minorEastAsia" w:hAnsi="Cambria Math"/>
+          </w:rPr>
+          <m:t>+1</m:t>
+        </m:r>
+      </m:oMath>
+      <w:r>
+        <w:rPr>
+          <w:rFonts w:eastAsiaTheme="minorEastAsia"/>
+        </w:rPr>
+        <w:t xml:space="preserve"> The C-value is 1 since the axis is at </w:t>
+      </w:r>
+      <m:oMath>
+        <m:r>
+          <w:rPr>
+            <w:rFonts w:ascii="Cambria Math" w:eastAsiaTheme="minorEastAsia" w:hAnsi="Cambria Math"/>
+          </w:rPr>
+          <m:t>y=1</m:t>
+        </m:r>
+      </m:oMath>
+      <w:r>
+        <w:rPr>
+          <w:rFonts w:eastAsiaTheme="minorEastAsia"/>
+        </w:rPr>
+        <w:t xml:space="preserve">. The A-value is +3 since the high point is 3 units above the axis and the sine curve goes up first. To calculate the B-value, solve </w:t>
+      </w:r>
+      <m:oMath>
+        <m:r>
+          <w:rPr>
+            <w:rFonts w:ascii="Cambria Math" w:eastAsiaTheme="minorEastAsia" w:hAnsi="Cambria Math"/>
+          </w:rPr>
+          <m:t>P=</m:t>
+        </m:r>
+        <m:f>
+          <m:fPr>
+            <m:ctrlPr>
+              <w:rPr>
+                <w:rFonts w:ascii="Cambria Math" w:eastAsiaTheme="minorEastAsia" w:hAnsi="Cambria Math"/>
+                <w:i/>
+              </w:rPr>
+            </m:ctrlPr>
+          </m:fPr>
+          <m:num>
+            <m:r>
+              <w:rPr>
+                <w:rFonts w:ascii="Cambria Math" w:eastAsiaTheme="minorEastAsia" w:hAnsi="Cambria Math"/>
+              </w:rPr>
+              <m:t>2π</m:t>
+            </m:r>
+          </m:num>
+          <m:den>
+            <m:r>
+              <w:rPr>
+                <w:rFonts w:ascii="Cambria Math" w:eastAsiaTheme="minorEastAsia" w:hAnsi="Cambria Math"/>
+              </w:rPr>
+              <m:t>B</m:t>
+            </m:r>
+          </m:den>
+        </m:f>
+      </m:oMath>
+      <w:r>
+        <w:rPr>
+          <w:rFonts w:eastAsiaTheme="minorEastAsia"/>
+        </w:rPr>
+        <w:t xml:space="preserve">, with </w:t>
+      </w:r>
+      <m:oMath>
+        <m:r>
+          <w:rPr>
+            <w:rFonts w:ascii="Cambria Math" w:eastAsiaTheme="minorEastAsia" w:hAnsi="Cambria Math"/>
+          </w:rPr>
+          <m:t>P=π</m:t>
+        </m:r>
+      </m:oMath>
+      <w:r>
+        <w:rPr>
+          <w:rFonts w:eastAsiaTheme="minorEastAsia"/>
+        </w:rPr>
+        <w:t xml:space="preserve">. So </w:t>
+      </w:r>
+      <m:oMath>
+        <m:r>
+          <w:rPr>
+            <w:rFonts w:ascii="Cambria Math" w:eastAsiaTheme="minorEastAsia" w:hAnsi="Cambria Math"/>
+          </w:rPr>
+          <m:t>π=</m:t>
+        </m:r>
+        <m:f>
+          <m:fPr>
+            <m:ctrlPr>
+              <w:rPr>
+                <w:rFonts w:ascii="Cambria Math" w:eastAsiaTheme="minorEastAsia" w:hAnsi="Cambria Math"/>
+                <w:i/>
+              </w:rPr>
+            </m:ctrlPr>
+          </m:fPr>
+          <m:num>
+            <m:r>
+              <w:rPr>
+                <w:rFonts w:ascii="Cambria Math" w:eastAsiaTheme="minorEastAsia" w:hAnsi="Cambria Math"/>
+              </w:rPr>
+              <m:t>2π</m:t>
+            </m:r>
+          </m:num>
+          <m:den>
+            <m:r>
+              <w:rPr>
+                <w:rFonts w:ascii="Cambria Math" w:eastAsiaTheme="minorEastAsia" w:hAnsi="Cambria Math"/>
+              </w:rPr>
+              <m:t>B</m:t>
+            </m:r>
+          </m:den>
+        </m:f>
+        <m:r>
+          <w:rPr>
+            <w:rFonts w:ascii="Cambria Math" w:eastAsiaTheme="minorEastAsia" w:hAnsi="Cambria Math"/>
+          </w:rPr>
+          <m:t>, Bπ=2π, B=2</m:t>
+        </m:r>
+      </m:oMath>
+      <w:r>
+        <w:rPr>
+          <w:rFonts w:eastAsiaTheme="minorEastAsia"/>
+        </w:rPr>
+        <w:t>.</w:t>
+      </w:r>
+    </w:p>
+    <w:p>
+      <w:pPr>
+        <w:rPr>
+          <w:rFonts w:eastAsiaTheme="minorEastAsia"/>
+          <w:b/>
+          <w:bCs/>
+        </w:rPr>
+      </w:pPr>
+      <w:r>
+        <w:rPr>
+          <w:rFonts w:eastAsiaTheme="minorEastAsia"/>
+          <w:b/>
+          <w:bCs/>
+        </w:rPr>
+        <w:br w:type="column"/>
+      </w:r>
+      <w:r>
+        <w:rPr>
+          <w:rFonts w:eastAsiaTheme="minorEastAsia"/>
+          <w:b/>
+          <w:bCs/>
+        </w:rPr>
+        <w:lastRenderedPageBreak/>
+        <w:t>Example 9</w:t>
+      </w:r>
+    </w:p>
+    <w:p>
+      <w:pPr>
+        <w:rPr>
+          <w:rFonts w:eastAsiaTheme="minorEastAsia"/>
+        </w:rPr>
+      </w:pPr>
+      <w:r>
+        <w:rPr>
+          <w:rFonts w:eastAsiaTheme="minorEastAsia"/>
+        </w:rPr>
+        <w:t>If the angles are in radians, find the function on which the following graph is based.</w:t>
+      </w:r>
+    </w:p>
+    <w:p>
+      <w:pPr>
+        <w:rPr>
+          <w:rFonts w:eastAsiaTheme="minorEastAsia"/>
+        </w:rPr>
+      </w:pPr>
+      <w:r>
+        <w:rPr>
+          <w:noProof/>
+        </w:rPr>
+        <w:drawing>
+          <wp:inline distT="0" distB="0" distL="0" distR="0" wp14:anchorId="1A546C03" wp14:editId="7D0552A3">
+            <wp:extent cx="3200400" cy="2197100"/>
+            <wp:effectExtent l="0" t="0" r="0" b="0"/>
+            <wp:docPr id="1349898131" name="Picture 1"/>
+            <wp:cNvGraphicFramePr>
+              <a:graphicFrameLocks xmlns:a="http://schemas.openxmlformats.org/drawingml/2006/main" noChangeAspect="1"/>
+            </wp:cNvGraphicFramePr>
+            <a:graphic xmlns:a="http://schemas.openxmlformats.org/drawingml/2006/main">
+              <a:graphicData uri="http://schemas.openxmlformats.org/drawingml/2006/picture">
+                <pic:pic xmlns:pic="http://schemas.openxmlformats.org/drawingml/2006/picture">
+                  <pic:nvPicPr>
+                    <pic:cNvPr id="1349898131" name=""/>
+                    <pic:cNvPicPr/>
+                  </pic:nvPicPr>
+                  <pic:blipFill>
+                    <a:blip r:embed="rId64"/>
+                    <a:stretch>
+                      <a:fillRect/>
+                    </a:stretch>
+                  </pic:blipFill>
+                  <pic:spPr>
+                    <a:xfrm>
+                      <a:off x="0" y="0"/>
+                      <a:ext cx="3200400" cy="2197100"/>
+                    </a:xfrm>
+                    <a:prstGeom prst="rect">
+                      <a:avLst/>
+                    </a:prstGeom>
+                  </pic:spPr>
+                </pic:pic>
+              </a:graphicData>
+            </a:graphic>
+          </wp:inline>
+        </w:drawing>
+      </w:r>
+    </w:p>
+    <w:p>
+      <w:pPr>
+        <w:rPr>
+          <w:rFonts w:eastAsiaTheme="minorEastAsia"/>
+        </w:rPr>
+      </w:pPr>
+      <w:r>
+        <w:rPr>
+          <w:rFonts w:eastAsiaTheme="minorEastAsia"/>
+        </w:rPr>
+        <w:t xml:space="preserve">Solution: This is a cosine curve with a negative </w:t>
+      </w:r>
+      <w:r>
+        <w:rPr>
+          <w:rFonts w:eastAsiaTheme="minorEastAsia"/>
+        </w:rPr>
+        <w:br/>
+      </w:r>
+      <m:oMath>
+        <m:r>
+          <w:rPr>
+            <w:rFonts w:ascii="Cambria Math" w:eastAsiaTheme="minorEastAsia" w:hAnsi="Cambria Math"/>
+          </w:rPr>
+          <m:t>A</m:t>
+        </m:r>
+      </m:oMath>
+      <w:r>
+        <w:rPr>
+          <w:rFonts w:eastAsiaTheme="minorEastAsia"/>
+        </w:rPr>
+        <w:t xml:space="preserve">-value.  </w:t>
+      </w:r>
+      <m:oMath>
+        <m:r>
+          <w:rPr>
+            <w:rFonts w:ascii="Cambria Math" w:eastAsiaTheme="minorEastAsia" w:hAnsi="Cambria Math"/>
+          </w:rPr>
+          <m:t>A=</m:t>
+        </m:r>
+        <m:f>
+          <m:fPr>
+            <m:ctrlPr>
+              <w:rPr>
+                <w:rFonts w:ascii="Cambria Math" w:eastAsiaTheme="minorEastAsia" w:hAnsi="Cambria Math"/>
+                <w:i/>
+              </w:rPr>
+            </m:ctrlPr>
+          </m:fPr>
+          <m:num>
+            <m:r>
+              <w:rPr>
+                <w:rFonts w:ascii="Cambria Math" w:eastAsiaTheme="minorEastAsia" w:hAnsi="Cambria Math"/>
+              </w:rPr>
+              <m:t>23-3</m:t>
+            </m:r>
+          </m:num>
+          <m:den>
+            <m:r>
+              <w:rPr>
+                <w:rFonts w:ascii="Cambria Math" w:eastAsiaTheme="minorEastAsia" w:hAnsi="Cambria Math"/>
+              </w:rPr>
+              <m:t>2</m:t>
+            </m:r>
+          </m:den>
+        </m:f>
+        <m:r>
+          <w:rPr>
+            <w:rFonts w:ascii="Cambria Math" w:eastAsiaTheme="minorEastAsia" w:hAnsi="Cambria Math"/>
+          </w:rPr>
+          <m:t>=</m:t>
+        </m:r>
+        <m:f>
+          <m:fPr>
+            <m:ctrlPr>
+              <w:rPr>
+                <w:rFonts w:ascii="Cambria Math" w:eastAsiaTheme="minorEastAsia" w:hAnsi="Cambria Math"/>
+                <w:i/>
+              </w:rPr>
+            </m:ctrlPr>
+          </m:fPr>
+          <m:num>
+            <m:r>
+              <w:rPr>
+                <w:rFonts w:ascii="Cambria Math" w:eastAsiaTheme="minorEastAsia" w:hAnsi="Cambria Math"/>
+              </w:rPr>
+              <m:t>20</m:t>
+            </m:r>
+          </m:num>
+          <m:den>
+            <m:r>
+              <w:rPr>
+                <w:rFonts w:ascii="Cambria Math" w:eastAsiaTheme="minorEastAsia" w:hAnsi="Cambria Math"/>
+              </w:rPr>
+              <m:t>2</m:t>
+            </m:r>
+          </m:den>
+        </m:f>
+        <m:r>
+          <w:rPr>
+            <w:rFonts w:ascii="Cambria Math" w:eastAsiaTheme="minorEastAsia" w:hAnsi="Cambria Math"/>
+          </w:rPr>
+          <m:t>=10</m:t>
+        </m:r>
+      </m:oMath>
+      <w:r>
+        <w:rPr>
+          <w:rFonts w:eastAsiaTheme="minorEastAsia"/>
+        </w:rPr>
+        <w:t xml:space="preserve"> and </w:t>
+      </w:r>
+      <m:oMath>
+        <m:r>
+          <w:rPr>
+            <w:rFonts w:ascii="Cambria Math" w:eastAsiaTheme="minorEastAsia" w:hAnsi="Cambria Math"/>
+          </w:rPr>
+          <m:t>C</m:t>
+        </m:r>
+        <m:r>
+          <w:rPr>
+            <w:rFonts w:ascii="Cambria Math" w:eastAsiaTheme="minorEastAsia" w:hAnsi="Cambria Math"/>
+          </w:rPr>
+          <m:t>=3+10=13</m:t>
+        </m:r>
+      </m:oMath>
+      <w:r>
+        <w:rPr>
+          <w:rFonts w:eastAsiaTheme="minorEastAsia"/>
+        </w:rPr>
+        <w:t xml:space="preserve">. The </w:t>
+      </w:r>
+      <m:oMath>
+        <m:r>
+          <w:rPr>
+            <w:rFonts w:ascii="Cambria Math" w:eastAsiaTheme="minorEastAsia" w:hAnsi="Cambria Math"/>
+          </w:rPr>
+          <m:t>B</m:t>
+        </m:r>
+      </m:oMath>
+      <w:r>
+        <w:rPr>
+          <w:rFonts w:eastAsiaTheme="minorEastAsia"/>
+        </w:rPr>
+        <w:t xml:space="preserve">-value can be calculated by </w:t>
+      </w:r>
+      <m:oMath>
+        <m:r>
+          <w:rPr>
+            <w:rFonts w:ascii="Cambria Math" w:eastAsiaTheme="minorEastAsia" w:hAnsi="Cambria Math"/>
+          </w:rPr>
+          <m:t>100=</m:t>
+        </m:r>
+        <m:f>
+          <m:fPr>
+            <m:ctrlPr>
+              <w:rPr>
+                <w:rFonts w:ascii="Cambria Math" w:eastAsiaTheme="minorEastAsia" w:hAnsi="Cambria Math"/>
+                <w:i/>
+              </w:rPr>
+            </m:ctrlPr>
+          </m:fPr>
+          <m:num>
+            <m:r>
+              <w:rPr>
+                <w:rFonts w:ascii="Cambria Math" w:eastAsiaTheme="minorEastAsia" w:hAnsi="Cambria Math"/>
+              </w:rPr>
+              <m:t>2π</m:t>
+            </m:r>
+          </m:num>
+          <m:den>
+            <m:r>
+              <w:rPr>
+                <w:rFonts w:ascii="Cambria Math" w:eastAsiaTheme="minorEastAsia" w:hAnsi="Cambria Math"/>
+              </w:rPr>
+              <m:t>B</m:t>
+            </m:r>
+          </m:den>
+        </m:f>
+        <m:r>
+          <w:rPr>
+            <w:rFonts w:ascii="Cambria Math" w:eastAsiaTheme="minorEastAsia" w:hAnsi="Cambria Math"/>
+          </w:rPr>
+          <m:t>, 100B=2π, B=</m:t>
+        </m:r>
+        <m:f>
+          <m:fPr>
+            <m:ctrlPr>
+              <w:rPr>
+                <w:rFonts w:ascii="Cambria Math" w:eastAsiaTheme="minorEastAsia" w:hAnsi="Cambria Math"/>
+                <w:i/>
+              </w:rPr>
+            </m:ctrlPr>
+          </m:fPr>
+          <m:num>
+            <m:r>
+              <w:rPr>
+                <w:rFonts w:ascii="Cambria Math" w:eastAsiaTheme="minorEastAsia" w:hAnsi="Cambria Math"/>
+              </w:rPr>
+              <m:t>2π</m:t>
+            </m:r>
+          </m:num>
+          <m:den>
+            <m:r>
+              <w:rPr>
+                <w:rFonts w:ascii="Cambria Math" w:eastAsiaTheme="minorEastAsia" w:hAnsi="Cambria Math"/>
+              </w:rPr>
+              <m:t>100</m:t>
+            </m:r>
+          </m:den>
+        </m:f>
+        <m:r>
+          <w:rPr>
+            <w:rFonts w:ascii="Cambria Math" w:eastAsiaTheme="minorEastAsia" w:hAnsi="Cambria Math"/>
+          </w:rPr>
+          <m:t>=</m:t>
+        </m:r>
+        <m:f>
+          <m:fPr>
+            <m:ctrlPr>
+              <w:rPr>
+                <w:rFonts w:ascii="Cambria Math" w:eastAsiaTheme="minorEastAsia" w:hAnsi="Cambria Math"/>
+                <w:i/>
+              </w:rPr>
+            </m:ctrlPr>
+          </m:fPr>
+          <m:num>
+            <m:r>
+              <w:rPr>
+                <w:rFonts w:ascii="Cambria Math" w:eastAsiaTheme="minorEastAsia" w:hAnsi="Cambria Math"/>
+              </w:rPr>
+              <m:t>π</m:t>
+            </m:r>
+          </m:num>
+          <m:den>
+            <m:r>
+              <w:rPr>
+                <w:rFonts w:ascii="Cambria Math" w:eastAsiaTheme="minorEastAsia" w:hAnsi="Cambria Math"/>
+              </w:rPr>
+              <m:t>50</m:t>
+            </m:r>
+          </m:den>
+        </m:f>
+      </m:oMath>
+      <w:r>
+        <w:rPr>
+          <w:rFonts w:eastAsiaTheme="minorEastAsia"/>
+        </w:rPr>
+        <w:t xml:space="preserve">. </w:t>
+      </w:r>
+      <w:proofErr w:type="gramStart"/>
+      <w:r>
+        <w:rPr>
+          <w:rFonts w:eastAsiaTheme="minorEastAsia"/>
+        </w:rPr>
+        <w:t>So</w:t>
+      </w:r>
+      <w:proofErr w:type="gramEnd"/>
+      <w:r>
+        <w:rPr>
+          <w:rFonts w:eastAsiaTheme="minorEastAsia"/>
+        </w:rPr>
+        <w:t xml:space="preserve"> the equation is </w:t>
+      </w:r>
+    </w:p>
+    <w:p>
+      <w:pPr>
+        <w:rPr>
+          <w:rFonts w:eastAsiaTheme="minorEastAsia"/>
+        </w:rPr>
+      </w:pPr>
+      <m:oMathPara>
+        <m:oMath>
+          <m:r>
+            <w:rPr>
+              <w:rFonts w:ascii="Cambria Math" w:eastAsiaTheme="minorEastAsia" w:hAnsi="Cambria Math"/>
+            </w:rPr>
+            <m:t>f</m:t>
+          </m:r>
+          <m:d>
+            <m:dPr>
+              <m:ctrlPr>
+                <w:rPr>
+                  <w:rFonts w:ascii="Cambria Math" w:eastAsiaTheme="minorEastAsia" w:hAnsi="Cambria Math"/>
+                  <w:i/>
+                </w:rPr>
+              </m:ctrlPr>
+            </m:dPr>
+            <m:e>
+              <m:r>
+                <w:rPr>
+                  <w:rFonts w:ascii="Cambria Math" w:eastAsiaTheme="minorEastAsia" w:hAnsi="Cambria Math"/>
+                </w:rPr>
+                <m:t>x</m:t>
+              </m:r>
+            </m:e>
+          </m:d>
+          <m:r>
+            <w:rPr>
+              <w:rFonts w:ascii="Cambria Math" w:eastAsiaTheme="minorEastAsia" w:hAnsi="Cambria Math"/>
+            </w:rPr>
+            <m:t>=-10</m:t>
+          </m:r>
+          <m:func>
+            <m:funcPr>
+              <m:ctrlPr>
+                <w:rPr>
+                  <w:rFonts w:ascii="Cambria Math" w:eastAsiaTheme="minorEastAsia" w:hAnsi="Cambria Math"/>
+                </w:rPr>
+              </m:ctrlPr>
+            </m:funcPr>
+            <m:fName>
+              <m:r>
+                <m:rPr>
+                  <m:sty m:val="p"/>
+                </m:rPr>
+                <w:rPr>
+                  <w:rFonts w:ascii="Cambria Math" w:eastAsiaTheme="minorEastAsia" w:hAnsi="Cambria Math"/>
+                </w:rPr>
+                <m:t>cos</m:t>
+              </m:r>
+            </m:fName>
+            <m:e>
+              <m:d>
+                <m:dPr>
+                  <m:ctrlPr>
+                    <w:rPr>
+                      <w:rFonts w:ascii="Cambria Math" w:eastAsiaTheme="minorEastAsia" w:hAnsi="Cambria Math"/>
+                      <w:i/>
+                    </w:rPr>
+                  </m:ctrlPr>
+                </m:dPr>
+                <m:e>
+                  <m:f>
+                    <m:fPr>
+                      <m:ctrlPr>
+                        <w:rPr>
+                          <w:rFonts w:ascii="Cambria Math" w:eastAsiaTheme="minorEastAsia" w:hAnsi="Cambria Math"/>
+                          <w:i/>
+                        </w:rPr>
+                      </m:ctrlPr>
+                    </m:fPr>
+                    <m:num>
+                      <m:r>
+                        <w:rPr>
+                          <w:rFonts w:ascii="Cambria Math" w:eastAsiaTheme="minorEastAsia" w:hAnsi="Cambria Math"/>
+                        </w:rPr>
+                        <m:t>π</m:t>
+                      </m:r>
+                    </m:num>
+                    <m:den>
+                      <m:r>
+                        <w:rPr>
+                          <w:rFonts w:ascii="Cambria Math" w:eastAsiaTheme="minorEastAsia" w:hAnsi="Cambria Math"/>
+                        </w:rPr>
+                        <m:t>50</m:t>
+                      </m:r>
+                    </m:den>
+                  </m:f>
+                  <m:r>
+                    <w:rPr>
+                      <w:rFonts w:ascii="Cambria Math" w:eastAsiaTheme="minorEastAsia" w:hAnsi="Cambria Math"/>
+                    </w:rPr>
+                    <m:t>x</m:t>
+                  </m:r>
+                </m:e>
+              </m:d>
+            </m:e>
+          </m:func>
+          <m:r>
+            <w:rPr>
+              <w:rFonts w:ascii="Cambria Math" w:eastAsiaTheme="minorEastAsia" w:hAnsi="Cambria Math"/>
+            </w:rPr>
+            <m:t>+13</m:t>
+          </m:r>
+        </m:oMath>
+      </m:oMathPara>
+    </w:p>
+    <w:p>
+      <w:pPr>
+        <w:rPr>
+          <w:rFonts w:eastAsiaTheme="minorEastAsia"/>
+        </w:rPr>
+      </w:pPr>
+    </w:p>
+    <w:p>
+      <w:pPr>
+        <w:rPr>
+          <w:rFonts w:eastAsiaTheme="minorEastAsia"/>
+        </w:rPr>
+      </w:pPr>
+    </w:p>
+    <w:p>
+      <w:pPr>
+        <w:rPr>
+          <w:rFonts w:eastAsiaTheme="minorEastAsia"/>
+        </w:rPr>
+      </w:pPr>
+    </w:p>
+    <w:p>
+      <w:pPr>
+        <w:rPr>
+          <w:rFonts w:eastAsiaTheme="minorEastAsia"/>
+        </w:rPr>
+      </w:pPr>
+    </w:p>
+    <w:p>
+      <w:pPr>
+        <w:rPr>
+          <w:rFonts w:eastAsiaTheme="minorEastAsia"/>
+        </w:rPr>
+      </w:pPr>
+    </w:p>
+    <w:p>
+      <w:pPr>
+        <w:rPr>
+          <w:rFonts w:eastAsiaTheme="minorEastAsia"/>
+        </w:rPr>
+      </w:pPr>
+    </w:p>
+    <w:p>
+      <w:pPr>
+        <w:rPr>
+          <w:rFonts w:eastAsiaTheme="minorEastAsia"/>
+        </w:rPr>
+      </w:pPr>
+    </w:p>
+    <w:p>
+      <w:pPr>
+        <w:rPr>
+          <w:rFonts w:eastAsiaTheme="minorEastAsia"/>
+        </w:rPr>
+      </w:pPr>
+    </w:p>
     <w:sectPr>
       <w:type w:val="continuous"/>
       <w:pgSz w:w="12240" w:h="15840"/>
@@ -30624,6 +34144,92 @@
     </w:lvl>
   </w:abstractNum>
   <w:abstractNum w:abstractNumId="33" w15:restartNumberingAfterBreak="0">
+    <w:nsid w:val="4CCD25D4"/>
+    <w:multiLevelType w:val="hybridMultilevel"/>
+    <w:tmpl w:val="C172AB60"/>
+    <w:lvl w:ilvl="0" w:tplc="0409000F">
+      <w:start w:val="1"/>
+      <w:numFmt w:val="decimal"/>
+      <w:lvlText w:val="%1."/>
+      <w:lvlJc w:val="left"/>
+      <w:pPr>
+        <w:ind w:left="720" w:hanging="360"/>
+      </w:pPr>
+    </w:lvl>
+    <w:lvl w:ilvl="1" w:tplc="04090019" w:tentative="1">
+      <w:start w:val="1"/>
+      <w:numFmt w:val="lowerLetter"/>
+      <w:lvlText w:val="%2."/>
+      <w:lvlJc w:val="left"/>
+      <w:pPr>
+        <w:ind w:left="1440" w:hanging="360"/>
+      </w:pPr>
+    </w:lvl>
+    <w:lvl w:ilvl="2" w:tplc="0409001B" w:tentative="1">
+      <w:start w:val="1"/>
+      <w:numFmt w:val="lowerRoman"/>
+      <w:lvlText w:val="%3."/>
+      <w:lvlJc w:val="right"/>
+      <w:pPr>
+        <w:ind w:left="2160" w:hanging="180"/>
+      </w:pPr>
+    </w:lvl>
+    <w:lvl w:ilvl="3" w:tplc="0409000F" w:tentative="1">
+      <w:start w:val="1"/>
+      <w:numFmt w:val="decimal"/>
+      <w:lvlText w:val="%4."/>
+      <w:lvlJc w:val="left"/>
+      <w:pPr>
+        <w:ind w:left="2880" w:hanging="360"/>
+      </w:pPr>
+    </w:lvl>
+    <w:lvl w:ilvl="4" w:tplc="04090019" w:tentative="1">
+      <w:start w:val="1"/>
+      <w:numFmt w:val="lowerLetter"/>
+      <w:lvlText w:val="%5."/>
+      <w:lvlJc w:val="left"/>
+      <w:pPr>
+        <w:ind w:left="3600" w:hanging="360"/>
+      </w:pPr>
+    </w:lvl>
+    <w:lvl w:ilvl="5" w:tplc="0409001B" w:tentative="1">
+      <w:start w:val="1"/>
+      <w:numFmt w:val="lowerRoman"/>
+      <w:lvlText w:val="%6."/>
+      <w:lvlJc w:val="right"/>
+      <w:pPr>
+        <w:ind w:left="4320" w:hanging="180"/>
+      </w:pPr>
+    </w:lvl>
+    <w:lvl w:ilvl="6" w:tplc="0409000F" w:tentative="1">
+      <w:start w:val="1"/>
+      <w:numFmt w:val="decimal"/>
+      <w:lvlText w:val="%7."/>
+      <w:lvlJc w:val="left"/>
+      <w:pPr>
+        <w:ind w:left="5040" w:hanging="360"/>
+      </w:pPr>
+    </w:lvl>
+    <w:lvl w:ilvl="7" w:tplc="04090019" w:tentative="1">
+      <w:start w:val="1"/>
+      <w:numFmt w:val="lowerLetter"/>
+      <w:lvlText w:val="%8."/>
+      <w:lvlJc w:val="left"/>
+      <w:pPr>
+        <w:ind w:left="5760" w:hanging="360"/>
+      </w:pPr>
+    </w:lvl>
+    <w:lvl w:ilvl="8" w:tplc="0409001B" w:tentative="1">
+      <w:start w:val="1"/>
+      <w:numFmt w:val="lowerRoman"/>
+      <w:lvlText w:val="%9."/>
+      <w:lvlJc w:val="right"/>
+      <w:pPr>
+        <w:ind w:left="6480" w:hanging="180"/>
+      </w:pPr>
+    </w:lvl>
+  </w:abstractNum>
+  <w:abstractNum w:abstractNumId="34" w15:restartNumberingAfterBreak="0">
     <w:nsid w:val="535934BA"/>
     <w:multiLevelType w:val="hybridMultilevel"/>
     <w:tmpl w:val="494C742E"/>
@@ -30712,7 +34318,7 @@
       </w:pPr>
     </w:lvl>
   </w:abstractNum>
-  <w:abstractNum w:abstractNumId="34" w15:restartNumberingAfterBreak="0">
+  <w:abstractNum w:abstractNumId="35" w15:restartNumberingAfterBreak="0">
     <w:nsid w:val="54AA4BBE"/>
     <w:multiLevelType w:val="hybridMultilevel"/>
     <w:tmpl w:val="1D7A1E7A"/>
@@ -30798,7 +34404,7 @@
       </w:pPr>
     </w:lvl>
   </w:abstractNum>
-  <w:abstractNum w:abstractNumId="35" w15:restartNumberingAfterBreak="0">
+  <w:abstractNum w:abstractNumId="36" w15:restartNumberingAfterBreak="0">
     <w:nsid w:val="565B3B5F"/>
     <w:multiLevelType w:val="hybridMultilevel"/>
     <w:tmpl w:val="C25CF020"/>
@@ -30884,7 +34490,7 @@
       </w:pPr>
     </w:lvl>
   </w:abstractNum>
-  <w:abstractNum w:abstractNumId="36" w15:restartNumberingAfterBreak="0">
+  <w:abstractNum w:abstractNumId="37" w15:restartNumberingAfterBreak="0">
     <w:nsid w:val="582B237B"/>
     <w:multiLevelType w:val="hybridMultilevel"/>
     <w:tmpl w:val="F7B2F010"/>
@@ -30973,7 +34579,7 @@
       </w:pPr>
     </w:lvl>
   </w:abstractNum>
-  <w:abstractNum w:abstractNumId="37" w15:restartNumberingAfterBreak="0">
+  <w:abstractNum w:abstractNumId="38" w15:restartNumberingAfterBreak="0">
     <w:nsid w:val="5C1028A5"/>
     <w:multiLevelType w:val="hybridMultilevel"/>
     <w:tmpl w:val="01F67B0E"/>
@@ -31062,7 +34668,7 @@
       </w:pPr>
     </w:lvl>
   </w:abstractNum>
-  <w:abstractNum w:abstractNumId="38" w15:restartNumberingAfterBreak="0">
+  <w:abstractNum w:abstractNumId="39" w15:restartNumberingAfterBreak="0">
     <w:nsid w:val="616A6B24"/>
     <w:multiLevelType w:val="hybridMultilevel"/>
     <w:tmpl w:val="B95ED14C"/>
@@ -31151,7 +34757,7 @@
       </w:pPr>
     </w:lvl>
   </w:abstractNum>
-  <w:abstractNum w:abstractNumId="39" w15:restartNumberingAfterBreak="0">
+  <w:abstractNum w:abstractNumId="40" w15:restartNumberingAfterBreak="0">
     <w:nsid w:val="655B16EE"/>
     <w:multiLevelType w:val="hybridMultilevel"/>
     <w:tmpl w:val="1E0CFBAE"/>
@@ -31240,7 +34846,7 @@
       </w:pPr>
     </w:lvl>
   </w:abstractNum>
-  <w:abstractNum w:abstractNumId="40" w15:restartNumberingAfterBreak="0">
+  <w:abstractNum w:abstractNumId="41" w15:restartNumberingAfterBreak="0">
     <w:nsid w:val="6C4C7A0A"/>
     <w:multiLevelType w:val="hybridMultilevel"/>
     <w:tmpl w:val="1DA2279C"/>
@@ -31326,7 +34932,7 @@
       </w:pPr>
     </w:lvl>
   </w:abstractNum>
-  <w:abstractNum w:abstractNumId="41" w15:restartNumberingAfterBreak="0">
+  <w:abstractNum w:abstractNumId="42" w15:restartNumberingAfterBreak="0">
     <w:nsid w:val="6C7D37F7"/>
     <w:multiLevelType w:val="hybridMultilevel"/>
     <w:tmpl w:val="98662F1E"/>
@@ -31415,7 +35021,7 @@
       </w:pPr>
     </w:lvl>
   </w:abstractNum>
-  <w:abstractNum w:abstractNumId="42" w15:restartNumberingAfterBreak="0">
+  <w:abstractNum w:abstractNumId="43" w15:restartNumberingAfterBreak="0">
     <w:nsid w:val="6EEA64AD"/>
     <w:multiLevelType w:val="hybridMultilevel"/>
     <w:tmpl w:val="0E18012C"/>
@@ -31504,7 +35110,7 @@
       </w:pPr>
     </w:lvl>
   </w:abstractNum>
-  <w:abstractNum w:abstractNumId="43" w15:restartNumberingAfterBreak="0">
+  <w:abstractNum w:abstractNumId="44" w15:restartNumberingAfterBreak="0">
     <w:nsid w:val="7505097C"/>
     <w:multiLevelType w:val="hybridMultilevel"/>
     <w:tmpl w:val="C046B648"/>
@@ -31590,7 +35196,7 @@
       </w:pPr>
     </w:lvl>
   </w:abstractNum>
-  <w:abstractNum w:abstractNumId="44" w15:restartNumberingAfterBreak="0">
+  <w:abstractNum w:abstractNumId="45" w15:restartNumberingAfterBreak="0">
     <w:nsid w:val="76DE0294"/>
     <w:multiLevelType w:val="hybridMultilevel"/>
     <w:tmpl w:val="29389950"/>
@@ -31703,7 +35309,7 @@
       </w:rPr>
     </w:lvl>
   </w:abstractNum>
-  <w:abstractNum w:abstractNumId="45" w15:restartNumberingAfterBreak="0">
+  <w:abstractNum w:abstractNumId="46" w15:restartNumberingAfterBreak="0">
     <w:nsid w:val="7DAD1F72"/>
     <w:multiLevelType w:val="hybridMultilevel"/>
     <w:tmpl w:val="B4D6052A"/>
@@ -31793,13 +35399,13 @@
     </w:lvl>
   </w:abstractNum>
   <w:num w:numId="1" w16cid:durableId="332102753">
-    <w:abstractNumId w:val="36"/>
+    <w:abstractNumId w:val="37"/>
   </w:num>
   <w:num w:numId="2" w16cid:durableId="1379428125">
     <w:abstractNumId w:val="4"/>
   </w:num>
   <w:num w:numId="3" w16cid:durableId="982393518">
-    <w:abstractNumId w:val="33"/>
+    <w:abstractNumId w:val="34"/>
   </w:num>
   <w:num w:numId="4" w16cid:durableId="1752892429">
     <w:abstractNumId w:val="0"/>
@@ -31820,7 +35426,7 @@
     <w:abstractNumId w:val="14"/>
   </w:num>
   <w:num w:numId="10" w16cid:durableId="2096779101">
-    <w:abstractNumId w:val="35"/>
+    <w:abstractNumId w:val="36"/>
   </w:num>
   <w:num w:numId="11" w16cid:durableId="1167135762">
     <w:abstractNumId w:val="10"/>
@@ -31856,10 +35462,10 @@
     <w:abstractNumId w:val="29"/>
   </w:num>
   <w:num w:numId="22" w16cid:durableId="1001469413">
-    <w:abstractNumId w:val="45"/>
+    <w:abstractNumId w:val="46"/>
   </w:num>
   <w:num w:numId="23" w16cid:durableId="1433471599">
-    <w:abstractNumId w:val="42"/>
+    <w:abstractNumId w:val="43"/>
   </w:num>
   <w:num w:numId="24" w16cid:durableId="1826042255">
     <w:abstractNumId w:val="32"/>
@@ -31871,22 +35477,22 @@
     <w:abstractNumId w:val="23"/>
   </w:num>
   <w:num w:numId="27" w16cid:durableId="2139881585">
-    <w:abstractNumId w:val="37"/>
+    <w:abstractNumId w:val="38"/>
   </w:num>
   <w:num w:numId="28" w16cid:durableId="1738670149">
     <w:abstractNumId w:val="1"/>
   </w:num>
   <w:num w:numId="29" w16cid:durableId="2065449319">
-    <w:abstractNumId w:val="34"/>
+    <w:abstractNumId w:val="35"/>
   </w:num>
   <w:num w:numId="30" w16cid:durableId="1961446666">
     <w:abstractNumId w:val="21"/>
   </w:num>
   <w:num w:numId="31" w16cid:durableId="1652440377">
-    <w:abstractNumId w:val="38"/>
+    <w:abstractNumId w:val="39"/>
   </w:num>
   <w:num w:numId="32" w16cid:durableId="117258363">
-    <w:abstractNumId w:val="39"/>
+    <w:abstractNumId w:val="40"/>
   </w:num>
   <w:num w:numId="33" w16cid:durableId="1727755939">
     <w:abstractNumId w:val="8"/>
@@ -31898,16 +35504,16 @@
     <w:abstractNumId w:val="26"/>
   </w:num>
   <w:num w:numId="36" w16cid:durableId="286201399">
-    <w:abstractNumId w:val="43"/>
+    <w:abstractNumId w:val="44"/>
   </w:num>
   <w:num w:numId="37" w16cid:durableId="1491360303">
     <w:abstractNumId w:val="6"/>
   </w:num>
   <w:num w:numId="38" w16cid:durableId="1612590345">
-    <w:abstractNumId w:val="40"/>
+    <w:abstractNumId w:val="41"/>
   </w:num>
   <w:num w:numId="39" w16cid:durableId="1297640664">
-    <w:abstractNumId w:val="44"/>
+    <w:abstractNumId w:val="45"/>
   </w:num>
   <w:num w:numId="40" w16cid:durableId="1376009567">
     <w:abstractNumId w:val="7"/>
@@ -31925,10 +35531,13 @@
     <w:abstractNumId w:val="17"/>
   </w:num>
   <w:num w:numId="45" w16cid:durableId="1022786777">
-    <w:abstractNumId w:val="41"/>
+    <w:abstractNumId w:val="42"/>
   </w:num>
   <w:num w:numId="46" w16cid:durableId="1145006924">
     <w:abstractNumId w:val="13"/>
+  </w:num>
+  <w:num w:numId="47" w16cid:durableId="952395144">
+    <w:abstractNumId w:val="33"/>
   </w:num>
   <w:numIdMacAtCleanup w:val="14"/>
 </w:numbering>

</xml_diff>

<commit_message>
Algebra 2 - Chapter 5 Trigonometric Expressions and Equations - 5.4 Graphs of the Sine and Cosine Functions - Check Your Understanding of Section 5.4 - A. Multiple-Choice
</commit_message>
<xml_diff>
--- a/Algebra-2/ch05/Algebra 2 - Chapter 5.docx
+++ b/Algebra-2/ch05/Algebra 2 - Chapter 5.docx
@@ -136,7 +136,7 @@
           <w:noProof/>
         </w:rPr>
         <w:drawing>
-          <wp:inline distT="0" distB="0" distL="0" distR="0" wp14:anchorId="61D7AE74" wp14:editId="60913B91">
+          <wp:inline distT="0" distB="0" distL="0" distR="0" wp14:anchorId="61D7AE74" wp14:editId="61AD5A99">
             <wp:extent cx="1527048" cy="1335024"/>
             <wp:effectExtent l="0" t="0" r="0" b="0"/>
             <wp:docPr id="1322839612" name="Picture 2"/>
@@ -413,7 +413,7 @@
           <w:noProof/>
         </w:rPr>
         <w:drawing>
-          <wp:inline distT="0" distB="0" distL="0" distR="0" wp14:anchorId="3A6FB859" wp14:editId="6D333550">
+          <wp:inline distT="0" distB="0" distL="0" distR="0" wp14:anchorId="3A6FB859" wp14:editId="5036CEEE">
             <wp:extent cx="1527048" cy="1353312"/>
             <wp:effectExtent l="0" t="0" r="0" b="0"/>
             <wp:docPr id="1078472558" name="Picture 7"/>
@@ -505,7 +505,7 @@
           <w:noProof/>
         </w:rPr>
         <w:drawing>
-          <wp:inline distT="0" distB="0" distL="0" distR="0" wp14:anchorId="41BCEFAC" wp14:editId="7089B009">
+          <wp:inline distT="0" distB="0" distL="0" distR="0" wp14:anchorId="41BCEFAC" wp14:editId="7D76C37F">
             <wp:extent cx="1161288" cy="1344168"/>
             <wp:effectExtent l="0" t="0" r="1270" b="8890"/>
             <wp:docPr id="365314756" name="Picture 9"/>
@@ -602,7 +602,7 @@
           <w:noProof/>
         </w:rPr>
         <w:drawing>
-          <wp:inline distT="0" distB="0" distL="0" distR="0" wp14:anchorId="42652367" wp14:editId="66FF7072">
+          <wp:inline distT="0" distB="0" distL="0" distR="0" wp14:anchorId="42652367" wp14:editId="2A96FD0E">
             <wp:extent cx="1527048" cy="1353312"/>
             <wp:effectExtent l="0" t="0" r="0" b="0"/>
             <wp:docPr id="59383075" name="Picture 10"/>
@@ -879,7 +879,7 @@
           <w:noProof/>
         </w:rPr>
         <w:drawing>
-          <wp:inline distT="0" distB="0" distL="0" distR="0" wp14:anchorId="22EA55E9" wp14:editId="77F75832">
+          <wp:inline distT="0" distB="0" distL="0" distR="0" wp14:anchorId="22EA55E9" wp14:editId="763A0321">
             <wp:extent cx="1527048" cy="1353312"/>
             <wp:effectExtent l="0" t="0" r="0" b="0"/>
             <wp:docPr id="330922667" name="Picture 11"/>
@@ -1035,7 +1035,7 @@
           <w:noProof/>
         </w:rPr>
         <w:drawing>
-          <wp:inline distT="0" distB="0" distL="0" distR="0" wp14:anchorId="3FAE935C" wp14:editId="5D46960D">
+          <wp:inline distT="0" distB="0" distL="0" distR="0" wp14:anchorId="3FAE935C" wp14:editId="6FF0715D">
             <wp:extent cx="1143000" cy="1143000"/>
             <wp:effectExtent l="0" t="0" r="0" b="0"/>
             <wp:docPr id="704430776" name="Picture 12"/>
@@ -1306,7 +1306,7 @@
           <w:noProof/>
         </w:rPr>
         <w:drawing>
-          <wp:inline distT="0" distB="0" distL="0" distR="0" wp14:anchorId="6B31AFC4" wp14:editId="1EDE9D55">
+          <wp:inline distT="0" distB="0" distL="0" distR="0" wp14:anchorId="6B31AFC4" wp14:editId="6691517F">
             <wp:extent cx="1426464" cy="1426464"/>
             <wp:effectExtent l="0" t="0" r="2540" b="2540"/>
             <wp:docPr id="918199563" name="Picture 14"/>
@@ -2187,7 +2187,7 @@
           <w:noProof/>
         </w:rPr>
         <w:drawing>
-          <wp:inline distT="0" distB="0" distL="0" distR="0" wp14:anchorId="0B92C3D9" wp14:editId="29FB0AEB">
+          <wp:inline distT="0" distB="0" distL="0" distR="0" wp14:anchorId="0B92C3D9" wp14:editId="48C91E04">
             <wp:extent cx="1527048" cy="1508760"/>
             <wp:effectExtent l="0" t="0" r="0" b="0"/>
             <wp:docPr id="2036042343" name="Picture 16"/>
@@ -2422,7 +2422,7 @@
           <w:noProof/>
         </w:rPr>
         <w:drawing>
-          <wp:inline distT="0" distB="0" distL="0" distR="0" wp14:anchorId="08FAA3F6" wp14:editId="65EC014E">
+          <wp:inline distT="0" distB="0" distL="0" distR="0" wp14:anchorId="08FAA3F6" wp14:editId="7E66CCBB">
             <wp:extent cx="1527048" cy="1508760"/>
             <wp:effectExtent l="0" t="0" r="0" b="0"/>
             <wp:docPr id="1916226963" name="Picture 15" descr="A graph of a function&#10;&#10;AI-generated content may be incorrect."/>
@@ -2601,7 +2601,7 @@
           <w:noProof/>
         </w:rPr>
         <w:drawing>
-          <wp:inline distT="0" distB="0" distL="0" distR="0" wp14:anchorId="4714E95C" wp14:editId="0F3B02ED">
+          <wp:inline distT="0" distB="0" distL="0" distR="0" wp14:anchorId="4714E95C" wp14:editId="60E2F891">
             <wp:extent cx="2807208" cy="2752344"/>
             <wp:effectExtent l="0" t="0" r="0" b="0"/>
             <wp:docPr id="2051818706" name="Picture 18"/>
@@ -3016,7 +3016,7 @@
           <w:noProof/>
         </w:rPr>
         <w:drawing>
-          <wp:inline distT="0" distB="0" distL="0" distR="0" wp14:anchorId="2E5B34A1" wp14:editId="455CABE3">
+          <wp:inline distT="0" distB="0" distL="0" distR="0" wp14:anchorId="2E5B34A1" wp14:editId="073A412C">
             <wp:extent cx="2807208" cy="2752344"/>
             <wp:effectExtent l="0" t="0" r="0" b="0"/>
             <wp:docPr id="646189286" name="Picture 19"/>
@@ -3562,7 +3562,7 @@
         </w:rPr>
         <w:lastRenderedPageBreak/>
         <w:drawing>
-          <wp:inline distT="0" distB="0" distL="0" distR="0" wp14:anchorId="348A202E" wp14:editId="2D698D40">
+          <wp:inline distT="0" distB="0" distL="0" distR="0" wp14:anchorId="348A202E" wp14:editId="479055D9">
             <wp:extent cx="2807208" cy="2752344"/>
             <wp:effectExtent l="0" t="0" r="0" b="0"/>
             <wp:docPr id="1108018706" name="Picture 20"/>
@@ -4202,7 +4202,7 @@
           <w:noProof/>
         </w:rPr>
         <w:drawing>
-          <wp:inline distT="0" distB="0" distL="0" distR="0" wp14:anchorId="52F0190B" wp14:editId="758293B5">
+          <wp:inline distT="0" distB="0" distL="0" distR="0" wp14:anchorId="52F0190B" wp14:editId="77C7D055">
             <wp:extent cx="1773936" cy="1600200"/>
             <wp:effectExtent l="0" t="0" r="0" b="0"/>
             <wp:docPr id="316752068" name="Picture 22"/>
@@ -5033,7 +5033,7 @@
           <w:noProof/>
         </w:rPr>
         <w:drawing>
-          <wp:inline distT="0" distB="0" distL="0" distR="0" wp14:anchorId="0C779A08" wp14:editId="60BE0995">
+          <wp:inline distT="0" distB="0" distL="0" distR="0" wp14:anchorId="0C779A08" wp14:editId="035F3D85">
             <wp:extent cx="2807208" cy="2752344"/>
             <wp:effectExtent l="0" t="0" r="0" b="0"/>
             <wp:docPr id="570582736" name="Picture 23"/>
@@ -9786,7 +9786,7 @@
           <w:noProof/>
         </w:rPr>
         <w:drawing>
-          <wp:inline distT="0" distB="0" distL="0" distR="0" wp14:anchorId="0A2CA7EC" wp14:editId="383B9488">
+          <wp:inline distT="0" distB="0" distL="0" distR="0" wp14:anchorId="0A2CA7EC" wp14:editId="4BEDF866">
             <wp:extent cx="1426464" cy="1426464"/>
             <wp:effectExtent l="0" t="0" r="2540" b="2540"/>
             <wp:docPr id="2038826972" name="Picture 14"/>
@@ -15826,7 +15826,7 @@
           <w:noProof/>
         </w:rPr>
         <w:drawing>
-          <wp:inline distT="0" distB="0" distL="0" distR="0" wp14:anchorId="0EF54C3F" wp14:editId="2AEBEEF9">
+          <wp:inline distT="0" distB="0" distL="0" distR="0" wp14:anchorId="0EF54C3F" wp14:editId="1F1A3849">
             <wp:extent cx="1700784" cy="1673352"/>
             <wp:effectExtent l="0" t="0" r="0" b="3175"/>
             <wp:docPr id="1631878601" name="Picture 2"/>
@@ -16032,7 +16032,7 @@
           <w:noProof/>
         </w:rPr>
         <w:drawing>
-          <wp:inline distT="0" distB="0" distL="0" distR="0" wp14:anchorId="333B25C7" wp14:editId="46C266BB">
+          <wp:inline distT="0" distB="0" distL="0" distR="0" wp14:anchorId="333B25C7" wp14:editId="70A25816">
             <wp:extent cx="1700784" cy="1673352"/>
             <wp:effectExtent l="0" t="0" r="0" b="3175"/>
             <wp:docPr id="1900026450" name="Picture 4"/>
@@ -16772,7 +16772,7 @@
           <w:noProof/>
         </w:rPr>
         <w:drawing>
-          <wp:inline distT="0" distB="0" distL="0" distR="0" wp14:anchorId="073067CA" wp14:editId="7B3F4EE3">
+          <wp:inline distT="0" distB="0" distL="0" distR="0" wp14:anchorId="073067CA" wp14:editId="4E1E0493">
             <wp:extent cx="1773936" cy="1600200"/>
             <wp:effectExtent l="0" t="0" r="0" b="0"/>
             <wp:docPr id="1158796572" name="Picture 11"/>
@@ -17042,7 +17042,7 @@
           <w:noProof/>
         </w:rPr>
         <w:drawing>
-          <wp:inline distT="0" distB="0" distL="0" distR="0" wp14:anchorId="6CCB1D9C" wp14:editId="4CFF5A7D">
+          <wp:inline distT="0" distB="0" distL="0" distR="0" wp14:anchorId="6CCB1D9C" wp14:editId="65A38B25">
             <wp:extent cx="960120" cy="1042416"/>
             <wp:effectExtent l="0" t="0" r="0" b="5715"/>
             <wp:docPr id="50069395" name="Picture 1"/>
@@ -21722,7 +21722,7 @@
           <w:noProof/>
         </w:rPr>
         <w:drawing>
-          <wp:inline distT="0" distB="0" distL="0" distR="0" wp14:anchorId="4DCBA228" wp14:editId="059C01D7">
+          <wp:inline distT="0" distB="0" distL="0" distR="0" wp14:anchorId="4DCBA228" wp14:editId="454E3DBE">
             <wp:extent cx="1216152" cy="1581912"/>
             <wp:effectExtent l="0" t="0" r="3175" b="0"/>
             <wp:docPr id="1281513803" name="Picture 1"/>
@@ -27760,21 +27760,12 @@
             <w:rPr>
               <w:rFonts w:ascii="Cambria Math" w:eastAsiaTheme="minorEastAsia" w:hAnsi="Cambria Math"/>
             </w:rPr>
-            <m:t>A=-3,</m:t>
+            <m:t>A=-3,B=2, C=1</m:t>
           </m:r>
           <m:r>
-            <w:rPr>
-              <w:rFonts w:ascii="Cambria Math" w:eastAsiaTheme="minorEastAsia" w:hAnsi="Cambria Math"/>
-            </w:rPr>
-            <m:t>B=2,</m:t>
-          </m:r>
-          <m:r>
-            <w:rPr>
-              <w:rFonts w:ascii="Cambria Math" w:eastAsiaTheme="minorEastAsia" w:hAnsi="Cambria Math"/>
-            </w:rPr>
-            <m:t xml:space="preserve"> C=1</m:t>
-          </m:r>
-          <m:r>
+            <m:rPr>
+              <m:sty m:val="p"/>
+            </m:rPr>
             <w:rPr>
               <w:rFonts w:eastAsiaTheme="minorEastAsia"/>
             </w:rPr>
@@ -29376,13 +29367,7 @@
           <w:rPr>
             <w:rFonts w:ascii="Cambria Math" w:eastAsiaTheme="minorEastAsia" w:hAnsi="Cambria Math"/>
           </w:rPr>
-          <m:t>B=</m:t>
-        </m:r>
-        <m:r>
-          <w:rPr>
-            <w:rFonts w:ascii="Cambria Math" w:eastAsiaTheme="minorEastAsia" w:hAnsi="Cambria Math"/>
-          </w:rPr>
-          <m:t>3</m:t>
+          <m:t>B=3</m:t>
         </m:r>
       </m:oMath>
       <w:r>
@@ -30840,13 +30825,7 @@
           <w:rPr>
             <w:rFonts w:ascii="Cambria Math" w:eastAsiaTheme="minorEastAsia" w:hAnsi="Cambria Math"/>
           </w:rPr>
-          <m:t>C</m:t>
-        </m:r>
-        <m:r>
-          <w:rPr>
-            <w:rFonts w:ascii="Cambria Math" w:eastAsiaTheme="minorEastAsia" w:hAnsi="Cambria Math"/>
-          </w:rPr>
-          <m:t>=3+10=13</m:t>
+          <m:t>C=3+10=13</m:t>
         </m:r>
       </m:oMath>
       <w:r>
@@ -31103,17 +31082,1740 @@
     </w:p>
     <w:p>
       <w:pPr>
-        <w:rPr>
-          <w:rFonts w:eastAsiaTheme="minorEastAsia"/>
-        </w:rPr>
-      </w:pPr>
+        <w:pStyle w:val="Heading3"/>
+        <w:rPr>
+          <w:rFonts w:eastAsiaTheme="minorEastAsia"/>
+        </w:rPr>
+      </w:pPr>
+      <w:r>
+        <w:rPr>
+          <w:rFonts w:eastAsiaTheme="minorEastAsia"/>
+        </w:rPr>
+        <w:t>Check Your Understanding of Section 5.4</w:t>
+      </w:r>
     </w:p>
     <w:p>
       <w:pPr>
-        <w:rPr>
-          <w:rFonts w:eastAsiaTheme="minorEastAsia"/>
-        </w:rPr>
-      </w:pPr>
+        <w:pStyle w:val="ListParagraph"/>
+        <w:numPr>
+          <w:ilvl w:val="0"/>
+          <w:numId w:val="48"/>
+        </w:numPr>
+        <w:rPr>
+          <w:rFonts w:eastAsiaTheme="minorEastAsia"/>
+        </w:rPr>
+      </w:pPr>
+      <w:r>
+        <w:rPr>
+          <w:rFonts w:eastAsiaTheme="minorEastAsia"/>
+          <w:i/>
+          <w:iCs/>
+        </w:rPr>
+        <w:t>Multiple-Choice</w:t>
+      </w:r>
+      <w:r>
+        <w:rPr>
+          <w:rFonts w:eastAsiaTheme="minorEastAsia"/>
+        </w:rPr>
+        <w:t>.</w:t>
+      </w:r>
+    </w:p>
+    <w:p>
+      <w:pPr>
+        <w:pStyle w:val="ListParagraph"/>
+        <w:numPr>
+          <w:ilvl w:val="0"/>
+          <w:numId w:val="49"/>
+        </w:numPr>
+        <w:rPr>
+          <w:b/>
+          <w:bCs/>
+        </w:rPr>
+      </w:pPr>
+      <w:r>
+        <w:t>What is an equation for this graph?</w:t>
+      </w:r>
+      <w:r>
+        <w:br/>
+      </w:r>
+      <w:r>
+        <w:rPr>
+          <w:b/>
+          <w:bCs/>
+        </w:rPr>
+        <w:t xml:space="preserve">(3) </w:t>
+      </w:r>
+      <m:oMath>
+        <m:r>
+          <m:rPr>
+            <m:sty m:val="bi"/>
+          </m:rPr>
+          <w:rPr>
+            <w:rFonts w:ascii="Cambria Math" w:hAnsi="Cambria Math"/>
+          </w:rPr>
+          <m:t>y=</m:t>
+        </m:r>
+        <m:r>
+          <m:rPr>
+            <m:sty m:val="b"/>
+          </m:rPr>
+          <w:rPr>
+            <w:rFonts w:ascii="Cambria Math" w:hAnsi="Cambria Math"/>
+          </w:rPr>
+          <m:t>sin⁡</m:t>
+        </m:r>
+        <m:r>
+          <m:rPr>
+            <m:sty m:val="bi"/>
+          </m:rPr>
+          <w:rPr>
+            <w:rFonts w:ascii="Cambria Math" w:hAnsi="Cambria Math"/>
+          </w:rPr>
+          <m:t>(x)</m:t>
+        </m:r>
+      </m:oMath>
+    </w:p>
+    <w:p>
+      <w:pPr>
+        <w:pStyle w:val="ListParagraph"/>
+        <w:numPr>
+          <w:ilvl w:val="0"/>
+          <w:numId w:val="49"/>
+        </w:numPr>
+        <w:rPr>
+          <w:rFonts w:eastAsiaTheme="minorEastAsia"/>
+          <w:b/>
+          <w:bCs/>
+        </w:rPr>
+      </w:pPr>
+      <w:r>
+        <w:rPr>
+          <w:rFonts w:eastAsiaTheme="minorEastAsia"/>
+        </w:rPr>
+        <w:t>What is an equation for this graph?</w:t>
+      </w:r>
+      <w:r>
+        <w:rPr>
+          <w:rFonts w:eastAsiaTheme="minorEastAsia"/>
+        </w:rPr>
+        <w:br/>
+      </w:r>
+      <w:r>
+        <w:rPr>
+          <w:rFonts w:eastAsiaTheme="minorEastAsia"/>
+          <w:b/>
+          <w:bCs/>
+        </w:rPr>
+        <w:t xml:space="preserve">(2) </w:t>
+      </w:r>
+      <m:oMath>
+        <m:r>
+          <m:rPr>
+            <m:sty m:val="bi"/>
+          </m:rPr>
+          <w:rPr>
+            <w:rFonts w:ascii="Cambria Math" w:eastAsiaTheme="minorEastAsia" w:hAnsi="Cambria Math"/>
+          </w:rPr>
+          <m:t>y=-</m:t>
+        </m:r>
+        <m:func>
+          <m:funcPr>
+            <m:ctrlPr>
+              <w:rPr>
+                <w:rFonts w:ascii="Cambria Math" w:eastAsiaTheme="minorEastAsia" w:hAnsi="Cambria Math"/>
+                <w:b/>
+                <w:bCs/>
+              </w:rPr>
+            </m:ctrlPr>
+          </m:funcPr>
+          <m:fName>
+            <m:r>
+              <m:rPr>
+                <m:sty m:val="b"/>
+              </m:rPr>
+              <w:rPr>
+                <w:rFonts w:ascii="Cambria Math" w:eastAsiaTheme="minorEastAsia" w:hAnsi="Cambria Math"/>
+              </w:rPr>
+              <m:t>cos</m:t>
+            </m:r>
+            <m:ctrlPr>
+              <w:rPr>
+                <w:rFonts w:ascii="Cambria Math" w:eastAsiaTheme="minorEastAsia" w:hAnsi="Cambria Math"/>
+                <w:b/>
+                <w:bCs/>
+                <w:i/>
+              </w:rPr>
+            </m:ctrlPr>
+          </m:fName>
+          <m:e>
+            <m:d>
+              <m:dPr>
+                <m:ctrlPr>
+                  <w:rPr>
+                    <w:rFonts w:ascii="Cambria Math" w:eastAsiaTheme="minorEastAsia" w:hAnsi="Cambria Math"/>
+                    <w:b/>
+                    <w:bCs/>
+                    <w:i/>
+                  </w:rPr>
+                </m:ctrlPr>
+              </m:dPr>
+              <m:e>
+                <m:r>
+                  <m:rPr>
+                    <m:sty m:val="bi"/>
+                  </m:rPr>
+                  <w:rPr>
+                    <w:rFonts w:ascii="Cambria Math" w:eastAsiaTheme="minorEastAsia" w:hAnsi="Cambria Math"/>
+                  </w:rPr>
+                  <m:t>x</m:t>
+                </m:r>
+              </m:e>
+            </m:d>
+          </m:e>
+        </m:func>
+      </m:oMath>
+    </w:p>
+    <w:p>
+      <w:pPr>
+        <w:pStyle w:val="ListParagraph"/>
+        <w:numPr>
+          <w:ilvl w:val="0"/>
+          <w:numId w:val="49"/>
+        </w:numPr>
+        <w:rPr>
+          <w:rFonts w:eastAsiaTheme="minorEastAsia"/>
+          <w:b/>
+          <w:bCs/>
+        </w:rPr>
+      </w:pPr>
+      <w:r>
+        <w:t>What is an equation for this graph?</w:t>
+      </w:r>
+      <w:r>
+        <w:br/>
+      </w:r>
+      <w:r>
+        <w:rPr>
+          <w:b/>
+          <w:bCs/>
+        </w:rPr>
+        <w:t xml:space="preserve">(2) </w:t>
+      </w:r>
+      <m:oMath>
+        <m:r>
+          <m:rPr>
+            <m:sty m:val="bi"/>
+          </m:rPr>
+          <w:rPr>
+            <w:rFonts w:ascii="Cambria Math" w:hAnsi="Cambria Math"/>
+          </w:rPr>
+          <m:t>y=2</m:t>
+        </m:r>
+        <m:r>
+          <m:rPr>
+            <m:sty m:val="b"/>
+          </m:rPr>
+          <w:rPr>
+            <w:rFonts w:ascii="Cambria Math" w:hAnsi="Cambria Math"/>
+          </w:rPr>
+          <m:t>cos⁡</m:t>
+        </m:r>
+        <m:r>
+          <m:rPr>
+            <m:sty m:val="bi"/>
+          </m:rPr>
+          <w:rPr>
+            <w:rFonts w:ascii="Cambria Math" w:hAnsi="Cambria Math"/>
+          </w:rPr>
+          <m:t>(x)</m:t>
+        </m:r>
+      </m:oMath>
+    </w:p>
+    <w:p>
+      <w:pPr>
+        <w:pStyle w:val="ListParagraph"/>
+        <w:numPr>
+          <w:ilvl w:val="0"/>
+          <w:numId w:val="49"/>
+        </w:numPr>
+        <w:rPr>
+          <w:rFonts w:eastAsiaTheme="minorEastAsia"/>
+        </w:rPr>
+      </w:pPr>
+      <w:r>
+        <w:rPr>
+          <w:rFonts w:eastAsiaTheme="minorEastAsia"/>
+        </w:rPr>
+        <w:t xml:space="preserve">What is the graph of </w:t>
+      </w:r>
+      <m:oMath>
+        <m:r>
+          <w:rPr>
+            <w:rFonts w:ascii="Cambria Math" w:eastAsiaTheme="minorEastAsia" w:hAnsi="Cambria Math"/>
+          </w:rPr>
+          <m:t>y=-3</m:t>
+        </m:r>
+        <m:func>
+          <m:funcPr>
+            <m:ctrlPr>
+              <w:rPr>
+                <w:rFonts w:ascii="Cambria Math" w:eastAsiaTheme="minorEastAsia" w:hAnsi="Cambria Math"/>
+              </w:rPr>
+            </m:ctrlPr>
+          </m:funcPr>
+          <m:fName>
+            <m:r>
+              <m:rPr>
+                <m:sty m:val="p"/>
+              </m:rPr>
+              <w:rPr>
+                <w:rFonts w:ascii="Cambria Math" w:eastAsiaTheme="minorEastAsia" w:hAnsi="Cambria Math"/>
+              </w:rPr>
+              <m:t>sin</m:t>
+            </m:r>
+          </m:fName>
+          <m:e>
+            <m:d>
+              <m:dPr>
+                <m:ctrlPr>
+                  <w:rPr>
+                    <w:rFonts w:ascii="Cambria Math" w:eastAsiaTheme="minorEastAsia" w:hAnsi="Cambria Math"/>
+                    <w:i/>
+                  </w:rPr>
+                </m:ctrlPr>
+              </m:dPr>
+              <m:e>
+                <m:r>
+                  <w:rPr>
+                    <w:rFonts w:ascii="Cambria Math" w:eastAsiaTheme="minorEastAsia" w:hAnsi="Cambria Math"/>
+                  </w:rPr>
+                  <m:t>x</m:t>
+                </m:r>
+              </m:e>
+            </m:d>
+          </m:e>
+        </m:func>
+        <m:r>
+          <w:rPr>
+            <w:rFonts w:ascii="Cambria Math" w:eastAsiaTheme="minorEastAsia" w:hAnsi="Cambria Math"/>
+          </w:rPr>
+          <m:t>+1</m:t>
+        </m:r>
+      </m:oMath>
+      <w:r>
+        <w:rPr>
+          <w:rFonts w:eastAsiaTheme="minorEastAsia"/>
+        </w:rPr>
+        <w:t>?</w:t>
+      </w:r>
+      <w:r>
+        <w:rPr>
+          <w:rFonts w:eastAsiaTheme="minorEastAsia"/>
+        </w:rPr>
+        <w:br/>
+      </w:r>
+      <w:r>
+        <w:rPr>
+          <w:rFonts w:eastAsiaTheme="minorEastAsia"/>
+          <w:b/>
+          <w:bCs/>
+        </w:rPr>
+        <w:t xml:space="preserve">(4) </w:t>
+      </w:r>
+      <w:r>
+        <w:rPr>
+          <w:rFonts w:eastAsiaTheme="minorEastAsia"/>
+          <w:b/>
+          <w:bCs/>
+        </w:rPr>
+        <w:br/>
+      </w:r>
+      <w:r>
+        <w:rPr>
+          <w:noProof/>
+        </w:rPr>
+        <w:drawing>
+          <wp:inline distT="0" distB="0" distL="0" distR="0" wp14:anchorId="4D1D4F97" wp14:editId="6B3F3944">
+            <wp:extent cx="3200400" cy="1570355"/>
+            <wp:effectExtent l="0" t="0" r="0" b="0"/>
+            <wp:docPr id="86556823" name="Picture 1"/>
+            <wp:cNvGraphicFramePr>
+              <a:graphicFrameLocks xmlns:a="http://schemas.openxmlformats.org/drawingml/2006/main" noChangeAspect="1"/>
+            </wp:cNvGraphicFramePr>
+            <a:graphic xmlns:a="http://schemas.openxmlformats.org/drawingml/2006/main">
+              <a:graphicData uri="http://schemas.openxmlformats.org/drawingml/2006/picture">
+                <pic:pic xmlns:pic="http://schemas.openxmlformats.org/drawingml/2006/picture">
+                  <pic:nvPicPr>
+                    <pic:cNvPr id="86556823" name=""/>
+                    <pic:cNvPicPr/>
+                  </pic:nvPicPr>
+                  <pic:blipFill>
+                    <a:blip r:embed="rId65"/>
+                    <a:stretch>
+                      <a:fillRect/>
+                    </a:stretch>
+                  </pic:blipFill>
+                  <pic:spPr>
+                    <a:xfrm>
+                      <a:off x="0" y="0"/>
+                      <a:ext cx="3200400" cy="1570355"/>
+                    </a:xfrm>
+                    <a:prstGeom prst="rect">
+                      <a:avLst/>
+                    </a:prstGeom>
+                  </pic:spPr>
+                </pic:pic>
+              </a:graphicData>
+            </a:graphic>
+          </wp:inline>
+        </w:drawing>
+      </w:r>
+    </w:p>
+    <w:p>
+      <w:pPr>
+        <w:pStyle w:val="ListParagraph"/>
+        <w:numPr>
+          <w:ilvl w:val="0"/>
+          <w:numId w:val="49"/>
+        </w:numPr>
+        <w:rPr>
+          <w:rFonts w:eastAsiaTheme="minorEastAsia"/>
+          <w:b/>
+          <w:bCs/>
+        </w:rPr>
+      </w:pPr>
+      <w:r>
+        <w:rPr>
+          <w:rFonts w:eastAsiaTheme="minorEastAsia"/>
+        </w:rPr>
+        <w:t xml:space="preserve">What is the </w:t>
+      </w:r>
+      <m:oMath>
+        <m:r>
+          <w:rPr>
+            <w:rFonts w:ascii="Cambria Math" w:eastAsiaTheme="minorEastAsia" w:hAnsi="Cambria Math"/>
+          </w:rPr>
+          <m:t>y</m:t>
+        </m:r>
+      </m:oMath>
+      <w:r>
+        <w:rPr>
+          <w:rFonts w:eastAsiaTheme="minorEastAsia"/>
+        </w:rPr>
+        <w:t xml:space="preserve">-coordinate of one of the maximum points of </w:t>
+      </w:r>
+      <m:oMath>
+        <m:r>
+          <w:rPr>
+            <w:rFonts w:ascii="Cambria Math" w:eastAsiaTheme="minorEastAsia" w:hAnsi="Cambria Math"/>
+          </w:rPr>
+          <m:t>y=2</m:t>
+        </m:r>
+        <m:func>
+          <m:funcPr>
+            <m:ctrlPr>
+              <w:rPr>
+                <w:rFonts w:ascii="Cambria Math" w:eastAsiaTheme="minorEastAsia" w:hAnsi="Cambria Math"/>
+              </w:rPr>
+            </m:ctrlPr>
+          </m:funcPr>
+          <m:fName>
+            <m:r>
+              <m:rPr>
+                <m:sty m:val="p"/>
+              </m:rPr>
+              <w:rPr>
+                <w:rFonts w:ascii="Cambria Math" w:eastAsiaTheme="minorEastAsia" w:hAnsi="Cambria Math"/>
+              </w:rPr>
+              <m:t>cos</m:t>
+            </m:r>
+          </m:fName>
+          <m:e>
+            <m:d>
+              <m:dPr>
+                <m:ctrlPr>
+                  <w:rPr>
+                    <w:rFonts w:ascii="Cambria Math" w:eastAsiaTheme="minorEastAsia" w:hAnsi="Cambria Math"/>
+                    <w:i/>
+                  </w:rPr>
+                </m:ctrlPr>
+              </m:dPr>
+              <m:e>
+                <m:r>
+                  <w:rPr>
+                    <w:rFonts w:ascii="Cambria Math" w:eastAsiaTheme="minorEastAsia" w:hAnsi="Cambria Math"/>
+                  </w:rPr>
+                  <m:t>x</m:t>
+                </m:r>
+              </m:e>
+            </m:d>
+          </m:e>
+        </m:func>
+        <m:r>
+          <w:rPr>
+            <w:rFonts w:ascii="Cambria Math" w:eastAsiaTheme="minorEastAsia" w:hAnsi="Cambria Math"/>
+          </w:rPr>
+          <m:t>-1</m:t>
+        </m:r>
+      </m:oMath>
+      <w:r>
+        <w:rPr>
+          <w:rFonts w:eastAsiaTheme="minorEastAsia"/>
+        </w:rPr>
+        <w:t>?</w:t>
+      </w:r>
+      <w:r>
+        <w:rPr>
+          <w:rFonts w:eastAsiaTheme="minorEastAsia"/>
+        </w:rPr>
+        <w:br/>
+      </w:r>
+      <w:r>
+        <w:rPr>
+          <w:rFonts w:eastAsiaTheme="minorEastAsia"/>
+          <w:b/>
+          <w:bCs/>
+        </w:rPr>
+        <w:t>(3) 1</w:t>
+      </w:r>
+    </w:p>
+    <w:p>
+      <w:pPr>
+        <w:pStyle w:val="ListParagraph"/>
+        <w:numPr>
+          <w:ilvl w:val="0"/>
+          <w:numId w:val="49"/>
+        </w:numPr>
+        <w:rPr>
+          <w:rFonts w:eastAsiaTheme="minorEastAsia"/>
+        </w:rPr>
+      </w:pPr>
+      <w:r>
+        <w:rPr>
+          <w:rFonts w:eastAsiaTheme="minorEastAsia"/>
+        </w:rPr>
+        <w:br w:type="column"/>
+      </w:r>
+      <w:r>
+        <w:rPr>
+          <w:rFonts w:eastAsiaTheme="minorEastAsia"/>
+        </w:rPr>
+        <w:t xml:space="preserve">Which of the following is the graph of </w:t>
+      </w:r>
+      <w:r>
+        <w:rPr>
+          <w:rFonts w:eastAsiaTheme="minorEastAsia"/>
+        </w:rPr>
+        <w:br/>
+      </w:r>
+      <m:oMath>
+        <m:r>
+          <w:rPr>
+            <w:rFonts w:ascii="Cambria Math" w:eastAsiaTheme="minorEastAsia" w:hAnsi="Cambria Math"/>
+          </w:rPr>
+          <m:t>y=</m:t>
+        </m:r>
+        <m:r>
+          <m:rPr>
+            <m:sty m:val="p"/>
+          </m:rPr>
+          <w:rPr>
+            <w:rFonts w:ascii="Cambria Math" w:eastAsiaTheme="minorEastAsia" w:hAnsi="Cambria Math"/>
+          </w:rPr>
+          <m:t>sin⁡</m:t>
+        </m:r>
+        <m:r>
+          <w:rPr>
+            <w:rFonts w:ascii="Cambria Math" w:eastAsiaTheme="minorEastAsia" w:hAnsi="Cambria Math"/>
+          </w:rPr>
+          <m:t>(2x)</m:t>
+        </m:r>
+      </m:oMath>
+      <w:r>
+        <w:rPr>
+          <w:rFonts w:eastAsiaTheme="minorEastAsia"/>
+        </w:rPr>
+        <w:t>?</w:t>
+      </w:r>
+      <w:r>
+        <w:rPr>
+          <w:rFonts w:eastAsiaTheme="minorEastAsia"/>
+        </w:rPr>
+        <w:br/>
+      </w:r>
+      <w:r>
+        <w:rPr>
+          <w:b/>
+          <w:bCs/>
+        </w:rPr>
+        <w:t>(4)</w:t>
+      </w:r>
+      <w:r>
+        <w:rPr>
+          <w:b/>
+          <w:bCs/>
+        </w:rPr>
+        <w:br/>
+      </w:r>
+      <w:r>
+        <w:rPr>
+          <w:noProof/>
+        </w:rPr>
+        <w:drawing>
+          <wp:inline distT="0" distB="0" distL="0" distR="0" wp14:anchorId="31389CC6" wp14:editId="6BBFD5AF">
+            <wp:extent cx="2624328" cy="923544"/>
+            <wp:effectExtent l="0" t="0" r="5080" b="0"/>
+            <wp:docPr id="163106432" name="Picture 1"/>
+            <wp:cNvGraphicFramePr>
+              <a:graphicFrameLocks xmlns:a="http://schemas.openxmlformats.org/drawingml/2006/main" noChangeAspect="1"/>
+            </wp:cNvGraphicFramePr>
+            <a:graphic xmlns:a="http://schemas.openxmlformats.org/drawingml/2006/main">
+              <a:graphicData uri="http://schemas.openxmlformats.org/drawingml/2006/picture">
+                <pic:pic xmlns:pic="http://schemas.openxmlformats.org/drawingml/2006/picture">
+                  <pic:nvPicPr>
+                    <pic:cNvPr id="163106432" name=""/>
+                    <pic:cNvPicPr/>
+                  </pic:nvPicPr>
+                  <pic:blipFill>
+                    <a:blip r:embed="rId66"/>
+                    <a:stretch>
+                      <a:fillRect/>
+                    </a:stretch>
+                  </pic:blipFill>
+                  <pic:spPr>
+                    <a:xfrm>
+                      <a:off x="0" y="0"/>
+                      <a:ext cx="2624328" cy="923544"/>
+                    </a:xfrm>
+                    <a:prstGeom prst="rect">
+                      <a:avLst/>
+                    </a:prstGeom>
+                  </pic:spPr>
+                </pic:pic>
+              </a:graphicData>
+            </a:graphic>
+          </wp:inline>
+        </w:drawing>
+      </w:r>
+    </w:p>
+    <w:p>
+      <w:pPr>
+        <w:pStyle w:val="ListParagraph"/>
+        <w:numPr>
+          <w:ilvl w:val="0"/>
+          <w:numId w:val="49"/>
+        </w:numPr>
+        <w:rPr>
+          <w:rFonts w:eastAsiaTheme="minorEastAsia"/>
+          <w:b/>
+          <w:bCs/>
+        </w:rPr>
+      </w:pPr>
+      <w:r>
+        <w:t xml:space="preserve">What is the period, in degrees, of the graph of </w:t>
+      </w:r>
+      <w:r>
+        <w:br/>
+      </w:r>
+      <m:oMath>
+        <m:r>
+          <w:rPr>
+            <w:rFonts w:ascii="Cambria Math" w:hAnsi="Cambria Math"/>
+          </w:rPr>
+          <m:t>y=4</m:t>
+        </m:r>
+        <m:r>
+          <m:rPr>
+            <m:sty m:val="p"/>
+          </m:rPr>
+          <w:rPr>
+            <w:rFonts w:ascii="Cambria Math" w:hAnsi="Cambria Math"/>
+          </w:rPr>
+          <m:t>sin⁡</m:t>
+        </m:r>
+        <m:d>
+          <m:dPr>
+            <m:ctrlPr>
+              <w:rPr>
+                <w:rFonts w:ascii="Cambria Math" w:hAnsi="Cambria Math"/>
+                <w:i/>
+              </w:rPr>
+            </m:ctrlPr>
+          </m:dPr>
+          <m:e>
+            <m:f>
+              <m:fPr>
+                <m:ctrlPr>
+                  <w:rPr>
+                    <w:rFonts w:ascii="Cambria Math" w:hAnsi="Cambria Math"/>
+                    <w:i/>
+                  </w:rPr>
+                </m:ctrlPr>
+              </m:fPr>
+              <m:num>
+                <m:r>
+                  <w:rPr>
+                    <w:rFonts w:ascii="Cambria Math" w:hAnsi="Cambria Math"/>
+                  </w:rPr>
+                  <m:t>2</m:t>
+                </m:r>
+              </m:num>
+              <m:den>
+                <m:r>
+                  <w:rPr>
+                    <w:rFonts w:ascii="Cambria Math" w:hAnsi="Cambria Math"/>
+                  </w:rPr>
+                  <m:t>3</m:t>
+                </m:r>
+              </m:den>
+            </m:f>
+            <m:r>
+              <w:rPr>
+                <w:rFonts w:ascii="Cambria Math" w:hAnsi="Cambria Math"/>
+              </w:rPr>
+              <m:t>x</m:t>
+            </m:r>
+          </m:e>
+        </m:d>
+        <m:r>
+          <w:rPr>
+            <w:rFonts w:ascii="Cambria Math" w:hAnsi="Cambria Math"/>
+          </w:rPr>
+          <m:t>+1</m:t>
+        </m:r>
+      </m:oMath>
+      <w:r>
+        <w:rPr>
+          <w:rFonts w:eastAsiaTheme="minorEastAsia"/>
+        </w:rPr>
+        <w:t>?</w:t>
+      </w:r>
+      <w:r>
+        <w:rPr>
+          <w:rFonts w:eastAsiaTheme="minorEastAsia"/>
+        </w:rPr>
+        <w:br/>
+      </w:r>
+      <m:oMathPara>
+        <m:oMath>
+          <m:r>
+            <w:rPr>
+              <w:rFonts w:ascii="Cambria Math" w:hAnsi="Cambria Math"/>
+            </w:rPr>
+            <m:t>B=</m:t>
+          </m:r>
+          <m:f>
+            <m:fPr>
+              <m:ctrlPr>
+                <w:rPr>
+                  <w:rFonts w:ascii="Cambria Math" w:hAnsi="Cambria Math"/>
+                  <w:i/>
+                </w:rPr>
+              </m:ctrlPr>
+            </m:fPr>
+            <m:num>
+              <m:r>
+                <w:rPr>
+                  <w:rFonts w:ascii="Cambria Math" w:hAnsi="Cambria Math"/>
+                </w:rPr>
+                <m:t>2</m:t>
+              </m:r>
+            </m:num>
+            <m:den>
+              <m:r>
+                <w:rPr>
+                  <w:rFonts w:ascii="Cambria Math" w:hAnsi="Cambria Math"/>
+                </w:rPr>
+                <m:t>3</m:t>
+              </m:r>
+            </m:den>
+          </m:f>
+          <m:r>
+            <w:rPr>
+              <w:rFonts w:ascii="Cambria Math" w:hAnsi="Cambria Math"/>
+            </w:rPr>
+            <m:t>, P=</m:t>
+          </m:r>
+          <m:f>
+            <m:fPr>
+              <m:ctrlPr>
+                <w:rPr>
+                  <w:rFonts w:ascii="Cambria Math" w:hAnsi="Cambria Math"/>
+                  <w:i/>
+                </w:rPr>
+              </m:ctrlPr>
+            </m:fPr>
+            <m:num>
+              <m:r>
+                <w:rPr>
+                  <w:rFonts w:ascii="Cambria Math" w:hAnsi="Cambria Math"/>
+                </w:rPr>
+                <m:t>360°</m:t>
+              </m:r>
+            </m:num>
+            <m:den>
+              <m:r>
+                <w:rPr>
+                  <w:rFonts w:ascii="Cambria Math" w:hAnsi="Cambria Math"/>
+                </w:rPr>
+                <m:t>B</m:t>
+              </m:r>
+            </m:den>
+          </m:f>
+          <m:r>
+            <w:rPr>
+              <w:rFonts w:ascii="Cambria Math" w:hAnsi="Cambria Math"/>
+            </w:rPr>
+            <m:t>=</m:t>
+          </m:r>
+          <m:f>
+            <m:fPr>
+              <m:ctrlPr>
+                <w:rPr>
+                  <w:rFonts w:ascii="Cambria Math" w:hAnsi="Cambria Math"/>
+                  <w:i/>
+                </w:rPr>
+              </m:ctrlPr>
+            </m:fPr>
+            <m:num>
+              <m:r>
+                <w:rPr>
+                  <w:rFonts w:ascii="Cambria Math" w:hAnsi="Cambria Math"/>
+                </w:rPr>
+                <m:t>360°</m:t>
+              </m:r>
+            </m:num>
+            <m:den>
+              <m:f>
+                <m:fPr>
+                  <m:ctrlPr>
+                    <w:rPr>
+                      <w:rFonts w:ascii="Cambria Math" w:hAnsi="Cambria Math"/>
+                      <w:i/>
+                    </w:rPr>
+                  </m:ctrlPr>
+                </m:fPr>
+                <m:num>
+                  <m:r>
+                    <w:rPr>
+                      <w:rFonts w:ascii="Cambria Math" w:hAnsi="Cambria Math"/>
+                    </w:rPr>
+                    <m:t>2</m:t>
+                  </m:r>
+                </m:num>
+                <m:den>
+                  <m:r>
+                    <w:rPr>
+                      <w:rFonts w:ascii="Cambria Math" w:hAnsi="Cambria Math"/>
+                    </w:rPr>
+                    <m:t>3</m:t>
+                  </m:r>
+                </m:den>
+              </m:f>
+            </m:den>
+          </m:f>
+          <m:r>
+            <w:rPr>
+              <w:rFonts w:ascii="Cambria Math" w:hAnsi="Cambria Math"/>
+            </w:rPr>
+            <m:t>=</m:t>
+          </m:r>
+          <m:r>
+            <w:rPr>
+              <w:rFonts w:ascii="Cambria Math" w:hAnsi="Cambria Math"/>
+            </w:rPr>
+            <m:t>360°</m:t>
+          </m:r>
+          <m:r>
+            <w:rPr>
+              <w:rFonts w:ascii="Cambria Math" w:hAnsi="Cambria Math"/>
+            </w:rPr>
+            <m:t>∙</m:t>
+          </m:r>
+          <m:f>
+            <m:fPr>
+              <m:ctrlPr>
+                <w:rPr>
+                  <w:rFonts w:ascii="Cambria Math" w:hAnsi="Cambria Math"/>
+                  <w:i/>
+                </w:rPr>
+              </m:ctrlPr>
+            </m:fPr>
+            <m:num>
+              <m:r>
+                <w:rPr>
+                  <w:rFonts w:ascii="Cambria Math" w:hAnsi="Cambria Math"/>
+                </w:rPr>
+                <m:t>3</m:t>
+              </m:r>
+            </m:num>
+            <m:den>
+              <m:r>
+                <w:rPr>
+                  <w:rFonts w:ascii="Cambria Math" w:hAnsi="Cambria Math"/>
+                </w:rPr>
+                <m:t>2</m:t>
+              </m:r>
+            </m:den>
+          </m:f>
+          <m:r>
+            <w:rPr>
+              <w:rFonts w:ascii="Cambria Math" w:hAnsi="Cambria Math"/>
+            </w:rPr>
+            <m:t>=540°</m:t>
+          </m:r>
+          <m:r>
+            <w:rPr>
+              <w:rFonts w:eastAsiaTheme="minorEastAsia"/>
+            </w:rPr>
+            <w:br/>
+          </m:r>
+        </m:oMath>
+      </m:oMathPara>
+      <w:r>
+        <w:rPr>
+          <w:rFonts w:eastAsiaTheme="minorEastAsia"/>
+          <w:b/>
+          <w:bCs/>
+        </w:rPr>
+        <w:t xml:space="preserve">(1) </w:t>
+      </w:r>
+      <m:oMath>
+        <m:r>
+          <m:rPr>
+            <m:sty m:val="bi"/>
+          </m:rPr>
+          <w:rPr>
+            <w:rFonts w:ascii="Cambria Math" w:eastAsiaTheme="minorEastAsia" w:hAnsi="Cambria Math"/>
+          </w:rPr>
+          <m:t>540°</m:t>
+        </m:r>
+      </m:oMath>
+    </w:p>
+    <w:p>
+      <w:pPr>
+        <w:pStyle w:val="ListParagraph"/>
+        <w:numPr>
+          <w:ilvl w:val="0"/>
+          <w:numId w:val="49"/>
+        </w:numPr>
+        <w:rPr>
+          <w:rFonts w:eastAsiaTheme="minorEastAsia"/>
+          <w:b/>
+          <w:bCs/>
+        </w:rPr>
+      </w:pPr>
+      <w:r>
+        <w:rPr>
+          <w:rFonts w:eastAsiaTheme="minorEastAsia"/>
+        </w:rPr>
+        <w:t xml:space="preserve">What is the period, in radians, of the graph of </w:t>
+      </w:r>
+      <m:oMath>
+        <m:r>
+          <w:rPr>
+            <w:rFonts w:ascii="Cambria Math" w:eastAsiaTheme="minorEastAsia" w:hAnsi="Cambria Math"/>
+          </w:rPr>
+          <m:t>y=4cos</m:t>
+        </m:r>
+        <m:d>
+          <m:dPr>
+            <m:ctrlPr>
+              <w:rPr>
+                <w:rFonts w:ascii="Cambria Math" w:eastAsiaTheme="minorEastAsia" w:hAnsi="Cambria Math"/>
+                <w:i/>
+              </w:rPr>
+            </m:ctrlPr>
+          </m:dPr>
+          <m:e>
+            <m:f>
+              <m:fPr>
+                <m:ctrlPr>
+                  <w:rPr>
+                    <w:rFonts w:ascii="Cambria Math" w:eastAsiaTheme="minorEastAsia" w:hAnsi="Cambria Math"/>
+                    <w:i/>
+                  </w:rPr>
+                </m:ctrlPr>
+              </m:fPr>
+              <m:num>
+                <m:r>
+                  <w:rPr>
+                    <w:rFonts w:ascii="Cambria Math" w:eastAsiaTheme="minorEastAsia" w:hAnsi="Cambria Math"/>
+                  </w:rPr>
+                  <m:t>π</m:t>
+                </m:r>
+              </m:num>
+              <m:den>
+                <m:r>
+                  <w:rPr>
+                    <w:rFonts w:ascii="Cambria Math" w:eastAsiaTheme="minorEastAsia" w:hAnsi="Cambria Math"/>
+                  </w:rPr>
+                  <m:t>10</m:t>
+                </m:r>
+              </m:den>
+            </m:f>
+            <m:r>
+              <w:rPr>
+                <w:rFonts w:ascii="Cambria Math" w:eastAsiaTheme="minorEastAsia" w:hAnsi="Cambria Math"/>
+              </w:rPr>
+              <m:t>x</m:t>
+            </m:r>
+          </m:e>
+        </m:d>
+        <m:r>
+          <w:rPr>
+            <w:rFonts w:ascii="Cambria Math" w:eastAsiaTheme="minorEastAsia" w:hAnsi="Cambria Math"/>
+          </w:rPr>
+          <m:t>-3</m:t>
+        </m:r>
+      </m:oMath>
+      <w:r>
+        <w:rPr>
+          <w:rFonts w:eastAsiaTheme="minorEastAsia"/>
+        </w:rPr>
+        <w:t>?</w:t>
+      </w:r>
+      <w:r>
+        <w:rPr>
+          <w:rFonts w:eastAsiaTheme="minorEastAsia"/>
+        </w:rPr>
+        <w:br/>
+      </w:r>
+      <m:oMathPara>
+        <m:oMath>
+          <m:r>
+            <w:rPr>
+              <w:rFonts w:ascii="Cambria Math" w:hAnsi="Cambria Math"/>
+            </w:rPr>
+            <m:t>B=</m:t>
+          </m:r>
+          <m:f>
+            <m:fPr>
+              <m:ctrlPr>
+                <w:rPr>
+                  <w:rFonts w:ascii="Cambria Math" w:eastAsiaTheme="minorEastAsia" w:hAnsi="Cambria Math"/>
+                  <w:i/>
+                </w:rPr>
+              </m:ctrlPr>
+            </m:fPr>
+            <m:num>
+              <m:r>
+                <w:rPr>
+                  <w:rFonts w:ascii="Cambria Math" w:eastAsiaTheme="minorEastAsia" w:hAnsi="Cambria Math"/>
+                </w:rPr>
+                <m:t>π</m:t>
+              </m:r>
+            </m:num>
+            <m:den>
+              <m:r>
+                <w:rPr>
+                  <w:rFonts w:ascii="Cambria Math" w:eastAsiaTheme="minorEastAsia" w:hAnsi="Cambria Math"/>
+                </w:rPr>
+                <m:t>10</m:t>
+              </m:r>
+            </m:den>
+          </m:f>
+          <m:r>
+            <w:rPr>
+              <w:rFonts w:ascii="Cambria Math" w:eastAsiaTheme="minorEastAsia" w:hAnsi="Cambria Math"/>
+            </w:rPr>
+            <m:t>, P=</m:t>
+          </m:r>
+          <m:f>
+            <m:fPr>
+              <m:ctrlPr>
+                <w:rPr>
+                  <w:rFonts w:ascii="Cambria Math" w:eastAsiaTheme="minorEastAsia" w:hAnsi="Cambria Math"/>
+                  <w:i/>
+                </w:rPr>
+              </m:ctrlPr>
+            </m:fPr>
+            <m:num>
+              <m:r>
+                <w:rPr>
+                  <w:rFonts w:ascii="Cambria Math" w:eastAsiaTheme="minorEastAsia" w:hAnsi="Cambria Math"/>
+                </w:rPr>
+                <m:t>2π</m:t>
+              </m:r>
+            </m:num>
+            <m:den>
+              <m:r>
+                <w:rPr>
+                  <w:rFonts w:ascii="Cambria Math" w:eastAsiaTheme="minorEastAsia" w:hAnsi="Cambria Math"/>
+                </w:rPr>
+                <m:t>B</m:t>
+              </m:r>
+            </m:den>
+          </m:f>
+          <m:r>
+            <w:rPr>
+              <w:rFonts w:ascii="Cambria Math" w:eastAsiaTheme="minorEastAsia" w:hAnsi="Cambria Math"/>
+            </w:rPr>
+            <m:t>=</m:t>
+          </m:r>
+          <m:f>
+            <m:fPr>
+              <m:ctrlPr>
+                <w:rPr>
+                  <w:rFonts w:ascii="Cambria Math" w:eastAsiaTheme="minorEastAsia" w:hAnsi="Cambria Math"/>
+                  <w:i/>
+                </w:rPr>
+              </m:ctrlPr>
+            </m:fPr>
+            <m:num>
+              <m:r>
+                <w:rPr>
+                  <w:rFonts w:ascii="Cambria Math" w:eastAsiaTheme="minorEastAsia" w:hAnsi="Cambria Math"/>
+                </w:rPr>
+                <m:t>2π</m:t>
+              </m:r>
+            </m:num>
+            <m:den>
+              <m:f>
+                <m:fPr>
+                  <m:ctrlPr>
+                    <w:rPr>
+                      <w:rFonts w:ascii="Cambria Math" w:eastAsiaTheme="minorEastAsia" w:hAnsi="Cambria Math"/>
+                      <w:i/>
+                    </w:rPr>
+                  </m:ctrlPr>
+                </m:fPr>
+                <m:num>
+                  <m:r>
+                    <w:rPr>
+                      <w:rFonts w:ascii="Cambria Math" w:eastAsiaTheme="minorEastAsia" w:hAnsi="Cambria Math"/>
+                    </w:rPr>
+                    <m:t>π</m:t>
+                  </m:r>
+                </m:num>
+                <m:den>
+                  <m:r>
+                    <w:rPr>
+                      <w:rFonts w:ascii="Cambria Math" w:eastAsiaTheme="minorEastAsia" w:hAnsi="Cambria Math"/>
+                    </w:rPr>
+                    <m:t>10</m:t>
+                  </m:r>
+                </m:den>
+              </m:f>
+            </m:den>
+          </m:f>
+          <m:r>
+            <w:rPr>
+              <w:rFonts w:ascii="Cambria Math" w:eastAsiaTheme="minorEastAsia" w:hAnsi="Cambria Math"/>
+            </w:rPr>
+            <m:t>=2π∙</m:t>
+          </m:r>
+          <m:f>
+            <m:fPr>
+              <m:ctrlPr>
+                <w:rPr>
+                  <w:rFonts w:ascii="Cambria Math" w:eastAsiaTheme="minorEastAsia" w:hAnsi="Cambria Math"/>
+                  <w:i/>
+                </w:rPr>
+              </m:ctrlPr>
+            </m:fPr>
+            <m:num>
+              <m:r>
+                <w:rPr>
+                  <w:rFonts w:ascii="Cambria Math" w:eastAsiaTheme="minorEastAsia" w:hAnsi="Cambria Math"/>
+                </w:rPr>
+                <m:t>10</m:t>
+              </m:r>
+            </m:num>
+            <m:den>
+              <m:r>
+                <w:rPr>
+                  <w:rFonts w:ascii="Cambria Math" w:eastAsiaTheme="minorEastAsia" w:hAnsi="Cambria Math"/>
+                </w:rPr>
+                <m:t>π</m:t>
+              </m:r>
+            </m:den>
+          </m:f>
+          <m:r>
+            <w:rPr>
+              <w:rFonts w:ascii="Cambria Math" w:eastAsiaTheme="minorEastAsia" w:hAnsi="Cambria Math"/>
+            </w:rPr>
+            <m:t>=20</m:t>
+          </m:r>
+          <m:r>
+            <w:rPr>
+              <w:rFonts w:eastAsiaTheme="minorEastAsia"/>
+            </w:rPr>
+            <w:br/>
+          </m:r>
+        </m:oMath>
+      </m:oMathPara>
+      <w:r>
+        <w:rPr>
+          <w:rFonts w:eastAsiaTheme="minorEastAsia"/>
+          <w:b/>
+          <w:bCs/>
+        </w:rPr>
+        <w:t>(4) 20</w:t>
+      </w:r>
+    </w:p>
+    <w:p>
+      <w:pPr>
+        <w:pStyle w:val="ListParagraph"/>
+        <w:numPr>
+          <w:ilvl w:val="0"/>
+          <w:numId w:val="49"/>
+        </w:numPr>
+        <w:rPr>
+          <w:rFonts w:eastAsiaTheme="minorEastAsia"/>
+          <w:b/>
+          <w:bCs/>
+        </w:rPr>
+      </w:pPr>
+      <w:r>
+        <w:rPr>
+          <w:rFonts w:eastAsiaTheme="minorEastAsia"/>
+        </w:rPr>
+        <w:t>What could be the equation for the graph if the angles were measured in degrees?</w:t>
+      </w:r>
+      <w:r>
+        <w:rPr>
+          <w:rFonts w:eastAsiaTheme="minorEastAsia"/>
+        </w:rPr>
+        <w:br/>
+      </w:r>
+      <m:oMath>
+        <m:r>
+          <w:rPr>
+            <w:rFonts w:ascii="Cambria Math" w:hAnsi="Cambria Math"/>
+          </w:rPr>
+          <m:t>A=</m:t>
+        </m:r>
+        <m:f>
+          <m:fPr>
+            <m:ctrlPr>
+              <w:rPr>
+                <w:rFonts w:ascii="Cambria Math" w:hAnsi="Cambria Math"/>
+                <w:i/>
+              </w:rPr>
+            </m:ctrlPr>
+          </m:fPr>
+          <m:num>
+            <m:r>
+              <w:rPr>
+                <w:rFonts w:ascii="Cambria Math" w:hAnsi="Cambria Math"/>
+              </w:rPr>
+              <m:t>4-0</m:t>
+            </m:r>
+          </m:num>
+          <m:den>
+            <m:r>
+              <w:rPr>
+                <w:rFonts w:ascii="Cambria Math" w:hAnsi="Cambria Math"/>
+              </w:rPr>
+              <m:t>2</m:t>
+            </m:r>
+          </m:den>
+        </m:f>
+        <m:r>
+          <w:rPr>
+            <w:rFonts w:ascii="Cambria Math" w:hAnsi="Cambria Math"/>
+          </w:rPr>
+          <m:t>=2</m:t>
+        </m:r>
+      </m:oMath>
+      <w:r>
+        <w:rPr>
+          <w:rFonts w:eastAsiaTheme="minorEastAsia"/>
+        </w:rPr>
+        <w:t xml:space="preserve">, inverted sine means the coefficient of A is negative, i.e., </w:t>
+      </w:r>
+      <m:oMath>
+        <m:r>
+          <w:rPr>
+            <w:rFonts w:ascii="Cambria Math" w:eastAsiaTheme="minorEastAsia" w:hAnsi="Cambria Math"/>
+          </w:rPr>
+          <m:t>A=-2</m:t>
+        </m:r>
+        <m:r>
+          <w:rPr>
+            <w:rFonts w:ascii="Cambria Math" w:hAnsi="Cambria Math"/>
+          </w:rPr>
+          <w:br/>
+        </m:r>
+      </m:oMath>
+      <m:oMathPara>
+        <m:oMath>
+          <m:r>
+            <w:rPr>
+              <w:rFonts w:ascii="Cambria Math" w:hAnsi="Cambria Math"/>
+            </w:rPr>
+            <m:t>P=120°=</m:t>
+          </m:r>
+          <m:f>
+            <m:fPr>
+              <m:ctrlPr>
+                <w:rPr>
+                  <w:rFonts w:ascii="Cambria Math" w:hAnsi="Cambria Math"/>
+                  <w:i/>
+                </w:rPr>
+              </m:ctrlPr>
+            </m:fPr>
+            <m:num>
+              <m:r>
+                <w:rPr>
+                  <w:rFonts w:ascii="Cambria Math" w:hAnsi="Cambria Math"/>
+                </w:rPr>
+                <m:t>360°</m:t>
+              </m:r>
+            </m:num>
+            <m:den>
+              <m:r>
+                <w:rPr>
+                  <w:rFonts w:ascii="Cambria Math" w:hAnsi="Cambria Math"/>
+                </w:rPr>
+                <m:t>B</m:t>
+              </m:r>
+            </m:den>
+          </m:f>
+          <m:r>
+            <w:rPr>
+              <w:rFonts w:ascii="Cambria Math" w:hAnsi="Cambria Math"/>
+            </w:rPr>
+            <m:t>, 120°B=360°, B=3</m:t>
+          </m:r>
+          <m:r>
+            <w:br/>
+          </m:r>
+        </m:oMath>
+      </m:oMathPara>
+      <w:r>
+        <w:rPr>
+          <w:rFonts w:eastAsiaTheme="minorEastAsia"/>
+        </w:rPr>
+        <w:t xml:space="preserve">Axis </w:t>
+      </w:r>
+      <m:oMath>
+        <m:r>
+          <w:rPr>
+            <w:rFonts w:ascii="Cambria Math" w:eastAsiaTheme="minorEastAsia" w:hAnsi="Cambria Math"/>
+          </w:rPr>
+          <m:t>y=2</m:t>
+        </m:r>
+      </m:oMath>
+      <w:r>
+        <w:rPr>
+          <w:rFonts w:eastAsiaTheme="minorEastAsia"/>
+        </w:rPr>
+        <w:t xml:space="preserve">, </w:t>
+      </w:r>
+      <m:oMath>
+        <m:r>
+          <w:rPr>
+            <w:rFonts w:ascii="Cambria Math" w:eastAsiaTheme="minorEastAsia" w:hAnsi="Cambria Math"/>
+          </w:rPr>
+          <m:t>C=2</m:t>
+        </m:r>
+      </m:oMath>
+      <w:r>
+        <w:rPr>
+          <w:rFonts w:eastAsiaTheme="minorEastAsia"/>
+        </w:rPr>
+        <w:br/>
+      </w:r>
+      <w:r>
+        <w:rPr>
+          <w:rFonts w:eastAsiaTheme="minorEastAsia"/>
+          <w:b/>
+          <w:bCs/>
+        </w:rPr>
+        <w:t xml:space="preserve">(1) </w:t>
+      </w:r>
+      <m:oMath>
+        <m:r>
+          <m:rPr>
+            <m:sty m:val="bi"/>
+          </m:rPr>
+          <w:rPr>
+            <w:rFonts w:ascii="Cambria Math" w:eastAsiaTheme="minorEastAsia" w:hAnsi="Cambria Math"/>
+          </w:rPr>
+          <m:t>y=-2</m:t>
+        </m:r>
+        <m:func>
+          <m:funcPr>
+            <m:ctrlPr>
+              <w:rPr>
+                <w:rFonts w:ascii="Cambria Math" w:eastAsiaTheme="minorEastAsia" w:hAnsi="Cambria Math"/>
+                <w:b/>
+                <w:bCs/>
+              </w:rPr>
+            </m:ctrlPr>
+          </m:funcPr>
+          <m:fName>
+            <m:r>
+              <m:rPr>
+                <m:sty m:val="b"/>
+              </m:rPr>
+              <w:rPr>
+                <w:rFonts w:ascii="Cambria Math" w:eastAsiaTheme="minorEastAsia" w:hAnsi="Cambria Math"/>
+              </w:rPr>
+              <m:t>sin</m:t>
+            </m:r>
+          </m:fName>
+          <m:e>
+            <m:d>
+              <m:dPr>
+                <m:ctrlPr>
+                  <w:rPr>
+                    <w:rFonts w:ascii="Cambria Math" w:eastAsiaTheme="minorEastAsia" w:hAnsi="Cambria Math"/>
+                    <w:b/>
+                    <w:bCs/>
+                    <w:i/>
+                  </w:rPr>
+                </m:ctrlPr>
+              </m:dPr>
+              <m:e>
+                <m:r>
+                  <m:rPr>
+                    <m:sty m:val="bi"/>
+                  </m:rPr>
+                  <w:rPr>
+                    <w:rFonts w:ascii="Cambria Math" w:eastAsiaTheme="minorEastAsia" w:hAnsi="Cambria Math"/>
+                  </w:rPr>
+                  <m:t>3</m:t>
+                </m:r>
+                <m:r>
+                  <m:rPr>
+                    <m:sty m:val="bi"/>
+                  </m:rPr>
+                  <w:rPr>
+                    <w:rFonts w:ascii="Cambria Math" w:eastAsiaTheme="minorEastAsia" w:hAnsi="Cambria Math"/>
+                  </w:rPr>
+                  <m:t>x</m:t>
+                </m:r>
+              </m:e>
+            </m:d>
+          </m:e>
+        </m:func>
+        <m:r>
+          <m:rPr>
+            <m:sty m:val="bi"/>
+          </m:rPr>
+          <w:rPr>
+            <w:rFonts w:ascii="Cambria Math" w:eastAsiaTheme="minorEastAsia" w:hAnsi="Cambria Math"/>
+          </w:rPr>
+          <m:t>+2</m:t>
+        </m:r>
+      </m:oMath>
+    </w:p>
+    <w:p>
+      <w:pPr>
+        <w:pStyle w:val="ListParagraph"/>
+        <w:numPr>
+          <w:ilvl w:val="0"/>
+          <w:numId w:val="49"/>
+        </w:numPr>
+        <w:rPr>
+          <w:rFonts w:eastAsiaTheme="minorEastAsia"/>
+          <w:b/>
+          <w:bCs/>
+        </w:rPr>
+      </w:pPr>
+      <w:r>
+        <w:rPr>
+          <w:rFonts w:eastAsiaTheme="minorEastAsia"/>
+        </w:rPr>
+        <w:t>What is an equation for this graph if the angle is measured in radians?</w:t>
+      </w:r>
+      <w:r>
+        <w:rPr>
+          <w:rFonts w:eastAsiaTheme="minorEastAsia"/>
+        </w:rPr>
+        <w:br/>
+        <w:t>The shape is cosine.</w:t>
+      </w:r>
+      <w:r>
+        <w:rPr>
+          <w:rFonts w:eastAsiaTheme="minorEastAsia"/>
+        </w:rPr>
+        <w:br/>
+      </w:r>
+      <m:oMathPara>
+        <m:oMath>
+          <m:r>
+            <w:rPr>
+              <w:rFonts w:ascii="Cambria Math" w:eastAsiaTheme="minorEastAsia" w:hAnsi="Cambria Math"/>
+            </w:rPr>
+            <m:t>A=</m:t>
+          </m:r>
+          <m:f>
+            <m:fPr>
+              <m:ctrlPr>
+                <w:rPr>
+                  <w:rFonts w:ascii="Cambria Math" w:eastAsiaTheme="minorEastAsia" w:hAnsi="Cambria Math"/>
+                  <w:i/>
+                </w:rPr>
+              </m:ctrlPr>
+            </m:fPr>
+            <m:num>
+              <m:r>
+                <w:rPr>
+                  <w:rFonts w:ascii="Cambria Math" w:eastAsiaTheme="minorEastAsia" w:hAnsi="Cambria Math"/>
+                </w:rPr>
+                <m:t>33-3</m:t>
+              </m:r>
+            </m:num>
+            <m:den>
+              <m:r>
+                <w:rPr>
+                  <w:rFonts w:ascii="Cambria Math" w:eastAsiaTheme="minorEastAsia" w:hAnsi="Cambria Math"/>
+                </w:rPr>
+                <m:t>2</m:t>
+              </m:r>
+            </m:den>
+          </m:f>
+          <m:r>
+            <w:rPr>
+              <w:rFonts w:ascii="Cambria Math" w:eastAsiaTheme="minorEastAsia" w:hAnsi="Cambria Math"/>
+            </w:rPr>
+            <m:t>=</m:t>
+          </m:r>
+          <m:f>
+            <m:fPr>
+              <m:ctrlPr>
+                <w:rPr>
+                  <w:rFonts w:ascii="Cambria Math" w:eastAsiaTheme="minorEastAsia" w:hAnsi="Cambria Math"/>
+                  <w:i/>
+                </w:rPr>
+              </m:ctrlPr>
+            </m:fPr>
+            <m:num>
+              <m:r>
+                <w:rPr>
+                  <w:rFonts w:ascii="Cambria Math" w:eastAsiaTheme="minorEastAsia" w:hAnsi="Cambria Math"/>
+                </w:rPr>
+                <m:t>30</m:t>
+              </m:r>
+            </m:num>
+            <m:den>
+              <m:r>
+                <w:rPr>
+                  <w:rFonts w:ascii="Cambria Math" w:eastAsiaTheme="minorEastAsia" w:hAnsi="Cambria Math"/>
+                </w:rPr>
+                <m:t>2</m:t>
+              </m:r>
+            </m:den>
+          </m:f>
+          <m:r>
+            <w:rPr>
+              <w:rFonts w:ascii="Cambria Math" w:eastAsiaTheme="minorEastAsia" w:hAnsi="Cambria Math"/>
+            </w:rPr>
+            <m:t>=15</m:t>
+          </m:r>
+          <m:r>
+            <w:rPr>
+              <w:rFonts w:eastAsiaTheme="minorEastAsia"/>
+            </w:rPr>
+            <w:br/>
+          </m:r>
+        </m:oMath>
+        <m:oMath>
+          <m:r>
+            <w:rPr>
+              <w:rFonts w:ascii="Cambria Math" w:eastAsiaTheme="minorEastAsia" w:hAnsi="Cambria Math"/>
+            </w:rPr>
+            <m:t>P=10=</m:t>
+          </m:r>
+          <m:f>
+            <m:fPr>
+              <m:ctrlPr>
+                <w:rPr>
+                  <w:rFonts w:ascii="Cambria Math" w:eastAsiaTheme="minorEastAsia" w:hAnsi="Cambria Math"/>
+                  <w:i/>
+                </w:rPr>
+              </m:ctrlPr>
+            </m:fPr>
+            <m:num>
+              <m:r>
+                <w:rPr>
+                  <w:rFonts w:ascii="Cambria Math" w:eastAsiaTheme="minorEastAsia" w:hAnsi="Cambria Math"/>
+                </w:rPr>
+                <m:t>2π</m:t>
+              </m:r>
+            </m:num>
+            <m:den>
+              <m:r>
+                <w:rPr>
+                  <w:rFonts w:ascii="Cambria Math" w:eastAsiaTheme="minorEastAsia" w:hAnsi="Cambria Math"/>
+                </w:rPr>
+                <m:t>B</m:t>
+              </m:r>
+            </m:den>
+          </m:f>
+          <m:r>
+            <w:rPr>
+              <w:rFonts w:ascii="Cambria Math" w:eastAsiaTheme="minorEastAsia" w:hAnsi="Cambria Math"/>
+            </w:rPr>
+            <m:t>, 10B=2π, B=</m:t>
+          </m:r>
+          <m:f>
+            <m:fPr>
+              <m:ctrlPr>
+                <w:rPr>
+                  <w:rFonts w:ascii="Cambria Math" w:eastAsiaTheme="minorEastAsia" w:hAnsi="Cambria Math"/>
+                  <w:i/>
+                </w:rPr>
+              </m:ctrlPr>
+            </m:fPr>
+            <m:num>
+              <m:r>
+                <w:rPr>
+                  <w:rFonts w:ascii="Cambria Math" w:eastAsiaTheme="minorEastAsia" w:hAnsi="Cambria Math"/>
+                </w:rPr>
+                <m:t>π</m:t>
+              </m:r>
+            </m:num>
+            <m:den>
+              <m:r>
+                <w:rPr>
+                  <w:rFonts w:ascii="Cambria Math" w:eastAsiaTheme="minorEastAsia" w:hAnsi="Cambria Math"/>
+                </w:rPr>
+                <m:t>5</m:t>
+              </m:r>
+            </m:den>
+          </m:f>
+          <m:r>
+            <w:rPr>
+              <w:rFonts w:eastAsiaTheme="minorEastAsia"/>
+            </w:rPr>
+            <w:br/>
+          </m:r>
+        </m:oMath>
+        <m:oMath>
+          <m:r>
+            <w:rPr>
+              <w:rFonts w:ascii="Cambria Math" w:eastAsiaTheme="minorEastAsia" w:hAnsi="Cambria Math"/>
+            </w:rPr>
+            <m:t>y=18, C=1</m:t>
+          </m:r>
+          <m:r>
+            <w:rPr>
+              <w:rFonts w:ascii="Cambria Math" w:eastAsiaTheme="minorEastAsia" w:hAnsi="Cambria Math"/>
+            </w:rPr>
+            <m:t>8</m:t>
+          </m:r>
+          <m:r>
+            <w:rPr>
+              <w:rFonts w:eastAsiaTheme="minorEastAsia"/>
+            </w:rPr>
+            <w:br/>
+          </m:r>
+        </m:oMath>
+      </m:oMathPara>
+      <w:r>
+        <w:rPr>
+          <w:rFonts w:eastAsiaTheme="minorEastAsia"/>
+          <w:b/>
+          <w:bCs/>
+        </w:rPr>
+        <w:t xml:space="preserve">(4) </w:t>
+      </w:r>
+      <m:oMath>
+        <m:r>
+          <m:rPr>
+            <m:sty m:val="bi"/>
+          </m:rPr>
+          <w:rPr>
+            <w:rFonts w:ascii="Cambria Math" w:eastAsiaTheme="minorEastAsia" w:hAnsi="Cambria Math"/>
+          </w:rPr>
+          <m:t>y=15</m:t>
+        </m:r>
+        <m:func>
+          <m:funcPr>
+            <m:ctrlPr>
+              <w:rPr>
+                <w:rFonts w:ascii="Cambria Math" w:eastAsiaTheme="minorEastAsia" w:hAnsi="Cambria Math"/>
+                <w:b/>
+                <w:bCs/>
+              </w:rPr>
+            </m:ctrlPr>
+          </m:funcPr>
+          <m:fName>
+            <m:r>
+              <m:rPr>
+                <m:sty m:val="b"/>
+              </m:rPr>
+              <w:rPr>
+                <w:rFonts w:ascii="Cambria Math" w:eastAsiaTheme="minorEastAsia" w:hAnsi="Cambria Math"/>
+              </w:rPr>
+              <m:t>cos</m:t>
+            </m:r>
+          </m:fName>
+          <m:e>
+            <m:d>
+              <m:dPr>
+                <m:ctrlPr>
+                  <w:rPr>
+                    <w:rFonts w:ascii="Cambria Math" w:eastAsiaTheme="minorEastAsia" w:hAnsi="Cambria Math"/>
+                    <w:b/>
+                    <w:bCs/>
+                    <w:i/>
+                  </w:rPr>
+                </m:ctrlPr>
+              </m:dPr>
+              <m:e>
+                <m:f>
+                  <m:fPr>
+                    <m:ctrlPr>
+                      <w:rPr>
+                        <w:rFonts w:ascii="Cambria Math" w:eastAsiaTheme="minorEastAsia" w:hAnsi="Cambria Math"/>
+                        <w:b/>
+                        <w:bCs/>
+                        <w:i/>
+                      </w:rPr>
+                    </m:ctrlPr>
+                  </m:fPr>
+                  <m:num>
+                    <m:r>
+                      <m:rPr>
+                        <m:sty m:val="bi"/>
+                      </m:rPr>
+                      <w:rPr>
+                        <w:rFonts w:ascii="Cambria Math" w:eastAsiaTheme="minorEastAsia" w:hAnsi="Cambria Math"/>
+                      </w:rPr>
+                      <m:t>π</m:t>
+                    </m:r>
+                  </m:num>
+                  <m:den>
+                    <m:r>
+                      <m:rPr>
+                        <m:sty m:val="bi"/>
+                      </m:rPr>
+                      <w:rPr>
+                        <w:rFonts w:ascii="Cambria Math" w:eastAsiaTheme="minorEastAsia" w:hAnsi="Cambria Math"/>
+                      </w:rPr>
+                      <m:t>5</m:t>
+                    </m:r>
+                  </m:den>
+                </m:f>
+                <m:r>
+                  <m:rPr>
+                    <m:sty m:val="bi"/>
+                  </m:rPr>
+                  <w:rPr>
+                    <w:rFonts w:ascii="Cambria Math" w:eastAsiaTheme="minorEastAsia" w:hAnsi="Cambria Math"/>
+                  </w:rPr>
+                  <m:t>x</m:t>
+                </m:r>
+              </m:e>
+            </m:d>
+          </m:e>
+        </m:func>
+        <m:r>
+          <m:rPr>
+            <m:sty m:val="bi"/>
+          </m:rPr>
+          <w:rPr>
+            <w:rFonts w:ascii="Cambria Math" w:eastAsiaTheme="minorEastAsia" w:hAnsi="Cambria Math"/>
+          </w:rPr>
+          <m:t>+18</m:t>
+        </m:r>
+      </m:oMath>
     </w:p>
     <w:p>
       <w:pPr>
@@ -31853,7 +33555,7 @@
   <w:abstractNum w:abstractNumId="7" w15:restartNumberingAfterBreak="0">
     <w:nsid w:val="153725C2"/>
     <w:multiLevelType w:val="hybridMultilevel"/>
-    <w:tmpl w:val="7B6A3530"/>
+    <w:tmpl w:val="8E26D4C4"/>
     <w:lvl w:ilvl="0" w:tplc="04090015">
       <w:start w:val="1"/>
       <w:numFmt w:val="upperLetter"/>
@@ -33175,6 +34877,181 @@
     </w:lvl>
   </w:abstractNum>
   <w:abstractNum w:abstractNumId="22" w15:restartNumberingAfterBreak="0">
+    <w:nsid w:val="2EBF1A91"/>
+    <w:multiLevelType w:val="hybridMultilevel"/>
+    <w:tmpl w:val="D39A31E4"/>
+    <w:lvl w:ilvl="0" w:tplc="78526CE4">
+      <w:start w:val="1"/>
+      <w:numFmt w:val="upperLetter"/>
+      <w:lvlText w:val="%1."/>
+      <w:lvlJc w:val="left"/>
+      <w:pPr>
+        <w:ind w:left="360" w:hanging="360"/>
+      </w:pPr>
+      <w:rPr>
+        <w:rFonts w:hint="default"/>
+      </w:rPr>
+    </w:lvl>
+    <w:lvl w:ilvl="1" w:tplc="04090019" w:tentative="1">
+      <w:start w:val="1"/>
+      <w:numFmt w:val="lowerLetter"/>
+      <w:lvlText w:val="%2."/>
+      <w:lvlJc w:val="left"/>
+      <w:pPr>
+        <w:ind w:left="1440" w:hanging="360"/>
+      </w:pPr>
+    </w:lvl>
+    <w:lvl w:ilvl="2" w:tplc="0409001B" w:tentative="1">
+      <w:start w:val="1"/>
+      <w:numFmt w:val="lowerRoman"/>
+      <w:lvlText w:val="%3."/>
+      <w:lvlJc w:val="right"/>
+      <w:pPr>
+        <w:ind w:left="2160" w:hanging="180"/>
+      </w:pPr>
+    </w:lvl>
+    <w:lvl w:ilvl="3" w:tplc="0409000F" w:tentative="1">
+      <w:start w:val="1"/>
+      <w:numFmt w:val="decimal"/>
+      <w:lvlText w:val="%4."/>
+      <w:lvlJc w:val="left"/>
+      <w:pPr>
+        <w:ind w:left="2880" w:hanging="360"/>
+      </w:pPr>
+    </w:lvl>
+    <w:lvl w:ilvl="4" w:tplc="04090019" w:tentative="1">
+      <w:start w:val="1"/>
+      <w:numFmt w:val="lowerLetter"/>
+      <w:lvlText w:val="%5."/>
+      <w:lvlJc w:val="left"/>
+      <w:pPr>
+        <w:ind w:left="3600" w:hanging="360"/>
+      </w:pPr>
+    </w:lvl>
+    <w:lvl w:ilvl="5" w:tplc="0409001B" w:tentative="1">
+      <w:start w:val="1"/>
+      <w:numFmt w:val="lowerRoman"/>
+      <w:lvlText w:val="%6."/>
+      <w:lvlJc w:val="right"/>
+      <w:pPr>
+        <w:ind w:left="4320" w:hanging="180"/>
+      </w:pPr>
+    </w:lvl>
+    <w:lvl w:ilvl="6" w:tplc="0409000F" w:tentative="1">
+      <w:start w:val="1"/>
+      <w:numFmt w:val="decimal"/>
+      <w:lvlText w:val="%7."/>
+      <w:lvlJc w:val="left"/>
+      <w:pPr>
+        <w:ind w:left="5040" w:hanging="360"/>
+      </w:pPr>
+    </w:lvl>
+    <w:lvl w:ilvl="7" w:tplc="04090019" w:tentative="1">
+      <w:start w:val="1"/>
+      <w:numFmt w:val="lowerLetter"/>
+      <w:lvlText w:val="%8."/>
+      <w:lvlJc w:val="left"/>
+      <w:pPr>
+        <w:ind w:left="5760" w:hanging="360"/>
+      </w:pPr>
+    </w:lvl>
+    <w:lvl w:ilvl="8" w:tplc="0409001B" w:tentative="1">
+      <w:start w:val="1"/>
+      <w:numFmt w:val="lowerRoman"/>
+      <w:lvlText w:val="%9."/>
+      <w:lvlJc w:val="right"/>
+      <w:pPr>
+        <w:ind w:left="6480" w:hanging="180"/>
+      </w:pPr>
+    </w:lvl>
+  </w:abstractNum>
+  <w:abstractNum w:abstractNumId="23" w15:restartNumberingAfterBreak="0">
+    <w:nsid w:val="2EC60C27"/>
+    <w:multiLevelType w:val="hybridMultilevel"/>
+    <w:tmpl w:val="D36C81B6"/>
+    <w:lvl w:ilvl="0" w:tplc="0409000F">
+      <w:start w:val="1"/>
+      <w:numFmt w:val="decimal"/>
+      <w:lvlText w:val="%1."/>
+      <w:lvlJc w:val="left"/>
+      <w:pPr>
+        <w:ind w:left="720" w:hanging="360"/>
+      </w:pPr>
+    </w:lvl>
+    <w:lvl w:ilvl="1" w:tplc="04090019" w:tentative="1">
+      <w:start w:val="1"/>
+      <w:numFmt w:val="lowerLetter"/>
+      <w:lvlText w:val="%2."/>
+      <w:lvlJc w:val="left"/>
+      <w:pPr>
+        <w:ind w:left="1440" w:hanging="360"/>
+      </w:pPr>
+    </w:lvl>
+    <w:lvl w:ilvl="2" w:tplc="0409001B" w:tentative="1">
+      <w:start w:val="1"/>
+      <w:numFmt w:val="lowerRoman"/>
+      <w:lvlText w:val="%3."/>
+      <w:lvlJc w:val="right"/>
+      <w:pPr>
+        <w:ind w:left="2160" w:hanging="180"/>
+      </w:pPr>
+    </w:lvl>
+    <w:lvl w:ilvl="3" w:tplc="0409000F" w:tentative="1">
+      <w:start w:val="1"/>
+      <w:numFmt w:val="decimal"/>
+      <w:lvlText w:val="%4."/>
+      <w:lvlJc w:val="left"/>
+      <w:pPr>
+        <w:ind w:left="2880" w:hanging="360"/>
+      </w:pPr>
+    </w:lvl>
+    <w:lvl w:ilvl="4" w:tplc="04090019" w:tentative="1">
+      <w:start w:val="1"/>
+      <w:numFmt w:val="lowerLetter"/>
+      <w:lvlText w:val="%5."/>
+      <w:lvlJc w:val="left"/>
+      <w:pPr>
+        <w:ind w:left="3600" w:hanging="360"/>
+      </w:pPr>
+    </w:lvl>
+    <w:lvl w:ilvl="5" w:tplc="0409001B" w:tentative="1">
+      <w:start w:val="1"/>
+      <w:numFmt w:val="lowerRoman"/>
+      <w:lvlText w:val="%6."/>
+      <w:lvlJc w:val="right"/>
+      <w:pPr>
+        <w:ind w:left="4320" w:hanging="180"/>
+      </w:pPr>
+    </w:lvl>
+    <w:lvl w:ilvl="6" w:tplc="0409000F" w:tentative="1">
+      <w:start w:val="1"/>
+      <w:numFmt w:val="decimal"/>
+      <w:lvlText w:val="%7."/>
+      <w:lvlJc w:val="left"/>
+      <w:pPr>
+        <w:ind w:left="5040" w:hanging="360"/>
+      </w:pPr>
+    </w:lvl>
+    <w:lvl w:ilvl="7" w:tplc="04090019" w:tentative="1">
+      <w:start w:val="1"/>
+      <w:numFmt w:val="lowerLetter"/>
+      <w:lvlText w:val="%8."/>
+      <w:lvlJc w:val="left"/>
+      <w:pPr>
+        <w:ind w:left="5760" w:hanging="360"/>
+      </w:pPr>
+    </w:lvl>
+    <w:lvl w:ilvl="8" w:tplc="0409001B" w:tentative="1">
+      <w:start w:val="1"/>
+      <w:numFmt w:val="lowerRoman"/>
+      <w:lvlText w:val="%9."/>
+      <w:lvlJc w:val="right"/>
+      <w:pPr>
+        <w:ind w:left="6480" w:hanging="180"/>
+      </w:pPr>
+    </w:lvl>
+  </w:abstractNum>
+  <w:abstractNum w:abstractNumId="24" w15:restartNumberingAfterBreak="0">
     <w:nsid w:val="34195DC4"/>
     <w:multiLevelType w:val="hybridMultilevel"/>
     <w:tmpl w:val="4B52E4C8"/>
@@ -33265,7 +35142,7 @@
       </w:pPr>
     </w:lvl>
   </w:abstractNum>
-  <w:abstractNum w:abstractNumId="23" w15:restartNumberingAfterBreak="0">
+  <w:abstractNum w:abstractNumId="25" w15:restartNumberingAfterBreak="0">
     <w:nsid w:val="35CD30E4"/>
     <w:multiLevelType w:val="hybridMultilevel"/>
     <w:tmpl w:val="64B2635A"/>
@@ -33354,7 +35231,7 @@
       </w:pPr>
     </w:lvl>
   </w:abstractNum>
-  <w:abstractNum w:abstractNumId="24" w15:restartNumberingAfterBreak="0">
+  <w:abstractNum w:abstractNumId="26" w15:restartNumberingAfterBreak="0">
     <w:nsid w:val="392E5B46"/>
     <w:multiLevelType w:val="hybridMultilevel"/>
     <w:tmpl w:val="916684CA"/>
@@ -33440,7 +35317,7 @@
       </w:pPr>
     </w:lvl>
   </w:abstractNum>
-  <w:abstractNum w:abstractNumId="25" w15:restartNumberingAfterBreak="0">
+  <w:abstractNum w:abstractNumId="27" w15:restartNumberingAfterBreak="0">
     <w:nsid w:val="396B0B9F"/>
     <w:multiLevelType w:val="hybridMultilevel"/>
     <w:tmpl w:val="78248B38"/>
@@ -33526,7 +35403,7 @@
       </w:pPr>
     </w:lvl>
   </w:abstractNum>
-  <w:abstractNum w:abstractNumId="26" w15:restartNumberingAfterBreak="0">
+  <w:abstractNum w:abstractNumId="28" w15:restartNumberingAfterBreak="0">
     <w:nsid w:val="3A200D4D"/>
     <w:multiLevelType w:val="hybridMultilevel"/>
     <w:tmpl w:val="EC1ED43A"/>
@@ -33612,7 +35489,7 @@
       </w:pPr>
     </w:lvl>
   </w:abstractNum>
-  <w:abstractNum w:abstractNumId="27" w15:restartNumberingAfterBreak="0">
+  <w:abstractNum w:abstractNumId="29" w15:restartNumberingAfterBreak="0">
     <w:nsid w:val="3B321DE6"/>
     <w:multiLevelType w:val="hybridMultilevel"/>
     <w:tmpl w:val="64880FF4"/>
@@ -33698,7 +35575,7 @@
       </w:pPr>
     </w:lvl>
   </w:abstractNum>
-  <w:abstractNum w:abstractNumId="28" w15:restartNumberingAfterBreak="0">
+  <w:abstractNum w:abstractNumId="30" w15:restartNumberingAfterBreak="0">
     <w:nsid w:val="3BE15F8F"/>
     <w:multiLevelType w:val="hybridMultilevel"/>
     <w:tmpl w:val="39BC593A"/>
@@ -33787,7 +35664,7 @@
       </w:pPr>
     </w:lvl>
   </w:abstractNum>
-  <w:abstractNum w:abstractNumId="29" w15:restartNumberingAfterBreak="0">
+  <w:abstractNum w:abstractNumId="31" w15:restartNumberingAfterBreak="0">
     <w:nsid w:val="3D2D27E4"/>
     <w:multiLevelType w:val="hybridMultilevel"/>
     <w:tmpl w:val="97A4DDEC"/>
@@ -33876,7 +35753,7 @@
       </w:pPr>
     </w:lvl>
   </w:abstractNum>
-  <w:abstractNum w:abstractNumId="30" w15:restartNumberingAfterBreak="0">
+  <w:abstractNum w:abstractNumId="32" w15:restartNumberingAfterBreak="0">
     <w:nsid w:val="3E5B7795"/>
     <w:multiLevelType w:val="hybridMultilevel"/>
     <w:tmpl w:val="2D740A28"/>
@@ -33965,7 +35842,7 @@
       </w:pPr>
     </w:lvl>
   </w:abstractNum>
-  <w:abstractNum w:abstractNumId="31" w15:restartNumberingAfterBreak="0">
+  <w:abstractNum w:abstractNumId="33" w15:restartNumberingAfterBreak="0">
     <w:nsid w:val="468516F9"/>
     <w:multiLevelType w:val="hybridMultilevel"/>
     <w:tmpl w:val="360E1960"/>
@@ -34054,7 +35931,7 @@
       </w:pPr>
     </w:lvl>
   </w:abstractNum>
-  <w:abstractNum w:abstractNumId="32" w15:restartNumberingAfterBreak="0">
+  <w:abstractNum w:abstractNumId="34" w15:restartNumberingAfterBreak="0">
     <w:nsid w:val="4CBE51C3"/>
     <w:multiLevelType w:val="hybridMultilevel"/>
     <w:tmpl w:val="08C02216"/>
@@ -34143,7 +36020,7 @@
       </w:pPr>
     </w:lvl>
   </w:abstractNum>
-  <w:abstractNum w:abstractNumId="33" w15:restartNumberingAfterBreak="0">
+  <w:abstractNum w:abstractNumId="35" w15:restartNumberingAfterBreak="0">
     <w:nsid w:val="4CCD25D4"/>
     <w:multiLevelType w:val="hybridMultilevel"/>
     <w:tmpl w:val="C172AB60"/>
@@ -34229,7 +36106,7 @@
       </w:pPr>
     </w:lvl>
   </w:abstractNum>
-  <w:abstractNum w:abstractNumId="34" w15:restartNumberingAfterBreak="0">
+  <w:abstractNum w:abstractNumId="36" w15:restartNumberingAfterBreak="0">
     <w:nsid w:val="535934BA"/>
     <w:multiLevelType w:val="hybridMultilevel"/>
     <w:tmpl w:val="494C742E"/>
@@ -34318,7 +36195,7 @@
       </w:pPr>
     </w:lvl>
   </w:abstractNum>
-  <w:abstractNum w:abstractNumId="35" w15:restartNumberingAfterBreak="0">
+  <w:abstractNum w:abstractNumId="37" w15:restartNumberingAfterBreak="0">
     <w:nsid w:val="54AA4BBE"/>
     <w:multiLevelType w:val="hybridMultilevel"/>
     <w:tmpl w:val="1D7A1E7A"/>
@@ -34404,7 +36281,7 @@
       </w:pPr>
     </w:lvl>
   </w:abstractNum>
-  <w:abstractNum w:abstractNumId="36" w15:restartNumberingAfterBreak="0">
+  <w:abstractNum w:abstractNumId="38" w15:restartNumberingAfterBreak="0">
     <w:nsid w:val="565B3B5F"/>
     <w:multiLevelType w:val="hybridMultilevel"/>
     <w:tmpl w:val="C25CF020"/>
@@ -34490,7 +36367,7 @@
       </w:pPr>
     </w:lvl>
   </w:abstractNum>
-  <w:abstractNum w:abstractNumId="37" w15:restartNumberingAfterBreak="0">
+  <w:abstractNum w:abstractNumId="39" w15:restartNumberingAfterBreak="0">
     <w:nsid w:val="582B237B"/>
     <w:multiLevelType w:val="hybridMultilevel"/>
     <w:tmpl w:val="F7B2F010"/>
@@ -34579,7 +36456,7 @@
       </w:pPr>
     </w:lvl>
   </w:abstractNum>
-  <w:abstractNum w:abstractNumId="38" w15:restartNumberingAfterBreak="0">
+  <w:abstractNum w:abstractNumId="40" w15:restartNumberingAfterBreak="0">
     <w:nsid w:val="5C1028A5"/>
     <w:multiLevelType w:val="hybridMultilevel"/>
     <w:tmpl w:val="01F67B0E"/>
@@ -34668,7 +36545,7 @@
       </w:pPr>
     </w:lvl>
   </w:abstractNum>
-  <w:abstractNum w:abstractNumId="39" w15:restartNumberingAfterBreak="0">
+  <w:abstractNum w:abstractNumId="41" w15:restartNumberingAfterBreak="0">
     <w:nsid w:val="616A6B24"/>
     <w:multiLevelType w:val="hybridMultilevel"/>
     <w:tmpl w:val="B95ED14C"/>
@@ -34757,7 +36634,7 @@
       </w:pPr>
     </w:lvl>
   </w:abstractNum>
-  <w:abstractNum w:abstractNumId="40" w15:restartNumberingAfterBreak="0">
+  <w:abstractNum w:abstractNumId="42" w15:restartNumberingAfterBreak="0">
     <w:nsid w:val="655B16EE"/>
     <w:multiLevelType w:val="hybridMultilevel"/>
     <w:tmpl w:val="1E0CFBAE"/>
@@ -34846,7 +36723,7 @@
       </w:pPr>
     </w:lvl>
   </w:abstractNum>
-  <w:abstractNum w:abstractNumId="41" w15:restartNumberingAfterBreak="0">
+  <w:abstractNum w:abstractNumId="43" w15:restartNumberingAfterBreak="0">
     <w:nsid w:val="6C4C7A0A"/>
     <w:multiLevelType w:val="hybridMultilevel"/>
     <w:tmpl w:val="1DA2279C"/>
@@ -34932,7 +36809,7 @@
       </w:pPr>
     </w:lvl>
   </w:abstractNum>
-  <w:abstractNum w:abstractNumId="42" w15:restartNumberingAfterBreak="0">
+  <w:abstractNum w:abstractNumId="44" w15:restartNumberingAfterBreak="0">
     <w:nsid w:val="6C7D37F7"/>
     <w:multiLevelType w:val="hybridMultilevel"/>
     <w:tmpl w:val="98662F1E"/>
@@ -35021,7 +36898,7 @@
       </w:pPr>
     </w:lvl>
   </w:abstractNum>
-  <w:abstractNum w:abstractNumId="43" w15:restartNumberingAfterBreak="0">
+  <w:abstractNum w:abstractNumId="45" w15:restartNumberingAfterBreak="0">
     <w:nsid w:val="6EEA64AD"/>
     <w:multiLevelType w:val="hybridMultilevel"/>
     <w:tmpl w:val="0E18012C"/>
@@ -35110,7 +36987,7 @@
       </w:pPr>
     </w:lvl>
   </w:abstractNum>
-  <w:abstractNum w:abstractNumId="44" w15:restartNumberingAfterBreak="0">
+  <w:abstractNum w:abstractNumId="46" w15:restartNumberingAfterBreak="0">
     <w:nsid w:val="7505097C"/>
     <w:multiLevelType w:val="hybridMultilevel"/>
     <w:tmpl w:val="C046B648"/>
@@ -35196,7 +37073,7 @@
       </w:pPr>
     </w:lvl>
   </w:abstractNum>
-  <w:abstractNum w:abstractNumId="45" w15:restartNumberingAfterBreak="0">
+  <w:abstractNum w:abstractNumId="47" w15:restartNumberingAfterBreak="0">
     <w:nsid w:val="76DE0294"/>
     <w:multiLevelType w:val="hybridMultilevel"/>
     <w:tmpl w:val="29389950"/>
@@ -35309,7 +37186,7 @@
       </w:rPr>
     </w:lvl>
   </w:abstractNum>
-  <w:abstractNum w:abstractNumId="46" w15:restartNumberingAfterBreak="0">
+  <w:abstractNum w:abstractNumId="48" w15:restartNumberingAfterBreak="0">
     <w:nsid w:val="7DAD1F72"/>
     <w:multiLevelType w:val="hybridMultilevel"/>
     <w:tmpl w:val="B4D6052A"/>
@@ -35399,13 +37276,13 @@
     </w:lvl>
   </w:abstractNum>
   <w:num w:numId="1" w16cid:durableId="332102753">
-    <w:abstractNumId w:val="37"/>
+    <w:abstractNumId w:val="39"/>
   </w:num>
   <w:num w:numId="2" w16cid:durableId="1379428125">
     <w:abstractNumId w:val="4"/>
   </w:num>
   <w:num w:numId="3" w16cid:durableId="982393518">
-    <w:abstractNumId w:val="34"/>
+    <w:abstractNumId w:val="36"/>
   </w:num>
   <w:num w:numId="4" w16cid:durableId="1752892429">
     <w:abstractNumId w:val="0"/>
@@ -35417,16 +37294,16 @@
     <w:abstractNumId w:val="20"/>
   </w:num>
   <w:num w:numId="7" w16cid:durableId="1142888846">
-    <w:abstractNumId w:val="30"/>
+    <w:abstractNumId w:val="32"/>
   </w:num>
   <w:num w:numId="8" w16cid:durableId="1719012536">
-    <w:abstractNumId w:val="22"/>
+    <w:abstractNumId w:val="24"/>
   </w:num>
   <w:num w:numId="9" w16cid:durableId="241065129">
     <w:abstractNumId w:val="14"/>
   </w:num>
   <w:num w:numId="10" w16cid:durableId="2096779101">
-    <w:abstractNumId w:val="36"/>
+    <w:abstractNumId w:val="38"/>
   </w:num>
   <w:num w:numId="11" w16cid:durableId="1167135762">
     <w:abstractNumId w:val="10"/>
@@ -35441,7 +37318,7 @@
     <w:abstractNumId w:val="9"/>
   </w:num>
   <w:num w:numId="15" w16cid:durableId="1714111239">
-    <w:abstractNumId w:val="31"/>
+    <w:abstractNumId w:val="33"/>
   </w:num>
   <w:num w:numId="16" w16cid:durableId="2010060555">
     <w:abstractNumId w:val="12"/>
@@ -35459,70 +37336,70 @@
     <w:abstractNumId w:val="3"/>
   </w:num>
   <w:num w:numId="21" w16cid:durableId="215240283">
-    <w:abstractNumId w:val="29"/>
+    <w:abstractNumId w:val="31"/>
   </w:num>
   <w:num w:numId="22" w16cid:durableId="1001469413">
-    <w:abstractNumId w:val="46"/>
+    <w:abstractNumId w:val="48"/>
   </w:num>
   <w:num w:numId="23" w16cid:durableId="1433471599">
-    <w:abstractNumId w:val="43"/>
+    <w:abstractNumId w:val="45"/>
   </w:num>
   <w:num w:numId="24" w16cid:durableId="1826042255">
-    <w:abstractNumId w:val="32"/>
+    <w:abstractNumId w:val="34"/>
   </w:num>
   <w:num w:numId="25" w16cid:durableId="1260484616">
-    <w:abstractNumId w:val="28"/>
+    <w:abstractNumId w:val="30"/>
   </w:num>
   <w:num w:numId="26" w16cid:durableId="564489878">
-    <w:abstractNumId w:val="23"/>
+    <w:abstractNumId w:val="25"/>
   </w:num>
   <w:num w:numId="27" w16cid:durableId="2139881585">
-    <w:abstractNumId w:val="38"/>
+    <w:abstractNumId w:val="40"/>
   </w:num>
   <w:num w:numId="28" w16cid:durableId="1738670149">
     <w:abstractNumId w:val="1"/>
   </w:num>
   <w:num w:numId="29" w16cid:durableId="2065449319">
-    <w:abstractNumId w:val="35"/>
+    <w:abstractNumId w:val="37"/>
   </w:num>
   <w:num w:numId="30" w16cid:durableId="1961446666">
     <w:abstractNumId w:val="21"/>
   </w:num>
   <w:num w:numId="31" w16cid:durableId="1652440377">
-    <w:abstractNumId w:val="39"/>
+    <w:abstractNumId w:val="41"/>
   </w:num>
   <w:num w:numId="32" w16cid:durableId="117258363">
-    <w:abstractNumId w:val="40"/>
+    <w:abstractNumId w:val="42"/>
   </w:num>
   <w:num w:numId="33" w16cid:durableId="1727755939">
     <w:abstractNumId w:val="8"/>
   </w:num>
   <w:num w:numId="34" w16cid:durableId="486677623">
-    <w:abstractNumId w:val="27"/>
+    <w:abstractNumId w:val="29"/>
   </w:num>
   <w:num w:numId="35" w16cid:durableId="378477550">
-    <w:abstractNumId w:val="26"/>
+    <w:abstractNumId w:val="28"/>
   </w:num>
   <w:num w:numId="36" w16cid:durableId="286201399">
-    <w:abstractNumId w:val="44"/>
+    <w:abstractNumId w:val="46"/>
   </w:num>
   <w:num w:numId="37" w16cid:durableId="1491360303">
     <w:abstractNumId w:val="6"/>
   </w:num>
   <w:num w:numId="38" w16cid:durableId="1612590345">
-    <w:abstractNumId w:val="41"/>
+    <w:abstractNumId w:val="43"/>
   </w:num>
   <w:num w:numId="39" w16cid:durableId="1297640664">
-    <w:abstractNumId w:val="45"/>
+    <w:abstractNumId w:val="47"/>
   </w:num>
   <w:num w:numId="40" w16cid:durableId="1376009567">
     <w:abstractNumId w:val="7"/>
   </w:num>
   <w:num w:numId="41" w16cid:durableId="1918592828">
-    <w:abstractNumId w:val="24"/>
+    <w:abstractNumId w:val="26"/>
   </w:num>
   <w:num w:numId="42" w16cid:durableId="1865433737">
-    <w:abstractNumId w:val="25"/>
+    <w:abstractNumId w:val="27"/>
   </w:num>
   <w:num w:numId="43" w16cid:durableId="884218355">
     <w:abstractNumId w:val="11"/>
@@ -35531,13 +37408,19 @@
     <w:abstractNumId w:val="17"/>
   </w:num>
   <w:num w:numId="45" w16cid:durableId="1022786777">
-    <w:abstractNumId w:val="42"/>
+    <w:abstractNumId w:val="44"/>
   </w:num>
   <w:num w:numId="46" w16cid:durableId="1145006924">
     <w:abstractNumId w:val="13"/>
   </w:num>
   <w:num w:numId="47" w16cid:durableId="952395144">
-    <w:abstractNumId w:val="33"/>
+    <w:abstractNumId w:val="35"/>
+  </w:num>
+  <w:num w:numId="48" w16cid:durableId="2089039222">
+    <w:abstractNumId w:val="22"/>
+  </w:num>
+  <w:num w:numId="49" w16cid:durableId="1486701610">
+    <w:abstractNumId w:val="23"/>
   </w:num>
   <w:numIdMacAtCleanup w:val="14"/>
 </w:numbering>

</xml_diff>

<commit_message>
Algebra 2 - Chapter 5 Trigonometric Expressions and Equations - 5.4 Graphs of the Sine and Cosine Functions - Check Your Understanding of Section 5.4 - B. Show how you arrived at your answers.
</commit_message>
<xml_diff>
--- a/Algebra-2/ch05/Algebra 2 - Chapter 5.docx
+++ b/Algebra-2/ch05/Algebra 2 - Chapter 5.docx
@@ -73,15 +73,7 @@
     </w:p>
     <w:p>
       <w:r>
-        <w:t xml:space="preserve">The coordinates of the points on a circle can be described with the sine and cosine of an angle. The ability to describe the location of points </w:t>
-      </w:r>
-      <w:proofErr w:type="gramStart"/>
-      <w:r>
-        <w:t>on</w:t>
-      </w:r>
-      <w:proofErr w:type="gramEnd"/>
-      <w:r>
-        <w:t xml:space="preserve"> a circle is a skill needed for various real-world applications related to physics.</w:t>
+        <w:t>The coordinates of the points on a circle can be described with the sine and cosine of an angle. The ability to describe the location of points on a circle is a skill needed for various real-world applications related to physics.</w:t>
       </w:r>
     </w:p>
     <w:p>
@@ -136,7 +128,7 @@
           <w:noProof/>
         </w:rPr>
         <w:drawing>
-          <wp:inline distT="0" distB="0" distL="0" distR="0" wp14:anchorId="61D7AE74" wp14:editId="61AD5A99">
+          <wp:inline distT="0" distB="0" distL="0" distR="0" wp14:anchorId="61D7AE74" wp14:editId="02261564">
             <wp:extent cx="1527048" cy="1335024"/>
             <wp:effectExtent l="0" t="0" r="0" b="0"/>
             <wp:docPr id="1322839612" name="Picture 2"/>
@@ -199,15 +191,7 @@
         <w:t>°</w:t>
       </w:r>
       <w:r>
-        <w:t xml:space="preserve"> angle in a right triangle with a hypotenuse of length 1 unit. If your calculator is in degree monde and you enter </w:t>
-      </w:r>
-      <w:proofErr w:type="gramStart"/>
-      <w:r>
-        <w:t>sin(</w:t>
-      </w:r>
-      <w:proofErr w:type="gramEnd"/>
-      <w:r>
-        <w:t>40), it should display approximately 0.6428. This means that in triangle ABC, side BC is approximately 0.6428 units long.</w:t>
+        <w:t xml:space="preserve"> angle in a right triangle with a hypotenuse of length 1 unit. If your calculator is in degree monde and you enter sin(40), it should display approximately 0.6428. This means that in triangle ABC, side BC is approximately 0.6428 units long.</w:t>
       </w:r>
     </w:p>
     <w:p>
@@ -306,15 +290,7 @@
         <w:t>Solution</w:t>
       </w:r>
       <w:r>
-        <w:t xml:space="preserve">: The length of the side opposite the </w:t>
-      </w:r>
-      <w:proofErr w:type="gramStart"/>
-      <w:r>
-        <w:t>72 degree</w:t>
-      </w:r>
-      <w:proofErr w:type="gramEnd"/>
-      <w:r>
-        <w:t xml:space="preserve"> angle in a right triangle with hypotenuse 1 is sine 72 degrees, which is approximately 0.9511.</w:t>
+        <w:t>: The length of the side opposite the 72 degree angle in a right triangle with hypotenuse 1 is sine 72 degrees, which is approximately 0.9511.</w:t>
       </w:r>
     </w:p>
     <w:p>
@@ -322,12 +298,10 @@
         <w:t xml:space="preserve">The cosine of an angle can be </w:t>
       </w:r>
       <w:proofErr w:type="spellStart"/>
-      <w:proofErr w:type="gramStart"/>
       <w:r>
         <w:t>though</w:t>
       </w:r>
       <w:proofErr w:type="spellEnd"/>
-      <w:proofErr w:type="gramEnd"/>
       <w:r>
         <w:t xml:space="preserve"> of as the length of the side adjacent to the angle in a right triangle that has a hypotenuse of length 1 unit.</w:t>
       </w:r>
@@ -359,49 +333,7 @@
         <w:rPr>
           <w:rFonts w:eastAsiaTheme="minorEastAsia"/>
         </w:rPr>
-        <w:t xml:space="preserve">  (Side AB also seems adjacent to angle </w:t>
-      </w:r>
-      <w:proofErr w:type="gramStart"/>
-      <w:r>
-        <w:rPr>
-          <w:rFonts w:eastAsiaTheme="minorEastAsia"/>
-        </w:rPr>
-        <w:t>A..</w:t>
-      </w:r>
-      <w:proofErr w:type="gramEnd"/>
-      <w:r>
-        <w:rPr>
-          <w:rFonts w:eastAsiaTheme="minorEastAsia"/>
-        </w:rPr>
-        <w:t xml:space="preserve"> Since AB is already the hypotenuse, it can be two things!) If you enter </w:t>
-      </w:r>
-      <w:proofErr w:type="gramStart"/>
-      <w:r>
-        <w:rPr>
-          <w:rFonts w:eastAsiaTheme="minorEastAsia"/>
-        </w:rPr>
-        <w:t>cos(</w:t>
-      </w:r>
-      <w:proofErr w:type="gramEnd"/>
-      <w:r>
-        <w:rPr>
-          <w:rFonts w:eastAsiaTheme="minorEastAsia"/>
-        </w:rPr>
-        <w:t xml:space="preserve">40) on the calculator, it will display approximately 0.7660. If you enter </w:t>
-      </w:r>
-      <w:proofErr w:type="gramStart"/>
-      <w:r>
-        <w:rPr>
-          <w:rFonts w:eastAsiaTheme="minorEastAsia"/>
-        </w:rPr>
-        <w:t>cos(</w:t>
-      </w:r>
-      <w:proofErr w:type="gramEnd"/>
-      <w:r>
-        <w:rPr>
-          <w:rFonts w:eastAsiaTheme="minorEastAsia"/>
-        </w:rPr>
-        <w:t>40) on the calculator, it will display approximately 0.7660.</w:t>
+        <w:t xml:space="preserve">  (Side AB also seems adjacent to angle A.. Since AB is already the hypotenuse, it can be two things!) If you enter cos(40) on the calculator, it will display approximately 0.7660. If you enter cos(40) on the calculator, it will display approximately 0.7660.</w:t>
       </w:r>
     </w:p>
     <w:p>
@@ -413,7 +345,7 @@
           <w:noProof/>
         </w:rPr>
         <w:drawing>
-          <wp:inline distT="0" distB="0" distL="0" distR="0" wp14:anchorId="3A6FB859" wp14:editId="5036CEEE">
+          <wp:inline distT="0" distB="0" distL="0" distR="0" wp14:anchorId="3A6FB859" wp14:editId="0FC48B71">
             <wp:extent cx="1527048" cy="1353312"/>
             <wp:effectExtent l="0" t="0" r="0" b="0"/>
             <wp:docPr id="1078472558" name="Picture 7"/>
@@ -505,7 +437,7 @@
           <w:noProof/>
         </w:rPr>
         <w:drawing>
-          <wp:inline distT="0" distB="0" distL="0" distR="0" wp14:anchorId="41BCEFAC" wp14:editId="7D76C37F">
+          <wp:inline distT="0" distB="0" distL="0" distR="0" wp14:anchorId="41BCEFAC" wp14:editId="32E82AF3">
             <wp:extent cx="1161288" cy="1344168"/>
             <wp:effectExtent l="0" t="0" r="1270" b="8890"/>
             <wp:docPr id="365314756" name="Picture 9"/>
@@ -602,7 +534,7 @@
           <w:noProof/>
         </w:rPr>
         <w:drawing>
-          <wp:inline distT="0" distB="0" distL="0" distR="0" wp14:anchorId="42652367" wp14:editId="2A96FD0E">
+          <wp:inline distT="0" distB="0" distL="0" distR="0" wp14:anchorId="42652367" wp14:editId="410333D4">
             <wp:extent cx="1527048" cy="1353312"/>
             <wp:effectExtent l="0" t="0" r="0" b="0"/>
             <wp:docPr id="59383075" name="Picture 10"/>
@@ -687,21 +619,7 @@
         <w:rPr>
           <w:rFonts w:ascii="Cambria Math" w:hAnsi="Cambria Math" w:cs="Cambria Math"/>
         </w:rPr>
-        <w:t xml:space="preserve">A. </w:t>
-      </w:r>
-      <w:proofErr w:type="gramStart"/>
-      <w:r>
-        <w:rPr>
-          <w:rFonts w:ascii="Cambria Math" w:hAnsi="Cambria Math" w:cs="Cambria Math"/>
-        </w:rPr>
-        <w:t>So</w:t>
-      </w:r>
-      <w:proofErr w:type="gramEnd"/>
-      <w:r>
-        <w:rPr>
-          <w:rFonts w:ascii="Cambria Math" w:hAnsi="Cambria Math" w:cs="Cambria Math"/>
-        </w:rPr>
-        <w:t xml:space="preserve"> the measure of </w:t>
+        <w:t xml:space="preserve">A. So the measure of </w:t>
       </w:r>
       <w:r>
         <w:rPr>
@@ -879,7 +797,7 @@
           <w:noProof/>
         </w:rPr>
         <w:drawing>
-          <wp:inline distT="0" distB="0" distL="0" distR="0" wp14:anchorId="22EA55E9" wp14:editId="763A0321">
+          <wp:inline distT="0" distB="0" distL="0" distR="0" wp14:anchorId="22EA55E9" wp14:editId="6ED01D5C">
             <wp:extent cx="1527048" cy="1353312"/>
             <wp:effectExtent l="0" t="0" r="0" b="0"/>
             <wp:docPr id="330922667" name="Picture 11"/>
@@ -1009,21 +927,7 @@
         <w:rPr>
           <w:rFonts w:eastAsiaTheme="minorEastAsia"/>
         </w:rPr>
-        <w:t xml:space="preserve">Even if the hypotenuse of the right triangle is not 1, cosine and sine can be used to find the lengths of the sides if one of the acute angles is known. In the triangle below, the hypotenuse is 5, angle A is 40 degrees, and the length of side BC is </w:t>
-      </w:r>
-      <w:proofErr w:type="gramStart"/>
-      <w:r>
-        <w:rPr>
-          <w:rFonts w:eastAsiaTheme="minorEastAsia"/>
-        </w:rPr>
-        <w:t>the unknown</w:t>
-      </w:r>
-      <w:proofErr w:type="gramEnd"/>
-      <w:r>
-        <w:rPr>
-          <w:rFonts w:eastAsiaTheme="minorEastAsia"/>
-        </w:rPr>
-        <w:t>.</w:t>
+        <w:t>Even if the hypotenuse of the right triangle is not 1, cosine and sine can be used to find the lengths of the sides if one of the acute angles is known. In the triangle below, the hypotenuse is 5, angle A is 40 degrees, and the length of side BC is the unknown.</w:t>
       </w:r>
     </w:p>
     <w:p>
@@ -1035,7 +939,7 @@
           <w:noProof/>
         </w:rPr>
         <w:drawing>
-          <wp:inline distT="0" distB="0" distL="0" distR="0" wp14:anchorId="3FAE935C" wp14:editId="6FF0715D">
+          <wp:inline distT="0" distB="0" distL="0" distR="0" wp14:anchorId="3FAE935C" wp14:editId="0A761353">
             <wp:extent cx="1143000" cy="1143000"/>
             <wp:effectExtent l="0" t="0" r="0" b="0"/>
             <wp:docPr id="704430776" name="Picture 12"/>
@@ -1306,7 +1210,7 @@
           <w:noProof/>
         </w:rPr>
         <w:drawing>
-          <wp:inline distT="0" distB="0" distL="0" distR="0" wp14:anchorId="6B31AFC4" wp14:editId="6691517F">
+          <wp:inline distT="0" distB="0" distL="0" distR="0" wp14:anchorId="6B31AFC4" wp14:editId="2C3F10D9">
             <wp:extent cx="1426464" cy="1426464"/>
             <wp:effectExtent l="0" t="0" r="2540" b="2540"/>
             <wp:docPr id="918199563" name="Picture 14"/>
@@ -2187,7 +2091,7 @@
           <w:noProof/>
         </w:rPr>
         <w:drawing>
-          <wp:inline distT="0" distB="0" distL="0" distR="0" wp14:anchorId="0B92C3D9" wp14:editId="48C91E04">
+          <wp:inline distT="0" distB="0" distL="0" distR="0" wp14:anchorId="0B92C3D9" wp14:editId="235C6FF0">
             <wp:extent cx="1527048" cy="1508760"/>
             <wp:effectExtent l="0" t="0" r="0" b="0"/>
             <wp:docPr id="2036042343" name="Picture 16"/>
@@ -2422,7 +2326,7 @@
           <w:noProof/>
         </w:rPr>
         <w:drawing>
-          <wp:inline distT="0" distB="0" distL="0" distR="0" wp14:anchorId="08FAA3F6" wp14:editId="7E66CCBB">
+          <wp:inline distT="0" distB="0" distL="0" distR="0" wp14:anchorId="08FAA3F6" wp14:editId="1F2D2E78">
             <wp:extent cx="1527048" cy="1508760"/>
             <wp:effectExtent l="0" t="0" r="0" b="0"/>
             <wp:docPr id="1916226963" name="Picture 15" descr="A graph of a function&#10;&#10;AI-generated content may be incorrect."/>
@@ -2601,7 +2505,7 @@
           <w:noProof/>
         </w:rPr>
         <w:drawing>
-          <wp:inline distT="0" distB="0" distL="0" distR="0" wp14:anchorId="4714E95C" wp14:editId="60E2F891">
+          <wp:inline distT="0" distB="0" distL="0" distR="0" wp14:anchorId="4714E95C" wp14:editId="003C2A3E">
             <wp:extent cx="2807208" cy="2752344"/>
             <wp:effectExtent l="0" t="0" r="0" b="0"/>
             <wp:docPr id="2051818706" name="Picture 18"/>
@@ -3016,7 +2920,7 @@
           <w:noProof/>
         </w:rPr>
         <w:drawing>
-          <wp:inline distT="0" distB="0" distL="0" distR="0" wp14:anchorId="2E5B34A1" wp14:editId="073A412C">
+          <wp:inline distT="0" distB="0" distL="0" distR="0" wp14:anchorId="2E5B34A1" wp14:editId="3EDB5AEE">
             <wp:extent cx="2807208" cy="2752344"/>
             <wp:effectExtent l="0" t="0" r="0" b="0"/>
             <wp:docPr id="646189286" name="Picture 19"/>
@@ -3562,7 +3466,7 @@
         </w:rPr>
         <w:lastRenderedPageBreak/>
         <w:drawing>
-          <wp:inline distT="0" distB="0" distL="0" distR="0" wp14:anchorId="348A202E" wp14:editId="479055D9">
+          <wp:inline distT="0" distB="0" distL="0" distR="0" wp14:anchorId="348A202E" wp14:editId="4FC47578">
             <wp:extent cx="2807208" cy="2752344"/>
             <wp:effectExtent l="0" t="0" r="0" b="0"/>
             <wp:docPr id="1108018706" name="Picture 20"/>
@@ -3663,35 +3567,7 @@
         <w:rPr>
           <w:rFonts w:eastAsiaTheme="minorEastAsia"/>
         </w:rPr>
-        <w:t xml:space="preserve">. Then enter </w:t>
-      </w:r>
-      <w:proofErr w:type="gramStart"/>
-      <w:r>
-        <w:rPr>
-          <w:rFonts w:eastAsiaTheme="minorEastAsia"/>
-        </w:rPr>
-        <w:t>cos(</w:t>
-      </w:r>
-      <w:proofErr w:type="gramEnd"/>
-      <w:r>
-        <w:rPr>
-          <w:rFonts w:eastAsiaTheme="minorEastAsia"/>
-        </w:rPr>
-        <w:t xml:space="preserve">205) and </w:t>
-      </w:r>
-      <w:proofErr w:type="gramStart"/>
-      <w:r>
-        <w:rPr>
-          <w:rFonts w:eastAsiaTheme="minorEastAsia"/>
-        </w:rPr>
-        <w:t>sin(</w:t>
-      </w:r>
-      <w:proofErr w:type="gramEnd"/>
-      <w:r>
-        <w:rPr>
-          <w:rFonts w:eastAsiaTheme="minorEastAsia"/>
-        </w:rPr>
-        <w:t>205) into the calculator (be sure you are in degree mode) to see they are both negative.</w:t>
+        <w:t>. Then enter cos(205) and sin(205) into the calculator (be sure you are in degree mode) to see they are both negative.</w:t>
       </w:r>
     </w:p>
     <w:p>
@@ -4117,21 +3993,7 @@
         <w:rPr>
           <w:rFonts w:eastAsiaTheme="minorEastAsia"/>
         </w:rPr>
-        <w:t xml:space="preserve">-coordinate of point P and since points in </w:t>
-      </w:r>
-      <w:proofErr w:type="gramStart"/>
-      <w:r>
-        <w:rPr>
-          <w:rFonts w:eastAsiaTheme="minorEastAsia"/>
-        </w:rPr>
-        <w:t>quadrant</w:t>
-      </w:r>
-      <w:proofErr w:type="gramEnd"/>
-      <w:r>
-        <w:rPr>
-          <w:rFonts w:eastAsiaTheme="minorEastAsia"/>
-        </w:rPr>
-        <w:t xml:space="preserve"> III and IV have negative </w:t>
+        <w:t xml:space="preserve">-coordinate of point P and since points in quadrant III and IV have negative </w:t>
       </w:r>
       <m:oMath>
         <m:r>
@@ -4202,7 +4064,7 @@
           <w:noProof/>
         </w:rPr>
         <w:drawing>
-          <wp:inline distT="0" distB="0" distL="0" distR="0" wp14:anchorId="52F0190B" wp14:editId="77C7D055">
+          <wp:inline distT="0" distB="0" distL="0" distR="0" wp14:anchorId="52F0190B" wp14:editId="2742FBD9">
             <wp:extent cx="1773936" cy="1600200"/>
             <wp:effectExtent l="0" t="0" r="0" b="0"/>
             <wp:docPr id="316752068" name="Picture 22"/>
@@ -5033,7 +4895,7 @@
           <w:noProof/>
         </w:rPr>
         <w:drawing>
-          <wp:inline distT="0" distB="0" distL="0" distR="0" wp14:anchorId="0C779A08" wp14:editId="035F3D85">
+          <wp:inline distT="0" distB="0" distL="0" distR="0" wp14:anchorId="0C779A08" wp14:editId="0FDCDE25">
             <wp:extent cx="2807208" cy="2752344"/>
             <wp:effectExtent l="0" t="0" r="0" b="0"/>
             <wp:docPr id="570582736" name="Picture 23"/>
@@ -5499,21 +5361,7 @@
         <w:rPr>
           <w:rFonts w:eastAsiaTheme="minorEastAsia"/>
         </w:rPr>
-        <w:t xml:space="preserve"> must be in quadrant II since that is where both sine is </w:t>
-      </w:r>
-      <w:proofErr w:type="gramStart"/>
-      <w:r>
-        <w:rPr>
-          <w:rFonts w:eastAsiaTheme="minorEastAsia"/>
-        </w:rPr>
-        <w:t>positive</w:t>
-      </w:r>
-      <w:proofErr w:type="gramEnd"/>
-      <w:r>
-        <w:rPr>
-          <w:rFonts w:eastAsiaTheme="minorEastAsia"/>
-        </w:rPr>
-        <w:t xml:space="preserve"> and cosine is negative.</w:t>
+        <w:t xml:space="preserve"> must be in quadrant II since that is where both sine is positive and cosine is negative.</w:t>
       </w:r>
     </w:p>
     <w:p>
@@ -5965,21 +5813,7 @@
         <w:rPr>
           <w:rFonts w:eastAsiaTheme="minorEastAsia"/>
         </w:rPr>
-        <w:t xml:space="preserve"> must be in quadrants I or IV. </w:t>
-      </w:r>
-      <w:proofErr w:type="gramStart"/>
-      <w:r>
-        <w:rPr>
-          <w:rFonts w:eastAsiaTheme="minorEastAsia"/>
-        </w:rPr>
-        <w:t>So</w:t>
-      </w:r>
-      <w:proofErr w:type="gramEnd"/>
-      <w:r>
-        <w:rPr>
-          <w:rFonts w:eastAsiaTheme="minorEastAsia"/>
-        </w:rPr>
-        <w:t xml:space="preserve"> point </w:t>
+        <w:t xml:space="preserve"> must be in quadrants I or IV. So point </w:t>
       </w:r>
       <m:oMath>
         <m:r>
@@ -5993,21 +5827,7 @@
         <w:rPr>
           <w:rFonts w:eastAsiaTheme="minorEastAsia"/>
         </w:rPr>
-        <w:t xml:space="preserve"> must be in quadrant IV since that is where both </w:t>
-      </w:r>
-      <w:proofErr w:type="gramStart"/>
-      <w:r>
-        <w:rPr>
-          <w:rFonts w:eastAsiaTheme="minorEastAsia"/>
-        </w:rPr>
-        <w:t>sine is</w:t>
-      </w:r>
-      <w:proofErr w:type="gramEnd"/>
-      <w:r>
-        <w:rPr>
-          <w:rFonts w:eastAsiaTheme="minorEastAsia"/>
-        </w:rPr>
-        <w:t xml:space="preserve"> negative, and cosine is positive.</w:t>
+        <w:t xml:space="preserve"> must be in quadrant IV since that is where both sine is negative, and cosine is positive.</w:t>
       </w:r>
     </w:p>
     <w:p>
@@ -7312,21 +7132,7 @@
         <w:rPr>
           <w:rFonts w:eastAsiaTheme="minorEastAsia"/>
         </w:rPr>
-        <w:t xml:space="preserve">In </w:t>
-      </w:r>
-      <w:proofErr w:type="gramStart"/>
-      <w:r>
-        <w:rPr>
-          <w:rFonts w:eastAsiaTheme="minorEastAsia"/>
-        </w:rPr>
-        <w:t>right</w:t>
-      </w:r>
-      <w:proofErr w:type="gramEnd"/>
-      <w:r>
-        <w:rPr>
-          <w:rFonts w:eastAsiaTheme="minorEastAsia"/>
-        </w:rPr>
-        <w:t xml:space="preserve"> triangle ABC, the measure of </w:t>
+        <w:t xml:space="preserve">In right triangle ABC, the measure of </w:t>
       </w:r>
       <w:r>
         <w:rPr>
@@ -7564,21 +7370,7 @@
         <w:rPr>
           <w:rFonts w:ascii="Cambria Math" w:eastAsiaTheme="minorEastAsia" w:hAnsi="Cambria Math" w:cs="Cambria Math"/>
         </w:rPr>
-        <w:t xml:space="preserve">In </w:t>
-      </w:r>
-      <w:proofErr w:type="gramStart"/>
-      <w:r>
-        <w:rPr>
-          <w:rFonts w:ascii="Cambria Math" w:eastAsiaTheme="minorEastAsia" w:hAnsi="Cambria Math" w:cs="Cambria Math"/>
-        </w:rPr>
-        <w:t>right</w:t>
-      </w:r>
-      <w:proofErr w:type="gramEnd"/>
-      <w:r>
-        <w:rPr>
-          <w:rFonts w:ascii="Cambria Math" w:eastAsiaTheme="minorEastAsia" w:hAnsi="Cambria Math" w:cs="Cambria Math"/>
-        </w:rPr>
-        <w:t xml:space="preserve"> triangle EFG, if </w:t>
+        <w:t xml:space="preserve">In right triangle EFG, if </w:t>
       </w:r>
       <m:oMath>
         <m:r>
@@ -9036,39 +8828,7 @@
         <w:t xml:space="preserve"> </w:t>
       </w:r>
       <w:r>
-        <w:t xml:space="preserve">Point B is on </w:t>
-      </w:r>
-      <w:proofErr w:type="gramStart"/>
-      <w:r>
-        <w:t>unit</w:t>
-      </w:r>
-      <w:proofErr w:type="gramEnd"/>
-      <w:r>
-        <w:t xml:space="preserve"> circle in </w:t>
-      </w:r>
-      <w:proofErr w:type="gramStart"/>
-      <w:r>
-        <w:t>third</w:t>
-      </w:r>
-      <w:proofErr w:type="gramEnd"/>
-      <w:r>
-        <w:t xml:space="preserve"> quadrant with </w:t>
-      </w:r>
-      <w:proofErr w:type="gramStart"/>
-      <w:r>
-        <w:t>angle</w:t>
-      </w:r>
-      <w:proofErr w:type="gramEnd"/>
-      <w:r>
-        <w:t xml:space="preserve"> theta. In terms of </w:t>
-      </w:r>
-      <w:proofErr w:type="gramStart"/>
-      <w:r>
-        <w:t>cos</w:t>
-      </w:r>
-      <w:proofErr w:type="gramEnd"/>
-      <w:r>
-        <w:t xml:space="preserve"> and sin, what are the coordinates of point B.</w:t>
+        <w:t>Point B is on unit circle in third quadrant with angle theta. In terms of cos and sin, what are the coordinates of point B.</w:t>
       </w:r>
     </w:p>
     <w:p>
@@ -9704,21 +9464,7 @@
         <w:rPr>
           <w:rFonts w:eastAsiaTheme="minorEastAsia"/>
         </w:rPr>
-        <w:t xml:space="preserve">In </w:t>
-      </w:r>
-      <w:proofErr w:type="gramStart"/>
-      <w:r>
-        <w:rPr>
-          <w:rFonts w:eastAsiaTheme="minorEastAsia"/>
-        </w:rPr>
-        <w:t>right</w:t>
-      </w:r>
-      <w:proofErr w:type="gramEnd"/>
-      <w:r>
-        <w:rPr>
-          <w:rFonts w:eastAsiaTheme="minorEastAsia"/>
-        </w:rPr>
-        <w:t xml:space="preserve"> triangle EFG with hypotenuse </w:t>
+        <w:t xml:space="preserve">In right triangle EFG with hypotenuse </w:t>
       </w:r>
       <m:oMath>
         <m:r>
@@ -9786,7 +9532,7 @@
           <w:noProof/>
         </w:rPr>
         <w:drawing>
-          <wp:inline distT="0" distB="0" distL="0" distR="0" wp14:anchorId="0A2CA7EC" wp14:editId="4BEDF866">
+          <wp:inline distT="0" distB="0" distL="0" distR="0" wp14:anchorId="0A2CA7EC" wp14:editId="1E752A1A">
             <wp:extent cx="1426464" cy="1426464"/>
             <wp:effectExtent l="0" t="0" r="2540" b="2540"/>
             <wp:docPr id="2038826972" name="Picture 14"/>
@@ -11931,21 +11677,7 @@
         <w:rPr>
           <w:rFonts w:eastAsiaTheme="minorEastAsia"/>
         </w:rPr>
-        <w:t xml:space="preserve"> it will also say 0.5. </w:t>
-      </w:r>
-      <w:proofErr w:type="gramStart"/>
-      <w:r>
-        <w:rPr>
-          <w:rFonts w:eastAsiaTheme="minorEastAsia"/>
-        </w:rPr>
-        <w:t>So</w:t>
-      </w:r>
-      <w:proofErr w:type="gramEnd"/>
-      <w:r>
-        <w:rPr>
-          <w:rFonts w:eastAsiaTheme="minorEastAsia"/>
-        </w:rPr>
-        <w:t xml:space="preserve"> the solution set for this equation is </w:t>
+        <w:t xml:space="preserve"> it will also say 0.5. So the solution set for this equation is </w:t>
       </w:r>
       <m:oMath>
         <m:r>
@@ -11989,35 +11721,7 @@
         <w:rPr>
           <w:rFonts w:eastAsiaTheme="minorEastAsia"/>
         </w:rPr>
-        <w:t xml:space="preserve">The unit circle explains why there are generally two answers to </w:t>
-      </w:r>
-      <w:proofErr w:type="gramStart"/>
-      <w:r>
-        <w:rPr>
-          <w:rFonts w:eastAsiaTheme="minorEastAsia"/>
-        </w:rPr>
-        <w:t>trig</w:t>
-      </w:r>
-      <w:proofErr w:type="gramEnd"/>
-      <w:r>
-        <w:rPr>
-          <w:rFonts w:eastAsiaTheme="minorEastAsia"/>
-        </w:rPr>
-        <w:t xml:space="preserve"> equations. On the axes below </w:t>
-      </w:r>
-      <w:proofErr w:type="gramStart"/>
-      <w:r>
-        <w:rPr>
-          <w:rFonts w:eastAsiaTheme="minorEastAsia"/>
-        </w:rPr>
-        <w:t>is</w:t>
-      </w:r>
-      <w:proofErr w:type="gramEnd"/>
-      <w:r>
-        <w:rPr>
-          <w:rFonts w:eastAsiaTheme="minorEastAsia"/>
-        </w:rPr>
-        <w:t xml:space="preserve"> the unit circle and the horizontal line </w:t>
+        <w:t xml:space="preserve">The unit circle explains why there are generally two answers to trig equations. On the axes below is the unit circle and the horizontal line </w:t>
       </w:r>
       <m:oMath>
         <m:r>
@@ -12651,21 +12355,7 @@
         <w:rPr>
           <w:rFonts w:eastAsiaTheme="minorEastAsia"/>
         </w:rPr>
-        <w:t xml:space="preserve">To use the unit circle to approximate </w:t>
-      </w:r>
-      <w:proofErr w:type="gramStart"/>
-      <w:r>
-        <w:rPr>
-          <w:rFonts w:eastAsiaTheme="minorEastAsia"/>
-        </w:rPr>
-        <w:t>trig</w:t>
-      </w:r>
-      <w:proofErr w:type="gramEnd"/>
-      <w:r>
-        <w:rPr>
-          <w:rFonts w:eastAsiaTheme="minorEastAsia"/>
-        </w:rPr>
-        <w:t xml:space="preserve"> equations involving cosine, a vertical line is needed instead.</w:t>
+        <w:t>To use the unit circle to approximate trig equations involving cosine, a vertical line is needed instead.</w:t>
       </w:r>
     </w:p>
     <w:p>
@@ -13430,21 +13120,7 @@
         <w:rPr>
           <w:rFonts w:eastAsiaTheme="minorEastAsia"/>
         </w:rPr>
-        <w:t xml:space="preserve"> is in </w:t>
-      </w:r>
-      <w:proofErr w:type="gramStart"/>
-      <w:r>
-        <w:rPr>
-          <w:rFonts w:eastAsiaTheme="minorEastAsia"/>
-        </w:rPr>
-        <w:t>the quadrant</w:t>
-      </w:r>
-      <w:proofErr w:type="gramEnd"/>
-      <w:r>
-        <w:rPr>
-          <w:rFonts w:eastAsiaTheme="minorEastAsia"/>
-        </w:rPr>
-        <w:t xml:space="preserve"> III and </w:t>
+        <w:t xml:space="preserve"> is in the quadrant III and </w:t>
       </w:r>
       <m:oMath>
         <m:sSub>
@@ -13478,21 +13154,7 @@
         <w:rPr>
           <w:rFonts w:eastAsiaTheme="minorEastAsia"/>
         </w:rPr>
-        <w:t xml:space="preserve"> is in </w:t>
-      </w:r>
-      <w:proofErr w:type="gramStart"/>
-      <w:r>
-        <w:rPr>
-          <w:rFonts w:eastAsiaTheme="minorEastAsia"/>
-        </w:rPr>
-        <w:t>the quadrant</w:t>
-      </w:r>
-      <w:proofErr w:type="gramEnd"/>
-      <w:r>
-        <w:rPr>
-          <w:rFonts w:eastAsiaTheme="minorEastAsia"/>
-        </w:rPr>
-        <w:t xml:space="preserve"> IV.</w:t>
+        <w:t xml:space="preserve"> is in the quadrant IV.</w:t>
       </w:r>
     </w:p>
     <w:p>
@@ -15579,7 +15241,6 @@
           <m:t>k&gt;0</m:t>
         </m:r>
       </m:oMath>
-      <w:proofErr w:type="gramStart"/>
       <w:r>
         <w:rPr>
           <w:rFonts w:eastAsiaTheme="minorEastAsia"/>
@@ -15596,14 +15257,7 @@
         <w:rPr>
           <w:rFonts w:eastAsiaTheme="minorEastAsia"/>
         </w:rPr>
-        <w:t>what</w:t>
-      </w:r>
-      <w:proofErr w:type="gramEnd"/>
-      <w:r>
-        <w:rPr>
-          <w:rFonts w:eastAsiaTheme="minorEastAsia"/>
-        </w:rPr>
-        <w:t xml:space="preserve"> is another solution?</w:t>
+        <w:t>what is another solution?</w:t>
       </w:r>
       <w:r>
         <w:rPr>
@@ -15701,18 +15355,8 @@
           <w:b/>
           <w:bCs/>
         </w:rPr>
-        <w:t>(</w:t>
-      </w:r>
-      <w:proofErr w:type="gramStart"/>
-      <w:r>
-        <w:rPr>
-          <w:rFonts w:eastAsiaTheme="minorEastAsia"/>
-          <w:b/>
-          <w:bCs/>
-        </w:rPr>
-        <w:t>4) {}</w:t>
-      </w:r>
-      <w:proofErr w:type="gramEnd"/>
+        <w:t>(4) {}</w:t>
+      </w:r>
     </w:p>
     <w:p>
       <w:pPr>
@@ -15826,7 +15470,7 @@
           <w:noProof/>
         </w:rPr>
         <w:drawing>
-          <wp:inline distT="0" distB="0" distL="0" distR="0" wp14:anchorId="0EF54C3F" wp14:editId="1F1A3849">
+          <wp:inline distT="0" distB="0" distL="0" distR="0" wp14:anchorId="0EF54C3F" wp14:editId="2106D70F">
             <wp:extent cx="1700784" cy="1673352"/>
             <wp:effectExtent l="0" t="0" r="0" b="3175"/>
             <wp:docPr id="1631878601" name="Picture 2"/>
@@ -16032,7 +15676,7 @@
           <w:noProof/>
         </w:rPr>
         <w:drawing>
-          <wp:inline distT="0" distB="0" distL="0" distR="0" wp14:anchorId="333B25C7" wp14:editId="70A25816">
+          <wp:inline distT="0" distB="0" distL="0" distR="0" wp14:anchorId="333B25C7" wp14:editId="08A44565">
             <wp:extent cx="1700784" cy="1673352"/>
             <wp:effectExtent l="0" t="0" r="0" b="3175"/>
             <wp:docPr id="1900026450" name="Picture 4"/>
@@ -16772,7 +16416,7 @@
           <w:noProof/>
         </w:rPr>
         <w:drawing>
-          <wp:inline distT="0" distB="0" distL="0" distR="0" wp14:anchorId="073067CA" wp14:editId="4E1E0493">
+          <wp:inline distT="0" distB="0" distL="0" distR="0" wp14:anchorId="073067CA" wp14:editId="4851E3FD">
             <wp:extent cx="1773936" cy="1600200"/>
             <wp:effectExtent l="0" t="0" r="0" b="0"/>
             <wp:docPr id="1158796572" name="Picture 11"/>
@@ -17042,7 +16686,7 @@
           <w:noProof/>
         </w:rPr>
         <w:drawing>
-          <wp:inline distT="0" distB="0" distL="0" distR="0" wp14:anchorId="6CCB1D9C" wp14:editId="65A38B25">
+          <wp:inline distT="0" distB="0" distL="0" distR="0" wp14:anchorId="6CCB1D9C" wp14:editId="245ABEAE">
             <wp:extent cx="960120" cy="1042416"/>
             <wp:effectExtent l="0" t="0" r="0" b="5715"/>
             <wp:docPr id="50069395" name="Picture 1"/>
@@ -21722,7 +21366,7 @@
           <w:noProof/>
         </w:rPr>
         <w:drawing>
-          <wp:inline distT="0" distB="0" distL="0" distR="0" wp14:anchorId="4DCBA228" wp14:editId="454E3DBE">
+          <wp:inline distT="0" distB="0" distL="0" distR="0" wp14:anchorId="4DCBA228" wp14:editId="58FE06E1">
             <wp:extent cx="1216152" cy="1581912"/>
             <wp:effectExtent l="0" t="0" r="3175" b="0"/>
             <wp:docPr id="1281513803" name="Picture 1"/>
@@ -22113,15 +21757,7 @@
     </w:p>
     <w:p>
       <w:r>
-        <w:t xml:space="preserve">When a graph is created in which the x-coordinate is the measure of an angle and the y-coordinate is either the sine or the cosine of that angle, the graph has the shape of a wave. This wave shape can be transformed </w:t>
-      </w:r>
-      <w:proofErr w:type="gramStart"/>
-      <w:r>
-        <w:t>in</w:t>
-      </w:r>
-      <w:proofErr w:type="gramEnd"/>
-      <w:r>
-        <w:t xml:space="preserve"> different ways to make waves that are larger, more compressed, or translated up or down.</w:t>
+        <w:t>When a graph is created in which the x-coordinate is the measure of an angle and the y-coordinate is either the sine or the cosine of that angle, the graph has the shape of a wave. This wave shape can be transformed in different ways to make waves that are larger, more compressed, or translated up or down.</w:t>
       </w:r>
     </w:p>
     <w:p>
@@ -24701,21 +24337,7 @@
         <w:rPr>
           <w:rFonts w:eastAsiaTheme="minorEastAsia"/>
         </w:rPr>
-        <w:t xml:space="preserve">, is also translated </w:t>
-      </w:r>
-      <w:proofErr w:type="gramStart"/>
-      <w:r>
-        <w:rPr>
-          <w:rFonts w:eastAsiaTheme="minorEastAsia"/>
-        </w:rPr>
-        <w:t>up</w:t>
-      </w:r>
-      <w:proofErr w:type="gramEnd"/>
-      <w:r>
-        <w:rPr>
-          <w:rFonts w:eastAsiaTheme="minorEastAsia"/>
-        </w:rPr>
-        <w:t xml:space="preserve"> 2 units.</w:t>
+        <w:t>, is also translated up 2 units.</w:t>
       </w:r>
     </w:p>
     <w:p>
@@ -25366,21 +24988,7 @@
         <w:rPr>
           <w:rFonts w:eastAsiaTheme="minorEastAsia"/>
         </w:rPr>
-        <w:t xml:space="preserve">, the 2 in this </w:t>
-      </w:r>
-      <w:proofErr w:type="gramStart"/>
-      <w:r>
-        <w:rPr>
-          <w:rFonts w:eastAsiaTheme="minorEastAsia"/>
-        </w:rPr>
-        <w:t>example,</w:t>
-      </w:r>
-      <w:proofErr w:type="gramEnd"/>
-      <w:r>
-        <w:rPr>
-          <w:rFonts w:eastAsiaTheme="minorEastAsia"/>
-        </w:rPr>
-        <w:t xml:space="preserve"> is known as the frequency since it is the number of complete waves that fit inside a </w:t>
+        <w:t xml:space="preserve">, the 2 in this example, is known as the frequency since it is the number of complete waves that fit inside a </w:t>
       </w:r>
       <m:oMath>
         <m:r>
@@ -26018,21 +25626,7 @@
         <w:rPr>
           <w:rFonts w:eastAsiaTheme="minorEastAsia"/>
         </w:rPr>
-        <w:t xml:space="preserve">What is the period, in </w:t>
-      </w:r>
-      <w:proofErr w:type="gramStart"/>
-      <w:r>
-        <w:rPr>
-          <w:rFonts w:eastAsiaTheme="minorEastAsia"/>
-        </w:rPr>
-        <w:t>degrees,</w:t>
-      </w:r>
-      <w:proofErr w:type="gramEnd"/>
-      <w:r>
-        <w:rPr>
-          <w:rFonts w:eastAsiaTheme="minorEastAsia"/>
-        </w:rPr>
-        <w:t xml:space="preserve"> of the curve defined by </w:t>
+        <w:t xml:space="preserve">What is the period, in degrees, of the curve defined by </w:t>
       </w:r>
       <m:oMath>
         <m:r>
@@ -27506,21 +27100,7 @@
           <w:rFonts w:eastAsiaTheme="minorEastAsia"/>
         </w:rPr>
         <w:br/>
-        <w:t>(4</w:t>
-      </w:r>
-      <w:proofErr w:type="gramStart"/>
-      <w:r>
-        <w:rPr>
-          <w:rFonts w:eastAsiaTheme="minorEastAsia"/>
-        </w:rPr>
-        <w:t>) )</w:t>
-      </w:r>
-      <w:proofErr w:type="gramEnd"/>
-      <w:r>
-        <w:rPr>
-          <w:rFonts w:eastAsiaTheme="minorEastAsia"/>
-        </w:rPr>
-        <w:t xml:space="preserve"> </w:t>
+        <w:t xml:space="preserve">(4) ) </w:t>
       </w:r>
       <m:oMath>
         <m:r>
@@ -27635,21 +27215,7 @@
         <w:rPr>
           <w:rFonts w:eastAsiaTheme="minorEastAsia"/>
         </w:rPr>
-        <w:t xml:space="preserve">With a graphing calculator, you can quickly display a graph of a complicated trig function on the screen. However, if the question asks you to reproduce the graph accurately on graph paper, a table of values </w:t>
-      </w:r>
-      <w:proofErr w:type="gramStart"/>
-      <w:r>
-        <w:rPr>
-          <w:rFonts w:eastAsiaTheme="minorEastAsia"/>
-        </w:rPr>
-        <w:t>is  useful</w:t>
-      </w:r>
-      <w:proofErr w:type="gramEnd"/>
-      <w:r>
-        <w:rPr>
-          <w:rFonts w:eastAsiaTheme="minorEastAsia"/>
-        </w:rPr>
-        <w:t>. The table is best if it contains the entries that correspond to the most important points on the trig graph.</w:t>
+        <w:t>With a graphing calculator, you can quickly display a graph of a complicated trig function on the screen. However, if the question asks you to reproduce the graph accurately on graph paper, a table of values is  useful. The table is best if it contains the entries that correspond to the most important points on the trig graph.</w:t>
       </w:r>
     </w:p>
     <w:p>
@@ -29289,21 +28855,7 @@
         <w:rPr>
           <w:rFonts w:eastAsiaTheme="minorEastAsia"/>
         </w:rPr>
-        <w:t xml:space="preserve"> The sine curve is not </w:t>
-      </w:r>
-      <w:proofErr w:type="gramStart"/>
-      <w:r>
-        <w:rPr>
-          <w:rFonts w:eastAsiaTheme="minorEastAsia"/>
-        </w:rPr>
-        <w:t>inverted</w:t>
-      </w:r>
-      <w:proofErr w:type="gramEnd"/>
-      <w:r>
-        <w:rPr>
-          <w:rFonts w:eastAsiaTheme="minorEastAsia"/>
-        </w:rPr>
-        <w:t xml:space="preserve"> indicating that the coefficient of A is positive, not negative.</w:t>
+        <w:t xml:space="preserve"> The sine curve is not inverted indicating that the coefficient of A is positive, not negative.</w:t>
       </w:r>
     </w:p>
     <w:p>
@@ -30950,21 +30502,7 @@
         <w:rPr>
           <w:rFonts w:eastAsiaTheme="minorEastAsia"/>
         </w:rPr>
-        <w:t xml:space="preserve">. </w:t>
-      </w:r>
-      <w:proofErr w:type="gramStart"/>
-      <w:r>
-        <w:rPr>
-          <w:rFonts w:eastAsiaTheme="minorEastAsia"/>
-        </w:rPr>
-        <w:t>So</w:t>
-      </w:r>
-      <w:proofErr w:type="gramEnd"/>
-      <w:r>
-        <w:rPr>
-          <w:rFonts w:eastAsiaTheme="minorEastAsia"/>
-        </w:rPr>
-        <w:t xml:space="preserve"> the equation is </w:t>
+        <w:t xml:space="preserve">. So the equation is </w:t>
       </w:r>
     </w:p>
     <w:p>
@@ -31918,19 +31456,7 @@
             <w:rPr>
               <w:rFonts w:ascii="Cambria Math" w:hAnsi="Cambria Math"/>
             </w:rPr>
-            <m:t>=</m:t>
-          </m:r>
-          <m:r>
-            <w:rPr>
-              <w:rFonts w:ascii="Cambria Math" w:hAnsi="Cambria Math"/>
-            </w:rPr>
-            <m:t>360°</m:t>
-          </m:r>
-          <m:r>
-            <w:rPr>
-              <w:rFonts w:ascii="Cambria Math" w:hAnsi="Cambria Math"/>
-            </w:rPr>
-            <m:t>∙</m:t>
+            <m:t>=360°∙</m:t>
           </m:r>
           <m:f>
             <m:fPr>
@@ -31965,6 +31491,9 @@
             <m:t>=540°</m:t>
           </m:r>
           <m:r>
+            <m:rPr>
+              <m:sty m:val="p"/>
+            </m:rPr>
             <w:rPr>
               <w:rFonts w:eastAsiaTheme="minorEastAsia"/>
             </w:rPr>
@@ -32238,6 +31767,9 @@
             <m:t>=20</m:t>
           </m:r>
           <m:r>
+            <m:rPr>
+              <m:sty m:val="p"/>
+            </m:rPr>
             <w:rPr>
               <w:rFonts w:eastAsiaTheme="minorEastAsia"/>
             </w:rPr>
@@ -32333,6 +31865,9 @@
           <m:t>A=-2</m:t>
         </m:r>
         <m:r>
+          <m:rPr>
+            <m:sty m:val="p"/>
+          </m:rPr>
           <w:rPr>
             <w:rFonts w:ascii="Cambria Math" w:hAnsi="Cambria Math"/>
           </w:rPr>
@@ -32380,6 +31915,9 @@
             <m:t>, 120°B=360°, B=3</m:t>
           </m:r>
           <m:r>
+            <m:rPr>
+              <m:sty m:val="p"/>
+            </m:rPr>
             <w:br/>
           </m:r>
         </m:oMath>
@@ -32608,6 +32146,9 @@
             <m:t>=15</m:t>
           </m:r>
           <m:r>
+            <m:rPr>
+              <m:sty m:val="p"/>
+            </m:rPr>
             <w:rPr>
               <w:rFonts w:eastAsiaTheme="minorEastAsia"/>
             </w:rPr>
@@ -32680,6 +32221,9 @@
             </m:den>
           </m:f>
           <m:r>
+            <m:rPr>
+              <m:sty m:val="p"/>
+            </m:rPr>
             <w:rPr>
               <w:rFonts w:eastAsiaTheme="minorEastAsia"/>
             </w:rPr>
@@ -32691,15 +32235,12 @@
             <w:rPr>
               <w:rFonts w:ascii="Cambria Math" w:eastAsiaTheme="minorEastAsia" w:hAnsi="Cambria Math"/>
             </w:rPr>
-            <m:t>y=18, C=1</m:t>
+            <m:t>y=18, C=18</m:t>
           </m:r>
           <m:r>
-            <w:rPr>
-              <w:rFonts w:ascii="Cambria Math" w:eastAsiaTheme="minorEastAsia" w:hAnsi="Cambria Math"/>
-            </w:rPr>
-            <m:t>8</m:t>
-          </m:r>
-          <m:r>
+            <m:rPr>
+              <m:sty m:val="p"/>
+            </m:rPr>
             <w:rPr>
               <w:rFonts w:eastAsiaTheme="minorEastAsia"/>
             </w:rPr>
@@ -32819,17 +32360,2641 @@
     </w:p>
     <w:p>
       <w:pPr>
-        <w:rPr>
-          <w:rFonts w:eastAsiaTheme="minorEastAsia"/>
-        </w:rPr>
-      </w:pPr>
+        <w:pStyle w:val="ListParagraph"/>
+        <w:numPr>
+          <w:ilvl w:val="0"/>
+          <w:numId w:val="50"/>
+        </w:numPr>
+      </w:pPr>
+      <w:r>
+        <w:rPr>
+          <w:i/>
+          <w:iCs/>
+        </w:rPr>
+        <w:br w:type="column"/>
+      </w:r>
+      <w:r>
+        <w:rPr>
+          <w:i/>
+          <w:iCs/>
+        </w:rPr>
+        <w:lastRenderedPageBreak/>
+        <w:t>Show how you arrived at your answers</w:t>
+      </w:r>
+      <w:r>
+        <w:t>.</w:t>
+      </w:r>
     </w:p>
     <w:p>
       <w:pPr>
-        <w:rPr>
-          <w:rFonts w:eastAsiaTheme="minorEastAsia"/>
-        </w:rPr>
-      </w:pPr>
+        <w:pStyle w:val="ListParagraph"/>
+        <w:numPr>
+          <w:ilvl w:val="0"/>
+          <w:numId w:val="51"/>
+        </w:numPr>
+        <w:rPr>
+          <w:rFonts w:eastAsiaTheme="minorEastAsia"/>
+        </w:rPr>
+      </w:pPr>
+      <w:r>
+        <w:t xml:space="preserve">Sketch one cycle of the graph of </w:t>
+      </w:r>
+      <w:r>
+        <w:br/>
+      </w:r>
+      <m:oMath>
+        <m:r>
+          <w:rPr>
+            <w:rFonts w:ascii="Cambria Math" w:hAnsi="Cambria Math"/>
+          </w:rPr>
+          <m:t>y=2</m:t>
+        </m:r>
+        <m:func>
+          <m:funcPr>
+            <m:ctrlPr>
+              <w:rPr>
+                <w:rFonts w:ascii="Cambria Math" w:hAnsi="Cambria Math"/>
+              </w:rPr>
+            </m:ctrlPr>
+          </m:funcPr>
+          <m:fName>
+            <m:r>
+              <m:rPr>
+                <m:sty m:val="p"/>
+              </m:rPr>
+              <w:rPr>
+                <w:rFonts w:ascii="Cambria Math" w:hAnsi="Cambria Math"/>
+              </w:rPr>
+              <m:t>sin</m:t>
+            </m:r>
+          </m:fName>
+          <m:e>
+            <m:d>
+              <m:dPr>
+                <m:ctrlPr>
+                  <w:rPr>
+                    <w:rFonts w:ascii="Cambria Math" w:hAnsi="Cambria Math"/>
+                    <w:i/>
+                  </w:rPr>
+                </m:ctrlPr>
+              </m:dPr>
+              <m:e>
+                <m:r>
+                  <w:rPr>
+                    <w:rFonts w:ascii="Cambria Math" w:hAnsi="Cambria Math"/>
+                  </w:rPr>
+                  <m:t>x</m:t>
+                </m:r>
+              </m:e>
+            </m:d>
+          </m:e>
+        </m:func>
+        <m:r>
+          <w:rPr>
+            <w:rFonts w:ascii="Cambria Math" w:hAnsi="Cambria Math"/>
+          </w:rPr>
+          <m:t>-1</m:t>
+        </m:r>
+      </m:oMath>
+      <w:r>
+        <w:rPr>
+          <w:rFonts w:eastAsiaTheme="minorEastAsia"/>
+        </w:rPr>
+        <w:t>.</w:t>
+      </w:r>
+      <w:r>
+        <w:rPr>
+          <w:rFonts w:eastAsiaTheme="minorEastAsia"/>
+        </w:rPr>
+        <w:br/>
+        <w:t xml:space="preserve">Axis: </w:t>
+      </w:r>
+      <m:oMath>
+        <m:r>
+          <w:rPr>
+            <w:rFonts w:ascii="Cambria Math" w:eastAsiaTheme="minorEastAsia" w:hAnsi="Cambria Math"/>
+          </w:rPr>
+          <m:t>y=-1</m:t>
+        </m:r>
+      </m:oMath>
+      <w:r>
+        <w:rPr>
+          <w:rFonts w:eastAsiaTheme="minorEastAsia"/>
+        </w:rPr>
+        <w:t xml:space="preserve"> </w:t>
+      </w:r>
+      <m:oMath>
+        <m:r>
+          <w:rPr>
+            <w:rFonts w:ascii="Cambria Math" w:eastAsiaTheme="minorEastAsia" w:hAnsi="Cambria Math"/>
+          </w:rPr>
+          <w:br/>
+        </m:r>
+        <m:r>
+          <w:rPr>
+            <w:rFonts w:ascii="Cambria Math" w:eastAsiaTheme="minorEastAsia" w:hAnsi="Cambria Math"/>
+          </w:rPr>
+          <m:t>A=2, B=1, P=360°, C=-1</m:t>
+        </m:r>
+      </m:oMath>
+      <w:r>
+        <w:rPr>
+          <w:rFonts w:eastAsiaTheme="minorEastAsia"/>
+        </w:rPr>
+        <w:t xml:space="preserve"> </w:t>
+      </w:r>
+    </w:p>
+    <w:tbl>
+      <w:tblPr>
+        <w:tblStyle w:val="TableGrid"/>
+        <w:tblW w:w="0" w:type="auto"/>
+        <w:tblInd w:w="720" w:type="dxa"/>
+        <w:tblLook w:val="04A0" w:firstRow="1" w:lastRow="0" w:firstColumn="1" w:lastColumn="0" w:noHBand="0" w:noVBand="1"/>
+      </w:tblPr>
+      <w:tblGrid>
+        <w:gridCol w:w="715"/>
+        <w:gridCol w:w="900"/>
+      </w:tblGrid>
+      <w:tr>
+        <w:tc>
+          <w:tcPr>
+            <w:tcW w:w="715" w:type="dxa"/>
+          </w:tcPr>
+          <w:p>
+            <w:pPr>
+              <w:pStyle w:val="NoSpacing"/>
+              <w:jc w:val="center"/>
+            </w:pPr>
+            <w:r>
+              <w:t>x</w:t>
+            </w:r>
+          </w:p>
+        </w:tc>
+        <w:tc>
+          <w:tcPr>
+            <w:tcW w:w="900" w:type="dxa"/>
+          </w:tcPr>
+          <w:p>
+            <w:pPr>
+              <w:pStyle w:val="NoSpacing"/>
+              <w:jc w:val="center"/>
+            </w:pPr>
+            <w:r>
+              <w:t>y</w:t>
+            </w:r>
+          </w:p>
+        </w:tc>
+      </w:tr>
+      <w:tr>
+        <w:tc>
+          <w:tcPr>
+            <w:tcW w:w="715" w:type="dxa"/>
+          </w:tcPr>
+          <w:p>
+            <w:pPr>
+              <w:pStyle w:val="NoSpacing"/>
+              <w:jc w:val="center"/>
+            </w:pPr>
+            <w:r>
+              <w:t>0</w:t>
+            </w:r>
+            <w:r>
+              <w:t>°</w:t>
+            </w:r>
+          </w:p>
+        </w:tc>
+        <w:tc>
+          <w:tcPr>
+            <w:tcW w:w="900" w:type="dxa"/>
+          </w:tcPr>
+          <w:p>
+            <w:pPr>
+              <w:pStyle w:val="NoSpacing"/>
+              <w:jc w:val="center"/>
+            </w:pPr>
+            <w:r>
+              <w:t>-1</w:t>
+            </w:r>
+          </w:p>
+        </w:tc>
+      </w:tr>
+      <w:tr>
+        <w:tc>
+          <w:tcPr>
+            <w:tcW w:w="715" w:type="dxa"/>
+          </w:tcPr>
+          <w:p>
+            <w:pPr>
+              <w:pStyle w:val="NoSpacing"/>
+              <w:jc w:val="center"/>
+            </w:pPr>
+            <w:r>
+              <w:t>90</w:t>
+            </w:r>
+            <w:r>
+              <w:t>°</w:t>
+            </w:r>
+          </w:p>
+        </w:tc>
+        <w:tc>
+          <w:tcPr>
+            <w:tcW w:w="900" w:type="dxa"/>
+          </w:tcPr>
+          <w:p>
+            <w:pPr>
+              <w:pStyle w:val="NoSpacing"/>
+              <w:jc w:val="center"/>
+            </w:pPr>
+            <w:r>
+              <w:t>1</w:t>
+            </w:r>
+          </w:p>
+        </w:tc>
+      </w:tr>
+      <w:tr>
+        <w:tc>
+          <w:tcPr>
+            <w:tcW w:w="715" w:type="dxa"/>
+          </w:tcPr>
+          <w:p>
+            <w:pPr>
+              <w:pStyle w:val="NoSpacing"/>
+              <w:jc w:val="center"/>
+            </w:pPr>
+            <w:r>
+              <w:t>180</w:t>
+            </w:r>
+            <w:r>
+              <w:t>°</w:t>
+            </w:r>
+          </w:p>
+        </w:tc>
+        <w:tc>
+          <w:tcPr>
+            <w:tcW w:w="900" w:type="dxa"/>
+          </w:tcPr>
+          <w:p>
+            <w:pPr>
+              <w:pStyle w:val="NoSpacing"/>
+              <w:jc w:val="center"/>
+            </w:pPr>
+            <w:r>
+              <w:t>-1</w:t>
+            </w:r>
+          </w:p>
+        </w:tc>
+      </w:tr>
+      <w:tr>
+        <w:tc>
+          <w:tcPr>
+            <w:tcW w:w="715" w:type="dxa"/>
+          </w:tcPr>
+          <w:p>
+            <w:pPr>
+              <w:pStyle w:val="NoSpacing"/>
+              <w:jc w:val="center"/>
+            </w:pPr>
+            <w:r>
+              <w:t>270</w:t>
+            </w:r>
+            <w:r>
+              <w:t>°</w:t>
+            </w:r>
+          </w:p>
+        </w:tc>
+        <w:tc>
+          <w:tcPr>
+            <w:tcW w:w="900" w:type="dxa"/>
+          </w:tcPr>
+          <w:p>
+            <w:pPr>
+              <w:pStyle w:val="NoSpacing"/>
+              <w:jc w:val="center"/>
+            </w:pPr>
+            <w:r>
+              <w:t>-3</w:t>
+            </w:r>
+          </w:p>
+        </w:tc>
+      </w:tr>
+      <w:tr>
+        <w:tc>
+          <w:tcPr>
+            <w:tcW w:w="715" w:type="dxa"/>
+          </w:tcPr>
+          <w:p>
+            <w:pPr>
+              <w:pStyle w:val="NoSpacing"/>
+              <w:jc w:val="center"/>
+            </w:pPr>
+            <w:r>
+              <w:t>360</w:t>
+            </w:r>
+            <w:r>
+              <w:t>°</w:t>
+            </w:r>
+          </w:p>
+        </w:tc>
+        <w:tc>
+          <w:tcPr>
+            <w:tcW w:w="900" w:type="dxa"/>
+          </w:tcPr>
+          <w:p>
+            <w:pPr>
+              <w:pStyle w:val="NoSpacing"/>
+              <w:jc w:val="center"/>
+            </w:pPr>
+            <w:r>
+              <w:t>-1</w:t>
+            </w:r>
+          </w:p>
+        </w:tc>
+      </w:tr>
+    </w:tbl>
+    <w:p>
+      <w:pPr>
+        <w:pStyle w:val="NoSpacing"/>
+      </w:pPr>
+      <w:r>
+        <w:tab/>
+      </w:r>
+      <w:r>
+        <w:br/>
+      </w:r>
+      <w:r>
+        <w:rPr>
+          <w:noProof/>
+        </w:rPr>
+        <w:drawing>
+          <wp:inline distT="0" distB="0" distL="0" distR="0" wp14:anchorId="32DD6D09" wp14:editId="34B0FB22">
+            <wp:extent cx="3200400" cy="1575435"/>
+            <wp:effectExtent l="0" t="0" r="0" b="5715"/>
+            <wp:docPr id="65554513" name="Picture 1" descr="A graph with a curve&#10;&#10;AI-generated content may be incorrect."/>
+            <wp:cNvGraphicFramePr>
+              <a:graphicFrameLocks xmlns:a="http://schemas.openxmlformats.org/drawingml/2006/main" noChangeAspect="1"/>
+            </wp:cNvGraphicFramePr>
+            <a:graphic xmlns:a="http://schemas.openxmlformats.org/drawingml/2006/main">
+              <a:graphicData uri="http://schemas.openxmlformats.org/drawingml/2006/picture">
+                <pic:pic xmlns:pic="http://schemas.openxmlformats.org/drawingml/2006/picture">
+                  <pic:nvPicPr>
+                    <pic:cNvPr id="65554513" name="Picture 1" descr="A graph with a curve&#10;&#10;AI-generated content may be incorrect."/>
+                    <pic:cNvPicPr/>
+                  </pic:nvPicPr>
+                  <pic:blipFill>
+                    <a:blip r:embed="rId67"/>
+                    <a:stretch>
+                      <a:fillRect/>
+                    </a:stretch>
+                  </pic:blipFill>
+                  <pic:spPr>
+                    <a:xfrm>
+                      <a:off x="0" y="0"/>
+                      <a:ext cx="3200400" cy="1575435"/>
+                    </a:xfrm>
+                    <a:prstGeom prst="rect">
+                      <a:avLst/>
+                    </a:prstGeom>
+                  </pic:spPr>
+                </pic:pic>
+              </a:graphicData>
+            </a:graphic>
+          </wp:inline>
+        </w:drawing>
+      </w:r>
+    </w:p>
+    <w:p>
+      <w:pPr>
+        <w:pStyle w:val="ListParagraph"/>
+        <w:numPr>
+          <w:ilvl w:val="0"/>
+          <w:numId w:val="51"/>
+        </w:numPr>
+      </w:pPr>
+      <w:r>
+        <w:t xml:space="preserve">Sketch one cycle of the graph of </w:t>
+      </w:r>
+      <w:r>
+        <w:br/>
+      </w:r>
+      <m:oMath>
+        <m:r>
+          <w:rPr>
+            <w:rFonts w:ascii="Cambria Math" w:hAnsi="Cambria Math"/>
+          </w:rPr>
+          <m:t>y=-3</m:t>
+        </m:r>
+        <m:func>
+          <m:funcPr>
+            <m:ctrlPr>
+              <w:rPr>
+                <w:rFonts w:ascii="Cambria Math" w:hAnsi="Cambria Math"/>
+              </w:rPr>
+            </m:ctrlPr>
+          </m:funcPr>
+          <m:fName>
+            <m:r>
+              <m:rPr>
+                <m:sty m:val="p"/>
+              </m:rPr>
+              <w:rPr>
+                <w:rFonts w:ascii="Cambria Math" w:hAnsi="Cambria Math"/>
+              </w:rPr>
+              <m:t>cos</m:t>
+            </m:r>
+          </m:fName>
+          <m:e>
+            <m:d>
+              <m:dPr>
+                <m:ctrlPr>
+                  <w:rPr>
+                    <w:rFonts w:ascii="Cambria Math" w:hAnsi="Cambria Math"/>
+                    <w:i/>
+                  </w:rPr>
+                </m:ctrlPr>
+              </m:dPr>
+              <m:e>
+                <m:r>
+                  <w:rPr>
+                    <w:rFonts w:ascii="Cambria Math" w:hAnsi="Cambria Math"/>
+                  </w:rPr>
+                  <m:t>2x</m:t>
+                </m:r>
+              </m:e>
+            </m:d>
+          </m:e>
+        </m:func>
+        <m:r>
+          <w:rPr>
+            <w:rFonts w:ascii="Cambria Math" w:hAnsi="Cambria Math"/>
+          </w:rPr>
+          <m:t>+1</m:t>
+        </m:r>
+      </m:oMath>
+      <w:r>
+        <w:rPr>
+          <w:rFonts w:eastAsiaTheme="minorEastAsia"/>
+        </w:rPr>
+        <w:t>.</w:t>
+      </w:r>
+      <w:r>
+        <w:rPr>
+          <w:rFonts w:eastAsiaTheme="minorEastAsia"/>
+        </w:rPr>
+        <w:br/>
+        <w:t>Inverted cosine.</w:t>
+      </w:r>
+      <w:r>
+        <w:rPr>
+          <w:rFonts w:eastAsiaTheme="minorEastAsia"/>
+        </w:rPr>
+        <w:br/>
+        <w:t xml:space="preserve">Axis: </w:t>
+      </w:r>
+      <m:oMath>
+        <m:r>
+          <w:rPr>
+            <w:rFonts w:ascii="Cambria Math" w:eastAsiaTheme="minorEastAsia" w:hAnsi="Cambria Math"/>
+          </w:rPr>
+          <m:t>y=1</m:t>
+        </m:r>
+      </m:oMath>
+      <w:r>
+        <w:rPr>
+          <w:rFonts w:eastAsiaTheme="minorEastAsia"/>
+        </w:rPr>
+        <w:br/>
+      </w:r>
+      <m:oMathPara>
+        <m:oMath>
+          <m:r>
+            <w:rPr>
+              <w:rFonts w:ascii="Cambria Math" w:hAnsi="Cambria Math"/>
+            </w:rPr>
+            <m:t>A=-3, B=2, P=180°, C=1</m:t>
+          </m:r>
+        </m:oMath>
+      </m:oMathPara>
+    </w:p>
+    <w:tbl>
+      <w:tblPr>
+        <w:tblStyle w:val="TableGrid"/>
+        <w:tblW w:w="0" w:type="auto"/>
+        <w:jc w:val="center"/>
+        <w:tblLook w:val="04A0" w:firstRow="1" w:lastRow="0" w:firstColumn="1" w:lastColumn="0" w:noHBand="0" w:noVBand="1"/>
+      </w:tblPr>
+      <w:tblGrid>
+        <w:gridCol w:w="715"/>
+        <w:gridCol w:w="720"/>
+      </w:tblGrid>
+      <w:tr>
+        <w:trPr>
+          <w:jc w:val="center"/>
+        </w:trPr>
+        <w:tc>
+          <w:tcPr>
+            <w:tcW w:w="715" w:type="dxa"/>
+          </w:tcPr>
+          <w:p>
+            <w:pPr>
+              <w:pStyle w:val="NoSpacing"/>
+              <w:jc w:val="center"/>
+            </w:pPr>
+            <w:r>
+              <w:t>x</w:t>
+            </w:r>
+          </w:p>
+        </w:tc>
+        <w:tc>
+          <w:tcPr>
+            <w:tcW w:w="720" w:type="dxa"/>
+          </w:tcPr>
+          <w:p>
+            <w:pPr>
+              <w:pStyle w:val="NoSpacing"/>
+              <w:jc w:val="center"/>
+            </w:pPr>
+            <w:r>
+              <w:t>y</w:t>
+            </w:r>
+          </w:p>
+        </w:tc>
+      </w:tr>
+      <w:tr>
+        <w:trPr>
+          <w:jc w:val="center"/>
+        </w:trPr>
+        <w:tc>
+          <w:tcPr>
+            <w:tcW w:w="715" w:type="dxa"/>
+          </w:tcPr>
+          <w:p>
+            <w:pPr>
+              <w:pStyle w:val="NoSpacing"/>
+              <w:jc w:val="center"/>
+            </w:pPr>
+            <w:r>
+              <w:t>0</w:t>
+            </w:r>
+            <w:r>
+              <w:t>°</w:t>
+            </w:r>
+          </w:p>
+        </w:tc>
+        <w:tc>
+          <w:tcPr>
+            <w:tcW w:w="720" w:type="dxa"/>
+          </w:tcPr>
+          <w:p>
+            <w:pPr>
+              <w:pStyle w:val="NoSpacing"/>
+              <w:jc w:val="center"/>
+            </w:pPr>
+            <w:r>
+              <w:t>1</w:t>
+            </w:r>
+          </w:p>
+        </w:tc>
+      </w:tr>
+      <w:tr>
+        <w:trPr>
+          <w:jc w:val="center"/>
+        </w:trPr>
+        <w:tc>
+          <w:tcPr>
+            <w:tcW w:w="715" w:type="dxa"/>
+          </w:tcPr>
+          <w:p>
+            <w:pPr>
+              <w:pStyle w:val="NoSpacing"/>
+              <w:jc w:val="center"/>
+            </w:pPr>
+            <w:r>
+              <w:t>45</w:t>
+            </w:r>
+            <w:r>
+              <w:t>°</w:t>
+            </w:r>
+          </w:p>
+        </w:tc>
+        <w:tc>
+          <w:tcPr>
+            <w:tcW w:w="720" w:type="dxa"/>
+          </w:tcPr>
+          <w:p>
+            <w:pPr>
+              <w:pStyle w:val="NoSpacing"/>
+              <w:jc w:val="center"/>
+            </w:pPr>
+            <w:r>
+              <w:t>-2</w:t>
+            </w:r>
+          </w:p>
+        </w:tc>
+      </w:tr>
+      <w:tr>
+        <w:trPr>
+          <w:jc w:val="center"/>
+        </w:trPr>
+        <w:tc>
+          <w:tcPr>
+            <w:tcW w:w="715" w:type="dxa"/>
+          </w:tcPr>
+          <w:p>
+            <w:pPr>
+              <w:pStyle w:val="NoSpacing"/>
+              <w:jc w:val="center"/>
+            </w:pPr>
+            <w:r>
+              <w:t>90</w:t>
+            </w:r>
+            <w:r>
+              <w:t>°</w:t>
+            </w:r>
+          </w:p>
+        </w:tc>
+        <w:tc>
+          <w:tcPr>
+            <w:tcW w:w="720" w:type="dxa"/>
+          </w:tcPr>
+          <w:p>
+            <w:pPr>
+              <w:pStyle w:val="NoSpacing"/>
+              <w:jc w:val="center"/>
+            </w:pPr>
+            <w:r>
+              <w:t>1</w:t>
+            </w:r>
+          </w:p>
+        </w:tc>
+      </w:tr>
+      <w:tr>
+        <w:trPr>
+          <w:jc w:val="center"/>
+        </w:trPr>
+        <w:tc>
+          <w:tcPr>
+            <w:tcW w:w="715" w:type="dxa"/>
+          </w:tcPr>
+          <w:p>
+            <w:pPr>
+              <w:pStyle w:val="NoSpacing"/>
+              <w:jc w:val="center"/>
+            </w:pPr>
+            <w:r>
+              <w:t>135</w:t>
+            </w:r>
+            <w:r>
+              <w:t>°</w:t>
+            </w:r>
+          </w:p>
+        </w:tc>
+        <w:tc>
+          <w:tcPr>
+            <w:tcW w:w="720" w:type="dxa"/>
+          </w:tcPr>
+          <w:p>
+            <w:pPr>
+              <w:pStyle w:val="NoSpacing"/>
+              <w:jc w:val="center"/>
+            </w:pPr>
+            <w:r>
+              <w:t>4</w:t>
+            </w:r>
+          </w:p>
+        </w:tc>
+      </w:tr>
+      <w:tr>
+        <w:trPr>
+          <w:jc w:val="center"/>
+        </w:trPr>
+        <w:tc>
+          <w:tcPr>
+            <w:tcW w:w="715" w:type="dxa"/>
+          </w:tcPr>
+          <w:p>
+            <w:pPr>
+              <w:pStyle w:val="NoSpacing"/>
+              <w:jc w:val="center"/>
+            </w:pPr>
+            <w:r>
+              <w:t>180</w:t>
+            </w:r>
+            <w:r>
+              <w:t>°</w:t>
+            </w:r>
+          </w:p>
+        </w:tc>
+        <w:tc>
+          <w:tcPr>
+            <w:tcW w:w="720" w:type="dxa"/>
+          </w:tcPr>
+          <w:p>
+            <w:pPr>
+              <w:pStyle w:val="NoSpacing"/>
+              <w:jc w:val="center"/>
+            </w:pPr>
+            <w:r>
+              <w:t>1</w:t>
+            </w:r>
+          </w:p>
+        </w:tc>
+      </w:tr>
+    </w:tbl>
+    <w:p>
+      <w:pPr>
+        <w:ind w:firstLine="360"/>
+      </w:pPr>
+      <w:r>
+        <w:rPr>
+          <w:noProof/>
+        </w:rPr>
+        <w:drawing>
+          <wp:inline distT="0" distB="0" distL="0" distR="0" wp14:anchorId="63503431" wp14:editId="361AE75F">
+            <wp:extent cx="3200400" cy="1603375"/>
+            <wp:effectExtent l="0" t="0" r="0" b="0"/>
+            <wp:docPr id="856922412" name="Picture 1" descr="A graph of a function&#10;&#10;AI-generated content may be incorrect."/>
+            <wp:cNvGraphicFramePr>
+              <a:graphicFrameLocks xmlns:a="http://schemas.openxmlformats.org/drawingml/2006/main" noChangeAspect="1"/>
+            </wp:cNvGraphicFramePr>
+            <a:graphic xmlns:a="http://schemas.openxmlformats.org/drawingml/2006/main">
+              <a:graphicData uri="http://schemas.openxmlformats.org/drawingml/2006/picture">
+                <pic:pic xmlns:pic="http://schemas.openxmlformats.org/drawingml/2006/picture">
+                  <pic:nvPicPr>
+                    <pic:cNvPr id="856922412" name="Picture 1" descr="A graph of a function&#10;&#10;AI-generated content may be incorrect."/>
+                    <pic:cNvPicPr/>
+                  </pic:nvPicPr>
+                  <pic:blipFill>
+                    <a:blip r:embed="rId68"/>
+                    <a:stretch>
+                      <a:fillRect/>
+                    </a:stretch>
+                  </pic:blipFill>
+                  <pic:spPr>
+                    <a:xfrm>
+                      <a:off x="0" y="0"/>
+                      <a:ext cx="3200400" cy="1603375"/>
+                    </a:xfrm>
+                    <a:prstGeom prst="rect">
+                      <a:avLst/>
+                    </a:prstGeom>
+                  </pic:spPr>
+                </pic:pic>
+              </a:graphicData>
+            </a:graphic>
+          </wp:inline>
+        </w:drawing>
+      </w:r>
+    </w:p>
+    <w:p>
+      <w:pPr>
+        <w:pStyle w:val="ListParagraph"/>
+        <w:numPr>
+          <w:ilvl w:val="0"/>
+          <w:numId w:val="51"/>
+        </w:numPr>
+      </w:pPr>
+      <w:r>
+        <w:br w:type="column"/>
+      </w:r>
+      <w:r>
+        <w:t>Create an equation for this graph with the angles in radians.</w:t>
+      </w:r>
+      <w:r>
+        <w:br/>
+        <w:t>Shape is inverted sine. A is negative.</w:t>
+      </w:r>
+      <w:r>
+        <w:br/>
+      </w:r>
+      <m:oMathPara>
+        <m:oMath>
+          <m:r>
+            <w:rPr>
+              <w:rFonts w:ascii="Cambria Math" w:hAnsi="Cambria Math"/>
+            </w:rPr>
+            <m:t>A=</m:t>
+          </m:r>
+          <m:f>
+            <m:fPr>
+              <m:ctrlPr>
+                <w:rPr>
+                  <w:rFonts w:ascii="Cambria Math" w:hAnsi="Cambria Math"/>
+                  <w:i/>
+                </w:rPr>
+              </m:ctrlPr>
+            </m:fPr>
+            <m:num>
+              <m:r>
+                <w:rPr>
+                  <w:rFonts w:ascii="Cambria Math" w:hAnsi="Cambria Math"/>
+                </w:rPr>
+                <m:t>7-1</m:t>
+              </m:r>
+            </m:num>
+            <m:den>
+              <m:r>
+                <w:rPr>
+                  <w:rFonts w:ascii="Cambria Math" w:hAnsi="Cambria Math"/>
+                </w:rPr>
+                <m:t>2</m:t>
+              </m:r>
+            </m:den>
+          </m:f>
+          <m:r>
+            <w:rPr>
+              <w:rFonts w:ascii="Cambria Math" w:hAnsi="Cambria Math"/>
+            </w:rPr>
+            <m:t>=</m:t>
+          </m:r>
+          <m:f>
+            <m:fPr>
+              <m:ctrlPr>
+                <w:rPr>
+                  <w:rFonts w:ascii="Cambria Math" w:hAnsi="Cambria Math"/>
+                  <w:i/>
+                </w:rPr>
+              </m:ctrlPr>
+            </m:fPr>
+            <m:num>
+              <m:r>
+                <w:rPr>
+                  <w:rFonts w:ascii="Cambria Math" w:hAnsi="Cambria Math"/>
+                </w:rPr>
+                <m:t>6</m:t>
+              </m:r>
+            </m:num>
+            <m:den>
+              <m:r>
+                <w:rPr>
+                  <w:rFonts w:ascii="Cambria Math" w:hAnsi="Cambria Math"/>
+                </w:rPr>
+                <m:t>2</m:t>
+              </m:r>
+            </m:den>
+          </m:f>
+          <m:r>
+            <w:rPr>
+              <w:rFonts w:ascii="Cambria Math" w:hAnsi="Cambria Math"/>
+            </w:rPr>
+            <m:t>=3</m:t>
+          </m:r>
+          <m:r>
+            <w:rPr>
+              <w:rFonts w:eastAsiaTheme="minorEastAsia"/>
+            </w:rPr>
+            <w:br/>
+          </m:r>
+        </m:oMath>
+        <m:oMath>
+          <m:r>
+            <w:rPr>
+              <w:rFonts w:ascii="Cambria Math" w:hAnsi="Cambria Math"/>
+            </w:rPr>
+            <m:t>P=π=</m:t>
+          </m:r>
+          <m:f>
+            <m:fPr>
+              <m:ctrlPr>
+                <w:rPr>
+                  <w:rFonts w:ascii="Cambria Math" w:hAnsi="Cambria Math"/>
+                  <w:i/>
+                </w:rPr>
+              </m:ctrlPr>
+            </m:fPr>
+            <m:num>
+              <m:r>
+                <w:rPr>
+                  <w:rFonts w:ascii="Cambria Math" w:hAnsi="Cambria Math"/>
+                </w:rPr>
+                <m:t>2π</m:t>
+              </m:r>
+            </m:num>
+            <m:den>
+              <m:r>
+                <w:rPr>
+                  <w:rFonts w:ascii="Cambria Math" w:hAnsi="Cambria Math"/>
+                </w:rPr>
+                <m:t>B</m:t>
+              </m:r>
+            </m:den>
+          </m:f>
+          <m:r>
+            <w:rPr>
+              <w:rFonts w:ascii="Cambria Math" w:hAnsi="Cambria Math"/>
+            </w:rPr>
+            <m:t>, πB=2π, B=2</m:t>
+          </m:r>
+          <m:r>
+            <w:rPr>
+              <w:rFonts w:eastAsiaTheme="minorEastAsia"/>
+            </w:rPr>
+            <w:br/>
+          </m:r>
+        </m:oMath>
+        <m:oMath>
+          <m:r>
+            <w:rPr>
+              <w:rFonts w:ascii="Cambria Math" w:hAnsi="Cambria Math"/>
+            </w:rPr>
+            <m:t>y=4, C=4</m:t>
+          </m:r>
+          <m:r>
+            <w:rPr>
+              <w:rFonts w:eastAsiaTheme="minorEastAsia"/>
+            </w:rPr>
+            <w:br/>
+          </m:r>
+        </m:oMath>
+        <m:oMath>
+          <m:r>
+            <m:rPr>
+              <m:sty m:val="bi"/>
+            </m:rPr>
+            <w:rPr>
+              <w:rFonts w:ascii="Cambria Math" w:hAnsi="Cambria Math"/>
+            </w:rPr>
+            <m:t>y</m:t>
+          </m:r>
+          <m:r>
+            <m:rPr>
+              <m:sty m:val="bi"/>
+            </m:rPr>
+            <w:rPr>
+              <w:rFonts w:ascii="Cambria Math" w:hAnsi="Cambria Math"/>
+            </w:rPr>
+            <m:t>=</m:t>
+          </m:r>
+          <m:r>
+            <m:rPr>
+              <m:sty m:val="bi"/>
+            </m:rPr>
+            <w:rPr>
+              <w:rFonts w:ascii="Cambria Math" w:eastAsiaTheme="minorEastAsia" w:hAnsi="Cambria Math"/>
+            </w:rPr>
+            <m:t>-3</m:t>
+          </m:r>
+          <m:func>
+            <m:funcPr>
+              <m:ctrlPr>
+                <w:rPr>
+                  <w:rFonts w:ascii="Cambria Math" w:eastAsiaTheme="minorEastAsia" w:hAnsi="Cambria Math"/>
+                  <w:b/>
+                  <w:bCs/>
+                </w:rPr>
+              </m:ctrlPr>
+            </m:funcPr>
+            <m:fName>
+              <m:r>
+                <m:rPr>
+                  <m:sty m:val="b"/>
+                </m:rPr>
+                <w:rPr>
+                  <w:rFonts w:ascii="Cambria Math" w:eastAsiaTheme="minorEastAsia" w:hAnsi="Cambria Math"/>
+                </w:rPr>
+                <m:t>sin</m:t>
+              </m:r>
+            </m:fName>
+            <m:e>
+              <m:d>
+                <m:dPr>
+                  <m:ctrlPr>
+                    <w:rPr>
+                      <w:rFonts w:ascii="Cambria Math" w:eastAsiaTheme="minorEastAsia" w:hAnsi="Cambria Math"/>
+                      <w:b/>
+                      <w:bCs/>
+                      <w:i/>
+                    </w:rPr>
+                  </m:ctrlPr>
+                </m:dPr>
+                <m:e>
+                  <m:r>
+                    <m:rPr>
+                      <m:sty m:val="bi"/>
+                    </m:rPr>
+                    <w:rPr>
+                      <w:rFonts w:ascii="Cambria Math" w:eastAsiaTheme="minorEastAsia" w:hAnsi="Cambria Math"/>
+                    </w:rPr>
+                    <m:t>2</m:t>
+                  </m:r>
+                  <m:r>
+                    <m:rPr>
+                      <m:sty m:val="bi"/>
+                    </m:rPr>
+                    <w:rPr>
+                      <w:rFonts w:ascii="Cambria Math" w:eastAsiaTheme="minorEastAsia" w:hAnsi="Cambria Math"/>
+                    </w:rPr>
+                    <m:t>x</m:t>
+                  </m:r>
+                </m:e>
+              </m:d>
+            </m:e>
+          </m:func>
+          <m:r>
+            <m:rPr>
+              <m:sty m:val="bi"/>
+            </m:rPr>
+            <w:rPr>
+              <w:rFonts w:ascii="Cambria Math" w:eastAsiaTheme="minorEastAsia" w:hAnsi="Cambria Math"/>
+            </w:rPr>
+            <m:t>+4</m:t>
+          </m:r>
+        </m:oMath>
+      </m:oMathPara>
+    </w:p>
+    <w:tbl>
+      <w:tblPr>
+        <w:tblStyle w:val="TableGrid"/>
+        <w:tblW w:w="0" w:type="auto"/>
+        <w:jc w:val="center"/>
+        <w:tblLook w:val="04A0" w:firstRow="1" w:lastRow="0" w:firstColumn="1" w:lastColumn="0" w:noHBand="0" w:noVBand="1"/>
+      </w:tblPr>
+      <w:tblGrid>
+        <w:gridCol w:w="895"/>
+        <w:gridCol w:w="720"/>
+      </w:tblGrid>
+      <w:tr>
+        <w:trPr>
+          <w:jc w:val="center"/>
+        </w:trPr>
+        <w:tc>
+          <w:tcPr>
+            <w:tcW w:w="895" w:type="dxa"/>
+          </w:tcPr>
+          <w:p>
+            <w:pPr>
+              <w:pStyle w:val="NoSpacing"/>
+              <w:jc w:val="center"/>
+            </w:pPr>
+            <w:r>
+              <w:t>x</w:t>
+            </w:r>
+          </w:p>
+        </w:tc>
+        <w:tc>
+          <w:tcPr>
+            <w:tcW w:w="720" w:type="dxa"/>
+          </w:tcPr>
+          <w:p>
+            <w:pPr>
+              <w:pStyle w:val="NoSpacing"/>
+              <w:jc w:val="center"/>
+            </w:pPr>
+            <w:r>
+              <w:t>y</w:t>
+            </w:r>
+          </w:p>
+        </w:tc>
+      </w:tr>
+      <w:tr>
+        <w:trPr>
+          <w:jc w:val="center"/>
+        </w:trPr>
+        <w:tc>
+          <w:tcPr>
+            <w:tcW w:w="895" w:type="dxa"/>
+          </w:tcPr>
+          <w:p>
+            <w:pPr>
+              <w:pStyle w:val="NoSpacing"/>
+              <w:jc w:val="center"/>
+            </w:pPr>
+            <w:r>
+              <w:t>0</w:t>
+            </w:r>
+          </w:p>
+        </w:tc>
+        <w:tc>
+          <w:tcPr>
+            <w:tcW w:w="720" w:type="dxa"/>
+          </w:tcPr>
+          <w:p>
+            <w:pPr>
+              <w:pStyle w:val="NoSpacing"/>
+              <w:jc w:val="center"/>
+            </w:pPr>
+            <w:r>
+              <w:t>4</w:t>
+            </w:r>
+          </w:p>
+        </w:tc>
+      </w:tr>
+      <w:tr>
+        <w:trPr>
+          <w:jc w:val="center"/>
+        </w:trPr>
+        <w:tc>
+          <w:tcPr>
+            <w:tcW w:w="895" w:type="dxa"/>
+          </w:tcPr>
+          <w:p>
+            <w:pPr>
+              <w:pStyle w:val="NoSpacing"/>
+              <w:jc w:val="center"/>
+            </w:pPr>
+            <m:oMathPara>
+              <m:oMath>
+                <m:f>
+                  <m:fPr>
+                    <m:ctrlPr>
+                      <w:rPr>
+                        <w:rFonts w:ascii="Cambria Math" w:hAnsi="Cambria Math"/>
+                        <w:i/>
+                      </w:rPr>
+                    </m:ctrlPr>
+                  </m:fPr>
+                  <m:num>
+                    <m:r>
+                      <w:rPr>
+                        <w:rFonts w:ascii="Cambria Math" w:hAnsi="Cambria Math"/>
+                      </w:rPr>
+                      <m:t>π</m:t>
+                    </m:r>
+                  </m:num>
+                  <m:den>
+                    <m:r>
+                      <w:rPr>
+                        <w:rFonts w:ascii="Cambria Math" w:hAnsi="Cambria Math"/>
+                      </w:rPr>
+                      <m:t>4</m:t>
+                    </m:r>
+                  </m:den>
+                </m:f>
+              </m:oMath>
+            </m:oMathPara>
+          </w:p>
+        </w:tc>
+        <w:tc>
+          <w:tcPr>
+            <w:tcW w:w="720" w:type="dxa"/>
+          </w:tcPr>
+          <w:p>
+            <w:pPr>
+              <w:pStyle w:val="NoSpacing"/>
+              <w:jc w:val="center"/>
+            </w:pPr>
+            <w:r>
+              <w:t>1</w:t>
+            </w:r>
+          </w:p>
+        </w:tc>
+      </w:tr>
+      <w:tr>
+        <w:trPr>
+          <w:jc w:val="center"/>
+        </w:trPr>
+        <w:tc>
+          <w:tcPr>
+            <w:tcW w:w="895" w:type="dxa"/>
+          </w:tcPr>
+          <w:p>
+            <w:pPr>
+              <w:pStyle w:val="NoSpacing"/>
+              <w:jc w:val="center"/>
+            </w:pPr>
+            <m:oMathPara>
+              <m:oMath>
+                <m:f>
+                  <m:fPr>
+                    <m:ctrlPr>
+                      <w:rPr>
+                        <w:rFonts w:ascii="Cambria Math" w:hAnsi="Cambria Math"/>
+                        <w:i/>
+                      </w:rPr>
+                    </m:ctrlPr>
+                  </m:fPr>
+                  <m:num>
+                    <m:r>
+                      <w:rPr>
+                        <w:rFonts w:ascii="Cambria Math" w:hAnsi="Cambria Math"/>
+                      </w:rPr>
+                      <m:t>π</m:t>
+                    </m:r>
+                  </m:num>
+                  <m:den>
+                    <m:r>
+                      <w:rPr>
+                        <w:rFonts w:ascii="Cambria Math" w:hAnsi="Cambria Math"/>
+                      </w:rPr>
+                      <m:t>2</m:t>
+                    </m:r>
+                  </m:den>
+                </m:f>
+              </m:oMath>
+            </m:oMathPara>
+          </w:p>
+        </w:tc>
+        <w:tc>
+          <w:tcPr>
+            <w:tcW w:w="720" w:type="dxa"/>
+          </w:tcPr>
+          <w:p>
+            <w:pPr>
+              <w:pStyle w:val="NoSpacing"/>
+              <w:jc w:val="center"/>
+            </w:pPr>
+            <w:r>
+              <w:t>4</w:t>
+            </w:r>
+          </w:p>
+        </w:tc>
+      </w:tr>
+      <w:tr>
+        <w:trPr>
+          <w:jc w:val="center"/>
+        </w:trPr>
+        <w:tc>
+          <w:tcPr>
+            <w:tcW w:w="895" w:type="dxa"/>
+          </w:tcPr>
+          <w:p>
+            <w:pPr>
+              <w:pStyle w:val="NoSpacing"/>
+              <w:jc w:val="center"/>
+            </w:pPr>
+            <m:oMathPara>
+              <m:oMath>
+                <m:f>
+                  <m:fPr>
+                    <m:ctrlPr>
+                      <w:rPr>
+                        <w:rFonts w:ascii="Cambria Math" w:hAnsi="Cambria Math"/>
+                        <w:i/>
+                      </w:rPr>
+                    </m:ctrlPr>
+                  </m:fPr>
+                  <m:num>
+                    <m:r>
+                      <w:rPr>
+                        <w:rFonts w:ascii="Cambria Math" w:hAnsi="Cambria Math"/>
+                      </w:rPr>
+                      <m:t>3π</m:t>
+                    </m:r>
+                  </m:num>
+                  <m:den>
+                    <m:r>
+                      <w:rPr>
+                        <w:rFonts w:ascii="Cambria Math" w:hAnsi="Cambria Math"/>
+                      </w:rPr>
+                      <m:t>4</m:t>
+                    </m:r>
+                  </m:den>
+                </m:f>
+              </m:oMath>
+            </m:oMathPara>
+          </w:p>
+        </w:tc>
+        <w:tc>
+          <w:tcPr>
+            <w:tcW w:w="720" w:type="dxa"/>
+          </w:tcPr>
+          <w:p>
+            <w:pPr>
+              <w:pStyle w:val="NoSpacing"/>
+              <w:jc w:val="center"/>
+            </w:pPr>
+            <w:r>
+              <w:t>7</w:t>
+            </w:r>
+          </w:p>
+        </w:tc>
+      </w:tr>
+      <w:tr>
+        <w:trPr>
+          <w:jc w:val="center"/>
+        </w:trPr>
+        <w:tc>
+          <w:tcPr>
+            <w:tcW w:w="895" w:type="dxa"/>
+          </w:tcPr>
+          <w:p>
+            <w:pPr>
+              <w:pStyle w:val="NoSpacing"/>
+              <w:jc w:val="center"/>
+            </w:pPr>
+            <m:oMathPara>
+              <m:oMath>
+                <m:r>
+                  <w:rPr>
+                    <w:rFonts w:ascii="Cambria Math" w:hAnsi="Cambria Math"/>
+                  </w:rPr>
+                  <m:t>π</m:t>
+                </m:r>
+              </m:oMath>
+            </m:oMathPara>
+          </w:p>
+        </w:tc>
+        <w:tc>
+          <w:tcPr>
+            <w:tcW w:w="720" w:type="dxa"/>
+          </w:tcPr>
+          <w:p>
+            <w:pPr>
+              <w:pStyle w:val="NoSpacing"/>
+              <w:jc w:val="center"/>
+            </w:pPr>
+            <w:r>
+              <w:t>4</w:t>
+            </w:r>
+          </w:p>
+        </w:tc>
+      </w:tr>
+      <w:tr>
+        <w:trPr>
+          <w:jc w:val="center"/>
+        </w:trPr>
+        <w:tc>
+          <w:tcPr>
+            <w:tcW w:w="895" w:type="dxa"/>
+          </w:tcPr>
+          <w:p>
+            <w:pPr>
+              <w:pStyle w:val="NoSpacing"/>
+              <w:jc w:val="center"/>
+              <w:rPr>
+                <w:rFonts w:ascii="Aptos" w:eastAsia="Aptos" w:hAnsi="Aptos" w:cs="Times New Roman"/>
+              </w:rPr>
+            </w:pPr>
+            <m:oMathPara>
+              <m:oMath>
+                <m:f>
+                  <m:fPr>
+                    <m:ctrlPr>
+                      <w:rPr>
+                        <w:rFonts w:ascii="Cambria Math" w:eastAsia="Aptos" w:hAnsi="Cambria Math" w:cs="Times New Roman"/>
+                        <w:i/>
+                      </w:rPr>
+                    </m:ctrlPr>
+                  </m:fPr>
+                  <m:num>
+                    <m:r>
+                      <w:rPr>
+                        <w:rFonts w:ascii="Cambria Math" w:eastAsia="Aptos" w:hAnsi="Cambria Math" w:cs="Times New Roman"/>
+                      </w:rPr>
+                      <m:t>5π</m:t>
+                    </m:r>
+                  </m:num>
+                  <m:den>
+                    <m:r>
+                      <w:rPr>
+                        <w:rFonts w:ascii="Cambria Math" w:eastAsia="Aptos" w:hAnsi="Cambria Math" w:cs="Times New Roman"/>
+                      </w:rPr>
+                      <m:t>4</m:t>
+                    </m:r>
+                  </m:den>
+                </m:f>
+              </m:oMath>
+            </m:oMathPara>
+          </w:p>
+        </w:tc>
+        <w:tc>
+          <w:tcPr>
+            <w:tcW w:w="720" w:type="dxa"/>
+          </w:tcPr>
+          <w:p>
+            <w:pPr>
+              <w:pStyle w:val="NoSpacing"/>
+              <w:jc w:val="center"/>
+            </w:pPr>
+            <w:r>
+              <w:t>1</w:t>
+            </w:r>
+          </w:p>
+        </w:tc>
+      </w:tr>
+      <w:tr>
+        <w:trPr>
+          <w:jc w:val="center"/>
+        </w:trPr>
+        <w:tc>
+          <w:tcPr>
+            <w:tcW w:w="895" w:type="dxa"/>
+          </w:tcPr>
+          <w:p>
+            <w:pPr>
+              <w:pStyle w:val="NoSpacing"/>
+              <w:jc w:val="center"/>
+              <w:rPr>
+                <w:rFonts w:ascii="Aptos" w:eastAsia="Aptos" w:hAnsi="Aptos" w:cs="Times New Roman"/>
+              </w:rPr>
+            </w:pPr>
+            <m:oMathPara>
+              <m:oMath>
+                <m:f>
+                  <m:fPr>
+                    <m:ctrlPr>
+                      <w:rPr>
+                        <w:rFonts w:ascii="Cambria Math" w:eastAsia="Aptos" w:hAnsi="Cambria Math" w:cs="Times New Roman"/>
+                        <w:i/>
+                      </w:rPr>
+                    </m:ctrlPr>
+                  </m:fPr>
+                  <m:num>
+                    <m:r>
+                      <w:rPr>
+                        <w:rFonts w:ascii="Cambria Math" w:eastAsia="Aptos" w:hAnsi="Cambria Math" w:cs="Times New Roman"/>
+                      </w:rPr>
+                      <m:t>3π</m:t>
+                    </m:r>
+                  </m:num>
+                  <m:den>
+                    <m:r>
+                      <w:rPr>
+                        <w:rFonts w:ascii="Cambria Math" w:eastAsia="Aptos" w:hAnsi="Cambria Math" w:cs="Times New Roman"/>
+                      </w:rPr>
+                      <m:t>2</m:t>
+                    </m:r>
+                  </m:den>
+                </m:f>
+              </m:oMath>
+            </m:oMathPara>
+          </w:p>
+        </w:tc>
+        <w:tc>
+          <w:tcPr>
+            <w:tcW w:w="720" w:type="dxa"/>
+          </w:tcPr>
+          <w:p>
+            <w:pPr>
+              <w:pStyle w:val="NoSpacing"/>
+              <w:jc w:val="center"/>
+            </w:pPr>
+            <w:r>
+              <w:t>4</w:t>
+            </w:r>
+          </w:p>
+        </w:tc>
+      </w:tr>
+      <w:tr>
+        <w:trPr>
+          <w:jc w:val="center"/>
+        </w:trPr>
+        <w:tc>
+          <w:tcPr>
+            <w:tcW w:w="895" w:type="dxa"/>
+          </w:tcPr>
+          <w:p>
+            <w:pPr>
+              <w:pStyle w:val="NoSpacing"/>
+              <w:jc w:val="center"/>
+              <w:rPr>
+                <w:rFonts w:ascii="Aptos" w:eastAsia="Aptos" w:hAnsi="Aptos" w:cs="Times New Roman"/>
+              </w:rPr>
+            </w:pPr>
+            <m:oMathPara>
+              <m:oMath>
+                <m:f>
+                  <m:fPr>
+                    <m:ctrlPr>
+                      <w:rPr>
+                        <w:rFonts w:ascii="Cambria Math" w:eastAsia="Aptos" w:hAnsi="Cambria Math" w:cs="Times New Roman"/>
+                        <w:i/>
+                      </w:rPr>
+                    </m:ctrlPr>
+                  </m:fPr>
+                  <m:num>
+                    <m:r>
+                      <w:rPr>
+                        <w:rFonts w:ascii="Cambria Math" w:eastAsia="Aptos" w:hAnsi="Cambria Math" w:cs="Times New Roman"/>
+                      </w:rPr>
+                      <m:t>7π</m:t>
+                    </m:r>
+                  </m:num>
+                  <m:den>
+                    <m:r>
+                      <w:rPr>
+                        <w:rFonts w:ascii="Cambria Math" w:eastAsia="Aptos" w:hAnsi="Cambria Math" w:cs="Times New Roman"/>
+                      </w:rPr>
+                      <m:t>4</m:t>
+                    </m:r>
+                  </m:den>
+                </m:f>
+              </m:oMath>
+            </m:oMathPara>
+          </w:p>
+        </w:tc>
+        <w:tc>
+          <w:tcPr>
+            <w:tcW w:w="720" w:type="dxa"/>
+          </w:tcPr>
+          <w:p>
+            <w:pPr>
+              <w:pStyle w:val="NoSpacing"/>
+              <w:jc w:val="center"/>
+            </w:pPr>
+            <w:r>
+              <w:t>7</w:t>
+            </w:r>
+          </w:p>
+        </w:tc>
+      </w:tr>
+      <w:tr>
+        <w:trPr>
+          <w:jc w:val="center"/>
+        </w:trPr>
+        <w:tc>
+          <w:tcPr>
+            <w:tcW w:w="895" w:type="dxa"/>
+          </w:tcPr>
+          <w:p>
+            <w:pPr>
+              <w:pStyle w:val="NoSpacing"/>
+              <w:jc w:val="center"/>
+              <w:rPr>
+                <w:rFonts w:ascii="Aptos" w:eastAsia="Aptos" w:hAnsi="Aptos" w:cs="Times New Roman"/>
+              </w:rPr>
+            </w:pPr>
+            <m:oMathPara>
+              <m:oMath>
+                <m:r>
+                  <w:rPr>
+                    <w:rFonts w:ascii="Cambria Math" w:eastAsia="Aptos" w:hAnsi="Cambria Math" w:cs="Times New Roman"/>
+                  </w:rPr>
+                  <m:t>2π</m:t>
+                </m:r>
+              </m:oMath>
+            </m:oMathPara>
+          </w:p>
+        </w:tc>
+        <w:tc>
+          <w:tcPr>
+            <w:tcW w:w="720" w:type="dxa"/>
+          </w:tcPr>
+          <w:p>
+            <w:pPr>
+              <w:pStyle w:val="NoSpacing"/>
+              <w:jc w:val="center"/>
+            </w:pPr>
+            <w:r>
+              <w:t>4</w:t>
+            </w:r>
+          </w:p>
+        </w:tc>
+      </w:tr>
+    </w:tbl>
+    <w:p>
+      <w:r>
+        <w:rPr>
+          <w:noProof/>
+        </w:rPr>
+        <w:drawing>
+          <wp:inline distT="0" distB="0" distL="0" distR="0" wp14:anchorId="13CEBD1B" wp14:editId="7DACD5D8">
+            <wp:extent cx="3200400" cy="2792095"/>
+            <wp:effectExtent l="0" t="0" r="0" b="8255"/>
+            <wp:docPr id="1164352126" name="Picture 1" descr="A graph of a function&#10;&#10;AI-generated content may be incorrect."/>
+            <wp:cNvGraphicFramePr>
+              <a:graphicFrameLocks xmlns:a="http://schemas.openxmlformats.org/drawingml/2006/main" noChangeAspect="1"/>
+            </wp:cNvGraphicFramePr>
+            <a:graphic xmlns:a="http://schemas.openxmlformats.org/drawingml/2006/main">
+              <a:graphicData uri="http://schemas.openxmlformats.org/drawingml/2006/picture">
+                <pic:pic xmlns:pic="http://schemas.openxmlformats.org/drawingml/2006/picture">
+                  <pic:nvPicPr>
+                    <pic:cNvPr id="1164352126" name="Picture 1" descr="A graph of a function&#10;&#10;AI-generated content may be incorrect."/>
+                    <pic:cNvPicPr/>
+                  </pic:nvPicPr>
+                  <pic:blipFill>
+                    <a:blip r:embed="rId69"/>
+                    <a:stretch>
+                      <a:fillRect/>
+                    </a:stretch>
+                  </pic:blipFill>
+                  <pic:spPr>
+                    <a:xfrm>
+                      <a:off x="0" y="0"/>
+                      <a:ext cx="3200400" cy="2792095"/>
+                    </a:xfrm>
+                    <a:prstGeom prst="rect">
+                      <a:avLst/>
+                    </a:prstGeom>
+                  </pic:spPr>
+                </pic:pic>
+              </a:graphicData>
+            </a:graphic>
+          </wp:inline>
+        </w:drawing>
+      </w:r>
+    </w:p>
+    <w:p>
+      <w:pPr>
+        <w:pStyle w:val="ListParagraph"/>
+        <w:numPr>
+          <w:ilvl w:val="0"/>
+          <w:numId w:val="51"/>
+        </w:numPr>
+      </w:pPr>
+      <w:r>
+        <w:br w:type="column"/>
+      </w:r>
+      <w:r>
+        <w:lastRenderedPageBreak/>
+        <w:t xml:space="preserve">Create an equation for this </w:t>
+      </w:r>
+      <w:r>
+        <w:t>graph with the angles in radians.</w:t>
+      </w:r>
+    </w:p>
+    <w:p>
+      <w:pPr>
+        <w:ind w:left="360"/>
+      </w:pPr>
+      <w:r>
+        <w:rPr>
+          <w:noProof/>
+        </w:rPr>
+        <w:drawing>
+          <wp:inline distT="0" distB="0" distL="0" distR="0" wp14:anchorId="15CB6C28" wp14:editId="6E92A98D">
+            <wp:extent cx="3200400" cy="1010920"/>
+            <wp:effectExtent l="0" t="0" r="0" b="0"/>
+            <wp:docPr id="1892343347" name="Picture 1" descr="A graph of a function&#10;&#10;AI-generated content may be incorrect."/>
+            <wp:cNvGraphicFramePr>
+              <a:graphicFrameLocks xmlns:a="http://schemas.openxmlformats.org/drawingml/2006/main" noChangeAspect="1"/>
+            </wp:cNvGraphicFramePr>
+            <a:graphic xmlns:a="http://schemas.openxmlformats.org/drawingml/2006/main">
+              <a:graphicData uri="http://schemas.openxmlformats.org/drawingml/2006/picture">
+                <pic:pic xmlns:pic="http://schemas.openxmlformats.org/drawingml/2006/picture">
+                  <pic:nvPicPr>
+                    <pic:cNvPr id="1892343347" name="Picture 1" descr="A graph of a function&#10;&#10;AI-generated content may be incorrect."/>
+                    <pic:cNvPicPr/>
+                  </pic:nvPicPr>
+                  <pic:blipFill>
+                    <a:blip r:embed="rId70"/>
+                    <a:stretch>
+                      <a:fillRect/>
+                    </a:stretch>
+                  </pic:blipFill>
+                  <pic:spPr>
+                    <a:xfrm>
+                      <a:off x="0" y="0"/>
+                      <a:ext cx="3200400" cy="1010920"/>
+                    </a:xfrm>
+                    <a:prstGeom prst="rect">
+                      <a:avLst/>
+                    </a:prstGeom>
+                  </pic:spPr>
+                </pic:pic>
+              </a:graphicData>
+            </a:graphic>
+          </wp:inline>
+        </w:drawing>
+      </w:r>
+    </w:p>
+    <w:p>
+      <w:pPr>
+        <w:ind w:left="720"/>
+        <w:rPr>
+          <w:b/>
+          <w:bCs/>
+        </w:rPr>
+      </w:pPr>
+      <w:r>
+        <w:t xml:space="preserve">The shape is cosine, positive </w:t>
+      </w:r>
+      <m:oMath>
+        <m:r>
+          <w:rPr>
+            <w:rFonts w:ascii="Cambria Math" w:hAnsi="Cambria Math"/>
+          </w:rPr>
+          <m:t>A</m:t>
+        </m:r>
+      </m:oMath>
+      <w:r>
+        <w:rPr>
+          <w:rFonts w:eastAsiaTheme="minorEastAsia"/>
+        </w:rPr>
+        <w:t xml:space="preserve"> value.</w:t>
+      </w:r>
+      <w:r>
+        <w:rPr>
+          <w:rFonts w:eastAsiaTheme="minorEastAsia"/>
+        </w:rPr>
+        <w:br/>
+      </w:r>
+      <m:oMathPara>
+        <m:oMath>
+          <m:r>
+            <w:rPr>
+              <w:rFonts w:ascii="Cambria Math" w:hAnsi="Cambria Math"/>
+            </w:rPr>
+            <m:t>A=</m:t>
+          </m:r>
+          <m:f>
+            <m:fPr>
+              <m:ctrlPr>
+                <w:rPr>
+                  <w:rFonts w:ascii="Cambria Math" w:hAnsi="Cambria Math"/>
+                  <w:i/>
+                </w:rPr>
+              </m:ctrlPr>
+            </m:fPr>
+            <m:num>
+              <m:r>
+                <w:rPr>
+                  <w:rFonts w:ascii="Cambria Math" w:hAnsi="Cambria Math"/>
+                </w:rPr>
+                <m:t>2-</m:t>
+              </m:r>
+              <m:d>
+                <m:dPr>
+                  <m:ctrlPr>
+                    <w:rPr>
+                      <w:rFonts w:ascii="Cambria Math" w:hAnsi="Cambria Math"/>
+                      <w:i/>
+                    </w:rPr>
+                  </m:ctrlPr>
+                </m:dPr>
+                <m:e>
+                  <m:r>
+                    <w:rPr>
+                      <w:rFonts w:ascii="Cambria Math" w:hAnsi="Cambria Math"/>
+                    </w:rPr>
+                    <m:t>-2</m:t>
+                  </m:r>
+                </m:e>
+              </m:d>
+            </m:num>
+            <m:den>
+              <m:r>
+                <w:rPr>
+                  <w:rFonts w:ascii="Cambria Math" w:hAnsi="Cambria Math"/>
+                </w:rPr>
+                <m:t>2</m:t>
+              </m:r>
+            </m:den>
+          </m:f>
+          <m:r>
+            <w:rPr>
+              <w:rFonts w:ascii="Cambria Math" w:hAnsi="Cambria Math"/>
+            </w:rPr>
+            <m:t>=</m:t>
+          </m:r>
+          <m:f>
+            <m:fPr>
+              <m:ctrlPr>
+                <w:rPr>
+                  <w:rFonts w:ascii="Cambria Math" w:hAnsi="Cambria Math"/>
+                  <w:i/>
+                </w:rPr>
+              </m:ctrlPr>
+            </m:fPr>
+            <m:num>
+              <m:r>
+                <w:rPr>
+                  <w:rFonts w:ascii="Cambria Math" w:hAnsi="Cambria Math"/>
+                </w:rPr>
+                <m:t>4</m:t>
+              </m:r>
+            </m:num>
+            <m:den>
+              <m:r>
+                <w:rPr>
+                  <w:rFonts w:ascii="Cambria Math" w:hAnsi="Cambria Math"/>
+                </w:rPr>
+                <m:t>2</m:t>
+              </m:r>
+            </m:den>
+          </m:f>
+          <m:r>
+            <w:rPr>
+              <w:rFonts w:ascii="Cambria Math" w:hAnsi="Cambria Math"/>
+            </w:rPr>
+            <m:t>=2</m:t>
+          </m:r>
+          <m:r>
+            <w:rPr>
+              <w:rFonts w:eastAsiaTheme="minorEastAsia"/>
+            </w:rPr>
+            <w:br/>
+          </m:r>
+        </m:oMath>
+        <m:oMath>
+          <m:r>
+            <w:rPr>
+              <w:rFonts w:ascii="Cambria Math" w:hAnsi="Cambria Math"/>
+            </w:rPr>
+            <m:t>P=15=</m:t>
+          </m:r>
+          <m:f>
+            <m:fPr>
+              <m:ctrlPr>
+                <w:rPr>
+                  <w:rFonts w:ascii="Cambria Math" w:hAnsi="Cambria Math"/>
+                  <w:i/>
+                </w:rPr>
+              </m:ctrlPr>
+            </m:fPr>
+            <m:num>
+              <m:r>
+                <w:rPr>
+                  <w:rFonts w:ascii="Cambria Math" w:hAnsi="Cambria Math"/>
+                </w:rPr>
+                <m:t>2π</m:t>
+              </m:r>
+            </m:num>
+            <m:den>
+              <m:r>
+                <w:rPr>
+                  <w:rFonts w:ascii="Cambria Math" w:hAnsi="Cambria Math"/>
+                </w:rPr>
+                <m:t>B</m:t>
+              </m:r>
+            </m:den>
+          </m:f>
+          <m:r>
+            <w:rPr>
+              <w:rFonts w:ascii="Cambria Math" w:hAnsi="Cambria Math"/>
+            </w:rPr>
+            <m:t>, 15B=2π, B=</m:t>
+          </m:r>
+          <m:f>
+            <m:fPr>
+              <m:ctrlPr>
+                <w:rPr>
+                  <w:rFonts w:ascii="Cambria Math" w:hAnsi="Cambria Math"/>
+                  <w:i/>
+                </w:rPr>
+              </m:ctrlPr>
+            </m:fPr>
+            <m:num>
+              <m:r>
+                <w:rPr>
+                  <w:rFonts w:ascii="Cambria Math" w:hAnsi="Cambria Math"/>
+                </w:rPr>
+                <m:t>2π</m:t>
+              </m:r>
+            </m:num>
+            <m:den>
+              <m:r>
+                <w:rPr>
+                  <w:rFonts w:ascii="Cambria Math" w:hAnsi="Cambria Math"/>
+                </w:rPr>
+                <m:t>15</m:t>
+              </m:r>
+            </m:den>
+          </m:f>
+          <m:r>
+            <w:rPr>
+              <w:rFonts w:eastAsiaTheme="minorEastAsia"/>
+            </w:rPr>
+            <w:br/>
+          </m:r>
+        </m:oMath>
+        <m:oMath>
+          <m:r>
+            <w:rPr>
+              <w:rFonts w:ascii="Cambria Math" w:hAnsi="Cambria Math"/>
+            </w:rPr>
+            <m:t>y=0, C=0</m:t>
+          </m:r>
+          <m:r>
+            <w:rPr>
+              <w:rFonts w:ascii="Cambria Math" w:hAnsi="Cambria Math"/>
+            </w:rPr>
+            <w:br/>
+          </m:r>
+        </m:oMath>
+        <m:oMath>
+          <m:r>
+            <m:rPr>
+              <m:sty m:val="bi"/>
+            </m:rPr>
+            <w:rPr>
+              <w:rFonts w:ascii="Cambria Math" w:hAnsi="Cambria Math"/>
+            </w:rPr>
+            <m:t>y=2</m:t>
+          </m:r>
+          <m:r>
+            <m:rPr>
+              <m:sty m:val="b"/>
+            </m:rPr>
+            <w:rPr>
+              <w:rFonts w:ascii="Cambria Math" w:hAnsi="Cambria Math"/>
+            </w:rPr>
+            <m:t>cos⁡</m:t>
+          </m:r>
+          <m:d>
+            <m:dPr>
+              <m:ctrlPr>
+                <w:rPr>
+                  <w:rFonts w:ascii="Cambria Math" w:hAnsi="Cambria Math"/>
+                  <w:b/>
+                  <w:bCs/>
+                  <w:i/>
+                </w:rPr>
+              </m:ctrlPr>
+            </m:dPr>
+            <m:e>
+              <m:f>
+                <m:fPr>
+                  <m:ctrlPr>
+                    <w:rPr>
+                      <w:rFonts w:ascii="Cambria Math" w:hAnsi="Cambria Math"/>
+                      <w:b/>
+                      <w:bCs/>
+                      <w:i/>
+                    </w:rPr>
+                  </m:ctrlPr>
+                </m:fPr>
+                <m:num>
+                  <m:r>
+                    <m:rPr>
+                      <m:sty m:val="bi"/>
+                    </m:rPr>
+                    <w:rPr>
+                      <w:rFonts w:ascii="Cambria Math" w:hAnsi="Cambria Math"/>
+                    </w:rPr>
+                    <m:t>2</m:t>
+                  </m:r>
+                  <m:r>
+                    <m:rPr>
+                      <m:sty m:val="bi"/>
+                    </m:rPr>
+                    <w:rPr>
+                      <w:rFonts w:ascii="Cambria Math" w:hAnsi="Cambria Math"/>
+                    </w:rPr>
+                    <m:t>π</m:t>
+                  </m:r>
+                </m:num>
+                <m:den>
+                  <m:r>
+                    <m:rPr>
+                      <m:sty m:val="bi"/>
+                    </m:rPr>
+                    <w:rPr>
+                      <w:rFonts w:ascii="Cambria Math" w:hAnsi="Cambria Math"/>
+                    </w:rPr>
+                    <m:t>15</m:t>
+                  </m:r>
+                </m:den>
+              </m:f>
+              <m:r>
+                <m:rPr>
+                  <m:sty m:val="bi"/>
+                </m:rPr>
+                <w:rPr>
+                  <w:rFonts w:ascii="Cambria Math" w:hAnsi="Cambria Math"/>
+                </w:rPr>
+                <m:t>x</m:t>
+              </m:r>
+            </m:e>
+          </m:d>
+          <m:r>
+            <w:rPr>
+              <w:rFonts w:eastAsiaTheme="minorEastAsia"/>
+              <w:b/>
+              <w:bCs/>
+            </w:rPr>
+            <w:br/>
+          </m:r>
+        </m:oMath>
+      </m:oMathPara>
+      <w:r>
+        <w:rPr>
+          <w:rFonts w:eastAsiaTheme="minorEastAsia"/>
+          <w:b/>
+          <w:bCs/>
+        </w:rPr>
+        <w:t>I believe the book’s answer is incorrect.</w:t>
+      </w:r>
+    </w:p>
+    <w:p>
+      <w:pPr>
+        <w:pStyle w:val="ListParagraph"/>
+        <w:numPr>
+          <w:ilvl w:val="0"/>
+          <w:numId w:val="51"/>
+        </w:numPr>
+      </w:pPr>
+      <w:r>
+        <w:br w:type="column"/>
+      </w:r>
+      <w:r>
+        <w:t xml:space="preserve">Sketch a graph of </w:t>
+      </w:r>
+      <m:oMath>
+        <m:r>
+          <w:rPr>
+            <w:rFonts w:ascii="Cambria Math" w:hAnsi="Cambria Math"/>
+          </w:rPr>
+          <m:t>y=</m:t>
+        </m:r>
+        <m:r>
+          <w:rPr>
+            <w:rFonts w:ascii="Cambria Math" w:hAnsi="Cambria Math"/>
+          </w:rPr>
+          <m:t>-10</m:t>
+        </m:r>
+        <m:func>
+          <m:funcPr>
+            <m:ctrlPr>
+              <w:rPr>
+                <w:rFonts w:ascii="Cambria Math" w:hAnsi="Cambria Math"/>
+              </w:rPr>
+            </m:ctrlPr>
+          </m:funcPr>
+          <m:fName>
+            <m:r>
+              <m:rPr>
+                <m:sty m:val="p"/>
+              </m:rPr>
+              <w:rPr>
+                <w:rFonts w:ascii="Cambria Math" w:hAnsi="Cambria Math"/>
+              </w:rPr>
+              <m:t>cos</m:t>
+            </m:r>
+          </m:fName>
+          <m:e>
+            <m:d>
+              <m:dPr>
+                <m:ctrlPr>
+                  <w:rPr>
+                    <w:rFonts w:ascii="Cambria Math" w:hAnsi="Cambria Math"/>
+                    <w:i/>
+                  </w:rPr>
+                </m:ctrlPr>
+              </m:dPr>
+              <m:e>
+                <m:f>
+                  <m:fPr>
+                    <m:ctrlPr>
+                      <w:rPr>
+                        <w:rFonts w:ascii="Cambria Math" w:hAnsi="Cambria Math"/>
+                        <w:i/>
+                      </w:rPr>
+                    </m:ctrlPr>
+                  </m:fPr>
+                  <m:num>
+                    <m:r>
+                      <w:rPr>
+                        <w:rFonts w:ascii="Cambria Math" w:hAnsi="Cambria Math"/>
+                      </w:rPr>
+                      <m:t>π</m:t>
+                    </m:r>
+                  </m:num>
+                  <m:den>
+                    <m:r>
+                      <w:rPr>
+                        <w:rFonts w:ascii="Cambria Math" w:hAnsi="Cambria Math"/>
+                      </w:rPr>
+                      <m:t>20</m:t>
+                    </m:r>
+                  </m:den>
+                </m:f>
+                <m:r>
+                  <w:rPr>
+                    <w:rFonts w:ascii="Cambria Math" w:hAnsi="Cambria Math"/>
+                  </w:rPr>
+                  <m:t>x</m:t>
+                </m:r>
+              </m:e>
+            </m:d>
+          </m:e>
+        </m:func>
+        <m:r>
+          <w:rPr>
+            <w:rFonts w:ascii="Cambria Math" w:hAnsi="Cambria Math"/>
+          </w:rPr>
+          <m:t>+10</m:t>
+        </m:r>
+      </m:oMath>
+      <w:r>
+        <w:rPr>
+          <w:rFonts w:eastAsiaTheme="minorEastAsia"/>
+        </w:rPr>
+        <w:t>.</w:t>
+      </w:r>
+      <w:r>
+        <w:rPr>
+          <w:rFonts w:eastAsiaTheme="minorEastAsia"/>
+        </w:rPr>
+        <w:br/>
+        <w:t>In radians:</w:t>
+      </w:r>
+      <w:r>
+        <w:rPr>
+          <w:rFonts w:eastAsiaTheme="minorEastAsia"/>
+        </w:rPr>
+        <w:br/>
+        <w:t>Inverted cosine</w:t>
+      </w:r>
+      <w:r>
+        <w:rPr>
+          <w:rFonts w:eastAsiaTheme="minorEastAsia"/>
+        </w:rPr>
+        <w:t>, with vertical shift of 10</w:t>
+      </w:r>
+      <w:r>
+        <w:rPr>
+          <w:rFonts w:eastAsiaTheme="minorEastAsia"/>
+        </w:rPr>
+        <w:br/>
+      </w:r>
+      <m:oMathPara>
+        <m:oMath>
+          <m:r>
+            <w:rPr>
+              <w:rFonts w:ascii="Cambria Math" w:hAnsi="Cambria Math"/>
+            </w:rPr>
+            <m:t>B</m:t>
+          </m:r>
+          <m:r>
+            <w:rPr>
+              <w:rFonts w:ascii="Cambria Math" w:hAnsi="Cambria Math"/>
+            </w:rPr>
+            <m:t>=</m:t>
+          </m:r>
+          <m:f>
+            <m:fPr>
+              <m:ctrlPr>
+                <w:rPr>
+                  <w:rFonts w:ascii="Cambria Math" w:hAnsi="Cambria Math"/>
+                  <w:i/>
+                </w:rPr>
+              </m:ctrlPr>
+            </m:fPr>
+            <m:num>
+              <m:r>
+                <w:rPr>
+                  <w:rFonts w:ascii="Cambria Math" w:hAnsi="Cambria Math"/>
+                </w:rPr>
+                <m:t>π</m:t>
+              </m:r>
+            </m:num>
+            <m:den>
+              <m:r>
+                <w:rPr>
+                  <w:rFonts w:ascii="Cambria Math" w:hAnsi="Cambria Math"/>
+                </w:rPr>
+                <m:t>20</m:t>
+              </m:r>
+            </m:den>
+          </m:f>
+          <m:r>
+            <w:rPr>
+              <w:rFonts w:ascii="Cambria Math" w:hAnsi="Cambria Math"/>
+            </w:rPr>
+            <m:t>, P</m:t>
+          </m:r>
+          <m:r>
+            <w:rPr>
+              <w:rFonts w:ascii="Cambria Math" w:hAnsi="Cambria Math"/>
+            </w:rPr>
+            <m:t>=</m:t>
+          </m:r>
+          <m:f>
+            <m:fPr>
+              <m:ctrlPr>
+                <w:rPr>
+                  <w:rFonts w:ascii="Cambria Math" w:hAnsi="Cambria Math"/>
+                  <w:i/>
+                </w:rPr>
+              </m:ctrlPr>
+            </m:fPr>
+            <m:num>
+              <m:r>
+                <w:rPr>
+                  <w:rFonts w:ascii="Cambria Math" w:hAnsi="Cambria Math"/>
+                </w:rPr>
+                <m:t>2π</m:t>
+              </m:r>
+            </m:num>
+            <m:den>
+              <m:r>
+                <w:rPr>
+                  <w:rFonts w:ascii="Cambria Math" w:hAnsi="Cambria Math"/>
+                </w:rPr>
+                <m:t>B</m:t>
+              </m:r>
+            </m:den>
+          </m:f>
+          <m:r>
+            <w:rPr>
+              <w:rFonts w:ascii="Cambria Math" w:hAnsi="Cambria Math"/>
+            </w:rPr>
+            <m:t>=</m:t>
+          </m:r>
+          <m:f>
+            <m:fPr>
+              <m:ctrlPr>
+                <w:rPr>
+                  <w:rFonts w:ascii="Cambria Math" w:hAnsi="Cambria Math"/>
+                  <w:i/>
+                </w:rPr>
+              </m:ctrlPr>
+            </m:fPr>
+            <m:num>
+              <m:r>
+                <w:rPr>
+                  <w:rFonts w:ascii="Cambria Math" w:hAnsi="Cambria Math"/>
+                </w:rPr>
+                <m:t>2π</m:t>
+              </m:r>
+            </m:num>
+            <m:den>
+              <m:f>
+                <m:fPr>
+                  <m:ctrlPr>
+                    <w:rPr>
+                      <w:rFonts w:ascii="Cambria Math" w:hAnsi="Cambria Math"/>
+                      <w:i/>
+                    </w:rPr>
+                  </m:ctrlPr>
+                </m:fPr>
+                <m:num>
+                  <m:r>
+                    <w:rPr>
+                      <w:rFonts w:ascii="Cambria Math" w:hAnsi="Cambria Math"/>
+                    </w:rPr>
+                    <m:t>π</m:t>
+                  </m:r>
+                </m:num>
+                <m:den>
+                  <m:r>
+                    <w:rPr>
+                      <w:rFonts w:ascii="Cambria Math" w:hAnsi="Cambria Math"/>
+                    </w:rPr>
+                    <m:t>20</m:t>
+                  </m:r>
+                </m:den>
+              </m:f>
+            </m:den>
+          </m:f>
+          <m:r>
+            <w:rPr>
+              <w:rFonts w:ascii="Cambria Math" w:hAnsi="Cambria Math"/>
+            </w:rPr>
+            <m:t>=2π∙</m:t>
+          </m:r>
+          <m:f>
+            <m:fPr>
+              <m:ctrlPr>
+                <w:rPr>
+                  <w:rFonts w:ascii="Cambria Math" w:hAnsi="Cambria Math"/>
+                  <w:i/>
+                </w:rPr>
+              </m:ctrlPr>
+            </m:fPr>
+            <m:num>
+              <m:r>
+                <w:rPr>
+                  <w:rFonts w:ascii="Cambria Math" w:hAnsi="Cambria Math"/>
+                </w:rPr>
+                <m:t>20</m:t>
+              </m:r>
+            </m:num>
+            <m:den>
+              <m:r>
+                <w:rPr>
+                  <w:rFonts w:ascii="Cambria Math" w:hAnsi="Cambria Math"/>
+                </w:rPr>
+                <m:t>π</m:t>
+              </m:r>
+            </m:den>
+          </m:f>
+          <m:r>
+            <w:rPr>
+              <w:rFonts w:ascii="Cambria Math" w:hAnsi="Cambria Math"/>
+            </w:rPr>
+            <m:t>=40</m:t>
+          </m:r>
+          <m:r>
+            <w:rPr>
+              <w:rFonts w:eastAsiaTheme="minorEastAsia"/>
+            </w:rPr>
+            <w:br/>
+          </m:r>
+        </m:oMath>
+        <m:oMath>
+          <m:r>
+            <w:rPr>
+              <w:rFonts w:ascii="Cambria Math" w:hAnsi="Cambria Math"/>
+            </w:rPr>
+            <m:t>y=10, C=10</m:t>
+          </m:r>
+        </m:oMath>
+      </m:oMathPara>
+    </w:p>
+    <w:tbl>
+      <w:tblPr>
+        <w:tblStyle w:val="TableGrid"/>
+        <w:tblW w:w="0" w:type="auto"/>
+        <w:tblInd w:w="720" w:type="dxa"/>
+        <w:tblLook w:val="04A0" w:firstRow="1" w:lastRow="0" w:firstColumn="1" w:lastColumn="0" w:noHBand="0" w:noVBand="1"/>
+      </w:tblPr>
+      <w:tblGrid>
+        <w:gridCol w:w="2155"/>
+        <w:gridCol w:w="2155"/>
+      </w:tblGrid>
+      <w:tr>
+        <w:tc>
+          <w:tcPr>
+            <w:tcW w:w="2515" w:type="dxa"/>
+          </w:tcPr>
+          <w:p>
+            <w:pPr>
+              <w:pStyle w:val="NoSpacing"/>
+            </w:pPr>
+            <w:r>
+              <w:t>x</w:t>
+            </w:r>
+          </w:p>
+        </w:tc>
+        <w:tc>
+          <w:tcPr>
+            <w:tcW w:w="2515" w:type="dxa"/>
+          </w:tcPr>
+          <w:p>
+            <w:pPr>
+              <w:pStyle w:val="NoSpacing"/>
+            </w:pPr>
+            <w:r>
+              <w:t>y</w:t>
+            </w:r>
+          </w:p>
+        </w:tc>
+      </w:tr>
+      <w:tr>
+        <w:tc>
+          <w:tcPr>
+            <w:tcW w:w="2515" w:type="dxa"/>
+          </w:tcPr>
+          <w:p>
+            <w:pPr>
+              <w:pStyle w:val="NoSpacing"/>
+            </w:pPr>
+            <w:r>
+              <w:t>0</w:t>
+            </w:r>
+          </w:p>
+        </w:tc>
+        <w:tc>
+          <w:tcPr>
+            <w:tcW w:w="2515" w:type="dxa"/>
+          </w:tcPr>
+          <w:p>
+            <w:pPr>
+              <w:pStyle w:val="NoSpacing"/>
+            </w:pPr>
+            <w:r>
+              <w:t>0</w:t>
+            </w:r>
+          </w:p>
+        </w:tc>
+      </w:tr>
+      <w:tr>
+        <w:tc>
+          <w:tcPr>
+            <w:tcW w:w="2515" w:type="dxa"/>
+          </w:tcPr>
+          <w:p>
+            <w:pPr>
+              <w:pStyle w:val="NoSpacing"/>
+            </w:pPr>
+            <w:r>
+              <w:t>10</w:t>
+            </w:r>
+          </w:p>
+        </w:tc>
+        <w:tc>
+          <w:tcPr>
+            <w:tcW w:w="2515" w:type="dxa"/>
+          </w:tcPr>
+          <w:p>
+            <w:pPr>
+              <w:pStyle w:val="NoSpacing"/>
+            </w:pPr>
+            <w:r>
+              <w:t>10</w:t>
+            </w:r>
+          </w:p>
+        </w:tc>
+      </w:tr>
+      <w:tr>
+        <w:tc>
+          <w:tcPr>
+            <w:tcW w:w="2515" w:type="dxa"/>
+          </w:tcPr>
+          <w:p>
+            <w:pPr>
+              <w:pStyle w:val="NoSpacing"/>
+            </w:pPr>
+            <w:r>
+              <w:t>20</w:t>
+            </w:r>
+          </w:p>
+        </w:tc>
+        <w:tc>
+          <w:tcPr>
+            <w:tcW w:w="2515" w:type="dxa"/>
+          </w:tcPr>
+          <w:p>
+            <w:pPr>
+              <w:pStyle w:val="NoSpacing"/>
+            </w:pPr>
+            <w:r>
+              <w:t>20</w:t>
+            </w:r>
+          </w:p>
+        </w:tc>
+      </w:tr>
+      <w:tr>
+        <w:tc>
+          <w:tcPr>
+            <w:tcW w:w="2515" w:type="dxa"/>
+          </w:tcPr>
+          <w:p>
+            <w:pPr>
+              <w:pStyle w:val="NoSpacing"/>
+            </w:pPr>
+            <w:r>
+              <w:t>30</w:t>
+            </w:r>
+          </w:p>
+        </w:tc>
+        <w:tc>
+          <w:tcPr>
+            <w:tcW w:w="2515" w:type="dxa"/>
+          </w:tcPr>
+          <w:p>
+            <w:pPr>
+              <w:pStyle w:val="NoSpacing"/>
+            </w:pPr>
+            <w:r>
+              <w:t>10</w:t>
+            </w:r>
+          </w:p>
+        </w:tc>
+      </w:tr>
+      <w:tr>
+        <w:tc>
+          <w:tcPr>
+            <w:tcW w:w="2515" w:type="dxa"/>
+          </w:tcPr>
+          <w:p>
+            <w:pPr>
+              <w:pStyle w:val="NoSpacing"/>
+            </w:pPr>
+            <w:r>
+              <w:t>40</w:t>
+            </w:r>
+          </w:p>
+        </w:tc>
+        <w:tc>
+          <w:tcPr>
+            <w:tcW w:w="2515" w:type="dxa"/>
+          </w:tcPr>
+          <w:p>
+            <w:pPr>
+              <w:pStyle w:val="NoSpacing"/>
+            </w:pPr>
+            <w:r>
+              <w:t>0</w:t>
+            </w:r>
+          </w:p>
+        </w:tc>
+      </w:tr>
+    </w:tbl>
+    <w:p>
+      <w:pPr>
+        <w:pStyle w:val="ListParagraph"/>
+      </w:pPr>
+      <w:r>
+        <w:br/>
+      </w:r>
+      <w:r>
+        <w:rPr>
+          <w:noProof/>
+        </w:rPr>
+        <w:drawing>
+          <wp:inline distT="0" distB="0" distL="0" distR="0" wp14:anchorId="6C7D61AE" wp14:editId="0A01F1AF">
+            <wp:extent cx="2706624" cy="1947672"/>
+            <wp:effectExtent l="0" t="0" r="0" b="0"/>
+            <wp:docPr id="1677752599" name="Picture 1" descr="A graph with a line&#10;&#10;AI-generated content may be incorrect."/>
+            <wp:cNvGraphicFramePr>
+              <a:graphicFrameLocks xmlns:a="http://schemas.openxmlformats.org/drawingml/2006/main" noChangeAspect="1"/>
+            </wp:cNvGraphicFramePr>
+            <a:graphic xmlns:a="http://schemas.openxmlformats.org/drawingml/2006/main">
+              <a:graphicData uri="http://schemas.openxmlformats.org/drawingml/2006/picture">
+                <pic:pic xmlns:pic="http://schemas.openxmlformats.org/drawingml/2006/picture">
+                  <pic:nvPicPr>
+                    <pic:cNvPr id="1677752599" name="Picture 1" descr="A graph with a line&#10;&#10;AI-generated content may be incorrect."/>
+                    <pic:cNvPicPr/>
+                  </pic:nvPicPr>
+                  <pic:blipFill>
+                    <a:blip r:embed="rId71"/>
+                    <a:stretch>
+                      <a:fillRect/>
+                    </a:stretch>
+                  </pic:blipFill>
+                  <pic:spPr>
+                    <a:xfrm>
+                      <a:off x="0" y="0"/>
+                      <a:ext cx="2706624" cy="1947672"/>
+                    </a:xfrm>
+                    <a:prstGeom prst="rect">
+                      <a:avLst/>
+                    </a:prstGeom>
+                  </pic:spPr>
+                </pic:pic>
+              </a:graphicData>
+            </a:graphic>
+          </wp:inline>
+        </w:drawing>
+      </w:r>
+    </w:p>
+    <w:p>
+      <w:pPr>
+        <w:pStyle w:val="ListParagraph"/>
+      </w:pPr>
+      <w:r>
+        <w:t xml:space="preserve">I believe the book is incorrect because </w:t>
+      </w:r>
+      <m:oMath>
+        <m:r>
+          <w:rPr>
+            <w:rFonts w:ascii="Cambria Math" w:hAnsi="Cambria Math"/>
+          </w:rPr>
+          <m:t>-1≤</m:t>
+        </m:r>
+        <m:func>
+          <m:funcPr>
+            <m:ctrlPr>
+              <w:rPr>
+                <w:rFonts w:ascii="Cambria Math" w:hAnsi="Cambria Math"/>
+                <w:i/>
+              </w:rPr>
+            </m:ctrlPr>
+          </m:funcPr>
+          <m:fName>
+            <m:r>
+              <m:rPr>
+                <m:sty m:val="p"/>
+              </m:rPr>
+              <w:rPr>
+                <w:rFonts w:ascii="Cambria Math" w:hAnsi="Cambria Math"/>
+              </w:rPr>
+              <m:t>cos</m:t>
+            </m:r>
+          </m:fName>
+          <m:e>
+            <m:r>
+              <w:rPr>
+                <w:rFonts w:ascii="Cambria Math" w:hAnsi="Cambria Math"/>
+              </w:rPr>
+              <m:t>θ≤1</m:t>
+            </m:r>
+          </m:e>
+        </m:func>
+      </m:oMath>
+      <w:r>
+        <w:rPr>
+          <w:rFonts w:eastAsiaTheme="minorEastAsia"/>
+        </w:rPr>
+        <w:t xml:space="preserve">. Therefore: </w:t>
+      </w:r>
+      <m:oMath>
+        <m:r>
+          <w:rPr>
+            <w:rFonts w:ascii="Cambria Math" w:eastAsiaTheme="minorEastAsia" w:hAnsi="Cambria Math"/>
+          </w:rPr>
+          <m:t>0≤y≤20</m:t>
+        </m:r>
+      </m:oMath>
+      <w:r>
+        <w:rPr>
+          <w:rFonts w:eastAsiaTheme="minorEastAsia"/>
+        </w:rPr>
+        <w:t>.</w:t>
+      </w:r>
+      <w:r>
+        <w:rPr>
+          <w:rFonts w:eastAsiaTheme="minorEastAsia"/>
+        </w:rPr>
+        <w:t xml:space="preserve"> The book shows the peak at </w:t>
+      </w:r>
+      <w:r>
+        <w:rPr>
+          <w:rFonts w:eastAsiaTheme="minorEastAsia"/>
+        </w:rPr>
+        <w:t>(20, 10)</w:t>
+      </w:r>
+      <w:r>
+        <w:rPr>
+          <w:rFonts w:eastAsiaTheme="minorEastAsia"/>
+        </w:rPr>
+        <w:t>.</w:t>
+      </w:r>
+      <w:r>
+        <w:rPr>
+          <w:rFonts w:eastAsiaTheme="minorEastAsia"/>
+        </w:rPr>
+        <w:t xml:space="preserve"> My peak is at </w:t>
+      </w:r>
+      <w:r>
+        <w:rPr>
+          <w:rFonts w:eastAsiaTheme="minorEastAsia"/>
+        </w:rPr>
+        <w:br/>
+        <w:t>(20, 20).</w:t>
+      </w:r>
     </w:p>
     <w:p>
       <w:pPr>
@@ -33555,7 +35720,7 @@
   <w:abstractNum w:abstractNumId="7" w15:restartNumberingAfterBreak="0">
     <w:nsid w:val="153725C2"/>
     <w:multiLevelType w:val="hybridMultilevel"/>
-    <w:tmpl w:val="8E26D4C4"/>
+    <w:tmpl w:val="FF9227DE"/>
     <w:lvl w:ilvl="0" w:tplc="04090015">
       <w:start w:val="1"/>
       <w:numFmt w:val="upperLetter"/>
@@ -35843,6 +38008,95 @@
     </w:lvl>
   </w:abstractNum>
   <w:abstractNum w:abstractNumId="33" w15:restartNumberingAfterBreak="0">
+    <w:nsid w:val="4567322C"/>
+    <w:multiLevelType w:val="hybridMultilevel"/>
+    <w:tmpl w:val="D8302876"/>
+    <w:lvl w:ilvl="0" w:tplc="AC9686E2">
+      <w:start w:val="2"/>
+      <w:numFmt w:val="upperLetter"/>
+      <w:lvlText w:val="%1."/>
+      <w:lvlJc w:val="left"/>
+      <w:pPr>
+        <w:ind w:left="360" w:hanging="360"/>
+      </w:pPr>
+      <w:rPr>
+        <w:rFonts w:hint="default"/>
+      </w:rPr>
+    </w:lvl>
+    <w:lvl w:ilvl="1" w:tplc="04090019" w:tentative="1">
+      <w:start w:val="1"/>
+      <w:numFmt w:val="lowerLetter"/>
+      <w:lvlText w:val="%2."/>
+      <w:lvlJc w:val="left"/>
+      <w:pPr>
+        <w:ind w:left="1440" w:hanging="360"/>
+      </w:pPr>
+    </w:lvl>
+    <w:lvl w:ilvl="2" w:tplc="0409001B" w:tentative="1">
+      <w:start w:val="1"/>
+      <w:numFmt w:val="lowerRoman"/>
+      <w:lvlText w:val="%3."/>
+      <w:lvlJc w:val="right"/>
+      <w:pPr>
+        <w:ind w:left="2160" w:hanging="180"/>
+      </w:pPr>
+    </w:lvl>
+    <w:lvl w:ilvl="3" w:tplc="0409000F" w:tentative="1">
+      <w:start w:val="1"/>
+      <w:numFmt w:val="decimal"/>
+      <w:lvlText w:val="%4."/>
+      <w:lvlJc w:val="left"/>
+      <w:pPr>
+        <w:ind w:left="2880" w:hanging="360"/>
+      </w:pPr>
+    </w:lvl>
+    <w:lvl w:ilvl="4" w:tplc="04090019" w:tentative="1">
+      <w:start w:val="1"/>
+      <w:numFmt w:val="lowerLetter"/>
+      <w:lvlText w:val="%5."/>
+      <w:lvlJc w:val="left"/>
+      <w:pPr>
+        <w:ind w:left="3600" w:hanging="360"/>
+      </w:pPr>
+    </w:lvl>
+    <w:lvl w:ilvl="5" w:tplc="0409001B" w:tentative="1">
+      <w:start w:val="1"/>
+      <w:numFmt w:val="lowerRoman"/>
+      <w:lvlText w:val="%6."/>
+      <w:lvlJc w:val="right"/>
+      <w:pPr>
+        <w:ind w:left="4320" w:hanging="180"/>
+      </w:pPr>
+    </w:lvl>
+    <w:lvl w:ilvl="6" w:tplc="0409000F" w:tentative="1">
+      <w:start w:val="1"/>
+      <w:numFmt w:val="decimal"/>
+      <w:lvlText w:val="%7."/>
+      <w:lvlJc w:val="left"/>
+      <w:pPr>
+        <w:ind w:left="5040" w:hanging="360"/>
+      </w:pPr>
+    </w:lvl>
+    <w:lvl w:ilvl="7" w:tplc="04090019" w:tentative="1">
+      <w:start w:val="1"/>
+      <w:numFmt w:val="lowerLetter"/>
+      <w:lvlText w:val="%8."/>
+      <w:lvlJc w:val="left"/>
+      <w:pPr>
+        <w:ind w:left="5760" w:hanging="360"/>
+      </w:pPr>
+    </w:lvl>
+    <w:lvl w:ilvl="8" w:tplc="0409001B" w:tentative="1">
+      <w:start w:val="1"/>
+      <w:numFmt w:val="lowerRoman"/>
+      <w:lvlText w:val="%9."/>
+      <w:lvlJc w:val="right"/>
+      <w:pPr>
+        <w:ind w:left="6480" w:hanging="180"/>
+      </w:pPr>
+    </w:lvl>
+  </w:abstractNum>
+  <w:abstractNum w:abstractNumId="34" w15:restartNumberingAfterBreak="0">
     <w:nsid w:val="468516F9"/>
     <w:multiLevelType w:val="hybridMultilevel"/>
     <w:tmpl w:val="360E1960"/>
@@ -35931,7 +38185,93 @@
       </w:pPr>
     </w:lvl>
   </w:abstractNum>
-  <w:abstractNum w:abstractNumId="34" w15:restartNumberingAfterBreak="0">
+  <w:abstractNum w:abstractNumId="35" w15:restartNumberingAfterBreak="0">
+    <w:nsid w:val="48FB1610"/>
+    <w:multiLevelType w:val="hybridMultilevel"/>
+    <w:tmpl w:val="11042C30"/>
+    <w:lvl w:ilvl="0" w:tplc="0409000F">
+      <w:start w:val="1"/>
+      <w:numFmt w:val="decimal"/>
+      <w:lvlText w:val="%1."/>
+      <w:lvlJc w:val="left"/>
+      <w:pPr>
+        <w:ind w:left="720" w:hanging="360"/>
+      </w:pPr>
+    </w:lvl>
+    <w:lvl w:ilvl="1" w:tplc="04090019">
+      <w:start w:val="1"/>
+      <w:numFmt w:val="lowerLetter"/>
+      <w:lvlText w:val="%2."/>
+      <w:lvlJc w:val="left"/>
+      <w:pPr>
+        <w:ind w:left="1440" w:hanging="360"/>
+      </w:pPr>
+    </w:lvl>
+    <w:lvl w:ilvl="2" w:tplc="0409001B" w:tentative="1">
+      <w:start w:val="1"/>
+      <w:numFmt w:val="lowerRoman"/>
+      <w:lvlText w:val="%3."/>
+      <w:lvlJc w:val="right"/>
+      <w:pPr>
+        <w:ind w:left="2160" w:hanging="180"/>
+      </w:pPr>
+    </w:lvl>
+    <w:lvl w:ilvl="3" w:tplc="0409000F" w:tentative="1">
+      <w:start w:val="1"/>
+      <w:numFmt w:val="decimal"/>
+      <w:lvlText w:val="%4."/>
+      <w:lvlJc w:val="left"/>
+      <w:pPr>
+        <w:ind w:left="2880" w:hanging="360"/>
+      </w:pPr>
+    </w:lvl>
+    <w:lvl w:ilvl="4" w:tplc="04090019" w:tentative="1">
+      <w:start w:val="1"/>
+      <w:numFmt w:val="lowerLetter"/>
+      <w:lvlText w:val="%5."/>
+      <w:lvlJc w:val="left"/>
+      <w:pPr>
+        <w:ind w:left="3600" w:hanging="360"/>
+      </w:pPr>
+    </w:lvl>
+    <w:lvl w:ilvl="5" w:tplc="0409001B" w:tentative="1">
+      <w:start w:val="1"/>
+      <w:numFmt w:val="lowerRoman"/>
+      <w:lvlText w:val="%6."/>
+      <w:lvlJc w:val="right"/>
+      <w:pPr>
+        <w:ind w:left="4320" w:hanging="180"/>
+      </w:pPr>
+    </w:lvl>
+    <w:lvl w:ilvl="6" w:tplc="0409000F" w:tentative="1">
+      <w:start w:val="1"/>
+      <w:numFmt w:val="decimal"/>
+      <w:lvlText w:val="%7."/>
+      <w:lvlJc w:val="left"/>
+      <w:pPr>
+        <w:ind w:left="5040" w:hanging="360"/>
+      </w:pPr>
+    </w:lvl>
+    <w:lvl w:ilvl="7" w:tplc="04090019" w:tentative="1">
+      <w:start w:val="1"/>
+      <w:numFmt w:val="lowerLetter"/>
+      <w:lvlText w:val="%8."/>
+      <w:lvlJc w:val="left"/>
+      <w:pPr>
+        <w:ind w:left="5760" w:hanging="360"/>
+      </w:pPr>
+    </w:lvl>
+    <w:lvl w:ilvl="8" w:tplc="0409001B" w:tentative="1">
+      <w:start w:val="1"/>
+      <w:numFmt w:val="lowerRoman"/>
+      <w:lvlText w:val="%9."/>
+      <w:lvlJc w:val="right"/>
+      <w:pPr>
+        <w:ind w:left="6480" w:hanging="180"/>
+      </w:pPr>
+    </w:lvl>
+  </w:abstractNum>
+  <w:abstractNum w:abstractNumId="36" w15:restartNumberingAfterBreak="0">
     <w:nsid w:val="4CBE51C3"/>
     <w:multiLevelType w:val="hybridMultilevel"/>
     <w:tmpl w:val="08C02216"/>
@@ -36020,7 +38360,7 @@
       </w:pPr>
     </w:lvl>
   </w:abstractNum>
-  <w:abstractNum w:abstractNumId="35" w15:restartNumberingAfterBreak="0">
+  <w:abstractNum w:abstractNumId="37" w15:restartNumberingAfterBreak="0">
     <w:nsid w:val="4CCD25D4"/>
     <w:multiLevelType w:val="hybridMultilevel"/>
     <w:tmpl w:val="C172AB60"/>
@@ -36106,7 +38446,7 @@
       </w:pPr>
     </w:lvl>
   </w:abstractNum>
-  <w:abstractNum w:abstractNumId="36" w15:restartNumberingAfterBreak="0">
+  <w:abstractNum w:abstractNumId="38" w15:restartNumberingAfterBreak="0">
     <w:nsid w:val="535934BA"/>
     <w:multiLevelType w:val="hybridMultilevel"/>
     <w:tmpl w:val="494C742E"/>
@@ -36195,7 +38535,7 @@
       </w:pPr>
     </w:lvl>
   </w:abstractNum>
-  <w:abstractNum w:abstractNumId="37" w15:restartNumberingAfterBreak="0">
+  <w:abstractNum w:abstractNumId="39" w15:restartNumberingAfterBreak="0">
     <w:nsid w:val="54AA4BBE"/>
     <w:multiLevelType w:val="hybridMultilevel"/>
     <w:tmpl w:val="1D7A1E7A"/>
@@ -36281,7 +38621,7 @@
       </w:pPr>
     </w:lvl>
   </w:abstractNum>
-  <w:abstractNum w:abstractNumId="38" w15:restartNumberingAfterBreak="0">
+  <w:abstractNum w:abstractNumId="40" w15:restartNumberingAfterBreak="0">
     <w:nsid w:val="565B3B5F"/>
     <w:multiLevelType w:val="hybridMultilevel"/>
     <w:tmpl w:val="C25CF020"/>
@@ -36367,7 +38707,7 @@
       </w:pPr>
     </w:lvl>
   </w:abstractNum>
-  <w:abstractNum w:abstractNumId="39" w15:restartNumberingAfterBreak="0">
+  <w:abstractNum w:abstractNumId="41" w15:restartNumberingAfterBreak="0">
     <w:nsid w:val="582B237B"/>
     <w:multiLevelType w:val="hybridMultilevel"/>
     <w:tmpl w:val="F7B2F010"/>
@@ -36456,7 +38796,7 @@
       </w:pPr>
     </w:lvl>
   </w:abstractNum>
-  <w:abstractNum w:abstractNumId="40" w15:restartNumberingAfterBreak="0">
+  <w:abstractNum w:abstractNumId="42" w15:restartNumberingAfterBreak="0">
     <w:nsid w:val="5C1028A5"/>
     <w:multiLevelType w:val="hybridMultilevel"/>
     <w:tmpl w:val="01F67B0E"/>
@@ -36545,7 +38885,7 @@
       </w:pPr>
     </w:lvl>
   </w:abstractNum>
-  <w:abstractNum w:abstractNumId="41" w15:restartNumberingAfterBreak="0">
+  <w:abstractNum w:abstractNumId="43" w15:restartNumberingAfterBreak="0">
     <w:nsid w:val="616A6B24"/>
     <w:multiLevelType w:val="hybridMultilevel"/>
     <w:tmpl w:val="B95ED14C"/>
@@ -36634,7 +38974,7 @@
       </w:pPr>
     </w:lvl>
   </w:abstractNum>
-  <w:abstractNum w:abstractNumId="42" w15:restartNumberingAfterBreak="0">
+  <w:abstractNum w:abstractNumId="44" w15:restartNumberingAfterBreak="0">
     <w:nsid w:val="655B16EE"/>
     <w:multiLevelType w:val="hybridMultilevel"/>
     <w:tmpl w:val="1E0CFBAE"/>
@@ -36723,7 +39063,7 @@
       </w:pPr>
     </w:lvl>
   </w:abstractNum>
-  <w:abstractNum w:abstractNumId="43" w15:restartNumberingAfterBreak="0">
+  <w:abstractNum w:abstractNumId="45" w15:restartNumberingAfterBreak="0">
     <w:nsid w:val="6C4C7A0A"/>
     <w:multiLevelType w:val="hybridMultilevel"/>
     <w:tmpl w:val="1DA2279C"/>
@@ -36809,7 +39149,7 @@
       </w:pPr>
     </w:lvl>
   </w:abstractNum>
-  <w:abstractNum w:abstractNumId="44" w15:restartNumberingAfterBreak="0">
+  <w:abstractNum w:abstractNumId="46" w15:restartNumberingAfterBreak="0">
     <w:nsid w:val="6C7D37F7"/>
     <w:multiLevelType w:val="hybridMultilevel"/>
     <w:tmpl w:val="98662F1E"/>
@@ -36898,7 +39238,7 @@
       </w:pPr>
     </w:lvl>
   </w:abstractNum>
-  <w:abstractNum w:abstractNumId="45" w15:restartNumberingAfterBreak="0">
+  <w:abstractNum w:abstractNumId="47" w15:restartNumberingAfterBreak="0">
     <w:nsid w:val="6EEA64AD"/>
     <w:multiLevelType w:val="hybridMultilevel"/>
     <w:tmpl w:val="0E18012C"/>
@@ -36987,7 +39327,7 @@
       </w:pPr>
     </w:lvl>
   </w:abstractNum>
-  <w:abstractNum w:abstractNumId="46" w15:restartNumberingAfterBreak="0">
+  <w:abstractNum w:abstractNumId="48" w15:restartNumberingAfterBreak="0">
     <w:nsid w:val="7505097C"/>
     <w:multiLevelType w:val="hybridMultilevel"/>
     <w:tmpl w:val="C046B648"/>
@@ -37073,7 +39413,7 @@
       </w:pPr>
     </w:lvl>
   </w:abstractNum>
-  <w:abstractNum w:abstractNumId="47" w15:restartNumberingAfterBreak="0">
+  <w:abstractNum w:abstractNumId="49" w15:restartNumberingAfterBreak="0">
     <w:nsid w:val="76DE0294"/>
     <w:multiLevelType w:val="hybridMultilevel"/>
     <w:tmpl w:val="29389950"/>
@@ -37186,7 +39526,7 @@
       </w:rPr>
     </w:lvl>
   </w:abstractNum>
-  <w:abstractNum w:abstractNumId="48" w15:restartNumberingAfterBreak="0">
+  <w:abstractNum w:abstractNumId="50" w15:restartNumberingAfterBreak="0">
     <w:nsid w:val="7DAD1F72"/>
     <w:multiLevelType w:val="hybridMultilevel"/>
     <w:tmpl w:val="B4D6052A"/>
@@ -37276,13 +39616,13 @@
     </w:lvl>
   </w:abstractNum>
   <w:num w:numId="1" w16cid:durableId="332102753">
-    <w:abstractNumId w:val="39"/>
+    <w:abstractNumId w:val="41"/>
   </w:num>
   <w:num w:numId="2" w16cid:durableId="1379428125">
     <w:abstractNumId w:val="4"/>
   </w:num>
   <w:num w:numId="3" w16cid:durableId="982393518">
-    <w:abstractNumId w:val="36"/>
+    <w:abstractNumId w:val="38"/>
   </w:num>
   <w:num w:numId="4" w16cid:durableId="1752892429">
     <w:abstractNumId w:val="0"/>
@@ -37303,7 +39643,7 @@
     <w:abstractNumId w:val="14"/>
   </w:num>
   <w:num w:numId="10" w16cid:durableId="2096779101">
-    <w:abstractNumId w:val="38"/>
+    <w:abstractNumId w:val="40"/>
   </w:num>
   <w:num w:numId="11" w16cid:durableId="1167135762">
     <w:abstractNumId w:val="10"/>
@@ -37318,7 +39658,7 @@
     <w:abstractNumId w:val="9"/>
   </w:num>
   <w:num w:numId="15" w16cid:durableId="1714111239">
-    <w:abstractNumId w:val="33"/>
+    <w:abstractNumId w:val="34"/>
   </w:num>
   <w:num w:numId="16" w16cid:durableId="2010060555">
     <w:abstractNumId w:val="12"/>
@@ -37339,13 +39679,13 @@
     <w:abstractNumId w:val="31"/>
   </w:num>
   <w:num w:numId="22" w16cid:durableId="1001469413">
-    <w:abstractNumId w:val="48"/>
+    <w:abstractNumId w:val="50"/>
   </w:num>
   <w:num w:numId="23" w16cid:durableId="1433471599">
-    <w:abstractNumId w:val="45"/>
+    <w:abstractNumId w:val="47"/>
   </w:num>
   <w:num w:numId="24" w16cid:durableId="1826042255">
-    <w:abstractNumId w:val="34"/>
+    <w:abstractNumId w:val="36"/>
   </w:num>
   <w:num w:numId="25" w16cid:durableId="1260484616">
     <w:abstractNumId w:val="30"/>
@@ -37354,22 +39694,22 @@
     <w:abstractNumId w:val="25"/>
   </w:num>
   <w:num w:numId="27" w16cid:durableId="2139881585">
-    <w:abstractNumId w:val="40"/>
+    <w:abstractNumId w:val="42"/>
   </w:num>
   <w:num w:numId="28" w16cid:durableId="1738670149">
     <w:abstractNumId w:val="1"/>
   </w:num>
   <w:num w:numId="29" w16cid:durableId="2065449319">
-    <w:abstractNumId w:val="37"/>
+    <w:abstractNumId w:val="39"/>
   </w:num>
   <w:num w:numId="30" w16cid:durableId="1961446666">
     <w:abstractNumId w:val="21"/>
   </w:num>
   <w:num w:numId="31" w16cid:durableId="1652440377">
-    <w:abstractNumId w:val="41"/>
+    <w:abstractNumId w:val="43"/>
   </w:num>
   <w:num w:numId="32" w16cid:durableId="117258363">
-    <w:abstractNumId w:val="42"/>
+    <w:abstractNumId w:val="44"/>
   </w:num>
   <w:num w:numId="33" w16cid:durableId="1727755939">
     <w:abstractNumId w:val="8"/>
@@ -37381,16 +39721,16 @@
     <w:abstractNumId w:val="28"/>
   </w:num>
   <w:num w:numId="36" w16cid:durableId="286201399">
-    <w:abstractNumId w:val="46"/>
+    <w:abstractNumId w:val="48"/>
   </w:num>
   <w:num w:numId="37" w16cid:durableId="1491360303">
     <w:abstractNumId w:val="6"/>
   </w:num>
   <w:num w:numId="38" w16cid:durableId="1612590345">
-    <w:abstractNumId w:val="43"/>
+    <w:abstractNumId w:val="45"/>
   </w:num>
   <w:num w:numId="39" w16cid:durableId="1297640664">
-    <w:abstractNumId w:val="47"/>
+    <w:abstractNumId w:val="49"/>
   </w:num>
   <w:num w:numId="40" w16cid:durableId="1376009567">
     <w:abstractNumId w:val="7"/>
@@ -37408,19 +39748,25 @@
     <w:abstractNumId w:val="17"/>
   </w:num>
   <w:num w:numId="45" w16cid:durableId="1022786777">
-    <w:abstractNumId w:val="44"/>
+    <w:abstractNumId w:val="46"/>
   </w:num>
   <w:num w:numId="46" w16cid:durableId="1145006924">
     <w:abstractNumId w:val="13"/>
   </w:num>
   <w:num w:numId="47" w16cid:durableId="952395144">
-    <w:abstractNumId w:val="35"/>
+    <w:abstractNumId w:val="37"/>
   </w:num>
   <w:num w:numId="48" w16cid:durableId="2089039222">
     <w:abstractNumId w:val="22"/>
   </w:num>
   <w:num w:numId="49" w16cid:durableId="1486701610">
     <w:abstractNumId w:val="23"/>
+  </w:num>
+  <w:num w:numId="50" w16cid:durableId="31225628">
+    <w:abstractNumId w:val="33"/>
+  </w:num>
+  <w:num w:numId="51" w16cid:durableId="13002199">
+    <w:abstractNumId w:val="35"/>
   </w:num>
   <w:numIdMacAtCleanup w:val="14"/>
 </w:numbering>

</xml_diff>